<commit_message>
Checkpoint for chapter 2 hacking
</commit_message>
<xml_diff>
--- a/ch3_nascent.docx
+++ b/ch3_nascent.docx
@@ -1,118 +1,213 @@
 
 <file path=word/document.xml><?xml version="1.0" encoding="utf-8"?>
-<w:document xmlns:w="http://schemas.openxmlformats.org/wordprocessingml/2006/main" xmlns:m="http://schemas.openxmlformats.org/officeDocument/2006/math" xmlns:r="http://schemas.openxmlformats.org/officeDocument/2006/relationships" xmlns:o="urn:schemas-microsoft-com:office:office" xmlns:v="urn:schemas-microsoft-com:vml" xmlns:w10="urn:schemas-microsoft-com:office:word" xmlns:a="http://schemas.openxmlformats.org/drawingml/2006/main" xmlns:pic="http://schemas.openxmlformats.org/drawingml/2006/picture" xmlns:wp="http://schemas.openxmlformats.org/drawingml/2006/wordprocessingDrawing">
+<w:document xmlns:wpc="http://schemas.microsoft.com/office/word/2010/wordprocessingCanvas" xmlns:mo="http://schemas.microsoft.com/office/mac/office/2008/main" xmlns:mc="http://schemas.openxmlformats.org/markup-compatibility/2006" xmlns:mv="urn:schemas-microsoft-com:mac:vml" xmlns:o="urn:schemas-microsoft-com:office:office" xmlns:r="http://schemas.openxmlformats.org/officeDocument/2006/relationships" xmlns:m="http://schemas.openxmlformats.org/officeDocument/2006/math" xmlns:v="urn:schemas-microsoft-com:vml" xmlns:wp14="http://schemas.microsoft.com/office/word/2010/wordprocessingDrawing" xmlns:wp="http://schemas.openxmlformats.org/drawingml/2006/wordprocessingDrawing" xmlns:w10="urn:schemas-microsoft-com:office:word" xmlns:w="http://schemas.openxmlformats.org/wordprocessingml/2006/main" xmlns:w14="http://schemas.microsoft.com/office/word/2010/wordml" xmlns:w15="http://schemas.microsoft.com/office/word/2012/wordml" xmlns:wpg="http://schemas.microsoft.com/office/word/2010/wordprocessingGroup" xmlns:wpi="http://schemas.microsoft.com/office/word/2010/wordprocessingInk" xmlns:wne="http://schemas.microsoft.com/office/word/2006/wordml" xmlns:wps="http://schemas.microsoft.com/office/word/2010/wordprocessingShape" mc:Ignorable="w14 w15 wp14">
   <w:body>
     <w:p>
       <w:pPr>
         <w:pStyle w:val="Heading3"/>
       </w:pPr>
-      <w:bookmarkStart w:id="21" w:name="chapter-3-nascent-seq"/>
-      <w:bookmarkEnd w:id="21"/>
-      <w:r>
-        <w:t xml:space="preserve">Chapter 3: Nascent-seq</w:t>
+      <w:bookmarkStart w:id="0" w:name="chapter-3-nascent-seq"/>
+      <w:bookmarkEnd w:id="0"/>
+      <w:r>
+        <w:t>Chapter 3: Nascent-seq</w:t>
       </w:r>
     </w:p>
     <w:p>
       <w:pPr>
         <w:pStyle w:val="Heading4"/>
       </w:pPr>
-      <w:bookmarkStart w:id="22" w:name="michael-chambers"/>
-      <w:bookmarkEnd w:id="22"/>
+      <w:bookmarkStart w:id="1" w:name="michael-chambers"/>
+      <w:bookmarkEnd w:id="1"/>
+      <w:r>
+        <w:t>Michael Chambers</w:t>
+      </w:r>
+    </w:p>
+    <w:p>
+      <w:pPr>
+        <w:pStyle w:val="Heading4"/>
+      </w:pPr>
+      <w:bookmarkStart w:id="2" w:name="abstract"/>
+      <w:bookmarkEnd w:id="2"/>
+      <w:r>
+        <w:t>Abstract</w:t>
+      </w:r>
+    </w:p>
+    <w:p>
+      <w:pPr>
+        <w:pStyle w:val="Heading4"/>
+      </w:pPr>
+      <w:bookmarkStart w:id="3" w:name="introduction"/>
+      <w:bookmarkEnd w:id="3"/>
+      <w:r>
+        <w:t>Introduction</w:t>
+      </w:r>
+    </w:p>
+    <w:p>
+      <w:pPr>
+        <w:pStyle w:val="Heading4"/>
+      </w:pPr>
+      <w:bookmarkStart w:id="4" w:name="materials-methods"/>
+      <w:bookmarkEnd w:id="4"/>
+      <w:r>
+        <w:t>Materials &amp; Methods</w:t>
+      </w:r>
+    </w:p>
+    <w:p>
+      <w:pPr>
+        <w:pStyle w:val="Heading4"/>
+      </w:pPr>
+      <w:bookmarkStart w:id="5" w:name="results"/>
+      <w:bookmarkEnd w:id="5"/>
+      <w:r>
+        <w:t>Results</w:t>
+      </w:r>
+    </w:p>
+    <w:p>
+      <w:pPr>
+        <w:pStyle w:val="BodyText"/>
+      </w:pPr>
+    </w:p>
+    <w:p>
+      <w:pPr>
+        <w:spacing w:line="480" w:lineRule="auto"/>
+      </w:pPr>
       <w:r>
         <w:rPr>
-          <w:b/>
+          <w:i/>
         </w:rPr>
-        <w:t xml:space="preserve">Michael Chambers</w:t>
-      </w:r>
+        <w:t xml:space="preserve">Total mRNA levels correlate well with nascent mRNA levels at all timepoints </w:t>
+      </w:r>
+    </w:p>
+    <w:p>
+      <w:pPr>
+        <w:spacing w:line="480" w:lineRule="auto"/>
+      </w:pPr>
+      <w:r>
+        <w:t xml:space="preserve">As embryos at the stages utilized for transcriptome measurements are highly dynamic systems, with rapidly fluctuating levels of transcripts, we used Nascent-seq to confirm that the transcriptome measurements were indicative of actual transcription rates, and not overwhelmed by the various contributions of maternal mRNA contribution or differential rates of mRNA maturation and degradation. Sequencing of nascent RNA has been utilized to monitor fluctuating mRNA levels, for example following induction of an immune response in cell culture{Bhatt, 2012 #2995}. In </w:t>
+      </w:r>
+      <w:r>
+        <w:rPr>
+          <w:i/>
+        </w:rPr>
+        <w:t>Drosophila</w:t>
+      </w:r>
+      <w:r>
+        <w:t>, nascent-seq has been used to monitor cotranscriptional splicing in adult flies{Khodor, 2011 #2081}, as well as circadian transcript cycl</w:t>
+      </w:r>
+      <w:bookmarkStart w:id="6" w:name="_GoBack"/>
+      <w:bookmarkEnd w:id="6"/>
+      <w:r>
+        <w:t>ing{Rodriguez, 2013 #1782}, in which the authors saw significant differences in total mRNA and nascent mRNA levels over ninety minute collections.</w:t>
+      </w:r>
+    </w:p>
+    <w:p>
+      <w:pPr>
+        <w:spacing w:line="480" w:lineRule="auto"/>
+      </w:pPr>
+    </w:p>
+    <w:p>
+      <w:pPr>
+        <w:spacing w:line="480" w:lineRule="auto"/>
+      </w:pPr>
+      <w:r>
+        <w:t>Embryos</w:t>
+      </w:r>
+      <w:r>
+        <w:t xml:space="preserve"> were collected at each timepoint and fractionated to isolate chromatin-associated RNA, which is enriched for nascent transcripts.  Efficient fractionation was confirmed by immunobloting for cytoplasmic and nuclear components (</w:t>
+      </w:r>
+      <w:r>
+        <w:rPr>
+          <w:i/>
+        </w:rPr>
+        <w:t>Supplemental figure</w:t>
+      </w:r>
+      <w:r>
+        <w:t xml:space="preserve">). </w:t>
+      </w:r>
+    </w:p>
+    <w:p/>
+    <w:p>
+      <w:pPr>
+        <w:pStyle w:val="BodyText"/>
+      </w:pPr>
     </w:p>
     <w:p>
       <w:pPr>
         <w:pStyle w:val="Heading4"/>
       </w:pPr>
-      <w:bookmarkStart w:id="23" w:name="abstract"/>
-      <w:bookmarkEnd w:id="23"/>
-      <w:r>
-        <w:t xml:space="preserve">Abstract</w:t>
+      <w:bookmarkStart w:id="7" w:name="discussion"/>
+      <w:bookmarkEnd w:id="7"/>
+      <w:r>
+        <w:t>Discussion</w:t>
       </w:r>
     </w:p>
     <w:p>
       <w:pPr>
         <w:pStyle w:val="Heading4"/>
       </w:pPr>
-      <w:bookmarkStart w:id="24" w:name="introduction"/>
-      <w:bookmarkEnd w:id="24"/>
-      <w:r>
-        <w:t xml:space="preserve">Introduction</w:t>
+      <w:bookmarkStart w:id="8" w:name="references"/>
+      <w:bookmarkEnd w:id="8"/>
+      <w:r>
+        <w:t>References</w:t>
       </w:r>
     </w:p>
     <w:p>
       <w:pPr>
         <w:pStyle w:val="Heading4"/>
       </w:pPr>
-      <w:bookmarkStart w:id="25" w:name="materials-methods"/>
-      <w:bookmarkEnd w:id="25"/>
-      <w:r>
-        <w:t xml:space="preserve">Materials &amp; Methods</w:t>
-      </w:r>
-    </w:p>
-    <w:p>
-      <w:pPr>
-        <w:pStyle w:val="Heading4"/>
-      </w:pPr>
-      <w:bookmarkStart w:id="26" w:name="results"/>
-      <w:bookmarkEnd w:id="26"/>
-      <w:r>
-        <w:t xml:space="preserve">Results</w:t>
-      </w:r>
-    </w:p>
-    <w:p>
-      <w:pPr>
-        <w:pStyle w:val="Heading4"/>
-      </w:pPr>
-      <w:bookmarkStart w:id="27" w:name="discussion"/>
-      <w:bookmarkEnd w:id="27"/>
-      <w:r>
-        <w:t xml:space="preserve">Discussion</w:t>
-      </w:r>
-    </w:p>
-    <w:p>
-      <w:pPr>
-        <w:pStyle w:val="Heading4"/>
-      </w:pPr>
-      <w:bookmarkStart w:id="28" w:name="references"/>
-      <w:bookmarkEnd w:id="28"/>
-      <w:r>
-        <w:t xml:space="preserve">References</w:t>
-      </w:r>
-    </w:p>
-    <w:p>
-      <w:pPr>
-        <w:pStyle w:val="Heading4"/>
-      </w:pPr>
-      <w:bookmarkStart w:id="29" w:name="figures-and-tables"/>
-      <w:bookmarkEnd w:id="29"/>
-      <w:r>
-        <w:t xml:space="preserve">Figures and Tables</w:t>
-      </w:r>
-    </w:p>
-    <w:sectPr/>
+      <w:bookmarkStart w:id="9" w:name="figures-and-tables"/>
+      <w:bookmarkEnd w:id="9"/>
+      <w:r>
+        <w:t>Figures and Tables</w:t>
+      </w:r>
+    </w:p>
+    <w:sectPr>
+      <w:pgSz w:w="12240" w:h="15840"/>
+      <w:pgMar w:top="1440" w:right="1440" w:bottom="1440" w:left="1440" w:header="720" w:footer="720" w:gutter="0"/>
+      <w:cols w:space="720"/>
+    </w:sectPr>
   </w:body>
 </w:document>
 </file>
 
+<file path=word/endnotes.xml><?xml version="1.0" encoding="utf-8"?>
+<w:endnotes xmlns:wpc="http://schemas.microsoft.com/office/word/2010/wordprocessingCanvas" xmlns:mo="http://schemas.microsoft.com/office/mac/office/2008/main" xmlns:mc="http://schemas.openxmlformats.org/markup-compatibility/2006" xmlns:mv="urn:schemas-microsoft-com:mac:vml" xmlns:o="urn:schemas-microsoft-com:office:office" xmlns:r="http://schemas.openxmlformats.org/officeDocument/2006/relationships" xmlns:m="http://schemas.openxmlformats.org/officeDocument/2006/math" xmlns:v="urn:schemas-microsoft-com:vml" xmlns:wp14="http://schemas.microsoft.com/office/word/2010/wordprocessingDrawing" xmlns:wp="http://schemas.openxmlformats.org/drawingml/2006/wordprocessingDrawing" xmlns:w10="urn:schemas-microsoft-com:office:word" xmlns:w="http://schemas.openxmlformats.org/wordprocessingml/2006/main" xmlns:w14="http://schemas.microsoft.com/office/word/2010/wordml" xmlns:w15="http://schemas.microsoft.com/office/word/2012/wordml" xmlns:wpg="http://schemas.microsoft.com/office/word/2010/wordprocessingGroup" xmlns:wpi="http://schemas.microsoft.com/office/word/2010/wordprocessingInk" xmlns:wne="http://schemas.microsoft.com/office/word/2006/wordml" xmlns:wps="http://schemas.microsoft.com/office/word/2010/wordprocessingShape" mc:Ignorable="w14 w15 wp14">
+  <w:endnote w:type="separator" w:id="-1">
+    <w:p>
+      <w:pPr>
+        <w:spacing w:after="0"/>
+      </w:pPr>
+      <w:r>
+        <w:separator/>
+      </w:r>
+    </w:p>
+  </w:endnote>
+  <w:endnote w:type="continuationSeparator" w:id="0">
+    <w:p>
+      <w:pPr>
+        <w:spacing w:after="0"/>
+      </w:pPr>
+      <w:r>
+        <w:continuationSeparator/>
+      </w:r>
+    </w:p>
+  </w:endnote>
+</w:endnotes>
+</file>
+
 <file path=word/footnotes.xml><?xml version="1.0" encoding="utf-8"?>
-<w:footnotes xmlns:w="http://schemas.openxmlformats.org/wordprocessingml/2006/main" xmlns:m="http://schemas.openxmlformats.org/officeDocument/2006/math" xmlns:r="http://schemas.openxmlformats.org/officeDocument/2006/relationships" xmlns:o="urn:schemas-microsoft-com:office:office" xmlns:v="urn:schemas-microsoft-com:vml" xmlns:w10="urn:schemas-microsoft-com:office:word" xmlns:a="http://schemas.openxmlformats.org/drawingml/2006/main" xmlns:pic="http://schemas.openxmlformats.org/drawingml/2006/picture" xmlns:wp="http://schemas.openxmlformats.org/drawingml/2006/wordprocessingDrawing">
+<w:footnotes xmlns:wpc="http://schemas.microsoft.com/office/word/2010/wordprocessingCanvas" xmlns:mo="http://schemas.microsoft.com/office/mac/office/2008/main" xmlns:mc="http://schemas.openxmlformats.org/markup-compatibility/2006" xmlns:mv="urn:schemas-microsoft-com:mac:vml" xmlns:o="urn:schemas-microsoft-com:office:office" xmlns:r="http://schemas.openxmlformats.org/officeDocument/2006/relationships" xmlns:m="http://schemas.openxmlformats.org/officeDocument/2006/math" xmlns:v="urn:schemas-microsoft-com:vml" xmlns:wp14="http://schemas.microsoft.com/office/word/2010/wordprocessingDrawing" xmlns:wp="http://schemas.openxmlformats.org/drawingml/2006/wordprocessingDrawing" xmlns:w10="urn:schemas-microsoft-com:office:word" xmlns:w="http://schemas.openxmlformats.org/wordprocessingml/2006/main" xmlns:w14="http://schemas.microsoft.com/office/word/2010/wordml" xmlns:w15="http://schemas.microsoft.com/office/word/2012/wordml" xmlns:wpg="http://schemas.microsoft.com/office/word/2010/wordprocessingGroup" xmlns:wpi="http://schemas.microsoft.com/office/word/2010/wordprocessingInk" xmlns:wne="http://schemas.microsoft.com/office/word/2006/wordml" xmlns:wps="http://schemas.microsoft.com/office/word/2010/wordprocessingShape" mc:Ignorable="w14 w15 wp14">
+  <w:footnote w:type="separator" w:id="-1">
+    <w:p>
+      <w:r>
+        <w:separator/>
+      </w:r>
+    </w:p>
+  </w:footnote>
   <w:footnote w:type="continuationSeparator" w:id="0">
     <w:p>
       <w:r>
         <w:continuationSeparator/>
-      </w:r>
-    </w:p>
-  </w:footnote>
-  <w:footnote w:type="separator" w:id="-1">
-    <w:p>
-      <w:r>
-        <w:separator/>
       </w:r>
     </w:p>
   </w:footnote>
@@ -120,10 +215,11 @@
 </file>
 
 <file path=word/numbering.xml><?xml version="1.0" encoding="utf-8"?>
-<w:numbering xmlns:w="http://schemas.openxmlformats.org/wordprocessingml/2006/main">
+<w:numbering xmlns:wpc="http://schemas.microsoft.com/office/word/2010/wordprocessingCanvas" xmlns:mo="http://schemas.microsoft.com/office/mac/office/2008/main" xmlns:mc="http://schemas.openxmlformats.org/markup-compatibility/2006" xmlns:mv="urn:schemas-microsoft-com:mac:vml" xmlns:o="urn:schemas-microsoft-com:office:office" xmlns:r="http://schemas.openxmlformats.org/officeDocument/2006/relationships" xmlns:m="http://schemas.openxmlformats.org/officeDocument/2006/math" xmlns:v="urn:schemas-microsoft-com:vml" xmlns:wp14="http://schemas.microsoft.com/office/word/2010/wordprocessingDrawing" xmlns:wp="http://schemas.openxmlformats.org/drawingml/2006/wordprocessingDrawing" xmlns:w10="urn:schemas-microsoft-com:office:word" xmlns:w="http://schemas.openxmlformats.org/wordprocessingml/2006/main" xmlns:w14="http://schemas.microsoft.com/office/word/2010/wordml" xmlns:w15="http://schemas.microsoft.com/office/word/2012/wordml" xmlns:wpg="http://schemas.microsoft.com/office/word/2010/wordprocessingGroup" xmlns:wpi="http://schemas.microsoft.com/office/word/2010/wordprocessingInk" xmlns:wne="http://schemas.microsoft.com/office/word/2006/wordml" xmlns:wps="http://schemas.microsoft.com/office/word/2010/wordprocessingShape" mc:Ignorable="w14 w15 wp14">
   <w:abstractNum w:abstractNumId="0">
-    <w:nsid w:val="e17f69ba"/>
+    <w:nsid w:val="D7BFFBC8"/>
     <w:multiLevelType w:val="multilevel"/>
+    <w:tmpl w:val="85BCFCC2"/>
     <w:lvl w:ilvl="0">
       <w:numFmt w:val="bullet"/>
       <w:lvlText w:val=" "/>
@@ -201,10 +297,21 @@
         <w:ind w:left="4800" w:hanging="480"/>
       </w:pPr>
     </w:lvl>
+    <w:lvl w:ilvl="7">
+      <w:numFmt w:val="decimal"/>
+      <w:lvlText w:val=""/>
+      <w:lvlJc w:val="left"/>
+    </w:lvl>
+    <w:lvl w:ilvl="8">
+      <w:numFmt w:val="decimal"/>
+      <w:lvlText w:val=""/>
+      <w:lvlJc w:val="left"/>
+    </w:lvl>
   </w:abstractNum>
-  <w:abstractNum w:abstractNumId="990">
-    <w:nsid w:val="d7bffbc8"/>
+  <w:abstractNum w:abstractNumId="1">
+    <w:nsid w:val="E17F69BA"/>
     <w:multiLevelType w:val="multilevel"/>
+    <w:tmpl w:val="0ED0B10C"/>
     <w:lvl w:ilvl="0">
       <w:numFmt w:val="bullet"/>
       <w:lvlText w:val=" "/>
@@ -282,18 +389,28 @@
         <w:ind w:left="4800" w:hanging="480"/>
       </w:pPr>
     </w:lvl>
+    <w:lvl w:ilvl="7">
+      <w:numFmt w:val="decimal"/>
+      <w:lvlText w:val=""/>
+      <w:lvlJc w:val="left"/>
+    </w:lvl>
+    <w:lvl w:ilvl="8">
+      <w:numFmt w:val="decimal"/>
+      <w:lvlText w:val=""/>
+      <w:lvlJc w:val="left"/>
+    </w:lvl>
   </w:abstractNum>
   <w:num w:numId="1">
+    <w:abstractNumId w:val="1"/>
+  </w:num>
+  <w:num w:numId="2">
     <w:abstractNumId w:val="0"/>
-  </w:num>
-  <w:num w:numId="1000">
-    <w:abstractNumId w:val="990"/>
   </w:num>
 </w:numbering>
 </file>
 
 <file path=word/styles.xml><?xml version="1.0" encoding="utf-8"?>
-<w:styles xmlns:r="http://schemas.openxmlformats.org/officeDocument/2006/relationships" xmlns:w="http://schemas.openxmlformats.org/wordprocessingml/2006/main">
+<w:styles xmlns:mc="http://schemas.openxmlformats.org/markup-compatibility/2006" xmlns:r="http://schemas.openxmlformats.org/officeDocument/2006/relationships" xmlns:w="http://schemas.openxmlformats.org/wordprocessingml/2006/main" xmlns:w14="http://schemas.microsoft.com/office/word/2010/wordml" xmlns:w15="http://schemas.microsoft.com/office/word/2012/wordml" mc:Ignorable="w14 w15">
   <w:docDefaults>
     <w:rPrDefault>
       <w:rPr>
@@ -309,115 +426,334 @@
       </w:pPr>
     </w:pPrDefault>
   </w:docDefaults>
-  <w:latentStyles w:defLockedState="0" w:defUIPriority="0" w:defSemiHidden="0" w:defUnhideWhenUsed="0" w:defQFormat="0" w:count="276"/>
+  <w:latentStyles w:defLockedState="0" w:defUIPriority="0" w:defSemiHidden="0" w:defUnhideWhenUsed="0" w:defQFormat="0" w:count="380">
+    <w:lsdException w:name="index 1" w:semiHidden="1" w:unhideWhenUsed="1"/>
+    <w:lsdException w:name="index 7" w:semiHidden="1" w:unhideWhenUsed="1"/>
+    <w:lsdException w:name="index 8" w:semiHidden="1" w:unhideWhenUsed="1"/>
+    <w:lsdException w:name="index 9" w:semiHidden="1" w:unhideWhenUsed="1"/>
+    <w:lsdException w:name="toc 1" w:semiHidden="1" w:unhideWhenUsed="1"/>
+    <w:lsdException w:name="toc 2" w:semiHidden="1" w:unhideWhenUsed="1"/>
+    <w:lsdException w:name="toc 3" w:semiHidden="1" w:unhideWhenUsed="1"/>
+    <w:lsdException w:name="toc 4" w:semiHidden="1" w:unhideWhenUsed="1"/>
+    <w:lsdException w:name="toc 5" w:semiHidden="1" w:unhideWhenUsed="1"/>
+    <w:lsdException w:name="toc 6" w:semiHidden="1" w:unhideWhenUsed="1"/>
+    <w:lsdException w:name="toc 7" w:semiHidden="1" w:unhideWhenUsed="1"/>
+    <w:lsdException w:name="toc 8" w:semiHidden="1" w:unhideWhenUsed="1"/>
+    <w:lsdException w:name="toc 9" w:semiHidden="1" w:unhideWhenUsed="1"/>
+    <w:lsdException w:name="Normal Indent" w:semiHidden="1" w:unhideWhenUsed="1"/>
+    <w:lsdException w:name="footnote text" w:semiHidden="1" w:unhideWhenUsed="1"/>
+    <w:lsdException w:name="annotation text" w:semiHidden="1" w:unhideWhenUsed="1"/>
+    <w:lsdException w:name="header" w:semiHidden="1" w:unhideWhenUsed="1"/>
+    <w:lsdException w:name="footer" w:semiHidden="1" w:unhideWhenUsed="1"/>
+    <w:lsdException w:name="index heading" w:semiHidden="1" w:unhideWhenUsed="1"/>
+    <w:lsdException w:name="caption" w:semiHidden="1" w:unhideWhenUsed="1"/>
+    <w:lsdException w:name="table of figures" w:semiHidden="1" w:unhideWhenUsed="1"/>
+    <w:lsdException w:name="envelope address" w:semiHidden="1" w:unhideWhenUsed="1"/>
+    <w:lsdException w:name="envelope return" w:semiHidden="1" w:unhideWhenUsed="1"/>
+    <w:lsdException w:name="footnote reference" w:semiHidden="1" w:unhideWhenUsed="1"/>
+    <w:lsdException w:name="annotation reference" w:semiHidden="1" w:unhideWhenUsed="1"/>
+    <w:lsdException w:name="line number" w:semiHidden="1" w:unhideWhenUsed="1"/>
+    <w:lsdException w:name="page number" w:semiHidden="1" w:unhideWhenUsed="1"/>
+    <w:lsdException w:name="endnote reference" w:semiHidden="1" w:unhideWhenUsed="1"/>
+    <w:lsdException w:name="endnote text" w:semiHidden="1" w:unhideWhenUsed="1"/>
+    <w:lsdException w:name="table of authorities" w:semiHidden="1" w:unhideWhenUsed="1"/>
+    <w:lsdException w:name="macro" w:semiHidden="1" w:unhideWhenUsed="1"/>
+    <w:lsdException w:name="toa heading" w:semiHidden="1" w:unhideWhenUsed="1"/>
+    <w:lsdException w:name="List" w:semiHidden="1" w:unhideWhenUsed="1"/>
+    <w:lsdException w:name="List Bullet" w:semiHidden="1" w:unhideWhenUsed="1"/>
+    <w:lsdException w:name="List Number" w:semiHidden="1" w:unhideWhenUsed="1"/>
+    <w:lsdException w:name="List 2" w:semiHidden="1" w:unhideWhenUsed="1"/>
+    <w:lsdException w:name="List 3" w:semiHidden="1" w:unhideWhenUsed="1"/>
+    <w:lsdException w:name="List 4" w:semiHidden="1" w:unhideWhenUsed="1"/>
+    <w:lsdException w:name="List 5" w:semiHidden="1" w:unhideWhenUsed="1"/>
+    <w:lsdException w:name="List Bullet 2" w:semiHidden="1" w:unhideWhenUsed="1"/>
+    <w:lsdException w:name="List Bullet 3" w:semiHidden="1" w:unhideWhenUsed="1"/>
+    <w:lsdException w:name="List Bullet 4" w:semiHidden="1" w:unhideWhenUsed="1"/>
+    <w:lsdException w:name="List Bullet 5" w:semiHidden="1" w:unhideWhenUsed="1"/>
+    <w:lsdException w:name="List Number 3" w:semiHidden="1" w:unhideWhenUsed="1"/>
+    <w:lsdException w:name="List Number 4" w:semiHidden="1" w:unhideWhenUsed="1"/>
+    <w:lsdException w:name="List Continue 5" w:semiHidden="1" w:unhideWhenUsed="1"/>
+    <w:lsdException w:name="Message Header" w:semiHidden="1" w:unhideWhenUsed="1"/>
+    <w:lsdException w:name="Salutation" w:semiHidden="1" w:unhideWhenUsed="1"/>
+    <w:lsdException w:name="Date" w:semiHidden="1" w:unhideWhenUsed="1"/>
+    <w:lsdException w:name="Body Text First Indent" w:semiHidden="1" w:unhideWhenUsed="1"/>
+    <w:lsdException w:name="Body Text First Indent 2" w:semiHidden="1" w:unhideWhenUsed="1"/>
+    <w:lsdException w:name="Note Heading" w:semiHidden="1" w:unhideWhenUsed="1"/>
+    <w:lsdException w:name="Body Text 2" w:semiHidden="1" w:unhideWhenUsed="1"/>
+    <w:lsdException w:name="Body Text 3" w:semiHidden="1" w:unhideWhenUsed="1"/>
+    <w:lsdException w:name="Body Text Indent 2" w:semiHidden="1" w:unhideWhenUsed="1"/>
+    <w:lsdException w:name="Body Text Indent 3" w:semiHidden="1" w:unhideWhenUsed="1"/>
+    <w:lsdException w:name="Block Text" w:semiHidden="1" w:unhideWhenUsed="1"/>
+    <w:lsdException w:name="Hyperlink" w:semiHidden="1" w:unhideWhenUsed="1"/>
+    <w:lsdException w:name="FollowedHyperlink" w:semiHidden="1" w:unhideWhenUsed="1"/>
+    <w:lsdException w:name="Document Map" w:semiHidden="1" w:unhideWhenUsed="1"/>
+    <w:lsdException w:name="Plain Text" w:semiHidden="1" w:unhideWhenUsed="1"/>
+    <w:lsdException w:name="E-mail Signature" w:semiHidden="1" w:unhideWhenUsed="1"/>
+    <w:lsdException w:name="HTML Address" w:semiHidden="1" w:unhideWhenUsed="1"/>
+    <w:lsdException w:name="HTML Cite" w:semiHidden="1" w:unhideWhenUsed="1"/>
+    <w:lsdException w:name="HTML Code" w:semiHidden="1" w:unhideWhenUsed="1"/>
+    <w:lsdException w:name="HTML Definition" w:semiHidden="1" w:unhideWhenUsed="1"/>
+    <w:lsdException w:name="HTML Keyboard" w:semiHidden="1" w:unhideWhenUsed="1"/>
+    <w:lsdException w:name="HTML Preformatted" w:semiHidden="1" w:unhideWhenUsed="1"/>
+    <w:lsdException w:name="HTML Sample" w:semiHidden="1" w:unhideWhenUsed="1"/>
+    <w:lsdException w:name="HTML Typewriter" w:semiHidden="1" w:unhideWhenUsed="1"/>
+    <w:lsdException w:name="HTML Variable" w:semiHidden="1" w:unhideWhenUsed="1"/>
+    <w:lsdException w:name="Normal Table" w:semiHidden="1" w:unhideWhenUsed="1"/>
+    <w:lsdException w:name="annotation subject" w:semiHidden="1" w:unhideWhenUsed="1"/>
+    <w:lsdException w:name="No List" w:semiHidden="1" w:unhideWhenUsed="1"/>
+    <w:lsdException w:name="Outline List 1" w:semiHidden="1" w:unhideWhenUsed="1"/>
+    <w:lsdException w:name="Outline List 2" w:semiHidden="1" w:unhideWhenUsed="1"/>
+    <w:lsdException w:name="Outline List 3" w:semiHidden="1" w:unhideWhenUsed="1"/>
+    <w:lsdException w:name="Table Simple 1" w:semiHidden="1" w:unhideWhenUsed="1"/>
+    <w:lsdException w:name="Table Simple 2" w:semiHidden="1" w:unhideWhenUsed="1"/>
+    <w:lsdException w:name="Table Simple 3" w:semiHidden="1" w:unhideWhenUsed="1"/>
+    <w:lsdException w:name="Table Classic 1" w:semiHidden="1" w:unhideWhenUsed="1"/>
+    <w:lsdException w:name="Table Classic 2" w:semiHidden="1" w:unhideWhenUsed="1"/>
+    <w:lsdException w:name="Table Classic 3" w:semiHidden="1" w:unhideWhenUsed="1"/>
+    <w:lsdException w:name="Table Classic 4" w:semiHidden="1" w:unhideWhenUsed="1"/>
+    <w:lsdException w:name="Table Colorful 1" w:semiHidden="1" w:unhideWhenUsed="1"/>
+    <w:lsdException w:name="Table Colorful 2" w:semiHidden="1" w:unhideWhenUsed="1"/>
+    <w:lsdException w:name="Table Colorful 3" w:semiHidden="1" w:unhideWhenUsed="1"/>
+    <w:lsdException w:name="Table Columns 1" w:semiHidden="1" w:unhideWhenUsed="1"/>
+    <w:lsdException w:name="Table Columns 2" w:semiHidden="1" w:unhideWhenUsed="1"/>
+    <w:lsdException w:name="Table Columns 3" w:semiHidden="1" w:unhideWhenUsed="1"/>
+    <w:lsdException w:name="Table Columns 4" w:semiHidden="1" w:unhideWhenUsed="1"/>
+    <w:lsdException w:name="Table Columns 5" w:semiHidden="1" w:unhideWhenUsed="1"/>
+    <w:lsdException w:name="Table Grid 1" w:semiHidden="1" w:unhideWhenUsed="1"/>
+    <w:lsdException w:name="Table Grid 2" w:semiHidden="1" w:unhideWhenUsed="1"/>
+    <w:lsdException w:name="Table Grid 3" w:semiHidden="1" w:unhideWhenUsed="1"/>
+    <w:lsdException w:name="Table Grid 4" w:semiHidden="1" w:unhideWhenUsed="1"/>
+    <w:lsdException w:name="Table Grid 5" w:semiHidden="1" w:unhideWhenUsed="1"/>
+    <w:lsdException w:name="Table Grid 6" w:semiHidden="1" w:unhideWhenUsed="1"/>
+    <w:lsdException w:name="Table Grid 7" w:semiHidden="1" w:unhideWhenUsed="1"/>
+    <w:lsdException w:name="Table Grid 8" w:semiHidden="1" w:unhideWhenUsed="1"/>
+    <w:lsdException w:name="Table List 1" w:semiHidden="1" w:unhideWhenUsed="1"/>
+    <w:lsdException w:name="Table List 2" w:semiHidden="1" w:unhideWhenUsed="1"/>
+    <w:lsdException w:name="Table List 3" w:semiHidden="1" w:unhideWhenUsed="1"/>
+    <w:lsdException w:name="Table List 4" w:semiHidden="1" w:unhideWhenUsed="1"/>
+    <w:lsdException w:name="Table List 5" w:semiHidden="1" w:unhideWhenUsed="1"/>
+    <w:lsdException w:name="Table List 6" w:semiHidden="1" w:unhideWhenUsed="1"/>
+    <w:lsdException w:name="Table List 7" w:semiHidden="1" w:unhideWhenUsed="1"/>
+    <w:lsdException w:name="Table List 8" w:semiHidden="1" w:unhideWhenUsed="1"/>
+    <w:lsdException w:name="Table 3D effects 1" w:semiHidden="1" w:unhideWhenUsed="1"/>
+    <w:lsdException w:name="Table 3D effects 2" w:semiHidden="1" w:unhideWhenUsed="1"/>
+    <w:lsdException w:name="Table 3D effects 3" w:semiHidden="1" w:unhideWhenUsed="1"/>
+    <w:lsdException w:name="Table Contemporary" w:semiHidden="1" w:unhideWhenUsed="1"/>
+    <w:lsdException w:name="Table Elegant" w:semiHidden="1" w:unhideWhenUsed="1"/>
+    <w:lsdException w:name="Table Professional" w:semiHidden="1" w:unhideWhenUsed="1"/>
+    <w:lsdException w:name="Table Subtle 1" w:semiHidden="1" w:unhideWhenUsed="1"/>
+    <w:lsdException w:name="Table Subtle 2" w:semiHidden="1" w:unhideWhenUsed="1"/>
+    <w:lsdException w:name="Table Web 1" w:semiHidden="1" w:unhideWhenUsed="1"/>
+    <w:lsdException w:name="Table Web 2" w:semiHidden="1" w:unhideWhenUsed="1"/>
+    <w:lsdException w:name="Table Web 3" w:semiHidden="1" w:unhideWhenUsed="1"/>
+    <w:lsdException w:name="Balloon Text" w:semiHidden="1" w:unhideWhenUsed="1"/>
+    <w:lsdException w:name="Table Theme" w:semiHidden="1" w:unhideWhenUsed="1"/>
+    <w:lsdException w:name="Note Level 1" w:semiHidden="1" w:unhideWhenUsed="1"/>
+    <w:lsdException w:name="Note Level 2" w:semiHidden="1" w:unhideWhenUsed="1"/>
+    <w:lsdException w:name="Note Level 3" w:semiHidden="1" w:unhideWhenUsed="1"/>
+    <w:lsdException w:name="Note Level 4" w:semiHidden="1" w:unhideWhenUsed="1"/>
+    <w:lsdException w:name="Note Level 5" w:semiHidden="1" w:unhideWhenUsed="1"/>
+    <w:lsdException w:name="Note Level 6" w:semiHidden="1" w:unhideWhenUsed="1"/>
+    <w:lsdException w:name="Note Level 7" w:semiHidden="1" w:unhideWhenUsed="1"/>
+    <w:lsdException w:name="Note Level 8" w:semiHidden="1" w:unhideWhenUsed="1"/>
+    <w:lsdException w:name="Note Level 9" w:semiHidden="1" w:unhideWhenUsed="1"/>
+    <w:lsdException w:name="Placeholder Text" w:semiHidden="1"/>
+    <w:lsdException w:name="Light Shading"/>
+    <w:lsdException w:name="Light List"/>
+    <w:lsdException w:name="Light Grid"/>
+    <w:lsdException w:name="Medium Shading 1"/>
+    <w:lsdException w:name="Medium Shading 2"/>
+    <w:lsdException w:name="Medium List 1"/>
+    <w:lsdException w:name="Medium List 2"/>
+    <w:lsdException w:name="Light Shading Accent 1"/>
+    <w:lsdException w:name="Light List Accent 1"/>
+    <w:lsdException w:name="Light Grid Accent 1"/>
+    <w:lsdException w:name="Medium Shading 1 Accent 1"/>
+    <w:lsdException w:name="Medium Shading 2 Accent 1"/>
+    <w:lsdException w:name="Medium List 1 Accent 1"/>
+    <w:lsdException w:name="Revision" w:semiHidden="1"/>
+    <w:lsdException w:name="Medium List 2 Accent 1"/>
+    <w:lsdException w:name="Medium Grid 1 Accent 1"/>
+    <w:lsdException w:name="Medium Grid 2 Accent 1"/>
+    <w:lsdException w:name="Medium Grid 3 Accent 1"/>
+    <w:lsdException w:name="Dark List Accent 1"/>
+    <w:lsdException w:name="Colorful Shading Accent 1"/>
+    <w:lsdException w:name="Colorful List Accent 1"/>
+    <w:lsdException w:name="Colorful Grid Accent 1"/>
+    <w:lsdException w:name="Light Shading Accent 2"/>
+    <w:lsdException w:name="Light List Accent 2"/>
+    <w:lsdException w:name="Light Grid Accent 2"/>
+    <w:lsdException w:name="Medium Shading 1 Accent 2"/>
+    <w:lsdException w:name="Medium Shading 2 Accent 2"/>
+    <w:lsdException w:name="Medium List 1 Accent 2"/>
+    <w:lsdException w:name="Medium List 2 Accent 2"/>
+    <w:lsdException w:name="Medium Grid 1 Accent 2"/>
+    <w:lsdException w:name="Medium Grid 2 Accent 2"/>
+    <w:lsdException w:name="Medium Grid 3 Accent 2"/>
+    <w:lsdException w:name="Dark List Accent 2"/>
+    <w:lsdException w:name="Colorful Shading Accent 2"/>
+    <w:lsdException w:name="Colorful List Accent 2"/>
+    <w:lsdException w:name="Colorful Grid Accent 2"/>
+    <w:lsdException w:name="Light Shading Accent 3"/>
+    <w:lsdException w:name="Light List Accent 3"/>
+    <w:lsdException w:name="Light Grid Accent 3"/>
+    <w:lsdException w:name="Medium Shading 1 Accent 3"/>
+    <w:lsdException w:name="Medium Shading 2 Accent 3"/>
+    <w:lsdException w:name="Medium List 1 Accent 3"/>
+    <w:lsdException w:name="Medium List 2 Accent 3"/>
+    <w:lsdException w:name="Medium Grid 1 Accent 3"/>
+    <w:lsdException w:name="Medium Grid 2 Accent 3"/>
+    <w:lsdException w:name="Medium Grid 3 Accent 3"/>
+    <w:lsdException w:name="Dark List Accent 3"/>
+    <w:lsdException w:name="Colorful Shading Accent 3"/>
+    <w:lsdException w:name="Colorful List Accent 3"/>
+    <w:lsdException w:name="Colorful Grid Accent 3"/>
+    <w:lsdException w:name="Light Shading Accent 4"/>
+    <w:lsdException w:name="Light List Accent 4"/>
+    <w:lsdException w:name="Light Grid Accent 4"/>
+    <w:lsdException w:name="Medium Shading 1 Accent 4"/>
+    <w:lsdException w:name="Medium Shading 2 Accent 4"/>
+    <w:lsdException w:name="Medium List 1 Accent 4"/>
+    <w:lsdException w:name="Medium List 2 Accent 4"/>
+    <w:lsdException w:name="Medium Grid 1 Accent 4"/>
+    <w:lsdException w:name="Medium Grid 2 Accent 4"/>
+    <w:lsdException w:name="Medium Grid 3 Accent 4"/>
+    <w:lsdException w:name="Dark List Accent 4"/>
+    <w:lsdException w:name="Colorful Shading Accent 4"/>
+    <w:lsdException w:name="Colorful List Accent 4"/>
+    <w:lsdException w:name="Colorful Grid Accent 4"/>
+    <w:lsdException w:name="Light Shading Accent 5"/>
+    <w:lsdException w:name="Light List Accent 5"/>
+    <w:lsdException w:name="Light Grid Accent 5"/>
+    <w:lsdException w:name="Medium Shading 1 Accent 5"/>
+    <w:lsdException w:name="Medium Shading 2 Accent 5"/>
+    <w:lsdException w:name="Medium List 1 Accent 5"/>
+    <w:lsdException w:name="Medium List 2 Accent 5"/>
+    <w:lsdException w:name="Medium Grid 1 Accent 5"/>
+    <w:lsdException w:name="Medium Grid 2 Accent 5"/>
+    <w:lsdException w:name="Medium Grid 3 Accent 5"/>
+    <w:lsdException w:name="Dark List Accent 5"/>
+    <w:lsdException w:name="Colorful Shading Accent 5"/>
+    <w:lsdException w:name="Colorful List Accent 5"/>
+    <w:lsdException w:name="Colorful Grid Accent 5"/>
+    <w:lsdException w:name="Light Shading Accent 6"/>
+    <w:lsdException w:name="Light List Accent 6"/>
+    <w:lsdException w:name="Light Grid Accent 6"/>
+    <w:lsdException w:name="Medium Shading 1 Accent 6"/>
+    <w:lsdException w:name="Medium Shading 2 Accent 6"/>
+    <w:lsdException w:name="Medium List 1 Accent 6"/>
+    <w:lsdException w:name="Medium List 2 Accent 6"/>
+    <w:lsdException w:name="Medium Grid 1 Accent 6"/>
+    <w:lsdException w:name="Medium Grid 2 Accent 6"/>
+    <w:lsdException w:name="Medium Grid 3 Accent 6"/>
+    <w:lsdException w:name="Dark List Accent 6"/>
+    <w:lsdException w:name="Colorful Shading Accent 6"/>
+    <w:lsdException w:name="Colorful List Accent 6"/>
+    <w:lsdException w:name="Colorful Grid Accent 6"/>
+    <w:lsdException w:name="Bibliography" w:semiHidden="1" w:unhideWhenUsed="1"/>
+    <w:lsdException w:name="TOC Heading" w:semiHidden="1" w:unhideWhenUsed="1"/>
+    <w:lsdException w:name="Grid Table 4" w:uiPriority="49"/>
+    <w:lsdException w:name="Grid Table 5 Dark" w:uiPriority="50"/>
+    <w:lsdException w:name="Grid Table 6 Colorful" w:uiPriority="51"/>
+    <w:lsdException w:name="Grid Table 7 Colorful" w:uiPriority="52"/>
+    <w:lsdException w:name="Grid Table 1 Light Accent 1" w:uiPriority="46"/>
+    <w:lsdException w:name="Grid Table 2 Accent 1" w:uiPriority="47"/>
+    <w:lsdException w:name="Grid Table 3 Accent 1" w:uiPriority="48"/>
+    <w:lsdException w:name="Grid Table 4 Accent 1" w:uiPriority="49"/>
+    <w:lsdException w:name="Grid Table 5 Dark Accent 1" w:uiPriority="50"/>
+    <w:lsdException w:name="Grid Table 6 Colorful Accent 1" w:uiPriority="51"/>
+    <w:lsdException w:name="Grid Table 7 Colorful Accent 1" w:uiPriority="52"/>
+    <w:lsdException w:name="Grid Table 1 Light Accent 2" w:uiPriority="46"/>
+    <w:lsdException w:name="Grid Table 2 Accent 2" w:uiPriority="47"/>
+    <w:lsdException w:name="Grid Table 3 Accent 2" w:uiPriority="48"/>
+    <w:lsdException w:name="Grid Table 4 Accent 2" w:uiPriority="49"/>
+    <w:lsdException w:name="Grid Table 5 Dark Accent 2" w:uiPriority="50"/>
+    <w:lsdException w:name="Grid Table 6 Colorful Accent 2" w:uiPriority="51"/>
+    <w:lsdException w:name="Grid Table 7 Colorful Accent 2" w:uiPriority="52"/>
+    <w:lsdException w:name="Grid Table 1 Light Accent 3" w:uiPriority="46"/>
+    <w:lsdException w:name="Grid Table 2 Accent 3" w:uiPriority="47"/>
+    <w:lsdException w:name="Grid Table 3 Accent 3" w:uiPriority="48"/>
+    <w:lsdException w:name="Grid Table 4 Accent 3" w:uiPriority="49"/>
+    <w:lsdException w:name="Grid Table 5 Dark Accent 3" w:uiPriority="50"/>
+    <w:lsdException w:name="Grid Table 6 Colorful Accent 3" w:uiPriority="51"/>
+    <w:lsdException w:name="Grid Table 7 Colorful Accent 3" w:uiPriority="52"/>
+    <w:lsdException w:name="Grid Table 1 Light Accent 4" w:uiPriority="46"/>
+    <w:lsdException w:name="Grid Table 2 Accent 4" w:uiPriority="47"/>
+    <w:lsdException w:name="Grid Table 3 Accent 4" w:uiPriority="48"/>
+    <w:lsdException w:name="Grid Table 4 Accent 4" w:uiPriority="49"/>
+    <w:lsdException w:name="Grid Table 5 Dark Accent 4" w:uiPriority="50"/>
+    <w:lsdException w:name="Grid Table 6 Colorful Accent 4" w:uiPriority="51"/>
+    <w:lsdException w:name="Grid Table 7 Colorful Accent 4" w:uiPriority="52"/>
+    <w:lsdException w:name="Grid Table 1 Light Accent 5" w:uiPriority="46"/>
+    <w:lsdException w:name="Grid Table 2 Accent 5" w:uiPriority="47"/>
+    <w:lsdException w:name="Grid Table 3 Accent 5" w:uiPriority="48"/>
+    <w:lsdException w:name="Grid Table 4 Accent 5" w:uiPriority="49"/>
+    <w:lsdException w:name="Grid Table 5 Dark Accent 5" w:uiPriority="50"/>
+    <w:lsdException w:name="Grid Table 6 Colorful Accent 5" w:uiPriority="51"/>
+    <w:lsdException w:name="Grid Table 7 Colorful Accent 5" w:uiPriority="52"/>
+    <w:lsdException w:name="Grid Table 1 Light Accent 6" w:uiPriority="46"/>
+    <w:lsdException w:name="Grid Table 2 Accent 6" w:uiPriority="47"/>
+    <w:lsdException w:name="Grid Table 3 Accent 6" w:uiPriority="48"/>
+    <w:lsdException w:name="Grid Table 4 Accent 6" w:uiPriority="49"/>
+    <w:lsdException w:name="Grid Table 5 Dark Accent 6" w:uiPriority="50"/>
+    <w:lsdException w:name="Grid Table 6 Colorful Accent 6" w:uiPriority="51"/>
+    <w:lsdException w:name="Grid Table 7 Colorful Accent 6" w:uiPriority="52"/>
+    <w:lsdException w:name="List Table 1 Light" w:uiPriority="46"/>
+    <w:lsdException w:name="List Table 2" w:uiPriority="47"/>
+    <w:lsdException w:name="List Table 3" w:uiPriority="48"/>
+    <w:lsdException w:name="List Table 4" w:uiPriority="49"/>
+    <w:lsdException w:name="List Table 5 Dark" w:uiPriority="50"/>
+    <w:lsdException w:name="List Table 6 Colorful" w:uiPriority="51"/>
+    <w:lsdException w:name="List Table 7 Colorful" w:uiPriority="52"/>
+    <w:lsdException w:name="List Table 1 Light Accent 1" w:uiPriority="46"/>
+    <w:lsdException w:name="List Table 2 Accent 1" w:uiPriority="47"/>
+    <w:lsdException w:name="List Table 3 Accent 1" w:uiPriority="48"/>
+    <w:lsdException w:name="List Table 4 Accent 1" w:uiPriority="49"/>
+    <w:lsdException w:name="List Table 5 Dark Accent 1" w:uiPriority="50"/>
+    <w:lsdException w:name="List Table 6 Colorful Accent 1" w:uiPriority="51"/>
+    <w:lsdException w:name="List Table 7 Colorful Accent 1" w:uiPriority="52"/>
+    <w:lsdException w:name="List Table 1 Light Accent 2" w:uiPriority="46"/>
+    <w:lsdException w:name="List Table 2 Accent 2" w:uiPriority="47"/>
+    <w:lsdException w:name="List Table 3 Accent 2" w:uiPriority="48"/>
+    <w:lsdException w:name="List Table 4 Accent 2" w:uiPriority="49"/>
+    <w:lsdException w:name="List Table 5 Dark Accent 2" w:uiPriority="50"/>
+    <w:lsdException w:name="List Table 6 Colorful Accent 2" w:uiPriority="51"/>
+    <w:lsdException w:name="List Table 7 Colorful Accent 2" w:uiPriority="52"/>
+    <w:lsdException w:name="List Table 1 Light Accent 3" w:uiPriority="46"/>
+    <w:lsdException w:name="List Table 2 Accent 3" w:uiPriority="47"/>
+    <w:lsdException w:name="List Table 3 Accent 3" w:uiPriority="48"/>
+    <w:lsdException w:name="List Table 4 Accent 3" w:uiPriority="49"/>
+    <w:lsdException w:name="List Table 5 Dark Accent 3" w:uiPriority="50"/>
+    <w:lsdException w:name="List Table 6 Colorful Accent 3" w:uiPriority="51"/>
+    <w:lsdException w:name="List Table 7 Colorful Accent 3" w:uiPriority="52"/>
+    <w:lsdException w:name="List Table 1 Light Accent 4" w:uiPriority="46"/>
+    <w:lsdException w:name="List Table 2 Accent 4" w:uiPriority="47"/>
+    <w:lsdException w:name="List Table 3 Accent 4" w:uiPriority="48"/>
+    <w:lsdException w:name="List Table 4 Accent 4" w:uiPriority="49"/>
+    <w:lsdException w:name="List Table 5 Dark Accent 4" w:uiPriority="50"/>
+    <w:lsdException w:name="List Table 6 Colorful Accent 4" w:uiPriority="51"/>
+    <w:lsdException w:name="List Table 7 Colorful Accent 4" w:uiPriority="52"/>
+    <w:lsdException w:name="List Table 1 Light Accent 5" w:uiPriority="46"/>
+    <w:lsdException w:name="List Table 2 Accent 5" w:uiPriority="47"/>
+    <w:lsdException w:name="List Table 3 Accent 5" w:uiPriority="48"/>
+    <w:lsdException w:name="List Table 4 Accent 5" w:uiPriority="49"/>
+    <w:lsdException w:name="List Table 5 Dark Accent 5" w:uiPriority="50"/>
+    <w:lsdException w:name="List Table 6 Colorful Accent 5" w:uiPriority="51"/>
+    <w:lsdException w:name="List Table 7 Colorful Accent 5" w:uiPriority="52"/>
+    <w:lsdException w:name="List Table 1 Light Accent 6" w:uiPriority="46"/>
+    <w:lsdException w:name="List Table 2 Accent 6" w:uiPriority="47"/>
+    <w:lsdException w:name="List Table 3 Accent 6" w:uiPriority="48"/>
+    <w:lsdException w:name="List Table 4 Accent 6" w:uiPriority="49"/>
+    <w:lsdException w:name="List Table 5 Dark Accent 6" w:uiPriority="50"/>
+    <w:lsdException w:name="List Table 6 Colorful Accent 6" w:uiPriority="51"/>
+    <w:lsdException w:name="List Table 7 Colorful Accent 6" w:uiPriority="52"/>
+  </w:latentStyles>
   <w:style w:type="paragraph" w:default="1" w:styleId="Normal">
     <w:name w:val="Normal"/>
     <w:qFormat/>
   </w:style>
-  <w:style w:type="paragraph" w:styleId="BodyText">
-    <w:name w:val="Body Text"/>
-    <w:basedOn w:val="Normal"/>
-    <w:link w:val="BodyTextChar"/>
-    <w:pPr>
-      <w:spacing w:before="180" w:after="180"/>
-    </w:pPr>
-    <w:qFormat/>
-  </w:style>
-  <w:style w:type="paragraph" w:customStyle="1" w:styleId="FirstParagraph">
-    <w:name w:val="First Paragraph"/>
-    <w:basedOn w:val="BodyText"/>
-    <w:next w:val="BodyText"/>
-    <w:qFormat/>
-  </w:style>
-  <w:style w:type="paragraph" w:customStyle="1" w:styleId="Compact">
-    <w:name w:val="Compact"/>
-    <w:basedOn w:val="BodyText"/>
-    <w:qFormat/>
-    <w:pPr>
-      <w:spacing w:before="36" w:after="36"/>
-    </w:pPr>
-  </w:style>
-  <w:style w:type="paragraph" w:styleId="Title">
-    <w:name w:val="Title"/>
-    <w:basedOn w:val="Normal"/>
-    <w:next w:val="BodyText"/>
-    <w:qFormat/>
-    <w:pPr>
-      <w:keepNext/>
-      <w:keepLines/>
-      <w:spacing w:before="480" w:after="240"/>
-      <w:jc w:val="center"/>
-    </w:pPr>
-    <w:rPr>
-      <w:rFonts w:asciiTheme="majorHAnsi" w:eastAsiaTheme="majorEastAsia" w:hAnsiTheme="majorHAnsi" w:cstheme="majorBidi"/>
-      <w:b/>
-      <w:bCs/>
-      <w:color w:val="345A8A" w:themeColor="accent1" w:themeShade="B5"/>
-      <w:sz w:val="36"/>
-      <w:szCs w:val="36"/>
-    </w:rPr>
-  </w:style>
-  <w:style w:type="paragraph" w:styleId="Subtitle">
-    <w:name w:val="Subtitle"/>
-    <w:basedOn w:val="Title"/>
-    <w:next w:val="BodyText"/>
-    <w:qFormat/>
-    <w:pPr>
-      <w:keepNext/>
-      <w:keepLines/>
-      <w:spacing w:before="240" w:after="240"/>
-      <w:jc w:val="center"/>
-    </w:pPr>
-    <w:rPr>
-      <w:sz w:val="30"/>
-      <w:szCs w:val="30"/>
-    </w:rPr>
-  </w:style>
-  <w:style w:type="paragraph" w:customStyle="1" w:styleId="Author">
-    <w:name w:val="Author"/>
-    <w:next w:val="BodyText"/>
-    <w:qFormat/>
-    <w:pPr>
-      <w:keepNext/>
-      <w:keepLines/>
-      <w:jc w:val="center"/>
-    </w:pPr>
-  </w:style>
-  <w:style w:type="paragraph" w:styleId="Date">
-    <w:name w:val="Date"/>
-    <w:next w:val="BodyText"/>
-    <w:qFormat/>
-    <w:pPr>
-      <w:keepNext/>
-      <w:keepLines/>
-      <w:jc w:val="center"/>
-    </w:pPr>
-  </w:style>
-  <w:style w:type="paragraph" w:customStyle="1" w:styleId="Abstract">
-    <w:name w:val="Abstract"/>
-    <w:basedOn w:val="Normal"/>
-    <w:next w:val="BodyText"/>
-    <w:qFormat/>
-    <w:pPr>
-      <w:keepNext/>
-      <w:keepLines/>
-      <w:spacing w:before="300" w:after="300"/>
-    </w:pPr>
-    <w:rPr>
-      <w:sz w:val="20"/>
-      <w:szCs w:val="20"/>
-    </w:rPr>
-  </w:style>
-  <w:style w:type="paragraph" w:styleId="Bibliography">
-    <w:name w:val="Bibliography"/>
-    <w:basedOn w:val="Normal"/>
-    <w:next w:val="Bibliography"/>
-    <w:qFormat/>
-    <w:pPr/>
-    <w:rPr/>
-  </w:style>
   <w:style w:type="paragraph" w:styleId="Heading1">
-    <w:name w:val="Heading 1"/>
+    <w:name w:val="heading 1"/>
     <w:basedOn w:val="Normal"/>
     <w:next w:val="BodyText"/>
     <w:uiPriority w:val="9"/>
@@ -438,7 +774,7 @@
     </w:rPr>
   </w:style>
   <w:style w:type="paragraph" w:styleId="Heading2">
-    <w:name w:val="Heading 2"/>
+    <w:name w:val="heading 2"/>
     <w:basedOn w:val="Normal"/>
     <w:next w:val="BodyText"/>
     <w:uiPriority w:val="9"/>
@@ -460,7 +796,7 @@
     </w:rPr>
   </w:style>
   <w:style w:type="paragraph" w:styleId="Heading3">
-    <w:name w:val="Heading 3"/>
+    <w:name w:val="heading 3"/>
     <w:basedOn w:val="Normal"/>
     <w:next w:val="BodyText"/>
     <w:uiPriority w:val="9"/>
@@ -470,7 +806,7 @@
       <w:keepNext/>
       <w:keepLines/>
       <w:spacing w:before="200" w:after="0"/>
-      <w:outlineLvl w:val="1"/>
+      <w:outlineLvl w:val="2"/>
     </w:pPr>
     <w:rPr>
       <w:rFonts w:asciiTheme="majorHAnsi" w:eastAsiaTheme="majorEastAsia" w:hAnsiTheme="majorHAnsi" w:cstheme="majorBidi"/>
@@ -482,7 +818,7 @@
     </w:rPr>
   </w:style>
   <w:style w:type="paragraph" w:styleId="Heading4">
-    <w:name w:val="Heading 4"/>
+    <w:name w:val="heading 4"/>
     <w:basedOn w:val="Normal"/>
     <w:next w:val="BodyText"/>
     <w:uiPriority w:val="9"/>
@@ -492,19 +828,17 @@
       <w:keepNext/>
       <w:keepLines/>
       <w:spacing w:before="200" w:after="0"/>
-      <w:outlineLvl w:val="1"/>
+      <w:outlineLvl w:val="3"/>
     </w:pPr>
     <w:rPr>
       <w:rFonts w:asciiTheme="majorHAnsi" w:eastAsiaTheme="majorEastAsia" w:hAnsiTheme="majorHAnsi" w:cstheme="majorBidi"/>
       <w:b/>
       <w:bCs/>
       <w:color w:val="4F81BD" w:themeColor="accent1"/>
-      <w:sz w:val="24"/>
-      <w:szCs w:val="24"/>
     </w:rPr>
   </w:style>
   <w:style w:type="paragraph" w:styleId="Heading5">
-    <w:name w:val="Heading 5"/>
+    <w:name w:val="heading 5"/>
     <w:basedOn w:val="Normal"/>
     <w:next w:val="BodyText"/>
     <w:uiPriority w:val="9"/>
@@ -514,53 +848,26 @@
       <w:keepNext/>
       <w:keepLines/>
       <w:spacing w:before="200" w:after="0"/>
-      <w:outlineLvl w:val="1"/>
+      <w:outlineLvl w:val="4"/>
     </w:pPr>
     <w:rPr>
       <w:rFonts w:asciiTheme="majorHAnsi" w:eastAsiaTheme="majorEastAsia" w:hAnsiTheme="majorHAnsi" w:cstheme="majorBidi"/>
       <w:i/>
       <w:iCs/>
       <w:color w:val="4F81BD" w:themeColor="accent1"/>
-      <w:sz w:val="24"/>
-      <w:szCs w:val="24"/>
-    </w:rPr>
-  </w:style>
-  <w:style w:type="paragraph" w:styleId="BlockText">
-    <w:name w:val="Block Text"/>
-    <w:basedOn w:val="BodyText"/>
-    <w:next w:val="BodyText"/>
-    <w:uiPriority w:val="9"/>
-    <w:unhideWhenUsed/>
-    <w:qFormat/>
-    <w:pPr>
-      <w:spacing w:before="100" w:after="100"/>
-      <w:ind w:firstLine="0"/>
-    </w:pPr>
-    <w:rPr>
-      <w:rFonts w:asciiTheme="majorHAnsi" w:eastAsiaTheme="majorEastAsia" w:hAnsiTheme="majorHAnsi" w:cstheme="majorBidi"/>
-      <w:bCs/>
-      <w:sz w:val="20"/>
-      <w:szCs w:val="20"/>
-    </w:rPr>
-  </w:style>
-  <w:style w:type="paragraph" w:styleId="FootnoteText">
-    <w:name w:val="Footnote Text"/>
-    <w:basedOn w:val="Normal"/>
-    <w:next w:val="FootnoteText"/>
-    <w:uiPriority w:val="9"/>
-    <w:unhideWhenUsed/>
-    <w:qFormat/>
+    </w:rPr>
   </w:style>
   <w:style w:type="character" w:default="1" w:styleId="DefaultParagraphFont">
     <w:name w:val="Default Paragraph Font"/>
+    <w:uiPriority w:val="1"/>
     <w:semiHidden/>
     <w:unhideWhenUsed/>
   </w:style>
   <w:style w:type="table" w:default="1" w:styleId="TableNormal">
     <w:name w:val="Normal Table"/>
+    <w:uiPriority w:val="99"/>
     <w:semiHidden/>
     <w:unhideWhenUsed/>
-    <w:qFormat/>
     <w:tblPr>
       <w:tblInd w:w="0" w:type="dxa"/>
       <w:tblCellMar>
@@ -571,6 +878,131 @@
       </w:tblCellMar>
     </w:tblPr>
   </w:style>
+  <w:style w:type="numbering" w:default="1" w:styleId="NoList">
+    <w:name w:val="No List"/>
+    <w:uiPriority w:val="99"/>
+    <w:semiHidden/>
+    <w:unhideWhenUsed/>
+  </w:style>
+  <w:style w:type="paragraph" w:styleId="BodyText">
+    <w:name w:val="Body Text"/>
+    <w:basedOn w:val="Normal"/>
+    <w:qFormat/>
+    <w:pPr>
+      <w:spacing w:before="180" w:after="180"/>
+    </w:pPr>
+  </w:style>
+  <w:style w:type="paragraph" w:customStyle="1" w:styleId="FirstParagraph">
+    <w:name w:val="First Paragraph"/>
+    <w:basedOn w:val="BodyText"/>
+    <w:next w:val="BodyText"/>
+    <w:qFormat/>
+  </w:style>
+  <w:style w:type="paragraph" w:customStyle="1" w:styleId="Compact">
+    <w:name w:val="Compact"/>
+    <w:basedOn w:val="BodyText"/>
+    <w:qFormat/>
+    <w:pPr>
+      <w:spacing w:before="36" w:after="36"/>
+    </w:pPr>
+  </w:style>
+  <w:style w:type="paragraph" w:styleId="Title">
+    <w:name w:val="Title"/>
+    <w:basedOn w:val="Normal"/>
+    <w:next w:val="BodyText"/>
+    <w:qFormat/>
+    <w:pPr>
+      <w:keepNext/>
+      <w:keepLines/>
+      <w:spacing w:before="480" w:after="240"/>
+      <w:jc w:val="center"/>
+    </w:pPr>
+    <w:rPr>
+      <w:rFonts w:asciiTheme="majorHAnsi" w:eastAsiaTheme="majorEastAsia" w:hAnsiTheme="majorHAnsi" w:cstheme="majorBidi"/>
+      <w:b/>
+      <w:bCs/>
+      <w:color w:val="345A8A" w:themeColor="accent1" w:themeShade="B5"/>
+      <w:sz w:val="36"/>
+      <w:szCs w:val="36"/>
+    </w:rPr>
+  </w:style>
+  <w:style w:type="paragraph" w:styleId="Subtitle">
+    <w:name w:val="Subtitle"/>
+    <w:basedOn w:val="Title"/>
+    <w:next w:val="BodyText"/>
+    <w:qFormat/>
+    <w:pPr>
+      <w:spacing w:before="240"/>
+    </w:pPr>
+    <w:rPr>
+      <w:sz w:val="30"/>
+      <w:szCs w:val="30"/>
+    </w:rPr>
+  </w:style>
+  <w:style w:type="paragraph" w:customStyle="1" w:styleId="Author">
+    <w:name w:val="Author"/>
+    <w:next w:val="BodyText"/>
+    <w:qFormat/>
+    <w:pPr>
+      <w:keepNext/>
+      <w:keepLines/>
+      <w:jc w:val="center"/>
+    </w:pPr>
+  </w:style>
+  <w:style w:type="paragraph" w:styleId="Date">
+    <w:name w:val="Date"/>
+    <w:next w:val="BodyText"/>
+    <w:qFormat/>
+    <w:pPr>
+      <w:keepNext/>
+      <w:keepLines/>
+      <w:jc w:val="center"/>
+    </w:pPr>
+  </w:style>
+  <w:style w:type="paragraph" w:customStyle="1" w:styleId="Abstract">
+    <w:name w:val="Abstract"/>
+    <w:basedOn w:val="Normal"/>
+    <w:next w:val="BodyText"/>
+    <w:qFormat/>
+    <w:pPr>
+      <w:keepNext/>
+      <w:keepLines/>
+      <w:spacing w:before="300" w:after="300"/>
+    </w:pPr>
+    <w:rPr>
+      <w:sz w:val="20"/>
+      <w:szCs w:val="20"/>
+    </w:rPr>
+  </w:style>
+  <w:style w:type="paragraph" w:styleId="Bibliography">
+    <w:name w:val="Bibliography"/>
+    <w:basedOn w:val="Normal"/>
+    <w:qFormat/>
+  </w:style>
+  <w:style w:type="paragraph" w:styleId="BlockText">
+    <w:name w:val="Block Text"/>
+    <w:basedOn w:val="BodyText"/>
+    <w:next w:val="BodyText"/>
+    <w:uiPriority w:val="9"/>
+    <w:unhideWhenUsed/>
+    <w:qFormat/>
+    <w:pPr>
+      <w:spacing w:before="100" w:after="100"/>
+    </w:pPr>
+    <w:rPr>
+      <w:rFonts w:asciiTheme="majorHAnsi" w:eastAsiaTheme="majorEastAsia" w:hAnsiTheme="majorHAnsi" w:cstheme="majorBidi"/>
+      <w:bCs/>
+      <w:sz w:val="20"/>
+      <w:szCs w:val="20"/>
+    </w:rPr>
+  </w:style>
+  <w:style w:type="paragraph" w:styleId="FootnoteText">
+    <w:name w:val="footnote text"/>
+    <w:basedOn w:val="Normal"/>
+    <w:uiPriority w:val="9"/>
+    <w:unhideWhenUsed/>
+    <w:qFormat/>
+  </w:style>
   <w:style w:type="paragraph" w:customStyle="1" w:styleId="DefinitionTerm">
     <w:name w:val="Definition Term"/>
     <w:basedOn w:val="Normal"/>
@@ -589,11 +1021,11 @@
     <w:basedOn w:val="Normal"/>
   </w:style>
   <w:style w:type="paragraph" w:styleId="Caption">
-    <w:name w:val="Caption"/>
+    <w:name w:val="caption"/>
     <w:basedOn w:val="Normal"/>
-    <w:link w:val="BodyTextChar"/>
-    <w:pPr>
-      <w:spacing w:before="0" w:after="120"/>
+    <w:link w:val="CaptionChar"/>
+    <w:pPr>
+      <w:spacing w:after="120"/>
     </w:pPr>
     <w:rPr>
       <w:i/>
@@ -614,36 +1046,37 @@
     <w:name w:val="Figure"/>
     <w:basedOn w:val="Normal"/>
   </w:style>
-  <w:style w:type="paragraph" w:customStyle="1" w:styleId="FigureWithCaption">
+  <w:style w:type="paragraph" w:customStyle="1" w:styleId="FigurewithCaption">
     <w:name w:val="Figure with Caption"/>
     <w:basedOn w:val="Figure"/>
     <w:pPr>
       <w:keepNext/>
     </w:pPr>
   </w:style>
-  <w:style w:type="character" w:customStyle="1" w:styleId="BodyTextChar">
-    <w:name w:val="Body Text Char"/>
+  <w:style w:type="character" w:customStyle="1" w:styleId="CaptionChar">
+    <w:name w:val="Caption Char"/>
     <w:basedOn w:val="DefaultParagraphFont"/>
-    <w:link w:val="BodyText"/>
+    <w:link w:val="Caption"/>
   </w:style>
   <w:style w:type="character" w:customStyle="1" w:styleId="VerbatimChar">
     <w:name w:val="Verbatim Char"/>
-    <w:basedOn w:val="BodyTextChar"/>
+    <w:basedOn w:val="CaptionChar"/>
+    <w:link w:val="SourceCode"/>
     <w:rPr>
       <w:rFonts w:ascii="Consolas" w:hAnsi="Consolas"/>
       <w:sz w:val="22"/>
     </w:rPr>
   </w:style>
   <w:style w:type="character" w:styleId="FootnoteReference">
-    <w:name w:val="Footnote Reference"/>
-    <w:basedOn w:val="BodyTextChar"/>
+    <w:name w:val="footnote reference"/>
+    <w:basedOn w:val="CaptionChar"/>
     <w:rPr>
       <w:vertAlign w:val="superscript"/>
     </w:rPr>
   </w:style>
   <w:style w:type="character" w:styleId="Hyperlink">
     <w:name w:val="Hyperlink"/>
-    <w:basedOn w:val="BodyTextChar"/>
+    <w:basedOn w:val="CaptionChar"/>
     <w:rPr>
       <w:color w:val="4F81BD" w:themeColor="accent1"/>
     </w:rPr>
@@ -660,7 +1093,6 @@
       <w:outlineLvl w:val="9"/>
     </w:pPr>
     <w:rPr>
-      <w:rFonts w:asciiTheme="majorHAnsi" w:eastAsiaTheme="majorEastAsia" w:hAnsiTheme="majorHAnsi" w:cstheme="majorBidi"/>
       <w:b w:val="0"/>
       <w:bCs w:val="0"/>
       <w:color w:val="365F91" w:themeColor="accent1" w:themeShade="BF"/>
@@ -671,230 +1103,296 @@
     <w:basedOn w:val="Normal"/>
     <w:link w:val="VerbatimChar"/>
     <w:pPr>
-      <w:wordWrap w:val="off"/>
-      <w:noProof/>
+      <w:wordWrap w:val="0"/>
     </w:pPr>
   </w:style>
   <w:style w:type="character" w:customStyle="1" w:styleId="KeywordTok">
     <w:name w:val="KeywordTok"/>
     <w:basedOn w:val="VerbatimChar"/>
     <w:rPr>
+      <w:rFonts w:ascii="Consolas" w:hAnsi="Consolas"/>
+      <w:b/>
       <w:color w:val="007020"/>
-      <w:b/>
+      <w:sz w:val="22"/>
     </w:rPr>
   </w:style>
   <w:style w:type="character" w:customStyle="1" w:styleId="DataTypeTok">
     <w:name w:val="DataTypeTok"/>
     <w:basedOn w:val="VerbatimChar"/>
     <w:rPr>
+      <w:rFonts w:ascii="Consolas" w:hAnsi="Consolas"/>
       <w:color w:val="902000"/>
+      <w:sz w:val="22"/>
     </w:rPr>
   </w:style>
   <w:style w:type="character" w:customStyle="1" w:styleId="DecValTok">
     <w:name w:val="DecValTok"/>
     <w:basedOn w:val="VerbatimChar"/>
     <w:rPr>
-      <w:color w:val="40a070"/>
+      <w:rFonts w:ascii="Consolas" w:hAnsi="Consolas"/>
+      <w:color w:val="40A070"/>
+      <w:sz w:val="22"/>
     </w:rPr>
   </w:style>
   <w:style w:type="character" w:customStyle="1" w:styleId="BaseNTok">
     <w:name w:val="BaseNTok"/>
     <w:basedOn w:val="VerbatimChar"/>
     <w:rPr>
-      <w:color w:val="40a070"/>
+      <w:rFonts w:ascii="Consolas" w:hAnsi="Consolas"/>
+      <w:color w:val="40A070"/>
+      <w:sz w:val="22"/>
     </w:rPr>
   </w:style>
   <w:style w:type="character" w:customStyle="1" w:styleId="FloatTok">
     <w:name w:val="FloatTok"/>
     <w:basedOn w:val="VerbatimChar"/>
     <w:rPr>
-      <w:color w:val="40a070"/>
+      <w:rFonts w:ascii="Consolas" w:hAnsi="Consolas"/>
+      <w:color w:val="40A070"/>
+      <w:sz w:val="22"/>
     </w:rPr>
   </w:style>
   <w:style w:type="character" w:customStyle="1" w:styleId="ConstantTok">
     <w:name w:val="ConstantTok"/>
     <w:basedOn w:val="VerbatimChar"/>
     <w:rPr>
+      <w:rFonts w:ascii="Consolas" w:hAnsi="Consolas"/>
       <w:color w:val="880000"/>
+      <w:sz w:val="22"/>
     </w:rPr>
   </w:style>
   <w:style w:type="character" w:customStyle="1" w:styleId="CharTok">
     <w:name w:val="CharTok"/>
     <w:basedOn w:val="VerbatimChar"/>
     <w:rPr>
-      <w:color w:val="4070a0"/>
+      <w:rFonts w:ascii="Consolas" w:hAnsi="Consolas"/>
+      <w:color w:val="4070A0"/>
+      <w:sz w:val="22"/>
     </w:rPr>
   </w:style>
   <w:style w:type="character" w:customStyle="1" w:styleId="SpecialCharTok">
     <w:name w:val="SpecialCharTok"/>
     <w:basedOn w:val="VerbatimChar"/>
     <w:rPr>
-      <w:color w:val="4070a0"/>
+      <w:rFonts w:ascii="Consolas" w:hAnsi="Consolas"/>
+      <w:color w:val="4070A0"/>
+      <w:sz w:val="22"/>
     </w:rPr>
   </w:style>
   <w:style w:type="character" w:customStyle="1" w:styleId="StringTok">
     <w:name w:val="StringTok"/>
     <w:basedOn w:val="VerbatimChar"/>
     <w:rPr>
-      <w:color w:val="4070a0"/>
+      <w:rFonts w:ascii="Consolas" w:hAnsi="Consolas"/>
+      <w:color w:val="4070A0"/>
+      <w:sz w:val="22"/>
     </w:rPr>
   </w:style>
   <w:style w:type="character" w:customStyle="1" w:styleId="VerbatimStringTok">
     <w:name w:val="VerbatimStringTok"/>
     <w:basedOn w:val="VerbatimChar"/>
     <w:rPr>
-      <w:color w:val="4070a0"/>
+      <w:rFonts w:ascii="Consolas" w:hAnsi="Consolas"/>
+      <w:color w:val="4070A0"/>
+      <w:sz w:val="22"/>
     </w:rPr>
   </w:style>
   <w:style w:type="character" w:customStyle="1" w:styleId="SpecialStringTok">
     <w:name w:val="SpecialStringTok"/>
     <w:basedOn w:val="VerbatimChar"/>
     <w:rPr>
-      <w:color w:val="bb6688"/>
+      <w:rFonts w:ascii="Consolas" w:hAnsi="Consolas"/>
+      <w:color w:val="BB6688"/>
+      <w:sz w:val="22"/>
     </w:rPr>
   </w:style>
   <w:style w:type="character" w:customStyle="1" w:styleId="ImportTok">
     <w:name w:val="ImportTok"/>
     <w:basedOn w:val="VerbatimChar"/>
-    <w:rPr/>
+    <w:rPr>
+      <w:rFonts w:ascii="Consolas" w:hAnsi="Consolas"/>
+      <w:sz w:val="22"/>
+    </w:rPr>
   </w:style>
   <w:style w:type="character" w:customStyle="1" w:styleId="CommentTok">
     <w:name w:val="CommentTok"/>
     <w:basedOn w:val="VerbatimChar"/>
     <w:rPr>
-      <w:color w:val="60a0b0"/>
+      <w:rFonts w:ascii="Consolas" w:hAnsi="Consolas"/>
       <w:i/>
+      <w:color w:val="60A0B0"/>
+      <w:sz w:val="22"/>
     </w:rPr>
   </w:style>
   <w:style w:type="character" w:customStyle="1" w:styleId="DocumentationTok">
     <w:name w:val="DocumentationTok"/>
     <w:basedOn w:val="VerbatimChar"/>
     <w:rPr>
-      <w:color w:val="ba2121"/>
+      <w:rFonts w:ascii="Consolas" w:hAnsi="Consolas"/>
       <w:i/>
+      <w:color w:val="BA2121"/>
+      <w:sz w:val="22"/>
     </w:rPr>
   </w:style>
   <w:style w:type="character" w:customStyle="1" w:styleId="AnnotationTok">
     <w:name w:val="AnnotationTok"/>
     <w:basedOn w:val="VerbatimChar"/>
     <w:rPr>
-      <w:color w:val="60a0b0"/>
+      <w:rFonts w:ascii="Consolas" w:hAnsi="Consolas"/>
       <w:b/>
       <w:i/>
+      <w:color w:val="60A0B0"/>
+      <w:sz w:val="22"/>
     </w:rPr>
   </w:style>
   <w:style w:type="character" w:customStyle="1" w:styleId="CommentVarTok">
     <w:name w:val="CommentVarTok"/>
     <w:basedOn w:val="VerbatimChar"/>
     <w:rPr>
-      <w:color w:val="60a0b0"/>
+      <w:rFonts w:ascii="Consolas" w:hAnsi="Consolas"/>
       <w:b/>
       <w:i/>
+      <w:color w:val="60A0B0"/>
+      <w:sz w:val="22"/>
     </w:rPr>
   </w:style>
   <w:style w:type="character" w:customStyle="1" w:styleId="OtherTok">
     <w:name w:val="OtherTok"/>
     <w:basedOn w:val="VerbatimChar"/>
     <w:rPr>
+      <w:rFonts w:ascii="Consolas" w:hAnsi="Consolas"/>
       <w:color w:val="007020"/>
+      <w:sz w:val="22"/>
     </w:rPr>
   </w:style>
   <w:style w:type="character" w:customStyle="1" w:styleId="FunctionTok">
     <w:name w:val="FunctionTok"/>
     <w:basedOn w:val="VerbatimChar"/>
     <w:rPr>
-      <w:color w:val="06287e"/>
+      <w:rFonts w:ascii="Consolas" w:hAnsi="Consolas"/>
+      <w:color w:val="06287E"/>
+      <w:sz w:val="22"/>
     </w:rPr>
   </w:style>
   <w:style w:type="character" w:customStyle="1" w:styleId="VariableTok">
     <w:name w:val="VariableTok"/>
     <w:basedOn w:val="VerbatimChar"/>
     <w:rPr>
-      <w:color w:val="19177c"/>
+      <w:rFonts w:ascii="Consolas" w:hAnsi="Consolas"/>
+      <w:color w:val="19177C"/>
+      <w:sz w:val="22"/>
     </w:rPr>
   </w:style>
   <w:style w:type="character" w:customStyle="1" w:styleId="ControlFlowTok">
     <w:name w:val="ControlFlowTok"/>
     <w:basedOn w:val="VerbatimChar"/>
     <w:rPr>
+      <w:rFonts w:ascii="Consolas" w:hAnsi="Consolas"/>
+      <w:b/>
       <w:color w:val="007020"/>
-      <w:b/>
+      <w:sz w:val="22"/>
     </w:rPr>
   </w:style>
   <w:style w:type="character" w:customStyle="1" w:styleId="OperatorTok">
     <w:name w:val="OperatorTok"/>
     <w:basedOn w:val="VerbatimChar"/>
     <w:rPr>
+      <w:rFonts w:ascii="Consolas" w:hAnsi="Consolas"/>
       <w:color w:val="666666"/>
+      <w:sz w:val="22"/>
     </w:rPr>
   </w:style>
   <w:style w:type="character" w:customStyle="1" w:styleId="BuiltInTok">
     <w:name w:val="BuiltInTok"/>
     <w:basedOn w:val="VerbatimChar"/>
-    <w:rPr/>
+    <w:rPr>
+      <w:rFonts w:ascii="Consolas" w:hAnsi="Consolas"/>
+      <w:sz w:val="22"/>
+    </w:rPr>
   </w:style>
   <w:style w:type="character" w:customStyle="1" w:styleId="ExtensionTok">
     <w:name w:val="ExtensionTok"/>
     <w:basedOn w:val="VerbatimChar"/>
-    <w:rPr/>
+    <w:rPr>
+      <w:rFonts w:ascii="Consolas" w:hAnsi="Consolas"/>
+      <w:sz w:val="22"/>
+    </w:rPr>
   </w:style>
   <w:style w:type="character" w:customStyle="1" w:styleId="PreprocessorTok">
     <w:name w:val="PreprocessorTok"/>
     <w:basedOn w:val="VerbatimChar"/>
     <w:rPr>
-      <w:color w:val="bc7a00"/>
+      <w:rFonts w:ascii="Consolas" w:hAnsi="Consolas"/>
+      <w:color w:val="BC7A00"/>
+      <w:sz w:val="22"/>
     </w:rPr>
   </w:style>
   <w:style w:type="character" w:customStyle="1" w:styleId="AttributeTok">
     <w:name w:val="AttributeTok"/>
     <w:basedOn w:val="VerbatimChar"/>
     <w:rPr>
-      <w:color w:val="7d9029"/>
+      <w:rFonts w:ascii="Consolas" w:hAnsi="Consolas"/>
+      <w:color w:val="7D9029"/>
+      <w:sz w:val="22"/>
     </w:rPr>
   </w:style>
   <w:style w:type="character" w:customStyle="1" w:styleId="RegionMarkerTok">
     <w:name w:val="RegionMarkerTok"/>
     <w:basedOn w:val="VerbatimChar"/>
-    <w:rPr/>
+    <w:rPr>
+      <w:rFonts w:ascii="Consolas" w:hAnsi="Consolas"/>
+      <w:sz w:val="22"/>
+    </w:rPr>
   </w:style>
   <w:style w:type="character" w:customStyle="1" w:styleId="InformationTok">
     <w:name w:val="InformationTok"/>
     <w:basedOn w:val="VerbatimChar"/>
     <w:rPr>
-      <w:color w:val="60a0b0"/>
+      <w:rFonts w:ascii="Consolas" w:hAnsi="Consolas"/>
       <w:b/>
       <w:i/>
+      <w:color w:val="60A0B0"/>
+      <w:sz w:val="22"/>
     </w:rPr>
   </w:style>
   <w:style w:type="character" w:customStyle="1" w:styleId="WarningTok">
     <w:name w:val="WarningTok"/>
     <w:basedOn w:val="VerbatimChar"/>
     <w:rPr>
-      <w:color w:val="60a0b0"/>
+      <w:rFonts w:ascii="Consolas" w:hAnsi="Consolas"/>
       <w:b/>
       <w:i/>
+      <w:color w:val="60A0B0"/>
+      <w:sz w:val="22"/>
     </w:rPr>
   </w:style>
   <w:style w:type="character" w:customStyle="1" w:styleId="AlertTok">
     <w:name w:val="AlertTok"/>
     <w:basedOn w:val="VerbatimChar"/>
     <w:rPr>
-      <w:color w:val="ff0000"/>
+      <w:rFonts w:ascii="Consolas" w:hAnsi="Consolas"/>
       <w:b/>
+      <w:color w:val="FF0000"/>
+      <w:sz w:val="22"/>
     </w:rPr>
   </w:style>
   <w:style w:type="character" w:customStyle="1" w:styleId="ErrorTok">
     <w:name w:val="ErrorTok"/>
     <w:basedOn w:val="VerbatimChar"/>
     <w:rPr>
-      <w:color w:val="ff0000"/>
+      <w:rFonts w:ascii="Consolas" w:hAnsi="Consolas"/>
       <w:b/>
+      <w:color w:val="FF0000"/>
+      <w:sz w:val="22"/>
     </w:rPr>
   </w:style>
   <w:style w:type="character" w:customStyle="1" w:styleId="NormalTok">
     <w:name w:val="NormalTok"/>
     <w:basedOn w:val="VerbatimChar"/>
-    <w:rPr/>
+    <w:rPr>
+      <w:rFonts w:ascii="Consolas" w:hAnsi="Consolas"/>
+      <w:sz w:val="22"/>
+    </w:rPr>
   </w:style>
 </w:styles>
 </file>

</xml_diff>

<commit_message>
Ch 3 intro work
</commit_message>
<xml_diff>
--- a/ch3_nascent.docx
+++ b/ch3_nascent.docx
@@ -5,56 +5,476 @@
     <w:p>
       <w:pPr>
         <w:pStyle w:val="Heading3"/>
+        <w:spacing w:line="480" w:lineRule="auto"/>
       </w:pPr>
       <w:bookmarkStart w:id="0" w:name="chapter-3-nascent-seq"/>
       <w:bookmarkEnd w:id="0"/>
       <w:r>
-        <w:t>Chapter 3: Nascent-seq</w:t>
+        <w:t xml:space="preserve">Chapter 3: </w:t>
+      </w:r>
+      <w:r>
+        <w:t>Investigating the dynamics of the embryonic transcriptome</w:t>
       </w:r>
     </w:p>
     <w:p>
       <w:pPr>
         <w:pStyle w:val="Heading4"/>
+        <w:spacing w:line="480" w:lineRule="auto"/>
       </w:pPr>
       <w:bookmarkStart w:id="1" w:name="michael-chambers"/>
+      <w:bookmarkStart w:id="2" w:name="abstract"/>
       <w:bookmarkEnd w:id="1"/>
-      <w:r>
-        <w:t>Michael Chambers</w:t>
+      <w:bookmarkEnd w:id="2"/>
+      <w:r>
+        <w:t>Abstract</w:t>
       </w:r>
     </w:p>
     <w:p>
       <w:pPr>
         <w:pStyle w:val="Heading4"/>
-      </w:pPr>
-      <w:bookmarkStart w:id="2" w:name="abstract"/>
-      <w:bookmarkEnd w:id="2"/>
-      <w:r>
-        <w:t>Abstract</w:t>
+        <w:spacing w:line="480" w:lineRule="auto"/>
+      </w:pPr>
+      <w:bookmarkStart w:id="3" w:name="introduction"/>
+      <w:bookmarkEnd w:id="3"/>
+      <w:r>
+        <w:t>Introduction</w:t>
       </w:r>
     </w:p>
     <w:p>
       <w:pPr>
-        <w:pStyle w:val="Heading4"/>
-      </w:pPr>
-      <w:bookmarkStart w:id="3" w:name="introduction"/>
-      <w:bookmarkEnd w:id="3"/>
-      <w:r>
-        <w:t>Introduction</w:t>
+        <w:pStyle w:val="BodyText"/>
+        <w:spacing w:line="480" w:lineRule="auto"/>
+      </w:pPr>
+      <w:r>
+        <w:tab/>
+      </w:r>
+      <w:r>
+        <w:rPr>
+          <w:i/>
+        </w:rPr>
+        <w:t xml:space="preserve">Drosophila </w:t>
+      </w:r>
+      <w:r>
+        <w:t xml:space="preserve">development involves the coordinated expression of a vast number of genes </w:t>
+      </w:r>
+      <w:r>
+        <w:t>under strict temporal and spatial control</w:t>
+      </w:r>
+      <w:r>
+        <w:t xml:space="preserve"> </w:t>
+      </w:r>
+      <w:r>
+        <w:t>{Brown, 2014 #3144}</w:t>
+      </w:r>
+      <w:r>
+        <w:t xml:space="preserve">. </w:t>
+      </w:r>
+      <w:r>
+        <w:t xml:space="preserve">Transcript levels in the embryo are therefore highly dynamic, undergoing rapid shifts in level dependent on altered rates of accumulation, processing, and degradation. In excess of ~7,000 unique transcripts, arising from at least 3,000 distinct genes are expressed from the earliest onset of zygotic transcription </w:t>
+      </w:r>
+      <w:r>
+        <w:t>{</w:t>
+      </w:r>
+      <w:proofErr w:type="spellStart"/>
+      <w:r>
+        <w:t>Graveley</w:t>
+      </w:r>
+      <w:proofErr w:type="spellEnd"/>
+      <w:r>
+        <w:t>, 2011 #3044}</w:t>
+      </w:r>
+      <w:r>
+        <w:t xml:space="preserve"> </w:t>
+      </w:r>
+      <w:r>
+        <w:t xml:space="preserve">{De </w:t>
+      </w:r>
+      <w:proofErr w:type="spellStart"/>
+      <w:r>
+        <w:t>Renzis</w:t>
+      </w:r>
+      <w:proofErr w:type="spellEnd"/>
+      <w:r>
+        <w:t>, 2007 #3149}</w:t>
+      </w:r>
+      <w:r>
+        <w:t xml:space="preserve">. </w:t>
+      </w:r>
+      <w:r>
+        <w:t xml:space="preserve">Of these, at least 1,000 are expressed in a spatially constricted manner </w:t>
+      </w:r>
+      <w:r>
+        <w:t>{</w:t>
+      </w:r>
+      <w:proofErr w:type="spellStart"/>
+      <w:r>
+        <w:t>Tomancak</w:t>
+      </w:r>
+      <w:proofErr w:type="spellEnd"/>
+      <w:r>
+        <w:t>, 2002 #1150}</w:t>
+      </w:r>
+      <w:r>
+        <w:t xml:space="preserve">. </w:t>
+      </w:r>
+      <w:r>
+        <w:t>Regulatory systems go to great lengths to minimize even relatively slight stochastic changes in expression</w:t>
+      </w:r>
+      <w:r>
+        <w:t xml:space="preserve">, which can nevertheless have a negative effect on viability </w:t>
+      </w:r>
+      <w:r>
+        <w:t>{Perry, 2010 #385}</w:t>
+      </w:r>
+      <w:r>
+        <w:t>.</w:t>
+      </w:r>
+      <w:r>
+        <w:t xml:space="preserve"> Additional processes influencing mRNA abundance are also tightly controlled, with regulated degradation pathways resulting in significant and transcript-specific differences in the kinetics of mRNA decay in the embryo</w:t>
+      </w:r>
+      <w:r>
+        <w:t xml:space="preserve"> </w:t>
+      </w:r>
+      <w:r>
+        <w:t>{Thomsen, 2010 #1350}</w:t>
+      </w:r>
+      <w:r>
+        <w:t xml:space="preserve">. </w:t>
+      </w:r>
+      <w:r>
+        <w:t xml:space="preserve"> Ideally, accurate and quantitative measurements of protein abundance could be utilized to investigate the mechanics of development, but lacking such a technique, mRNA abundance is often substituted as a measurement </w:t>
+      </w:r>
+      <w:r>
+        <w:t xml:space="preserve">providing a strong correlation with protein abundance </w:t>
+      </w:r>
+      <w:r>
+        <w:t>{Fu, 2009 #3150}</w:t>
+      </w:r>
+      <w:r>
+        <w:t xml:space="preserve">. </w:t>
       </w:r>
     </w:p>
     <w:p>
       <w:pPr>
+        <w:pStyle w:val="BodyText"/>
+        <w:spacing w:line="480" w:lineRule="auto"/>
+      </w:pPr>
+      <w:r>
+        <w:tab/>
+        <w:t xml:space="preserve">A complicating factor in the interpretation of transcriptome data from </w:t>
+      </w:r>
+      <w:r>
+        <w:t>the early</w:t>
+      </w:r>
+      <w:r>
+        <w:t xml:space="preserve"> </w:t>
+      </w:r>
+      <w:r>
+        <w:rPr>
+          <w:i/>
+        </w:rPr>
+        <w:t xml:space="preserve">Drosophila </w:t>
+      </w:r>
+      <w:r>
+        <w:t xml:space="preserve">embryo arises from the significant effects of maternally-contributed mRNAs and </w:t>
+      </w:r>
+      <w:r>
+        <w:lastRenderedPageBreak/>
+        <w:t>the timeline of activation of the zygotic genome. This latter process, the maternal-to-zygotic transition (MZT) is a common feature of animal developm</w:t>
+      </w:r>
+      <w:r>
+        <w:t>ent</w:t>
+      </w:r>
+      <w:r>
+        <w:t xml:space="preserve"> and encompasses a cascade of processes whereby widespread </w:t>
+      </w:r>
+      <w:r>
+        <w:t>alterations to the chromatin landscape are engendered by the activity of pioneering transcription factors</w:t>
+      </w:r>
+      <w:r>
+        <w:t xml:space="preserve"> </w:t>
+      </w:r>
+      <w:r>
+        <w:t>{</w:t>
+      </w:r>
+      <w:proofErr w:type="spellStart"/>
+      <w:r>
+        <w:t>Tadros</w:t>
+      </w:r>
+      <w:proofErr w:type="spellEnd"/>
+      <w:r>
+        <w:t>, 2009 #3146}</w:t>
+      </w:r>
+      <w:r>
+        <w:t xml:space="preserve"> </w:t>
+      </w:r>
+      <w:r>
+        <w:t>{Li, 2014 #3151}</w:t>
+      </w:r>
+      <w:r>
+        <w:t xml:space="preserve">. In </w:t>
+      </w:r>
+      <w:r>
+        <w:rPr>
+          <w:i/>
+        </w:rPr>
+        <w:t xml:space="preserve">Drosophila, </w:t>
+      </w:r>
+      <w:r>
+        <w:t xml:space="preserve">the zinc-finger TF Zelda is a well-studied example of such a pioneering factor </w:t>
+      </w:r>
+      <w:r>
+        <w:t>{Liang, 2008 #3153}</w:t>
+      </w:r>
+      <w:r>
+        <w:t xml:space="preserve"> </w:t>
+      </w:r>
+      <w:r>
+        <w:t>{Harrison, 2011 #3152}</w:t>
+      </w:r>
+      <w:r>
+        <w:t xml:space="preserve"> </w:t>
+      </w:r>
+      <w:r>
+        <w:t>{Xu, 2014 #1928}</w:t>
+      </w:r>
+      <w:r>
+        <w:t xml:space="preserve">. </w:t>
+      </w:r>
+      <w:r>
+        <w:t xml:space="preserve">In most animals, the MZT process consists of two distinct stages. An initial “minor wave” of activation becomes significant at ~1.5 hours post-fertilization in </w:t>
+      </w:r>
+      <w:r>
+        <w:rPr>
+          <w:i/>
+        </w:rPr>
+        <w:t>Drosophila</w:t>
+      </w:r>
+      <w:r>
+        <w:t xml:space="preserve">, followed by a more rapid and synchronous “major wave” at ~2.5 hours </w:t>
+      </w:r>
+      <w:r>
+        <w:t>{Pritchard, 1996 #3147}</w:t>
+      </w:r>
+      <w:r>
+        <w:t xml:space="preserve">. During this time the majority of the maternally-contributed transcriptome is destabilized and undergoes coordinated degradation </w:t>
+      </w:r>
+      <w:r>
+        <w:t>{</w:t>
+      </w:r>
+      <w:proofErr w:type="spellStart"/>
+      <w:r>
+        <w:t>Tadros</w:t>
+      </w:r>
+      <w:proofErr w:type="spellEnd"/>
+      <w:r>
+        <w:t>, 2007 #3155;Benoit, 2009 #3154}</w:t>
+      </w:r>
+      <w:r>
+        <w:t>.</w:t>
+      </w:r>
+    </w:p>
+    <w:p>
+      <w:pPr>
+        <w:spacing w:line="480" w:lineRule="auto"/>
+      </w:pPr>
+      <w:r>
+        <w:tab/>
+      </w:r>
+      <w:r>
+        <w:t xml:space="preserve">As mRNA abundance is a complex process, determined by the integrative inputs of the rates of transcription, processing, and degradation, measuring the rates of transcription in a temporally-discriminate manner becomes challenging in an evolving system such as the embryo. </w:t>
+      </w:r>
+      <w:r>
+        <w:t>A number of techniques have been proposed to address this question, one popular technique being the direct sequencing of RNA populations enriched for nascent and chromatin-associated RNAs (nascent-</w:t>
+      </w:r>
+      <w:proofErr w:type="spellStart"/>
+      <w:r>
+        <w:t>seq</w:t>
+      </w:r>
+      <w:proofErr w:type="spellEnd"/>
+      <w:r>
+        <w:t xml:space="preserve">). </w:t>
+      </w:r>
+      <w:r>
+        <w:t>Nascent RNA-</w:t>
+      </w:r>
+      <w:proofErr w:type="spellStart"/>
+      <w:r>
+        <w:t>seq</w:t>
+      </w:r>
+      <w:proofErr w:type="spellEnd"/>
+      <w:r>
+        <w:t>, or nascent-</w:t>
+      </w:r>
+      <w:proofErr w:type="spellStart"/>
+      <w:r>
+        <w:t>seq</w:t>
+      </w:r>
+      <w:proofErr w:type="spellEnd"/>
+      <w:r>
+        <w:t xml:space="preserve">, has been </w:t>
+      </w:r>
+      <w:r>
+        <w:t>shown to be</w:t>
+      </w:r>
+      <w:r>
+        <w:t xml:space="preserve"> an effective strategy for identifying the actively transcribed genes in a cell or tissue, as well as quantitating the relative transcriptional rate of these genes. This is accomplished through the use of existing deep-sequencing platforms to specifically sequence the fraction of RNA that is chromatin-asso</w:t>
+      </w:r>
+      <w:r>
+        <w:t>ciated, and therefore enriched for transcripts undergoing active elongation</w:t>
+      </w:r>
+      <w:r>
+        <w:t xml:space="preserve">. By using this method in </w:t>
+      </w:r>
+      <w:r>
+        <w:rPr>
+          <w:i/>
+        </w:rPr>
+        <w:t>Drosophila melanogaster</w:t>
+      </w:r>
+      <w:r>
+        <w:t xml:space="preserve"> embryos, we seek to obtain a timeline of transcriptional activation and repression to a high </w:t>
+      </w:r>
+      <w:r>
+        <w:lastRenderedPageBreak/>
+        <w:t xml:space="preserve">degree of temporal accuracy, which will aid us in identifying genes regulated by Groucho as well as the timeframes over which this regulatory ability is exercised. </w:t>
+      </w:r>
+    </w:p>
+    <w:p>
+      <w:pPr>
+        <w:spacing w:line="480" w:lineRule="auto"/>
+      </w:pPr>
+      <w:r>
+        <w:tab/>
+        <w:t>Nascent-</w:t>
+      </w:r>
+      <w:proofErr w:type="spellStart"/>
+      <w:r>
+        <w:t>seq</w:t>
+      </w:r>
+      <w:proofErr w:type="spellEnd"/>
+      <w:r>
+        <w:t xml:space="preserve"> has been successfully applied to track the transcriptional changes in a number of biological contexts, including macrophages</w:t>
+      </w:r>
+      <w:r>
+        <w:fldChar w:fldCharType="begin"/>
+      </w:r>
+      <w:r>
+        <w:instrText xml:space="preserve"> ADDIN PAPERS2_CITATIONS &lt;citation&gt;&lt;uuid&gt;0F828885-08B5-4CC4-8F28-92D7ECCB8FB3&lt;/uuid&gt;&lt;priority&gt;1&lt;/priority&gt;&lt;publications&gt;&lt;publication&gt;&lt;uuid&gt;B8F69154-90C5-4A70-AC53-57371B41973E&lt;/uuid&gt;&lt;volume&gt;150&lt;/volume&gt;&lt;accepted_date&gt;99201205061200000000222000&lt;/accepted_date&gt;&lt;doi&gt;10.1016/j.cell.2012.05.043&lt;/doi&gt;&lt;startpage&gt;279&lt;/startpage&gt;&lt;revision_date&gt;99201203271200000000222000&lt;/revision_date&gt;&lt;publication_date&gt;99201207201200000000222000&lt;/publication_date&gt;&lt;url&gt;http://eutils.ncbi.nlm.nih.gov/entrez/eutils/elink.fcgi?dbfrom=pubmed&amp;amp;id=22817891&amp;amp;retmode=ref&amp;amp;cmd=prlinks&lt;/url&gt;&lt;type&gt;400&lt;/type&gt;&lt;title&gt;Transcript dynamics of proinflammatory genes revealed by sequence analysis of subcellular RNA fractions.&lt;/title&gt;&lt;location&gt;200,9,34.0685244,-118.4454774&lt;/location&gt;&lt;submission_date&gt;99201111211200000000222000&lt;/submission_date&gt;&lt;number&gt;2&lt;/number&gt;&lt;institution&gt;Department of Microbiology, Immunology, and Molecular Genetics, University of California, Los Angeles, Los Angeles, CA 90095, USA.&lt;/institution&gt;&lt;subtype&gt;400&lt;/subtype&gt;&lt;endpage&gt;290&lt;/endpage&gt;&lt;bundle&gt;&lt;publication&gt;&lt;publisher&gt;Elsevier Ltd&lt;/publisher&gt;&lt;url&gt;http://www.cell.com/&lt;/url&gt;&lt;title&gt;Cell&lt;/title&gt;&lt;type&gt;-100&lt;/type&gt;&lt;subtype&gt;-100&lt;/subtype&gt;&lt;uuid&gt;2C58968A-967D-4060-B7A6-C212EBF7833D&lt;/uuid&gt;&lt;/publication&gt;&lt;/bundle&gt;&lt;authors&gt;&lt;author&gt;&lt;firstName&gt;Dev. M&lt;/firstName&gt;&lt;lastName&gt;Bhatt&lt;/lastName&gt;&lt;/author&gt;&lt;author&gt;&lt;firstName&gt;Amy&lt;/firstName&gt;&lt;lastName&gt;Pandya-Jones&lt;/lastName&gt;&lt;/author&gt;&lt;author&gt;&lt;firstName&gt;Ann-Jay&lt;/firstName&gt;&lt;lastName&gt;Tong&lt;/lastName&gt;&lt;/author&gt;&lt;author&gt;&lt;firstName&gt;Iros&lt;/firstName&gt;&lt;lastName&gt;Barozzi&lt;/lastName&gt;&lt;/author&gt;&lt;author&gt;&lt;firstName&gt;Michelle&lt;/firstName&gt;&lt;middleNames&gt;M&lt;/middleNames&gt;&lt;lastName&gt;Lissner&lt;/lastName&gt;&lt;/author&gt;&lt;author&gt;&lt;firstName&gt;Gioacchino&lt;/firstName&gt;&lt;lastName&gt;Natoli&lt;/lastName&gt;&lt;/author&gt;&lt;author&gt;&lt;firstName&gt;Douglas&lt;/firstName&gt;&lt;middleNames&gt;L&lt;/middleNames&gt;&lt;lastName&gt;Black&lt;/lastName&gt;&lt;/author&gt;&lt;author&gt;&lt;firstName&gt;Stephen&lt;/firstName&gt;&lt;middleNames&gt;T&lt;/middleNames&gt;&lt;lastName&gt;Smale&lt;/lastName&gt;&lt;/author&gt;&lt;/authors&gt;&lt;/publication&gt;&lt;/publications&gt;&lt;cites&gt;&lt;/cites&gt;&lt;/citation&gt;</w:instrText>
+      </w:r>
+      <w:r>
+        <w:fldChar w:fldCharType="separate"/>
+      </w:r>
+      <w:r>
+        <w:rPr>
+          <w:rFonts w:ascii="Cambria" w:hAnsi="Cambria" w:cs="Cambria"/>
+        </w:rPr>
+        <w:t>(Bhatt et al., 2012)</w:t>
+      </w:r>
+      <w:r>
+        <w:fldChar w:fldCharType="end"/>
+      </w:r>
+      <w:r>
+        <w:t xml:space="preserve">, where it was utilized to obtain a timeline of transcriptional changes following induction of an immune response, as well as in adult </w:t>
+      </w:r>
+      <w:r>
+        <w:rPr>
+          <w:i/>
+        </w:rPr>
+        <w:t xml:space="preserve">D. melanogaster </w:t>
+      </w:r>
+      <w:r>
+        <w:t xml:space="preserve">tissues to analyze the prevalence of </w:t>
+      </w:r>
+      <w:proofErr w:type="spellStart"/>
+      <w:r>
+        <w:t>cotranscriptional</w:t>
+      </w:r>
+      <w:proofErr w:type="spellEnd"/>
+      <w:r>
+        <w:t xml:space="preserve"> splicing</w:t>
+      </w:r>
+      <w:r>
+        <w:t xml:space="preserve"> </w:t>
+      </w:r>
+      <w:r>
+        <w:t>{</w:t>
+      </w:r>
+      <w:proofErr w:type="spellStart"/>
+      <w:r>
+        <w:t>Khodor</w:t>
+      </w:r>
+      <w:proofErr w:type="spellEnd"/>
+      <w:r>
+        <w:t>, 2011 #2081}</w:t>
+      </w:r>
+      <w:r>
+        <w:t>, as well as circadian transcript cycling{Rodriguez, 2013 #1782}, in which the authors saw significant differences in total mRNA and nascent mRNA levels</w:t>
+      </w:r>
+      <w:r>
+        <w:t xml:space="preserve"> between non-overlapping ninety minute embryo collections</w:t>
+      </w:r>
+      <w:r>
+        <w:t>.  We have adopted the method to developing embryos, using an established protocol for embryo nuclei isolation</w:t>
+      </w:r>
+      <w:r>
+        <w:t xml:space="preserve"> </w:t>
+      </w:r>
+      <w:r>
+        <w:t>{</w:t>
+      </w:r>
+      <w:proofErr w:type="spellStart"/>
+      <w:r>
+        <w:t>Nechaev</w:t>
+      </w:r>
+      <w:proofErr w:type="spellEnd"/>
+      <w:r>
+        <w:t>, 2010 #3006}</w:t>
+      </w:r>
+      <w:r>
+        <w:t xml:space="preserve"> followed by isolation of a chromatin-associated fraction from these nuclei. Purification of RNA from the chromatin fraction yields a RNA pool significantly enriched for nascent RNA.</w:t>
+      </w:r>
+    </w:p>
+    <w:p>
+      <w:pPr>
+        <w:pStyle w:val="BodyText"/>
+        <w:spacing w:line="480" w:lineRule="auto"/>
+      </w:pPr>
+      <w:r>
+        <w:tab/>
+        <w:t>Integrating this data with whole RNA-</w:t>
+      </w:r>
+      <w:proofErr w:type="spellStart"/>
+      <w:r>
+        <w:t>seq</w:t>
+      </w:r>
+      <w:proofErr w:type="spellEnd"/>
+      <w:r>
+        <w:t xml:space="preserve"> data will additionally aid in eliminating false-positives from our derived list of Grouch-regulated genes. As Groucho’s ability to repress transcription is regulated both spatially and temporally throughout development, discreet measurements of transcription over time will allow us to more accurately describe and understand Groucho’s multitude roles in fly development.</w:t>
+      </w:r>
+    </w:p>
+    <w:p>
+      <w:pPr>
+        <w:pStyle w:val="BodyText"/>
+        <w:spacing w:line="480" w:lineRule="auto"/>
+      </w:pPr>
+    </w:p>
+    <w:p>
+      <w:pPr>
         <w:pStyle w:val="Heading4"/>
+        <w:spacing w:line="480" w:lineRule="auto"/>
       </w:pPr>
       <w:bookmarkStart w:id="4" w:name="materials-methods"/>
       <w:bookmarkEnd w:id="4"/>
       <w:r>
+        <w:lastRenderedPageBreak/>
         <w:t>Materials &amp; Methods</w:t>
       </w:r>
     </w:p>
     <w:p>
       <w:pPr>
         <w:pStyle w:val="Heading4"/>
+        <w:spacing w:line="480" w:lineRule="auto"/>
       </w:pPr>
       <w:bookmarkStart w:id="5" w:name="results"/>
       <w:bookmarkEnd w:id="5"/>
@@ -65,6 +485,7 @@
     <w:p>
       <w:pPr>
         <w:pStyle w:val="BodyText"/>
+        <w:spacing w:line="480" w:lineRule="auto"/>
       </w:pPr>
     </w:p>
     <w:p>
@@ -82,78 +503,41 @@
       <w:pPr>
         <w:spacing w:line="480" w:lineRule="auto"/>
       </w:pPr>
-      <w:r>
-        <w:t xml:space="preserve">As embryos at the stages utilized for transcriptome measurements are highly dynamic systems, with rapidly fluctuating levels of transcripts, we used Nascent-seq to confirm that the transcriptome measurements were indicative of actual transcription rates, and not overwhelmed by the various contributions of maternal mRNA contribution or differential rates of mRNA maturation and degradation. Sequencing of nascent RNA has been utilized to monitor fluctuating mRNA levels, for example following induction of an immune response in cell culture{Bhatt, 2012 #2995}. In </w:t>
-      </w:r>
-      <w:r>
-        <w:rPr>
-          <w:i/>
-        </w:rPr>
-        <w:t>Drosophila</w:t>
-      </w:r>
-      <w:r>
-        <w:t>, nascent-seq has been used to monitor cotranscriptional splicing in adult flies{Khodor, 2011 #2081}, as well as circadian transcript cycl</w:t>
-      </w:r>
       <w:bookmarkStart w:id="6" w:name="_GoBack"/>
       <w:bookmarkEnd w:id="6"/>
-      <w:r>
-        <w:t>ing{Rodriguez, 2013 #1782}, in which the authors saw significant differences in total mRNA and nascent mRNA levels over ninety minute collections.</w:t>
-      </w:r>
     </w:p>
     <w:p>
       <w:pPr>
+        <w:pStyle w:val="BodyText"/>
         <w:spacing w:line="480" w:lineRule="auto"/>
       </w:pPr>
     </w:p>
     <w:p>
       <w:pPr>
+        <w:pStyle w:val="Heading4"/>
         <w:spacing w:line="480" w:lineRule="auto"/>
       </w:pPr>
-      <w:r>
-        <w:t>Embryos</w:t>
-      </w:r>
-      <w:r>
-        <w:t xml:space="preserve"> were collected at each timepoint and fractionated to isolate chromatin-associated RNA, which is enriched for nascent transcripts.  Efficient fractionation was confirmed by immunobloting for cytoplasmic and nuclear components (</w:t>
-      </w:r>
-      <w:r>
-        <w:rPr>
-          <w:i/>
-        </w:rPr>
-        <w:t>Supplemental figure</w:t>
-      </w:r>
-      <w:r>
-        <w:t xml:space="preserve">). </w:t>
-      </w:r>
-    </w:p>
-    <w:p/>
-    <w:p>
-      <w:pPr>
-        <w:pStyle w:val="BodyText"/>
-      </w:pPr>
+      <w:bookmarkStart w:id="7" w:name="discussion"/>
+      <w:bookmarkEnd w:id="7"/>
+      <w:r>
+        <w:t>Discussion</w:t>
+      </w:r>
     </w:p>
     <w:p>
       <w:pPr>
         <w:pStyle w:val="Heading4"/>
-      </w:pPr>
-      <w:bookmarkStart w:id="7" w:name="discussion"/>
-      <w:bookmarkEnd w:id="7"/>
-      <w:r>
-        <w:t>Discussion</w:t>
+        <w:spacing w:line="480" w:lineRule="auto"/>
+      </w:pPr>
+      <w:bookmarkStart w:id="8" w:name="references"/>
+      <w:bookmarkEnd w:id="8"/>
+      <w:r>
+        <w:t>References</w:t>
       </w:r>
     </w:p>
     <w:p>
       <w:pPr>
         <w:pStyle w:val="Heading4"/>
-      </w:pPr>
-      <w:bookmarkStart w:id="8" w:name="references"/>
-      <w:bookmarkEnd w:id="8"/>
-      <w:r>
-        <w:t>References</w:t>
-      </w:r>
-    </w:p>
-    <w:p>
-      <w:pPr>
-        <w:pStyle w:val="Heading4"/>
+        <w:spacing w:line="480" w:lineRule="auto"/>
       </w:pPr>
       <w:bookmarkStart w:id="9" w:name="figures-and-tables"/>
       <w:bookmarkEnd w:id="9"/>
@@ -565,6 +949,13 @@
     <w:lsdException w:name="Medium Shading 2"/>
     <w:lsdException w:name="Medium List 1"/>
     <w:lsdException w:name="Medium List 2"/>
+    <w:lsdException w:name="Medium Grid 1"/>
+    <w:lsdException w:name="Medium Grid 2"/>
+    <w:lsdException w:name="Medium Grid 3"/>
+    <w:lsdException w:name="Dark List"/>
+    <w:lsdException w:name="Colorful Shading"/>
+    <w:lsdException w:name="Colorful List"/>
+    <w:lsdException w:name="Colorful Grid"/>
     <w:lsdException w:name="Light Shading Accent 1"/>
     <w:lsdException w:name="Light List Accent 1"/>
     <w:lsdException w:name="Light Grid Accent 1"/>

</xml_diff>

<commit_message>
Ch 3 figure work
</commit_message>
<xml_diff>
--- a/ch3_nascent.docx
+++ b/ch3_nascent.docx
@@ -496,21 +496,39 @@
         <w:rPr>
           <w:i/>
         </w:rPr>
-        <w:t xml:space="preserve">Total mRNA levels correlate well with nascent mRNA levels at all timepoints </w:t>
+        <w:t xml:space="preserve">RNA from fractionated embryos </w:t>
+      </w:r>
+      <w:r>
+        <w:rPr>
+          <w:i/>
+        </w:rPr>
+        <w:t>exhibits multiple characteristics of nascent transcripts</w:t>
+      </w:r>
+      <w:r>
+        <w:rPr>
+          <w:i/>
+        </w:rPr>
+        <w:t xml:space="preserve"> </w:t>
       </w:r>
     </w:p>
     <w:p>
       <w:pPr>
         <w:spacing w:line="480" w:lineRule="auto"/>
       </w:pPr>
+      <w:r>
+        <w:rPr>
+          <w:i/>
+        </w:rPr>
+        <w:tab/>
+      </w:r>
+    </w:p>
+    <w:p>
+      <w:pPr>
+        <w:pStyle w:val="BodyText"/>
+        <w:spacing w:line="480" w:lineRule="auto"/>
+      </w:pPr>
       <w:bookmarkStart w:id="6" w:name="_GoBack"/>
       <w:bookmarkEnd w:id="6"/>
-    </w:p>
-    <w:p>
-      <w:pPr>
-        <w:pStyle w:val="BodyText"/>
-        <w:spacing w:line="480" w:lineRule="auto"/>
-      </w:pPr>
     </w:p>
     <w:p>
       <w:pPr>

</xml_diff>

<commit_message>
Ch 3 figure legends
</commit_message>
<xml_diff>
--- a/ch3_nascent.docx
+++ b/ch3_nascent.docx
@@ -136,22 +136,13 @@
         <w:t xml:space="preserve"> </w:t>
       </w:r>
       <w:r>
-        <w:t>{Thomsen, 2010 #1350}</w:t>
-      </w:r>
-      <w:r>
-        <w:t xml:space="preserve">. </w:t>
+        <w:t xml:space="preserve">{Thomsen, 2010 #1350}. </w:t>
       </w:r>
       <w:r>
         <w:t xml:space="preserve"> Ideally, accurate and quantitative measurements of protein abundance could be utilized to investigate the mechanics of development, but lacking such a technique, mRNA abundance is often substituted as a measurement </w:t>
       </w:r>
       <w:r>
-        <w:t xml:space="preserve">providing a strong correlation with protein abundance </w:t>
-      </w:r>
-      <w:r>
-        <w:t>{Fu, 2009 #3150}</w:t>
-      </w:r>
-      <w:r>
-        <w:t xml:space="preserve">. </w:t>
+        <w:t xml:space="preserve">providing a strong correlation with protein abundance {Fu, 2009 #3150}. </w:t>
       </w:r>
     </w:p>
     <w:p>
@@ -206,13 +197,7 @@
         <w:t>, 2009 #3146}</w:t>
       </w:r>
       <w:r>
-        <w:t xml:space="preserve"> </w:t>
-      </w:r>
-      <w:r>
-        <w:t>{Li, 2014 #3151}</w:t>
-      </w:r>
-      <w:r>
-        <w:t xml:space="preserve">. In </w:t>
+        <w:t xml:space="preserve"> {Li, 2014 #3151}. In </w:t>
       </w:r>
       <w:r>
         <w:rPr>
@@ -224,19 +209,13 @@
         <w:t xml:space="preserve">the zinc-finger TF Zelda is a well-studied example of such a pioneering factor </w:t>
       </w:r>
       <w:r>
-        <w:t>{Liang, 2008 #3153}</w:t>
-      </w:r>
-      <w:r>
-        <w:t xml:space="preserve"> </w:t>
+        <w:t xml:space="preserve">{Liang, 2008 #3153} </w:t>
       </w:r>
       <w:r>
         <w:t>{Harrison, 2011 #3152}</w:t>
       </w:r>
       <w:r>
-        <w:t xml:space="preserve"> </w:t>
-      </w:r>
-      <w:r>
-        <w:t>{Xu, 2014 #1928}</w:t>
+        <w:t xml:space="preserve"> {Xu, 2014 #1928}</w:t>
       </w:r>
       <w:r>
         <w:t xml:space="preserve">. </w:t>
@@ -257,10 +236,7 @@
         <w:t>{Pritchard, 1996 #3147}</w:t>
       </w:r>
       <w:r>
-        <w:t xml:space="preserve">. During this time the majority of the maternally-contributed transcriptome is destabilized and undergoes coordinated degradation </w:t>
-      </w:r>
-      <w:r>
-        <w:t>{</w:t>
+        <w:t>. During this time the majority of the maternally-contributed transcriptome is destabilized and undergoes coordinated degradation {</w:t>
       </w:r>
       <w:proofErr w:type="spellStart"/>
       <w:r>
@@ -268,10 +244,7 @@
       </w:r>
       <w:proofErr w:type="spellEnd"/>
       <w:r>
-        <w:t>, 2007 #3155;Benoit, 2009 #3154}</w:t>
-      </w:r>
-      <w:r>
-        <w:t>.</w:t>
+        <w:t>, 2007 #3155;Benoit, 2009 #3154}.</w:t>
       </w:r>
     </w:p>
     <w:p>
@@ -293,10 +266,7 @@
       </w:r>
       <w:proofErr w:type="spellEnd"/>
       <w:r>
-        <w:t xml:space="preserve">). </w:t>
-      </w:r>
-      <w:r>
-        <w:t>Nascent RNA-</w:t>
+        <w:t>). Nascent RNA-</w:t>
       </w:r>
       <w:proofErr w:type="spellStart"/>
       <w:r>
@@ -395,10 +365,7 @@
         <w:t xml:space="preserve"> splicing</w:t>
       </w:r>
       <w:r>
-        <w:t xml:space="preserve"> </w:t>
-      </w:r>
-      <w:r>
-        <w:t>{</w:t>
+        <w:t xml:space="preserve"> {</w:t>
       </w:r>
       <w:proofErr w:type="spellStart"/>
       <w:r>
@@ -409,19 +376,13 @@
         <w:t>, 2011 #2081}</w:t>
       </w:r>
       <w:r>
-        <w:t>, as well as circadian transcript cycling{Rodriguez, 2013 #1782}, in which the authors saw significant differences in total mRNA and nascent mRNA levels</w:t>
-      </w:r>
-      <w:r>
-        <w:t xml:space="preserve"> between non-overlapping ninety minute embryo collections</w:t>
+        <w:t>, as well as circadian transcript cycling{Rodriguez, 2013 #1782}, in which the authors saw significant differences in total mRNA and nascent mRNA levels between non-overlapping ninety minute embryo collections</w:t>
       </w:r>
       <w:r>
         <w:t>.  We have adopted the method to developing embryos, using an established protocol for embryo nuclei isolation</w:t>
       </w:r>
       <w:r>
-        <w:t xml:space="preserve"> </w:t>
-      </w:r>
-      <w:r>
-        <w:t>{</w:t>
+        <w:t xml:space="preserve"> {</w:t>
       </w:r>
       <w:proofErr w:type="spellStart"/>
       <w:r>
@@ -521,14 +482,44 @@
         </w:rPr>
         <w:tab/>
       </w:r>
+      <w:r>
+        <w:t xml:space="preserve">Total RNA was extracted from chromatin fractions of </w:t>
+      </w:r>
+      <w:r>
+        <w:rPr>
+          <w:i/>
+        </w:rPr>
+        <w:t xml:space="preserve">D. melanogaster </w:t>
+      </w:r>
+      <w:r>
+        <w:t xml:space="preserve">embryos collected over three time spans in early development and subjected to high-throughput sequencing. </w:t>
+      </w:r>
+      <w:r>
+        <w:t xml:space="preserve">We sought to characterize the enrichment for nascent transcript reads obtained through various measures. </w:t>
+      </w:r>
+      <w:r>
+        <w:t>The efficiency of chromatin isolation was confirmed through analysis of protein compartmental markers (Fig. 3-1A/B)</w:t>
+      </w:r>
+      <w:r>
+        <w:t>, confirming that the sequenced RNA was derived from a sample enriched for histones and de</w:t>
+      </w:r>
+      <w:r>
+        <w:t xml:space="preserve">ficient for cytoplasmic markers. </w:t>
+      </w:r>
+      <w:bookmarkStart w:id="6" w:name="_GoBack"/>
+      <w:bookmarkEnd w:id="6"/>
+      <w:r>
+        <w:t xml:space="preserve"> </w:t>
+      </w:r>
+      <w:r>
+        <w:t xml:space="preserve"> </w:t>
+      </w:r>
     </w:p>
     <w:p>
       <w:pPr>
         <w:pStyle w:val="BodyText"/>
         <w:spacing w:line="480" w:lineRule="auto"/>
       </w:pPr>
-      <w:bookmarkStart w:id="6" w:name="_GoBack"/>
-      <w:bookmarkEnd w:id="6"/>
     </w:p>
     <w:p>
       <w:pPr>

</xml_diff>

<commit_message>
Ch 1 and 3 submission
</commit_message>
<xml_diff>
--- a/ch3_nascent.docx
+++ b/ch3_nascent.docx
@@ -324,17 +324,141 @@
       <w:bookmarkStart w:id="4" w:name="materials-methods"/>
       <w:bookmarkEnd w:id="4"/>
       <w:r>
+        <w:t>Materials &amp; Methods</w:t>
+      </w:r>
+    </w:p>
+    <w:p>
+      <w:pPr>
+        <w:pStyle w:val="BodyText"/>
+        <w:spacing w:line="480" w:lineRule="auto"/>
+        <w:rPr>
+          <w:i/>
+        </w:rPr>
+      </w:pPr>
+      <w:r>
+        <w:rPr>
+          <w:i/>
+        </w:rPr>
+        <w:t>Chromatin-associated RNA isolation in embryos</w:t>
+      </w:r>
+    </w:p>
+    <w:p>
+      <w:pPr>
+        <w:pStyle w:val="BodyText"/>
+        <w:spacing w:line="480" w:lineRule="auto"/>
+      </w:pPr>
+      <w:r>
         <w:lastRenderedPageBreak/>
-        <w:t>Materials &amp; Methods</w:t>
-      </w:r>
+        <w:t xml:space="preserve">Wild-type fly embryos were collected in three 2.5 hour cohorts beginning 1.5 hours post-deposition. Between 3 to 5 grams of embryos were utilized for each fractionation. The chromatin-associated RNA isolation protocol was adapted from Nechaev et al. (2010) and Khodor et al. (2011). Embryos were dechorionated in 50% bleach for 90 sec and transferred to a chilled Dounce homogenizer. Embryos were then rinsed </w:t>
+      </w:r>
+      <w:r>
+        <w:t>three times with 5 volumes of homogenization buffer (15 mM HEPES-KOH pH 7.6; 10 mM KCl; 3 mM CaCl</w:t>
+      </w:r>
+      <w:r>
+        <w:rPr>
+          <w:vertAlign w:val="subscript"/>
+        </w:rPr>
+        <w:t>2</w:t>
+      </w:r>
+      <w:r>
+        <w:t>; 2 mM MgCl</w:t>
+      </w:r>
+      <w:r>
+        <w:rPr>
+          <w:vertAlign w:val="subscript"/>
+        </w:rPr>
+        <w:t>2</w:t>
+      </w:r>
+      <w:r>
+        <w:t>; 0.1% Triton X-100; 1 mM DTT; 0.1 mM PMSF; 0.1x RNAase inhibitor). Embryos were then suspended in 5 volumes of homogenization buffer containing 0.3M sucrose and dounced five times each with loose and tight pestles. Embryo lysate was filtered through 50-micron nylon cell strainer. Clarified lysate was layered over a sucrose cushion gradient consisting of equal volumes of homogenization buffer containing 0.8 and 1.7M sucrose and centrifuged at 15,000 RCF for 10 min at 4˚C. Pelleted nuclei were resuspended in 250 µl of nuclear lysis buffer (10 mM HEPES-KOH pH 7.6; 100 mM KCl; 0.1 mM EDTA; 10% glycerol; 0.15 mM spermine; 0.5 mM spermidine; 0.1 mM NaF; 0.1 mM Na</w:t>
+      </w:r>
+      <w:r>
+        <w:rPr>
+          <w:vertAlign w:val="subscript"/>
+        </w:rPr>
+        <w:t>3</w:t>
+      </w:r>
+      <w:r>
+        <w:t>VO</w:t>
+      </w:r>
+      <w:r>
+        <w:rPr>
+          <w:vertAlign w:val="subscript"/>
+        </w:rPr>
+        <w:t>4</w:t>
+      </w:r>
+      <w:r>
+        <w:t>; 0.1 mM ZnCl</w:t>
+      </w:r>
+      <w:r>
+        <w:rPr>
+          <w:vertAlign w:val="subscript"/>
+        </w:rPr>
+        <w:t>2</w:t>
+      </w:r>
+      <w:r>
+        <w:t xml:space="preserve">; 1 mM DTT; 0.1 mM PMSF; 1x RNAase inhibitor). </w:t>
+      </w:r>
+      <w:r>
+        <w:t>While gently vortexing, an equal volume of NUN buffer (25 mM HEPES-KOH pH 7.6; 300 mM NaCl; 1M urea; 1% NP-40; 1 mM DTT; 0.1 mM PMSF) was added drop-by-drop over a period 5 minutes. Condensed chromatin should become visible as a fluffy white precipitate. The solution was then incubated for 20 min on ice and centrifuged at 14k rpm for 30 min at 4˚C. The supernatant (primarily nucleoplasm) was discarded and the pellet was resuspended in Trizol reagent (Qiagen). RNA was then purified following manufacturer’s protocols.</w:t>
+      </w:r>
+    </w:p>
+    <w:p>
+      <w:pPr>
+        <w:pStyle w:val="BodyText"/>
+        <w:spacing w:line="480" w:lineRule="auto"/>
+        <w:rPr>
+          <w:i/>
+        </w:rPr>
+      </w:pPr>
+      <w:r>
+        <w:rPr>
+          <w:i/>
+        </w:rPr>
+        <w:t>rRNA removal</w:t>
+      </w:r>
+    </w:p>
+    <w:p>
+      <w:pPr>
+        <w:pStyle w:val="BodyText"/>
+        <w:spacing w:line="480" w:lineRule="auto"/>
+        <w:rPr>
+          <w:i/>
+        </w:rPr>
+      </w:pPr>
+      <w:r>
+        <w:rPr>
+          <w:i/>
+        </w:rPr>
+        <w:lastRenderedPageBreak/>
+        <w:t>RNA-seq library construction and sequencing</w:t>
+      </w:r>
+    </w:p>
+    <w:p>
+      <w:pPr>
+        <w:pStyle w:val="BodyText"/>
+        <w:spacing w:line="480" w:lineRule="auto"/>
+        <w:rPr>
+          <w:i/>
+        </w:rPr>
+      </w:pPr>
     </w:p>
     <w:p>
       <w:pPr>
         <w:pStyle w:val="Heading4"/>
         <w:spacing w:line="480" w:lineRule="auto"/>
+        <w:rPr>
+          <w:i/>
+        </w:rPr>
       </w:pPr>
       <w:bookmarkStart w:id="5" w:name="results"/>
       <w:bookmarkEnd w:id="5"/>
+    </w:p>
+    <w:p>
+      <w:pPr>
+        <w:pStyle w:val="Heading4"/>
+        <w:spacing w:line="480" w:lineRule="auto"/>
+      </w:pPr>
       <w:r>
         <w:t>Results</w:t>
       </w:r>
@@ -359,7 +483,13 @@
         <w:rPr>
           <w:i/>
         </w:rPr>
-        <w:t>exhibits multiple characteristics of nascent transcripts</w:t>
+        <w:t xml:space="preserve">exhibits multiple characteristics of nascent </w:t>
+      </w:r>
+      <w:r>
+        <w:rPr>
+          <w:i/>
+        </w:rPr>
+        <w:t>pre-mRNA</w:t>
       </w:r>
       <w:r>
         <w:rPr>
@@ -481,7 +611,11 @@
         <w:t xml:space="preserve">. </w:t>
       </w:r>
       <w:r>
-        <w:t xml:space="preserve">Chromatin-associated RNA exhibits a significant 5’ bias at each developmental stage, and is partially depleted at the 3’ end (Fig. 3-2). The large enrichment of reads arising from the initial 15% of gene bodies may be </w:t>
+        <w:t xml:space="preserve">Chromatin-associated RNA exhibits a significant 5’ bias at each </w:t>
+      </w:r>
+      <w:r>
+        <w:lastRenderedPageBreak/>
+        <w:t xml:space="preserve">developmental stage, and is partially depleted at the 3’ end (Fig. 3-2). The large enrichment of reads arising from the initial 15% of gene bodies may be </w:t>
       </w:r>
       <w:r>
         <w:t>indicative</w:t>
@@ -496,143 +630,465 @@
         <w:t>decrease</w:t>
       </w:r>
       <w:r>
-        <w:t xml:space="preserve"> in read occupancy near the 3’ terminus </w:t>
+        <w:t xml:space="preserve"> in read occupancy near the 3’ terminus may result from </w:t>
+      </w:r>
+      <w:r>
+        <w:t xml:space="preserve">frequent </w:t>
+      </w:r>
+      <w:r>
+        <w:t>polymerase pausing in terminal exons</w:t>
+      </w:r>
+      <w:r>
+        <w:t xml:space="preserve"> </w:t>
+      </w:r>
+      <w:r>
+        <w:t>{Carrillo Oesterreich, 2010 #3159}</w:t>
+      </w:r>
+      <w:r>
+        <w:t>.</w:t>
+      </w:r>
+      <w:r>
+        <w:t xml:space="preserve"> Pausing in term</w:t>
+      </w:r>
+      <w:r>
+        <w:t>inal exons is thought to promote recognition of polyadenylation sites</w:t>
+      </w:r>
+      <w:r>
+        <w:t xml:space="preserve"> </w:t>
+      </w:r>
+      <w:r>
+        <w:t>and transcriptional termination</w:t>
+      </w:r>
+      <w:r>
+        <w:t xml:space="preserve"> </w:t>
+      </w:r>
+      <w:r>
+        <w:t>{Gromak, 2006 #3158}</w:t>
+      </w:r>
+      <w:r>
+        <w:t>.</w:t>
+      </w:r>
+    </w:p>
+    <w:p>
+      <w:pPr>
+        <w:spacing w:line="480" w:lineRule="auto"/>
+      </w:pPr>
+      <w:r>
+        <w:tab/>
+      </w:r>
+      <w:r>
+        <w:t xml:space="preserve"> </w:t>
+      </w:r>
+      <w:r>
+        <w:t xml:space="preserve">Chromatin-associated RNA is enriched for intronic sequence when compared to </w:t>
+      </w:r>
+      <w:r>
+        <w:t>poly(A)+ libraries prepared from the same developmental stages (Fig. 3-3)</w:t>
+      </w:r>
+      <w:r>
+        <w:t xml:space="preserve">. </w:t>
+      </w:r>
+      <w:r>
+        <w:t>Our data indicates that o</w:t>
+      </w:r>
+      <w:r>
+        <w:t>n average, 13% of poly(A)+ RNA-seq reads map to constitutive introns</w:t>
+      </w:r>
+      <w:r>
+        <w:t xml:space="preserve"> compared to</w:t>
+      </w:r>
+      <w:r>
+        <w:t xml:space="preserve"> 35% of chromatin-associated RNA</w:t>
+      </w:r>
+      <w:r>
+        <w:t xml:space="preserve"> reads</w:t>
+      </w:r>
+      <w:r>
+        <w:t xml:space="preserve">. </w:t>
+      </w:r>
+      <w:r>
+        <w:t xml:space="preserve">While 60-70% of gene sequence in </w:t>
+      </w:r>
+      <w:r>
+        <w:rPr>
+          <w:i/>
+        </w:rPr>
+        <w:t>D. melanogaster</w:t>
+      </w:r>
+      <w:r>
+        <w:t xml:space="preserve"> is annotated as intronic, the large </w:t>
+      </w:r>
+      <w:r>
+        <w:t xml:space="preserve">majority of introns are believed to be cotranscriptionally spliced, with only 16% of introns exhibiting little or no splicing </w:t>
+      </w:r>
+      <w:r>
+        <w:t>{Khodor, 2011 #2081}</w:t>
+      </w:r>
+      <w:r>
+        <w:t xml:space="preserve"> </w:t>
+      </w:r>
+      <w:r>
+        <w:t>{Wuarin, 1994 #259}</w:t>
+      </w:r>
+      <w:r>
+        <w:t>.</w:t>
+      </w:r>
+      <w:r>
+        <w:t xml:space="preserve"> Therefore, an intronic content of between 13 and 60% should be expected for a library enriched for pre-mRNA.</w:t>
+      </w:r>
+    </w:p>
+    <w:p>
+      <w:pPr>
+        <w:spacing w:line="480" w:lineRule="auto"/>
+      </w:pPr>
+      <w:r>
+        <w:tab/>
+      </w:r>
+    </w:p>
+    <w:p>
+      <w:pPr>
+        <w:spacing w:line="480" w:lineRule="auto"/>
+        <w:rPr>
+          <w:i/>
+        </w:rPr>
+      </w:pPr>
+      <w:r>
+        <w:rPr>
+          <w:i/>
+        </w:rPr>
+        <w:t>The levels of many nascent transcripts differ significantly from levels of mature mRNA</w:t>
+      </w:r>
+    </w:p>
+    <w:p>
+      <w:pPr>
+        <w:spacing w:line="480" w:lineRule="auto"/>
+      </w:pPr>
+      <w:r>
+        <w:tab/>
+        <w:t xml:space="preserve">Analysis of nascent pre-mRNA levels in multiple contexts has shown that the rate of accumulation of a particular transcript can be strongly uncoupled from the rate of transcript synthesis, owing to differential rates of accumulation, processing, and degradation </w:t>
+      </w:r>
+      <w:r>
+        <w:t>{Khodor, 2011 #2081}</w:t>
+      </w:r>
+      <w:r>
+        <w:t xml:space="preserve"> </w:t>
+      </w:r>
+      <w:r>
+        <w:t>{Rodriguez, 2013 #1782}</w:t>
+      </w:r>
+      <w:r>
+        <w:t xml:space="preserve">. In developmental contexts, in which </w:t>
+      </w:r>
+      <w:r>
+        <w:t xml:space="preserve">a significant proportion of the transcriptome is far from steady-state. Correlation of chromatin-associated RNA transcript profiles with mRNA profiles obtained from the </w:t>
       </w:r>
       <w:r>
         <w:lastRenderedPageBreak/>
-        <w:t xml:space="preserve">may result from </w:t>
-      </w:r>
-      <w:r>
-        <w:t xml:space="preserve">frequent </w:t>
-      </w:r>
-      <w:r>
-        <w:t>polymerase pausing in terminal exons</w:t>
-      </w:r>
-      <w:r>
+        <w:t xml:space="preserve">same timepoints indicates significant differences, with the majority of expressed genes exhibiting some deviance in expression rate and accumulation level (Fig. 3-4). Samples continue to cluster by developmental time stage, but segregate first by degree of “nascentness.” Comparison of the normalized expression levels of each gene indicates that many genes </w:t>
+      </w:r>
+      <w:r>
+        <w:t xml:space="preserve">exhibit comparable levels of expression in poly(A)+ and nascent samples. A small number of genes are significantly enriched in the nascent population, however, while showing very little accumulation </w:t>
+      </w:r>
+      <w:r>
+        <w:t xml:space="preserve">in the poly(A)+ RNA-seq data. </w:t>
+      </w:r>
+      <w:r>
+        <w:t>A large fraction</w:t>
+      </w:r>
+      <w:r>
+        <w:t xml:space="preserve"> of these correspond to </w:t>
+      </w:r>
+      <w:r>
+        <w:t>non-polyadenylated RNAs, including histones, snRNAs, and snoRNAs.</w:t>
+      </w:r>
+    </w:p>
+    <w:p>
+      <w:pPr>
+        <w:spacing w:line="480" w:lineRule="auto"/>
+      </w:pPr>
+    </w:p>
+    <w:p>
+      <w:pPr>
+        <w:spacing w:line="480" w:lineRule="auto"/>
+        <w:rPr>
+          <w:i/>
+        </w:rPr>
+      </w:pPr>
+      <w:r>
+        <w:rPr>
+          <w:i/>
+        </w:rPr>
+        <w:t>Groucho target genes are enriched for promoter-proximal read density indicative of polymerase pausing</w:t>
+      </w:r>
+    </w:p>
+    <w:p>
+      <w:pPr>
+        <w:spacing w:line="480" w:lineRule="auto"/>
+      </w:pPr>
+      <w:r>
+        <w:tab/>
+      </w:r>
+      <w:r>
+        <w:rPr>
+          <w:i/>
+        </w:rPr>
+        <w:t xml:space="preserve">  </w:t>
+      </w:r>
+      <w:r>
+        <w:t xml:space="preserve">Evidence presented in Chapter II hypothesized that many Groucho-repressed genes possess significant levels of promoter-proximal </w:t>
+      </w:r>
+      <w:r>
+        <w:t>stalled</w:t>
+      </w:r>
+      <w:r>
+        <w:t xml:space="preserve"> polymerase. Much of this was established using previously-published data from the 2 -4 hour </w:t>
+      </w:r>
+      <w:r>
+        <w:rPr>
+          <w:i/>
+        </w:rPr>
+        <w:t>Toll</w:t>
+      </w:r>
+      <w:r>
+        <w:rPr>
+          <w:i/>
+          <w:vertAlign w:val="superscript"/>
+        </w:rPr>
+        <w:t>10B</w:t>
+      </w:r>
+      <w:r>
+        <w:rPr>
+          <w:i/>
+        </w:rPr>
         <w:t xml:space="preserve"> </w:t>
       </w:r>
       <w:r>
-        <w:t>{Carrillo Oesterreich, 2010 #3159}</w:t>
+        <w:t xml:space="preserve">mutant embryos </w:t>
+      </w:r>
+      <w:r>
+        <w:t>{Zeitlinger, 2007 #3010}</w:t>
+      </w:r>
+      <w:r>
+        <w:t xml:space="preserve">. These embryos generate a more homogenous population of cells, as all portions of the embryo adopt a cell type representative of the presumptive mesoderm </w:t>
+      </w:r>
+      <w:r>
+        <w:t>{Schneider, 1991 #3161}</w:t>
+      </w:r>
+      <w:r>
+        <w:t>, and so simplified the embryo-wide classification of PolII pausing state.</w:t>
+      </w:r>
+      <w:r>
+        <w:t xml:space="preserve"> </w:t>
+      </w:r>
+      <w:r>
+        <w:t xml:space="preserve">Our data allows us to quantify the accumulation of promoter-proximal nascent transcript at later stages of development, albeit in a more heterogeneous population of cell types. This heterogeneity limits the interpretation of Groucho’s involvement with promoter-proximal stalled polymerase, so we can determine whether a gene is regulated by Groucho and possesses stalled PolII at each developmental time span, but we cannot </w:t>
+      </w:r>
+      <w:r>
+        <w:lastRenderedPageBreak/>
+        <w:t>make definite conclusions as to whether those events are related. A correlation is still informative, as association of the two states potentially represents a program of regulation whereby Groucho either promotes stalling itself, or is recruited to repress genes that undergo stalling at the same developmental stage but in different tissues.</w:t>
+      </w:r>
+    </w:p>
+    <w:p>
+      <w:pPr>
+        <w:spacing w:line="480" w:lineRule="auto"/>
+      </w:pPr>
+      <w:r>
+        <w:tab/>
+        <w:t>Focusing on genes that are responsive to increasing levels of maternal Groucho overexpression, we s</w:t>
+      </w:r>
+      <w:r>
+        <w:t>ee that at all three timepoints genes negatively regulated by increased Groucho dosage are enriched for promoter-proximal accumulation of transcript when compared both to genes up-regulated in this genetic background as well as unresponsive genes (Fig. 3-6).</w:t>
+      </w:r>
+    </w:p>
+    <w:p>
+      <w:pPr>
+        <w:pStyle w:val="BodyText"/>
+        <w:spacing w:line="480" w:lineRule="auto"/>
+      </w:pPr>
+    </w:p>
+    <w:p>
+      <w:pPr>
+        <w:pStyle w:val="Heading4"/>
+        <w:spacing w:line="480" w:lineRule="auto"/>
+      </w:pPr>
+      <w:bookmarkStart w:id="6" w:name="discussion"/>
+      <w:bookmarkEnd w:id="6"/>
+      <w:r>
+        <w:t>Discussion</w:t>
+      </w:r>
+    </w:p>
+    <w:p>
+      <w:pPr>
+        <w:pStyle w:val="BodyText"/>
+        <w:spacing w:line="480" w:lineRule="auto"/>
+      </w:pPr>
+      <w:r>
+        <w:tab/>
+        <w:t xml:space="preserve">Quantification of chromatin-associated pre-mRNA is a useful metric for the exploration of dynamic transcriptional systems such as the </w:t>
+      </w:r>
+      <w:r>
+        <w:rPr>
+          <w:i/>
+        </w:rPr>
+        <w:t xml:space="preserve">Drosophila </w:t>
+      </w:r>
+      <w:r>
+        <w:t xml:space="preserve">embryo. The relatively high stability of the RNA Polymerase II ternary </w:t>
+      </w:r>
+      <w:r>
+        <w:t xml:space="preserve">elongation </w:t>
+      </w:r>
+      <w:r>
+        <w:t xml:space="preserve">complex facilitates the purification of </w:t>
+      </w:r>
+      <w:r>
+        <w:t>nascent transcripts in a highly specific manner, thereby enabling</w:t>
+      </w:r>
+      <w:r>
+        <w:t xml:space="preserve"> us to more thoroughly characterize the dynamics of this transcriptional system and relate aspects of gene expression to the activity of Groucho. We observed that chromatin-associated pre-mRNA exhibits a modest 5’ bias throughout the gene body, with a density spike at the 5’ </w:t>
+      </w:r>
+      <w:r>
+        <w:t>transcription start site</w:t>
+      </w:r>
+      <w:r>
+        <w:t xml:space="preserve"> likely corresponding to nascent transcript locked in stalled ternary complexes.</w:t>
+      </w:r>
+      <w:r>
+        <w:t xml:space="preserve"> Investigations of stalled PolII in the embryo have previously shown that in 2-4 hour embryos, 12% of all protein-coding genes have stalled promoter-proximal PolII </w:t>
+      </w:r>
+      <w:r>
+        <w:t>{Zeitlinger, 2007 #3010}</w:t>
       </w:r>
       <w:r>
         <w:t>.</w:t>
       </w:r>
       <w:r>
-        <w:t xml:space="preserve"> Pausing in term</w:t>
-      </w:r>
-      <w:r>
-        <w:t>inal exons is thought to promote recognition of polyadenylation sites</w:t>
-      </w:r>
-      <w:r>
         <w:t xml:space="preserve"> </w:t>
       </w:r>
       <w:r>
-        <w:t>and transcriptional termination</w:t>
+        <w:t>Additionally, p</w:t>
+      </w:r>
+      <w:r>
+        <w:t xml:space="preserve">urification of chromatin-associated short RNA </w:t>
+      </w:r>
+      <w:r>
+        <w:lastRenderedPageBreak/>
+        <w:t xml:space="preserve">from </w:t>
+      </w:r>
+      <w:r>
+        <w:rPr>
+          <w:i/>
+        </w:rPr>
+        <w:t xml:space="preserve">Drosophila </w:t>
+      </w:r>
+      <w:r>
+        <w:t xml:space="preserve">S2 cells </w:t>
+      </w:r>
+      <w:r>
+        <w:t>predicted</w:t>
+      </w:r>
+      <w:r>
+        <w:t xml:space="preserve"> that </w:t>
+      </w:r>
+      <w:r>
+        <w:t>30% of protein-coding genes experienced some degree of PolII pausing</w:t>
       </w:r>
       <w:r>
         <w:t xml:space="preserve"> </w:t>
       </w:r>
       <w:r>
-        <w:t>{Gromak, 2006 #3158}</w:t>
+        <w:t>{Nechaev, 2010 #3006}</w:t>
+      </w:r>
+      <w:r>
+        <w:t xml:space="preserve">. </w:t>
+      </w:r>
+    </w:p>
+    <w:p>
+      <w:pPr>
+        <w:pStyle w:val="BodyText"/>
+        <w:spacing w:line="480" w:lineRule="auto"/>
+      </w:pPr>
+      <w:r>
+        <w:tab/>
+        <w:t xml:space="preserve">The manner in which PolII pausing is utilized to regulate transcription remains poorly understood, though multiple non-exclusive mechanisms have been proposed, </w:t>
+      </w:r>
+      <w:r>
+        <w:t>(</w:t>
+      </w:r>
+      <w:r>
+        <w:t xml:space="preserve">reviewed </w:t>
+      </w:r>
+      <w:r>
+        <w:t>{Adelman, 2012 #272}</w:t>
+      </w:r>
+      <w:r>
+        <w:t>)</w:t>
+      </w:r>
+      <w:r>
+        <w:t xml:space="preserve">. </w:t>
+      </w:r>
+      <w:r>
+        <w:t xml:space="preserve">One of these mechanisms </w:t>
+      </w:r>
+      <w:r>
+        <w:t xml:space="preserve">posits that sustained </w:t>
+      </w:r>
+      <w:r>
+        <w:t xml:space="preserve">or transient pausing facilitates the participation of </w:t>
+      </w:r>
+      <w:r>
+        <w:t>additional</w:t>
+      </w:r>
+      <w:r>
+        <w:t xml:space="preserve"> regulatory elements in the determination of transcriptional activity</w:t>
+      </w:r>
+      <w:r>
+        <w:t xml:space="preserve"> </w:t>
+      </w:r>
+      <w:r>
+        <w:t>{Nechaev, 2008 #3162}</w:t>
+      </w:r>
+      <w:r>
+        <w:t xml:space="preserve">. This allows the expression level of a gene to be regulated through multiple, independent pathways, </w:t>
+      </w:r>
+      <w:r>
+        <w:t>potentially at the behest of independent signaling pathways</w:t>
+      </w:r>
+      <w:r>
+        <w:t xml:space="preserve"> </w:t>
+      </w:r>
+      <w:r>
+        <w:t>{Blau, 1996 #3163}</w:t>
+      </w:r>
+      <w:r>
+        <w:t xml:space="preserve">. Combinatorial control of gene expression is a common regulatory motif in eukaryotes, so it is feasible that the capability to exert influence over expression both before the </w:t>
+      </w:r>
+      <w:r>
+        <w:t>assembly of the PolII complex as well as</w:t>
+      </w:r>
+      <w:r>
+        <w:t xml:space="preserve"> after transcription has began would be useful in such scenarios.</w:t>
+      </w:r>
+      <w:r>
+        <w:t xml:space="preserve"> </w:t>
+      </w:r>
+      <w:r>
+        <w:t xml:space="preserve">Members of the Rel family of transcription factors, of which the Groucho-interactor Dorsal is a member, have been found to promote both PolII pausing and release in mammals </w:t>
+      </w:r>
+      <w:r>
+        <w:t>{Barboric, 2001 #3164}</w:t>
       </w:r>
       <w:r>
         <w:t>.</w:t>
       </w:r>
-    </w:p>
-    <w:p>
-      <w:pPr>
-        <w:spacing w:line="480" w:lineRule="auto"/>
-      </w:pPr>
-      <w:r>
-        <w:tab/>
-      </w:r>
-      <w:r>
-        <w:t xml:space="preserve"> </w:t>
-      </w:r>
-      <w:r>
-        <w:t xml:space="preserve">Chromatin-associated RNA is enriched for intronic sequence when compared to </w:t>
-      </w:r>
-      <w:r>
-        <w:t>poly(A)+ libraries prepared from the same developmental stages (Fig. 3-3)</w:t>
-      </w:r>
-      <w:r>
-        <w:t xml:space="preserve">. </w:t>
-      </w:r>
-      <w:r>
-        <w:t>Our data indicates that o</w:t>
-      </w:r>
-      <w:r>
-        <w:t>n average, 13% of poly(A)+ RNA-seq reads map to constitutive introns</w:t>
-      </w:r>
-      <w:r>
-        <w:t xml:space="preserve"> compared to</w:t>
-      </w:r>
-      <w:r>
-        <w:t xml:space="preserve"> 35% of chromatin-associated RNA</w:t>
-      </w:r>
-      <w:r>
-        <w:t xml:space="preserve"> reads</w:t>
-      </w:r>
-      <w:r>
-        <w:t xml:space="preserve">. </w:t>
-      </w:r>
-      <w:r>
-        <w:t xml:space="preserve">While 60-70% of gene sequence in </w:t>
-      </w:r>
-      <w:r>
-        <w:rPr>
-          <w:i/>
-        </w:rPr>
-        <w:t>D. melanogaster</w:t>
-      </w:r>
-      <w:r>
-        <w:t xml:space="preserve"> is annotated as intronic, the large </w:t>
-      </w:r>
-      <w:r>
-        <w:t xml:space="preserve">majority of introns are believed to be cotranscriptionally spliced, with only 16% of introns exhibiting little or no splicing </w:t>
-      </w:r>
-      <w:r>
-        <w:t>{Khodor, 2011 #2081}</w:t>
-      </w:r>
-      <w:r>
-        <w:t xml:space="preserve"> </w:t>
-      </w:r>
-      <w:r>
-        <w:t>{Wuarin, 1994 #259}</w:t>
-      </w:r>
-      <w:r>
-        <w:t>.</w:t>
-      </w:r>
-      <w:r>
-        <w:t xml:space="preserve"> Therefore, an intronic content of between 13 and 60% should be expected for a library enriched for pre-mRNA.</w:t>
-      </w:r>
-    </w:p>
-    <w:p>
-      <w:pPr>
-        <w:spacing w:line="480" w:lineRule="auto"/>
-      </w:pPr>
-      <w:r>
-        <w:tab/>
-      </w:r>
-      <w:bookmarkStart w:id="6" w:name="_GoBack"/>
-      <w:bookmarkEnd w:id="6"/>
+      <w:bookmarkStart w:id="7" w:name="_GoBack"/>
+      <w:bookmarkEnd w:id="7"/>
     </w:p>
     <w:p>
       <w:pPr>
         <w:pStyle w:val="BodyText"/>
         <w:spacing w:line="480" w:lineRule="auto"/>
       </w:pPr>
-    </w:p>
-    <w:p>
-      <w:pPr>
-        <w:pStyle w:val="Heading4"/>
-        <w:spacing w:line="480" w:lineRule="auto"/>
-      </w:pPr>
-      <w:bookmarkStart w:id="7" w:name="discussion"/>
-      <w:bookmarkEnd w:id="7"/>
-      <w:r>
-        <w:t>Discussion</w:t>
-      </w:r>
     </w:p>
     <w:p>
       <w:pPr>
@@ -644,17 +1100,8 @@
       <w:r>
         <w:t>References</w:t>
       </w:r>
-    </w:p>
-    <w:p>
-      <w:pPr>
-        <w:pStyle w:val="Heading4"/>
-        <w:spacing w:line="480" w:lineRule="auto"/>
-      </w:pPr>
       <w:bookmarkStart w:id="9" w:name="figures-and-tables"/>
       <w:bookmarkEnd w:id="9"/>
-      <w:r>
-        <w:t>Figures and Tables</w:t>
-      </w:r>
     </w:p>
     <w:sectPr>
       <w:pgSz w:w="12240" w:h="15840"/>

</xml_diff>

<commit_message>
Ch 3 151113 review merged into working copy
</commit_message>
<xml_diff>
--- a/ch3_nascent.docx
+++ b/ch3_nascent.docx
@@ -85,7 +85,20 @@
         <w:t xml:space="preserve">. </w:t>
       </w:r>
       <w:r>
-        <w:t xml:space="preserve">Of these, at least 1,000 are expressed in a spatially constricted manner </w:t>
+        <w:t xml:space="preserve">Of these, at least 1,000 are expressed in a spatially </w:t>
+      </w:r>
+      <w:del w:id="4" w:author="Albert Courey" w:date="2015-11-13T13:54:00Z">
+        <w:r>
+          <w:delText xml:space="preserve">constricted </w:delText>
+        </w:r>
+      </w:del>
+      <w:ins w:id="5" w:author="Albert Courey" w:date="2015-11-13T13:54:00Z">
+        <w:r>
+          <w:t xml:space="preserve">restricted </w:t>
+        </w:r>
+      </w:ins>
+      <w:r>
+        <w:t xml:space="preserve">manner </w:t>
       </w:r>
       <w:r>
         <w:t>{Tomancak, 2002 #1150}</w:t>
@@ -112,13 +125,22 @@
         <w:t xml:space="preserve"> </w:t>
       </w:r>
       <w:r>
-        <w:t xml:space="preserve">{Thomsen, 2010 #1350}. </w:t>
+        <w:t>{Thomsen, 2010 #1350}</w:t>
+      </w:r>
+      <w:r>
+        <w:t xml:space="preserve">. </w:t>
       </w:r>
       <w:r>
         <w:t xml:space="preserve"> Ideally, accurate and quantitative measurements of protein abundance could be utilized to investigate the mechanics of development, but lacking such a technique, mRNA abundance is often substituted as a measurement </w:t>
       </w:r>
       <w:r>
-        <w:t xml:space="preserve">providing a strong correlation with protein abundance {Fu, 2009 #3150}. </w:t>
+        <w:t xml:space="preserve">providing a strong correlation with protein abundance </w:t>
+      </w:r>
+      <w:r>
+        <w:t>{Fu, 2009 #3150}</w:t>
+      </w:r>
+      <w:r>
+        <w:t xml:space="preserve">. </w:t>
       </w:r>
     </w:p>
     <w:p>
@@ -165,7 +187,13 @@
         <w:t>{Tadros, 2009 #3146}</w:t>
       </w:r>
       <w:r>
-        <w:t xml:space="preserve"> {Li, 2014 #3151}. In </w:t>
+        <w:t xml:space="preserve"> </w:t>
+      </w:r>
+      <w:r>
+        <w:t>{Li, 2014 #3151}</w:t>
+      </w:r>
+      <w:r>
+        <w:t xml:space="preserve">. In </w:t>
       </w:r>
       <w:r>
         <w:rPr>
@@ -174,16 +202,35 @@
         <w:t xml:space="preserve">Drosophila, </w:t>
       </w:r>
       <w:r>
-        <w:t xml:space="preserve">the zinc-finger TF Zelda is a well-studied example of such a pioneering factor </w:t>
-      </w:r>
-      <w:r>
-        <w:t xml:space="preserve">{Liang, 2008 #3153} </w:t>
+        <w:t xml:space="preserve">the zinc-finger </w:t>
+      </w:r>
+      <w:del w:id="6" w:author="Albert Courey" w:date="2015-11-13T13:55:00Z">
+        <w:r>
+          <w:delText xml:space="preserve">TF </w:delText>
+        </w:r>
+      </w:del>
+      <w:ins w:id="7" w:author="Albert Courey" w:date="2015-11-13T13:55:00Z">
+        <w:r>
+          <w:t xml:space="preserve">transcription factor </w:t>
+        </w:r>
+      </w:ins>
+      <w:r>
+        <w:t xml:space="preserve">Zelda is a well-studied example of such a pioneering factor </w:t>
+      </w:r>
+      <w:r>
+        <w:t>{Liang, 2008 #3153}</w:t>
+      </w:r>
+      <w:r>
+        <w:t xml:space="preserve"> </w:t>
       </w:r>
       <w:r>
         <w:t>{Harrison, 2011 #3152}</w:t>
       </w:r>
       <w:r>
-        <w:t xml:space="preserve"> {Xu, 2014 #1928}</w:t>
+        <w:t xml:space="preserve"> </w:t>
+      </w:r>
+      <w:r>
+        <w:t>{Xu, 2014 #1928}</w:t>
       </w:r>
       <w:r>
         <w:t xml:space="preserve">. </w:t>
@@ -204,7 +251,13 @@
         <w:t>{Pritchard, 1996 #3147}</w:t>
       </w:r>
       <w:r>
-        <w:t>. During this time the majority of the maternally-contributed transcriptome is destabilized and undergoes coordinated degradation {Tadros, 2007 #3155;Benoit, 2009 #3154}.</w:t>
+        <w:t xml:space="preserve">. During this time the majority of the maternally-contributed transcriptome is destabilized and undergoes coordinated degradation </w:t>
+      </w:r>
+      <w:r>
+        <w:t>{Tadros, 2007 #3155;Benoit, 2009 #3154}</w:t>
+      </w:r>
+      <w:r>
+        <w:t>.</w:t>
       </w:r>
     </w:p>
     <w:p>
@@ -254,6 +307,11 @@
         <w:tab/>
         <w:t>Nascent-seq has been successfully applied to track the transcriptional changes in a number of biological contexts, including macrophages</w:t>
       </w:r>
+      <w:ins w:id="8" w:author="Albert Courey" w:date="2015-11-13T13:56:00Z">
+        <w:r>
+          <w:t xml:space="preserve"> </w:t>
+        </w:r>
+      </w:ins>
       <w:r>
         <w:fldChar w:fldCharType="begin"/>
       </w:r>
@@ -273,7 +331,15 @@
         <w:fldChar w:fldCharType="end"/>
       </w:r>
       <w:r>
-        <w:t xml:space="preserve">, where it was utilized to obtain a timeline of transcriptional changes following induction of an immune response, as well as in adult </w:t>
+        <w:t xml:space="preserve">, where it was utilized to obtain a timeline of transcriptional changes following induction of an immune response, </w:t>
+      </w:r>
+      <w:del w:id="9" w:author="Albert Courey" w:date="2015-11-13T13:57:00Z">
+        <w:r>
+          <w:delText xml:space="preserve">as well as in </w:delText>
+        </w:r>
+      </w:del>
+      <w:r>
+        <w:t xml:space="preserve">adult </w:t>
       </w:r>
       <w:r>
         <w:rPr>
@@ -285,16 +351,46 @@
         <w:t>tissues to analyze the prevalence of cotranscriptional splicing</w:t>
       </w:r>
       <w:r>
-        <w:t xml:space="preserve"> {Khodor, 2011 #2081}</w:t>
-      </w:r>
-      <w:r>
-        <w:t>, as well as circadian transcript cycling{Rodriguez, 2013 #1782}, in which the authors saw significant differences in total mRNA and nascent mRNA levels between non-overlapping ninety minute embryo collections</w:t>
+        <w:t xml:space="preserve"> </w:t>
+      </w:r>
+      <w:r>
+        <w:t>{Khodor, 2011 #2081}</w:t>
+      </w:r>
+      <w:r>
+        <w:t xml:space="preserve">, </w:t>
+      </w:r>
+      <w:del w:id="10" w:author="Albert Courey" w:date="2015-11-13T13:57:00Z">
+        <w:r>
+          <w:delText>as well as</w:delText>
+        </w:r>
+      </w:del>
+      <w:ins w:id="11" w:author="Albert Courey" w:date="2015-11-13T13:57:00Z">
+        <w:r>
+          <w:t>and</w:t>
+        </w:r>
+      </w:ins>
+      <w:r>
+        <w:t xml:space="preserve"> circadian transcript cycling</w:t>
+      </w:r>
+      <w:ins w:id="12" w:author="Albert Courey" w:date="2015-11-13T13:57:00Z">
+        <w:r>
+          <w:t xml:space="preserve"> </w:t>
+        </w:r>
+      </w:ins>
+      <w:r>
+        <w:t>{Rodriguez, 2013 #1782}</w:t>
+      </w:r>
+      <w:r>
+        <w:t>, in which the authors saw significant differences in total mRNA and nascent mRNA levels between non-overlapping ninety minute embryo collections</w:t>
       </w:r>
       <w:r>
         <w:t>.  We have adopted the method to developing embryos, using an established protocol for embryo nuclei isolation</w:t>
       </w:r>
       <w:r>
-        <w:t xml:space="preserve"> {Nechaev, 2010 #3006}</w:t>
+        <w:t xml:space="preserve"> </w:t>
+      </w:r>
+      <w:r>
+        <w:t>{Nechaev, 2010 #3006}</w:t>
       </w:r>
       <w:r>
         <w:t xml:space="preserve"> followed by isolation of a chromatin-associated fraction from these nuclei. Purification of RNA from the chromatin fraction yields a RNA pool significantly enriched for nascent RNA.</w:t>
@@ -307,7 +403,15 @@
       </w:pPr>
       <w:r>
         <w:tab/>
-        <w:t>Integrating this data with whole RNA-seq data will additionally aid in eliminating false-positives from our derived list of Grouch-regulated genes. As Groucho’s ability to repress transcription is regulated both spatially and temporally throughout development, discreet measurements of transcription over time will allow us to more accurately describe and understand Groucho’s multitude roles in fly development.</w:t>
+        <w:t>Integrating this data with whole RNA-seq data will additionally aid in eliminating false-positives from our derived list of Grouch</w:t>
+      </w:r>
+      <w:ins w:id="13" w:author="Albert Courey" w:date="2015-11-13T13:58:00Z">
+        <w:r>
+          <w:t>o</w:t>
+        </w:r>
+      </w:ins>
+      <w:r>
+        <w:t>-regulated genes. As Groucho’s ability to repress transcription is regulated both spatially and temporally throughout development, discreet measurements of transcription over time will allow us to more accurately describe and understand Groucho’s multitude roles in fly development.</w:t>
       </w:r>
     </w:p>
     <w:p>
@@ -321,8 +425,8 @@
         <w:pStyle w:val="Heading4"/>
         <w:spacing w:line="480" w:lineRule="auto"/>
       </w:pPr>
-      <w:bookmarkStart w:id="4" w:name="materials-methods"/>
-      <w:bookmarkEnd w:id="4"/>
+      <w:bookmarkStart w:id="14" w:name="materials-methods"/>
+      <w:bookmarkEnd w:id="14"/>
       <w:r>
         <w:t>Materials &amp; Methods</w:t>
       </w:r>
@@ -370,7 +474,90 @@
         <w:t>2</w:t>
       </w:r>
       <w:r>
-        <w:t>; 0.1% Triton X-100; 1 mM DTT; 0.1 mM PMSF; 0.1x RNAase inhibitor). Embryos were then suspended in 5 volumes of homogenization buffer containing 0.3M sucrose and dounced five times each with loose and tight pestles. Embryo lysate was filtered through 50-micron nylon cell strainer. Clarified lysate was layered over a sucrose cushion gradient consisting of equal volumes of homogenization buffer containing 0.8 and 1.7M sucrose and centrifuged at 15,000 RCF for 10 min at 4˚C. Pelleted nuclei were resuspended in 250 µl of nuclear lysis buffer (10 mM HEPES-KOH pH 7.6; 100 mM KCl; 0.1 mM EDTA; 10% glycerol; 0.15 mM spermine; 0.5 mM spermidine; 0.1 mM NaF; 0.1 mM Na</w:t>
+        <w:t>; 0.1% Triton X-100; 1 mM DTT; 0.1 mM PMSF; 0.1x RNAase inhibitor). Embryos were then suspended in 5 volumes of homogenization buffer containing 0.3</w:t>
+      </w:r>
+      <w:ins w:id="15" w:author="Albert Courey" w:date="2015-11-13T13:58:00Z">
+        <w:r>
+          <w:t xml:space="preserve"> </w:t>
+        </w:r>
+      </w:ins>
+      <w:r>
+        <w:t>M sucrose and dounced five times each with loose and tight pestles. Embryo lysate was filtered through 50-micron nylon cell strainer. Clarified lysate</w:t>
+      </w:r>
+      <w:ins w:id="16" w:author="Albert Courey" w:date="2015-11-13T14:03:00Z">
+        <w:r>
+          <w:t xml:space="preserve"> (x ml)</w:t>
+        </w:r>
+      </w:ins>
+      <w:r>
+        <w:t xml:space="preserve"> was layered over a sucrose cushion </w:t>
+      </w:r>
+      <w:commentRangeStart w:id="17"/>
+      <w:del w:id="18" w:author="Albert Courey" w:date="2015-11-13T14:02:00Z">
+        <w:r>
+          <w:delText>gradient</w:delText>
+        </w:r>
+        <w:commentRangeEnd w:id="17"/>
+        <w:r>
+          <w:rPr>
+            <w:rStyle w:val="CommentReference"/>
+          </w:rPr>
+          <w:commentReference w:id="17"/>
+        </w:r>
+        <w:r>
+          <w:delText xml:space="preserve"> </w:delText>
+        </w:r>
+      </w:del>
+      <w:r>
+        <w:t xml:space="preserve">consisting of </w:t>
+      </w:r>
+      <w:ins w:id="19" w:author="Albert Courey" w:date="2015-11-13T14:02:00Z">
+        <w:r>
+          <w:t xml:space="preserve">a layer of 1.7 M sucrose </w:t>
+        </w:r>
+      </w:ins>
+      <w:ins w:id="20" w:author="Albert Courey" w:date="2015-11-13T14:04:00Z">
+        <w:r>
+          <w:t xml:space="preserve">(y ml) </w:t>
+        </w:r>
+      </w:ins>
+      <w:ins w:id="21" w:author="Albert Courey" w:date="2015-11-13T14:02:00Z">
+        <w:r>
+          <w:t xml:space="preserve">underneath a layer of 3 M sucrose </w:t>
+        </w:r>
+      </w:ins>
+      <w:ins w:id="22" w:author="Albert Courey" w:date="2015-11-13T14:04:00Z">
+        <w:r>
+          <w:t xml:space="preserve">(z ml) </w:t>
+        </w:r>
+      </w:ins>
+      <w:ins w:id="23" w:author="Albert Courey" w:date="2015-11-13T14:02:00Z">
+        <w:r>
+          <w:t>in homogenization buffer.</w:t>
+        </w:r>
+      </w:ins>
+      <w:del w:id="24" w:author="Albert Courey" w:date="2015-11-13T14:04:00Z">
+        <w:r>
+          <w:delText>equal volumes</w:delText>
+        </w:r>
+      </w:del>
+      <w:ins w:id="25" w:author="Albert Courey" w:date="2015-11-13T14:03:00Z">
+        <w:r>
+          <w:t>. The samples</w:t>
+        </w:r>
+      </w:ins>
+      <w:ins w:id="26" w:author="Albert Courey" w:date="2015-11-13T14:04:00Z">
+        <w:r>
+          <w:t xml:space="preserve"> were </w:t>
+        </w:r>
+      </w:ins>
+      <w:del w:id="27" w:author="Albert Courey" w:date="2015-11-13T14:03:00Z">
+        <w:r>
+          <w:delText xml:space="preserve"> of homogenization buffer containing 0.8 and 1.7M sucrose and </w:delText>
+        </w:r>
+      </w:del>
+      <w:r>
+        <w:t>centrifuged at 15,000 RCF for 10 min at 4˚C. Pelleted nuclei were resuspended in 250 µl of nuclear lysis buffer (10 mM HEPES-KOH pH 7.6; 100 mM KCl; 0.1 mM EDTA; 10% glycerol; 0.15 mM spermine; 0.5 mM spermidine; 0.1 mM NaF; 0.1 mM Na</w:t>
       </w:r>
       <w:r>
         <w:rPr>
@@ -400,19 +587,49 @@
         <w:t xml:space="preserve">; 1 mM DTT; 0.1 mM PMSF; 1x RNAase inhibitor). </w:t>
       </w:r>
       <w:r>
-        <w:t>While gently vortexing, an equal volume of NUN buffer (25 mM HEPES-KOH pH 7.6; 300 mM NaCl; 1M urea; 1% NP-40; 1 mM DTT; 0.1 mM PMSF) was added drop-by-drop over a period 5 minutes. Condensed chromatin should become visible as a fluffy white precipitate. The solution was then incubated for 20 min on ice and centrifuged at 14k rpm for 30 min at 4˚C. The supernatant (primarily nucleoplasm) was discarded and the pellet was resuspended in Trizol reagent (</w:t>
-      </w:r>
-      <w:r>
-        <w:t>Invitrogen</w:t>
-      </w:r>
-      <w:r>
-        <w:t xml:space="preserve">). RNA </w:t>
-      </w:r>
-      <w:r>
-        <w:t>and protein were</w:t>
-      </w:r>
-      <w:r>
-        <w:t xml:space="preserve"> then purified following manufacturer’s protocols.</w:t>
+        <w:t xml:space="preserve">While gently vortexing, an equal volume of NUN buffer (25 mM HEPES-KOH pH 7.6; 300 mM NaCl; 1M urea; 1% NP-40; 1 mM DTT; 0.1 mM PMSF) was added drop-by-drop over a period 5 minutes. Condensed chromatin </w:t>
+      </w:r>
+      <w:del w:id="28" w:author="Albert Courey" w:date="2015-11-13T14:05:00Z">
+        <w:r>
+          <w:delText>should become</w:delText>
+        </w:r>
+      </w:del>
+      <w:ins w:id="29" w:author="Albert Courey" w:date="2015-11-13T14:05:00Z">
+        <w:r>
+          <w:t>became</w:t>
+        </w:r>
+      </w:ins>
+      <w:r>
+        <w:t xml:space="preserve"> visible as a fluffy white precipitate. The solution was then incubated for 20 min on ice and centrifuged at 14</w:t>
+      </w:r>
+      <w:ins w:id="30" w:author="Albert Courey" w:date="2015-11-13T14:05:00Z">
+        <w:r>
+          <w:t xml:space="preserve">,000 </w:t>
+        </w:r>
+      </w:ins>
+      <w:del w:id="31" w:author="Albert Courey" w:date="2015-11-13T14:05:00Z">
+        <w:r>
+          <w:delText xml:space="preserve">k </w:delText>
+        </w:r>
+      </w:del>
+      <w:r>
+        <w:t xml:space="preserve">rpm for 30 min at 4˚C. The supernatant (primarily nucleoplasm) was discarded and the pellet was resuspended in Trizol reagent (Qiagen). RNA was then purified following </w:t>
+      </w:r>
+      <w:ins w:id="32" w:author="Albert Courey" w:date="2015-11-13T14:06:00Z">
+        <w:r>
+          <w:t xml:space="preserve">the </w:t>
+        </w:r>
+      </w:ins>
+      <w:r>
+        <w:t>manufacturer’s protocol</w:t>
+      </w:r>
+      <w:del w:id="33" w:author="Albert Courey" w:date="2015-11-13T14:06:00Z">
+        <w:r>
+          <w:delText>s</w:delText>
+        </w:r>
+      </w:del>
+      <w:r>
+        <w:t>.</w:t>
       </w:r>
     </w:p>
     <w:p>
@@ -420,6 +637,7 @@
         <w:pStyle w:val="BodyText"/>
         <w:spacing w:line="480" w:lineRule="auto"/>
         <w:rPr>
+          <w:ins w:id="34" w:author="Michael Chambers" w:date="2015-11-14T16:10:00Z"/>
           <w:i/>
         </w:rPr>
       </w:pPr>
@@ -434,29 +652,23 @@
       <w:pPr>
         <w:pStyle w:val="BodyText"/>
         <w:spacing w:line="480" w:lineRule="auto"/>
-      </w:pPr>
-      <w:r>
-        <w:lastRenderedPageBreak/>
-        <w:t xml:space="preserve">RNA samples were depleted of ribosomal, poly(A)+, and additional RNA contaminants through an affinity depletion procedure adopted from Khodor et a. (2011). An equimolar mixture of biotinylated affinity oligomers (Table 3-1; Eurofins MWG Operon) was added to 6 µg of purified RNA in annealing buffer (10 mM EDTA; 0.5x SSC) in a volume of 100 µl. RNA was denatured at 75˚C for 5 min and annealed at 37˚C for 30 min. Annealed mixture was </w:t>
-      </w:r>
-      <w:r>
-        <w:t xml:space="preserve">added to </w:t>
-      </w:r>
-      <w:r>
-        <w:t xml:space="preserve">1ml </w:t>
-      </w:r>
-      <w:r>
-        <w:t xml:space="preserve">streptavidin paramagnetic beads (Promega) </w:t>
-      </w:r>
-      <w:r>
-        <w:t xml:space="preserve">and incubated at 25˚C for 15 min, followed by 2 hours at 4˚C with gentle rocking, and the supernatant retained for library preparation. This procedure was performed twice per sample. </w:t>
-      </w:r>
+        <w:rPr>
+          <w:ins w:id="35" w:author="Michael Chambers" w:date="2015-11-14T16:10:00Z"/>
+        </w:rPr>
+      </w:pPr>
+      <w:ins w:id="36" w:author="Michael Chambers" w:date="2015-11-14T16:10:00Z">
+        <w:r>
+          <w:lastRenderedPageBreak/>
+          <w:t xml:space="preserve">RNA samples were depleted of ribosomal, poly(A)+, and additional RNA contaminants through an affinity depletion procedure adopted from Khodor et a. (2011). An equimolar mixture of biotinylated affinity oligomers (Table 3-1; Eurofins MWG Operon) was added to 6 µg of purified RNA in annealing buffer (10 mM EDTA; 0.5x SSC) in a volume of 100 µl. RNA was denatured at 75˚C for 5 min and annealed at 37˚C for 30 min. Annealed mixture was added to 1ml streptavidin paramagnetic beads (Promega) and incubated at 25˚C for 15 min, followed by 2 hours at 4˚C with gentle rocking, and the supernatant retained for library preparation. This procedure was performed twice per sample. </w:t>
+        </w:r>
+      </w:ins>
     </w:p>
     <w:p>
       <w:pPr>
         <w:pStyle w:val="BodyText"/>
         <w:spacing w:line="480" w:lineRule="auto"/>
         <w:rPr>
+          <w:ins w:id="37" w:author="Albert Courey" w:date="2015-11-13T14:06:00Z"/>
           <w:i/>
         </w:rPr>
       </w:pPr>
@@ -466,6 +678,26 @@
         <w:pStyle w:val="BodyText"/>
         <w:spacing w:line="480" w:lineRule="auto"/>
         <w:rPr>
+          <w:del w:id="38" w:author="Michael Chambers" w:date="2015-11-14T16:10:00Z"/>
+          <w:i/>
+        </w:rPr>
+      </w:pPr>
+      <w:ins w:id="39" w:author="Albert Courey" w:date="2015-11-13T14:06:00Z">
+        <w:del w:id="40" w:author="Michael Chambers" w:date="2015-11-14T16:10:00Z">
+          <w:r>
+            <w:rPr>
+              <w:i/>
+            </w:rPr>
+            <w:delText>???????</w:delText>
+          </w:r>
+        </w:del>
+      </w:ins>
+    </w:p>
+    <w:p>
+      <w:pPr>
+        <w:pStyle w:val="BodyText"/>
+        <w:spacing w:line="480" w:lineRule="auto"/>
+        <w:rPr>
           <w:i/>
         </w:rPr>
       </w:pPr>
@@ -480,18 +712,159 @@
       <w:pPr>
         <w:pStyle w:val="BodyText"/>
         <w:spacing w:line="480" w:lineRule="auto"/>
-      </w:pPr>
-      <w:r>
-        <w:t xml:space="preserve">rRNA-depleted RNA was </w:t>
-      </w:r>
-      <w:r>
-        <w:t>concentrated via ethanol precipitation. Size distribution of samples was determined via Agilent 2100 Bioanalyzer (Agilent Technologies). Indexed RNA-seq libraries were generated with the ScriptSeq v2 RNA-seq Library Preparation Kit (Epicentre). Sequencing was performed on Illumia HiSeq 2000 sequencing platform (High Throughput Sequencing Core Facility, Broad Stem Cell Research Center, UCLA).</w:t>
-      </w:r>
-      <w:r>
-        <w:t xml:space="preserve"> Reads were </w:t>
-      </w:r>
-      <w:r>
-        <w:t xml:space="preserve">demultiplex via custom scripts and mapped to the BDGP5/dm3 </w:t>
+        <w:rPr>
+          <w:ins w:id="41" w:author="Michael Chambers" w:date="2015-11-14T16:10:00Z"/>
+        </w:rPr>
+      </w:pPr>
+      <w:ins w:id="42" w:author="Michael Chambers" w:date="2015-11-14T16:10:00Z">
+        <w:r>
+          <w:t xml:space="preserve">rRNA-depleted RNA was concentrated via ethanol precipitation. Size distribution of samples was determined via Agilent 2100 Bioanalyzer (Agilent Technologies). Indexed RNA-seq libraries were generated with the ScriptSeq v2 RNA-seq Library Preparation Kit (Epicentre). Sequencing was performed on Illumia HiSeq 2000 sequencing platform (High Throughput Sequencing Core Facility, Broad Stem Cell Research Center, UCLA). Reads were demultiplex via custom scripts and mapped to the BDGP5/dm3 </w:t>
+        </w:r>
+        <w:r>
+          <w:rPr>
+            <w:i/>
+          </w:rPr>
+          <w:t xml:space="preserve">D. melanogaster </w:t>
+        </w:r>
+        <w:r>
+          <w:t>genome with Tophat2 (v2.1.0) {Kim, 2013 #1817} using the following parameters: -g 1 –solexa1.3-quals. A gene model annotation (iGenomes UCSC dm3) was provided as a mapping guide. Assignment of mapped reads to transcripts was performed with HTSeq {IAnders, 2015 #3027}.</w:t>
+        </w:r>
+      </w:ins>
+    </w:p>
+    <w:p>
+      <w:pPr>
+        <w:pStyle w:val="BodyText"/>
+        <w:spacing w:line="480" w:lineRule="auto"/>
+        <w:rPr>
+          <w:ins w:id="43" w:author="Michael Chambers" w:date="2015-11-14T16:11:00Z"/>
+          <w:i/>
+        </w:rPr>
+      </w:pPr>
+      <w:ins w:id="44" w:author="Michael Chambers" w:date="2015-11-14T16:11:00Z">
+        <w:r>
+          <w:rPr>
+            <w:i/>
+          </w:rPr>
+          <w:t>Data analysis</w:t>
+        </w:r>
+        <w:bookmarkStart w:id="45" w:name="_GoBack"/>
+        <w:bookmarkEnd w:id="45"/>
+      </w:ins>
+    </w:p>
+    <w:p>
+      <w:pPr>
+        <w:pStyle w:val="BodyText"/>
+        <w:spacing w:line="480" w:lineRule="auto"/>
+        <w:rPr>
+          <w:ins w:id="46" w:author="Michael Chambers" w:date="2015-11-14T16:11:00Z"/>
+        </w:rPr>
+      </w:pPr>
+      <w:ins w:id="47" w:author="Michael Chambers" w:date="2015-11-14T16:11:00Z">
+        <w:r>
+          <w:lastRenderedPageBreak/>
+          <w:t xml:space="preserve">Mean normalized transcript expression levels (FPKM) were generated with DESeq2 (v1.10.0) {Love, 2014 #3031}. RNA-seq read mapping density analysis was performed using PicardTools (http://broadinstitute.github.io/picard/). Additional metagene analysis was performed using the ‘metagene’ package of R/Bioconductor {Beauparlant, 2014 #3167}. </w:t>
+        </w:r>
+      </w:ins>
+    </w:p>
+    <w:p>
+      <w:pPr>
+        <w:pStyle w:val="BodyText"/>
+        <w:spacing w:line="480" w:lineRule="auto"/>
+        <w:rPr>
+          <w:del w:id="48" w:author="Michael Chambers" w:date="2015-11-14T16:10:00Z"/>
+          <w:i/>
+        </w:rPr>
+      </w:pPr>
+      <w:ins w:id="49" w:author="Albert Courey" w:date="2015-11-13T14:06:00Z">
+        <w:del w:id="50" w:author="Michael Chambers" w:date="2015-11-14T16:10:00Z">
+          <w:r>
+            <w:rPr>
+              <w:i/>
+            </w:rPr>
+            <w:delText>????????</w:delText>
+          </w:r>
+        </w:del>
+      </w:ins>
+    </w:p>
+    <w:p>
+      <w:pPr>
+        <w:pStyle w:val="Heading4"/>
+        <w:spacing w:line="480" w:lineRule="auto"/>
+        <w:rPr>
+          <w:i/>
+        </w:rPr>
+      </w:pPr>
+      <w:bookmarkStart w:id="51" w:name="results"/>
+      <w:bookmarkEnd w:id="51"/>
+    </w:p>
+    <w:p>
+      <w:pPr>
+        <w:pStyle w:val="Heading4"/>
+        <w:spacing w:line="480" w:lineRule="auto"/>
+      </w:pPr>
+      <w:r>
+        <w:t>Results</w:t>
+      </w:r>
+    </w:p>
+    <w:p>
+      <w:pPr>
+        <w:pStyle w:val="BodyText"/>
+        <w:spacing w:line="480" w:lineRule="auto"/>
+      </w:pPr>
+    </w:p>
+    <w:p>
+      <w:pPr>
+        <w:spacing w:line="480" w:lineRule="auto"/>
+      </w:pPr>
+      <w:r>
+        <w:rPr>
+          <w:i/>
+        </w:rPr>
+        <w:t xml:space="preserve">RNA from fractionated embryos </w:t>
+      </w:r>
+      <w:r>
+        <w:rPr>
+          <w:i/>
+        </w:rPr>
+        <w:t xml:space="preserve">exhibits multiple characteristics of nascent </w:t>
+      </w:r>
+      <w:r>
+        <w:rPr>
+          <w:i/>
+        </w:rPr>
+        <w:t>pre-mRNA</w:t>
+      </w:r>
+      <w:r>
+        <w:rPr>
+          <w:i/>
+        </w:rPr>
+        <w:t xml:space="preserve"> </w:t>
+      </w:r>
+    </w:p>
+    <w:p>
+      <w:pPr>
+        <w:spacing w:line="480" w:lineRule="auto"/>
+      </w:pPr>
+      <w:r>
+        <w:rPr>
+          <w:i/>
+        </w:rPr>
+        <w:tab/>
+      </w:r>
+      <w:r>
+        <w:t xml:space="preserve">Total RNA was extracted from </w:t>
+      </w:r>
+      <w:r>
+        <w:t>chromatin</w:t>
+      </w:r>
+      <w:r>
+        <w:t xml:space="preserve"> </w:t>
+      </w:r>
+      <w:r>
+        <w:t>isolated from</w:t>
+      </w:r>
+      <w:r>
+        <w:t xml:space="preserve"> </w:t>
       </w:r>
       <w:r>
         <w:rPr>
@@ -500,193 +873,37 @@
         <w:t xml:space="preserve">D. melanogaster </w:t>
       </w:r>
       <w:r>
-        <w:t>genome with Tophat2 (v2.1.0)</w:t>
+        <w:t xml:space="preserve">embryos collected over three time spans in early development and subjected to high-throughput sequencing. </w:t>
+      </w:r>
+      <w:r>
+        <w:t>This c</w:t>
+      </w:r>
+      <w:r>
+        <w:t>hromatin-associated RNA is expected to be enrich</w:t>
+      </w:r>
+      <w:r>
+        <w:t>ed for nascent transcripts,</w:t>
+      </w:r>
+      <w:r>
+        <w:t xml:space="preserve"> as well as additional </w:t>
+      </w:r>
+      <w:r>
+        <w:t>RNA species</w:t>
+      </w:r>
+      <w:r>
+        <w:t xml:space="preserve"> which associate with chromatin </w:t>
+      </w:r>
+      <w:r>
+        <w:t>in structural, catalytic, or regulatory capacities</w:t>
       </w:r>
       <w:r>
         <w:t xml:space="preserve"> </w:t>
       </w:r>
       <w:r>
-        <w:t>{Kim, 2013 #1817}</w:t>
-      </w:r>
-      <w:r>
-        <w:t xml:space="preserve"> using the following parameters: -g 1 –solexa1.3-quals. A gene model annotation (</w:t>
-      </w:r>
-      <w:r>
-        <w:t>iGenomes UCSC dm3</w:t>
-      </w:r>
-      <w:r>
-        <w:t>) was provided as a mapping guide.</w:t>
-      </w:r>
-      <w:r>
-        <w:t xml:space="preserve"> Assignment of mapped reads to transcripts </w:t>
-      </w:r>
-      <w:r>
-        <w:t xml:space="preserve">was performed with HTSeq </w:t>
-      </w:r>
-      <w:r>
-        <w:t>{IAnders, 2015 #3027}</w:t>
-      </w:r>
-      <w:r>
-        <w:t>.</w:t>
-      </w:r>
-    </w:p>
-    <w:p>
-      <w:pPr>
-        <w:pStyle w:val="BodyText"/>
-        <w:spacing w:line="480" w:lineRule="auto"/>
-      </w:pPr>
-    </w:p>
-    <w:p>
-      <w:pPr>
-        <w:pStyle w:val="BodyText"/>
-        <w:spacing w:line="480" w:lineRule="auto"/>
-        <w:rPr>
-          <w:i/>
-        </w:rPr>
-      </w:pPr>
-      <w:r>
-        <w:rPr>
-          <w:i/>
-        </w:rPr>
-        <w:lastRenderedPageBreak/>
-        <w:t>Data analysis</w:t>
-      </w:r>
-      <w:bookmarkStart w:id="5" w:name="results"/>
-      <w:bookmarkEnd w:id="5"/>
-    </w:p>
-    <w:p>
-      <w:pPr>
-        <w:pStyle w:val="BodyText"/>
-        <w:spacing w:line="480" w:lineRule="auto"/>
-      </w:pPr>
-      <w:r>
-        <w:t xml:space="preserve">Mean normalized transcript expression levels (FPKM) were generated with DESeq2 (v1.10.0) </w:t>
-      </w:r>
-      <w:r>
-        <w:t>{Love, 2014 #3031}</w:t>
-      </w:r>
-      <w:r>
-        <w:t>.</w:t>
-      </w:r>
-      <w:r>
-        <w:t xml:space="preserve"> RNA-seq read mapping density analysis was performed using </w:t>
-      </w:r>
-      <w:r>
-        <w:t xml:space="preserve">PicardTools (http://broadinstitute.github.io/picard/). Additional metagene analysis was performed using the ‘metagene’ package of R/Bioconductor </w:t>
-      </w:r>
-      <w:r>
-        <w:t>{Beauparlant, 2014 #3167}</w:t>
-      </w:r>
-      <w:r>
-        <w:t>.</w:t>
-      </w:r>
-      <w:bookmarkStart w:id="6" w:name="_GoBack"/>
-      <w:bookmarkEnd w:id="6"/>
-      <w:r>
-        <w:t xml:space="preserve"> </w:t>
-      </w:r>
-    </w:p>
-    <w:p>
-      <w:pPr>
-        <w:pStyle w:val="Heading4"/>
-        <w:spacing w:line="480" w:lineRule="auto"/>
-      </w:pPr>
-      <w:r>
-        <w:t>Results</w:t>
-      </w:r>
-    </w:p>
-    <w:p>
-      <w:pPr>
-        <w:pStyle w:val="BodyText"/>
-        <w:spacing w:line="480" w:lineRule="auto"/>
-      </w:pPr>
-    </w:p>
-    <w:p>
-      <w:pPr>
-        <w:spacing w:line="480" w:lineRule="auto"/>
-      </w:pPr>
-      <w:r>
-        <w:rPr>
-          <w:i/>
-        </w:rPr>
-        <w:t xml:space="preserve">RNA from fractionated embryos </w:t>
-      </w:r>
-      <w:r>
-        <w:rPr>
-          <w:i/>
-        </w:rPr>
-        <w:t xml:space="preserve">exhibits multiple characteristics of nascent </w:t>
-      </w:r>
-      <w:r>
-        <w:rPr>
-          <w:i/>
-        </w:rPr>
-        <w:t>pre-mRNA</w:t>
-      </w:r>
-      <w:r>
-        <w:rPr>
-          <w:i/>
-        </w:rPr>
-        <w:t xml:space="preserve"> </w:t>
-      </w:r>
-    </w:p>
-    <w:p>
-      <w:pPr>
-        <w:spacing w:line="480" w:lineRule="auto"/>
-      </w:pPr>
-      <w:r>
-        <w:rPr>
-          <w:i/>
-        </w:rPr>
-        <w:tab/>
-      </w:r>
-      <w:r>
-        <w:t xml:space="preserve">Total RNA was extracted from </w:t>
-      </w:r>
-      <w:r>
-        <w:t>chromatin</w:t>
-      </w:r>
-      <w:r>
-        <w:t xml:space="preserve"> </w:t>
-      </w:r>
-      <w:r>
-        <w:t>isolated from</w:t>
-      </w:r>
-      <w:r>
-        <w:t xml:space="preserve"> </w:t>
-      </w:r>
-      <w:r>
-        <w:rPr>
-          <w:i/>
-        </w:rPr>
-        <w:t xml:space="preserve">D. melanogaster </w:t>
-      </w:r>
-      <w:r>
-        <w:t xml:space="preserve">embryos collected over three time spans in early development and subjected to high-throughput sequencing. </w:t>
-      </w:r>
-      <w:r>
-        <w:t>This c</w:t>
-      </w:r>
-      <w:r>
-        <w:t>hromatin-associated RNA is expected to be enrich</w:t>
-      </w:r>
-      <w:r>
-        <w:t>ed for nascent transcripts,</w:t>
-      </w:r>
-      <w:r>
-        <w:t xml:space="preserve"> as well as additional </w:t>
-      </w:r>
-      <w:r>
-        <w:t>RNA species</w:t>
-      </w:r>
-      <w:r>
-        <w:t xml:space="preserve"> which associate with chromatin </w:t>
-      </w:r>
-      <w:r>
-        <w:t>in structural, catalytic, or regulatory capacities</w:t>
-      </w:r>
-      <w:r>
-        <w:t xml:space="preserve"> {Cernilogar, 2011 #3156}. </w:t>
+        <w:t>{Cernilogar, 2011 #3156}</w:t>
+      </w:r>
+      <w:r>
+        <w:t xml:space="preserve">. </w:t>
       </w:r>
       <w:r>
         <w:t>Isolated</w:t>
@@ -732,7 +949,10 @@
         <w:t>for library generation. Non-uniformity generally manifests as a 3’ bias in mappable reads, as partially fragmented mRNA is purified by affinity selection to polyadenylation sites</w:t>
       </w:r>
       <w:r>
-        <w:t xml:space="preserve"> {Roberts, 2011 #3157}</w:t>
+        <w:t xml:space="preserve"> </w:t>
+      </w:r>
+      <w:r>
+        <w:t>{Roberts, 2011 #3157}</w:t>
       </w:r>
       <w:r>
         <w:t xml:space="preserve">. </w:t>
@@ -765,7 +985,10 @@
         <w:t xml:space="preserve"> </w:t>
       </w:r>
       <w:r>
-        <w:t>{Carrillo Oesterreich, 2010 #3159}.</w:t>
+        <w:t>{Carrillo Oesterreich, 2010 #3159}</w:t>
+      </w:r>
+      <w:r>
+        <w:t>.</w:t>
       </w:r>
       <w:r>
         <w:t xml:space="preserve"> Pausing in term</w:t>
@@ -783,7 +1006,10 @@
         <w:t xml:space="preserve"> </w:t>
       </w:r>
       <w:r>
-        <w:t>{Gromak, 2006 #3158}.</w:t>
+        <w:t>{Gromak, 2006 #3166}</w:t>
+      </w:r>
+      <w:r>
+        <w:t>.</w:t>
       </w:r>
     </w:p>
     <w:p>
@@ -836,13 +1062,33 @@
         <w:t xml:space="preserve"> is annotated as intronic, the large </w:t>
       </w:r>
       <w:r>
-        <w:t>majority of introns are believed to be cotranscriptionally spliced, with only 16% of introns exhibiting little or no splicing {Khodor, 2011 #2081}</w:t>
+        <w:t xml:space="preserve">majority of introns are believed to be cotranscriptionally spliced, with only 16% of introns exhibiting little or </w:t>
+      </w:r>
+      <w:commentRangeStart w:id="52"/>
+      <w:r>
+        <w:t>no</w:t>
+      </w:r>
+      <w:commentRangeEnd w:id="52"/>
+      <w:r>
+        <w:rPr>
+          <w:rStyle w:val="CommentReference"/>
+        </w:rPr>
+        <w:commentReference w:id="52"/>
+      </w:r>
+      <w:r>
+        <w:t xml:space="preserve"> splicing </w:t>
+      </w:r>
+      <w:r>
+        <w:t>{Khodor, 2011 #2081}</w:t>
       </w:r>
       <w:r>
         <w:t xml:space="preserve"> </w:t>
       </w:r>
       <w:r>
-        <w:t>{Wuarin, 1994 #259}.</w:t>
+        <w:t>{Wuarin, 1994 #1471}</w:t>
+      </w:r>
+      <w:r>
+        <w:t>.</w:t>
       </w:r>
       <w:r>
         <w:t xml:space="preserve"> Therefore, an intronic content of between 13 and 60% should be expected for a library enriched for pre-mRNA.</w:t>
@@ -880,13 +1126,59 @@
       </w:r>
       <w:r>
         <w:lastRenderedPageBreak/>
-        <w:t xml:space="preserve">degradation {Khodor, 2011 #2081} {Rodriguez, 2013 #1782}. In developmental contexts, in which </w:t>
-      </w:r>
-      <w:r>
-        <w:t xml:space="preserve">a significant proportion of the transcriptome is far from steady-state. Correlation of chromatin-associated RNA transcript profiles with mRNA profiles obtained from the same timepoints indicates significant differences, with the majority of expressed genes exhibiting some deviance in expression rate and accumulation level (Fig. 3-4). Samples continue to cluster by developmental time stage, but segregate first by degree of “nascentness.” Comparison of the normalized expression levels of each gene indicates that many genes </w:t>
-      </w:r>
-      <w:r>
-        <w:t xml:space="preserve">exhibit comparable levels of expression in poly(A)+ and nascent samples. A small number of genes are significantly enriched in the nascent population, however, while showing very little accumulation </w:t>
+        <w:t xml:space="preserve">degradation </w:t>
+      </w:r>
+      <w:r>
+        <w:t>{Khodor, 2011 #2081}</w:t>
+      </w:r>
+      <w:r>
+        <w:t xml:space="preserve"> </w:t>
+      </w:r>
+      <w:r>
+        <w:t>{Rodriguez, 2013 #1782}</w:t>
+      </w:r>
+      <w:r>
+        <w:t xml:space="preserve">. In developmental contexts, </w:t>
+      </w:r>
+      <w:del w:id="53" w:author="Albert Courey" w:date="2015-11-13T14:17:00Z">
+        <w:r>
+          <w:delText xml:space="preserve">in which </w:delText>
+        </w:r>
+      </w:del>
+      <w:r>
+        <w:t xml:space="preserve">a significant proportion of the transcriptome is far from steady-state. </w:t>
+      </w:r>
+      <w:del w:id="54" w:author="Albert Courey" w:date="2015-11-13T14:19:00Z">
+        <w:r>
+          <w:delText xml:space="preserve">Correlation </w:delText>
+        </w:r>
+      </w:del>
+      <w:ins w:id="55" w:author="Albert Courey" w:date="2015-11-13T14:19:00Z">
+        <w:r>
+          <w:t xml:space="preserve">Comparison </w:t>
+        </w:r>
+      </w:ins>
+      <w:r>
+        <w:t xml:space="preserve">of chromatin-associated RNA transcript profiles with mRNA profiles obtained from the same timepoints </w:t>
+      </w:r>
+      <w:ins w:id="56" w:author="Albert Courey" w:date="2015-11-13T14:19:00Z">
+        <w:r>
+          <w:t xml:space="preserve">by principal components analysis </w:t>
+        </w:r>
+      </w:ins>
+      <w:r>
+        <w:t xml:space="preserve">indicates significant differences, with the majority of expressed genes exhibiting some deviance in expression rate and accumulation level (Fig. 3-4). Samples continue to cluster by developmental time stage, but segregate first by degree of “nascentness.” Comparison of the normalized expression levels of each gene indicates that many genes </w:t>
+      </w:r>
+      <w:r>
+        <w:t>exhibit comparable levels of expression in poly(A)+ and nascent samples</w:t>
+      </w:r>
+      <w:ins w:id="57" w:author="Albert Courey" w:date="2015-11-13T14:27:00Z">
+        <w:r>
+          <w:t xml:space="preserve"> (Fig 3-5)</w:t>
+        </w:r>
+      </w:ins>
+      <w:r>
+        <w:t xml:space="preserve">. A small number of genes are significantly enriched in the nascent population, however, while showing very little accumulation </w:t>
       </w:r>
       <w:r>
         <w:t xml:space="preserve">in the poly(A)+ RNA-seq data. </w:t>
@@ -898,26 +1190,54 @@
         <w:t xml:space="preserve"> of these correspond to </w:t>
       </w:r>
       <w:r>
-        <w:t>non-polyadenylated RNAs, including histones, snRNAs, and snoRNAs.</w:t>
-      </w:r>
-    </w:p>
-    <w:p>
-      <w:pPr>
-        <w:spacing w:line="480" w:lineRule="auto"/>
-      </w:pPr>
-    </w:p>
-    <w:p>
-      <w:pPr>
-        <w:spacing w:line="480" w:lineRule="auto"/>
-        <w:rPr>
-          <w:i/>
-        </w:rPr>
-      </w:pPr>
-      <w:r>
-        <w:rPr>
-          <w:i/>
-        </w:rPr>
-        <w:t>Groucho target genes are enriched for promoter-proximal read density indicative of polymerase pausing</w:t>
+        <w:t xml:space="preserve">non-polyadenylated RNAs, including histones, snRNAs, and </w:t>
+      </w:r>
+      <w:commentRangeStart w:id="58"/>
+      <w:r>
+        <w:t>snoRNAs</w:t>
+      </w:r>
+      <w:commentRangeEnd w:id="58"/>
+      <w:r>
+        <w:rPr>
+          <w:rStyle w:val="CommentReference"/>
+        </w:rPr>
+        <w:commentReference w:id="58"/>
+      </w:r>
+      <w:r>
+        <w:t>.</w:t>
+      </w:r>
+    </w:p>
+    <w:p>
+      <w:pPr>
+        <w:spacing w:line="480" w:lineRule="auto"/>
+      </w:pPr>
+    </w:p>
+    <w:p>
+      <w:pPr>
+        <w:spacing w:line="480" w:lineRule="auto"/>
+        <w:rPr>
+          <w:i/>
+        </w:rPr>
+      </w:pPr>
+      <w:r>
+        <w:rPr>
+          <w:i/>
+        </w:rPr>
+        <w:t xml:space="preserve">Groucho target genes are enriched for promoter-proximal read density indicative of polymerase </w:t>
+      </w:r>
+      <w:commentRangeStart w:id="59"/>
+      <w:r>
+        <w:rPr>
+          <w:i/>
+        </w:rPr>
+        <w:t>pausing</w:t>
+      </w:r>
+      <w:commentRangeEnd w:id="59"/>
+      <w:r>
+        <w:rPr>
+          <w:rStyle w:val="CommentReference"/>
+        </w:rPr>
+        <w:commentReference w:id="59"/>
       </w:r>
     </w:p>
     <w:p>
@@ -934,7 +1254,20 @@
         <w:t xml:space="preserve">  </w:t>
       </w:r>
       <w:r>
-        <w:t xml:space="preserve">Evidence presented in Chapter II hypothesized that many Groucho-repressed genes possess significant levels of promoter-proximal </w:t>
+        <w:t xml:space="preserve">Evidence presented in Chapter </w:t>
+      </w:r>
+      <w:del w:id="60" w:author="Albert Courey" w:date="2015-11-13T14:28:00Z">
+        <w:r>
+          <w:delText xml:space="preserve">II </w:delText>
+        </w:r>
+      </w:del>
+      <w:ins w:id="61" w:author="Albert Courey" w:date="2015-11-13T14:28:00Z">
+        <w:r>
+          <w:t xml:space="preserve">2 </w:t>
+        </w:r>
+      </w:ins>
+      <w:r>
+        <w:t xml:space="preserve">hypothesized that many Groucho-repressed genes possess significant levels of promoter-proximal </w:t>
       </w:r>
       <w:r>
         <w:t>stalled</w:t>
@@ -962,20 +1295,29 @@
         <w:t xml:space="preserve"> </w:t>
       </w:r>
       <w:r>
-        <w:t>mutant embryos {Zeitlinger, 2007 #3010}</w:t>
-      </w:r>
-      <w:r>
-        <w:t>. These embryos generate a more homogenous population of cells, as all portions of the embryo adopt a cell type representative of the presumptive mesoderm {Schneider, 1991 #3161}, and so simplified the embryo-wide classification of PolII pausing state.</w:t>
+        <w:t xml:space="preserve">mutant embryos </w:t>
+      </w:r>
+      <w:r>
+        <w:t>{Zeitlinger, 2007 #3010}</w:t>
+      </w:r>
+      <w:r>
+        <w:t xml:space="preserve">. These embryos generate a more homogenous population of cells, as all portions of the embryo adopt a cell type representative of the presumptive mesoderm </w:t>
+      </w:r>
+      <w:r>
+        <w:t>{Schneider, 1991 #3161}</w:t>
+      </w:r>
+      <w:r>
+        <w:t>, and so simplified the embryo-wide classification of PolII pausing state.</w:t>
       </w:r>
       <w:r>
         <w:t xml:space="preserve"> </w:t>
       </w:r>
       <w:r>
-        <w:t xml:space="preserve">Our data allows us to quantify the accumulation of promoter-proximal nascent transcript at later stages of development, albeit in a more heterogeneous population of cell </w:t>
+        <w:t xml:space="preserve">Our data allows us to quantify the accumulation of promoter-proximal nascent </w:t>
       </w:r>
       <w:r>
         <w:lastRenderedPageBreak/>
-        <w:t>types. This heterogeneity limits the interpretation of Groucho’s involvement with promoter-proximal stalled polymerase, so we can determine whether a gene is regulated by Groucho and possesses stalled PolII at each developmental time span, but we cannot make definite conclusions as to whether those events are related. A correlation is still informative, as association of the two states potentially represents a program of regulation whereby Groucho either promotes stalling itself, or is recruited to repress genes that undergo stalling at the same developmental stage but in different tissues.</w:t>
+        <w:t>transcript at later stages of development, albeit in a more heterogeneous population of cell types. This heterogeneity limits the interpretation of Groucho’s involvement with promoter-proximal stalled polymerase, so we can determine whether a gene is regulated by Groucho and possesses stalled PolII at each developmental time span, but we cannot make definite conclusions as to whether those events are related. A correlation is still informative, as association of the two states potentially represents a program of regulation whereby Groucho either promotes stalling itself, or is recruited to repress genes that undergo stalling at the same developmental stage but in different tissues.</w:t>
       </w:r>
     </w:p>
     <w:p>
@@ -987,7 +1329,21 @@
         <w:t>Focusing on genes that are responsive to increasing levels of maternal Groucho overexpression, we s</w:t>
       </w:r>
       <w:r>
-        <w:t>ee that at all three timepoints genes negatively regulated by increased Groucho dosage are enriched for promoter-proximal accumulation of transcript when compared both to genes up-regulated in this genetic background as well as unresponsive genes (Fig. 3-6).</w:t>
+        <w:t>ee that at all three timepoints genes negatively regulated by increased Groucho dosage are enriched for promoter-proximal accumulation of transcript when compared both to genes up-regulated in this genetic background as well as unresponsive genes (Fig. 3-</w:t>
+      </w:r>
+      <w:commentRangeStart w:id="62"/>
+      <w:r>
+        <w:t>6</w:t>
+      </w:r>
+      <w:commentRangeEnd w:id="62"/>
+      <w:r>
+        <w:rPr>
+          <w:rStyle w:val="CommentReference"/>
+        </w:rPr>
+        <w:commentReference w:id="62"/>
+      </w:r>
+      <w:r>
+        <w:t>).</w:t>
       </w:r>
     </w:p>
     <w:p>
@@ -1001,10 +1357,22 @@
         <w:pStyle w:val="Heading4"/>
         <w:spacing w:line="480" w:lineRule="auto"/>
       </w:pPr>
-      <w:bookmarkStart w:id="7" w:name="discussion"/>
-      <w:bookmarkEnd w:id="7"/>
+      <w:bookmarkStart w:id="63" w:name="discussion"/>
+      <w:bookmarkEnd w:id="63"/>
+      <w:commentRangeStart w:id="64"/>
       <w:r>
         <w:t>Discussion</w:t>
+      </w:r>
+      <w:commentRangeEnd w:id="64"/>
+      <w:r>
+        <w:rPr>
+          <w:rStyle w:val="CommentReference"/>
+          <w:rFonts w:asciiTheme="minorHAnsi" w:eastAsiaTheme="minorHAnsi" w:hAnsiTheme="minorHAnsi" w:cstheme="minorBidi"/>
+          <w:b w:val="0"/>
+          <w:bCs w:val="0"/>
+          <w:color w:val="auto"/>
+        </w:rPr>
+        <w:commentReference w:id="64"/>
       </w:r>
     </w:p>
     <w:p>
@@ -1038,17 +1406,20 @@
         <w:t xml:space="preserve"> us to more thoroughly characterize the dynamics of this transcriptional system and relate aspects of gene expression to the activity of Groucho. We observed that chromatin-associated pre-mRNA exhibits a modest 5’ bias throughout the gene body, with a density spike at the 5’ </w:t>
       </w:r>
       <w:r>
+        <w:lastRenderedPageBreak/>
         <w:t>transcription start site</w:t>
       </w:r>
       <w:r>
-        <w:t xml:space="preserve"> likely corresponding to nascent transcript locked in stalled ternary </w:t>
-      </w:r>
-      <w:r>
-        <w:lastRenderedPageBreak/>
-        <w:t>complexes.</w:t>
-      </w:r>
-      <w:r>
-        <w:t xml:space="preserve"> Investigations of stalled PolII in the embryo have previously shown that in 2-4 hour embryos, 12% of all protein-coding genes have stalled promoter-proximal PolII {Zeitlinger, 2007 #3010}.</w:t>
+        <w:t xml:space="preserve"> likely corresponding to nascent transcript locked in stalled ternary complexes.</w:t>
+      </w:r>
+      <w:r>
+        <w:t xml:space="preserve"> Investigations of stalled PolII in the embryo have previously shown that in 2-4 hour embryos, 12% of all protein-coding genes have stalled promoter-proximal PolII </w:t>
+      </w:r>
+      <w:r>
+        <w:t>{Zeitlinger, 2007 #3010}</w:t>
+      </w:r>
+      <w:r>
+        <w:t>.</w:t>
       </w:r>
       <w:r>
         <w:t xml:space="preserve"> </w:t>
@@ -1078,7 +1449,10 @@
         <w:t>30% of protein-coding genes experienced some degree of PolII pausing</w:t>
       </w:r>
       <w:r>
-        <w:t xml:space="preserve"> {Nechaev, 2010 #3006}</w:t>
+        <w:t xml:space="preserve"> </w:t>
+      </w:r>
+      <w:r>
+        <w:t>{Nechaev, 2010 #3006}</w:t>
       </w:r>
       <w:r>
         <w:t xml:space="preserve">. </w:t>
@@ -1097,13 +1471,16 @@
         <w:t>(</w:t>
       </w:r>
       <w:r>
-        <w:t>reviewed {Adelman, 2012 #272}</w:t>
-      </w:r>
-      <w:r>
-        <w:t>)</w:t>
-      </w:r>
-      <w:r>
-        <w:t xml:space="preserve">. </w:t>
+        <w:t xml:space="preserve">reviewed </w:t>
+      </w:r>
+      <w:r>
+        <w:t>{Adelman, 2012 #3165}</w:t>
+      </w:r>
+      <w:r>
+        <w:t>).</w:t>
+      </w:r>
+      <w:r>
+        <w:t xml:space="preserve"> </w:t>
       </w:r>
       <w:r>
         <w:t xml:space="preserve">One of these mechanisms </w:t>
@@ -1121,7 +1498,10 @@
         <w:t xml:space="preserve"> regulatory elements in the determination of transcriptional activity</w:t>
       </w:r>
       <w:r>
-        <w:t xml:space="preserve"> {Nechaev, 2008 #3162}</w:t>
+        <w:t xml:space="preserve"> </w:t>
+      </w:r>
+      <w:r>
+        <w:t>{Nechaev, 2008 #3162}</w:t>
       </w:r>
       <w:r>
         <w:t xml:space="preserve">. This allows the expression level of a gene to be regulated through multiple, independent pathways, </w:t>
@@ -1130,7 +1510,10 @@
         <w:t>potentially at the behest of independent signaling pathways</w:t>
       </w:r>
       <w:r>
-        <w:t xml:space="preserve"> {Blau, 1996 #3163}</w:t>
+        <w:t xml:space="preserve"> </w:t>
+      </w:r>
+      <w:r>
+        <w:t>{Blau, 1996 #3163}</w:t>
       </w:r>
       <w:r>
         <w:t xml:space="preserve">. Combinatorial control of gene expression is a common regulatory motif in eukaryotes, so it is feasible that the capability to exert influence over expression both before the </w:t>
@@ -1145,7 +1528,13 @@
         <w:t xml:space="preserve"> </w:t>
       </w:r>
       <w:r>
-        <w:t>Members of the Rel family of transcription factors, of which the Groucho-interactor Dorsal is a member, have been found to promote both PolII pausing and release in mammals {Barboric, 2001 #3164}.</w:t>
+        <w:t xml:space="preserve">Members of the Rel family of transcription factors, of which the Groucho-interactor Dorsal is a member, have been found to promote both PolII pausing and release in mammals </w:t>
+      </w:r>
+      <w:r>
+        <w:t>{Barboric, 2001 #3164}</w:t>
+      </w:r>
+      <w:r>
+        <w:t>.</w:t>
       </w:r>
     </w:p>
     <w:p>
@@ -1159,13 +1548,13 @@
         <w:pStyle w:val="Heading4"/>
         <w:spacing w:line="480" w:lineRule="auto"/>
       </w:pPr>
-      <w:bookmarkStart w:id="8" w:name="references"/>
-      <w:bookmarkEnd w:id="8"/>
+      <w:bookmarkStart w:id="65" w:name="references"/>
+      <w:bookmarkEnd w:id="65"/>
       <w:r>
         <w:t>References</w:t>
       </w:r>
-      <w:bookmarkStart w:id="9" w:name="figures-and-tables"/>
-      <w:bookmarkEnd w:id="9"/>
+      <w:bookmarkStart w:id="66" w:name="figures-and-tables"/>
+      <w:bookmarkEnd w:id="66"/>
     </w:p>
     <w:sectPr>
       <w:pgSz w:w="12240" w:h="15840"/>
@@ -1174,6 +1563,121 @@
     </w:sectPr>
   </w:body>
 </w:document>
+</file>
+
+<file path=word/comments.xml><?xml version="1.0" encoding="utf-8"?>
+<w:comments xmlns:wpc="http://schemas.microsoft.com/office/word/2010/wordprocessingCanvas" xmlns:mo="http://schemas.microsoft.com/office/mac/office/2008/main" xmlns:mc="http://schemas.openxmlformats.org/markup-compatibility/2006" xmlns:mv="urn:schemas-microsoft-com:mac:vml" xmlns:o="urn:schemas-microsoft-com:office:office" xmlns:r="http://schemas.openxmlformats.org/officeDocument/2006/relationships" xmlns:m="http://schemas.openxmlformats.org/officeDocument/2006/math" xmlns:v="urn:schemas-microsoft-com:vml" xmlns:wp14="http://schemas.microsoft.com/office/word/2010/wordprocessingDrawing" xmlns:wp="http://schemas.openxmlformats.org/drawingml/2006/wordprocessingDrawing" xmlns:w10="urn:schemas-microsoft-com:office:word" xmlns:w="http://schemas.openxmlformats.org/wordprocessingml/2006/main" xmlns:w14="http://schemas.microsoft.com/office/word/2010/wordml" xmlns:w15="http://schemas.microsoft.com/office/word/2012/wordml" xmlns:wpg="http://schemas.microsoft.com/office/word/2010/wordprocessingGroup" xmlns:wpi="http://schemas.microsoft.com/office/word/2010/wordprocessingInk" xmlns:wne="http://schemas.microsoft.com/office/word/2006/wordml" xmlns:wps="http://schemas.microsoft.com/office/word/2010/wordprocessingShape" mc:Ignorable="w14 w15 wp14">
+  <w:comment w:id="17" w:author="Albert Courey" w:date="2015-11-13T14:04:00Z" w:initials="AC">
+    <w:p>
+      <w:pPr>
+        <w:pStyle w:val="CommentText"/>
+      </w:pPr>
+      <w:r>
+        <w:rPr>
+          <w:rStyle w:val="CommentReference"/>
+        </w:rPr>
+        <w:annotationRef/>
+      </w:r>
+      <w:r>
+        <w:t>Not clear. I’m thinking that you don’t really mean a gradient but just a layer of 1.7 M sucrose underneath a layer of 0.8 M sucrose. Is that right? I’ve rewritten accordingly, but if I’m wrong then you need to rewrite. Fill in x, y, and z.</w:t>
+      </w:r>
+    </w:p>
+  </w:comment>
+  <w:comment w:id="52" w:author="Albert Courey" w:date="2015-11-13T14:16:00Z" w:initials="AC">
+    <w:p>
+      <w:pPr>
+        <w:pStyle w:val="CommentText"/>
+      </w:pPr>
+      <w:r>
+        <w:rPr>
+          <w:rStyle w:val="CommentReference"/>
+        </w:rPr>
+        <w:annotationRef/>
+      </w:r>
+      <w:r>
+        <w:t>What does it mean for an intron to exhibit no splicing? That begs the definition of an intron. But anyway, I guess you are only talking about things that are annotated as introns.</w:t>
+      </w:r>
+    </w:p>
+  </w:comment>
+  <w:comment w:id="58" w:author="Albert Courey" w:date="2015-11-13T14:55:00Z" w:initials="AC">
+    <w:p>
+      <w:pPr>
+        <w:pStyle w:val="CommentText"/>
+      </w:pPr>
+      <w:r>
+        <w:rPr>
+          <w:rStyle w:val="CommentReference"/>
+        </w:rPr>
+        <w:annotationRef/>
+      </w:r>
+      <w:r>
+        <w:t>This is a trivial result just related to the way the libraries were made. Have you looked at the polyadenylated transcripts that fall the farthest from the diagonal to see if there are any commonalities?</w:t>
+      </w:r>
+    </w:p>
+  </w:comment>
+  <w:comment w:id="59" w:author="Albert Courey" w:date="2015-11-13T14:51:00Z" w:initials="AC">
+    <w:p>
+      <w:pPr>
+        <w:pStyle w:val="CommentText"/>
+      </w:pPr>
+      <w:r>
+        <w:rPr>
+          <w:rStyle w:val="CommentReference"/>
+        </w:rPr>
+        <w:annotationRef/>
+      </w:r>
+      <w:r>
+        <w:t>I think it would be better to move the stuff about Pol II pausing from Chapter 2 into this chapter and combine it with the material in this section.</w:t>
+      </w:r>
+    </w:p>
+  </w:comment>
+  <w:comment w:id="62" w:author="Albert Courey" w:date="2015-11-13T14:56:00Z" w:initials="AC">
+    <w:p>
+      <w:pPr>
+        <w:pStyle w:val="CommentText"/>
+      </w:pPr>
+      <w:r>
+        <w:rPr>
+          <w:rStyle w:val="CommentReference"/>
+        </w:rPr>
+        <w:annotationRef/>
+      </w:r>
+      <w:r>
+        <w:t>These graphs need a much clearer explanation. I don’t understand them.</w:t>
+      </w:r>
+      <w:r>
+        <w:t xml:space="preserve"> For example, why does the x axis goo from -1 to +1. Is the transcriptional start site at 0 or is it at -1?</w:t>
+      </w:r>
+    </w:p>
+  </w:comment>
+  <w:comment w:id="64" w:author="Albert Courey" w:date="2015-11-13T14:36:00Z" w:initials="AC">
+    <w:p>
+      <w:pPr>
+        <w:pStyle w:val="CommentText"/>
+      </w:pPr>
+      <w:r>
+        <w:rPr>
+          <w:rStyle w:val="CommentReference"/>
+        </w:rPr>
+        <w:annotationRef/>
+      </w:r>
+      <w:r>
+        <w:t>This needs to be beefed up.</w:t>
+      </w:r>
+    </w:p>
+  </w:comment>
+</w:comments>
+</file>
+
+<file path=word/commentsExtended.xml><?xml version="1.0" encoding="utf-8"?>
+<w15:commentsEx xmlns:wpc="http://schemas.microsoft.com/office/word/2010/wordprocessingCanvas" xmlns:mo="http://schemas.microsoft.com/office/mac/office/2008/main" xmlns:mc="http://schemas.openxmlformats.org/markup-compatibility/2006" xmlns:mv="urn:schemas-microsoft-com:mac:vml" xmlns:o="urn:schemas-microsoft-com:office:office" xmlns:r="http://schemas.openxmlformats.org/officeDocument/2006/relationships" xmlns:m="http://schemas.openxmlformats.org/officeDocument/2006/math" xmlns:v="urn:schemas-microsoft-com:vml" xmlns:wp14="http://schemas.microsoft.com/office/word/2010/wordprocessingDrawing" xmlns:wp="http://schemas.openxmlformats.org/drawingml/2006/wordprocessingDrawing" xmlns:w10="urn:schemas-microsoft-com:office:word" xmlns:w="http://schemas.openxmlformats.org/wordprocessingml/2006/main" xmlns:w14="http://schemas.microsoft.com/office/word/2010/wordml" xmlns:w15="http://schemas.microsoft.com/office/word/2012/wordml" xmlns:wpg="http://schemas.microsoft.com/office/word/2010/wordprocessingGroup" xmlns:wpi="http://schemas.microsoft.com/office/word/2010/wordprocessingInk" xmlns:wne="http://schemas.microsoft.com/office/word/2006/wordml" xmlns:wps="http://schemas.microsoft.com/office/word/2010/wordprocessingShape" mc:Ignorable="w14 w15 wp14">
+  <w15:commentEx w15:paraId="5AD7ED5E" w15:done="0"/>
+  <w15:commentEx w15:paraId="32AA185F" w15:done="0"/>
+  <w15:commentEx w15:paraId="3E8A4C63" w15:done="0"/>
+  <w15:commentEx w15:paraId="5E50BB1D" w15:done="0"/>
+  <w15:commentEx w15:paraId="37726481" w15:done="0"/>
+  <w15:commentEx w15:paraId="7E357B49" w15:done="0"/>
+</w15:commentsEx>
 </file>
 
 <file path=word/endnotes.xml><?xml version="1.0" encoding="utf-8"?>
@@ -1415,6 +1919,14 @@
 </w:numbering>
 </file>
 
+<file path=word/people.xml><?xml version="1.0" encoding="utf-8"?>
+<w15:people xmlns:wpc="http://schemas.microsoft.com/office/word/2010/wordprocessingCanvas" xmlns:mo="http://schemas.microsoft.com/office/mac/office/2008/main" xmlns:mc="http://schemas.openxmlformats.org/markup-compatibility/2006" xmlns:mv="urn:schemas-microsoft-com:mac:vml" xmlns:o="urn:schemas-microsoft-com:office:office" xmlns:r="http://schemas.openxmlformats.org/officeDocument/2006/relationships" xmlns:m="http://schemas.openxmlformats.org/officeDocument/2006/math" xmlns:v="urn:schemas-microsoft-com:vml" xmlns:wp14="http://schemas.microsoft.com/office/word/2010/wordprocessingDrawing" xmlns:wp="http://schemas.openxmlformats.org/drawingml/2006/wordprocessingDrawing" xmlns:w10="urn:schemas-microsoft-com:office:word" xmlns:w="http://schemas.openxmlformats.org/wordprocessingml/2006/main" xmlns:w14="http://schemas.microsoft.com/office/word/2010/wordml" xmlns:w15="http://schemas.microsoft.com/office/word/2012/wordml" xmlns:wpg="http://schemas.microsoft.com/office/word/2010/wordprocessingGroup" xmlns:wpi="http://schemas.microsoft.com/office/word/2010/wordprocessingInk" xmlns:wne="http://schemas.microsoft.com/office/word/2006/wordml" xmlns:wps="http://schemas.microsoft.com/office/word/2010/wordprocessingShape" mc:Ignorable="w14 w15 wp14">
+  <w15:person w15:author="Michael Chambers">
+    <w15:presenceInfo w15:providerId="Windows Live" w15:userId="bdc6256791877d53"/>
+  </w15:person>
+</w15:people>
+</file>
+
 <file path=word/styles.xml><?xml version="1.0" encoding="utf-8"?>
 <w:styles xmlns:mc="http://schemas.openxmlformats.org/markup-compatibility/2006" xmlns:r="http://schemas.openxmlformats.org/officeDocument/2006/relationships" xmlns:w="http://schemas.openxmlformats.org/wordprocessingml/2006/main" xmlns:w14="http://schemas.microsoft.com/office/word/2010/wordml" xmlns:w15="http://schemas.microsoft.com/office/word/2012/wordml" mc:Ignorable="w14 w15">
   <w:docDefaults>
@@ -1433,7 +1945,15 @@
     </w:pPrDefault>
   </w:docDefaults>
   <w:latentStyles w:defLockedState="0" w:defUIPriority="0" w:defSemiHidden="0" w:defUnhideWhenUsed="0" w:defQFormat="0" w:count="380">
+    <w:lsdException w:name="heading 7" w:semiHidden="1" w:unhideWhenUsed="1"/>
+    <w:lsdException w:name="heading 8" w:semiHidden="1" w:unhideWhenUsed="1"/>
+    <w:lsdException w:name="heading 9" w:semiHidden="1" w:unhideWhenUsed="1"/>
     <w:lsdException w:name="index 1" w:semiHidden="1" w:unhideWhenUsed="1"/>
+    <w:lsdException w:name="index 2" w:semiHidden="1" w:unhideWhenUsed="1"/>
+    <w:lsdException w:name="index 3" w:semiHidden="1" w:unhideWhenUsed="1"/>
+    <w:lsdException w:name="index 4" w:semiHidden="1" w:unhideWhenUsed="1"/>
+    <w:lsdException w:name="index 5" w:semiHidden="1" w:unhideWhenUsed="1"/>
+    <w:lsdException w:name="index 6" w:semiHidden="1" w:unhideWhenUsed="1"/>
     <w:lsdException w:name="index 7" w:semiHidden="1" w:unhideWhenUsed="1"/>
     <w:lsdException w:name="index 8" w:semiHidden="1" w:unhideWhenUsed="1"/>
     <w:lsdException w:name="index 9" w:semiHidden="1" w:unhideWhenUsed="1"/>
@@ -1478,6 +1998,15 @@
     <w:lsdException w:name="List Bullet 5" w:semiHidden="1" w:unhideWhenUsed="1"/>
     <w:lsdException w:name="List Number 3" w:semiHidden="1" w:unhideWhenUsed="1"/>
     <w:lsdException w:name="List Number 4" w:semiHidden="1" w:unhideWhenUsed="1"/>
+    <w:lsdException w:name="Closing" w:semiHidden="1" w:unhideWhenUsed="1"/>
+    <w:lsdException w:name="Signature" w:semiHidden="1" w:unhideWhenUsed="1"/>
+    <w:lsdException w:name="Default Paragraph Font" w:semiHidden="1" w:unhideWhenUsed="1"/>
+    <w:lsdException w:name="Body Text" w:semiHidden="1" w:unhideWhenUsed="1"/>
+    <w:lsdException w:name="Body Text Indent" w:semiHidden="1" w:unhideWhenUsed="1"/>
+    <w:lsdException w:name="List Continue" w:semiHidden="1" w:unhideWhenUsed="1"/>
+    <w:lsdException w:name="List Continue 2" w:semiHidden="1" w:unhideWhenUsed="1"/>
+    <w:lsdException w:name="List Continue 3" w:semiHidden="1" w:unhideWhenUsed="1"/>
+    <w:lsdException w:name="List Continue 4" w:semiHidden="1" w:unhideWhenUsed="1"/>
     <w:lsdException w:name="List Continue 5" w:semiHidden="1" w:unhideWhenUsed="1"/>
     <w:lsdException w:name="Message Header" w:semiHidden="1" w:unhideWhenUsed="1"/>
     <w:lsdException w:name="Salutation" w:semiHidden="1" w:unhideWhenUsed="1"/>
@@ -1495,6 +2024,10 @@
     <w:lsdException w:name="Document Map" w:semiHidden="1" w:unhideWhenUsed="1"/>
     <w:lsdException w:name="Plain Text" w:semiHidden="1" w:unhideWhenUsed="1"/>
     <w:lsdException w:name="E-mail Signature" w:semiHidden="1" w:unhideWhenUsed="1"/>
+    <w:lsdException w:name="HTML Top of Form" w:semiHidden="1" w:unhideWhenUsed="1"/>
+    <w:lsdException w:name="HTML Bottom of Form" w:semiHidden="1" w:unhideWhenUsed="1"/>
+    <w:lsdException w:name="Normal (Web)" w:semiHidden="1" w:unhideWhenUsed="1"/>
+    <w:lsdException w:name="HTML Acronym" w:semiHidden="1" w:unhideWhenUsed="1"/>
     <w:lsdException w:name="HTML Address" w:semiHidden="1" w:unhideWhenUsed="1"/>
     <w:lsdException w:name="HTML Cite" w:semiHidden="1" w:unhideWhenUsed="1"/>
     <w:lsdException w:name="HTML Code" w:semiHidden="1" w:unhideWhenUsed="1"/>
@@ -1564,11 +2097,6 @@
     <w:lsdException w:name="Note Level 8" w:semiHidden="1" w:unhideWhenUsed="1"/>
     <w:lsdException w:name="Note Level 9" w:semiHidden="1" w:unhideWhenUsed="1"/>
     <w:lsdException w:name="Placeholder Text" w:semiHidden="1"/>
-    <w:lsdException w:name="Light Shading"/>
-    <w:lsdException w:name="Light List"/>
-    <w:lsdException w:name="Light Grid"/>
-    <w:lsdException w:name="Medium Shading 1"/>
-    <w:lsdException w:name="Medium Shading 2"/>
     <w:lsdException w:name="Medium List 1"/>
     <w:lsdException w:name="Medium List 2"/>
     <w:lsdException w:name="Medium Grid 1"/>
@@ -1665,6 +2193,15 @@
     <w:lsdException w:name="Colorful Grid Accent 6"/>
     <w:lsdException w:name="Bibliography" w:semiHidden="1" w:unhideWhenUsed="1"/>
     <w:lsdException w:name="TOC Heading" w:semiHidden="1" w:unhideWhenUsed="1"/>
+    <w:lsdException w:name="Plain Table 1" w:uiPriority="41"/>
+    <w:lsdException w:name="Plain Table 2" w:uiPriority="42"/>
+    <w:lsdException w:name="Plain Table 3" w:uiPriority="43"/>
+    <w:lsdException w:name="Plain Table 4" w:uiPriority="44"/>
+    <w:lsdException w:name="Plain Table 5" w:uiPriority="45"/>
+    <w:lsdException w:name="Grid Table Light" w:uiPriority="40"/>
+    <w:lsdException w:name="Grid Table 1 Light" w:uiPriority="46"/>
+    <w:lsdException w:name="Grid Table 2" w:uiPriority="47"/>
+    <w:lsdException w:name="Grid Table 3" w:uiPriority="48"/>
     <w:lsdException w:name="Grid Table 4" w:uiPriority="49"/>
     <w:lsdException w:name="Grid Table 5 Dark" w:uiPriority="50"/>
     <w:lsdException w:name="Grid Table 6 Colorful" w:uiPriority="51"/>
@@ -2405,6 +2942,108 @@
     <w:rPr>
       <w:rFonts w:ascii="Consolas" w:hAnsi="Consolas"/>
       <w:sz w:val="22"/>
+    </w:rPr>
+  </w:style>
+  <w:style w:type="paragraph" w:customStyle="1" w:styleId="EndNoteBibliographyTitle">
+    <w:name w:val="EndNote Bibliography Title"/>
+    <w:basedOn w:val="Normal"/>
+    <w:rsid w:val="0093726A"/>
+    <w:pPr>
+      <w:spacing w:after="0"/>
+      <w:jc w:val="center"/>
+    </w:pPr>
+    <w:rPr>
+      <w:rFonts w:ascii="Calibri" w:hAnsi="Calibri"/>
+    </w:rPr>
+  </w:style>
+  <w:style w:type="paragraph" w:customStyle="1" w:styleId="EndNoteBibliography">
+    <w:name w:val="EndNote Bibliography"/>
+    <w:basedOn w:val="Normal"/>
+    <w:rsid w:val="0093726A"/>
+    <w:rPr>
+      <w:rFonts w:ascii="Calibri" w:hAnsi="Calibri"/>
+    </w:rPr>
+  </w:style>
+  <w:style w:type="paragraph" w:styleId="BalloonText">
+    <w:name w:val="Balloon Text"/>
+    <w:basedOn w:val="Normal"/>
+    <w:link w:val="BalloonTextChar"/>
+    <w:semiHidden/>
+    <w:unhideWhenUsed/>
+    <w:rsid w:val="00690E1A"/>
+    <w:pPr>
+      <w:spacing w:after="0"/>
+    </w:pPr>
+    <w:rPr>
+      <w:rFonts w:ascii="Lucida Grande" w:hAnsi="Lucida Grande" w:cs="Lucida Grande"/>
+      <w:sz w:val="18"/>
+      <w:szCs w:val="18"/>
+    </w:rPr>
+  </w:style>
+  <w:style w:type="character" w:customStyle="1" w:styleId="BalloonTextChar">
+    <w:name w:val="Balloon Text Char"/>
+    <w:basedOn w:val="DefaultParagraphFont"/>
+    <w:link w:val="BalloonText"/>
+    <w:semiHidden/>
+    <w:rsid w:val="00690E1A"/>
+    <w:rPr>
+      <w:rFonts w:ascii="Lucida Grande" w:hAnsi="Lucida Grande" w:cs="Lucida Grande"/>
+      <w:sz w:val="18"/>
+      <w:szCs w:val="18"/>
+    </w:rPr>
+  </w:style>
+  <w:style w:type="character" w:styleId="CommentReference">
+    <w:name w:val="annotation reference"/>
+    <w:basedOn w:val="DefaultParagraphFont"/>
+    <w:semiHidden/>
+    <w:unhideWhenUsed/>
+    <w:rsid w:val="00690E1A"/>
+    <w:rPr>
+      <w:sz w:val="18"/>
+      <w:szCs w:val="18"/>
+    </w:rPr>
+  </w:style>
+  <w:style w:type="paragraph" w:styleId="CommentText">
+    <w:name w:val="annotation text"/>
+    <w:basedOn w:val="Normal"/>
+    <w:link w:val="CommentTextChar"/>
+    <w:semiHidden/>
+    <w:unhideWhenUsed/>
+    <w:rsid w:val="00690E1A"/>
+  </w:style>
+  <w:style w:type="character" w:customStyle="1" w:styleId="CommentTextChar">
+    <w:name w:val="Comment Text Char"/>
+    <w:basedOn w:val="DefaultParagraphFont"/>
+    <w:link w:val="CommentText"/>
+    <w:semiHidden/>
+    <w:rsid w:val="00690E1A"/>
+  </w:style>
+  <w:style w:type="paragraph" w:styleId="CommentSubject">
+    <w:name w:val="annotation subject"/>
+    <w:basedOn w:val="CommentText"/>
+    <w:next w:val="CommentText"/>
+    <w:link w:val="CommentSubjectChar"/>
+    <w:semiHidden/>
+    <w:unhideWhenUsed/>
+    <w:rsid w:val="00690E1A"/>
+    <w:rPr>
+      <w:b/>
+      <w:bCs/>
+      <w:sz w:val="20"/>
+      <w:szCs w:val="20"/>
+    </w:rPr>
+  </w:style>
+  <w:style w:type="character" w:customStyle="1" w:styleId="CommentSubjectChar">
+    <w:name w:val="Comment Subject Char"/>
+    <w:basedOn w:val="CommentTextChar"/>
+    <w:link w:val="CommentSubject"/>
+    <w:semiHidden/>
+    <w:rsid w:val="00690E1A"/>
+    <w:rPr>
+      <w:b/>
+      <w:bCs/>
+      <w:sz w:val="20"/>
+      <w:szCs w:val="20"/>
     </w:rPr>
   </w:style>
 </w:styles>

</xml_diff>

<commit_message>
Ch 1/2/3 todo work. Figs: GO, network, polII
</commit_message>
<xml_diff>
--- a/ch3_nascent.docx
+++ b/ch3_nascent.docx
@@ -747,8 +747,6 @@
           </w:rPr>
           <w:t>Data analysis</w:t>
         </w:r>
-        <w:bookmarkStart w:id="45" w:name="_GoBack"/>
-        <w:bookmarkEnd w:id="45"/>
       </w:ins>
     </w:p>
     <w:p>
@@ -756,10 +754,10 @@
         <w:pStyle w:val="BodyText"/>
         <w:spacing w:line="480" w:lineRule="auto"/>
         <w:rPr>
-          <w:ins w:id="46" w:author="Michael Chambers" w:date="2015-11-14T16:11:00Z"/>
-        </w:rPr>
-      </w:pPr>
-      <w:ins w:id="47" w:author="Michael Chambers" w:date="2015-11-14T16:11:00Z">
+          <w:ins w:id="45" w:author="Michael Chambers" w:date="2015-11-14T16:11:00Z"/>
+        </w:rPr>
+      </w:pPr>
+      <w:ins w:id="46" w:author="Michael Chambers" w:date="2015-11-14T16:11:00Z">
         <w:r>
           <w:lastRenderedPageBreak/>
           <w:t xml:space="preserve">Mean normalized transcript expression levels (FPKM) were generated with DESeq2 (v1.10.0) {Love, 2014 #3031}. RNA-seq read mapping density analysis was performed using PicardTools (http://broadinstitute.github.io/picard/). Additional metagene analysis was performed using the ‘metagene’ package of R/Bioconductor {Beauparlant, 2014 #3167}. </w:t>
@@ -771,12 +769,12 @@
         <w:pStyle w:val="BodyText"/>
         <w:spacing w:line="480" w:lineRule="auto"/>
         <w:rPr>
-          <w:del w:id="48" w:author="Michael Chambers" w:date="2015-11-14T16:10:00Z"/>
+          <w:del w:id="47" w:author="Michael Chambers" w:date="2015-11-14T16:10:00Z"/>
           <w:i/>
         </w:rPr>
       </w:pPr>
-      <w:ins w:id="49" w:author="Albert Courey" w:date="2015-11-13T14:06:00Z">
-        <w:del w:id="50" w:author="Michael Chambers" w:date="2015-11-14T16:10:00Z">
+      <w:ins w:id="48" w:author="Albert Courey" w:date="2015-11-13T14:06:00Z">
+        <w:del w:id="49" w:author="Michael Chambers" w:date="2015-11-14T16:10:00Z">
           <w:r>
             <w:rPr>
               <w:i/>
@@ -794,8 +792,8 @@
           <w:i/>
         </w:rPr>
       </w:pPr>
-      <w:bookmarkStart w:id="51" w:name="results"/>
-      <w:bookmarkEnd w:id="51"/>
+      <w:bookmarkStart w:id="50" w:name="results"/>
+      <w:bookmarkEnd w:id="50"/>
     </w:p>
     <w:p>
       <w:pPr>
@@ -1064,16 +1062,16 @@
       <w:r>
         <w:t xml:space="preserve">majority of introns are believed to be cotranscriptionally spliced, with only 16% of introns exhibiting little or </w:t>
       </w:r>
-      <w:commentRangeStart w:id="52"/>
+      <w:commentRangeStart w:id="51"/>
       <w:r>
         <w:t>no</w:t>
       </w:r>
-      <w:commentRangeEnd w:id="52"/>
+      <w:commentRangeEnd w:id="51"/>
       <w:r>
         <w:rPr>
           <w:rStyle w:val="CommentReference"/>
         </w:rPr>
-        <w:commentReference w:id="52"/>
+        <w:commentReference w:id="51"/>
       </w:r>
       <w:r>
         <w:t xml:space="preserve"> splicing </w:t>
@@ -1140,7 +1138,7 @@
       <w:r>
         <w:t xml:space="preserve">. In developmental contexts, </w:t>
       </w:r>
-      <w:del w:id="53" w:author="Albert Courey" w:date="2015-11-13T14:17:00Z">
+      <w:del w:id="52" w:author="Albert Courey" w:date="2015-11-13T14:17:00Z">
         <w:r>
           <w:delText xml:space="preserve">in which </w:delText>
         </w:r>
@@ -1148,120 +1146,300 @@
       <w:r>
         <w:t xml:space="preserve">a significant proportion of the transcriptome is far from steady-state. </w:t>
       </w:r>
-      <w:del w:id="54" w:author="Albert Courey" w:date="2015-11-13T14:19:00Z">
+      <w:del w:id="53" w:author="Albert Courey" w:date="2015-11-13T14:19:00Z">
         <w:r>
           <w:delText xml:space="preserve">Correlation </w:delText>
         </w:r>
       </w:del>
+      <w:ins w:id="54" w:author="Albert Courey" w:date="2015-11-13T14:19:00Z">
+        <w:r>
+          <w:t xml:space="preserve">Comparison </w:t>
+        </w:r>
+      </w:ins>
+      <w:r>
+        <w:t xml:space="preserve">of chromatin-associated RNA transcript profiles with mRNA profiles obtained from the same timepoints </w:t>
+      </w:r>
       <w:ins w:id="55" w:author="Albert Courey" w:date="2015-11-13T14:19:00Z">
         <w:r>
-          <w:t xml:space="preserve">Comparison </w:t>
+          <w:t xml:space="preserve">by principal components analysis </w:t>
         </w:r>
       </w:ins>
       <w:r>
-        <w:t xml:space="preserve">of chromatin-associated RNA transcript profiles with mRNA profiles obtained from the same timepoints </w:t>
-      </w:r>
-      <w:ins w:id="56" w:author="Albert Courey" w:date="2015-11-13T14:19:00Z">
-        <w:r>
-          <w:t xml:space="preserve">by principal components analysis </w:t>
+        <w:t xml:space="preserve">indicates significant differences, with the majority of expressed genes exhibiting some deviance in expression rate and accumulation level (Fig. 3-4). Samples continue to cluster by developmental time stage, but segregate first by degree of “nascentness.” Comparison of the normalized expression levels of each gene indicates that many genes </w:t>
+      </w:r>
+      <w:r>
+        <w:t>exhibit comparable levels of expression in poly(A)+ and nascent samples</w:t>
+      </w:r>
+      <w:ins w:id="56" w:author="Albert Courey" w:date="2015-11-13T14:27:00Z">
+        <w:r>
+          <w:t xml:space="preserve"> (Fig 3-5)</w:t>
         </w:r>
       </w:ins>
       <w:r>
-        <w:t xml:space="preserve">indicates significant differences, with the majority of expressed genes exhibiting some deviance in expression rate and accumulation level (Fig. 3-4). Samples continue to cluster by developmental time stage, but segregate first by degree of “nascentness.” Comparison of the normalized expression levels of each gene indicates that many genes </w:t>
-      </w:r>
-      <w:r>
-        <w:t>exhibit comparable levels of expression in poly(A)+ and nascent samples</w:t>
-      </w:r>
-      <w:ins w:id="57" w:author="Albert Courey" w:date="2015-11-13T14:27:00Z">
-        <w:r>
-          <w:t xml:space="preserve"> (Fig 3-5)</w:t>
+        <w:t xml:space="preserve">. A small number of genes are significantly enriched in the nascent population, however, while showing very little accumulation </w:t>
+      </w:r>
+      <w:r>
+        <w:t xml:space="preserve">in the poly(A)+ RNA-seq data. </w:t>
+      </w:r>
+      <w:r>
+        <w:t>A large fraction</w:t>
+      </w:r>
+      <w:r>
+        <w:t xml:space="preserve"> of these correspond to </w:t>
+      </w:r>
+      <w:r>
+        <w:t xml:space="preserve">non-polyadenylated RNAs, including histones, snRNAs, and </w:t>
+      </w:r>
+      <w:commentRangeStart w:id="57"/>
+      <w:r>
+        <w:t>snoRNAs</w:t>
+      </w:r>
+      <w:commentRangeEnd w:id="57"/>
+      <w:r>
+        <w:rPr>
+          <w:rStyle w:val="CommentReference"/>
+        </w:rPr>
+        <w:commentReference w:id="57"/>
+      </w:r>
+      <w:r>
+        <w:t>.</w:t>
+      </w:r>
+    </w:p>
+    <w:p>
+      <w:pPr>
+        <w:spacing w:line="480" w:lineRule="auto"/>
+        <w:rPr>
+          <w:ins w:id="58" w:author="Michael Chambers" w:date="2015-11-14T16:14:00Z"/>
+        </w:rPr>
+      </w:pPr>
+    </w:p>
+    <w:p>
+      <w:pPr>
+        <w:spacing w:line="480" w:lineRule="auto"/>
+        <w:rPr>
+          <w:ins w:id="59" w:author="Michael Chambers" w:date="2015-11-14T16:14:00Z"/>
+          <w:i/>
+        </w:rPr>
+      </w:pPr>
+      <w:ins w:id="60" w:author="Michael Chambers" w:date="2015-11-14T16:14:00Z">
+        <w:r>
+          <w:rPr>
+            <w:i/>
+          </w:rPr>
+          <w:t>Groucho-regulated genes are enriched for stalled RNA polymerase</w:t>
         </w:r>
       </w:ins>
-      <w:r>
-        <w:t xml:space="preserve">. A small number of genes are significantly enriched in the nascent population, however, while showing very little accumulation </w:t>
-      </w:r>
-      <w:r>
-        <w:t xml:space="preserve">in the poly(A)+ RNA-seq data. </w:t>
-      </w:r>
-      <w:r>
-        <w:t>A large fraction</w:t>
-      </w:r>
-      <w:r>
-        <w:t xml:space="preserve"> of these correspond to </w:t>
-      </w:r>
-      <w:r>
-        <w:t xml:space="preserve">non-polyadenylated RNAs, including histones, snRNAs, and </w:t>
-      </w:r>
-      <w:commentRangeStart w:id="58"/>
-      <w:r>
-        <w:t>snoRNAs</w:t>
-      </w:r>
-      <w:commentRangeEnd w:id="58"/>
+    </w:p>
+    <w:p>
+      <w:pPr>
+        <w:spacing w:line="480" w:lineRule="auto"/>
+        <w:ind w:firstLine="720"/>
+        <w:rPr>
+          <w:ins w:id="61" w:author="Michael Chambers" w:date="2015-11-14T16:14:00Z"/>
+        </w:rPr>
+      </w:pPr>
+      <w:ins w:id="62" w:author="Michael Chambers" w:date="2015-11-14T16:14:00Z">
+        <w:r>
+          <w:t xml:space="preserve">Promoter-proximal pausing of RNA Polymerase II has been identified as a crucial step in gene regulation. Pausing was originally characterized in </w:t>
+        </w:r>
+        <w:r>
+          <w:rPr>
+            <w:i/>
+          </w:rPr>
+          <w:t>Drosophila</w:t>
+        </w:r>
+        <w:r>
+          <w:t xml:space="preserve"> at multiple heat-shock genes, presumably to facilitate rapid induction of gene expression upon receipt of an appropriate regulatory signal</w:t>
+        </w:r>
+        <w:r>
+          <w:t xml:space="preserve"> </w:t>
+        </w:r>
+        <w:r>
+          <w:t>{Lis, 1993 #2380}. Since this discovery, polymerase stalling has been found to be a ubiquitous regulatory mechanism</w:t>
+        </w:r>
+        <w:r>
+          <w:t xml:space="preserve"> </w:t>
+        </w:r>
+        <w:r>
+          <w:t xml:space="preserve">in higher eukaryotes {Conaway, 2000 #2381}, with strong peaks of PolII present in the promoter regions of a diverse array of genes throughout the </w:t>
+        </w:r>
+        <w:r>
+          <w:rPr>
+            <w:i/>
+          </w:rPr>
+          <w:t>Drosophila</w:t>
+        </w:r>
+        <w:r>
+          <w:t xml:space="preserve"> genome. The majority of development </w:t>
+        </w:r>
+        <w:commentRangeStart w:id="63"/>
+        <w:r>
+          <w:t>regulators</w:t>
+        </w:r>
+        <w:commentRangeEnd w:id="63"/>
+        <w:r>
+          <w:rPr>
+            <w:rStyle w:val="CommentReference"/>
+          </w:rPr>
+          <w:commentReference w:id="63"/>
+        </w:r>
+        <w:r>
+          <w:t xml:space="preserve"> in </w:t>
+        </w:r>
+        <w:r>
+          <w:lastRenderedPageBreak/>
+          <w:t xml:space="preserve">humans are regulated in some capacity post-initiation {Guenther, 2007 #3118}, as is a large fraction of the </w:t>
+        </w:r>
+        <w:r>
+          <w:rPr>
+            <w:i/>
+          </w:rPr>
+          <w:t xml:space="preserve">Drosophila </w:t>
+        </w:r>
+        <w:r>
+          <w:t xml:space="preserve">developmental genome {Zeitlinger, 2007 #3010}.   </w:t>
+        </w:r>
+      </w:ins>
+    </w:p>
+    <w:p>
+      <w:pPr>
+        <w:spacing w:line="480" w:lineRule="auto"/>
+        <w:ind w:firstLine="720"/>
+        <w:rPr>
+          <w:ins w:id="64" w:author="Michael Chambers" w:date="2015-11-14T16:14:00Z"/>
+        </w:rPr>
+      </w:pPr>
+      <w:ins w:id="65" w:author="Michael Chambers" w:date="2015-11-14T16:14:00Z">
+        <w:r>
+          <w:t xml:space="preserve">To explore whether Groucho regulation potentially promotes the stalling of polymerase, we undertook to compare Groucho-regulated genes with publically available genome-wide PolII localization data {Zeitlinger, 2007 #3010}. In this data set, the authors classified each gene into one of several states including the lack of detected PolII, active (elongation phase) PolII, or stalled PolII. Comparing genes exhibiting change in expression levels under Groucho loss-of-function conditions, we see a strong correlation between genes repressed by Groucho and PolII pausing (179 genes, </w:t>
+        </w:r>
+        <w:r>
+          <w:rPr>
+            <w:i/>
+          </w:rPr>
+          <w:t xml:space="preserve">p </w:t>
+        </w:r>
+        <w:r>
+          <w:t>&lt; 10</w:t>
+        </w:r>
+        <w:r>
+          <w:rPr>
+            <w:vertAlign w:val="superscript"/>
+          </w:rPr>
+          <w:t>-20</w:t>
+        </w:r>
+        <w:r>
+          <w:t xml:space="preserve">), and limited correlation between genes activated by Groucho exhibiting pausing (68 genes, </w:t>
+        </w:r>
+        <w:r>
+          <w:rPr>
+            <w:i/>
+          </w:rPr>
+          <w:t xml:space="preserve">p </w:t>
+        </w:r>
+        <w:r>
+          <w:t xml:space="preserve">&gt; 0.05) (Fig. 2-26). Conversely, genes activated by Groucho are enriched for active PolII (315 genes, </w:t>
+        </w:r>
+        <w:r>
+          <w:rPr>
+            <w:i/>
+          </w:rPr>
+          <w:t xml:space="preserve">p &lt; </w:t>
+        </w:r>
+        <w:r>
+          <w:t>10</w:t>
+        </w:r>
+        <w:r>
+          <w:rPr>
+            <w:vertAlign w:val="superscript"/>
+          </w:rPr>
+          <w:t>-20</w:t>
+        </w:r>
+        <w:r>
+          <w:t xml:space="preserve">), while Gro repressed genes are not (174 genes, </w:t>
+        </w:r>
+        <w:r>
+          <w:rPr>
+            <w:i/>
+          </w:rPr>
+          <w:t xml:space="preserve">p </w:t>
+        </w:r>
+        <w:r>
+          <w:t xml:space="preserve">&gt; 0.01). Together, this provides strong evidence that, at least at early timepoints, a significant fraction of Groucho-associated genes exhibit characteristics of PolII pausing. The retention or prevention of PolII from transitioning to an active complex is a potential mechanism of Groucho-dependent </w:t>
+        </w:r>
+        <w:commentRangeStart w:id="66"/>
+        <w:r>
+          <w:t>repression</w:t>
+        </w:r>
+        <w:commentRangeEnd w:id="66"/>
+        <w:r>
+          <w:rPr>
+            <w:rStyle w:val="CommentReference"/>
+          </w:rPr>
+          <w:commentReference w:id="66"/>
+        </w:r>
+        <w:r>
+          <w:t>.</w:t>
+        </w:r>
+      </w:ins>
+    </w:p>
+    <w:p>
+      <w:pPr>
+        <w:spacing w:line="480" w:lineRule="auto"/>
+      </w:pPr>
+      <w:bookmarkStart w:id="67" w:name="_GoBack"/>
+      <w:bookmarkEnd w:id="67"/>
+    </w:p>
+    <w:p>
+      <w:pPr>
+        <w:spacing w:line="480" w:lineRule="auto"/>
+        <w:rPr>
+          <w:i/>
+        </w:rPr>
+      </w:pPr>
+      <w:r>
+        <w:rPr>
+          <w:i/>
+        </w:rPr>
+        <w:t xml:space="preserve">Groucho target genes are enriched for promoter-proximal read density indicative of polymerase </w:t>
+      </w:r>
+      <w:commentRangeStart w:id="68"/>
+      <w:r>
+        <w:rPr>
+          <w:i/>
+        </w:rPr>
+        <w:t>pausing</w:t>
+      </w:r>
+      <w:commentRangeEnd w:id="68"/>
       <w:r>
         <w:rPr>
           <w:rStyle w:val="CommentReference"/>
         </w:rPr>
-        <w:commentReference w:id="58"/>
-      </w:r>
-      <w:r>
-        <w:t>.</w:t>
-      </w:r>
-    </w:p>
-    <w:p>
-      <w:pPr>
-        <w:spacing w:line="480" w:lineRule="auto"/>
-      </w:pPr>
-    </w:p>
-    <w:p>
-      <w:pPr>
-        <w:spacing w:line="480" w:lineRule="auto"/>
+        <w:commentReference w:id="68"/>
+      </w:r>
+    </w:p>
+    <w:p>
+      <w:pPr>
+        <w:spacing w:line="480" w:lineRule="auto"/>
+      </w:pPr>
+      <w:r>
+        <w:tab/>
+      </w:r>
+      <w:r>
         <w:rPr>
           <w:i/>
         </w:rPr>
-      </w:pPr>
-      <w:r>
-        <w:rPr>
-          <w:i/>
-        </w:rPr>
-        <w:t xml:space="preserve">Groucho target genes are enriched for promoter-proximal read density indicative of polymerase </w:t>
-      </w:r>
-      <w:commentRangeStart w:id="59"/>
-      <w:r>
-        <w:rPr>
-          <w:i/>
-        </w:rPr>
-        <w:t>pausing</w:t>
-      </w:r>
-      <w:commentRangeEnd w:id="59"/>
-      <w:r>
-        <w:rPr>
-          <w:rStyle w:val="CommentReference"/>
-        </w:rPr>
-        <w:commentReference w:id="59"/>
-      </w:r>
-    </w:p>
-    <w:p>
-      <w:pPr>
-        <w:spacing w:line="480" w:lineRule="auto"/>
-      </w:pPr>
-      <w:r>
-        <w:tab/>
-      </w:r>
-      <w:r>
-        <w:rPr>
-          <w:i/>
-        </w:rPr>
         <w:t xml:space="preserve">  </w:t>
       </w:r>
       <w:r>
         <w:t xml:space="preserve">Evidence presented in Chapter </w:t>
       </w:r>
-      <w:del w:id="60" w:author="Albert Courey" w:date="2015-11-13T14:28:00Z">
+      <w:del w:id="69" w:author="Albert Courey" w:date="2015-11-13T14:28:00Z">
         <w:r>
           <w:delText xml:space="preserve">II </w:delText>
         </w:r>
       </w:del>
-      <w:ins w:id="61" w:author="Albert Courey" w:date="2015-11-13T14:28:00Z">
+      <w:ins w:id="70" w:author="Albert Courey" w:date="2015-11-13T14:28:00Z">
         <w:r>
           <w:t xml:space="preserve">2 </w:t>
         </w:r>
@@ -1298,6 +1476,7 @@
         <w:t xml:space="preserve">mutant embryos </w:t>
       </w:r>
       <w:r>
+        <w:lastRenderedPageBreak/>
         <w:t>{Zeitlinger, 2007 #3010}</w:t>
       </w:r>
       <w:r>
@@ -1313,11 +1492,7 @@
         <w:t xml:space="preserve"> </w:t>
       </w:r>
       <w:r>
-        <w:t xml:space="preserve">Our data allows us to quantify the accumulation of promoter-proximal nascent </w:t>
-      </w:r>
-      <w:r>
-        <w:lastRenderedPageBreak/>
-        <w:t>transcript at later stages of development, albeit in a more heterogeneous population of cell types. This heterogeneity limits the interpretation of Groucho’s involvement with promoter-proximal stalled polymerase, so we can determine whether a gene is regulated by Groucho and possesses stalled PolII at each developmental time span, but we cannot make definite conclusions as to whether those events are related. A correlation is still informative, as association of the two states potentially represents a program of regulation whereby Groucho either promotes stalling itself, or is recruited to repress genes that undergo stalling at the same developmental stage but in different tissues.</w:t>
+        <w:t>Our data allows us to quantify the accumulation of promoter-proximal nascent transcript at later stages of development, albeit in a more heterogeneous population of cell types. This heterogeneity limits the interpretation of Groucho’s involvement with promoter-proximal stalled polymerase, so we can determine whether a gene is regulated by Groucho and possesses stalled PolII at each developmental time span, but we cannot make definite conclusions as to whether those events are related. A correlation is still informative, as association of the two states potentially represents a program of regulation whereby Groucho either promotes stalling itself, or is recruited to repress genes that undergo stalling at the same developmental stage but in different tissues.</w:t>
       </w:r>
     </w:p>
     <w:p>
@@ -1331,16 +1506,16 @@
       <w:r>
         <w:t>ee that at all three timepoints genes negatively regulated by increased Groucho dosage are enriched for promoter-proximal accumulation of transcript when compared both to genes up-regulated in this genetic background as well as unresponsive genes (Fig. 3-</w:t>
       </w:r>
-      <w:commentRangeStart w:id="62"/>
+      <w:commentRangeStart w:id="71"/>
       <w:r>
         <w:t>6</w:t>
       </w:r>
-      <w:commentRangeEnd w:id="62"/>
+      <w:commentRangeEnd w:id="71"/>
       <w:r>
         <w:rPr>
           <w:rStyle w:val="CommentReference"/>
         </w:rPr>
-        <w:commentReference w:id="62"/>
+        <w:commentReference w:id="71"/>
       </w:r>
       <w:r>
         <w:t>).</w:t>
@@ -1357,13 +1532,13 @@
         <w:pStyle w:val="Heading4"/>
         <w:spacing w:line="480" w:lineRule="auto"/>
       </w:pPr>
-      <w:bookmarkStart w:id="63" w:name="discussion"/>
-      <w:bookmarkEnd w:id="63"/>
-      <w:commentRangeStart w:id="64"/>
+      <w:bookmarkStart w:id="72" w:name="discussion"/>
+      <w:bookmarkEnd w:id="72"/>
+      <w:commentRangeStart w:id="73"/>
       <w:r>
         <w:t>Discussion</w:t>
       </w:r>
-      <w:commentRangeEnd w:id="64"/>
+      <w:commentRangeEnd w:id="73"/>
       <w:r>
         <w:rPr>
           <w:rStyle w:val="CommentReference"/>
@@ -1372,7 +1547,7 @@
           <w:bCs w:val="0"/>
           <w:color w:val="auto"/>
         </w:rPr>
-        <w:commentReference w:id="64"/>
+        <w:commentReference w:id="73"/>
       </w:r>
     </w:p>
     <w:p>
@@ -1397,7 +1572,11 @@
         <w:t xml:space="preserve">elongation </w:t>
       </w:r>
       <w:r>
-        <w:t xml:space="preserve">complex facilitates the purification of </w:t>
+        <w:t xml:space="preserve">complex facilitates the </w:t>
+      </w:r>
+      <w:r>
+        <w:lastRenderedPageBreak/>
+        <w:t xml:space="preserve">purification of </w:t>
       </w:r>
       <w:r>
         <w:t>nascent transcripts in a highly specific manner, thereby enabling</w:t>
@@ -1406,7 +1585,6 @@
         <w:t xml:space="preserve"> us to more thoroughly characterize the dynamics of this transcriptional system and relate aspects of gene expression to the activity of Groucho. We observed that chromatin-associated pre-mRNA exhibits a modest 5’ bias throughout the gene body, with a density spike at the 5’ </w:t>
       </w:r>
       <w:r>
-        <w:lastRenderedPageBreak/>
         <w:t>transcription start site</w:t>
       </w:r>
       <w:r>
@@ -1548,13 +1726,13 @@
         <w:pStyle w:val="Heading4"/>
         <w:spacing w:line="480" w:lineRule="auto"/>
       </w:pPr>
-      <w:bookmarkStart w:id="65" w:name="references"/>
-      <w:bookmarkEnd w:id="65"/>
+      <w:bookmarkStart w:id="74" w:name="references"/>
+      <w:bookmarkEnd w:id="74"/>
       <w:r>
         <w:t>References</w:t>
       </w:r>
-      <w:bookmarkStart w:id="66" w:name="figures-and-tables"/>
-      <w:bookmarkEnd w:id="66"/>
+      <w:bookmarkStart w:id="75" w:name="figures-and-tables"/>
+      <w:bookmarkEnd w:id="75"/>
     </w:p>
     <w:sectPr>
       <w:pgSz w:w="12240" w:h="15840"/>
@@ -1583,7 +1761,7 @@
       </w:r>
     </w:p>
   </w:comment>
-  <w:comment w:id="52" w:author="Albert Courey" w:date="2015-11-13T14:16:00Z" w:initials="AC">
+  <w:comment w:id="51" w:author="Albert Courey" w:date="2015-11-13T14:16:00Z" w:initials="AC">
     <w:p>
       <w:pPr>
         <w:pStyle w:val="CommentText"/>
@@ -1599,7 +1777,7 @@
       </w:r>
     </w:p>
   </w:comment>
-  <w:comment w:id="58" w:author="Albert Courey" w:date="2015-11-13T14:55:00Z" w:initials="AC">
+  <w:comment w:id="57" w:author="Albert Courey" w:date="2015-11-13T14:55:00Z" w:initials="AC">
     <w:p>
       <w:pPr>
         <w:pStyle w:val="CommentText"/>
@@ -1615,7 +1793,7 @@
       </w:r>
     </w:p>
   </w:comment>
-  <w:comment w:id="59" w:author="Albert Courey" w:date="2015-11-13T14:51:00Z" w:initials="AC">
+  <w:comment w:id="63" w:author="Albert Courey" w:date="2015-11-12T18:03:00Z" w:initials="AC">
     <w:p>
       <w:pPr>
         <w:pStyle w:val="CommentText"/>
@@ -1627,11 +1805,43 @@
         <w:annotationRef/>
       </w:r>
       <w:r>
+        <w:t>What do you mean by this. This is not clear.</w:t>
+      </w:r>
+    </w:p>
+  </w:comment>
+  <w:comment w:id="66" w:author="Albert Courey" w:date="2015-11-12T18:18:00Z" w:initials="AC">
+    <w:p>
+      <w:pPr>
+        <w:pStyle w:val="CommentText"/>
+      </w:pPr>
+      <w:r>
+        <w:rPr>
+          <w:rStyle w:val="CommentReference"/>
+        </w:rPr>
+        <w:annotationRef/>
+      </w:r>
+      <w:r>
+        <w:t>I don’t think I fully understand 2-26. How does the figure differentiate between genes that are activated by Gro and those that are repressed by Gro?</w:t>
+      </w:r>
+    </w:p>
+  </w:comment>
+  <w:comment w:id="68" w:author="Albert Courey" w:date="2015-11-13T14:51:00Z" w:initials="AC">
+    <w:p>
+      <w:pPr>
+        <w:pStyle w:val="CommentText"/>
+      </w:pPr>
+      <w:r>
+        <w:rPr>
+          <w:rStyle w:val="CommentReference"/>
+        </w:rPr>
+        <w:annotationRef/>
+      </w:r>
+      <w:r>
         <w:t>I think it would be better to move the stuff about Pol II pausing from Chapter 2 into this chapter and combine it with the material in this section.</w:t>
       </w:r>
     </w:p>
   </w:comment>
-  <w:comment w:id="62" w:author="Albert Courey" w:date="2015-11-13T14:56:00Z" w:initials="AC">
+  <w:comment w:id="71" w:author="Albert Courey" w:date="2015-11-13T14:56:00Z" w:initials="AC">
     <w:p>
       <w:pPr>
         <w:pStyle w:val="CommentText"/>
@@ -1650,7 +1860,7 @@
       </w:r>
     </w:p>
   </w:comment>
-  <w:comment w:id="64" w:author="Albert Courey" w:date="2015-11-13T14:36:00Z" w:initials="AC">
+  <w:comment w:id="73" w:author="Albert Courey" w:date="2015-11-13T14:36:00Z" w:initials="AC">
     <w:p>
       <w:pPr>
         <w:pStyle w:val="CommentText"/>
@@ -1674,6 +1884,8 @@
   <w15:commentEx w15:paraId="5AD7ED5E" w15:done="0"/>
   <w15:commentEx w15:paraId="32AA185F" w15:done="0"/>
   <w15:commentEx w15:paraId="3E8A4C63" w15:done="0"/>
+  <w15:commentEx w15:paraId="6BD3AF5D" w15:done="0"/>
+  <w15:commentEx w15:paraId="32FB84DD" w15:done="0"/>
   <w15:commentEx w15:paraId="5E50BB1D" w15:done="0"/>
   <w15:commentEx w15:paraId="37726481" w15:done="0"/>
   <w15:commentEx w15:paraId="7E357B49" w15:done="0"/>
@@ -1968,7 +2180,7 @@
     <w:lsdException w:name="toc 9" w:semiHidden="1" w:unhideWhenUsed="1"/>
     <w:lsdException w:name="Normal Indent" w:semiHidden="1" w:unhideWhenUsed="1"/>
     <w:lsdException w:name="footnote text" w:semiHidden="1" w:unhideWhenUsed="1"/>
-    <w:lsdException w:name="annotation text" w:semiHidden="1" w:unhideWhenUsed="1"/>
+    <w:lsdException w:name="annotation text" w:semiHidden="1" w:uiPriority="99" w:unhideWhenUsed="1"/>
     <w:lsdException w:name="header" w:semiHidden="1" w:unhideWhenUsed="1"/>
     <w:lsdException w:name="footer" w:semiHidden="1" w:unhideWhenUsed="1"/>
     <w:lsdException w:name="index heading" w:semiHidden="1" w:unhideWhenUsed="1"/>
@@ -1977,7 +2189,7 @@
     <w:lsdException w:name="envelope address" w:semiHidden="1" w:unhideWhenUsed="1"/>
     <w:lsdException w:name="envelope return" w:semiHidden="1" w:unhideWhenUsed="1"/>
     <w:lsdException w:name="footnote reference" w:semiHidden="1" w:unhideWhenUsed="1"/>
-    <w:lsdException w:name="annotation reference" w:semiHidden="1" w:unhideWhenUsed="1"/>
+    <w:lsdException w:name="annotation reference" w:semiHidden="1" w:uiPriority="99" w:unhideWhenUsed="1"/>
     <w:lsdException w:name="line number" w:semiHidden="1" w:unhideWhenUsed="1"/>
     <w:lsdException w:name="page number" w:semiHidden="1" w:unhideWhenUsed="1"/>
     <w:lsdException w:name="endnote reference" w:semiHidden="1" w:unhideWhenUsed="1"/>
@@ -2097,6 +2309,11 @@
     <w:lsdException w:name="Note Level 8" w:semiHidden="1" w:unhideWhenUsed="1"/>
     <w:lsdException w:name="Note Level 9" w:semiHidden="1" w:unhideWhenUsed="1"/>
     <w:lsdException w:name="Placeholder Text" w:semiHidden="1"/>
+    <w:lsdException w:name="Light Shading"/>
+    <w:lsdException w:name="Light List"/>
+    <w:lsdException w:name="Light Grid"/>
+    <w:lsdException w:name="Medium Shading 1"/>
+    <w:lsdException w:name="Medium Shading 2"/>
     <w:lsdException w:name="Medium List 1"/>
     <w:lsdException w:name="Medium List 2"/>
     <w:lsdException w:name="Medium Grid 1"/>
@@ -2995,6 +3212,7 @@
   <w:style w:type="character" w:styleId="CommentReference">
     <w:name w:val="annotation reference"/>
     <w:basedOn w:val="DefaultParagraphFont"/>
+    <w:uiPriority w:val="99"/>
     <w:semiHidden/>
     <w:unhideWhenUsed/>
     <w:rsid w:val="00690E1A"/>
@@ -3007,6 +3225,7 @@
     <w:name w:val="annotation text"/>
     <w:basedOn w:val="Normal"/>
     <w:link w:val="CommentTextChar"/>
+    <w:uiPriority w:val="99"/>
     <w:semiHidden/>
     <w:unhideWhenUsed/>
     <w:rsid w:val="00690E1A"/>
@@ -3015,6 +3234,7 @@
     <w:name w:val="Comment Text Char"/>
     <w:basedOn w:val="DefaultParagraphFont"/>
     <w:link w:val="CommentText"/>
+    <w:uiPriority w:val="99"/>
     <w:semiHidden/>
     <w:rsid w:val="00690E1A"/>
   </w:style>

</xml_diff>

<commit_message>
Ch 2/3 new figures
</commit_message>
<xml_diff>
--- a/ch3_nascent.docx
+++ b/ch3_nascent.docx
@@ -20,23 +20,300 @@
       <w:pPr>
         <w:pStyle w:val="Heading4"/>
         <w:spacing w:line="480" w:lineRule="auto"/>
-      </w:pPr>
-      <w:bookmarkStart w:id="1" w:name="michael-chambers"/>
-      <w:bookmarkStart w:id="2" w:name="abstract"/>
-      <w:bookmarkEnd w:id="1"/>
+        <w:rPr>
+          <w:ins w:id="1" w:author="Michael Chambers" w:date="2015-11-15T21:47:00Z"/>
+        </w:rPr>
+      </w:pPr>
+      <w:bookmarkStart w:id="2" w:name="michael-chambers"/>
+      <w:bookmarkStart w:id="3" w:name="abstract"/>
       <w:bookmarkEnd w:id="2"/>
+      <w:bookmarkEnd w:id="3"/>
       <w:r>
         <w:t>Abstract</w:t>
       </w:r>
+    </w:p>
+    <w:p>
+      <w:pPr>
+        <w:pStyle w:val="BodyText"/>
+        <w:spacing w:line="480" w:lineRule="auto"/>
+        <w:rPr>
+          <w:ins w:id="4" w:author="Michael Chambers" w:date="2015-11-15T22:10:00Z"/>
+        </w:rPr>
+        <w:pPrChange w:id="5" w:author="Michael Chambers" w:date="2015-11-15T22:02:00Z">
+          <w:pPr>
+            <w:pStyle w:val="Heading4"/>
+            <w:spacing w:line="480" w:lineRule="auto"/>
+          </w:pPr>
+        </w:pPrChange>
+      </w:pPr>
+      <w:ins w:id="6" w:author="Michael Chambers" w:date="2015-11-15T21:47:00Z">
+        <w:r>
+          <w:tab/>
+        </w:r>
+      </w:ins>
+      <w:ins w:id="7" w:author="Michael Chambers" w:date="2015-11-15T21:55:00Z">
+        <w:r>
+          <w:t xml:space="preserve">In dynamic systems </w:t>
+        </w:r>
+      </w:ins>
+      <w:ins w:id="8" w:author="Michael Chambers" w:date="2015-11-15T22:06:00Z">
+        <w:r>
+          <w:t>such as</w:t>
+        </w:r>
+      </w:ins>
+      <w:ins w:id="9" w:author="Michael Chambers" w:date="2015-11-15T21:55:00Z">
+        <w:r>
+          <w:t xml:space="preserve"> the </w:t>
+        </w:r>
+      </w:ins>
+      <w:ins w:id="10" w:author="Michael Chambers" w:date="2015-11-15T22:06:00Z">
+        <w:r>
+          <w:rPr>
+            <w:i/>
+          </w:rPr>
+          <w:t>Drosophila</w:t>
+        </w:r>
+      </w:ins>
+      <w:ins w:id="11" w:author="Michael Chambers" w:date="2015-11-15T21:55:00Z">
+        <w:r>
+          <w:rPr>
+            <w:i/>
+          </w:rPr>
+          <w:t xml:space="preserve"> </w:t>
+        </w:r>
+        <w:r>
+          <w:t xml:space="preserve">embryo, </w:t>
+        </w:r>
+      </w:ins>
+      <w:ins w:id="12" w:author="Michael Chambers" w:date="2015-11-15T22:01:00Z">
+        <w:r>
+          <w:t xml:space="preserve">the transcription rates of genes </w:t>
+        </w:r>
+      </w:ins>
+      <w:ins w:id="13" w:author="Michael Chambers" w:date="2015-11-15T22:07:00Z">
+        <w:r>
+          <w:t xml:space="preserve">can rapidly </w:t>
+        </w:r>
+      </w:ins>
+      <w:ins w:id="14" w:author="Michael Chambers" w:date="2015-11-15T22:01:00Z">
+        <w:r>
+          <w:t>fluctuate i</w:t>
+        </w:r>
+        <w:r>
+          <w:t>n response to regulatory events. T</w:t>
+        </w:r>
+        <w:r>
+          <w:t>he levels of processed mRNA, as measured by transcriptome assays such as RNA-</w:t>
+        </w:r>
+        <w:proofErr w:type="spellStart"/>
+        <w:r>
+          <w:t>seq</w:t>
+        </w:r>
+        <w:proofErr w:type="spellEnd"/>
+        <w:r>
+          <w:t xml:space="preserve">, </w:t>
+        </w:r>
+      </w:ins>
+      <w:ins w:id="15" w:author="Michael Chambers" w:date="2015-11-15T22:07:00Z">
+        <w:r>
+          <w:t>therefore are less</w:t>
+        </w:r>
+      </w:ins>
+      <w:ins w:id="16" w:author="Michael Chambers" w:date="2015-11-15T22:01:00Z">
+        <w:r>
+          <w:t xml:space="preserve"> accurate </w:t>
+        </w:r>
+      </w:ins>
+      <w:ins w:id="17" w:author="Michael Chambers" w:date="2015-11-15T22:07:00Z">
+        <w:r>
+          <w:t xml:space="preserve">as </w:t>
+        </w:r>
+      </w:ins>
+      <w:ins w:id="18" w:author="Michael Chambers" w:date="2015-11-15T22:01:00Z">
+        <w:r>
+          <w:t>measurements of su</w:t>
+        </w:r>
+        <w:r>
+          <w:t xml:space="preserve">ch transcription rates, as mRNA </w:t>
+        </w:r>
+        <w:r>
+          <w:t>levels are not at a steady-state. Nascent-</w:t>
+        </w:r>
+        <w:proofErr w:type="spellStart"/>
+        <w:r>
+          <w:t>seq</w:t>
+        </w:r>
+        <w:proofErr w:type="spellEnd"/>
+        <w:r>
+          <w:t xml:space="preserve"> is </w:t>
+        </w:r>
+      </w:ins>
+      <w:ins w:id="19" w:author="Michael Chambers" w:date="2015-11-15T22:04:00Z">
+        <w:r>
+          <w:t xml:space="preserve">one method </w:t>
+        </w:r>
+      </w:ins>
+      <w:ins w:id="20" w:author="Michael Chambers" w:date="2015-11-15T22:08:00Z">
+        <w:r>
+          <w:t>developed</w:t>
+        </w:r>
+      </w:ins>
+      <w:ins w:id="21" w:author="Michael Chambers" w:date="2015-11-15T22:04:00Z">
+        <w:r>
+          <w:t xml:space="preserve"> </w:t>
+        </w:r>
+      </w:ins>
+      <w:ins w:id="22" w:author="Michael Chambers" w:date="2015-11-15T22:08:00Z">
+        <w:r>
+          <w:t>to assay the transcription rate of genes directly in these dynamic systems, bypassing the effect of differential rates of transcript synthesis, processing, an</w:t>
+        </w:r>
+      </w:ins>
+      <w:ins w:id="23" w:author="Michael Chambers" w:date="2015-11-15T22:09:00Z">
+        <w:r>
+          <w:t>d</w:t>
+        </w:r>
+      </w:ins>
+      <w:ins w:id="24" w:author="Michael Chambers" w:date="2015-11-15T22:08:00Z">
+        <w:r>
+          <w:t xml:space="preserve"> degradation</w:t>
+        </w:r>
+      </w:ins>
+      <w:ins w:id="25" w:author="Michael Chambers" w:date="2015-11-15T22:09:00Z">
+        <w:r>
+          <w:t xml:space="preserve"> on mRNA accumulation</w:t>
+        </w:r>
+      </w:ins>
+      <w:ins w:id="26" w:author="Michael Chambers" w:date="2015-11-15T22:08:00Z">
+        <w:r>
+          <w:t>.</w:t>
+        </w:r>
+      </w:ins>
+      <w:ins w:id="27" w:author="Michael Chambers" w:date="2015-11-15T22:09:00Z">
+        <w:r>
+          <w:t xml:space="preserve"> </w:t>
+        </w:r>
+      </w:ins>
+      <w:ins w:id="28" w:author="Michael Chambers" w:date="2015-11-15T22:10:00Z">
+        <w:r>
+          <w:t>It accomplishes this by isolating and sequencing only those transcripts bound within ternary elongation complex and therefore in the process of synthesis.</w:t>
+        </w:r>
+      </w:ins>
+    </w:p>
+    <w:p>
+      <w:pPr>
+        <w:pStyle w:val="BodyText"/>
+        <w:spacing w:line="480" w:lineRule="auto"/>
+        <w:rPr>
+          <w:ins w:id="29" w:author="Michael Chambers" w:date="2015-11-15T22:38:00Z"/>
+        </w:rPr>
+        <w:pPrChange w:id="30" w:author="Michael Chambers" w:date="2015-11-15T22:02:00Z">
+          <w:pPr>
+            <w:pStyle w:val="Heading4"/>
+            <w:spacing w:line="480" w:lineRule="auto"/>
+          </w:pPr>
+        </w:pPrChange>
+      </w:pPr>
+      <w:ins w:id="31" w:author="Michael Chambers" w:date="2015-11-15T22:10:00Z">
+        <w:r>
+          <w:tab/>
+          <w:t>In this study, we apply Nascent-</w:t>
+        </w:r>
+        <w:proofErr w:type="spellStart"/>
+        <w:r>
+          <w:t>seq</w:t>
+        </w:r>
+        <w:proofErr w:type="spellEnd"/>
+        <w:r>
+          <w:t xml:space="preserve"> to embryos at multiple stages of development</w:t>
+        </w:r>
+      </w:ins>
+      <w:ins w:id="32" w:author="Michael Chambers" w:date="2015-11-15T22:11:00Z">
+        <w:r>
+          <w:t xml:space="preserve"> to measure these transcription rates. From this data, we obtain information about the developmental stage-specific expr</w:t>
+        </w:r>
+        <w:r>
+          <w:t xml:space="preserve">ession of each gene, as well as the distribution of </w:t>
+        </w:r>
+      </w:ins>
+      <w:ins w:id="33" w:author="Michael Chambers" w:date="2015-11-15T22:33:00Z">
+        <w:r>
+          <w:t xml:space="preserve">nascent transcript </w:t>
+        </w:r>
+        <w:r>
+          <w:t>lengths for each gene. The lat</w:t>
+        </w:r>
+        <w:r>
+          <w:t xml:space="preserve">ter serves as a readout for </w:t>
+        </w:r>
+      </w:ins>
+      <w:ins w:id="34" w:author="Michael Chambers" w:date="2015-11-15T22:35:00Z">
+        <w:r>
+          <w:t>patterns of</w:t>
+        </w:r>
+      </w:ins>
+      <w:ins w:id="35" w:author="Michael Chambers" w:date="2015-11-15T22:33:00Z">
+        <w:r>
+          <w:t xml:space="preserve"> accumulated positioning of RNA Polymerase II within gene </w:t>
+        </w:r>
+      </w:ins>
+      <w:ins w:id="36" w:author="Michael Chambers" w:date="2015-11-15T22:35:00Z">
+        <w:r>
+          <w:t>bodies indicative of</w:t>
+        </w:r>
+        <w:r>
+          <w:t xml:space="preserve"> promoter-proximal pausing.</w:t>
+        </w:r>
+      </w:ins>
+    </w:p>
+    <w:p>
+      <w:pPr>
+        <w:pStyle w:val="BodyText"/>
+        <w:spacing w:line="480" w:lineRule="auto"/>
+        <w:rPr>
+          <w:rPrChange w:id="37" w:author="Michael Chambers" w:date="2015-11-15T21:55:00Z">
+            <w:rPr/>
+          </w:rPrChange>
+        </w:rPr>
+        <w:pPrChange w:id="38" w:author="Michael Chambers" w:date="2015-11-15T22:02:00Z">
+          <w:pPr>
+            <w:pStyle w:val="Heading4"/>
+            <w:spacing w:line="480" w:lineRule="auto"/>
+          </w:pPr>
+        </w:pPrChange>
+      </w:pPr>
+      <w:ins w:id="39" w:author="Michael Chambers" w:date="2015-11-15T22:39:00Z">
+        <w:r>
+          <w:tab/>
+        </w:r>
+      </w:ins>
+      <w:ins w:id="40" w:author="Michael Chambers" w:date="2015-11-15T22:44:00Z">
+        <w:r>
+          <w:t>We</w:t>
+        </w:r>
+      </w:ins>
+      <w:ins w:id="41" w:author="Michael Chambers" w:date="2015-11-15T22:39:00Z">
+        <w:r>
+          <w:t xml:space="preserve"> observe that Groucho-regulated genes at each stage of development are enriched for promoter-proximal paused polymerase.</w:t>
+        </w:r>
+      </w:ins>
+      <w:bookmarkStart w:id="42" w:name="_GoBack"/>
+      <w:bookmarkEnd w:id="42"/>
     </w:p>
     <w:p>
       <w:pPr>
         <w:pStyle w:val="Heading4"/>
         <w:spacing w:line="480" w:lineRule="auto"/>
-      </w:pPr>
-      <w:bookmarkStart w:id="3" w:name="introduction"/>
-      <w:bookmarkEnd w:id="3"/>
-      <w:r>
+        <w:pPrChange w:id="43" w:author="Michael Chambers" w:date="2015-11-15T22:02:00Z">
+          <w:pPr>
+            <w:pStyle w:val="Heading4"/>
+            <w:spacing w:line="480" w:lineRule="auto"/>
+          </w:pPr>
+        </w:pPrChange>
+      </w:pPr>
+      <w:bookmarkStart w:id="44" w:name="introduction"/>
+      <w:bookmarkEnd w:id="44"/>
+      <w:r>
+        <w:lastRenderedPageBreak/>
         <w:t>Introduction</w:t>
       </w:r>
     </w:p>
@@ -44,6 +321,12 @@
       <w:pPr>
         <w:pStyle w:val="BodyText"/>
         <w:spacing w:line="480" w:lineRule="auto"/>
+        <w:pPrChange w:id="45" w:author="Michael Chambers" w:date="2015-11-15T22:02:00Z">
+          <w:pPr>
+            <w:pStyle w:val="BodyText"/>
+            <w:spacing w:line="480" w:lineRule="auto"/>
+          </w:pPr>
+        </w:pPrChange>
       </w:pPr>
       <w:r>
         <w:tab/>
@@ -73,13 +356,29 @@
         <w:t xml:space="preserve">Transcript levels in the embryo are therefore highly dynamic, undergoing rapid shifts in level dependent on altered rates of accumulation, processing, and degradation. In excess of ~7,000 unique transcripts, arising from at least 3,000 distinct genes are expressed from the earliest onset of zygotic transcription </w:t>
       </w:r>
       <w:r>
-        <w:t>{Graveley, 2011 #3044}</w:t>
+        <w:t>{</w:t>
+      </w:r>
+      <w:proofErr w:type="spellStart"/>
+      <w:r>
+        <w:t>Graveley</w:t>
+      </w:r>
+      <w:proofErr w:type="spellEnd"/>
+      <w:r>
+        <w:t>, 2011 #3044}</w:t>
       </w:r>
       <w:r>
         <w:t xml:space="preserve"> </w:t>
       </w:r>
       <w:r>
-        <w:t>{De Renzis, 2007 #3149}</w:t>
+        <w:t xml:space="preserve">{De </w:t>
+      </w:r>
+      <w:proofErr w:type="spellStart"/>
+      <w:r>
+        <w:t>Renzis</w:t>
+      </w:r>
+      <w:proofErr w:type="spellEnd"/>
+      <w:r>
+        <w:t>, 2007 #3149}</w:t>
       </w:r>
       <w:r>
         <w:t xml:space="preserve">. </w:t>
@@ -87,12 +386,12 @@
       <w:r>
         <w:t xml:space="preserve">Of these, at least 1,000 are expressed in a spatially </w:t>
       </w:r>
-      <w:del w:id="4" w:author="Albert Courey" w:date="2015-11-13T13:54:00Z">
+      <w:del w:id="46" w:author="Albert Courey" w:date="2015-11-13T13:54:00Z">
         <w:r>
           <w:delText xml:space="preserve">constricted </w:delText>
         </w:r>
       </w:del>
-      <w:ins w:id="5" w:author="Albert Courey" w:date="2015-11-13T13:54:00Z">
+      <w:ins w:id="47" w:author="Albert Courey" w:date="2015-11-13T13:54:00Z">
         <w:r>
           <w:t xml:space="preserve">restricted </w:t>
         </w:r>
@@ -101,7 +400,15 @@
         <w:t xml:space="preserve">manner </w:t>
       </w:r>
       <w:r>
-        <w:t>{Tomancak, 2002 #1150}</w:t>
+        <w:t>{</w:t>
+      </w:r>
+      <w:proofErr w:type="spellStart"/>
+      <w:r>
+        <w:t>Tomancak</w:t>
+      </w:r>
+      <w:proofErr w:type="spellEnd"/>
+      <w:r>
+        <w:t>, 2002 #1150}</w:t>
       </w:r>
       <w:r>
         <w:t xml:space="preserve">. </w:t>
@@ -165,26 +472,34 @@
         <w:t xml:space="preserve">Drosophila </w:t>
       </w:r>
       <w:r>
-        <w:t xml:space="preserve">embryo arises from the significant effects of maternally-contributed mRNAs and </w:t>
+        <w:t>embryo arises from the significant effects of maternally-contributed mRNAs and the timeline of activation of the zygotic genome. This latter process, the maternal-to-zygotic transition (MZT) is a common feature of animal developm</w:t>
+      </w:r>
+      <w:r>
+        <w:t>ent</w:t>
+      </w:r>
+      <w:r>
+        <w:t xml:space="preserve"> and encompasses a cascade of processes whereby widespread </w:t>
+      </w:r>
+      <w:r>
+        <w:t xml:space="preserve">alterations to the chromatin landscape are engendered </w:t>
       </w:r>
       <w:r>
         <w:lastRenderedPageBreak/>
-        <w:t>the timeline of activation of the zygotic genome. This latter process, the maternal-to-zygotic transition (MZT) is a common feature of animal developm</w:t>
-      </w:r>
-      <w:r>
-        <w:t>ent</w:t>
-      </w:r>
-      <w:r>
-        <w:t xml:space="preserve"> and encompasses a cascade of processes whereby widespread </w:t>
-      </w:r>
-      <w:r>
-        <w:t>alterations to the chromatin landscape are engendered by the activity of pioneering transcription factors</w:t>
+        <w:t>by the activity of pioneering transcription factors</w:t>
       </w:r>
       <w:r>
         <w:t xml:space="preserve"> </w:t>
       </w:r>
       <w:r>
-        <w:t>{Tadros, 2009 #3146}</w:t>
+        <w:t>{</w:t>
+      </w:r>
+      <w:proofErr w:type="spellStart"/>
+      <w:r>
+        <w:t>Tadros</w:t>
+      </w:r>
+      <w:proofErr w:type="spellEnd"/>
+      <w:r>
+        <w:t>, 2009 #3146}</w:t>
       </w:r>
       <w:r>
         <w:t xml:space="preserve"> </w:t>
@@ -204,12 +519,12 @@
       <w:r>
         <w:t xml:space="preserve">the zinc-finger </w:t>
       </w:r>
-      <w:del w:id="6" w:author="Albert Courey" w:date="2015-11-13T13:55:00Z">
+      <w:del w:id="48" w:author="Albert Courey" w:date="2015-11-13T13:55:00Z">
         <w:r>
           <w:delText xml:space="preserve">TF </w:delText>
         </w:r>
       </w:del>
-      <w:ins w:id="7" w:author="Albert Courey" w:date="2015-11-13T13:55:00Z">
+      <w:ins w:id="49" w:author="Albert Courey" w:date="2015-11-13T13:55:00Z">
         <w:r>
           <w:t xml:space="preserve">transcription factor </w:t>
         </w:r>
@@ -254,7 +569,15 @@
         <w:t xml:space="preserve">. During this time the majority of the maternally-contributed transcriptome is destabilized and undergoes coordinated degradation </w:t>
       </w:r>
       <w:r>
-        <w:t>{Tadros, 2007 #3155;Benoit, 2009 #3154}</w:t>
+        <w:t>{</w:t>
+      </w:r>
+      <w:proofErr w:type="spellStart"/>
+      <w:r>
+        <w:t>Tadros</w:t>
+      </w:r>
+      <w:proofErr w:type="spellEnd"/>
+      <w:r>
+        <w:t>, 2007 #3155;Benoit, 2009 #3154}</w:t>
       </w:r>
       <w:r>
         <w:t>.</w:t>
@@ -271,7 +594,31 @@
         <w:t xml:space="preserve">As mRNA abundance is a complex process, determined by the integrative inputs of the rates of transcription, processing, and degradation, measuring the rates of transcription in a temporally-discriminate manner becomes challenging in an evolving system such as the embryo. </w:t>
       </w:r>
       <w:r>
-        <w:t xml:space="preserve">A number of techniques have been proposed to address this question, one popular technique being the direct sequencing of RNA populations enriched for nascent and chromatin-associated RNAs (nascent-seq). Nascent RNA-seq, or nascent-seq, has been </w:t>
+        <w:t>A number of techniques have been proposed to address this question, one popular technique being the direct sequencing of RNA populations enriched for nascent and chromatin-associated RNAs (nascent-</w:t>
+      </w:r>
+      <w:proofErr w:type="spellStart"/>
+      <w:r>
+        <w:t>seq</w:t>
+      </w:r>
+      <w:proofErr w:type="spellEnd"/>
+      <w:r>
+        <w:t>). Nascent RNA-</w:t>
+      </w:r>
+      <w:proofErr w:type="spellStart"/>
+      <w:r>
+        <w:t>seq</w:t>
+      </w:r>
+      <w:proofErr w:type="spellEnd"/>
+      <w:r>
+        <w:t>, or nascent-</w:t>
+      </w:r>
+      <w:proofErr w:type="spellStart"/>
+      <w:r>
+        <w:t>seq</w:t>
+      </w:r>
+      <w:proofErr w:type="spellEnd"/>
+      <w:r>
+        <w:t xml:space="preserve">, has been </w:t>
       </w:r>
       <w:r>
         <w:t>shown to be</w:t>
@@ -292,22 +639,27 @@
         <w:t>Drosophila melanogaster</w:t>
       </w:r>
       <w:r>
-        <w:t xml:space="preserve"> embryos, we seek to obtain a timeline of transcriptional activation and repression to a high </w:t>
-      </w:r>
+        <w:t xml:space="preserve"> embryos, we seek to obtain a timeline of transcriptional activation and repression to a high degree of temporal accuracy, which will aid us in identifying genes regulated by Groucho as well as the timeframes over which this regulatory ability is exercised. </w:t>
+      </w:r>
+    </w:p>
+    <w:p>
+      <w:pPr>
+        <w:spacing w:line="480" w:lineRule="auto"/>
+      </w:pPr>
       <w:r>
         <w:lastRenderedPageBreak/>
-        <w:t xml:space="preserve">degree of temporal accuracy, which will aid us in identifying genes regulated by Groucho as well as the timeframes over which this regulatory ability is exercised. </w:t>
-      </w:r>
-    </w:p>
-    <w:p>
-      <w:pPr>
-        <w:spacing w:line="480" w:lineRule="auto"/>
-      </w:pPr>
-      <w:r>
         <w:tab/>
-        <w:t>Nascent-seq has been successfully applied to track the transcriptional changes in a number of biological contexts, including macrophages</w:t>
-      </w:r>
-      <w:ins w:id="8" w:author="Albert Courey" w:date="2015-11-13T13:56:00Z">
+        <w:t>Nascent-</w:t>
+      </w:r>
+      <w:proofErr w:type="spellStart"/>
+      <w:r>
+        <w:t>seq</w:t>
+      </w:r>
+      <w:proofErr w:type="spellEnd"/>
+      <w:r>
+        <w:t xml:space="preserve"> has been successfully applied to track the transcriptional changes in a number of biological contexts, including macrophages</w:t>
+      </w:r>
+      <w:ins w:id="50" w:author="Albert Courey" w:date="2015-11-13T13:56:00Z">
         <w:r>
           <w:t xml:space="preserve"> </w:t>
         </w:r>
@@ -333,7 +685,7 @@
       <w:r>
         <w:t xml:space="preserve">, where it was utilized to obtain a timeline of transcriptional changes following induction of an immune response, </w:t>
       </w:r>
-      <w:del w:id="9" w:author="Albert Courey" w:date="2015-11-13T13:57:00Z">
+      <w:del w:id="51" w:author="Albert Courey" w:date="2015-11-13T13:57:00Z">
         <w:r>
           <w:delText xml:space="preserve">as well as in </w:delText>
         </w:r>
@@ -348,23 +700,39 @@
         <w:t xml:space="preserve">D. melanogaster </w:t>
       </w:r>
       <w:r>
-        <w:t>tissues to analyze the prevalence of cotranscriptional splicing</w:t>
+        <w:t xml:space="preserve">tissues to analyze the prevalence of </w:t>
+      </w:r>
+      <w:proofErr w:type="spellStart"/>
+      <w:r>
+        <w:t>cotranscriptional</w:t>
+      </w:r>
+      <w:proofErr w:type="spellEnd"/>
+      <w:r>
+        <w:t xml:space="preserve"> splicing</w:t>
       </w:r>
       <w:r>
         <w:t xml:space="preserve"> </w:t>
       </w:r>
       <w:r>
-        <w:t>{Khodor, 2011 #2081}</w:t>
+        <w:t>{</w:t>
+      </w:r>
+      <w:proofErr w:type="spellStart"/>
+      <w:r>
+        <w:t>Khodor</w:t>
+      </w:r>
+      <w:proofErr w:type="spellEnd"/>
+      <w:r>
+        <w:t>, 2011 #2081}</w:t>
       </w:r>
       <w:r>
         <w:t xml:space="preserve">, </w:t>
       </w:r>
-      <w:del w:id="10" w:author="Albert Courey" w:date="2015-11-13T13:57:00Z">
+      <w:del w:id="52" w:author="Albert Courey" w:date="2015-11-13T13:57:00Z">
         <w:r>
           <w:delText>as well as</w:delText>
         </w:r>
       </w:del>
-      <w:ins w:id="11" w:author="Albert Courey" w:date="2015-11-13T13:57:00Z">
+      <w:ins w:id="53" w:author="Albert Courey" w:date="2015-11-13T13:57:00Z">
         <w:r>
           <w:t>and</w:t>
         </w:r>
@@ -372,7 +740,7 @@
       <w:r>
         <w:t xml:space="preserve"> circadian transcript cycling</w:t>
       </w:r>
-      <w:ins w:id="12" w:author="Albert Courey" w:date="2015-11-13T13:57:00Z">
+      <w:ins w:id="54" w:author="Albert Courey" w:date="2015-11-13T13:57:00Z">
         <w:r>
           <w:t xml:space="preserve"> </w:t>
         </w:r>
@@ -390,7 +758,15 @@
         <w:t xml:space="preserve"> </w:t>
       </w:r>
       <w:r>
-        <w:t>{Nechaev, 2010 #3006}</w:t>
+        <w:t>{</w:t>
+      </w:r>
+      <w:proofErr w:type="spellStart"/>
+      <w:r>
+        <w:t>Nechaev</w:t>
+      </w:r>
+      <w:proofErr w:type="spellEnd"/>
+      <w:r>
+        <w:t>, 2010 #3006}</w:t>
       </w:r>
       <w:r>
         <w:t xml:space="preserve"> followed by isolation of a chromatin-associated fraction from these nuclei. Purification of RNA from the chromatin fraction yields a RNA pool significantly enriched for nascent RNA.</w:t>
@@ -403,9 +779,17 @@
       </w:pPr>
       <w:r>
         <w:tab/>
-        <w:t>Integrating this data with whole RNA-seq data will additionally aid in eliminating false-positives from our derived list of Grouch</w:t>
-      </w:r>
-      <w:ins w:id="13" w:author="Albert Courey" w:date="2015-11-13T13:58:00Z">
+        <w:t>Integrating this data with whole RNA-</w:t>
+      </w:r>
+      <w:proofErr w:type="spellStart"/>
+      <w:r>
+        <w:t>seq</w:t>
+      </w:r>
+      <w:proofErr w:type="spellEnd"/>
+      <w:r>
+        <w:t xml:space="preserve"> data will additionally aid in eliminating false-positives from our derived list of Grouch</w:t>
+      </w:r>
+      <w:ins w:id="55" w:author="Albert Courey" w:date="2015-11-13T13:58:00Z">
         <w:r>
           <w:t>o</w:t>
         </w:r>
@@ -425,8 +809,8 @@
         <w:pStyle w:val="Heading4"/>
         <w:spacing w:line="480" w:lineRule="auto"/>
       </w:pPr>
-      <w:bookmarkStart w:id="14" w:name="materials-methods"/>
-      <w:bookmarkEnd w:id="14"/>
+      <w:bookmarkStart w:id="56" w:name="materials-methods"/>
+      <w:bookmarkEnd w:id="56"/>
       <w:r>
         <w:t>Materials &amp; Methods</w:t>
       </w:r>
@@ -452,11 +836,78 @@
         <w:spacing w:line="480" w:lineRule="auto"/>
       </w:pPr>
       <w:r>
+        <w:t xml:space="preserve">Wild-type fly embryos were collected in three 2.5 hour cohorts beginning 1.5 hours post-deposition. Between 3 to 5 grams of embryos were utilized for each fractionation. The </w:t>
+      </w:r>
+      <w:r>
         <w:lastRenderedPageBreak/>
-        <w:t xml:space="preserve">Wild-type fly embryos were collected in three 2.5 hour cohorts beginning 1.5 hours post-deposition. Between 3 to 5 grams of embryos were utilized for each fractionation. The chromatin-associated RNA isolation protocol was adapted from Nechaev et al. (2010) and Khodor et al. (2011). Embryos were dechorionated in 50% bleach for 90 sec and transferred to a chilled Dounce homogenizer. Embryos were then rinsed </w:t>
-      </w:r>
-      <w:r>
-        <w:t>three times with 5 volumes of homogenization buffer (15 mM HEPES-KOH pH 7.6; 10 mM KCl; 3 mM CaCl</w:t>
+        <w:t xml:space="preserve">chromatin-associated RNA isolation protocol was adapted from </w:t>
+      </w:r>
+      <w:proofErr w:type="spellStart"/>
+      <w:r>
+        <w:t>Nechaev</w:t>
+      </w:r>
+      <w:proofErr w:type="spellEnd"/>
+      <w:r>
+        <w:t xml:space="preserve"> et al. (2010) and </w:t>
+      </w:r>
+      <w:proofErr w:type="spellStart"/>
+      <w:r>
+        <w:t>Khodor</w:t>
+      </w:r>
+      <w:proofErr w:type="spellEnd"/>
+      <w:r>
+        <w:t xml:space="preserve"> et al. (2011). Embryos were </w:t>
+      </w:r>
+      <w:proofErr w:type="spellStart"/>
+      <w:r>
+        <w:t>dechorionated</w:t>
+      </w:r>
+      <w:proofErr w:type="spellEnd"/>
+      <w:r>
+        <w:t xml:space="preserve"> in 50% bleach for 90 sec and transferred to a chilled </w:t>
+      </w:r>
+      <w:proofErr w:type="spellStart"/>
+      <w:r>
+        <w:t>Dounce</w:t>
+      </w:r>
+      <w:proofErr w:type="spellEnd"/>
+      <w:r>
+        <w:t xml:space="preserve"> homogenizer. Embryos were then rinsed </w:t>
+      </w:r>
+      <w:r>
+        <w:t xml:space="preserve">three times with 5 volumes of homogenization buffer (15 </w:t>
+      </w:r>
+      <w:proofErr w:type="spellStart"/>
+      <w:r>
+        <w:t>mM</w:t>
+      </w:r>
+      <w:proofErr w:type="spellEnd"/>
+      <w:r>
+        <w:t xml:space="preserve"> HEPES-KOH pH 7.6; 10 </w:t>
+      </w:r>
+      <w:proofErr w:type="spellStart"/>
+      <w:r>
+        <w:t>mM</w:t>
+      </w:r>
+      <w:proofErr w:type="spellEnd"/>
+      <w:r>
+        <w:t xml:space="preserve"> </w:t>
+      </w:r>
+      <w:proofErr w:type="spellStart"/>
+      <w:r>
+        <w:t>KCl</w:t>
+      </w:r>
+      <w:proofErr w:type="spellEnd"/>
+      <w:r>
+        <w:t xml:space="preserve">; 3 </w:t>
+      </w:r>
+      <w:proofErr w:type="spellStart"/>
+      <w:r>
+        <w:t>mM</w:t>
+      </w:r>
+      <w:proofErr w:type="spellEnd"/>
+      <w:r>
+        <w:t xml:space="preserve"> CaCl</w:t>
       </w:r>
       <w:r>
         <w:rPr>
@@ -465,7 +916,15 @@
         <w:t>2</w:t>
       </w:r>
       <w:r>
-        <w:t>; 2 mM MgCl</w:t>
+        <w:t xml:space="preserve">; 2 </w:t>
+      </w:r>
+      <w:proofErr w:type="spellStart"/>
+      <w:r>
+        <w:t>mM</w:t>
+      </w:r>
+      <w:proofErr w:type="spellEnd"/>
+      <w:r>
+        <w:t xml:space="preserve"> MgCl</w:t>
       </w:r>
       <w:r>
         <w:rPr>
@@ -474,17 +933,49 @@
         <w:t>2</w:t>
       </w:r>
       <w:r>
-        <w:t>; 0.1% Triton X-100; 1 mM DTT; 0.1 mM PMSF; 0.1x RNAase inhibitor). Embryos were then suspended in 5 volumes of homogenization buffer containing 0.3</w:t>
-      </w:r>
-      <w:ins w:id="15" w:author="Albert Courey" w:date="2015-11-13T13:58:00Z">
+        <w:t xml:space="preserve">; 0.1% Triton X-100; 1 </w:t>
+      </w:r>
+      <w:proofErr w:type="spellStart"/>
+      <w:r>
+        <w:t>mM</w:t>
+      </w:r>
+      <w:proofErr w:type="spellEnd"/>
+      <w:r>
+        <w:t xml:space="preserve"> DTT; 0.1 </w:t>
+      </w:r>
+      <w:proofErr w:type="spellStart"/>
+      <w:r>
+        <w:t>mM</w:t>
+      </w:r>
+      <w:proofErr w:type="spellEnd"/>
+      <w:r>
+        <w:t xml:space="preserve"> PMSF; 0.1x </w:t>
+      </w:r>
+      <w:proofErr w:type="spellStart"/>
+      <w:r>
+        <w:t>RNAase</w:t>
+      </w:r>
+      <w:proofErr w:type="spellEnd"/>
+      <w:r>
+        <w:t xml:space="preserve"> inhibitor). Embryos were then suspended in 5 volumes of homogenization buffer containing 0.3</w:t>
+      </w:r>
+      <w:ins w:id="57" w:author="Albert Courey" w:date="2015-11-13T13:58:00Z">
         <w:r>
           <w:t xml:space="preserve"> </w:t>
         </w:r>
       </w:ins>
       <w:r>
-        <w:t>M sucrose and dounced five times each with loose and tight pestles. Embryo lysate was filtered through 50-micron nylon cell strainer. Clarified lysate</w:t>
-      </w:r>
-      <w:ins w:id="16" w:author="Albert Courey" w:date="2015-11-13T14:03:00Z">
+        <w:t xml:space="preserve">M sucrose and </w:t>
+      </w:r>
+      <w:proofErr w:type="spellStart"/>
+      <w:r>
+        <w:t>dounced</w:t>
+      </w:r>
+      <w:proofErr w:type="spellEnd"/>
+      <w:r>
+        <w:t xml:space="preserve"> five times each with loose and tight pestles. Embryo lysate was filtered through 50-micron nylon cell strainer. Clarified lysate</w:t>
+      </w:r>
+      <w:ins w:id="58" w:author="Albert Courey" w:date="2015-11-13T14:03:00Z">
         <w:r>
           <w:t xml:space="preserve"> (x ml)</w:t>
         </w:r>
@@ -492,17 +983,17 @@
       <w:r>
         <w:t xml:space="preserve"> was layered over a sucrose cushion </w:t>
       </w:r>
-      <w:commentRangeStart w:id="17"/>
-      <w:del w:id="18" w:author="Albert Courey" w:date="2015-11-13T14:02:00Z">
+      <w:commentRangeStart w:id="59"/>
+      <w:del w:id="60" w:author="Albert Courey" w:date="2015-11-13T14:02:00Z">
         <w:r>
           <w:delText>gradient</w:delText>
         </w:r>
-        <w:commentRangeEnd w:id="17"/>
+        <w:commentRangeEnd w:id="59"/>
         <w:r>
           <w:rPr>
             <w:rStyle w:val="CommentReference"/>
           </w:rPr>
-          <w:commentReference w:id="17"/>
+          <w:commentReference w:id="59"/>
         </w:r>
         <w:r>
           <w:delText xml:space="preserve"> </w:delText>
@@ -511,53 +1002,149 @@
       <w:r>
         <w:t xml:space="preserve">consisting of </w:t>
       </w:r>
-      <w:ins w:id="19" w:author="Albert Courey" w:date="2015-11-13T14:02:00Z">
+      <w:ins w:id="61" w:author="Albert Courey" w:date="2015-11-13T14:02:00Z">
         <w:r>
           <w:t xml:space="preserve">a layer of 1.7 M sucrose </w:t>
         </w:r>
       </w:ins>
-      <w:ins w:id="20" w:author="Albert Courey" w:date="2015-11-13T14:04:00Z">
+      <w:ins w:id="62" w:author="Albert Courey" w:date="2015-11-13T14:04:00Z">
         <w:r>
           <w:t xml:space="preserve">(y ml) </w:t>
         </w:r>
       </w:ins>
-      <w:ins w:id="21" w:author="Albert Courey" w:date="2015-11-13T14:02:00Z">
+      <w:ins w:id="63" w:author="Albert Courey" w:date="2015-11-13T14:02:00Z">
         <w:r>
           <w:t xml:space="preserve">underneath a layer of 3 M sucrose </w:t>
         </w:r>
       </w:ins>
-      <w:ins w:id="22" w:author="Albert Courey" w:date="2015-11-13T14:04:00Z">
+      <w:ins w:id="64" w:author="Albert Courey" w:date="2015-11-13T14:04:00Z">
         <w:r>
           <w:t xml:space="preserve">(z ml) </w:t>
         </w:r>
       </w:ins>
-      <w:ins w:id="23" w:author="Albert Courey" w:date="2015-11-13T14:02:00Z">
+      <w:ins w:id="65" w:author="Albert Courey" w:date="2015-11-13T14:02:00Z">
         <w:r>
           <w:t>in homogenization buffer.</w:t>
         </w:r>
       </w:ins>
-      <w:del w:id="24" w:author="Albert Courey" w:date="2015-11-13T14:04:00Z">
+      <w:del w:id="66" w:author="Albert Courey" w:date="2015-11-13T14:04:00Z">
         <w:r>
           <w:delText>equal volumes</w:delText>
         </w:r>
       </w:del>
-      <w:ins w:id="25" w:author="Albert Courey" w:date="2015-11-13T14:03:00Z">
+      <w:ins w:id="67" w:author="Albert Courey" w:date="2015-11-13T14:03:00Z">
         <w:r>
           <w:t>. The samples</w:t>
         </w:r>
       </w:ins>
-      <w:ins w:id="26" w:author="Albert Courey" w:date="2015-11-13T14:04:00Z">
+      <w:ins w:id="68" w:author="Albert Courey" w:date="2015-11-13T14:04:00Z">
         <w:r>
           <w:t xml:space="preserve"> were </w:t>
         </w:r>
       </w:ins>
-      <w:del w:id="27" w:author="Albert Courey" w:date="2015-11-13T14:03:00Z">
+      <w:del w:id="69" w:author="Albert Courey" w:date="2015-11-13T14:03:00Z">
         <w:r>
           <w:delText xml:space="preserve"> of homogenization buffer containing 0.8 and 1.7M sucrose and </w:delText>
         </w:r>
       </w:del>
       <w:r>
-        <w:t>centrifuged at 15,000 RCF for 10 min at 4˚C. Pelleted nuclei were resuspended in 250 µl of nuclear lysis buffer (10 mM HEPES-KOH pH 7.6; 100 mM KCl; 0.1 mM EDTA; 10% glycerol; 0.15 mM spermine; 0.5 mM spermidine; 0.1 mM NaF; 0.1 mM Na</w:t>
+        <w:t xml:space="preserve">centrifuged at 15,000 RCF for 10 min at 4˚C. Pelleted nuclei were </w:t>
+      </w:r>
+      <w:proofErr w:type="spellStart"/>
+      <w:r>
+        <w:t>resuspended</w:t>
+      </w:r>
+      <w:proofErr w:type="spellEnd"/>
+      <w:r>
+        <w:t xml:space="preserve"> in 250 µl of nuclear lysis buffer (10 </w:t>
+      </w:r>
+      <w:proofErr w:type="spellStart"/>
+      <w:r>
+        <w:t>mM</w:t>
+      </w:r>
+      <w:proofErr w:type="spellEnd"/>
+      <w:r>
+        <w:t xml:space="preserve"> HEPES-KOH pH 7.6; 100 </w:t>
+      </w:r>
+      <w:proofErr w:type="spellStart"/>
+      <w:r>
+        <w:t>mM</w:t>
+      </w:r>
+      <w:proofErr w:type="spellEnd"/>
+      <w:r>
+        <w:t xml:space="preserve"> </w:t>
+      </w:r>
+      <w:proofErr w:type="spellStart"/>
+      <w:r>
+        <w:t>KCl</w:t>
+      </w:r>
+      <w:proofErr w:type="spellEnd"/>
+      <w:r>
+        <w:t xml:space="preserve">; 0.1 </w:t>
+      </w:r>
+      <w:proofErr w:type="spellStart"/>
+      <w:r>
+        <w:t>mM</w:t>
+      </w:r>
+      <w:proofErr w:type="spellEnd"/>
+      <w:r>
+        <w:t xml:space="preserve"> EDTA; 10% glycerol; 0.15 </w:t>
+      </w:r>
+      <w:proofErr w:type="spellStart"/>
+      <w:r>
+        <w:t>mM</w:t>
+      </w:r>
+      <w:proofErr w:type="spellEnd"/>
+      <w:r>
+        <w:t xml:space="preserve"> </w:t>
+      </w:r>
+      <w:proofErr w:type="spellStart"/>
+      <w:r>
+        <w:t>spermine</w:t>
+      </w:r>
+      <w:proofErr w:type="spellEnd"/>
+      <w:r>
+        <w:t xml:space="preserve">; 0.5 </w:t>
+      </w:r>
+      <w:proofErr w:type="spellStart"/>
+      <w:r>
+        <w:t>mM</w:t>
+      </w:r>
+      <w:proofErr w:type="spellEnd"/>
+      <w:r>
+        <w:t xml:space="preserve"> </w:t>
+      </w:r>
+      <w:proofErr w:type="spellStart"/>
+      <w:r>
+        <w:t>spermidine</w:t>
+      </w:r>
+      <w:proofErr w:type="spellEnd"/>
+      <w:r>
+        <w:t xml:space="preserve">; 0.1 </w:t>
+      </w:r>
+      <w:proofErr w:type="spellStart"/>
+      <w:r>
+        <w:t>mM</w:t>
+      </w:r>
+      <w:proofErr w:type="spellEnd"/>
+      <w:r>
+        <w:t xml:space="preserve"> </w:t>
+      </w:r>
+      <w:proofErr w:type="spellStart"/>
+      <w:r>
+        <w:t>NaF</w:t>
+      </w:r>
+      <w:proofErr w:type="spellEnd"/>
+      <w:r>
+        <w:t xml:space="preserve">; 0.1 </w:t>
+      </w:r>
+      <w:proofErr w:type="spellStart"/>
+      <w:r>
+        <w:t>mM</w:t>
+      </w:r>
+      <w:proofErr w:type="spellEnd"/>
+      <w:r>
+        <w:t xml:space="preserve"> Na</w:t>
       </w:r>
       <w:r>
         <w:rPr>
@@ -575,7 +1162,15 @@
         <w:t>4</w:t>
       </w:r>
       <w:r>
-        <w:t>; 0.1 mM ZnCl</w:t>
+        <w:t xml:space="preserve">; 0.1 </w:t>
+      </w:r>
+      <w:proofErr w:type="spellStart"/>
+      <w:r>
+        <w:t>mM</w:t>
+      </w:r>
+      <w:proofErr w:type="spellEnd"/>
+      <w:r>
+        <w:t xml:space="preserve"> ZnCl</w:t>
       </w:r>
       <w:r>
         <w:rPr>
@@ -584,17 +1179,89 @@
         <w:t>2</w:t>
       </w:r>
       <w:r>
-        <w:t xml:space="preserve">; 1 mM DTT; 0.1 mM PMSF; 1x RNAase inhibitor). </w:t>
-      </w:r>
-      <w:r>
-        <w:t xml:space="preserve">While gently vortexing, an equal volume of NUN buffer (25 mM HEPES-KOH pH 7.6; 300 mM NaCl; 1M urea; 1% NP-40; 1 mM DTT; 0.1 mM PMSF) was added drop-by-drop over a period 5 minutes. Condensed chromatin </w:t>
-      </w:r>
-      <w:del w:id="28" w:author="Albert Courey" w:date="2015-11-13T14:05:00Z">
+        <w:t xml:space="preserve">; 1 </w:t>
+      </w:r>
+      <w:proofErr w:type="spellStart"/>
+      <w:r>
+        <w:t>mM</w:t>
+      </w:r>
+      <w:proofErr w:type="spellEnd"/>
+      <w:r>
+        <w:t xml:space="preserve"> DTT; 0.1 </w:t>
+      </w:r>
+      <w:proofErr w:type="spellStart"/>
+      <w:r>
+        <w:t>mM</w:t>
+      </w:r>
+      <w:proofErr w:type="spellEnd"/>
+      <w:r>
+        <w:t xml:space="preserve"> PMSF; 1x </w:t>
+      </w:r>
+      <w:proofErr w:type="spellStart"/>
+      <w:r>
+        <w:t>RNAase</w:t>
+      </w:r>
+      <w:proofErr w:type="spellEnd"/>
+      <w:r>
+        <w:t xml:space="preserve"> inhibitor). </w:t>
+      </w:r>
+      <w:r>
+        <w:t xml:space="preserve">While gently </w:t>
+      </w:r>
+      <w:proofErr w:type="spellStart"/>
+      <w:r>
+        <w:t>vortexing</w:t>
+      </w:r>
+      <w:proofErr w:type="spellEnd"/>
+      <w:r>
+        <w:t xml:space="preserve">, an equal volume of NUN buffer (25 </w:t>
+      </w:r>
+      <w:proofErr w:type="spellStart"/>
+      <w:r>
+        <w:t>mM</w:t>
+      </w:r>
+      <w:proofErr w:type="spellEnd"/>
+      <w:r>
+        <w:t xml:space="preserve"> HEPES-KOH pH 7.6; 300 </w:t>
+      </w:r>
+      <w:proofErr w:type="spellStart"/>
+      <w:r>
+        <w:t>mM</w:t>
+      </w:r>
+      <w:proofErr w:type="spellEnd"/>
+      <w:r>
+        <w:t xml:space="preserve"> </w:t>
+      </w:r>
+      <w:proofErr w:type="spellStart"/>
+      <w:r>
+        <w:t>NaCl</w:t>
+      </w:r>
+      <w:proofErr w:type="spellEnd"/>
+      <w:r>
+        <w:t xml:space="preserve">; 1M urea; 1% NP-40; 1 </w:t>
+      </w:r>
+      <w:proofErr w:type="spellStart"/>
+      <w:r>
+        <w:t>mM</w:t>
+      </w:r>
+      <w:proofErr w:type="spellEnd"/>
+      <w:r>
+        <w:t xml:space="preserve"> DTT; 0.1 </w:t>
+      </w:r>
+      <w:proofErr w:type="spellStart"/>
+      <w:r>
+        <w:t>mM</w:t>
+      </w:r>
+      <w:proofErr w:type="spellEnd"/>
+      <w:r>
+        <w:t xml:space="preserve"> PMSF) was added drop-by-drop over a period 5 minutes. Condensed chromatin </w:t>
+      </w:r>
+      <w:del w:id="70" w:author="Albert Courey" w:date="2015-11-13T14:05:00Z">
         <w:r>
           <w:delText>should become</w:delText>
         </w:r>
       </w:del>
-      <w:ins w:id="29" w:author="Albert Courey" w:date="2015-11-13T14:05:00Z">
+      <w:ins w:id="71" w:author="Albert Courey" w:date="2015-11-13T14:05:00Z">
         <w:r>
           <w:t>became</w:t>
         </w:r>
@@ -602,20 +1269,44 @@
       <w:r>
         <w:t xml:space="preserve"> visible as a fluffy white precipitate. The solution was then incubated for 20 min on ice and centrifuged at 14</w:t>
       </w:r>
-      <w:ins w:id="30" w:author="Albert Courey" w:date="2015-11-13T14:05:00Z">
+      <w:ins w:id="72" w:author="Albert Courey" w:date="2015-11-13T14:05:00Z">
         <w:r>
           <w:t xml:space="preserve">,000 </w:t>
         </w:r>
       </w:ins>
-      <w:del w:id="31" w:author="Albert Courey" w:date="2015-11-13T14:05:00Z">
+      <w:del w:id="73" w:author="Albert Courey" w:date="2015-11-13T14:05:00Z">
         <w:r>
           <w:delText xml:space="preserve">k </w:delText>
         </w:r>
       </w:del>
       <w:r>
-        <w:t xml:space="preserve">rpm for 30 min at 4˚C. The supernatant (primarily nucleoplasm) was discarded and the pellet was resuspended in Trizol reagent (Qiagen). RNA was then purified following </w:t>
-      </w:r>
-      <w:ins w:id="32" w:author="Albert Courey" w:date="2015-11-13T14:06:00Z">
+        <w:t xml:space="preserve">rpm for 30 min at 4˚C. The supernatant (primarily nucleoplasm) was discarded and the pellet was </w:t>
+      </w:r>
+      <w:proofErr w:type="spellStart"/>
+      <w:r>
+        <w:t>resuspended</w:t>
+      </w:r>
+      <w:proofErr w:type="spellEnd"/>
+      <w:r>
+        <w:t xml:space="preserve"> in </w:t>
+      </w:r>
+      <w:proofErr w:type="spellStart"/>
+      <w:r>
+        <w:t>Trizol</w:t>
+      </w:r>
+      <w:proofErr w:type="spellEnd"/>
+      <w:r>
+        <w:t xml:space="preserve"> reagent (</w:t>
+      </w:r>
+      <w:proofErr w:type="spellStart"/>
+      <w:r>
+        <w:t>Qiagen</w:t>
+      </w:r>
+      <w:proofErr w:type="spellEnd"/>
+      <w:r>
+        <w:t xml:space="preserve">). RNA was then purified following </w:t>
+      </w:r>
+      <w:ins w:id="74" w:author="Albert Courey" w:date="2015-11-13T14:06:00Z">
         <w:r>
           <w:t xml:space="preserve">the </w:t>
         </w:r>
@@ -623,7 +1314,7 @@
       <w:r>
         <w:t>manufacturer’s protocol</w:t>
       </w:r>
-      <w:del w:id="33" w:author="Albert Courey" w:date="2015-11-13T14:06:00Z">
+      <w:del w:id="75" w:author="Albert Courey" w:date="2015-11-13T14:06:00Z">
         <w:r>
           <w:delText>s</w:delText>
         </w:r>
@@ -637,15 +1328,23 @@
         <w:pStyle w:val="BodyText"/>
         <w:spacing w:line="480" w:lineRule="auto"/>
         <w:rPr>
-          <w:ins w:id="34" w:author="Michael Chambers" w:date="2015-11-14T16:10:00Z"/>
+          <w:ins w:id="76" w:author="Michael Chambers" w:date="2015-11-14T16:10:00Z"/>
           <w:i/>
         </w:rPr>
       </w:pPr>
+      <w:proofErr w:type="spellStart"/>
       <w:r>
         <w:rPr>
           <w:i/>
         </w:rPr>
-        <w:t>rRNA removal</w:t>
+        <w:t>rRNA</w:t>
+      </w:r>
+      <w:proofErr w:type="spellEnd"/>
+      <w:r>
+        <w:rPr>
+          <w:i/>
+        </w:rPr>
+        <w:t xml:space="preserve"> removal</w:t>
       </w:r>
     </w:p>
     <w:p>
@@ -653,13 +1352,61 @@
         <w:pStyle w:val="BodyText"/>
         <w:spacing w:line="480" w:lineRule="auto"/>
         <w:rPr>
-          <w:ins w:id="35" w:author="Michael Chambers" w:date="2015-11-14T16:10:00Z"/>
-        </w:rPr>
-      </w:pPr>
-      <w:ins w:id="36" w:author="Michael Chambers" w:date="2015-11-14T16:10:00Z">
+          <w:ins w:id="77" w:author="Michael Chambers" w:date="2015-11-14T16:10:00Z"/>
+        </w:rPr>
+      </w:pPr>
+      <w:ins w:id="78" w:author="Michael Chambers" w:date="2015-11-14T16:10:00Z">
         <w:r>
           <w:lastRenderedPageBreak/>
-          <w:t xml:space="preserve">RNA samples were depleted of ribosomal, poly(A)+, and additional RNA contaminants through an affinity depletion procedure adopted from Khodor et a. (2011). An equimolar mixture of biotinylated affinity oligomers (Table 3-1; Eurofins MWG Operon) was added to 6 µg of purified RNA in annealing buffer (10 mM EDTA; 0.5x SSC) in a volume of 100 µl. RNA was denatured at 75˚C for 5 min and annealed at 37˚C for 30 min. Annealed mixture was added to 1ml streptavidin paramagnetic beads (Promega) and incubated at 25˚C for 15 min, followed by 2 hours at 4˚C with gentle rocking, and the supernatant retained for library preparation. This procedure was performed twice per sample. </w:t>
+          <w:t xml:space="preserve">RNA samples were depleted of ribosomal, poly(A)+, and additional RNA contaminants through an affinity depletion procedure adopted from </w:t>
+        </w:r>
+        <w:proofErr w:type="spellStart"/>
+        <w:r>
+          <w:t>Khodor</w:t>
+        </w:r>
+        <w:proofErr w:type="spellEnd"/>
+        <w:r>
+          <w:t xml:space="preserve"> et a. (2011). An </w:t>
+        </w:r>
+        <w:proofErr w:type="spellStart"/>
+        <w:r>
+          <w:t>equimolar</w:t>
+        </w:r>
+        <w:proofErr w:type="spellEnd"/>
+        <w:r>
+          <w:t xml:space="preserve"> mixture of </w:t>
+        </w:r>
+        <w:proofErr w:type="spellStart"/>
+        <w:r>
+          <w:t>biotinylated</w:t>
+        </w:r>
+        <w:proofErr w:type="spellEnd"/>
+        <w:r>
+          <w:t xml:space="preserve"> affinity oligomers (Table 3-1; </w:t>
+        </w:r>
+        <w:proofErr w:type="spellStart"/>
+        <w:r>
+          <w:t>Eurofins</w:t>
+        </w:r>
+        <w:proofErr w:type="spellEnd"/>
+        <w:r>
+          <w:t xml:space="preserve"> MWG Operon) was added to 6 µg of purified RNA in annealing buffer (10 </w:t>
+        </w:r>
+        <w:proofErr w:type="spellStart"/>
+        <w:r>
+          <w:t>mM</w:t>
+        </w:r>
+        <w:proofErr w:type="spellEnd"/>
+        <w:r>
+          <w:t xml:space="preserve"> EDTA; 0.5x SSC) in a volume of 100 µl. RNA was denatured at 75˚C for 5 min and annealed at 37˚C for 30 min. Annealed mixture was added to 1ml streptavidin paramagnetic beads (</w:t>
+        </w:r>
+        <w:proofErr w:type="spellStart"/>
+        <w:r>
+          <w:t>Promega</w:t>
+        </w:r>
+        <w:proofErr w:type="spellEnd"/>
+        <w:r>
+          <w:t xml:space="preserve">) and incubated at 25˚C for 15 min, followed by 2 hours at 4˚C with gentle rocking, and the supernatant retained for library preparation. This procedure was performed twice per sample. </w:t>
         </w:r>
       </w:ins>
     </w:p>
@@ -668,7 +1415,7 @@
         <w:pStyle w:val="BodyText"/>
         <w:spacing w:line="480" w:lineRule="auto"/>
         <w:rPr>
-          <w:ins w:id="37" w:author="Albert Courey" w:date="2015-11-13T14:06:00Z"/>
+          <w:ins w:id="79" w:author="Albert Courey" w:date="2015-11-13T14:06:00Z"/>
           <w:i/>
         </w:rPr>
       </w:pPr>
@@ -678,12 +1425,12 @@
         <w:pStyle w:val="BodyText"/>
         <w:spacing w:line="480" w:lineRule="auto"/>
         <w:rPr>
-          <w:del w:id="38" w:author="Michael Chambers" w:date="2015-11-14T16:10:00Z"/>
+          <w:del w:id="80" w:author="Michael Chambers" w:date="2015-11-14T16:10:00Z"/>
           <w:i/>
         </w:rPr>
       </w:pPr>
-      <w:ins w:id="39" w:author="Albert Courey" w:date="2015-11-13T14:06:00Z">
-        <w:del w:id="40" w:author="Michael Chambers" w:date="2015-11-14T16:10:00Z">
+      <w:ins w:id="81" w:author="Albert Courey" w:date="2015-11-13T14:06:00Z">
+        <w:del w:id="82" w:author="Michael Chambers" w:date="2015-11-14T16:10:00Z">
           <w:r>
             <w:rPr>
               <w:i/>
@@ -705,7 +1452,21 @@
         <w:rPr>
           <w:i/>
         </w:rPr>
-        <w:t>RNA-seq library construction and sequencing</w:t>
+        <w:t>RNA-</w:t>
+      </w:r>
+      <w:proofErr w:type="spellStart"/>
+      <w:r>
+        <w:rPr>
+          <w:i/>
+        </w:rPr>
+        <w:t>seq</w:t>
+      </w:r>
+      <w:proofErr w:type="spellEnd"/>
+      <w:r>
+        <w:rPr>
+          <w:i/>
+        </w:rPr>
+        <w:t xml:space="preserve"> library construction and sequencing</w:t>
       </w:r>
     </w:p>
     <w:p>
@@ -713,12 +1474,81 @@
         <w:pStyle w:val="BodyText"/>
         <w:spacing w:line="480" w:lineRule="auto"/>
         <w:rPr>
-          <w:ins w:id="41" w:author="Michael Chambers" w:date="2015-11-14T16:10:00Z"/>
-        </w:rPr>
-      </w:pPr>
-      <w:ins w:id="42" w:author="Michael Chambers" w:date="2015-11-14T16:10:00Z">
-        <w:r>
-          <w:t xml:space="preserve">rRNA-depleted RNA was concentrated via ethanol precipitation. Size distribution of samples was determined via Agilent 2100 Bioanalyzer (Agilent Technologies). Indexed RNA-seq libraries were generated with the ScriptSeq v2 RNA-seq Library Preparation Kit (Epicentre). Sequencing was performed on Illumia HiSeq 2000 sequencing platform (High Throughput Sequencing Core Facility, Broad Stem Cell Research Center, UCLA). Reads were demultiplex via custom scripts and mapped to the BDGP5/dm3 </w:t>
+          <w:ins w:id="83" w:author="Michael Chambers" w:date="2015-11-14T16:10:00Z"/>
+        </w:rPr>
+      </w:pPr>
+      <w:proofErr w:type="spellStart"/>
+      <w:ins w:id="84" w:author="Michael Chambers" w:date="2015-11-14T16:10:00Z">
+        <w:r>
+          <w:t>rRNA</w:t>
+        </w:r>
+        <w:proofErr w:type="spellEnd"/>
+        <w:r>
+          <w:t xml:space="preserve">-depleted RNA was concentrated via ethanol precipitation. Size distribution of samples was determined via Agilent 2100 </w:t>
+        </w:r>
+        <w:proofErr w:type="spellStart"/>
+        <w:r>
+          <w:t>Bioanalyzer</w:t>
+        </w:r>
+        <w:proofErr w:type="spellEnd"/>
+        <w:r>
+          <w:t xml:space="preserve"> (Agilent Technologies). Indexed RNA-</w:t>
+        </w:r>
+        <w:proofErr w:type="spellStart"/>
+        <w:r>
+          <w:t>seq</w:t>
+        </w:r>
+        <w:proofErr w:type="spellEnd"/>
+        <w:r>
+          <w:t xml:space="preserve"> libraries were generated with the </w:t>
+        </w:r>
+        <w:proofErr w:type="spellStart"/>
+        <w:r>
+          <w:t>ScriptSeq</w:t>
+        </w:r>
+        <w:proofErr w:type="spellEnd"/>
+        <w:r>
+          <w:t xml:space="preserve"> v2 RNA-</w:t>
+        </w:r>
+        <w:proofErr w:type="spellStart"/>
+        <w:r>
+          <w:t>seq</w:t>
+        </w:r>
+        <w:proofErr w:type="spellEnd"/>
+        <w:r>
+          <w:t xml:space="preserve"> Library Preparation Kit (</w:t>
+        </w:r>
+        <w:proofErr w:type="spellStart"/>
+        <w:r>
+          <w:t>Epicentre</w:t>
+        </w:r>
+        <w:proofErr w:type="spellEnd"/>
+        <w:r>
+          <w:t xml:space="preserve">). Sequencing was performed on </w:t>
+        </w:r>
+        <w:proofErr w:type="spellStart"/>
+        <w:r>
+          <w:t>Illumia</w:t>
+        </w:r>
+        <w:proofErr w:type="spellEnd"/>
+        <w:r>
+          <w:t xml:space="preserve"> </w:t>
+        </w:r>
+        <w:proofErr w:type="spellStart"/>
+        <w:r>
+          <w:t>HiSeq</w:t>
+        </w:r>
+        <w:proofErr w:type="spellEnd"/>
+        <w:r>
+          <w:t xml:space="preserve"> 2000 sequencing platform (High Throughput Sequencing Core Facility, Broad Stem Cell Research Center, UCLA). Reads were </w:t>
+        </w:r>
+        <w:proofErr w:type="spellStart"/>
+        <w:r>
+          <w:t>demultiplex</w:t>
+        </w:r>
+        <w:proofErr w:type="spellEnd"/>
+        <w:r>
+          <w:t xml:space="preserve"> via custom scripts and mapped to the BDGP5/dm3 </w:t>
         </w:r>
         <w:r>
           <w:rPr>
@@ -727,7 +1557,31 @@
           <w:t xml:space="preserve">D. melanogaster </w:t>
         </w:r>
         <w:r>
-          <w:t>genome with Tophat2 (v2.1.0) {Kim, 2013 #1817} using the following parameters: -g 1 –solexa1.3-quals. A gene model annotation (iGenomes UCSC dm3) was provided as a mapping guide. Assignment of mapped reads to transcripts was performed with HTSeq {IAnders, 2015 #3027}.</w:t>
+          <w:t>genome with Tophat2 (v2.1.0) {Kim, 2013 #1817} using the following parameters: -g 1 –solexa1.3-quals. A gene model annotation (</w:t>
+        </w:r>
+        <w:proofErr w:type="spellStart"/>
+        <w:r>
+          <w:t>iGenomes</w:t>
+        </w:r>
+        <w:proofErr w:type="spellEnd"/>
+        <w:r>
+          <w:t xml:space="preserve"> UCSC dm3) was provided as a mapping guide. Assignment of mapped reads to transcripts was performed with </w:t>
+        </w:r>
+        <w:proofErr w:type="spellStart"/>
+        <w:r>
+          <w:t>HTSeq</w:t>
+        </w:r>
+        <w:proofErr w:type="spellEnd"/>
+        <w:r>
+          <w:t xml:space="preserve"> {</w:t>
+        </w:r>
+        <w:proofErr w:type="spellStart"/>
+        <w:r>
+          <w:t>IAnders</w:t>
+        </w:r>
+        <w:proofErr w:type="spellEnd"/>
+        <w:r>
+          <w:t>, 2015 #3027}.</w:t>
         </w:r>
       </w:ins>
     </w:p>
@@ -736,11 +1590,11 @@
         <w:pStyle w:val="BodyText"/>
         <w:spacing w:line="480" w:lineRule="auto"/>
         <w:rPr>
-          <w:ins w:id="43" w:author="Michael Chambers" w:date="2015-11-14T16:11:00Z"/>
+          <w:ins w:id="85" w:author="Michael Chambers" w:date="2015-11-14T16:11:00Z"/>
           <w:i/>
         </w:rPr>
       </w:pPr>
-      <w:ins w:id="44" w:author="Michael Chambers" w:date="2015-11-14T16:11:00Z">
+      <w:ins w:id="86" w:author="Michael Chambers" w:date="2015-11-14T16:11:00Z">
         <w:r>
           <w:rPr>
             <w:i/>
@@ -754,13 +1608,53 @@
         <w:pStyle w:val="BodyText"/>
         <w:spacing w:line="480" w:lineRule="auto"/>
         <w:rPr>
-          <w:ins w:id="45" w:author="Michael Chambers" w:date="2015-11-14T16:11:00Z"/>
-        </w:rPr>
-      </w:pPr>
-      <w:ins w:id="46" w:author="Michael Chambers" w:date="2015-11-14T16:11:00Z">
+          <w:ins w:id="87" w:author="Michael Chambers" w:date="2015-11-14T16:11:00Z"/>
+        </w:rPr>
+      </w:pPr>
+      <w:ins w:id="88" w:author="Michael Chambers" w:date="2015-11-14T16:11:00Z">
         <w:r>
           <w:lastRenderedPageBreak/>
-          <w:t xml:space="preserve">Mean normalized transcript expression levels (FPKM) were generated with DESeq2 (v1.10.0) {Love, 2014 #3031}. RNA-seq read mapping density analysis was performed using PicardTools (http://broadinstitute.github.io/picard/). Additional metagene analysis was performed using the ‘metagene’ package of R/Bioconductor {Beauparlant, 2014 #3167}. </w:t>
+          <w:t>Mean normalized transcript expression levels (FPKM) were generated with DESeq2 (v1.10.0) {Love, 2014 #3031}. RNA-</w:t>
+        </w:r>
+        <w:proofErr w:type="spellStart"/>
+        <w:r>
+          <w:t>seq</w:t>
+        </w:r>
+        <w:proofErr w:type="spellEnd"/>
+        <w:r>
+          <w:t xml:space="preserve"> read mapping density analysis was performed using </w:t>
+        </w:r>
+        <w:proofErr w:type="spellStart"/>
+        <w:r>
+          <w:t>PicardTools</w:t>
+        </w:r>
+        <w:proofErr w:type="spellEnd"/>
+        <w:r>
+          <w:t xml:space="preserve"> (http://broadinstitute.github.io/picard/). Additional </w:t>
+        </w:r>
+        <w:proofErr w:type="spellStart"/>
+        <w:r>
+          <w:t>metagene</w:t>
+        </w:r>
+        <w:proofErr w:type="spellEnd"/>
+        <w:r>
+          <w:t xml:space="preserve"> analysis was performed using the ‘</w:t>
+        </w:r>
+        <w:proofErr w:type="spellStart"/>
+        <w:r>
+          <w:t>metagene</w:t>
+        </w:r>
+        <w:proofErr w:type="spellEnd"/>
+        <w:r>
+          <w:t>’ package of R/Bioconductor {</w:t>
+        </w:r>
+        <w:proofErr w:type="spellStart"/>
+        <w:r>
+          <w:t>Beauparlant</w:t>
+        </w:r>
+        <w:proofErr w:type="spellEnd"/>
+        <w:r>
+          <w:t xml:space="preserve">, 2014 #3167}. </w:t>
         </w:r>
       </w:ins>
     </w:p>
@@ -769,12 +1663,12 @@
         <w:pStyle w:val="BodyText"/>
         <w:spacing w:line="480" w:lineRule="auto"/>
         <w:rPr>
-          <w:del w:id="47" w:author="Michael Chambers" w:date="2015-11-14T16:10:00Z"/>
+          <w:del w:id="89" w:author="Michael Chambers" w:date="2015-11-14T16:10:00Z"/>
           <w:i/>
         </w:rPr>
       </w:pPr>
-      <w:ins w:id="48" w:author="Albert Courey" w:date="2015-11-13T14:06:00Z">
-        <w:del w:id="49" w:author="Michael Chambers" w:date="2015-11-14T16:10:00Z">
+      <w:ins w:id="90" w:author="Albert Courey" w:date="2015-11-13T14:06:00Z">
+        <w:del w:id="91" w:author="Michael Chambers" w:date="2015-11-14T16:10:00Z">
           <w:r>
             <w:rPr>
               <w:i/>
@@ -792,8 +1686,8 @@
           <w:i/>
         </w:rPr>
       </w:pPr>
-      <w:bookmarkStart w:id="50" w:name="results"/>
-      <w:bookmarkEnd w:id="50"/>
+      <w:bookmarkStart w:id="92" w:name="results"/>
+      <w:bookmarkEnd w:id="92"/>
     </w:p>
     <w:p>
       <w:pPr>
@@ -898,7 +1792,15 @@
         <w:t xml:space="preserve"> </w:t>
       </w:r>
       <w:r>
-        <w:t>{Cernilogar, 2011 #3156}</w:t>
+        <w:t>{</w:t>
+      </w:r>
+      <w:proofErr w:type="spellStart"/>
+      <w:r>
+        <w:t>Cernilogar</w:t>
+      </w:r>
+      <w:proofErr w:type="spellEnd"/>
+      <w:r>
+        <w:t>, 2011 #3156}</w:t>
       </w:r>
       <w:r>
         <w:t xml:space="preserve">. </w:t>
@@ -907,7 +1809,15 @@
         <w:t>Isolated</w:t>
       </w:r>
       <w:r>
-        <w:t xml:space="preserve"> RNA was affinity-depleted for polyadenylated RNA in order to further minimize the contribution of mature mRNA from analysis. The</w:t>
+        <w:t xml:space="preserve"> RNA was affinity-depleted for </w:t>
+      </w:r>
+      <w:proofErr w:type="spellStart"/>
+      <w:r>
+        <w:t>polyadenylated</w:t>
+      </w:r>
+      <w:proofErr w:type="spellEnd"/>
+      <w:r>
+        <w:t xml:space="preserve"> RNA in order to further minimize the contribution of mature mRNA from analysis. The</w:t>
       </w:r>
       <w:r>
         <w:t xml:space="preserve"> level of</w:t>
@@ -944,7 +1854,23 @@
       </w:r>
       <w:r>
         <w:lastRenderedPageBreak/>
-        <w:t>for library generation. Non-uniformity generally manifests as a 3’ bias in mappable reads, as partially fragmented mRNA is purified by affinity selection to polyadenylation sites</w:t>
+        <w:t xml:space="preserve">for library generation. Non-uniformity generally manifests as a 3’ bias in </w:t>
+      </w:r>
+      <w:proofErr w:type="spellStart"/>
+      <w:r>
+        <w:t>mappable</w:t>
+      </w:r>
+      <w:proofErr w:type="spellEnd"/>
+      <w:r>
+        <w:t xml:space="preserve"> reads, as partially fragmented mRNA is purified by affinity selection to </w:t>
+      </w:r>
+      <w:proofErr w:type="spellStart"/>
+      <w:r>
+        <w:t>polyadenylation</w:t>
+      </w:r>
+      <w:proofErr w:type="spellEnd"/>
+      <w:r>
+        <w:t xml:space="preserve"> sites</w:t>
       </w:r>
       <w:r>
         <w:t xml:space="preserve"> </w:t>
@@ -983,7 +1909,15 @@
         <w:t xml:space="preserve"> </w:t>
       </w:r>
       <w:r>
-        <w:t>{Carrillo Oesterreich, 2010 #3159}</w:t>
+        <w:t xml:space="preserve">{Carrillo </w:t>
+      </w:r>
+      <w:proofErr w:type="spellStart"/>
+      <w:r>
+        <w:t>Oesterreich</w:t>
+      </w:r>
+      <w:proofErr w:type="spellEnd"/>
+      <w:r>
+        <w:t>, 2010 #3159}</w:t>
       </w:r>
       <w:r>
         <w:t>.</w:t>
@@ -992,7 +1926,15 @@
         <w:t xml:space="preserve"> Pausing in term</w:t>
       </w:r>
       <w:r>
-        <w:t>inal exons is thought to promote recognition of polyadenylation sites</w:t>
+        <w:t xml:space="preserve">inal exons is thought to promote recognition of </w:t>
+      </w:r>
+      <w:proofErr w:type="spellStart"/>
+      <w:r>
+        <w:t>polyadenylation</w:t>
+      </w:r>
+      <w:proofErr w:type="spellEnd"/>
+      <w:r>
+        <w:t xml:space="preserve"> sites</w:t>
       </w:r>
       <w:r>
         <w:t xml:space="preserve"> </w:t>
@@ -1004,7 +1946,15 @@
         <w:t xml:space="preserve"> </w:t>
       </w:r>
       <w:r>
-        <w:t>{Gromak, 2006 #3166}</w:t>
+        <w:t>{</w:t>
+      </w:r>
+      <w:proofErr w:type="spellStart"/>
+      <w:r>
+        <w:t>Gromak</w:t>
+      </w:r>
+      <w:proofErr w:type="spellEnd"/>
+      <w:r>
+        <w:t>, 2006 #3166}</w:t>
       </w:r>
       <w:r>
         <w:t>.</w:t>
@@ -1033,7 +1983,15 @@
         <w:t>Our data indicates that o</w:t>
       </w:r>
       <w:r>
-        <w:t>n average, 13% of poly(A)+ RNA-seq reads map to constitutive introns</w:t>
+        <w:t>n average, 13% of poly(A)+ RNA-</w:t>
+      </w:r>
+      <w:proofErr w:type="spellStart"/>
+      <w:r>
+        <w:t>seq</w:t>
+      </w:r>
+      <w:proofErr w:type="spellEnd"/>
+      <w:r>
+        <w:t xml:space="preserve"> reads map to constitutive introns</w:t>
       </w:r>
       <w:r>
         <w:t xml:space="preserve"> compared to</w:t>
@@ -1060,30 +2018,54 @@
         <w:t xml:space="preserve"> is annotated as intronic, the large </w:t>
       </w:r>
       <w:r>
-        <w:t xml:space="preserve">majority of introns are believed to be cotranscriptionally spliced, with only 16% of introns exhibiting little or </w:t>
-      </w:r>
-      <w:commentRangeStart w:id="51"/>
+        <w:t xml:space="preserve">majority of introns are believed to be </w:t>
+      </w:r>
+      <w:proofErr w:type="spellStart"/>
+      <w:r>
+        <w:t>cotranscriptionally</w:t>
+      </w:r>
+      <w:proofErr w:type="spellEnd"/>
+      <w:r>
+        <w:t xml:space="preserve"> spliced, with only 16% of introns exhibiting little or </w:t>
+      </w:r>
+      <w:commentRangeStart w:id="93"/>
       <w:r>
         <w:t>no</w:t>
       </w:r>
-      <w:commentRangeEnd w:id="51"/>
+      <w:commentRangeEnd w:id="93"/>
       <w:r>
         <w:rPr>
           <w:rStyle w:val="CommentReference"/>
         </w:rPr>
-        <w:commentReference w:id="51"/>
+        <w:commentReference w:id="93"/>
       </w:r>
       <w:r>
         <w:t xml:space="preserve"> splicing </w:t>
       </w:r>
       <w:r>
-        <w:t>{Khodor, 2011 #2081}</w:t>
+        <w:t>{</w:t>
+      </w:r>
+      <w:proofErr w:type="spellStart"/>
+      <w:r>
+        <w:t>Khodor</w:t>
+      </w:r>
+      <w:proofErr w:type="spellEnd"/>
+      <w:r>
+        <w:t>, 2011 #2081}</w:t>
       </w:r>
       <w:r>
         <w:t xml:space="preserve"> </w:t>
       </w:r>
       <w:r>
-        <w:t>{Wuarin, 1994 #1471}</w:t>
+        <w:t>{</w:t>
+      </w:r>
+      <w:proofErr w:type="spellStart"/>
+      <w:r>
+        <w:t>Wuarin</w:t>
+      </w:r>
+      <w:proofErr w:type="spellEnd"/>
+      <w:r>
+        <w:t>, 1994 #1471}</w:t>
       </w:r>
       <w:r>
         <w:t>.</w:t>
@@ -1127,7 +2109,15 @@
         <w:t xml:space="preserve">degradation </w:t>
       </w:r>
       <w:r>
-        <w:t>{Khodor, 2011 #2081}</w:t>
+        <w:t>{</w:t>
+      </w:r>
+      <w:proofErr w:type="spellStart"/>
+      <w:r>
+        <w:t>Khodor</w:t>
+      </w:r>
+      <w:proofErr w:type="spellEnd"/>
+      <w:r>
+        <w:t>, 2011 #2081}</w:t>
       </w:r>
       <w:r>
         <w:t xml:space="preserve"> </w:t>
@@ -1138,7 +2128,7 @@
       <w:r>
         <w:t xml:space="preserve">. In developmental contexts, </w:t>
       </w:r>
-      <w:del w:id="52" w:author="Albert Courey" w:date="2015-11-13T14:17:00Z">
+      <w:del w:id="94" w:author="Albert Courey" w:date="2015-11-13T14:17:00Z">
         <w:r>
           <w:delText xml:space="preserve">in which </w:delText>
         </w:r>
@@ -1146,12 +2136,12 @@
       <w:r>
         <w:t xml:space="preserve">a significant proportion of the transcriptome is far from steady-state. </w:t>
       </w:r>
-      <w:del w:id="53" w:author="Albert Courey" w:date="2015-11-13T14:19:00Z">
+      <w:del w:id="95" w:author="Albert Courey" w:date="2015-11-13T14:19:00Z">
         <w:r>
           <w:delText xml:space="preserve">Correlation </w:delText>
         </w:r>
       </w:del>
-      <w:ins w:id="54" w:author="Albert Courey" w:date="2015-11-13T14:19:00Z">
+      <w:ins w:id="96" w:author="Albert Courey" w:date="2015-11-13T14:19:00Z">
         <w:r>
           <w:t xml:space="preserve">Comparison </w:t>
         </w:r>
@@ -1159,18 +2149,26 @@
       <w:r>
         <w:t xml:space="preserve">of chromatin-associated RNA transcript profiles with mRNA profiles obtained from the same timepoints </w:t>
       </w:r>
-      <w:ins w:id="55" w:author="Albert Courey" w:date="2015-11-13T14:19:00Z">
+      <w:ins w:id="97" w:author="Albert Courey" w:date="2015-11-13T14:19:00Z">
         <w:r>
           <w:t xml:space="preserve">by principal components analysis </w:t>
         </w:r>
       </w:ins>
       <w:r>
-        <w:t xml:space="preserve">indicates significant differences, with the majority of expressed genes exhibiting some deviance in expression rate and accumulation level (Fig. 3-4). Samples continue to cluster by developmental time stage, but segregate first by degree of “nascentness.” Comparison of the normalized expression levels of each gene indicates that many genes </w:t>
+        <w:t>indicates significant differences, with the majority of expressed genes exhibiting some deviance in expression rate and accumulation level (Fig. 3-4). Samples continue to cluster by developmental time stage, but segregate first by degree of “</w:t>
+      </w:r>
+      <w:proofErr w:type="spellStart"/>
+      <w:r>
+        <w:t>nascentness</w:t>
+      </w:r>
+      <w:proofErr w:type="spellEnd"/>
+      <w:r>
+        <w:t xml:space="preserve">.” Comparison of the normalized expression levels of each gene indicates that many genes </w:t>
       </w:r>
       <w:r>
         <w:t>exhibit comparable levels of expression in poly(A)+ and nascent samples</w:t>
       </w:r>
-      <w:ins w:id="56" w:author="Albert Courey" w:date="2015-11-13T14:27:00Z">
+      <w:ins w:id="98" w:author="Albert Courey" w:date="2015-11-13T14:27:00Z">
         <w:r>
           <w:t xml:space="preserve"> (Fig 3-5)</w:t>
         </w:r>
@@ -1179,7 +2177,15 @@
         <w:t xml:space="preserve">. A small number of genes are significantly enriched in the nascent population, however, while showing very little accumulation </w:t>
       </w:r>
       <w:r>
-        <w:t xml:space="preserve">in the poly(A)+ RNA-seq data. </w:t>
+        <w:t>in the poly(A)+ RNA-</w:t>
+      </w:r>
+      <w:proofErr w:type="spellStart"/>
+      <w:r>
+        <w:t>seq</w:t>
+      </w:r>
+      <w:proofErr w:type="spellEnd"/>
+      <w:r>
+        <w:t xml:space="preserve"> data. </w:t>
       </w:r>
       <w:r>
         <w:t>A large fraction</w:t>
@@ -1188,18 +2194,36 @@
         <w:t xml:space="preserve"> of these correspond to </w:t>
       </w:r>
       <w:r>
-        <w:t xml:space="preserve">non-polyadenylated RNAs, including histones, snRNAs, and </w:t>
-      </w:r>
-      <w:commentRangeStart w:id="57"/>
+        <w:t>non-</w:t>
+      </w:r>
+      <w:proofErr w:type="spellStart"/>
+      <w:r>
+        <w:t>polyadenylated</w:t>
+      </w:r>
+      <w:proofErr w:type="spellEnd"/>
+      <w:r>
+        <w:t xml:space="preserve"> RNAs, including histones, </w:t>
+      </w:r>
+      <w:proofErr w:type="spellStart"/>
+      <w:r>
+        <w:t>snRNAs</w:t>
+      </w:r>
+      <w:proofErr w:type="spellEnd"/>
+      <w:r>
+        <w:t xml:space="preserve">, and </w:t>
+      </w:r>
+      <w:commentRangeStart w:id="99"/>
+      <w:proofErr w:type="spellStart"/>
       <w:r>
         <w:t>snoRNAs</w:t>
       </w:r>
-      <w:commentRangeEnd w:id="57"/>
+      <w:commentRangeEnd w:id="99"/>
+      <w:proofErr w:type="spellEnd"/>
       <w:r>
         <w:rPr>
           <w:rStyle w:val="CommentReference"/>
         </w:rPr>
-        <w:commentReference w:id="57"/>
+        <w:commentReference w:id="99"/>
       </w:r>
       <w:r>
         <w:t>.</w:t>
@@ -1209,7 +2233,7 @@
       <w:pPr>
         <w:spacing w:line="480" w:lineRule="auto"/>
         <w:rPr>
-          <w:ins w:id="58" w:author="Michael Chambers" w:date="2015-11-14T16:14:00Z"/>
+          <w:ins w:id="100" w:author="Michael Chambers" w:date="2015-11-14T16:14:00Z"/>
         </w:rPr>
       </w:pPr>
     </w:p>
@@ -1217,11 +2241,11 @@
       <w:pPr>
         <w:spacing w:line="480" w:lineRule="auto"/>
         <w:rPr>
-          <w:ins w:id="59" w:author="Michael Chambers" w:date="2015-11-14T16:14:00Z"/>
+          <w:ins w:id="101" w:author="Michael Chambers" w:date="2015-11-14T16:14:00Z"/>
           <w:i/>
         </w:rPr>
       </w:pPr>
-      <w:ins w:id="60" w:author="Michael Chambers" w:date="2015-11-14T16:14:00Z">
+      <w:ins w:id="102" w:author="Michael Chambers" w:date="2015-11-14T16:14:00Z">
         <w:r>
           <w:rPr>
             <w:i/>
@@ -1235,10 +2259,10 @@
         <w:spacing w:line="480" w:lineRule="auto"/>
         <w:ind w:firstLine="720"/>
         <w:rPr>
-          <w:ins w:id="61" w:author="Michael Chambers" w:date="2015-11-14T16:14:00Z"/>
-        </w:rPr>
-      </w:pPr>
-      <w:ins w:id="62" w:author="Michael Chambers" w:date="2015-11-14T16:14:00Z">
+          <w:ins w:id="103" w:author="Michael Chambers" w:date="2015-11-14T16:14:00Z"/>
+        </w:rPr>
+      </w:pPr>
+      <w:ins w:id="104" w:author="Michael Chambers" w:date="2015-11-14T16:14:00Z">
         <w:r>
           <w:t xml:space="preserve">Promoter-proximal pausing of RNA Polymerase II has been identified as a crucial step in gene regulation. Pausing was originally characterized in </w:t>
         </w:r>
@@ -1261,7 +2285,15 @@
           <w:t xml:space="preserve"> </w:t>
         </w:r>
         <w:r>
-          <w:t xml:space="preserve">in higher eukaryotes {Conaway, 2000 #2381}, with strong peaks of PolII present in the promoter regions of a diverse array of genes throughout the </w:t>
+          <w:t xml:space="preserve">in higher eukaryotes {Conaway, 2000 #2381}, with strong peaks of </w:t>
+        </w:r>
+        <w:proofErr w:type="spellStart"/>
+        <w:r>
+          <w:t>PolII</w:t>
+        </w:r>
+        <w:proofErr w:type="spellEnd"/>
+        <w:r>
+          <w:t xml:space="preserve"> present in the promoter regions of a diverse array of genes throughout the </w:t>
         </w:r>
         <w:r>
           <w:rPr>
@@ -1272,16 +2304,16 @@
         <w:r>
           <w:t xml:space="preserve"> genome. The majority of development </w:t>
         </w:r>
-        <w:commentRangeStart w:id="63"/>
+        <w:commentRangeStart w:id="105"/>
         <w:r>
           <w:t>regulators</w:t>
         </w:r>
-        <w:commentRangeEnd w:id="63"/>
+        <w:commentRangeEnd w:id="105"/>
         <w:r>
           <w:rPr>
             <w:rStyle w:val="CommentReference"/>
           </w:rPr>
-          <w:commentReference w:id="63"/>
+          <w:commentReference w:id="105"/>
         </w:r>
         <w:r>
           <w:t xml:space="preserve"> in </w:t>
@@ -1297,7 +2329,15 @@
           <w:t xml:space="preserve">Drosophila </w:t>
         </w:r>
         <w:r>
-          <w:t xml:space="preserve">developmental genome {Zeitlinger, 2007 #3010}.   </w:t>
+          <w:t>developmental genome {</w:t>
+        </w:r>
+        <w:proofErr w:type="spellStart"/>
+        <w:r>
+          <w:t>Zeitlinger</w:t>
+        </w:r>
+        <w:proofErr w:type="spellEnd"/>
+        <w:r>
+          <w:t xml:space="preserve">, 2007 #3010}.   </w:t>
         </w:r>
       </w:ins>
     </w:p>
@@ -1306,12 +2346,60 @@
         <w:spacing w:line="480" w:lineRule="auto"/>
         <w:ind w:firstLine="720"/>
         <w:rPr>
-          <w:ins w:id="64" w:author="Michael Chambers" w:date="2015-11-14T16:14:00Z"/>
-        </w:rPr>
-      </w:pPr>
-      <w:ins w:id="65" w:author="Michael Chambers" w:date="2015-11-14T16:14:00Z">
-        <w:r>
-          <w:t xml:space="preserve">To explore whether Groucho regulation potentially promotes the stalling of polymerase, we undertook to compare Groucho-regulated genes with publically available genome-wide PolII localization data {Zeitlinger, 2007 #3010}. In this data set, the authors classified each gene into one of several states including the lack of detected PolII, active (elongation phase) PolII, or stalled PolII. Comparing genes exhibiting change in expression levels under Groucho loss-of-function conditions, we see a strong correlation between genes repressed by Groucho and PolII pausing (179 genes, </w:t>
+          <w:ins w:id="106" w:author="Michael Chambers" w:date="2015-11-14T16:14:00Z"/>
+        </w:rPr>
+      </w:pPr>
+      <w:ins w:id="107" w:author="Michael Chambers" w:date="2015-11-14T16:14:00Z">
+        <w:r>
+          <w:t xml:space="preserve">To explore whether Groucho regulation potentially promotes the stalling of polymerase, we undertook to compare Groucho-regulated genes with publically available genome-wide </w:t>
+        </w:r>
+        <w:proofErr w:type="spellStart"/>
+        <w:r>
+          <w:t>PolII</w:t>
+        </w:r>
+        <w:proofErr w:type="spellEnd"/>
+        <w:r>
+          <w:t xml:space="preserve"> localization data {</w:t>
+        </w:r>
+        <w:proofErr w:type="spellStart"/>
+        <w:r>
+          <w:t>Zeitlinger</w:t>
+        </w:r>
+        <w:proofErr w:type="spellEnd"/>
+        <w:r>
+          <w:t xml:space="preserve">, 2007 #3010}. In this data set, the authors classified each gene into one of several states including the lack of detected </w:t>
+        </w:r>
+        <w:proofErr w:type="spellStart"/>
+        <w:r>
+          <w:t>PolII</w:t>
+        </w:r>
+        <w:proofErr w:type="spellEnd"/>
+        <w:r>
+          <w:t xml:space="preserve">, active (elongation phase) </w:t>
+        </w:r>
+        <w:proofErr w:type="spellStart"/>
+        <w:r>
+          <w:t>PolII</w:t>
+        </w:r>
+        <w:proofErr w:type="spellEnd"/>
+        <w:r>
+          <w:t xml:space="preserve">, or stalled </w:t>
+        </w:r>
+        <w:proofErr w:type="spellStart"/>
+        <w:r>
+          <w:t>PolII</w:t>
+        </w:r>
+        <w:proofErr w:type="spellEnd"/>
+        <w:r>
+          <w:t xml:space="preserve">. Comparing genes exhibiting change in expression levels under Groucho loss-of-function conditions, we see a strong correlation between genes repressed by Groucho and </w:t>
+        </w:r>
+        <w:proofErr w:type="spellStart"/>
+        <w:r>
+          <w:t>PolII</w:t>
+        </w:r>
+        <w:proofErr w:type="spellEnd"/>
+        <w:r>
+          <w:t xml:space="preserve"> pausing (179 genes, </w:t>
         </w:r>
         <w:r>
           <w:rPr>
@@ -1338,7 +2426,15 @@
           <w:t xml:space="preserve">p </w:t>
         </w:r>
         <w:r>
-          <w:t xml:space="preserve">&gt; 0.05) (Fig. 2-26). Conversely, genes activated by Groucho are enriched for active PolII (315 genes, </w:t>
+          <w:t xml:space="preserve">&gt; 0.05) (Fig. 2-26). Conversely, genes activated by Groucho are enriched for active </w:t>
+        </w:r>
+        <w:proofErr w:type="spellStart"/>
+        <w:r>
+          <w:t>PolII</w:t>
+        </w:r>
+        <w:proofErr w:type="spellEnd"/>
+        <w:r>
+          <w:t xml:space="preserve"> (315 genes, </w:t>
         </w:r>
         <w:r>
           <w:rPr>
@@ -1365,18 +2461,34 @@
           <w:t xml:space="preserve">p </w:t>
         </w:r>
         <w:r>
-          <w:t xml:space="preserve">&gt; 0.01). Together, this provides strong evidence that, at least at early timepoints, a significant fraction of Groucho-associated genes exhibit characteristics of PolII pausing. The retention or prevention of PolII from transitioning to an active complex is a potential mechanism of Groucho-dependent </w:t>
-        </w:r>
-        <w:commentRangeStart w:id="66"/>
+          <w:t xml:space="preserve">&gt; 0.01). Together, this provides strong evidence that, at least at early timepoints, a significant fraction of Groucho-associated genes exhibit characteristics of </w:t>
+        </w:r>
+        <w:proofErr w:type="spellStart"/>
+        <w:r>
+          <w:t>PolII</w:t>
+        </w:r>
+        <w:proofErr w:type="spellEnd"/>
+        <w:r>
+          <w:t xml:space="preserve"> pausing. The retention or prevention of </w:t>
+        </w:r>
+        <w:proofErr w:type="spellStart"/>
+        <w:r>
+          <w:t>PolII</w:t>
+        </w:r>
+        <w:proofErr w:type="spellEnd"/>
+        <w:r>
+          <w:t xml:space="preserve"> from transitioning to an active complex is a potential mechanism of Groucho-dependent </w:t>
+        </w:r>
+        <w:commentRangeStart w:id="108"/>
         <w:r>
           <w:t>repression</w:t>
         </w:r>
-        <w:commentRangeEnd w:id="66"/>
+        <w:commentRangeEnd w:id="108"/>
         <w:r>
           <w:rPr>
             <w:rStyle w:val="CommentReference"/>
           </w:rPr>
-          <w:commentReference w:id="66"/>
+          <w:commentReference w:id="108"/>
         </w:r>
         <w:r>
           <w:t>.</w:t>
@@ -1387,8 +2499,6 @@
       <w:pPr>
         <w:spacing w:line="480" w:lineRule="auto"/>
       </w:pPr>
-      <w:bookmarkStart w:id="67" w:name="_GoBack"/>
-      <w:bookmarkEnd w:id="67"/>
     </w:p>
     <w:p>
       <w:pPr>
@@ -1403,19 +2513,19 @@
         </w:rPr>
         <w:t xml:space="preserve">Groucho target genes are enriched for promoter-proximal read density indicative of polymerase </w:t>
       </w:r>
-      <w:commentRangeStart w:id="68"/>
+      <w:commentRangeStart w:id="109"/>
       <w:r>
         <w:rPr>
           <w:i/>
         </w:rPr>
         <w:t>pausing</w:t>
       </w:r>
-      <w:commentRangeEnd w:id="68"/>
+      <w:commentRangeEnd w:id="109"/>
       <w:r>
         <w:rPr>
           <w:rStyle w:val="CommentReference"/>
         </w:rPr>
-        <w:commentReference w:id="68"/>
+        <w:commentReference w:id="109"/>
       </w:r>
     </w:p>
     <w:p>
@@ -1434,12 +2544,12 @@
       <w:r>
         <w:t xml:space="preserve">Evidence presented in Chapter </w:t>
       </w:r>
-      <w:del w:id="69" w:author="Albert Courey" w:date="2015-11-13T14:28:00Z">
+      <w:del w:id="110" w:author="Albert Courey" w:date="2015-11-13T14:28:00Z">
         <w:r>
           <w:delText xml:space="preserve">II </w:delText>
         </w:r>
       </w:del>
-      <w:ins w:id="70" w:author="Albert Courey" w:date="2015-11-13T14:28:00Z">
+      <w:ins w:id="111" w:author="Albert Courey" w:date="2015-11-13T14:28:00Z">
         <w:r>
           <w:t xml:space="preserve">2 </w:t>
         </w:r>
@@ -1477,7 +2587,15 @@
       </w:r>
       <w:r>
         <w:lastRenderedPageBreak/>
-        <w:t>{Zeitlinger, 2007 #3010}</w:t>
+        <w:t>{</w:t>
+      </w:r>
+      <w:proofErr w:type="spellStart"/>
+      <w:r>
+        <w:t>Zeitlinger</w:t>
+      </w:r>
+      <w:proofErr w:type="spellEnd"/>
+      <w:r>
+        <w:t>, 2007 #3010}</w:t>
       </w:r>
       <w:r>
         <w:t xml:space="preserve">. These embryos generate a more homogenous population of cells, as all portions of the embryo adopt a cell type representative of the presumptive mesoderm </w:t>
@@ -1486,13 +2604,29 @@
         <w:t>{Schneider, 1991 #3161}</w:t>
       </w:r>
       <w:r>
-        <w:t>, and so simplified the embryo-wide classification of PolII pausing state.</w:t>
+        <w:t xml:space="preserve">, and so simplified the embryo-wide classification of </w:t>
+      </w:r>
+      <w:proofErr w:type="spellStart"/>
+      <w:r>
+        <w:t>PolII</w:t>
+      </w:r>
+      <w:proofErr w:type="spellEnd"/>
+      <w:r>
+        <w:t xml:space="preserve"> pausing state.</w:t>
       </w:r>
       <w:r>
         <w:t xml:space="preserve"> </w:t>
       </w:r>
       <w:r>
-        <w:t>Our data allows us to quantify the accumulation of promoter-proximal nascent transcript at later stages of development, albeit in a more heterogeneous population of cell types. This heterogeneity limits the interpretation of Groucho’s involvement with promoter-proximal stalled polymerase, so we can determine whether a gene is regulated by Groucho and possesses stalled PolII at each developmental time span, but we cannot make definite conclusions as to whether those events are related. A correlation is still informative, as association of the two states potentially represents a program of regulation whereby Groucho either promotes stalling itself, or is recruited to repress genes that undergo stalling at the same developmental stage but in different tissues.</w:t>
+        <w:t xml:space="preserve">Our data allows us to quantify the accumulation of promoter-proximal nascent transcript at later stages of development, albeit in a more heterogeneous population of cell types. This heterogeneity limits the interpretation of Groucho’s involvement with promoter-proximal stalled polymerase, so we can determine whether a gene is regulated by Groucho and possesses stalled </w:t>
+      </w:r>
+      <w:proofErr w:type="spellStart"/>
+      <w:r>
+        <w:t>PolII</w:t>
+      </w:r>
+      <w:proofErr w:type="spellEnd"/>
+      <w:r>
+        <w:t xml:space="preserve"> at each developmental time span, but we cannot make definite conclusions as to whether those events are related. A correlation is still informative, as association of the two states potentially represents a program of regulation whereby Groucho either promotes stalling itself, or is recruited to repress genes that undergo stalling at the same developmental stage but in different tissues.</w:t>
       </w:r>
     </w:p>
     <w:p>
@@ -1506,16 +2640,16 @@
       <w:r>
         <w:t>ee that at all three timepoints genes negatively regulated by increased Groucho dosage are enriched for promoter-proximal accumulation of transcript when compared both to genes up-regulated in this genetic background as well as unresponsive genes (Fig. 3-</w:t>
       </w:r>
-      <w:commentRangeStart w:id="71"/>
+      <w:commentRangeStart w:id="112"/>
       <w:r>
         <w:t>6</w:t>
       </w:r>
-      <w:commentRangeEnd w:id="71"/>
+      <w:commentRangeEnd w:id="112"/>
       <w:r>
         <w:rPr>
           <w:rStyle w:val="CommentReference"/>
         </w:rPr>
-        <w:commentReference w:id="71"/>
+        <w:commentReference w:id="112"/>
       </w:r>
       <w:r>
         <w:t>).</w:t>
@@ -1532,13 +2666,13 @@
         <w:pStyle w:val="Heading4"/>
         <w:spacing w:line="480" w:lineRule="auto"/>
       </w:pPr>
-      <w:bookmarkStart w:id="72" w:name="discussion"/>
-      <w:bookmarkEnd w:id="72"/>
-      <w:commentRangeStart w:id="73"/>
+      <w:bookmarkStart w:id="113" w:name="discussion"/>
+      <w:bookmarkEnd w:id="113"/>
+      <w:commentRangeStart w:id="114"/>
       <w:r>
         <w:t>Discussion</w:t>
       </w:r>
-      <w:commentRangeEnd w:id="73"/>
+      <w:commentRangeEnd w:id="114"/>
       <w:r>
         <w:rPr>
           <w:rStyle w:val="CommentReference"/>
@@ -1547,7 +2681,7 @@
           <w:bCs w:val="0"/>
           <w:color w:val="auto"/>
         </w:rPr>
-        <w:commentReference w:id="73"/>
+        <w:commentReference w:id="114"/>
       </w:r>
     </w:p>
     <w:p>
@@ -1591,10 +2725,34 @@
         <w:t xml:space="preserve"> likely corresponding to nascent transcript locked in stalled ternary complexes.</w:t>
       </w:r>
       <w:r>
-        <w:t xml:space="preserve"> Investigations of stalled PolII in the embryo have previously shown that in 2-4 hour embryos, 12% of all protein-coding genes have stalled promoter-proximal PolII </w:t>
-      </w:r>
-      <w:r>
-        <w:t>{Zeitlinger, 2007 #3010}</w:t>
+        <w:t xml:space="preserve"> Investigations of stalled </w:t>
+      </w:r>
+      <w:proofErr w:type="spellStart"/>
+      <w:r>
+        <w:t>PolII</w:t>
+      </w:r>
+      <w:proofErr w:type="spellEnd"/>
+      <w:r>
+        <w:t xml:space="preserve"> in the embryo have previously shown that in 2-4 hour embryos, 12% of all protein-coding genes have stalled promoter-proximal </w:t>
+      </w:r>
+      <w:proofErr w:type="spellStart"/>
+      <w:r>
+        <w:t>PolII</w:t>
+      </w:r>
+      <w:proofErr w:type="spellEnd"/>
+      <w:r>
+        <w:t xml:space="preserve"> </w:t>
+      </w:r>
+      <w:r>
+        <w:t>{</w:t>
+      </w:r>
+      <w:proofErr w:type="spellStart"/>
+      <w:r>
+        <w:t>Zeitlinger</w:t>
+      </w:r>
+      <w:proofErr w:type="spellEnd"/>
+      <w:r>
+        <w:t>, 2007 #3010}</w:t>
       </w:r>
       <w:r>
         <w:t>.</w:t>
@@ -1624,13 +2782,29 @@
         <w:t xml:space="preserve"> that </w:t>
       </w:r>
       <w:r>
-        <w:t>30% of protein-coding genes experienced some degree of PolII pausing</w:t>
+        <w:t xml:space="preserve">30% of protein-coding genes experienced some degree of </w:t>
+      </w:r>
+      <w:proofErr w:type="spellStart"/>
+      <w:r>
+        <w:t>PolII</w:t>
+      </w:r>
+      <w:proofErr w:type="spellEnd"/>
+      <w:r>
+        <w:t xml:space="preserve"> pausing</w:t>
       </w:r>
       <w:r>
         <w:t xml:space="preserve"> </w:t>
       </w:r>
       <w:r>
-        <w:t>{Nechaev, 2010 #3006}</w:t>
+        <w:t>{</w:t>
+      </w:r>
+      <w:proofErr w:type="spellStart"/>
+      <w:r>
+        <w:t>Nechaev</w:t>
+      </w:r>
+      <w:proofErr w:type="spellEnd"/>
+      <w:r>
+        <w:t>, 2010 #3006}</w:t>
       </w:r>
       <w:r>
         <w:t xml:space="preserve">. </w:t>
@@ -1643,7 +2817,15 @@
       </w:pPr>
       <w:r>
         <w:tab/>
-        <w:t xml:space="preserve">The manner in which PolII pausing is utilized to regulate transcription remains poorly understood, though multiple non-exclusive mechanisms have been proposed, </w:t>
+        <w:t xml:space="preserve">The manner in which </w:t>
+      </w:r>
+      <w:proofErr w:type="spellStart"/>
+      <w:r>
+        <w:t>PolII</w:t>
+      </w:r>
+      <w:proofErr w:type="spellEnd"/>
+      <w:r>
+        <w:t xml:space="preserve"> pausing is utilized to regulate transcription remains poorly understood, though multiple non-exclusive mechanisms have been proposed, </w:t>
       </w:r>
       <w:r>
         <w:t>(</w:t>
@@ -1679,7 +2861,15 @@
         <w:t xml:space="preserve"> </w:t>
       </w:r>
       <w:r>
-        <w:t>{Nechaev, 2008 #3162}</w:t>
+        <w:t>{</w:t>
+      </w:r>
+      <w:proofErr w:type="spellStart"/>
+      <w:r>
+        <w:t>Nechaev</w:t>
+      </w:r>
+      <w:proofErr w:type="spellEnd"/>
+      <w:r>
+        <w:t>, 2008 #3162}</w:t>
       </w:r>
       <w:r>
         <w:t xml:space="preserve">. This allows the expression level of a gene to be regulated through multiple, independent pathways, </w:t>
@@ -1691,13 +2881,29 @@
         <w:t xml:space="preserve"> </w:t>
       </w:r>
       <w:r>
-        <w:t>{Blau, 1996 #3163}</w:t>
+        <w:t>{</w:t>
+      </w:r>
+      <w:proofErr w:type="spellStart"/>
+      <w:r>
+        <w:t>Blau</w:t>
+      </w:r>
+      <w:proofErr w:type="spellEnd"/>
+      <w:r>
+        <w:t>, 1996 #3163}</w:t>
       </w:r>
       <w:r>
         <w:t xml:space="preserve">. Combinatorial control of gene expression is a common regulatory motif in eukaryotes, so it is feasible that the capability to exert influence over expression both before the </w:t>
       </w:r>
       <w:r>
-        <w:t>assembly of the PolII complex as well as</w:t>
+        <w:t xml:space="preserve">assembly of the </w:t>
+      </w:r>
+      <w:proofErr w:type="spellStart"/>
+      <w:r>
+        <w:t>PolII</w:t>
+      </w:r>
+      <w:proofErr w:type="spellEnd"/>
+      <w:r>
+        <w:t xml:space="preserve"> complex as well as</w:t>
       </w:r>
       <w:r>
         <w:t xml:space="preserve"> after transcription has began would be useful in such scenarios.</w:t>
@@ -1706,10 +2912,42 @@
         <w:t xml:space="preserve"> </w:t>
       </w:r>
       <w:r>
-        <w:t xml:space="preserve">Members of the Rel family of transcription factors, of which the Groucho-interactor Dorsal is a member, have been found to promote both PolII pausing and release in mammals </w:t>
-      </w:r>
-      <w:r>
-        <w:t>{Barboric, 2001 #3164}</w:t>
+        <w:t xml:space="preserve">Members of the </w:t>
+      </w:r>
+      <w:proofErr w:type="spellStart"/>
+      <w:r>
+        <w:t>Rel</w:t>
+      </w:r>
+      <w:proofErr w:type="spellEnd"/>
+      <w:r>
+        <w:t xml:space="preserve"> family of transcription factors, of which the Groucho-</w:t>
+      </w:r>
+      <w:proofErr w:type="spellStart"/>
+      <w:r>
+        <w:t>interactor</w:t>
+      </w:r>
+      <w:proofErr w:type="spellEnd"/>
+      <w:r>
+        <w:t xml:space="preserve"> Dorsal is a member, have been found to promote both </w:t>
+      </w:r>
+      <w:proofErr w:type="spellStart"/>
+      <w:r>
+        <w:t>PolII</w:t>
+      </w:r>
+      <w:proofErr w:type="spellEnd"/>
+      <w:r>
+        <w:t xml:space="preserve"> pausing and release in mammals </w:t>
+      </w:r>
+      <w:r>
+        <w:t>{</w:t>
+      </w:r>
+      <w:proofErr w:type="spellStart"/>
+      <w:r>
+        <w:t>Barboric</w:t>
+      </w:r>
+      <w:proofErr w:type="spellEnd"/>
+      <w:r>
+        <w:t>, 2001 #3164}</w:t>
       </w:r>
       <w:r>
         <w:t>.</w:t>
@@ -1726,13 +2964,13 @@
         <w:pStyle w:val="Heading4"/>
         <w:spacing w:line="480" w:lineRule="auto"/>
       </w:pPr>
-      <w:bookmarkStart w:id="74" w:name="references"/>
-      <w:bookmarkEnd w:id="74"/>
+      <w:bookmarkStart w:id="115" w:name="references"/>
+      <w:bookmarkEnd w:id="115"/>
       <w:r>
         <w:t>References</w:t>
       </w:r>
-      <w:bookmarkStart w:id="75" w:name="figures-and-tables"/>
-      <w:bookmarkEnd w:id="75"/>
+      <w:bookmarkStart w:id="116" w:name="figures-and-tables"/>
+      <w:bookmarkEnd w:id="116"/>
     </w:p>
     <w:sectPr>
       <w:pgSz w:w="12240" w:h="15840"/>
@@ -1745,7 +2983,7 @@
 
 <file path=word/comments.xml><?xml version="1.0" encoding="utf-8"?>
 <w:comments xmlns:wpc="http://schemas.microsoft.com/office/word/2010/wordprocessingCanvas" xmlns:mo="http://schemas.microsoft.com/office/mac/office/2008/main" xmlns:mc="http://schemas.openxmlformats.org/markup-compatibility/2006" xmlns:mv="urn:schemas-microsoft-com:mac:vml" xmlns:o="urn:schemas-microsoft-com:office:office" xmlns:r="http://schemas.openxmlformats.org/officeDocument/2006/relationships" xmlns:m="http://schemas.openxmlformats.org/officeDocument/2006/math" xmlns:v="urn:schemas-microsoft-com:vml" xmlns:wp14="http://schemas.microsoft.com/office/word/2010/wordprocessingDrawing" xmlns:wp="http://schemas.openxmlformats.org/drawingml/2006/wordprocessingDrawing" xmlns:w10="urn:schemas-microsoft-com:office:word" xmlns:w="http://schemas.openxmlformats.org/wordprocessingml/2006/main" xmlns:w14="http://schemas.microsoft.com/office/word/2010/wordml" xmlns:w15="http://schemas.microsoft.com/office/word/2012/wordml" xmlns:wpg="http://schemas.microsoft.com/office/word/2010/wordprocessingGroup" xmlns:wpi="http://schemas.microsoft.com/office/word/2010/wordprocessingInk" xmlns:wne="http://schemas.microsoft.com/office/word/2006/wordml" xmlns:wps="http://schemas.microsoft.com/office/word/2010/wordprocessingShape" mc:Ignorable="w14 w15 wp14">
-  <w:comment w:id="17" w:author="Albert Courey" w:date="2015-11-13T14:04:00Z" w:initials="AC">
+  <w:comment w:id="59" w:author="Albert Courey" w:date="2015-11-13T14:04:00Z" w:initials="AC">
     <w:p>
       <w:pPr>
         <w:pStyle w:val="CommentText"/>
@@ -1761,7 +2999,7 @@
       </w:r>
     </w:p>
   </w:comment>
-  <w:comment w:id="51" w:author="Albert Courey" w:date="2015-11-13T14:16:00Z" w:initials="AC">
+  <w:comment w:id="93" w:author="Albert Courey" w:date="2015-11-13T14:16:00Z" w:initials="AC">
     <w:p>
       <w:pPr>
         <w:pStyle w:val="CommentText"/>
@@ -1777,7 +3015,7 @@
       </w:r>
     </w:p>
   </w:comment>
-  <w:comment w:id="57" w:author="Albert Courey" w:date="2015-11-13T14:55:00Z" w:initials="AC">
+  <w:comment w:id="99" w:author="Albert Courey" w:date="2015-11-13T14:55:00Z" w:initials="AC">
     <w:p>
       <w:pPr>
         <w:pStyle w:val="CommentText"/>
@@ -1789,11 +3027,19 @@
         <w:annotationRef/>
       </w:r>
       <w:r>
-        <w:t>This is a trivial result just related to the way the libraries were made. Have you looked at the polyadenylated transcripts that fall the farthest from the diagonal to see if there are any commonalities?</w:t>
+        <w:t xml:space="preserve">This is a trivial result just related to the way the libraries were made. Have you looked at the </w:t>
+      </w:r>
+      <w:proofErr w:type="spellStart"/>
+      <w:r>
+        <w:t>polyadenylated</w:t>
+      </w:r>
+      <w:proofErr w:type="spellEnd"/>
+      <w:r>
+        <w:t xml:space="preserve"> transcripts that fall the farthest from the diagonal to see if there are any commonalities?</w:t>
       </w:r>
     </w:p>
   </w:comment>
-  <w:comment w:id="63" w:author="Albert Courey" w:date="2015-11-12T18:03:00Z" w:initials="AC">
+  <w:comment w:id="105" w:author="Albert Courey" w:date="2015-11-12T18:03:00Z" w:initials="AC">
     <w:p>
       <w:pPr>
         <w:pStyle w:val="CommentText"/>
@@ -1809,7 +3055,7 @@
       </w:r>
     </w:p>
   </w:comment>
-  <w:comment w:id="66" w:author="Albert Courey" w:date="2015-11-12T18:18:00Z" w:initials="AC">
+  <w:comment w:id="108" w:author="Albert Courey" w:date="2015-11-12T18:18:00Z" w:initials="AC">
     <w:p>
       <w:pPr>
         <w:pStyle w:val="CommentText"/>
@@ -1825,7 +3071,7 @@
       </w:r>
     </w:p>
   </w:comment>
-  <w:comment w:id="68" w:author="Albert Courey" w:date="2015-11-13T14:51:00Z" w:initials="AC">
+  <w:comment w:id="109" w:author="Albert Courey" w:date="2015-11-13T14:51:00Z" w:initials="AC">
     <w:p>
       <w:pPr>
         <w:pStyle w:val="CommentText"/>
@@ -1841,7 +3087,7 @@
       </w:r>
     </w:p>
   </w:comment>
-  <w:comment w:id="71" w:author="Albert Courey" w:date="2015-11-13T14:56:00Z" w:initials="AC">
+  <w:comment w:id="112" w:author="Albert Courey" w:date="2015-11-13T14:56:00Z" w:initials="AC">
     <w:p>
       <w:pPr>
         <w:pStyle w:val="CommentText"/>
@@ -1860,7 +3106,7 @@
       </w:r>
     </w:p>
   </w:comment>
-  <w:comment w:id="73" w:author="Albert Courey" w:date="2015-11-13T14:36:00Z" w:initials="AC">
+  <w:comment w:id="114" w:author="Albert Courey" w:date="2015-11-13T14:36:00Z" w:initials="AC">
     <w:p>
       <w:pPr>
         <w:pStyle w:val="CommentText"/>

</xml_diff>

<commit_message>
Ch 3 figures incorporated
</commit_message>
<xml_diff>
--- a/ch3_nascent.docx
+++ b/ch3_nascent.docx
@@ -103,15 +103,7 @@
           <w:t>n response to regulatory events. T</w:t>
         </w:r>
         <w:r>
-          <w:t>he levels of processed mRNA, as measured by transcriptome assays such as RNA-</w:t>
-        </w:r>
-        <w:proofErr w:type="spellStart"/>
-        <w:r>
-          <w:t>seq</w:t>
-        </w:r>
-        <w:proofErr w:type="spellEnd"/>
-        <w:r>
-          <w:t xml:space="preserve">, </w:t>
+          <w:t xml:space="preserve">he levels of processed mRNA, as measured by transcriptome assays such as RNA-seq, </w:t>
         </w:r>
       </w:ins>
       <w:ins w:id="15" w:author="Michael Chambers" w:date="2015-11-15T22:07:00Z">
@@ -137,15 +129,7 @@
           <w:t xml:space="preserve">ch transcription rates, as mRNA </w:t>
         </w:r>
         <w:r>
-          <w:t>levels are not at a steady-state. Nascent-</w:t>
-        </w:r>
-        <w:proofErr w:type="spellStart"/>
-        <w:r>
-          <w:t>seq</w:t>
-        </w:r>
-        <w:proofErr w:type="spellEnd"/>
-        <w:r>
-          <w:t xml:space="preserve"> is </w:t>
+          <w:t xml:space="preserve">levels are not at a steady-state. Nascent-seq is </w:t>
         </w:r>
       </w:ins>
       <w:ins w:id="19" w:author="Michael Chambers" w:date="2015-11-15T22:04:00Z">
@@ -203,31 +187,20 @@
       <w:pPr>
         <w:pStyle w:val="BodyText"/>
         <w:spacing w:line="480" w:lineRule="auto"/>
-        <w:rPr>
-          <w:ins w:id="29" w:author="Michael Chambers" w:date="2015-11-15T22:38:00Z"/>
-        </w:rPr>
-        <w:pPrChange w:id="30" w:author="Michael Chambers" w:date="2015-11-15T22:02:00Z">
+        <w:pPrChange w:id="29" w:author="Michael Chambers" w:date="2015-11-15T22:02:00Z">
           <w:pPr>
             <w:pStyle w:val="Heading4"/>
             <w:spacing w:line="480" w:lineRule="auto"/>
           </w:pPr>
         </w:pPrChange>
       </w:pPr>
-      <w:ins w:id="31" w:author="Michael Chambers" w:date="2015-11-15T22:10:00Z">
+      <w:ins w:id="30" w:author="Michael Chambers" w:date="2015-11-15T22:10:00Z">
         <w:r>
           <w:tab/>
-          <w:t>In this study, we apply Nascent-</w:t>
-        </w:r>
-        <w:proofErr w:type="spellStart"/>
-        <w:r>
-          <w:t>seq</w:t>
-        </w:r>
-        <w:proofErr w:type="spellEnd"/>
-        <w:r>
-          <w:t xml:space="preserve"> to embryos at multiple stages of development</w:t>
-        </w:r>
-      </w:ins>
-      <w:ins w:id="32" w:author="Michael Chambers" w:date="2015-11-15T22:11:00Z">
+          <w:t>In this study, we apply Nascent-seq to embryos at multiple stages of development</w:t>
+        </w:r>
+      </w:ins>
+      <w:ins w:id="31" w:author="Michael Chambers" w:date="2015-11-15T22:11:00Z">
         <w:r>
           <w:t xml:space="preserve"> to measure these transcription rates. From this data, we obtain information about the developmental stage-specific expr</w:t>
         </w:r>
@@ -235,7 +208,7 @@
           <w:t xml:space="preserve">ession of each gene, as well as the distribution of </w:t>
         </w:r>
       </w:ins>
-      <w:ins w:id="33" w:author="Michael Chambers" w:date="2015-11-15T22:33:00Z">
+      <w:ins w:id="32" w:author="Michael Chambers" w:date="2015-11-15T22:33:00Z">
         <w:r>
           <w:t xml:space="preserve">nascent transcript </w:t>
         </w:r>
@@ -246,17 +219,17 @@
           <w:t xml:space="preserve">ter serves as a readout for </w:t>
         </w:r>
       </w:ins>
-      <w:ins w:id="34" w:author="Michael Chambers" w:date="2015-11-15T22:35:00Z">
+      <w:ins w:id="33" w:author="Michael Chambers" w:date="2015-11-15T22:35:00Z">
         <w:r>
           <w:t>patterns of</w:t>
         </w:r>
       </w:ins>
-      <w:ins w:id="35" w:author="Michael Chambers" w:date="2015-11-15T22:33:00Z">
+      <w:ins w:id="34" w:author="Michael Chambers" w:date="2015-11-15T22:33:00Z">
         <w:r>
           <w:t xml:space="preserve"> accumulated positioning of RNA Polymerase II within gene </w:t>
         </w:r>
       </w:ins>
-      <w:ins w:id="36" w:author="Michael Chambers" w:date="2015-11-15T22:35:00Z">
+      <w:ins w:id="35" w:author="Michael Chambers" w:date="2015-11-15T22:35:00Z">
         <w:r>
           <w:t>bodies indicative of</w:t>
         </w:r>
@@ -264,51 +237,51 @@
           <w:t xml:space="preserve"> promoter-proximal pausing.</w:t>
         </w:r>
       </w:ins>
-    </w:p>
-    <w:p>
-      <w:pPr>
-        <w:pStyle w:val="BodyText"/>
-        <w:spacing w:line="480" w:lineRule="auto"/>
-        <w:rPr>
-          <w:rPrChange w:id="37" w:author="Michael Chambers" w:date="2015-11-15T21:55:00Z">
-            <w:rPr/>
-          </w:rPrChange>
-        </w:rPr>
-        <w:pPrChange w:id="38" w:author="Michael Chambers" w:date="2015-11-15T22:02:00Z">
-          <w:pPr>
-            <w:pStyle w:val="Heading4"/>
-            <w:spacing w:line="480" w:lineRule="auto"/>
-          </w:pPr>
-        </w:pPrChange>
-      </w:pPr>
-      <w:ins w:id="39" w:author="Michael Chambers" w:date="2015-11-15T22:39:00Z">
-        <w:r>
-          <w:tab/>
-        </w:r>
-      </w:ins>
-      <w:ins w:id="40" w:author="Michael Chambers" w:date="2015-11-15T22:44:00Z">
+      <w:ins w:id="36" w:author="Michael Chambers" w:date="2015-11-16T00:34:00Z">
+        <w:r>
+          <w:t xml:space="preserve"> </w:t>
+        </w:r>
+      </w:ins>
+      <w:ins w:id="37" w:author="Michael Chambers" w:date="2015-11-15T22:44:00Z">
         <w:r>
           <w:t>We</w:t>
         </w:r>
       </w:ins>
-      <w:ins w:id="41" w:author="Michael Chambers" w:date="2015-11-15T22:39:00Z">
+      <w:ins w:id="38" w:author="Michael Chambers" w:date="2015-11-15T22:39:00Z">
         <w:r>
           <w:t xml:space="preserve"> observe that Groucho-regulated genes at each stage of development are enriched for promoter-proximal paused polymerase.</w:t>
+        </w:r>
+      </w:ins>
+      <w:ins w:id="39" w:author="Michael Chambers" w:date="2015-11-16T00:33:00Z">
+        <w:r>
+          <w:t xml:space="preserve"> This holds true of both genes with internal or adjacent Gro binding, and genes </w:t>
+        </w:r>
+      </w:ins>
+      <w:ins w:id="40" w:author="Michael Chambers" w:date="2015-11-16T01:19:00Z">
+        <w:r>
+          <w:t>up-regulated</w:t>
+        </w:r>
+      </w:ins>
+      <w:ins w:id="41" w:author="Michael Chambers" w:date="2015-11-16T01:20:00Z">
+        <w:r>
+          <w:t>, but not down-regulated</w:t>
         </w:r>
       </w:ins>
       <w:bookmarkStart w:id="42" w:name="_GoBack"/>
       <w:bookmarkEnd w:id="42"/>
+      <w:ins w:id="43" w:author="Michael Chambers" w:date="2015-11-16T00:33:00Z">
+        <w:r>
+          <w:t xml:space="preserve"> in Gro loss-of-functi</w:t>
+        </w:r>
+        <w:r>
+          <w:t xml:space="preserve">on embryos. </w:t>
+        </w:r>
+      </w:ins>
     </w:p>
     <w:p>
       <w:pPr>
         <w:pStyle w:val="Heading4"/>
         <w:spacing w:line="480" w:lineRule="auto"/>
-        <w:pPrChange w:id="43" w:author="Michael Chambers" w:date="2015-11-15T22:02:00Z">
-          <w:pPr>
-            <w:pStyle w:val="Heading4"/>
-            <w:spacing w:line="480" w:lineRule="auto"/>
-          </w:pPr>
-        </w:pPrChange>
       </w:pPr>
       <w:bookmarkStart w:id="44" w:name="introduction"/>
       <w:bookmarkEnd w:id="44"/>
@@ -321,12 +294,6 @@
       <w:pPr>
         <w:pStyle w:val="BodyText"/>
         <w:spacing w:line="480" w:lineRule="auto"/>
-        <w:pPrChange w:id="45" w:author="Michael Chambers" w:date="2015-11-15T22:02:00Z">
-          <w:pPr>
-            <w:pStyle w:val="BodyText"/>
-            <w:spacing w:line="480" w:lineRule="auto"/>
-          </w:pPr>
-        </w:pPrChange>
       </w:pPr>
       <w:r>
         <w:tab/>
@@ -356,29 +323,13 @@
         <w:t xml:space="preserve">Transcript levels in the embryo are therefore highly dynamic, undergoing rapid shifts in level dependent on altered rates of accumulation, processing, and degradation. In excess of ~7,000 unique transcripts, arising from at least 3,000 distinct genes are expressed from the earliest onset of zygotic transcription </w:t>
       </w:r>
       <w:r>
-        <w:t>{</w:t>
-      </w:r>
-      <w:proofErr w:type="spellStart"/>
-      <w:r>
-        <w:t>Graveley</w:t>
-      </w:r>
-      <w:proofErr w:type="spellEnd"/>
-      <w:r>
-        <w:t>, 2011 #3044}</w:t>
+        <w:t>{Graveley, 2011 #3044}</w:t>
       </w:r>
       <w:r>
         <w:t xml:space="preserve"> </w:t>
       </w:r>
       <w:r>
-        <w:t xml:space="preserve">{De </w:t>
-      </w:r>
-      <w:proofErr w:type="spellStart"/>
-      <w:r>
-        <w:t>Renzis</w:t>
-      </w:r>
-      <w:proofErr w:type="spellEnd"/>
-      <w:r>
-        <w:t>, 2007 #3149}</w:t>
+        <w:t>{De Renzis, 2007 #3149}</w:t>
       </w:r>
       <w:r>
         <w:t xml:space="preserve">. </w:t>
@@ -386,12 +337,12 @@
       <w:r>
         <w:t xml:space="preserve">Of these, at least 1,000 are expressed in a spatially </w:t>
       </w:r>
-      <w:del w:id="46" w:author="Albert Courey" w:date="2015-11-13T13:54:00Z">
+      <w:del w:id="45" w:author="Albert Courey" w:date="2015-11-13T13:54:00Z">
         <w:r>
           <w:delText xml:space="preserve">constricted </w:delText>
         </w:r>
       </w:del>
-      <w:ins w:id="47" w:author="Albert Courey" w:date="2015-11-13T13:54:00Z">
+      <w:ins w:id="46" w:author="Albert Courey" w:date="2015-11-13T13:54:00Z">
         <w:r>
           <w:t xml:space="preserve">restricted </w:t>
         </w:r>
@@ -400,15 +351,7 @@
         <w:t xml:space="preserve">manner </w:t>
       </w:r>
       <w:r>
-        <w:t>{</w:t>
-      </w:r>
-      <w:proofErr w:type="spellStart"/>
-      <w:r>
-        <w:t>Tomancak</w:t>
-      </w:r>
-      <w:proofErr w:type="spellEnd"/>
-      <w:r>
-        <w:t>, 2002 #1150}</w:t>
+        <w:t>{Tomancak, 2002 #1150}</w:t>
       </w:r>
       <w:r>
         <w:t xml:space="preserve">. </w:t>
@@ -491,15 +434,7 @@
         <w:t xml:space="preserve"> </w:t>
       </w:r>
       <w:r>
-        <w:t>{</w:t>
-      </w:r>
-      <w:proofErr w:type="spellStart"/>
-      <w:r>
-        <w:t>Tadros</w:t>
-      </w:r>
-      <w:proofErr w:type="spellEnd"/>
-      <w:r>
-        <w:t>, 2009 #3146}</w:t>
+        <w:t>{Tadros, 2009 #3146}</w:t>
       </w:r>
       <w:r>
         <w:t xml:space="preserve"> </w:t>
@@ -519,12 +454,12 @@
       <w:r>
         <w:t xml:space="preserve">the zinc-finger </w:t>
       </w:r>
-      <w:del w:id="48" w:author="Albert Courey" w:date="2015-11-13T13:55:00Z">
+      <w:del w:id="47" w:author="Albert Courey" w:date="2015-11-13T13:55:00Z">
         <w:r>
           <w:delText xml:space="preserve">TF </w:delText>
         </w:r>
       </w:del>
-      <w:ins w:id="49" w:author="Albert Courey" w:date="2015-11-13T13:55:00Z">
+      <w:ins w:id="48" w:author="Albert Courey" w:date="2015-11-13T13:55:00Z">
         <w:r>
           <w:t xml:space="preserve">transcription factor </w:t>
         </w:r>
@@ -569,15 +504,7 @@
         <w:t xml:space="preserve">. During this time the majority of the maternally-contributed transcriptome is destabilized and undergoes coordinated degradation </w:t>
       </w:r>
       <w:r>
-        <w:t>{</w:t>
-      </w:r>
-      <w:proofErr w:type="spellStart"/>
-      <w:r>
-        <w:t>Tadros</w:t>
-      </w:r>
-      <w:proofErr w:type="spellEnd"/>
-      <w:r>
-        <w:t>, 2007 #3155;Benoit, 2009 #3154}</w:t>
+        <w:t>{Tadros, 2007 #3155;Benoit, 2009 #3154}</w:t>
       </w:r>
       <w:r>
         <w:t>.</w:t>
@@ -594,31 +521,7 @@
         <w:t xml:space="preserve">As mRNA abundance is a complex process, determined by the integrative inputs of the rates of transcription, processing, and degradation, measuring the rates of transcription in a temporally-discriminate manner becomes challenging in an evolving system such as the embryo. </w:t>
       </w:r>
       <w:r>
-        <w:t>A number of techniques have been proposed to address this question, one popular technique being the direct sequencing of RNA populations enriched for nascent and chromatin-associated RNAs (nascent-</w:t>
-      </w:r>
-      <w:proofErr w:type="spellStart"/>
-      <w:r>
-        <w:t>seq</w:t>
-      </w:r>
-      <w:proofErr w:type="spellEnd"/>
-      <w:r>
-        <w:t>). Nascent RNA-</w:t>
-      </w:r>
-      <w:proofErr w:type="spellStart"/>
-      <w:r>
-        <w:t>seq</w:t>
-      </w:r>
-      <w:proofErr w:type="spellEnd"/>
-      <w:r>
-        <w:t>, or nascent-</w:t>
-      </w:r>
-      <w:proofErr w:type="spellStart"/>
-      <w:r>
-        <w:t>seq</w:t>
-      </w:r>
-      <w:proofErr w:type="spellEnd"/>
-      <w:r>
-        <w:t xml:space="preserve">, has been </w:t>
+        <w:t xml:space="preserve">A number of techniques have been proposed to address this question, one popular technique being the direct sequencing of RNA populations enriched for nascent and chromatin-associated RNAs (nascent-seq). Nascent RNA-seq, or nascent-seq, has been </w:t>
       </w:r>
       <w:r>
         <w:t>shown to be</w:t>
@@ -649,17 +552,9 @@
       <w:r>
         <w:lastRenderedPageBreak/>
         <w:tab/>
-        <w:t>Nascent-</w:t>
-      </w:r>
-      <w:proofErr w:type="spellStart"/>
-      <w:r>
-        <w:t>seq</w:t>
-      </w:r>
-      <w:proofErr w:type="spellEnd"/>
-      <w:r>
-        <w:t xml:space="preserve"> has been successfully applied to track the transcriptional changes in a number of biological contexts, including macrophages</w:t>
-      </w:r>
-      <w:ins w:id="50" w:author="Albert Courey" w:date="2015-11-13T13:56:00Z">
+        <w:t>Nascent-seq has been successfully applied to track the transcriptional changes in a number of biological contexts, including macrophages</w:t>
+      </w:r>
+      <w:ins w:id="49" w:author="Albert Courey" w:date="2015-11-13T13:56:00Z">
         <w:r>
           <w:t xml:space="preserve"> </w:t>
         </w:r>
@@ -685,229 +580,162 @@
       <w:r>
         <w:t xml:space="preserve">, where it was utilized to obtain a timeline of transcriptional changes following induction of an immune response, </w:t>
       </w:r>
+      <w:del w:id="50" w:author="Albert Courey" w:date="2015-11-13T13:57:00Z">
+        <w:r>
+          <w:delText xml:space="preserve">as well as in </w:delText>
+        </w:r>
+      </w:del>
+      <w:r>
+        <w:t xml:space="preserve">adult </w:t>
+      </w:r>
+      <w:r>
+        <w:rPr>
+          <w:i/>
+        </w:rPr>
+        <w:t xml:space="preserve">D. melanogaster </w:t>
+      </w:r>
+      <w:r>
+        <w:t>tissues to analyze the prevalence of cotranscriptional splicing</w:t>
+      </w:r>
+      <w:r>
+        <w:t xml:space="preserve"> </w:t>
+      </w:r>
+      <w:r>
+        <w:t>{Khodor, 2011 #2081}</w:t>
+      </w:r>
+      <w:r>
+        <w:t xml:space="preserve">, </w:t>
+      </w:r>
       <w:del w:id="51" w:author="Albert Courey" w:date="2015-11-13T13:57:00Z">
         <w:r>
-          <w:delText xml:space="preserve">as well as in </w:delText>
+          <w:delText>as well as</w:delText>
         </w:r>
       </w:del>
-      <w:r>
-        <w:t xml:space="preserve">adult </w:t>
-      </w:r>
-      <w:r>
+      <w:ins w:id="52" w:author="Albert Courey" w:date="2015-11-13T13:57:00Z">
+        <w:r>
+          <w:t>and</w:t>
+        </w:r>
+      </w:ins>
+      <w:r>
+        <w:t xml:space="preserve"> circadian transcript cycling</w:t>
+      </w:r>
+      <w:ins w:id="53" w:author="Albert Courey" w:date="2015-11-13T13:57:00Z">
+        <w:r>
+          <w:t xml:space="preserve"> </w:t>
+        </w:r>
+      </w:ins>
+      <w:r>
+        <w:t>{Rodriguez, 2013 #1782}</w:t>
+      </w:r>
+      <w:r>
+        <w:t>, in which the authors saw significant differences in total mRNA and nascent mRNA levels between non-overlapping ninety minute embryo collections</w:t>
+      </w:r>
+      <w:r>
+        <w:t>.  We have adopted the method to developing embryos, using an established protocol for embryo nuclei isolation</w:t>
+      </w:r>
+      <w:r>
+        <w:t xml:space="preserve"> </w:t>
+      </w:r>
+      <w:r>
+        <w:t>{Nechaev, 2010 #3006}</w:t>
+      </w:r>
+      <w:r>
+        <w:t xml:space="preserve"> followed by isolation of a chromatin-associated fraction from these nuclei. Purification of RNA from the chromatin fraction yields a RNA pool significantly enriched for nascent RNA.</w:t>
+      </w:r>
+    </w:p>
+    <w:p>
+      <w:pPr>
+        <w:pStyle w:val="BodyText"/>
+        <w:spacing w:line="480" w:lineRule="auto"/>
+      </w:pPr>
+      <w:r>
+        <w:tab/>
+        <w:t>Integrating this data with whole RNA-seq data will additionally aid in eliminating false-positives from our derived list of Grouch</w:t>
+      </w:r>
+      <w:ins w:id="54" w:author="Albert Courey" w:date="2015-11-13T13:58:00Z">
+        <w:r>
+          <w:t>o</w:t>
+        </w:r>
+      </w:ins>
+      <w:r>
+        <w:t>-regulated genes. As Groucho’s ability to repress transcription is regulated both spatially and temporally throughout development, discreet measurements of transcription over time will allow us to more accurately describe and understand Groucho’s multitude roles in fly development.</w:t>
+      </w:r>
+    </w:p>
+    <w:p>
+      <w:pPr>
+        <w:pStyle w:val="BodyText"/>
+        <w:spacing w:line="480" w:lineRule="auto"/>
+      </w:pPr>
+    </w:p>
+    <w:p>
+      <w:pPr>
+        <w:pStyle w:val="Heading4"/>
+        <w:spacing w:line="480" w:lineRule="auto"/>
+      </w:pPr>
+      <w:bookmarkStart w:id="55" w:name="materials-methods"/>
+      <w:bookmarkEnd w:id="55"/>
+      <w:r>
+        <w:t>Materials &amp; Methods</w:t>
+      </w:r>
+    </w:p>
+    <w:p>
+      <w:pPr>
+        <w:pStyle w:val="BodyText"/>
+        <w:spacing w:line="480" w:lineRule="auto"/>
         <w:rPr>
           <w:i/>
         </w:rPr>
-        <w:t xml:space="preserve">D. melanogaster </w:t>
-      </w:r>
-      <w:r>
-        <w:t xml:space="preserve">tissues to analyze the prevalence of </w:t>
-      </w:r>
-      <w:proofErr w:type="spellStart"/>
-      <w:r>
-        <w:t>cotranscriptional</w:t>
-      </w:r>
-      <w:proofErr w:type="spellEnd"/>
-      <w:r>
-        <w:t xml:space="preserve"> splicing</w:t>
-      </w:r>
-      <w:r>
-        <w:t xml:space="preserve"> </w:t>
-      </w:r>
-      <w:r>
-        <w:t>{</w:t>
-      </w:r>
-      <w:proofErr w:type="spellStart"/>
-      <w:r>
-        <w:t>Khodor</w:t>
-      </w:r>
-      <w:proofErr w:type="spellEnd"/>
-      <w:r>
-        <w:t>, 2011 #2081}</w:t>
-      </w:r>
-      <w:r>
-        <w:t xml:space="preserve">, </w:t>
-      </w:r>
-      <w:del w:id="52" w:author="Albert Courey" w:date="2015-11-13T13:57:00Z">
-        <w:r>
-          <w:delText>as well as</w:delText>
+      </w:pPr>
+      <w:r>
+        <w:rPr>
+          <w:i/>
+        </w:rPr>
+        <w:t>Chromatin-associated RNA isolation in embryos</w:t>
+      </w:r>
+    </w:p>
+    <w:p>
+      <w:pPr>
+        <w:pStyle w:val="BodyText"/>
+        <w:spacing w:line="480" w:lineRule="auto"/>
+      </w:pPr>
+      <w:r>
+        <w:t xml:space="preserve">Wild-type fly embryos were collected in three 2.5 hour cohorts beginning 1.5 hours post-deposition. Between 3 to 5 grams of embryos were utilized for each fractionation. The </w:t>
+      </w:r>
+      <w:r>
+        <w:lastRenderedPageBreak/>
+        <w:t xml:space="preserve">chromatin-associated RNA isolation protocol was adapted from Nechaev et al. (2010) and Khodor et al. (2011). Embryos were dechorionated in 50% bleach for 90 sec and transferred to a chilled Dounce homogenizer. Embryos were then rinsed </w:t>
+      </w:r>
+      <w:r>
+        <w:t xml:space="preserve">three times with </w:t>
+      </w:r>
+      <w:del w:id="56" w:author="Michael Chambers" w:date="2015-11-16T00:45:00Z">
+        <w:r>
+          <w:delText xml:space="preserve">5 </w:delText>
         </w:r>
       </w:del>
-      <w:ins w:id="53" w:author="Albert Courey" w:date="2015-11-13T13:57:00Z">
-        <w:r>
-          <w:t>and</w:t>
-        </w:r>
-      </w:ins>
-      <w:r>
-        <w:t xml:space="preserve"> circadian transcript cycling</w:t>
-      </w:r>
-      <w:ins w:id="54" w:author="Albert Courey" w:date="2015-11-13T13:57:00Z">
+      <w:ins w:id="57" w:author="Michael Chambers" w:date="2015-11-16T00:45:00Z">
+        <w:r>
+          <w:t>25</w:t>
+        </w:r>
         <w:r>
           <w:t xml:space="preserve"> </w:t>
         </w:r>
       </w:ins>
-      <w:r>
-        <w:t>{Rodriguez, 2013 #1782}</w:t>
-      </w:r>
-      <w:r>
-        <w:t>, in which the authors saw significant differences in total mRNA and nascent mRNA levels between non-overlapping ninety minute embryo collections</w:t>
-      </w:r>
-      <w:r>
-        <w:t>.  We have adopted the method to developing embryos, using an established protocol for embryo nuclei isolation</w:t>
-      </w:r>
-      <w:r>
-        <w:t xml:space="preserve"> </w:t>
-      </w:r>
-      <w:r>
-        <w:t>{</w:t>
-      </w:r>
-      <w:proofErr w:type="spellStart"/>
-      <w:r>
-        <w:t>Nechaev</w:t>
-      </w:r>
-      <w:proofErr w:type="spellEnd"/>
-      <w:r>
-        <w:t>, 2010 #3006}</w:t>
-      </w:r>
-      <w:r>
-        <w:t xml:space="preserve"> followed by isolation of a chromatin-associated fraction from these nuclei. Purification of RNA from the chromatin fraction yields a RNA pool significantly enriched for nascent RNA.</w:t>
-      </w:r>
-    </w:p>
-    <w:p>
-      <w:pPr>
-        <w:pStyle w:val="BodyText"/>
-        <w:spacing w:line="480" w:lineRule="auto"/>
-      </w:pPr>
-      <w:r>
-        <w:tab/>
-        <w:t>Integrating this data with whole RNA-</w:t>
-      </w:r>
-      <w:proofErr w:type="spellStart"/>
-      <w:r>
-        <w:t>seq</w:t>
-      </w:r>
-      <w:proofErr w:type="spellEnd"/>
-      <w:r>
-        <w:t xml:space="preserve"> data will additionally aid in eliminating false-positives from our derived list of Grouch</w:t>
-      </w:r>
-      <w:ins w:id="55" w:author="Albert Courey" w:date="2015-11-13T13:58:00Z">
-        <w:r>
-          <w:t>o</w:t>
-        </w:r>
-      </w:ins>
-      <w:r>
-        <w:t>-regulated genes. As Groucho’s ability to repress transcription is regulated both spatially and temporally throughout development, discreet measurements of transcription over time will allow us to more accurately describe and understand Groucho’s multitude roles in fly development.</w:t>
-      </w:r>
-    </w:p>
-    <w:p>
-      <w:pPr>
-        <w:pStyle w:val="BodyText"/>
-        <w:spacing w:line="480" w:lineRule="auto"/>
-      </w:pPr>
-    </w:p>
-    <w:p>
-      <w:pPr>
-        <w:pStyle w:val="Heading4"/>
-        <w:spacing w:line="480" w:lineRule="auto"/>
-      </w:pPr>
-      <w:bookmarkStart w:id="56" w:name="materials-methods"/>
-      <w:bookmarkEnd w:id="56"/>
-      <w:r>
-        <w:t>Materials &amp; Methods</w:t>
-      </w:r>
-    </w:p>
-    <w:p>
-      <w:pPr>
-        <w:pStyle w:val="BodyText"/>
-        <w:spacing w:line="480" w:lineRule="auto"/>
-        <w:rPr>
-          <w:i/>
-        </w:rPr>
-      </w:pPr>
-      <w:r>
-        <w:rPr>
-          <w:i/>
-        </w:rPr>
-        <w:t>Chromatin-associated RNA isolation in embryos</w:t>
-      </w:r>
-    </w:p>
-    <w:p>
-      <w:pPr>
-        <w:pStyle w:val="BodyText"/>
-        <w:spacing w:line="480" w:lineRule="auto"/>
-      </w:pPr>
-      <w:r>
-        <w:t xml:space="preserve">Wild-type fly embryos were collected in three 2.5 hour cohorts beginning 1.5 hours post-deposition. Between 3 to 5 grams of embryos were utilized for each fractionation. The </w:t>
-      </w:r>
-      <w:r>
-        <w:lastRenderedPageBreak/>
-        <w:t xml:space="preserve">chromatin-associated RNA isolation protocol was adapted from </w:t>
-      </w:r>
-      <w:proofErr w:type="spellStart"/>
-      <w:r>
-        <w:t>Nechaev</w:t>
-      </w:r>
-      <w:proofErr w:type="spellEnd"/>
-      <w:r>
-        <w:t xml:space="preserve"> et al. (2010) and </w:t>
-      </w:r>
-      <w:proofErr w:type="spellStart"/>
-      <w:r>
-        <w:t>Khodor</w:t>
-      </w:r>
-      <w:proofErr w:type="spellEnd"/>
-      <w:r>
-        <w:t xml:space="preserve"> et al. (2011). Embryos were </w:t>
-      </w:r>
-      <w:proofErr w:type="spellStart"/>
-      <w:r>
-        <w:t>dechorionated</w:t>
-      </w:r>
-      <w:proofErr w:type="spellEnd"/>
-      <w:r>
-        <w:t xml:space="preserve"> in 50% bleach for 90 sec and transferred to a chilled </w:t>
-      </w:r>
-      <w:proofErr w:type="spellStart"/>
-      <w:r>
-        <w:t>Dounce</w:t>
-      </w:r>
-      <w:proofErr w:type="spellEnd"/>
-      <w:r>
-        <w:t xml:space="preserve"> homogenizer. Embryos were then rinsed </w:t>
-      </w:r>
-      <w:r>
-        <w:t xml:space="preserve">three times with 5 volumes of homogenization buffer (15 </w:t>
-      </w:r>
-      <w:proofErr w:type="spellStart"/>
-      <w:r>
-        <w:t>mM</w:t>
-      </w:r>
-      <w:proofErr w:type="spellEnd"/>
-      <w:r>
-        <w:t xml:space="preserve"> HEPES-KOH pH 7.6; 10 </w:t>
-      </w:r>
-      <w:proofErr w:type="spellStart"/>
-      <w:r>
-        <w:t>mM</w:t>
-      </w:r>
-      <w:proofErr w:type="spellEnd"/>
-      <w:r>
-        <w:t xml:space="preserve"> </w:t>
-      </w:r>
-      <w:proofErr w:type="spellStart"/>
-      <w:r>
-        <w:t>KCl</w:t>
-      </w:r>
-      <w:proofErr w:type="spellEnd"/>
-      <w:r>
-        <w:t xml:space="preserve">; 3 </w:t>
-      </w:r>
-      <w:proofErr w:type="spellStart"/>
-      <w:r>
-        <w:t>mM</w:t>
-      </w:r>
-      <w:proofErr w:type="spellEnd"/>
-      <w:r>
-        <w:t xml:space="preserve"> CaCl</w:t>
+      <w:del w:id="58" w:author="Michael Chambers" w:date="2015-11-16T00:45:00Z">
+        <w:r>
+          <w:delText xml:space="preserve">volumes </w:delText>
+        </w:r>
+      </w:del>
+      <w:ins w:id="59" w:author="Michael Chambers" w:date="2015-11-16T00:45:00Z">
+        <w:r>
+          <w:t>ml</w:t>
+        </w:r>
+        <w:r>
+          <w:t xml:space="preserve"> </w:t>
+        </w:r>
+      </w:ins>
+      <w:r>
+        <w:t>of homogenization buffer (15 mM HEPES-KOH pH 7.6; 10 mM KCl; 3 mM CaCl</w:t>
       </w:r>
       <w:r>
         <w:rPr>
@@ -916,15 +744,7 @@
         <w:t>2</w:t>
       </w:r>
       <w:r>
-        <w:t xml:space="preserve">; 2 </w:t>
-      </w:r>
-      <w:proofErr w:type="spellStart"/>
-      <w:r>
-        <w:t>mM</w:t>
-      </w:r>
-      <w:proofErr w:type="spellEnd"/>
-      <w:r>
-        <w:t xml:space="preserve"> MgCl</w:t>
+        <w:t>; 2 mM MgCl</w:t>
       </w:r>
       <w:r>
         <w:rPr>
@@ -933,67 +753,68 @@
         <w:t>2</w:t>
       </w:r>
       <w:r>
-        <w:t xml:space="preserve">; 0.1% Triton X-100; 1 </w:t>
-      </w:r>
-      <w:proofErr w:type="spellStart"/>
-      <w:r>
-        <w:t>mM</w:t>
-      </w:r>
-      <w:proofErr w:type="spellEnd"/>
-      <w:r>
-        <w:t xml:space="preserve"> DTT; 0.1 </w:t>
-      </w:r>
-      <w:proofErr w:type="spellStart"/>
-      <w:r>
-        <w:t>mM</w:t>
-      </w:r>
-      <w:proofErr w:type="spellEnd"/>
-      <w:r>
-        <w:t xml:space="preserve"> PMSF; 0.1x </w:t>
-      </w:r>
-      <w:proofErr w:type="spellStart"/>
-      <w:r>
-        <w:t>RNAase</w:t>
-      </w:r>
-      <w:proofErr w:type="spellEnd"/>
-      <w:r>
-        <w:t xml:space="preserve"> inhibitor). Embryos were then suspended in 5 volumes of homogenization buffer containing 0.3</w:t>
-      </w:r>
-      <w:ins w:id="57" w:author="Albert Courey" w:date="2015-11-13T13:58:00Z">
+        <w:t xml:space="preserve">; 0.1% Triton X-100; 1 mM DTT; 0.1 mM PMSF; 0.1x RNAase inhibitor). Embryos were then suspended in </w:t>
+      </w:r>
+      <w:del w:id="60" w:author="Michael Chambers" w:date="2015-11-16T00:45:00Z">
+        <w:r>
+          <w:delText>5 volumes of</w:delText>
+        </w:r>
+      </w:del>
+      <w:r>
+        <w:t xml:space="preserve"> homogenization buffer containing 0.3</w:t>
+      </w:r>
+      <w:ins w:id="61" w:author="Albert Courey" w:date="2015-11-13T13:58:00Z">
         <w:r>
           <w:t xml:space="preserve"> </w:t>
         </w:r>
       </w:ins>
       <w:r>
-        <w:t xml:space="preserve">M sucrose and </w:t>
-      </w:r>
-      <w:proofErr w:type="spellStart"/>
-      <w:r>
-        <w:t>dounced</w:t>
-      </w:r>
-      <w:proofErr w:type="spellEnd"/>
-      <w:r>
-        <w:t xml:space="preserve"> five times each with loose and tight pestles. Embryo lysate was filtered through 50-micron nylon cell strainer. Clarified lysate</w:t>
-      </w:r>
-      <w:ins w:id="58" w:author="Albert Courey" w:date="2015-11-13T14:03:00Z">
-        <w:r>
-          <w:t xml:space="preserve"> (x ml)</w:t>
-        </w:r>
-      </w:ins>
-      <w:r>
-        <w:t xml:space="preserve"> was layered over a sucrose cushion </w:t>
-      </w:r>
-      <w:commentRangeStart w:id="59"/>
-      <w:del w:id="60" w:author="Albert Courey" w:date="2015-11-13T14:02:00Z">
+        <w:t>M</w:t>
+      </w:r>
+      <w:ins w:id="62" w:author="Michael Chambers" w:date="2015-11-16T00:45:00Z">
+        <w:r>
+          <w:t xml:space="preserve"> (15 ml) </w:t>
+        </w:r>
+      </w:ins>
+      <w:del w:id="63" w:author="Michael Chambers" w:date="2015-11-16T00:45:00Z">
+        <w:r>
+          <w:delText xml:space="preserve"> </w:delText>
+        </w:r>
+      </w:del>
+      <w:r>
+        <w:t>sucrose and dounced five times each with loose and tight pestles. Embryo lysate was filtered through 50-micron nylon cell strainer. Clarified lysate</w:t>
+      </w:r>
+      <w:ins w:id="64" w:author="Michael Chambers" w:date="2015-11-16T00:45:00Z">
+        <w:r>
+          <w:t xml:space="preserve"> </w:t>
+        </w:r>
+      </w:ins>
+      <w:ins w:id="65" w:author="Albert Courey" w:date="2015-11-13T14:03:00Z">
+        <w:del w:id="66" w:author="Michael Chambers" w:date="2015-11-16T00:45:00Z">
+          <w:r>
+            <w:delText xml:space="preserve"> (x ml)</w:delText>
+          </w:r>
+        </w:del>
+      </w:ins>
+      <w:del w:id="67" w:author="Michael Chambers" w:date="2015-11-16T00:45:00Z">
+        <w:r>
+          <w:delText xml:space="preserve"> </w:delText>
+        </w:r>
+      </w:del>
+      <w:r>
+        <w:t xml:space="preserve">was layered over a sucrose cushion </w:t>
+      </w:r>
+      <w:commentRangeStart w:id="68"/>
+      <w:del w:id="69" w:author="Albert Courey" w:date="2015-11-13T14:02:00Z">
         <w:r>
           <w:delText>gradient</w:delText>
         </w:r>
-        <w:commentRangeEnd w:id="59"/>
+        <w:commentRangeEnd w:id="68"/>
         <w:r>
           <w:rPr>
             <w:rStyle w:val="CommentReference"/>
           </w:rPr>
-          <w:commentReference w:id="59"/>
+          <w:commentReference w:id="68"/>
         </w:r>
         <w:r>
           <w:delText xml:space="preserve"> </w:delText>
@@ -1002,149 +823,83 @@
       <w:r>
         <w:t xml:space="preserve">consisting of </w:t>
       </w:r>
-      <w:ins w:id="61" w:author="Albert Courey" w:date="2015-11-13T14:02:00Z">
+      <w:ins w:id="70" w:author="Albert Courey" w:date="2015-11-13T14:02:00Z">
         <w:r>
           <w:t xml:space="preserve">a layer of 1.7 M sucrose </w:t>
         </w:r>
       </w:ins>
-      <w:ins w:id="62" w:author="Albert Courey" w:date="2015-11-13T14:04:00Z">
-        <w:r>
-          <w:t xml:space="preserve">(y ml) </w:t>
-        </w:r>
-      </w:ins>
-      <w:ins w:id="63" w:author="Albert Courey" w:date="2015-11-13T14:02:00Z">
+      <w:ins w:id="71" w:author="Albert Courey" w:date="2015-11-13T14:04:00Z">
+        <w:r>
+          <w:t>(</w:t>
+        </w:r>
+      </w:ins>
+      <w:ins w:id="72" w:author="Michael Chambers" w:date="2015-11-16T00:45:00Z">
+        <w:r>
+          <w:t>15</w:t>
+        </w:r>
+      </w:ins>
+      <w:ins w:id="73" w:author="Albert Courey" w:date="2015-11-13T14:04:00Z">
+        <w:del w:id="74" w:author="Michael Chambers" w:date="2015-11-16T00:45:00Z">
+          <w:r>
+            <w:delText>y</w:delText>
+          </w:r>
+        </w:del>
+        <w:r>
+          <w:t xml:space="preserve"> ml) </w:t>
+        </w:r>
+      </w:ins>
+      <w:ins w:id="75" w:author="Albert Courey" w:date="2015-11-13T14:02:00Z">
         <w:r>
           <w:t xml:space="preserve">underneath a layer of 3 M sucrose </w:t>
         </w:r>
       </w:ins>
-      <w:ins w:id="64" w:author="Albert Courey" w:date="2015-11-13T14:04:00Z">
-        <w:r>
-          <w:t xml:space="preserve">(z ml) </w:t>
-        </w:r>
-      </w:ins>
-      <w:ins w:id="65" w:author="Albert Courey" w:date="2015-11-13T14:02:00Z">
+      <w:ins w:id="76" w:author="Albert Courey" w:date="2015-11-13T14:04:00Z">
+        <w:r>
+          <w:t>(</w:t>
+        </w:r>
+      </w:ins>
+      <w:ins w:id="77" w:author="Michael Chambers" w:date="2015-11-16T00:45:00Z">
+        <w:r>
+          <w:t>15</w:t>
+        </w:r>
+      </w:ins>
+      <w:ins w:id="78" w:author="Albert Courey" w:date="2015-11-13T14:04:00Z">
+        <w:del w:id="79" w:author="Michael Chambers" w:date="2015-11-16T00:45:00Z">
+          <w:r>
+            <w:delText>z</w:delText>
+          </w:r>
+        </w:del>
+        <w:r>
+          <w:t xml:space="preserve"> ml) </w:t>
+        </w:r>
+      </w:ins>
+      <w:ins w:id="80" w:author="Albert Courey" w:date="2015-11-13T14:02:00Z">
         <w:r>
           <w:t>in homogenization buffer.</w:t>
         </w:r>
       </w:ins>
-      <w:del w:id="66" w:author="Albert Courey" w:date="2015-11-13T14:04:00Z">
+      <w:del w:id="81" w:author="Albert Courey" w:date="2015-11-13T14:04:00Z">
         <w:r>
           <w:delText>equal volumes</w:delText>
         </w:r>
       </w:del>
-      <w:ins w:id="67" w:author="Albert Courey" w:date="2015-11-13T14:03:00Z">
+      <w:ins w:id="82" w:author="Albert Courey" w:date="2015-11-13T14:03:00Z">
         <w:r>
           <w:t>. The samples</w:t>
         </w:r>
       </w:ins>
-      <w:ins w:id="68" w:author="Albert Courey" w:date="2015-11-13T14:04:00Z">
+      <w:ins w:id="83" w:author="Albert Courey" w:date="2015-11-13T14:04:00Z">
         <w:r>
           <w:t xml:space="preserve"> were </w:t>
         </w:r>
       </w:ins>
-      <w:del w:id="69" w:author="Albert Courey" w:date="2015-11-13T14:03:00Z">
+      <w:del w:id="84" w:author="Albert Courey" w:date="2015-11-13T14:03:00Z">
         <w:r>
           <w:delText xml:space="preserve"> of homogenization buffer containing 0.8 and 1.7M sucrose and </w:delText>
         </w:r>
       </w:del>
       <w:r>
-        <w:t xml:space="preserve">centrifuged at 15,000 RCF for 10 min at 4˚C. Pelleted nuclei were </w:t>
-      </w:r>
-      <w:proofErr w:type="spellStart"/>
-      <w:r>
-        <w:t>resuspended</w:t>
-      </w:r>
-      <w:proofErr w:type="spellEnd"/>
-      <w:r>
-        <w:t xml:space="preserve"> in 250 µl of nuclear lysis buffer (10 </w:t>
-      </w:r>
-      <w:proofErr w:type="spellStart"/>
-      <w:r>
-        <w:t>mM</w:t>
-      </w:r>
-      <w:proofErr w:type="spellEnd"/>
-      <w:r>
-        <w:t xml:space="preserve"> HEPES-KOH pH 7.6; 100 </w:t>
-      </w:r>
-      <w:proofErr w:type="spellStart"/>
-      <w:r>
-        <w:t>mM</w:t>
-      </w:r>
-      <w:proofErr w:type="spellEnd"/>
-      <w:r>
-        <w:t xml:space="preserve"> </w:t>
-      </w:r>
-      <w:proofErr w:type="spellStart"/>
-      <w:r>
-        <w:t>KCl</w:t>
-      </w:r>
-      <w:proofErr w:type="spellEnd"/>
-      <w:r>
-        <w:t xml:space="preserve">; 0.1 </w:t>
-      </w:r>
-      <w:proofErr w:type="spellStart"/>
-      <w:r>
-        <w:t>mM</w:t>
-      </w:r>
-      <w:proofErr w:type="spellEnd"/>
-      <w:r>
-        <w:t xml:space="preserve"> EDTA; 10% glycerol; 0.15 </w:t>
-      </w:r>
-      <w:proofErr w:type="spellStart"/>
-      <w:r>
-        <w:t>mM</w:t>
-      </w:r>
-      <w:proofErr w:type="spellEnd"/>
-      <w:r>
-        <w:t xml:space="preserve"> </w:t>
-      </w:r>
-      <w:proofErr w:type="spellStart"/>
-      <w:r>
-        <w:t>spermine</w:t>
-      </w:r>
-      <w:proofErr w:type="spellEnd"/>
-      <w:r>
-        <w:t xml:space="preserve">; 0.5 </w:t>
-      </w:r>
-      <w:proofErr w:type="spellStart"/>
-      <w:r>
-        <w:t>mM</w:t>
-      </w:r>
-      <w:proofErr w:type="spellEnd"/>
-      <w:r>
-        <w:t xml:space="preserve"> </w:t>
-      </w:r>
-      <w:proofErr w:type="spellStart"/>
-      <w:r>
-        <w:t>spermidine</w:t>
-      </w:r>
-      <w:proofErr w:type="spellEnd"/>
-      <w:r>
-        <w:t xml:space="preserve">; 0.1 </w:t>
-      </w:r>
-      <w:proofErr w:type="spellStart"/>
-      <w:r>
-        <w:t>mM</w:t>
-      </w:r>
-      <w:proofErr w:type="spellEnd"/>
-      <w:r>
-        <w:t xml:space="preserve"> </w:t>
-      </w:r>
-      <w:proofErr w:type="spellStart"/>
-      <w:r>
-        <w:t>NaF</w:t>
-      </w:r>
-      <w:proofErr w:type="spellEnd"/>
-      <w:r>
-        <w:t xml:space="preserve">; 0.1 </w:t>
-      </w:r>
-      <w:proofErr w:type="spellStart"/>
-      <w:r>
-        <w:t>mM</w:t>
-      </w:r>
-      <w:proofErr w:type="spellEnd"/>
-      <w:r>
-        <w:t xml:space="preserve"> Na</w:t>
+        <w:t>centrifuged at 15,000 RCF for 10 min at 4˚C. Pelleted nuclei were resuspended in 250 µl of nuclear lysis buffer (10 mM HEPES-KOH pH 7.6; 100 mM KCl; 0.1 mM EDTA; 10% glycerol; 0.15 mM spermine; 0.5 mM spermidine; 0.1 mM NaF; 0.1 mM Na</w:t>
       </w:r>
       <w:r>
         <w:rPr>
@@ -1162,15 +917,7 @@
         <w:t>4</w:t>
       </w:r>
       <w:r>
-        <w:t xml:space="preserve">; 0.1 </w:t>
-      </w:r>
-      <w:proofErr w:type="spellStart"/>
-      <w:r>
-        <w:t>mM</w:t>
-      </w:r>
-      <w:proofErr w:type="spellEnd"/>
-      <w:r>
-        <w:t xml:space="preserve"> ZnCl</w:t>
+        <w:t>; 0.1 mM ZnCl</w:t>
       </w:r>
       <w:r>
         <w:rPr>
@@ -1179,89 +926,17 @@
         <w:t>2</w:t>
       </w:r>
       <w:r>
-        <w:t xml:space="preserve">; 1 </w:t>
-      </w:r>
-      <w:proofErr w:type="spellStart"/>
-      <w:r>
-        <w:t>mM</w:t>
-      </w:r>
-      <w:proofErr w:type="spellEnd"/>
-      <w:r>
-        <w:t xml:space="preserve"> DTT; 0.1 </w:t>
-      </w:r>
-      <w:proofErr w:type="spellStart"/>
-      <w:r>
-        <w:t>mM</w:t>
-      </w:r>
-      <w:proofErr w:type="spellEnd"/>
-      <w:r>
-        <w:t xml:space="preserve"> PMSF; 1x </w:t>
-      </w:r>
-      <w:proofErr w:type="spellStart"/>
-      <w:r>
-        <w:t>RNAase</w:t>
-      </w:r>
-      <w:proofErr w:type="spellEnd"/>
-      <w:r>
-        <w:t xml:space="preserve"> inhibitor). </w:t>
-      </w:r>
-      <w:r>
-        <w:t xml:space="preserve">While gently </w:t>
-      </w:r>
-      <w:proofErr w:type="spellStart"/>
-      <w:r>
-        <w:t>vortexing</w:t>
-      </w:r>
-      <w:proofErr w:type="spellEnd"/>
-      <w:r>
-        <w:t xml:space="preserve">, an equal volume of NUN buffer (25 </w:t>
-      </w:r>
-      <w:proofErr w:type="spellStart"/>
-      <w:r>
-        <w:t>mM</w:t>
-      </w:r>
-      <w:proofErr w:type="spellEnd"/>
-      <w:r>
-        <w:t xml:space="preserve"> HEPES-KOH pH 7.6; 300 </w:t>
-      </w:r>
-      <w:proofErr w:type="spellStart"/>
-      <w:r>
-        <w:t>mM</w:t>
-      </w:r>
-      <w:proofErr w:type="spellEnd"/>
-      <w:r>
-        <w:t xml:space="preserve"> </w:t>
-      </w:r>
-      <w:proofErr w:type="spellStart"/>
-      <w:r>
-        <w:t>NaCl</w:t>
-      </w:r>
-      <w:proofErr w:type="spellEnd"/>
-      <w:r>
-        <w:t xml:space="preserve">; 1M urea; 1% NP-40; 1 </w:t>
-      </w:r>
-      <w:proofErr w:type="spellStart"/>
-      <w:r>
-        <w:t>mM</w:t>
-      </w:r>
-      <w:proofErr w:type="spellEnd"/>
-      <w:r>
-        <w:t xml:space="preserve"> DTT; 0.1 </w:t>
-      </w:r>
-      <w:proofErr w:type="spellStart"/>
-      <w:r>
-        <w:t>mM</w:t>
-      </w:r>
-      <w:proofErr w:type="spellEnd"/>
-      <w:r>
-        <w:t xml:space="preserve"> PMSF) was added drop-by-drop over a period 5 minutes. Condensed chromatin </w:t>
-      </w:r>
-      <w:del w:id="70" w:author="Albert Courey" w:date="2015-11-13T14:05:00Z">
+        <w:t xml:space="preserve">; 1 mM DTT; 0.1 mM PMSF; 1x RNAase inhibitor). </w:t>
+      </w:r>
+      <w:r>
+        <w:t xml:space="preserve">While gently vortexing, an equal volume of NUN buffer (25 mM HEPES-KOH pH 7.6; 300 mM NaCl; 1M urea; 1% NP-40; 1 mM DTT; 0.1 mM PMSF) was added drop-by-drop over a period 5 minutes. Condensed chromatin </w:t>
+      </w:r>
+      <w:del w:id="85" w:author="Albert Courey" w:date="2015-11-13T14:05:00Z">
         <w:r>
           <w:delText>should become</w:delText>
         </w:r>
       </w:del>
-      <w:ins w:id="71" w:author="Albert Courey" w:date="2015-11-13T14:05:00Z">
+      <w:ins w:id="86" w:author="Albert Courey" w:date="2015-11-13T14:05:00Z">
         <w:r>
           <w:t>became</w:t>
         </w:r>
@@ -1269,44 +944,20 @@
       <w:r>
         <w:t xml:space="preserve"> visible as a fluffy white precipitate. The solution was then incubated for 20 min on ice and centrifuged at 14</w:t>
       </w:r>
-      <w:ins w:id="72" w:author="Albert Courey" w:date="2015-11-13T14:05:00Z">
+      <w:ins w:id="87" w:author="Albert Courey" w:date="2015-11-13T14:05:00Z">
         <w:r>
           <w:t xml:space="preserve">,000 </w:t>
         </w:r>
       </w:ins>
-      <w:del w:id="73" w:author="Albert Courey" w:date="2015-11-13T14:05:00Z">
+      <w:del w:id="88" w:author="Albert Courey" w:date="2015-11-13T14:05:00Z">
         <w:r>
           <w:delText xml:space="preserve">k </w:delText>
         </w:r>
       </w:del>
       <w:r>
-        <w:t xml:space="preserve">rpm for 30 min at 4˚C. The supernatant (primarily nucleoplasm) was discarded and the pellet was </w:t>
-      </w:r>
-      <w:proofErr w:type="spellStart"/>
-      <w:r>
-        <w:t>resuspended</w:t>
-      </w:r>
-      <w:proofErr w:type="spellEnd"/>
-      <w:r>
-        <w:t xml:space="preserve"> in </w:t>
-      </w:r>
-      <w:proofErr w:type="spellStart"/>
-      <w:r>
-        <w:t>Trizol</w:t>
-      </w:r>
-      <w:proofErr w:type="spellEnd"/>
-      <w:r>
-        <w:t xml:space="preserve"> reagent (</w:t>
-      </w:r>
-      <w:proofErr w:type="spellStart"/>
-      <w:r>
-        <w:t>Qiagen</w:t>
-      </w:r>
-      <w:proofErr w:type="spellEnd"/>
-      <w:r>
-        <w:t xml:space="preserve">). RNA was then purified following </w:t>
-      </w:r>
-      <w:ins w:id="74" w:author="Albert Courey" w:date="2015-11-13T14:06:00Z">
+        <w:t xml:space="preserve">rpm for 30 min at 4˚C. The supernatant (primarily nucleoplasm) was discarded and the pellet was resuspended in Trizol reagent (Qiagen). RNA was then purified following </w:t>
+      </w:r>
+      <w:ins w:id="89" w:author="Albert Courey" w:date="2015-11-13T14:06:00Z">
         <w:r>
           <w:t xml:space="preserve">the </w:t>
         </w:r>
@@ -1314,7 +965,7 @@
       <w:r>
         <w:t>manufacturer’s protocol</w:t>
       </w:r>
-      <w:del w:id="75" w:author="Albert Courey" w:date="2015-11-13T14:06:00Z">
+      <w:del w:id="90" w:author="Albert Courey" w:date="2015-11-13T14:06:00Z">
         <w:r>
           <w:delText>s</w:delText>
         </w:r>
@@ -1328,23 +979,25 @@
         <w:pStyle w:val="BodyText"/>
         <w:spacing w:line="480" w:lineRule="auto"/>
         <w:rPr>
-          <w:ins w:id="76" w:author="Michael Chambers" w:date="2015-11-14T16:10:00Z"/>
+          <w:ins w:id="91" w:author="Michael Chambers" w:date="2015-11-16T00:47:00Z"/>
           <w:i/>
         </w:rPr>
       </w:pPr>
-      <w:proofErr w:type="spellStart"/>
-      <w:r>
-        <w:rPr>
+    </w:p>
+    <w:p>
+      <w:pPr>
+        <w:pStyle w:val="BodyText"/>
+        <w:spacing w:line="480" w:lineRule="auto"/>
+        <w:rPr>
+          <w:ins w:id="92" w:author="Michael Chambers" w:date="2015-11-14T16:10:00Z"/>
           <w:i/>
         </w:rPr>
-        <w:t>rRNA</w:t>
-      </w:r>
-      <w:proofErr w:type="spellEnd"/>
+      </w:pPr>
       <w:r>
         <w:rPr>
           <w:i/>
         </w:rPr>
-        <w:t xml:space="preserve"> removal</w:t>
+        <w:t>rRNA removal</w:t>
       </w:r>
     </w:p>
     <w:p>
@@ -1352,61 +1005,13 @@
         <w:pStyle w:val="BodyText"/>
         <w:spacing w:line="480" w:lineRule="auto"/>
         <w:rPr>
-          <w:ins w:id="77" w:author="Michael Chambers" w:date="2015-11-14T16:10:00Z"/>
-        </w:rPr>
-      </w:pPr>
-      <w:ins w:id="78" w:author="Michael Chambers" w:date="2015-11-14T16:10:00Z">
+          <w:ins w:id="93" w:author="Michael Chambers" w:date="2015-11-14T16:10:00Z"/>
+        </w:rPr>
+      </w:pPr>
+      <w:ins w:id="94" w:author="Michael Chambers" w:date="2015-11-14T16:10:00Z">
         <w:r>
           <w:lastRenderedPageBreak/>
-          <w:t xml:space="preserve">RNA samples were depleted of ribosomal, poly(A)+, and additional RNA contaminants through an affinity depletion procedure adopted from </w:t>
-        </w:r>
-        <w:proofErr w:type="spellStart"/>
-        <w:r>
-          <w:t>Khodor</w:t>
-        </w:r>
-        <w:proofErr w:type="spellEnd"/>
-        <w:r>
-          <w:t xml:space="preserve"> et a. (2011). An </w:t>
-        </w:r>
-        <w:proofErr w:type="spellStart"/>
-        <w:r>
-          <w:t>equimolar</w:t>
-        </w:r>
-        <w:proofErr w:type="spellEnd"/>
-        <w:r>
-          <w:t xml:space="preserve"> mixture of </w:t>
-        </w:r>
-        <w:proofErr w:type="spellStart"/>
-        <w:r>
-          <w:t>biotinylated</w:t>
-        </w:r>
-        <w:proofErr w:type="spellEnd"/>
-        <w:r>
-          <w:t xml:space="preserve"> affinity oligomers (Table 3-1; </w:t>
-        </w:r>
-        <w:proofErr w:type="spellStart"/>
-        <w:r>
-          <w:t>Eurofins</w:t>
-        </w:r>
-        <w:proofErr w:type="spellEnd"/>
-        <w:r>
-          <w:t xml:space="preserve"> MWG Operon) was added to 6 µg of purified RNA in annealing buffer (10 </w:t>
-        </w:r>
-        <w:proofErr w:type="spellStart"/>
-        <w:r>
-          <w:t>mM</w:t>
-        </w:r>
-        <w:proofErr w:type="spellEnd"/>
-        <w:r>
-          <w:t xml:space="preserve"> EDTA; 0.5x SSC) in a volume of 100 µl. RNA was denatured at 75˚C for 5 min and annealed at 37˚C for 30 min. Annealed mixture was added to 1ml streptavidin paramagnetic beads (</w:t>
-        </w:r>
-        <w:proofErr w:type="spellStart"/>
-        <w:r>
-          <w:t>Promega</w:t>
-        </w:r>
-        <w:proofErr w:type="spellEnd"/>
-        <w:r>
-          <w:t xml:space="preserve">) and incubated at 25˚C for 15 min, followed by 2 hours at 4˚C with gentle rocking, and the supernatant retained for library preparation. This procedure was performed twice per sample. </w:t>
+          <w:t xml:space="preserve">RNA samples were depleted of ribosomal, poly(A)+, and additional RNA contaminants through an affinity depletion procedure adopted from Khodor et a. (2011). An equimolar mixture of biotinylated affinity oligomers (Table 3-1; Eurofins MWG Operon) was added to 6 µg of purified RNA in annealing buffer (10 mM EDTA; 0.5x SSC) in a volume of 100 µl. RNA was denatured at 75˚C for 5 min and annealed at 37˚C for 30 min. Annealed mixture was added to 1ml streptavidin paramagnetic beads (Promega) and incubated at 25˚C for 15 min, followed by 2 hours at 4˚C with gentle rocking, and the supernatant retained for library preparation. This procedure was performed twice per sample. </w:t>
         </w:r>
       </w:ins>
     </w:p>
@@ -1415,7 +1020,7 @@
         <w:pStyle w:val="BodyText"/>
         <w:spacing w:line="480" w:lineRule="auto"/>
         <w:rPr>
-          <w:ins w:id="79" w:author="Albert Courey" w:date="2015-11-13T14:06:00Z"/>
+          <w:ins w:id="95" w:author="Albert Courey" w:date="2015-11-13T14:06:00Z"/>
           <w:i/>
         </w:rPr>
       </w:pPr>
@@ -1425,12 +1030,12 @@
         <w:pStyle w:val="BodyText"/>
         <w:spacing w:line="480" w:lineRule="auto"/>
         <w:rPr>
-          <w:del w:id="80" w:author="Michael Chambers" w:date="2015-11-14T16:10:00Z"/>
+          <w:del w:id="96" w:author="Michael Chambers" w:date="2015-11-14T16:10:00Z"/>
           <w:i/>
         </w:rPr>
       </w:pPr>
-      <w:ins w:id="81" w:author="Albert Courey" w:date="2015-11-13T14:06:00Z">
-        <w:del w:id="82" w:author="Michael Chambers" w:date="2015-11-14T16:10:00Z">
+      <w:ins w:id="97" w:author="Albert Courey" w:date="2015-11-13T14:06:00Z">
+        <w:del w:id="98" w:author="Michael Chambers" w:date="2015-11-14T16:10:00Z">
           <w:r>
             <w:rPr>
               <w:i/>
@@ -1452,21 +1057,7 @@
         <w:rPr>
           <w:i/>
         </w:rPr>
-        <w:t>RNA-</w:t>
-      </w:r>
-      <w:proofErr w:type="spellStart"/>
-      <w:r>
-        <w:rPr>
-          <w:i/>
-        </w:rPr>
-        <w:t>seq</w:t>
-      </w:r>
-      <w:proofErr w:type="spellEnd"/>
-      <w:r>
-        <w:rPr>
-          <w:i/>
-        </w:rPr>
-        <w:t xml:space="preserve"> library construction and sequencing</w:t>
+        <w:t>RNA-seq library construction and sequencing</w:t>
       </w:r>
     </w:p>
     <w:p>
@@ -1474,81 +1065,12 @@
         <w:pStyle w:val="BodyText"/>
         <w:spacing w:line="480" w:lineRule="auto"/>
         <w:rPr>
-          <w:ins w:id="83" w:author="Michael Chambers" w:date="2015-11-14T16:10:00Z"/>
-        </w:rPr>
-      </w:pPr>
-      <w:proofErr w:type="spellStart"/>
-      <w:ins w:id="84" w:author="Michael Chambers" w:date="2015-11-14T16:10:00Z">
-        <w:r>
-          <w:t>rRNA</w:t>
-        </w:r>
-        <w:proofErr w:type="spellEnd"/>
-        <w:r>
-          <w:t xml:space="preserve">-depleted RNA was concentrated via ethanol precipitation. Size distribution of samples was determined via Agilent 2100 </w:t>
-        </w:r>
-        <w:proofErr w:type="spellStart"/>
-        <w:r>
-          <w:t>Bioanalyzer</w:t>
-        </w:r>
-        <w:proofErr w:type="spellEnd"/>
-        <w:r>
-          <w:t xml:space="preserve"> (Agilent Technologies). Indexed RNA-</w:t>
-        </w:r>
-        <w:proofErr w:type="spellStart"/>
-        <w:r>
-          <w:t>seq</w:t>
-        </w:r>
-        <w:proofErr w:type="spellEnd"/>
-        <w:r>
-          <w:t xml:space="preserve"> libraries were generated with the </w:t>
-        </w:r>
-        <w:proofErr w:type="spellStart"/>
-        <w:r>
-          <w:t>ScriptSeq</w:t>
-        </w:r>
-        <w:proofErr w:type="spellEnd"/>
-        <w:r>
-          <w:t xml:space="preserve"> v2 RNA-</w:t>
-        </w:r>
-        <w:proofErr w:type="spellStart"/>
-        <w:r>
-          <w:t>seq</w:t>
-        </w:r>
-        <w:proofErr w:type="spellEnd"/>
-        <w:r>
-          <w:t xml:space="preserve"> Library Preparation Kit (</w:t>
-        </w:r>
-        <w:proofErr w:type="spellStart"/>
-        <w:r>
-          <w:t>Epicentre</w:t>
-        </w:r>
-        <w:proofErr w:type="spellEnd"/>
-        <w:r>
-          <w:t xml:space="preserve">). Sequencing was performed on </w:t>
-        </w:r>
-        <w:proofErr w:type="spellStart"/>
-        <w:r>
-          <w:t>Illumia</w:t>
-        </w:r>
-        <w:proofErr w:type="spellEnd"/>
-        <w:r>
-          <w:t xml:space="preserve"> </w:t>
-        </w:r>
-        <w:proofErr w:type="spellStart"/>
-        <w:r>
-          <w:t>HiSeq</w:t>
-        </w:r>
-        <w:proofErr w:type="spellEnd"/>
-        <w:r>
-          <w:t xml:space="preserve"> 2000 sequencing platform (High Throughput Sequencing Core Facility, Broad Stem Cell Research Center, UCLA). Reads were </w:t>
-        </w:r>
-        <w:proofErr w:type="spellStart"/>
-        <w:r>
-          <w:t>demultiplex</w:t>
-        </w:r>
-        <w:proofErr w:type="spellEnd"/>
-        <w:r>
-          <w:t xml:space="preserve"> via custom scripts and mapped to the BDGP5/dm3 </w:t>
+          <w:ins w:id="99" w:author="Michael Chambers" w:date="2015-11-14T16:10:00Z"/>
+        </w:rPr>
+      </w:pPr>
+      <w:ins w:id="100" w:author="Michael Chambers" w:date="2015-11-14T16:10:00Z">
+        <w:r>
+          <w:t xml:space="preserve">rRNA-depleted RNA was concentrated via ethanol precipitation. Size distribution of samples was determined via Agilent 2100 Bioanalyzer (Agilent Technologies). Indexed RNA-seq libraries were generated with the ScriptSeq v2 RNA-seq Library Preparation Kit (Epicentre). Sequencing was performed on Illumia HiSeq 2000 sequencing platform (High Throughput Sequencing Core Facility, Broad Stem Cell Research Center, UCLA). Reads were demultiplex via custom scripts and mapped to the BDGP5/dm3 </w:t>
         </w:r>
         <w:r>
           <w:rPr>
@@ -1557,31 +1079,7 @@
           <w:t xml:space="preserve">D. melanogaster </w:t>
         </w:r>
         <w:r>
-          <w:t>genome with Tophat2 (v2.1.0) {Kim, 2013 #1817} using the following parameters: -g 1 –solexa1.3-quals. A gene model annotation (</w:t>
-        </w:r>
-        <w:proofErr w:type="spellStart"/>
-        <w:r>
-          <w:t>iGenomes</w:t>
-        </w:r>
-        <w:proofErr w:type="spellEnd"/>
-        <w:r>
-          <w:t xml:space="preserve"> UCSC dm3) was provided as a mapping guide. Assignment of mapped reads to transcripts was performed with </w:t>
-        </w:r>
-        <w:proofErr w:type="spellStart"/>
-        <w:r>
-          <w:t>HTSeq</w:t>
-        </w:r>
-        <w:proofErr w:type="spellEnd"/>
-        <w:r>
-          <w:t xml:space="preserve"> {</w:t>
-        </w:r>
-        <w:proofErr w:type="spellStart"/>
-        <w:r>
-          <w:t>IAnders</w:t>
-        </w:r>
-        <w:proofErr w:type="spellEnd"/>
-        <w:r>
-          <w:t>, 2015 #3027}.</w:t>
+          <w:t>genome with Tophat2 (v2.1.0) {Kim, 2013 #1817} using the following parameters: -g 1 –solexa1.3-quals. A gene model annotation (iGenomes UCSC dm3) was provided as a mapping guide. Assignment of mapped reads to transcripts was performed with HTSeq {IAnders, 2015 #3027}.</w:t>
         </w:r>
       </w:ins>
     </w:p>
@@ -1590,11 +1088,11 @@
         <w:pStyle w:val="BodyText"/>
         <w:spacing w:line="480" w:lineRule="auto"/>
         <w:rPr>
-          <w:ins w:id="85" w:author="Michael Chambers" w:date="2015-11-14T16:11:00Z"/>
+          <w:ins w:id="101" w:author="Michael Chambers" w:date="2015-11-14T16:11:00Z"/>
           <w:i/>
         </w:rPr>
       </w:pPr>
-      <w:ins w:id="86" w:author="Michael Chambers" w:date="2015-11-14T16:11:00Z">
+      <w:ins w:id="102" w:author="Michael Chambers" w:date="2015-11-14T16:11:00Z">
         <w:r>
           <w:rPr>
             <w:i/>
@@ -1608,53 +1106,33 @@
         <w:pStyle w:val="BodyText"/>
         <w:spacing w:line="480" w:lineRule="auto"/>
         <w:rPr>
-          <w:ins w:id="87" w:author="Michael Chambers" w:date="2015-11-14T16:11:00Z"/>
-        </w:rPr>
-      </w:pPr>
-      <w:ins w:id="88" w:author="Michael Chambers" w:date="2015-11-14T16:11:00Z">
+          <w:ins w:id="103" w:author="Michael Chambers" w:date="2015-11-14T16:11:00Z"/>
+        </w:rPr>
+      </w:pPr>
+      <w:ins w:id="104" w:author="Michael Chambers" w:date="2015-11-14T16:11:00Z">
         <w:r>
           <w:lastRenderedPageBreak/>
-          <w:t>Mean normalized transcript expression levels (FPKM) were generated with DESeq2 (v1.10.0) {Love, 2014 #3031}. RNA-</w:t>
-        </w:r>
-        <w:proofErr w:type="spellStart"/>
-        <w:r>
-          <w:t>seq</w:t>
-        </w:r>
-        <w:proofErr w:type="spellEnd"/>
-        <w:r>
-          <w:t xml:space="preserve"> read mapping density analysis was performed using </w:t>
-        </w:r>
-        <w:proofErr w:type="spellStart"/>
-        <w:r>
-          <w:t>PicardTools</w:t>
-        </w:r>
-        <w:proofErr w:type="spellEnd"/>
-        <w:r>
-          <w:t xml:space="preserve"> (http://broadinstitute.github.io/picard/). Additional </w:t>
-        </w:r>
-        <w:proofErr w:type="spellStart"/>
-        <w:r>
-          <w:t>metagene</w:t>
-        </w:r>
-        <w:proofErr w:type="spellEnd"/>
-        <w:r>
-          <w:t xml:space="preserve"> analysis was performed using the ‘</w:t>
-        </w:r>
-        <w:proofErr w:type="spellStart"/>
-        <w:r>
-          <w:t>metagene</w:t>
-        </w:r>
-        <w:proofErr w:type="spellEnd"/>
-        <w:r>
-          <w:t>’ package of R/Bioconductor {</w:t>
-        </w:r>
-        <w:proofErr w:type="spellStart"/>
-        <w:r>
-          <w:t>Beauparlant</w:t>
-        </w:r>
-        <w:proofErr w:type="spellEnd"/>
-        <w:r>
-          <w:t xml:space="preserve">, 2014 #3167}. </w:t>
+          <w:t xml:space="preserve">Mean normalized transcript expression levels (FPKM) were generated with DESeq2 (v1.10.0) {Love, 2014 #3031}. </w:t>
+        </w:r>
+      </w:ins>
+      <w:ins w:id="105" w:author="Michael Chambers" w:date="2015-11-16T00:46:00Z">
+        <w:r>
+          <w:t xml:space="preserve">Significant changes in transcript abundance were quantified with the same software by comparison with poly(A)+ RNA-seq from wild-type </w:t>
+        </w:r>
+      </w:ins>
+      <w:ins w:id="106" w:author="Michael Chambers" w:date="2015-11-16T00:47:00Z">
+        <w:r>
+          <w:t>embryo data described in Chapter 2 of this thesis.</w:t>
+        </w:r>
+      </w:ins>
+      <w:ins w:id="107" w:author="Michael Chambers" w:date="2015-11-16T00:46:00Z">
+        <w:r>
+          <w:t xml:space="preserve"> </w:t>
+        </w:r>
+      </w:ins>
+      <w:ins w:id="108" w:author="Michael Chambers" w:date="2015-11-14T16:11:00Z">
+        <w:r>
+          <w:t xml:space="preserve">RNA-seq read mapping density analysis was performed using PicardTools (http://broadinstitute.github.io/picard/). Additional metagene analysis was performed using the ‘metagene’ package of R/Bioconductor {Beauparlant, 2014 #3167}. </w:t>
         </w:r>
       </w:ins>
     </w:p>
@@ -1663,12 +1141,12 @@
         <w:pStyle w:val="BodyText"/>
         <w:spacing w:line="480" w:lineRule="auto"/>
         <w:rPr>
-          <w:del w:id="89" w:author="Michael Chambers" w:date="2015-11-14T16:10:00Z"/>
+          <w:del w:id="109" w:author="Michael Chambers" w:date="2015-11-14T16:10:00Z"/>
           <w:i/>
         </w:rPr>
       </w:pPr>
-      <w:ins w:id="90" w:author="Albert Courey" w:date="2015-11-13T14:06:00Z">
-        <w:del w:id="91" w:author="Michael Chambers" w:date="2015-11-14T16:10:00Z">
+      <w:ins w:id="110" w:author="Albert Courey" w:date="2015-11-13T14:06:00Z">
+        <w:del w:id="111" w:author="Michael Chambers" w:date="2015-11-14T16:10:00Z">
           <w:r>
             <w:rPr>
               <w:i/>
@@ -1686,8 +1164,8 @@
           <w:i/>
         </w:rPr>
       </w:pPr>
-      <w:bookmarkStart w:id="92" w:name="results"/>
-      <w:bookmarkEnd w:id="92"/>
+      <w:bookmarkStart w:id="112" w:name="results"/>
+      <w:bookmarkEnd w:id="112"/>
     </w:p>
     <w:p>
       <w:pPr>
@@ -1792,15 +1270,7 @@
         <w:t xml:space="preserve"> </w:t>
       </w:r>
       <w:r>
-        <w:t>{</w:t>
-      </w:r>
-      <w:proofErr w:type="spellStart"/>
-      <w:r>
-        <w:t>Cernilogar</w:t>
-      </w:r>
-      <w:proofErr w:type="spellEnd"/>
-      <w:r>
-        <w:t>, 2011 #3156}</w:t>
+        <w:t>{Cernilogar, 2011 #3156}</w:t>
       </w:r>
       <w:r>
         <w:t xml:space="preserve">. </w:t>
@@ -1809,15 +1279,7 @@
         <w:t>Isolated</w:t>
       </w:r>
       <w:r>
-        <w:t xml:space="preserve"> RNA was affinity-depleted for </w:t>
-      </w:r>
-      <w:proofErr w:type="spellStart"/>
-      <w:r>
-        <w:t>polyadenylated</w:t>
-      </w:r>
-      <w:proofErr w:type="spellEnd"/>
-      <w:r>
-        <w:t xml:space="preserve"> RNA in order to further minimize the contribution of mature mRNA from analysis. The</w:t>
+        <w:t xml:space="preserve"> RNA was affinity-depleted for polyadenylated RNA in order to further minimize the contribution of mature mRNA from analysis. The</w:t>
       </w:r>
       <w:r>
         <w:t xml:space="preserve"> level of</w:t>
@@ -1844,408 +1306,429 @@
         <w:t xml:space="preserve"> enriched for histones and de</w:t>
       </w:r>
       <w:r>
-        <w:t xml:space="preserve">ficient for </w:t>
+        <w:t xml:space="preserve">ficient </w:t>
+      </w:r>
+      <w:r>
+        <w:lastRenderedPageBreak/>
+        <w:t xml:space="preserve">for </w:t>
       </w:r>
       <w:r>
         <w:t>a cytoplasmic marker.</w:t>
       </w:r>
       <w:r>
-        <w:t xml:space="preserve"> Sequencing reads obtained from mature transcripts ideally map uniformly across genes, though this is heavily dependent on the quality of the RNA utilized </w:t>
-      </w:r>
+        <w:t xml:space="preserve"> Sequencing reads obtained from mature transcripts ideally map uniformly across genes, though this is heavily dependent on the quality of the RNA utilized for library generation. Non-uniformity generally manifests as a 3’ bias in mappable reads, as partially fragmented mRNA is purified by affinity selection to polyadenylation sites</w:t>
+      </w:r>
+      <w:r>
+        <w:t xml:space="preserve"> </w:t>
+      </w:r>
+      <w:r>
+        <w:t>{Roberts, 2011 #3157}</w:t>
+      </w:r>
+      <w:r>
+        <w:t xml:space="preserve">. </w:t>
+      </w:r>
+      <w:r>
+        <w:t xml:space="preserve">Chromatin-associated RNA exhibits a significant 5’ bias at each developmental stage, and is partially depleted at the 3’ end (Fig. 3-2). The large enrichment of reads arising from the initial 15% of gene bodies may be </w:t>
+      </w:r>
+      <w:r>
+        <w:t>indicative</w:t>
+      </w:r>
+      <w:r>
+        <w:t xml:space="preserve"> of promoter-proximal paused polymerase. </w:t>
+      </w:r>
+      <w:r>
+        <w:t xml:space="preserve">The sharp </w:t>
+      </w:r>
+      <w:r>
+        <w:t>decrease</w:t>
+      </w:r>
+      <w:r>
+        <w:t xml:space="preserve"> in read occupancy near the 3’ terminus may result from </w:t>
+      </w:r>
+      <w:r>
+        <w:t xml:space="preserve">frequent </w:t>
+      </w:r>
+      <w:r>
+        <w:t>polymerase pausing in terminal exons</w:t>
+      </w:r>
+      <w:r>
+        <w:t xml:space="preserve"> </w:t>
+      </w:r>
+      <w:r>
+        <w:t>{Carrillo Oesterreich, 2010 #3159}</w:t>
+      </w:r>
+      <w:r>
+        <w:t>.</w:t>
+      </w:r>
+      <w:r>
+        <w:t xml:space="preserve"> Pausing in term</w:t>
+      </w:r>
+      <w:r>
+        <w:t>inal exons is thought to promote recognition of polyadenylation sites</w:t>
+      </w:r>
+      <w:r>
+        <w:t xml:space="preserve"> </w:t>
+      </w:r>
+      <w:r>
+        <w:t>and transcriptional termination</w:t>
+      </w:r>
+      <w:r>
+        <w:t xml:space="preserve"> </w:t>
+      </w:r>
+      <w:r>
+        <w:t>{Gromak, 2006 #3166}</w:t>
+      </w:r>
+      <w:r>
+        <w:t>.</w:t>
+      </w:r>
+    </w:p>
+    <w:p>
+      <w:pPr>
+        <w:spacing w:line="480" w:lineRule="auto"/>
+      </w:pPr>
+      <w:r>
+        <w:tab/>
+      </w:r>
+      <w:r>
+        <w:t xml:space="preserve"> </w:t>
+      </w:r>
+      <w:r>
+        <w:t xml:space="preserve">Chromatin-associated RNA is enriched for intronic sequence when compared to </w:t>
+      </w:r>
+      <w:r>
+        <w:t>poly(A)+ libraries prepared from the same developmental stages (Fig. 3-3)</w:t>
+      </w:r>
+      <w:r>
+        <w:t xml:space="preserve">. </w:t>
+      </w:r>
+      <w:r>
+        <w:t>Our data indicates that o</w:t>
+      </w:r>
+      <w:r>
+        <w:t>n average, 13% of poly(A)+ RNA-seq reads map to constitutive introns</w:t>
+      </w:r>
+      <w:r>
+        <w:t xml:space="preserve"> compared to</w:t>
+      </w:r>
+      <w:r>
+        <w:t xml:space="preserve"> 35% of chromatin-associated RNA</w:t>
+      </w:r>
+      <w:r>
+        <w:t xml:space="preserve"> reads</w:t>
+      </w:r>
+      <w:r>
+        <w:t xml:space="preserve">. </w:t>
+      </w:r>
+      <w:r>
+        <w:t xml:space="preserve">While 60-70% of gene sequence in </w:t>
+      </w:r>
+      <w:r>
+        <w:rPr>
+          <w:i/>
+        </w:rPr>
+        <w:t>D. melanogaster</w:t>
+      </w:r>
+      <w:r>
+        <w:t xml:space="preserve"> is annotated as intronic, the large </w:t>
+      </w:r>
+      <w:r>
+        <w:t xml:space="preserve">majority of introns are believed to be cotranscriptionally spliced, with only 16% of introns exhibiting little or </w:t>
+      </w:r>
+      <w:commentRangeStart w:id="113"/>
+      <w:r>
+        <w:t>no</w:t>
+      </w:r>
+      <w:commentRangeEnd w:id="113"/>
+      <w:r>
+        <w:rPr>
+          <w:rStyle w:val="CommentReference"/>
+        </w:rPr>
+        <w:commentReference w:id="113"/>
+      </w:r>
+      <w:r>
+        <w:t xml:space="preserve"> splicing </w:t>
+      </w:r>
+      <w:r>
+        <w:t>{Khodor, 2011 #2081}</w:t>
+      </w:r>
+      <w:r>
+        <w:t xml:space="preserve"> </w:t>
+      </w:r>
+      <w:r>
+        <w:t>{Wuarin, 1994 #1471}</w:t>
+      </w:r>
+      <w:r>
+        <w:t>.</w:t>
+      </w:r>
+      <w:r>
+        <w:t xml:space="preserve"> Therefore, an intronic content of between 13 and 60% should be expected for a library enriched for pre-mRNA.</w:t>
+      </w:r>
+    </w:p>
+    <w:p>
+      <w:pPr>
+        <w:spacing w:line="480" w:lineRule="auto"/>
+      </w:pPr>
+      <w:r>
+        <w:tab/>
+      </w:r>
+    </w:p>
+    <w:p>
+      <w:pPr>
+        <w:spacing w:line="480" w:lineRule="auto"/>
+        <w:rPr>
+          <w:i/>
+        </w:rPr>
+      </w:pPr>
+      <w:r>
+        <w:rPr>
+          <w:i/>
+        </w:rPr>
+        <w:t>The levels of many nascent transcripts differ significantly from levels of mature mRNA</w:t>
+      </w:r>
+    </w:p>
+    <w:p>
+      <w:pPr>
+        <w:spacing w:line="480" w:lineRule="auto"/>
+        <w:rPr>
+          <w:ins w:id="114" w:author="Michael Chambers" w:date="2015-11-16T00:47:00Z"/>
+        </w:rPr>
+      </w:pPr>
       <w:r>
         <w:lastRenderedPageBreak/>
-        <w:t xml:space="preserve">for library generation. Non-uniformity generally manifests as a 3’ bias in </w:t>
-      </w:r>
-      <w:proofErr w:type="spellStart"/>
-      <w:r>
-        <w:t>mappable</w:t>
-      </w:r>
-      <w:proofErr w:type="spellEnd"/>
-      <w:r>
-        <w:t xml:space="preserve"> reads, as partially fragmented mRNA is purified by affinity selection to </w:t>
-      </w:r>
-      <w:proofErr w:type="spellStart"/>
-      <w:r>
-        <w:t>polyadenylation</w:t>
-      </w:r>
-      <w:proofErr w:type="spellEnd"/>
-      <w:r>
-        <w:t xml:space="preserve"> sites</w:t>
+        <w:tab/>
+        <w:t xml:space="preserve">Analysis of nascent pre-mRNA levels in multiple contexts has shown that the rate of accumulation of a particular transcript can be strongly uncoupled from the rate of transcript synthesis, owing to differential rates of accumulation, processing, and degradation </w:t>
+      </w:r>
+      <w:r>
+        <w:t>{Khodor, 2011 #2081}</w:t>
       </w:r>
       <w:r>
         <w:t xml:space="preserve"> </w:t>
       </w:r>
       <w:r>
-        <w:t>{Roberts, 2011 #3157}</w:t>
-      </w:r>
-      <w:r>
-        <w:t xml:space="preserve">. </w:t>
-      </w:r>
-      <w:r>
-        <w:t xml:space="preserve">Chromatin-associated RNA exhibits a significant 5’ bias at each developmental stage, and is partially depleted at the 3’ end (Fig. 3-2). The large enrichment of reads arising from the initial 15% of gene bodies may be </w:t>
-      </w:r>
-      <w:r>
-        <w:t>indicative</w:t>
-      </w:r>
-      <w:r>
-        <w:t xml:space="preserve"> of promoter-proximal paused polymerase. </w:t>
-      </w:r>
-      <w:r>
-        <w:t xml:space="preserve">The sharp </w:t>
-      </w:r>
-      <w:r>
-        <w:t>decrease</w:t>
-      </w:r>
-      <w:r>
-        <w:t xml:space="preserve"> in read occupancy near the 3’ terminus may result from </w:t>
-      </w:r>
-      <w:r>
-        <w:t xml:space="preserve">frequent </w:t>
-      </w:r>
-      <w:r>
-        <w:t>polymerase pausing in terminal exons</w:t>
-      </w:r>
-      <w:r>
-        <w:t xml:space="preserve"> </w:t>
-      </w:r>
-      <w:r>
-        <w:t xml:space="preserve">{Carrillo </w:t>
-      </w:r>
-      <w:proofErr w:type="spellStart"/>
-      <w:r>
-        <w:t>Oesterreich</w:t>
-      </w:r>
-      <w:proofErr w:type="spellEnd"/>
-      <w:r>
-        <w:t>, 2010 #3159}</w:t>
-      </w:r>
-      <w:r>
-        <w:t>.</w:t>
-      </w:r>
-      <w:r>
-        <w:t xml:space="preserve"> Pausing in term</w:t>
-      </w:r>
-      <w:r>
-        <w:t xml:space="preserve">inal exons is thought to promote recognition of </w:t>
-      </w:r>
-      <w:proofErr w:type="spellStart"/>
-      <w:r>
-        <w:t>polyadenylation</w:t>
-      </w:r>
-      <w:proofErr w:type="spellEnd"/>
-      <w:r>
-        <w:t xml:space="preserve"> sites</w:t>
-      </w:r>
-      <w:r>
-        <w:t xml:space="preserve"> </w:t>
-      </w:r>
-      <w:r>
-        <w:t>and transcriptional termination</w:t>
-      </w:r>
-      <w:r>
-        <w:t xml:space="preserve"> </w:t>
-      </w:r>
-      <w:r>
-        <w:t>{</w:t>
-      </w:r>
-      <w:proofErr w:type="spellStart"/>
-      <w:r>
-        <w:t>Gromak</w:t>
-      </w:r>
-      <w:proofErr w:type="spellEnd"/>
-      <w:r>
-        <w:t>, 2006 #3166}</w:t>
-      </w:r>
-      <w:r>
-        <w:t>.</w:t>
-      </w:r>
-    </w:p>
-    <w:p>
-      <w:pPr>
-        <w:spacing w:line="480" w:lineRule="auto"/>
-      </w:pPr>
-      <w:r>
-        <w:tab/>
-      </w:r>
-      <w:r>
-        <w:t xml:space="preserve"> </w:t>
-      </w:r>
-      <w:r>
-        <w:t xml:space="preserve">Chromatin-associated RNA is enriched for intronic sequence when compared to </w:t>
-      </w:r>
-      <w:r>
-        <w:t>poly(A)+ libraries prepared from the same developmental stages (Fig. 3-3)</w:t>
-      </w:r>
-      <w:r>
-        <w:t xml:space="preserve">. </w:t>
-      </w:r>
-      <w:r>
-        <w:t>Our data indicates that o</w:t>
-      </w:r>
-      <w:r>
-        <w:t>n average, 13% of poly(A)+ RNA-</w:t>
-      </w:r>
-      <w:proofErr w:type="spellStart"/>
-      <w:r>
-        <w:t>seq</w:t>
-      </w:r>
-      <w:proofErr w:type="spellEnd"/>
-      <w:r>
-        <w:t xml:space="preserve"> reads map to constitutive introns</w:t>
-      </w:r>
-      <w:r>
-        <w:t xml:space="preserve"> compared to</w:t>
-      </w:r>
-      <w:r>
-        <w:t xml:space="preserve"> 35% of chromatin-associated RNA</w:t>
-      </w:r>
-      <w:r>
-        <w:t xml:space="preserve"> reads</w:t>
-      </w:r>
-      <w:r>
-        <w:t xml:space="preserve">. </w:t>
-      </w:r>
-      <w:r>
-        <w:t xml:space="preserve">While 60-70% of gene sequence in </w:t>
-      </w:r>
-      <w:r>
-        <w:rPr>
+        <w:t>{Rodriguez, 2013 #1782}</w:t>
+      </w:r>
+      <w:r>
+        <w:t xml:space="preserve">. In developmental contexts, </w:t>
+      </w:r>
+      <w:del w:id="115" w:author="Albert Courey" w:date="2015-11-13T14:17:00Z">
+        <w:r>
+          <w:delText xml:space="preserve">in which </w:delText>
+        </w:r>
+      </w:del>
+      <w:r>
+        <w:t xml:space="preserve">a significant proportion of the transcriptome is far from steady-state. </w:t>
+      </w:r>
+      <w:del w:id="116" w:author="Albert Courey" w:date="2015-11-13T14:19:00Z">
+        <w:r>
+          <w:delText xml:space="preserve">Correlation </w:delText>
+        </w:r>
+      </w:del>
+      <w:ins w:id="117" w:author="Albert Courey" w:date="2015-11-13T14:19:00Z">
+        <w:r>
+          <w:t xml:space="preserve">Comparison </w:t>
+        </w:r>
+      </w:ins>
+      <w:r>
+        <w:t xml:space="preserve">of chromatin-associated RNA transcript profiles with mRNA profiles obtained from the same timepoints </w:t>
+      </w:r>
+      <w:ins w:id="118" w:author="Albert Courey" w:date="2015-11-13T14:19:00Z">
+        <w:r>
+          <w:t xml:space="preserve">by principal components analysis </w:t>
+        </w:r>
+      </w:ins>
+      <w:r>
+        <w:t xml:space="preserve">indicates significant differences, with the majority of expressed genes exhibiting some deviance in expression rate and accumulation level (Fig. 3-4). Samples continue to cluster by developmental time stage, but segregate first by degree of “nascentness.” Comparison of the normalized expression levels of each gene indicates that many genes </w:t>
+      </w:r>
+      <w:r>
+        <w:t>exhibit comparable levels of expression in poly(A)+ and nascent samples</w:t>
+      </w:r>
+      <w:ins w:id="119" w:author="Albert Courey" w:date="2015-11-13T14:27:00Z">
+        <w:r>
+          <w:t xml:space="preserve"> (Fig 3-5)</w:t>
+        </w:r>
+      </w:ins>
+      <w:r>
+        <w:t xml:space="preserve">. A small number of genes are significantly enriched in the nascent population, however, while showing very little accumulation </w:t>
+      </w:r>
+      <w:r>
+        <w:t xml:space="preserve">in the poly(A)+ RNA-seq data. </w:t>
+      </w:r>
+      <w:r>
+        <w:t>A large fraction</w:t>
+      </w:r>
+      <w:r>
+        <w:t xml:space="preserve"> of these correspond to </w:t>
+      </w:r>
+      <w:r>
+        <w:t xml:space="preserve">non-polyadenylated RNAs, including histones, snRNAs, and </w:t>
+      </w:r>
+      <w:commentRangeStart w:id="120"/>
+      <w:r>
+        <w:t>snoRNAs</w:t>
+      </w:r>
+      <w:commentRangeEnd w:id="120"/>
+      <w:r>
+        <w:rPr>
+          <w:rStyle w:val="CommentReference"/>
+        </w:rPr>
+        <w:commentReference w:id="120"/>
+      </w:r>
+      <w:ins w:id="121" w:author="Michael Chambers" w:date="2015-11-16T00:47:00Z">
+        <w:r>
+          <w:t>.</w:t>
+        </w:r>
+      </w:ins>
+      <w:ins w:id="122" w:author="Michael Chambers" w:date="2015-11-16T00:48:00Z">
+        <w:r>
+          <w:t xml:space="preserve"> </w:t>
+        </w:r>
+      </w:ins>
+      <w:ins w:id="123" w:author="Michael Chambers" w:date="2015-11-16T00:47:00Z">
+        <w:r>
+          <w:t>These non-polyadenylated RNA species were removed from further analysis.</w:t>
+        </w:r>
+      </w:ins>
+    </w:p>
+    <w:p>
+      <w:pPr>
+        <w:spacing w:line="480" w:lineRule="auto"/>
+      </w:pPr>
+      <w:ins w:id="124" w:author="Michael Chambers" w:date="2015-11-16T00:48:00Z">
+        <w:r>
+          <w:tab/>
+          <w:t xml:space="preserve">Of the remaining transcripts, a significant number were found to be under- or over-represented in the nascent </w:t>
+        </w:r>
+      </w:ins>
+      <w:ins w:id="125" w:author="Michael Chambers" w:date="2015-11-16T00:49:00Z">
+        <w:r>
+          <w:t>m</w:t>
+        </w:r>
+      </w:ins>
+      <w:ins w:id="126" w:author="Michael Chambers" w:date="2015-11-16T00:48:00Z">
+        <w:r>
+          <w:t>RNA pool in comparison to mature mRNA</w:t>
+        </w:r>
+      </w:ins>
+      <w:ins w:id="127" w:author="Michael Chambers" w:date="2015-11-16T00:50:00Z">
+        <w:r>
+          <w:t>, comprising between 40 and 50% of all expressed genes across timepoints</w:t>
+        </w:r>
+      </w:ins>
+      <w:ins w:id="128" w:author="Michael Chambers" w:date="2015-11-16T00:49:00Z">
+        <w:r>
+          <w:t xml:space="preserve"> (Fig. 3.6A)</w:t>
+        </w:r>
+      </w:ins>
+      <w:ins w:id="129" w:author="Michael Chambers" w:date="2015-11-16T00:48:00Z">
+        <w:r>
+          <w:t>.</w:t>
+        </w:r>
+      </w:ins>
+      <w:del w:id="130" w:author="Michael Chambers" w:date="2015-11-16T00:47:00Z">
+        <w:r>
+          <w:delText>.</w:delText>
+        </w:r>
+      </w:del>
+      <w:ins w:id="131" w:author="Michael Chambers" w:date="2015-11-16T00:50:00Z">
+        <w:r>
+          <w:t xml:space="preserve"> </w:t>
+        </w:r>
+      </w:ins>
+      <w:ins w:id="132" w:author="Michael Chambers" w:date="2015-11-16T00:51:00Z">
+        <w:r>
+          <w:t>Analysis of these</w:t>
+        </w:r>
+      </w:ins>
+      <w:ins w:id="133" w:author="Michael Chambers" w:date="2015-11-16T00:52:00Z">
+        <w:r>
+          <w:t xml:space="preserve"> genes </w:t>
+        </w:r>
+      </w:ins>
+      <w:ins w:id="134" w:author="Michael Chambers" w:date="2015-11-16T00:53:00Z">
+        <w:r>
+          <w:t xml:space="preserve">in the </w:t>
+        </w:r>
+      </w:ins>
+      <w:ins w:id="135" w:author="Michael Chambers" w:date="2015-11-16T00:54:00Z">
+        <w:r>
+          <w:t>1.5 – 4 hr developmental window</w:t>
+        </w:r>
+      </w:ins>
+      <w:ins w:id="136" w:author="Michael Chambers" w:date="2015-11-16T00:53:00Z">
+        <w:r>
+          <w:t xml:space="preserve"> </w:t>
+        </w:r>
+      </w:ins>
+      <w:ins w:id="137" w:author="Michael Chambers" w:date="2015-11-16T00:52:00Z">
+        <w:r>
+          <w:t xml:space="preserve">reveals </w:t>
+        </w:r>
+      </w:ins>
+      <w:ins w:id="138" w:author="Michael Chambers" w:date="2015-11-16T00:56:00Z">
+        <w:r>
+          <w:t xml:space="preserve">differences in the </w:t>
+        </w:r>
+      </w:ins>
+      <w:ins w:id="139" w:author="Michael Chambers" w:date="2015-11-16T00:55:00Z">
+        <w:r>
+          <w:t>expression patterns enriched in</w:t>
+        </w:r>
+      </w:ins>
+      <w:ins w:id="140" w:author="Michael Chambers" w:date="2015-11-16T00:56:00Z">
+        <w:r>
+          <w:t xml:space="preserve"> the</w:t>
+        </w:r>
+      </w:ins>
+      <w:ins w:id="141" w:author="Michael Chambers" w:date="2015-11-16T00:55:00Z">
+        <w:r>
+          <w:t xml:space="preserve"> </w:t>
+        </w:r>
+      </w:ins>
+      <w:ins w:id="142" w:author="Michael Chambers" w:date="2015-11-16T00:51:00Z">
+        <w:r>
+          <w:t>o</w:t>
+        </w:r>
+        <w:r>
+          <w:t xml:space="preserve">ver- and under-represented gene sets. </w:t>
+        </w:r>
+      </w:ins>
+      <w:ins w:id="143" w:author="Michael Chambers" w:date="2015-11-16T00:54:00Z">
+        <w:r>
+          <w:t xml:space="preserve">Genes with lower abundance in nascent RNA are enriched for maternally deposited genes, consistent with these genes being transcribed before nascent RNA was isolated and less frequently </w:t>
+        </w:r>
+        <w:r>
+          <w:lastRenderedPageBreak/>
+          <w:t xml:space="preserve">zygotically transcribed. Over-represented nascent transcripts are enriched for spatially constricted expression within portions of the embryo, and are therefore </w:t>
+        </w:r>
+      </w:ins>
+      <w:ins w:id="144" w:author="Michael Chambers" w:date="2015-11-16T00:58:00Z">
+        <w:r>
+          <w:t>enriched for genes</w:t>
+        </w:r>
+      </w:ins>
+      <w:ins w:id="145" w:author="Michael Chambers" w:date="2015-11-16T00:54:00Z">
+        <w:r>
+          <w:t xml:space="preserve"> being actively transcribed.</w:t>
+        </w:r>
+      </w:ins>
+    </w:p>
+    <w:p>
+      <w:pPr>
+        <w:spacing w:line="480" w:lineRule="auto"/>
+        <w:rPr>
+          <w:ins w:id="146" w:author="Michael Chambers" w:date="2015-11-14T16:14:00Z"/>
+        </w:rPr>
+      </w:pPr>
+    </w:p>
+    <w:p>
+      <w:pPr>
+        <w:spacing w:line="480" w:lineRule="auto"/>
+        <w:rPr>
+          <w:ins w:id="147" w:author="Michael Chambers" w:date="2015-11-14T16:14:00Z"/>
           <w:i/>
         </w:rPr>
-        <w:t>D. melanogaster</w:t>
-      </w:r>
-      <w:r>
-        <w:t xml:space="preserve"> is annotated as intronic, the large </w:t>
-      </w:r>
-      <w:r>
-        <w:t xml:space="preserve">majority of introns are believed to be </w:t>
-      </w:r>
-      <w:proofErr w:type="spellStart"/>
-      <w:r>
-        <w:t>cotranscriptionally</w:t>
-      </w:r>
-      <w:proofErr w:type="spellEnd"/>
-      <w:r>
-        <w:t xml:space="preserve"> spliced, with only 16% of introns exhibiting little or </w:t>
-      </w:r>
-      <w:commentRangeStart w:id="93"/>
-      <w:r>
-        <w:t>no</w:t>
-      </w:r>
-      <w:commentRangeEnd w:id="93"/>
-      <w:r>
-        <w:rPr>
-          <w:rStyle w:val="CommentReference"/>
-        </w:rPr>
-        <w:commentReference w:id="93"/>
-      </w:r>
-      <w:r>
-        <w:t xml:space="preserve"> splicing </w:t>
-      </w:r>
-      <w:r>
-        <w:t>{</w:t>
-      </w:r>
-      <w:proofErr w:type="spellStart"/>
-      <w:r>
-        <w:t>Khodor</w:t>
-      </w:r>
-      <w:proofErr w:type="spellEnd"/>
-      <w:r>
-        <w:t>, 2011 #2081}</w:t>
-      </w:r>
-      <w:r>
-        <w:t xml:space="preserve"> </w:t>
-      </w:r>
-      <w:r>
-        <w:t>{</w:t>
-      </w:r>
-      <w:proofErr w:type="spellStart"/>
-      <w:r>
-        <w:t>Wuarin</w:t>
-      </w:r>
-      <w:proofErr w:type="spellEnd"/>
-      <w:r>
-        <w:t>, 1994 #1471}</w:t>
-      </w:r>
-      <w:r>
-        <w:t>.</w:t>
-      </w:r>
-      <w:r>
-        <w:t xml:space="preserve"> Therefore, an intronic content of between 13 and 60% should be expected for a library enriched for pre-mRNA.</w:t>
-      </w:r>
-    </w:p>
-    <w:p>
-      <w:pPr>
-        <w:spacing w:line="480" w:lineRule="auto"/>
-      </w:pPr>
-      <w:r>
-        <w:tab/>
-      </w:r>
-    </w:p>
-    <w:p>
-      <w:pPr>
-        <w:spacing w:line="480" w:lineRule="auto"/>
-        <w:rPr>
-          <w:i/>
-        </w:rPr>
-      </w:pPr>
-      <w:r>
-        <w:rPr>
-          <w:i/>
-        </w:rPr>
-        <w:t>The levels of many nascent transcripts differ significantly from levels of mature mRNA</w:t>
-      </w:r>
-    </w:p>
-    <w:p>
-      <w:pPr>
-        <w:spacing w:line="480" w:lineRule="auto"/>
-      </w:pPr>
-      <w:r>
-        <w:tab/>
-        <w:t xml:space="preserve">Analysis of nascent pre-mRNA levels in multiple contexts has shown that the rate of accumulation of a particular transcript can be strongly uncoupled from the rate of transcript synthesis, owing to differential rates of accumulation, processing, and </w:t>
-      </w:r>
-      <w:r>
-        <w:lastRenderedPageBreak/>
-        <w:t xml:space="preserve">degradation </w:t>
-      </w:r>
-      <w:r>
-        <w:t>{</w:t>
-      </w:r>
-      <w:proofErr w:type="spellStart"/>
-      <w:r>
-        <w:t>Khodor</w:t>
-      </w:r>
-      <w:proofErr w:type="spellEnd"/>
-      <w:r>
-        <w:t>, 2011 #2081}</w:t>
-      </w:r>
-      <w:r>
-        <w:t xml:space="preserve"> </w:t>
-      </w:r>
-      <w:r>
-        <w:t>{Rodriguez, 2013 #1782}</w:t>
-      </w:r>
-      <w:r>
-        <w:t xml:space="preserve">. In developmental contexts, </w:t>
-      </w:r>
-      <w:del w:id="94" w:author="Albert Courey" w:date="2015-11-13T14:17:00Z">
-        <w:r>
-          <w:delText xml:space="preserve">in which </w:delText>
-        </w:r>
-      </w:del>
-      <w:r>
-        <w:t xml:space="preserve">a significant proportion of the transcriptome is far from steady-state. </w:t>
-      </w:r>
-      <w:del w:id="95" w:author="Albert Courey" w:date="2015-11-13T14:19:00Z">
-        <w:r>
-          <w:delText xml:space="preserve">Correlation </w:delText>
-        </w:r>
-      </w:del>
-      <w:ins w:id="96" w:author="Albert Courey" w:date="2015-11-13T14:19:00Z">
-        <w:r>
-          <w:t xml:space="preserve">Comparison </w:t>
-        </w:r>
-      </w:ins>
-      <w:r>
-        <w:t xml:space="preserve">of chromatin-associated RNA transcript profiles with mRNA profiles obtained from the same timepoints </w:t>
-      </w:r>
-      <w:ins w:id="97" w:author="Albert Courey" w:date="2015-11-13T14:19:00Z">
-        <w:r>
-          <w:t xml:space="preserve">by principal components analysis </w:t>
-        </w:r>
-      </w:ins>
-      <w:r>
-        <w:t>indicates significant differences, with the majority of expressed genes exhibiting some deviance in expression rate and accumulation level (Fig. 3-4). Samples continue to cluster by developmental time stage, but segregate first by degree of “</w:t>
-      </w:r>
-      <w:proofErr w:type="spellStart"/>
-      <w:r>
-        <w:t>nascentness</w:t>
-      </w:r>
-      <w:proofErr w:type="spellEnd"/>
-      <w:r>
-        <w:t xml:space="preserve">.” Comparison of the normalized expression levels of each gene indicates that many genes </w:t>
-      </w:r>
-      <w:r>
-        <w:t>exhibit comparable levels of expression in poly(A)+ and nascent samples</w:t>
-      </w:r>
-      <w:ins w:id="98" w:author="Albert Courey" w:date="2015-11-13T14:27:00Z">
-        <w:r>
-          <w:t xml:space="preserve"> (Fig 3-5)</w:t>
-        </w:r>
-      </w:ins>
-      <w:r>
-        <w:t xml:space="preserve">. A small number of genes are significantly enriched in the nascent population, however, while showing very little accumulation </w:t>
-      </w:r>
-      <w:r>
-        <w:t>in the poly(A)+ RNA-</w:t>
-      </w:r>
-      <w:proofErr w:type="spellStart"/>
-      <w:r>
-        <w:t>seq</w:t>
-      </w:r>
-      <w:proofErr w:type="spellEnd"/>
-      <w:r>
-        <w:t xml:space="preserve"> data. </w:t>
-      </w:r>
-      <w:r>
-        <w:t>A large fraction</w:t>
-      </w:r>
-      <w:r>
-        <w:t xml:space="preserve"> of these correspond to </w:t>
-      </w:r>
-      <w:r>
-        <w:t>non-</w:t>
-      </w:r>
-      <w:proofErr w:type="spellStart"/>
-      <w:r>
-        <w:t>polyadenylated</w:t>
-      </w:r>
-      <w:proofErr w:type="spellEnd"/>
-      <w:r>
-        <w:t xml:space="preserve"> RNAs, including histones, </w:t>
-      </w:r>
-      <w:proofErr w:type="spellStart"/>
-      <w:r>
-        <w:t>snRNAs</w:t>
-      </w:r>
-      <w:proofErr w:type="spellEnd"/>
-      <w:r>
-        <w:t xml:space="preserve">, and </w:t>
-      </w:r>
-      <w:commentRangeStart w:id="99"/>
-      <w:proofErr w:type="spellStart"/>
-      <w:r>
-        <w:t>snoRNAs</w:t>
-      </w:r>
-      <w:commentRangeEnd w:id="99"/>
-      <w:proofErr w:type="spellEnd"/>
-      <w:r>
-        <w:rPr>
-          <w:rStyle w:val="CommentReference"/>
-        </w:rPr>
-        <w:commentReference w:id="99"/>
-      </w:r>
-      <w:r>
-        <w:t>.</w:t>
-      </w:r>
-    </w:p>
-    <w:p>
-      <w:pPr>
-        <w:spacing w:line="480" w:lineRule="auto"/>
-        <w:rPr>
-          <w:ins w:id="100" w:author="Michael Chambers" w:date="2015-11-14T16:14:00Z"/>
-        </w:rPr>
-      </w:pPr>
-    </w:p>
-    <w:p>
-      <w:pPr>
-        <w:spacing w:line="480" w:lineRule="auto"/>
-        <w:rPr>
-          <w:ins w:id="101" w:author="Michael Chambers" w:date="2015-11-14T16:14:00Z"/>
-          <w:i/>
-        </w:rPr>
-      </w:pPr>
-      <w:ins w:id="102" w:author="Michael Chambers" w:date="2015-11-14T16:14:00Z">
+      </w:pPr>
+      <w:ins w:id="148" w:author="Michael Chambers" w:date="2015-11-14T16:14:00Z">
         <w:r>
           <w:rPr>
             <w:i/>
@@ -2259,10 +1742,10 @@
         <w:spacing w:line="480" w:lineRule="auto"/>
         <w:ind w:firstLine="720"/>
         <w:rPr>
-          <w:ins w:id="103" w:author="Michael Chambers" w:date="2015-11-14T16:14:00Z"/>
-        </w:rPr>
-      </w:pPr>
-      <w:ins w:id="104" w:author="Michael Chambers" w:date="2015-11-14T16:14:00Z">
+          <w:ins w:id="149" w:author="Michael Chambers" w:date="2015-11-14T16:14:00Z"/>
+        </w:rPr>
+      </w:pPr>
+      <w:ins w:id="150" w:author="Michael Chambers" w:date="2015-11-14T16:14:00Z">
         <w:r>
           <w:t xml:space="preserve">Promoter-proximal pausing of RNA Polymerase II has been identified as a crucial step in gene regulation. Pausing was originally characterized in </w:t>
         </w:r>
@@ -2285,15 +1768,7 @@
           <w:t xml:space="preserve"> </w:t>
         </w:r>
         <w:r>
-          <w:t xml:space="preserve">in higher eukaryotes {Conaway, 2000 #2381}, with strong peaks of </w:t>
-        </w:r>
-        <w:proofErr w:type="spellStart"/>
-        <w:r>
-          <w:t>PolII</w:t>
-        </w:r>
-        <w:proofErr w:type="spellEnd"/>
-        <w:r>
-          <w:t xml:space="preserve"> present in the promoter regions of a diverse array of genes throughout the </w:t>
+          <w:t xml:space="preserve">in higher eukaryotes {Conaway, 2000 #2381}, with strong peaks of PolII present in the promoter regions of a diverse array of genes throughout the </w:t>
         </w:r>
         <w:r>
           <w:rPr>
@@ -2302,25 +1777,52 @@
           <w:t>Drosophila</w:t>
         </w:r>
         <w:r>
-          <w:t xml:space="preserve"> genome. The majority of development </w:t>
-        </w:r>
-        <w:commentRangeStart w:id="105"/>
-        <w:r>
-          <w:t>regulators</w:t>
-        </w:r>
-        <w:commentRangeEnd w:id="105"/>
-        <w:r>
-          <w:rPr>
-            <w:rStyle w:val="CommentReference"/>
-          </w:rPr>
-          <w:commentReference w:id="105"/>
-        </w:r>
-        <w:r>
-          <w:t xml:space="preserve"> in </w:t>
-        </w:r>
-        <w:r>
-          <w:lastRenderedPageBreak/>
-          <w:t xml:space="preserve">humans are regulated in some capacity post-initiation {Guenther, 2007 #3118}, as is a large fraction of the </w:t>
+          <w:t xml:space="preserve"> genome. </w:t>
+        </w:r>
+      </w:ins>
+      <w:ins w:id="151" w:author="Michael Chambers" w:date="2015-11-16T01:01:00Z">
+        <w:r>
+          <w:t xml:space="preserve">Expression </w:t>
+        </w:r>
+      </w:ins>
+      <w:ins w:id="152" w:author="Michael Chambers" w:date="2015-11-16T01:00:00Z">
+        <w:r>
+          <w:t xml:space="preserve">of the </w:t>
+        </w:r>
+      </w:ins>
+      <w:ins w:id="153" w:author="Michael Chambers" w:date="2015-11-14T16:14:00Z">
+        <w:r>
+          <w:t xml:space="preserve">majority of </w:t>
+        </w:r>
+      </w:ins>
+      <w:ins w:id="154" w:author="Michael Chambers" w:date="2015-11-16T00:59:00Z">
+        <w:r>
+          <w:t xml:space="preserve">protein-coding genes </w:t>
+        </w:r>
+      </w:ins>
+      <w:ins w:id="155" w:author="Michael Chambers" w:date="2015-11-14T16:14:00Z">
+        <w:r>
+          <w:t xml:space="preserve">in humans </w:t>
+        </w:r>
+      </w:ins>
+      <w:ins w:id="156" w:author="Michael Chambers" w:date="2015-11-16T01:01:00Z">
+        <w:r>
+          <w:t>is</w:t>
+        </w:r>
+      </w:ins>
+      <w:ins w:id="157" w:author="Michael Chambers" w:date="2015-11-14T16:14:00Z">
+        <w:r>
+          <w:t xml:space="preserve"> regulated </w:t>
+        </w:r>
+      </w:ins>
+      <w:ins w:id="158" w:author="Michael Chambers" w:date="2015-11-16T01:00:00Z">
+        <w:r>
+          <w:t>to some degree after the initiation of transcription</w:t>
+        </w:r>
+      </w:ins>
+      <w:ins w:id="159" w:author="Michael Chambers" w:date="2015-11-14T16:14:00Z">
+        <w:r>
+          <w:t xml:space="preserve"> {Guenther, 2007 #3118}, as is a large fraction of the </w:t>
         </w:r>
         <w:r>
           <w:rPr>
@@ -2329,15 +1831,7 @@
           <w:t xml:space="preserve">Drosophila </w:t>
         </w:r>
         <w:r>
-          <w:t>developmental genome {</w:t>
-        </w:r>
-        <w:proofErr w:type="spellStart"/>
-        <w:r>
-          <w:t>Zeitlinger</w:t>
-        </w:r>
-        <w:proofErr w:type="spellEnd"/>
-        <w:r>
-          <w:t xml:space="preserve">, 2007 #3010}.   </w:t>
+          <w:t xml:space="preserve">developmental genome {Zeitlinger, 2007 #3010}.   </w:t>
         </w:r>
       </w:ins>
     </w:p>
@@ -2346,60 +1840,116 @@
         <w:spacing w:line="480" w:lineRule="auto"/>
         <w:ind w:firstLine="720"/>
         <w:rPr>
-          <w:ins w:id="106" w:author="Michael Chambers" w:date="2015-11-14T16:14:00Z"/>
-        </w:rPr>
-      </w:pPr>
-      <w:ins w:id="107" w:author="Michael Chambers" w:date="2015-11-14T16:14:00Z">
-        <w:r>
-          <w:t xml:space="preserve">To explore whether Groucho regulation potentially promotes the stalling of polymerase, we undertook to compare Groucho-regulated genes with publically available genome-wide </w:t>
-        </w:r>
-        <w:proofErr w:type="spellStart"/>
-        <w:r>
-          <w:t>PolII</w:t>
-        </w:r>
-        <w:proofErr w:type="spellEnd"/>
-        <w:r>
-          <w:t xml:space="preserve"> localization data {</w:t>
-        </w:r>
-        <w:proofErr w:type="spellStart"/>
-        <w:r>
-          <w:t>Zeitlinger</w:t>
-        </w:r>
-        <w:proofErr w:type="spellEnd"/>
-        <w:r>
-          <w:t xml:space="preserve">, 2007 #3010}. In this data set, the authors classified each gene into one of several states including the lack of detected </w:t>
-        </w:r>
-        <w:proofErr w:type="spellStart"/>
-        <w:r>
-          <w:t>PolII</w:t>
-        </w:r>
-        <w:proofErr w:type="spellEnd"/>
-        <w:r>
-          <w:t xml:space="preserve">, active (elongation phase) </w:t>
-        </w:r>
-        <w:proofErr w:type="spellStart"/>
-        <w:r>
-          <w:t>PolII</w:t>
-        </w:r>
-        <w:proofErr w:type="spellEnd"/>
-        <w:r>
-          <w:t xml:space="preserve">, or stalled </w:t>
-        </w:r>
-        <w:proofErr w:type="spellStart"/>
-        <w:r>
-          <w:t>PolII</w:t>
-        </w:r>
-        <w:proofErr w:type="spellEnd"/>
-        <w:r>
-          <w:t xml:space="preserve">. Comparing genes exhibiting change in expression levels under Groucho loss-of-function conditions, we see a strong correlation between genes repressed by Groucho and </w:t>
-        </w:r>
-        <w:proofErr w:type="spellStart"/>
-        <w:r>
-          <w:t>PolII</w:t>
-        </w:r>
-        <w:proofErr w:type="spellEnd"/>
-        <w:r>
-          <w:t xml:space="preserve"> pausing (179 genes, </w:t>
+          <w:ins w:id="160" w:author="Michael Chambers" w:date="2015-11-14T16:14:00Z"/>
+        </w:rPr>
+      </w:pPr>
+      <w:ins w:id="161" w:author="Michael Chambers" w:date="2015-11-14T16:14:00Z">
+        <w:r>
+          <w:t>To explore whether Groucho regulation potentially promotes the stalling of polymerase</w:t>
+        </w:r>
+      </w:ins>
+      <w:ins w:id="162" w:author="Michael Chambers" w:date="2015-11-16T01:01:00Z">
+        <w:r>
+          <w:t xml:space="preserve"> </w:t>
+        </w:r>
+        <w:r>
+          <w:rPr>
+            <w:i/>
+          </w:rPr>
+          <w:t>in vivo</w:t>
+        </w:r>
+      </w:ins>
+      <w:ins w:id="163" w:author="Michael Chambers" w:date="2015-11-14T16:14:00Z">
+        <w:r>
+          <w:t xml:space="preserve">, we undertook to compare Groucho-regulated genes with publically available genome-wide PolII localization data {Zeitlinger, 2007 #3010}. In this data set, the authors classified each gene into one of several states including the lack of detected PolII, active (elongation phase) PolII, or stalled PolII. </w:t>
+        </w:r>
+      </w:ins>
+      <w:ins w:id="164" w:author="Michael Chambers" w:date="2015-11-16T01:05:00Z">
+        <w:r>
+          <w:t xml:space="preserve">Genes found to bind Gro internally or in adjacent intergenic regions were found to be significantly enriched for stalled PolII at each timepoint (Fig. 3-7A). </w:t>
+        </w:r>
+      </w:ins>
+      <w:ins w:id="165" w:author="Michael Chambers" w:date="2015-11-16T01:09:00Z">
+        <w:r>
+          <w:t>We</w:t>
+        </w:r>
+      </w:ins>
+      <w:ins w:id="166" w:author="Michael Chambers" w:date="2015-11-14T16:14:00Z">
+        <w:r>
+          <w:t xml:space="preserve"> </w:t>
+        </w:r>
+      </w:ins>
+      <w:ins w:id="167" w:author="Michael Chambers" w:date="2015-11-16T01:10:00Z">
+        <w:r>
+          <w:t>observe</w:t>
+        </w:r>
+      </w:ins>
+      <w:ins w:id="168" w:author="Michael Chambers" w:date="2015-11-14T16:14:00Z">
+        <w:r>
+          <w:t xml:space="preserve"> a </w:t>
+        </w:r>
+      </w:ins>
+      <w:ins w:id="169" w:author="Michael Chambers" w:date="2015-11-16T01:10:00Z">
+        <w:r>
+          <w:t>significant</w:t>
+        </w:r>
+      </w:ins>
+      <w:ins w:id="170" w:author="Michael Chambers" w:date="2015-11-14T16:14:00Z">
+        <w:r>
+          <w:t xml:space="preserve"> correlation be</w:t>
+        </w:r>
+        <w:r>
+          <w:t>tween</w:t>
+        </w:r>
+      </w:ins>
+      <w:ins w:id="171" w:author="Michael Chambers" w:date="2015-11-16T01:07:00Z">
+        <w:r>
+          <w:t xml:space="preserve"> </w:t>
+        </w:r>
+        <w:r>
+          <w:t>PolII pausing</w:t>
+        </w:r>
+        <w:r>
+          <w:t xml:space="preserve"> </w:t>
+        </w:r>
+      </w:ins>
+      <w:ins w:id="172" w:author="Michael Chambers" w:date="2015-11-16T01:10:00Z">
+        <w:r>
+          <w:t>with</w:t>
+        </w:r>
+      </w:ins>
+      <w:ins w:id="173" w:author="Michael Chambers" w:date="2015-11-16T01:07:00Z">
+        <w:r>
+          <w:t>in</w:t>
+        </w:r>
+      </w:ins>
+      <w:ins w:id="174" w:author="Michael Chambers" w:date="2015-11-14T16:14:00Z">
+        <w:r>
+          <w:t xml:space="preserve"> </w:t>
+        </w:r>
+        <w:r>
+          <w:lastRenderedPageBreak/>
+          <w:t xml:space="preserve">genes </w:t>
+        </w:r>
+      </w:ins>
+      <w:ins w:id="175" w:author="Michael Chambers" w:date="2015-11-16T01:10:00Z">
+        <w:r>
+          <w:t xml:space="preserve">and those genes </w:t>
+        </w:r>
+      </w:ins>
+      <w:ins w:id="176" w:author="Michael Chambers" w:date="2015-11-16T01:11:00Z">
+        <w:r>
+          <w:t xml:space="preserve">becoming up-regulated </w:t>
+        </w:r>
+      </w:ins>
+      <w:ins w:id="177" w:author="Michael Chambers" w:date="2015-11-16T01:09:00Z">
+        <w:r>
+          <w:t xml:space="preserve">in Gro loss-of-function embryos </w:t>
+        </w:r>
+      </w:ins>
+      <w:ins w:id="178" w:author="Michael Chambers" w:date="2015-11-14T16:14:00Z">
+        <w:r>
+          <w:t>(</w:t>
         </w:r>
         <w:r>
           <w:rPr>
@@ -2414,10 +1964,69 @@
           <w:rPr>
             <w:vertAlign w:val="superscript"/>
           </w:rPr>
-          <w:t>-20</w:t>
-        </w:r>
-        <w:r>
-          <w:t xml:space="preserve">), and limited correlation between genes activated by Groucho exhibiting pausing (68 genes, </w:t>
+          <w:t>-1</w:t>
+        </w:r>
+        <w:r>
+          <w:rPr>
+            <w:vertAlign w:val="superscript"/>
+          </w:rPr>
+          <w:t>0</w:t>
+        </w:r>
+        <w:r>
+          <w:t>)</w:t>
+        </w:r>
+      </w:ins>
+      <w:ins w:id="179" w:author="Michael Chambers" w:date="2015-11-16T01:11:00Z">
+        <w:r>
+          <w:t>, while</w:t>
+        </w:r>
+      </w:ins>
+      <w:ins w:id="180" w:author="Michael Chambers" w:date="2015-11-14T16:14:00Z">
+        <w:r>
+          <w:t xml:space="preserve"> </w:t>
+        </w:r>
+      </w:ins>
+      <w:ins w:id="181" w:author="Michael Chambers" w:date="2015-11-16T01:08:00Z">
+        <w:r>
+          <w:t>no significant</w:t>
+        </w:r>
+      </w:ins>
+      <w:ins w:id="182" w:author="Michael Chambers" w:date="2015-11-14T16:14:00Z">
+        <w:r>
+          <w:t xml:space="preserve"> correlation</w:t>
+        </w:r>
+      </w:ins>
+      <w:ins w:id="183" w:author="Michael Chambers" w:date="2015-11-16T01:09:00Z">
+        <w:r>
+          <w:t xml:space="preserve"> </w:t>
+        </w:r>
+      </w:ins>
+      <w:ins w:id="184" w:author="Michael Chambers" w:date="2015-11-16T01:11:00Z">
+        <w:r>
+          <w:t>is observed between PolII pausing and</w:t>
+        </w:r>
+      </w:ins>
+      <w:ins w:id="185" w:author="Michael Chambers" w:date="2015-11-16T01:09:00Z">
+        <w:r>
+          <w:t xml:space="preserve"> </w:t>
+        </w:r>
+      </w:ins>
+      <w:ins w:id="186" w:author="Michael Chambers" w:date="2015-11-16T01:11:00Z">
+        <w:r>
+          <w:t>down-regulation</w:t>
+        </w:r>
+      </w:ins>
+      <w:ins w:id="187" w:author="Michael Chambers" w:date="2015-11-16T01:08:00Z">
+        <w:r>
+          <w:t xml:space="preserve"> in Gro loss-of-functi</w:t>
+        </w:r>
+        <w:r>
+          <w:t xml:space="preserve">on embryos </w:t>
+        </w:r>
+      </w:ins>
+      <w:ins w:id="188" w:author="Michael Chambers" w:date="2015-11-14T16:14:00Z">
+        <w:r>
+          <w:t>(</w:t>
         </w:r>
         <w:r>
           <w:rPr>
@@ -2426,15 +2035,26 @@
           <w:t xml:space="preserve">p </w:t>
         </w:r>
         <w:r>
-          <w:t xml:space="preserve">&gt; 0.05) (Fig. 2-26). Conversely, genes activated by Groucho are enriched for active </w:t>
-        </w:r>
-        <w:proofErr w:type="spellStart"/>
-        <w:r>
-          <w:t>PolII</w:t>
-        </w:r>
-        <w:proofErr w:type="spellEnd"/>
-        <w:r>
-          <w:t xml:space="preserve"> (315 genes, </w:t>
+          <w:t>&gt; 0.05) (Fig. 2-7B</w:t>
+        </w:r>
+        <w:r>
+          <w:t>). Conver</w:t>
+        </w:r>
+        <w:r>
+          <w:t xml:space="preserve">sely, </w:t>
+        </w:r>
+      </w:ins>
+      <w:ins w:id="189" w:author="Michael Chambers" w:date="2015-11-16T01:12:00Z">
+        <w:r>
+          <w:t xml:space="preserve">down-regulated </w:t>
+        </w:r>
+      </w:ins>
+      <w:ins w:id="190" w:author="Michael Chambers" w:date="2015-11-14T16:14:00Z">
+        <w:r>
+          <w:t xml:space="preserve">genes </w:t>
+        </w:r>
+        <w:r>
+          <w:t>are enriched for active PolII (</w:t>
         </w:r>
         <w:r>
           <w:rPr>
@@ -2449,46 +2069,59 @@
           <w:rPr>
             <w:vertAlign w:val="superscript"/>
           </w:rPr>
-          <w:t>-20</w:t>
-        </w:r>
-        <w:r>
-          <w:t xml:space="preserve">), while Gro repressed genes are not (174 genes, </w:t>
+          <w:t>-1</w:t>
         </w:r>
         <w:r>
           <w:rPr>
-            <w:i/>
+            <w:vertAlign w:val="superscript"/>
           </w:rPr>
-          <w:t xml:space="preserve">p </w:t>
-        </w:r>
-        <w:r>
-          <w:t xml:space="preserve">&gt; 0.01). Together, this provides strong evidence that, at least at early timepoints, a significant fraction of Groucho-associated genes exhibit characteristics of </w:t>
-        </w:r>
-        <w:proofErr w:type="spellStart"/>
-        <w:r>
-          <w:t>PolII</w:t>
-        </w:r>
-        <w:proofErr w:type="spellEnd"/>
-        <w:r>
-          <w:t xml:space="preserve"> pausing. The retention or prevention of </w:t>
-        </w:r>
-        <w:proofErr w:type="spellStart"/>
-        <w:r>
-          <w:t>PolII</w:t>
-        </w:r>
-        <w:proofErr w:type="spellEnd"/>
-        <w:r>
-          <w:t xml:space="preserve"> from transitioning to an active complex is a potential mechanism of Groucho-dependent </w:t>
-        </w:r>
-        <w:commentRangeStart w:id="108"/>
+          <w:t>0</w:t>
+        </w:r>
+        <w:r>
+          <w:t>), wh</w:t>
+        </w:r>
+        <w:r>
+          <w:t xml:space="preserve">ile Gro repressed genes are not. </w:t>
+        </w:r>
+        <w:r>
+          <w:t>Together, this provides evidence that, at least at early</w:t>
+        </w:r>
+      </w:ins>
+      <w:ins w:id="191" w:author="Michael Chambers" w:date="2015-11-16T01:13:00Z">
+        <w:r>
+          <w:t xml:space="preserve"> developmental</w:t>
+        </w:r>
+      </w:ins>
+      <w:ins w:id="192" w:author="Michael Chambers" w:date="2015-11-14T16:14:00Z">
+        <w:r>
+          <w:t xml:space="preserve"> timepoints, a significant fraction of Groucho-associated genes exhibit characterist</w:t>
+        </w:r>
+        <w:r>
+          <w:t>ics of PolII pausing, suggesting that</w:t>
+        </w:r>
+        <w:r>
+          <w:t xml:space="preserve"> retention or prevention of PolII from transitioning to an active </w:t>
+        </w:r>
+      </w:ins>
+      <w:ins w:id="193" w:author="Michael Chambers" w:date="2015-11-16T01:13:00Z">
+        <w:r>
+          <w:t xml:space="preserve">elongation </w:t>
+        </w:r>
+      </w:ins>
+      <w:ins w:id="194" w:author="Michael Chambers" w:date="2015-11-14T16:14:00Z">
+        <w:r>
+          <w:t xml:space="preserve">complex is a potential mechanism of Groucho-dependent </w:t>
+        </w:r>
+        <w:commentRangeStart w:id="195"/>
         <w:r>
           <w:t>repression</w:t>
         </w:r>
-        <w:commentRangeEnd w:id="108"/>
+        <w:commentRangeEnd w:id="195"/>
         <w:r>
           <w:rPr>
             <w:rStyle w:val="CommentReference"/>
           </w:rPr>
-          <w:commentReference w:id="108"/>
+          <w:commentReference w:id="195"/>
         </w:r>
         <w:r>
           <w:t>.</w:t>
@@ -2513,19 +2146,19 @@
         </w:rPr>
         <w:t xml:space="preserve">Groucho target genes are enriched for promoter-proximal read density indicative of polymerase </w:t>
       </w:r>
-      <w:commentRangeStart w:id="109"/>
+      <w:commentRangeStart w:id="196"/>
       <w:r>
         <w:rPr>
           <w:i/>
         </w:rPr>
         <w:t>pausing</w:t>
       </w:r>
-      <w:commentRangeEnd w:id="109"/>
+      <w:commentRangeEnd w:id="196"/>
       <w:r>
         <w:rPr>
           <w:rStyle w:val="CommentReference"/>
         </w:rPr>
-        <w:commentReference w:id="109"/>
+        <w:commentReference w:id="196"/>
       </w:r>
     </w:p>
     <w:p>
@@ -2542,16 +2175,28 @@
         <w:t xml:space="preserve">  </w:t>
       </w:r>
       <w:r>
-        <w:t xml:space="preserve">Evidence presented in Chapter </w:t>
-      </w:r>
-      <w:del w:id="110" w:author="Albert Courey" w:date="2015-11-13T14:28:00Z">
-        <w:r>
-          <w:delText xml:space="preserve">II </w:delText>
+        <w:t xml:space="preserve">Evidence presented in </w:t>
+      </w:r>
+      <w:del w:id="197" w:author="Michael Chambers" w:date="2015-11-16T01:14:00Z">
+        <w:r>
+          <w:delText xml:space="preserve">Chapter II </w:delText>
         </w:r>
       </w:del>
-      <w:ins w:id="111" w:author="Albert Courey" w:date="2015-11-13T14:28:00Z">
-        <w:r>
-          <w:t xml:space="preserve">2 </w:t>
+      <w:ins w:id="198" w:author="Albert Courey" w:date="2015-11-13T14:28:00Z">
+        <w:del w:id="199" w:author="Michael Chambers" w:date="2015-11-16T01:14:00Z">
+          <w:r>
+            <w:delText>2</w:delText>
+          </w:r>
+        </w:del>
+      </w:ins>
+      <w:ins w:id="200" w:author="Michael Chambers" w:date="2015-11-16T01:14:00Z">
+        <w:r>
+          <w:t>the previous section</w:t>
+        </w:r>
+      </w:ins>
+      <w:ins w:id="201" w:author="Albert Courey" w:date="2015-11-13T14:28:00Z">
+        <w:r>
+          <w:t xml:space="preserve"> </w:t>
         </w:r>
       </w:ins>
       <w:r>
@@ -2586,47 +2231,55 @@
         <w:t xml:space="preserve">mutant embryos </w:t>
       </w:r>
       <w:r>
+        <w:t>{Zeitlinger, 2007 #3010}</w:t>
+      </w:r>
+      <w:r>
+        <w:t xml:space="preserve">. These embryos generate a more homogenous population of cells, as all portions of the embryo adopt a cell type representative of the presumptive mesoderm </w:t>
+      </w:r>
+      <w:r>
+        <w:t>{Schneider, 1991 #3161}</w:t>
+      </w:r>
+      <w:r>
+        <w:t>, and so simplified the embryo-wide classification of PolII pausing state.</w:t>
+      </w:r>
+      <w:r>
+        <w:t xml:space="preserve"> </w:t>
+      </w:r>
+      <w:r>
+        <w:t xml:space="preserve">Our data allows us to quantify the accumulation of promoter-proximal nascent transcript at later stages of development, albeit in a more heterogeneous population of cell types. This heterogeneity limits the interpretation of Groucho’s involvement with promoter-proximal stalled polymerase, </w:t>
+      </w:r>
+      <w:del w:id="202" w:author="Michael Chambers" w:date="2015-11-16T01:16:00Z">
+        <w:r>
+          <w:delText xml:space="preserve">so </w:delText>
+        </w:r>
+      </w:del>
+      <w:ins w:id="203" w:author="Michael Chambers" w:date="2015-11-16T01:16:00Z">
+        <w:r>
+          <w:t>as</w:t>
+        </w:r>
+        <w:r>
+          <w:t xml:space="preserve"> </w:t>
+        </w:r>
+      </w:ins>
+      <w:r>
+        <w:t xml:space="preserve">we can determine whether a gene is regulated by Groucho and possesses stalled PolII at each developmental </w:t>
+      </w:r>
+      <w:r>
         <w:lastRenderedPageBreak/>
-        <w:t>{</w:t>
-      </w:r>
-      <w:proofErr w:type="spellStart"/>
-      <w:r>
-        <w:t>Zeitlinger</w:t>
-      </w:r>
-      <w:proofErr w:type="spellEnd"/>
-      <w:r>
-        <w:t>, 2007 #3010}</w:t>
-      </w:r>
-      <w:r>
-        <w:t xml:space="preserve">. These embryos generate a more homogenous population of cells, as all portions of the embryo adopt a cell type representative of the presumptive mesoderm </w:t>
-      </w:r>
-      <w:r>
-        <w:t>{Schneider, 1991 #3161}</w:t>
-      </w:r>
-      <w:r>
-        <w:t xml:space="preserve">, and so simplified the embryo-wide classification of </w:t>
-      </w:r>
-      <w:proofErr w:type="spellStart"/>
-      <w:r>
-        <w:t>PolII</w:t>
-      </w:r>
-      <w:proofErr w:type="spellEnd"/>
-      <w:r>
-        <w:t xml:space="preserve"> pausing state.</w:t>
-      </w:r>
-      <w:r>
-        <w:t xml:space="preserve"> </w:t>
-      </w:r>
-      <w:r>
-        <w:t xml:space="preserve">Our data allows us to quantify the accumulation of promoter-proximal nascent transcript at later stages of development, albeit in a more heterogeneous population of cell types. This heterogeneity limits the interpretation of Groucho’s involvement with promoter-proximal stalled polymerase, so we can determine whether a gene is regulated by Groucho and possesses stalled </w:t>
-      </w:r>
-      <w:proofErr w:type="spellStart"/>
-      <w:r>
-        <w:t>PolII</w:t>
-      </w:r>
-      <w:proofErr w:type="spellEnd"/>
-      <w:r>
-        <w:t xml:space="preserve"> at each developmental time span, but we cannot make definite conclusions as to whether those events are related. A correlation is still informative, as association of the two states potentially represents a program of regulation whereby Groucho either promotes stalling itself, or is recruited to repress genes that undergo stalling at the same developmental stage but in different tissues.</w:t>
+        <w:t xml:space="preserve">time span, but we cannot make definite conclusions as to whether those events are </w:t>
+      </w:r>
+      <w:del w:id="204" w:author="Michael Chambers" w:date="2015-11-16T01:16:00Z">
+        <w:r>
+          <w:delText>related</w:delText>
+        </w:r>
+      </w:del>
+      <w:ins w:id="205" w:author="Michael Chambers" w:date="2015-11-16T01:16:00Z">
+        <w:r>
+          <w:t>occurring in identical populations of cells</w:t>
+        </w:r>
+      </w:ins>
+      <w:r>
+        <w:t>. A correlation is still informative, as association of the two states potentially represents a program of regulation whereby Groucho either promotes stalling itself, or is recruited to repress genes that undergo stalling at the same developmental stage but in different tissues.</w:t>
       </w:r>
     </w:p>
     <w:p>
@@ -2640,16 +2293,23 @@
       <w:r>
         <w:t>ee that at all three timepoints genes negatively regulated by increased Groucho dosage are enriched for promoter-proximal accumulation of transcript when compared both to genes up-regulated in this genetic background as well as unresponsive genes (Fig. 3-</w:t>
       </w:r>
-      <w:commentRangeStart w:id="112"/>
-      <w:r>
-        <w:t>6</w:t>
-      </w:r>
-      <w:commentRangeEnd w:id="112"/>
+      <w:ins w:id="206" w:author="Michael Chambers" w:date="2015-11-16T01:17:00Z">
+        <w:r>
+          <w:t>8</w:t>
+        </w:r>
+      </w:ins>
+      <w:commentRangeStart w:id="207"/>
+      <w:del w:id="208" w:author="Michael Chambers" w:date="2015-11-16T01:17:00Z">
+        <w:r>
+          <w:delText>6</w:delText>
+        </w:r>
+      </w:del>
+      <w:commentRangeEnd w:id="207"/>
       <w:r>
         <w:rPr>
           <w:rStyle w:val="CommentReference"/>
         </w:rPr>
-        <w:commentReference w:id="112"/>
+        <w:commentReference w:id="207"/>
       </w:r>
       <w:r>
         <w:t>).</w:t>
@@ -2666,13 +2326,13 @@
         <w:pStyle w:val="Heading4"/>
         <w:spacing w:line="480" w:lineRule="auto"/>
       </w:pPr>
-      <w:bookmarkStart w:id="113" w:name="discussion"/>
-      <w:bookmarkEnd w:id="113"/>
-      <w:commentRangeStart w:id="114"/>
+      <w:bookmarkStart w:id="209" w:name="discussion"/>
+      <w:bookmarkEnd w:id="209"/>
+      <w:commentRangeStart w:id="210"/>
       <w:r>
         <w:t>Discussion</w:t>
       </w:r>
-      <w:commentRangeEnd w:id="114"/>
+      <w:commentRangeEnd w:id="210"/>
       <w:r>
         <w:rPr>
           <w:rStyle w:val="CommentReference"/>
@@ -2681,7 +2341,7 @@
           <w:bCs w:val="0"/>
           <w:color w:val="auto"/>
         </w:rPr>
-        <w:commentReference w:id="114"/>
+        <w:commentReference w:id="210"/>
       </w:r>
     </w:p>
     <w:p>
@@ -2706,271 +2366,164 @@
         <w:t xml:space="preserve">elongation </w:t>
       </w:r>
       <w:r>
-        <w:t xml:space="preserve">complex facilitates the </w:t>
+        <w:t xml:space="preserve">complex facilitates the purification of </w:t>
+      </w:r>
+      <w:r>
+        <w:t>nascent transcripts in a highly specific manner, thereby enabling</w:t>
+      </w:r>
+      <w:r>
+        <w:t xml:space="preserve"> us to more thoroughly characterize the dynamics of this transcriptional system and relate aspects of gene expression to the activity of Groucho. We observed that chromatin-associated pre-mRNA exhibits a modest 5’ bias throughout the gene body, with a density spike at the 5’ </w:t>
+      </w:r>
+      <w:r>
+        <w:t>transcription start site</w:t>
+      </w:r>
+      <w:r>
+        <w:t xml:space="preserve"> likely corresponding to nascent transcript locked in stalled ternary complexes.</w:t>
+      </w:r>
+      <w:r>
+        <w:t xml:space="preserve"> Investigations of stalled PolII in the embryo have previously shown that in 2-4 hour embryos, 12% of all protein-coding genes have stalled promoter-proximal PolII </w:t>
       </w:r>
       <w:r>
         <w:lastRenderedPageBreak/>
-        <w:t xml:space="preserve">purification of </w:t>
-      </w:r>
-      <w:r>
-        <w:t>nascent transcripts in a highly specific manner, thereby enabling</w:t>
-      </w:r>
-      <w:r>
-        <w:t xml:space="preserve"> us to more thoroughly characterize the dynamics of this transcriptional system and relate aspects of gene expression to the activity of Groucho. We observed that chromatin-associated pre-mRNA exhibits a modest 5’ bias throughout the gene body, with a density spike at the 5’ </w:t>
-      </w:r>
-      <w:r>
-        <w:t>transcription start site</w:t>
-      </w:r>
-      <w:r>
-        <w:t xml:space="preserve"> likely corresponding to nascent transcript locked in stalled ternary complexes.</w:t>
-      </w:r>
-      <w:r>
-        <w:t xml:space="preserve"> Investigations of stalled </w:t>
-      </w:r>
-      <w:proofErr w:type="spellStart"/>
-      <w:r>
-        <w:t>PolII</w:t>
-      </w:r>
-      <w:proofErr w:type="spellEnd"/>
-      <w:r>
-        <w:t xml:space="preserve"> in the embryo have previously shown that in 2-4 hour embryos, 12% of all protein-coding genes have stalled promoter-proximal </w:t>
-      </w:r>
-      <w:proofErr w:type="spellStart"/>
-      <w:r>
-        <w:t>PolII</w:t>
-      </w:r>
-      <w:proofErr w:type="spellEnd"/>
+        <w:t>{Zeitlinger, 2007 #3010}</w:t>
+      </w:r>
+      <w:r>
+        <w:t>.</w:t>
+      </w:r>
       <w:r>
         <w:t xml:space="preserve"> </w:t>
       </w:r>
       <w:r>
-        <w:t>{</w:t>
-      </w:r>
-      <w:proofErr w:type="spellStart"/>
-      <w:r>
-        <w:t>Zeitlinger</w:t>
-      </w:r>
-      <w:proofErr w:type="spellEnd"/>
-      <w:r>
-        <w:t>, 2007 #3010}</w:t>
+        <w:t>Additionally, p</w:t>
+      </w:r>
+      <w:r>
+        <w:t xml:space="preserve">urification of chromatin-associated short RNA from </w:t>
+      </w:r>
+      <w:r>
+        <w:rPr>
+          <w:i/>
+        </w:rPr>
+        <w:t xml:space="preserve">Drosophila </w:t>
+      </w:r>
+      <w:r>
+        <w:t xml:space="preserve">S2 cells </w:t>
+      </w:r>
+      <w:r>
+        <w:t>predicted</w:t>
+      </w:r>
+      <w:r>
+        <w:t xml:space="preserve"> that </w:t>
+      </w:r>
+      <w:r>
+        <w:t>30% of protein-coding genes experienced some degree of PolII pausing</w:t>
+      </w:r>
+      <w:r>
+        <w:t xml:space="preserve"> </w:t>
+      </w:r>
+      <w:r>
+        <w:t>{Nechaev, 2010 #3006}</w:t>
+      </w:r>
+      <w:r>
+        <w:t xml:space="preserve">. </w:t>
+      </w:r>
+    </w:p>
+    <w:p>
+      <w:pPr>
+        <w:pStyle w:val="BodyText"/>
+        <w:spacing w:line="480" w:lineRule="auto"/>
+      </w:pPr>
+      <w:r>
+        <w:tab/>
+        <w:t xml:space="preserve">The manner in which PolII pausing is utilized to regulate transcription remains poorly understood, though multiple non-exclusive mechanisms have been proposed, </w:t>
+      </w:r>
+      <w:r>
+        <w:t>(</w:t>
+      </w:r>
+      <w:r>
+        <w:t xml:space="preserve">reviewed </w:t>
+      </w:r>
+      <w:r>
+        <w:t>{Adelman, 2012 #3165}</w:t>
+      </w:r>
+      <w:r>
+        <w:t>).</w:t>
+      </w:r>
+      <w:r>
+        <w:t xml:space="preserve"> </w:t>
+      </w:r>
+      <w:r>
+        <w:t xml:space="preserve">One of these mechanisms </w:t>
+      </w:r>
+      <w:r>
+        <w:t xml:space="preserve">posits that sustained </w:t>
+      </w:r>
+      <w:r>
+        <w:t xml:space="preserve">or transient pausing facilitates the participation of </w:t>
+      </w:r>
+      <w:r>
+        <w:t>additional</w:t>
+      </w:r>
+      <w:r>
+        <w:t xml:space="preserve"> regulatory elements in the determination of transcriptional activity</w:t>
+      </w:r>
+      <w:r>
+        <w:t xml:space="preserve"> </w:t>
+      </w:r>
+      <w:r>
+        <w:t>{Nechaev, 2008 #3162}</w:t>
+      </w:r>
+      <w:r>
+        <w:t xml:space="preserve">. This allows the expression level of a gene to be regulated through multiple, independent pathways, </w:t>
+      </w:r>
+      <w:r>
+        <w:t>potentially at the behest of independent signaling pathways</w:t>
+      </w:r>
+      <w:r>
+        <w:t xml:space="preserve"> </w:t>
+      </w:r>
+      <w:r>
+        <w:t>{Blau, 1996 #3163}</w:t>
+      </w:r>
+      <w:r>
+        <w:t xml:space="preserve">. Combinatorial control of gene expression is a common regulatory motif in eukaryotes, so it is feasible that the capability to exert influence over expression both before the </w:t>
+      </w:r>
+      <w:r>
+        <w:t>assembly of the PolII complex as well as</w:t>
+      </w:r>
+      <w:r>
+        <w:t xml:space="preserve"> after transcription has began would be useful in such scenarios.</w:t>
+      </w:r>
+      <w:r>
+        <w:t xml:space="preserve"> </w:t>
+      </w:r>
+      <w:r>
+        <w:t xml:space="preserve">Members of the Rel family of transcription factors, of which the Groucho-interactor Dorsal is a member, have been found to promote both PolII pausing and release in mammals </w:t>
+      </w:r>
+      <w:r>
+        <w:t>{Barboric, 2001 #3164}</w:t>
       </w:r>
       <w:r>
         <w:t>.</w:t>
       </w:r>
-      <w:r>
-        <w:t xml:space="preserve"> </w:t>
-      </w:r>
-      <w:r>
-        <w:t>Additionally, p</w:t>
-      </w:r>
-      <w:r>
-        <w:t xml:space="preserve">urification of chromatin-associated short RNA from </w:t>
-      </w:r>
-      <w:r>
-        <w:rPr>
-          <w:i/>
-        </w:rPr>
-        <w:t xml:space="preserve">Drosophila </w:t>
-      </w:r>
-      <w:r>
-        <w:t xml:space="preserve">S2 cells </w:t>
-      </w:r>
-      <w:r>
-        <w:t>predicted</w:t>
-      </w:r>
-      <w:r>
-        <w:t xml:space="preserve"> that </w:t>
-      </w:r>
-      <w:r>
-        <w:t xml:space="preserve">30% of protein-coding genes experienced some degree of </w:t>
-      </w:r>
-      <w:proofErr w:type="spellStart"/>
-      <w:r>
-        <w:t>PolII</w:t>
-      </w:r>
-      <w:proofErr w:type="spellEnd"/>
-      <w:r>
-        <w:t xml:space="preserve"> pausing</w:t>
-      </w:r>
-      <w:r>
-        <w:t xml:space="preserve"> </w:t>
-      </w:r>
-      <w:r>
-        <w:t>{</w:t>
-      </w:r>
-      <w:proofErr w:type="spellStart"/>
-      <w:r>
-        <w:t>Nechaev</w:t>
-      </w:r>
-      <w:proofErr w:type="spellEnd"/>
-      <w:r>
-        <w:t>, 2010 #3006}</w:t>
-      </w:r>
-      <w:r>
-        <w:t xml:space="preserve">. </w:t>
-      </w:r>
     </w:p>
     <w:p>
       <w:pPr>
         <w:pStyle w:val="BodyText"/>
         <w:spacing w:line="480" w:lineRule="auto"/>
       </w:pPr>
-      <w:r>
-        <w:tab/>
-        <w:t xml:space="preserve">The manner in which </w:t>
-      </w:r>
-      <w:proofErr w:type="spellStart"/>
-      <w:r>
-        <w:t>PolII</w:t>
-      </w:r>
-      <w:proofErr w:type="spellEnd"/>
-      <w:r>
-        <w:t xml:space="preserve"> pausing is utilized to regulate transcription remains poorly understood, though multiple non-exclusive mechanisms have been proposed, </w:t>
-      </w:r>
-      <w:r>
-        <w:t>(</w:t>
-      </w:r>
-      <w:r>
-        <w:t xml:space="preserve">reviewed </w:t>
-      </w:r>
-      <w:r>
-        <w:t>{Adelman, 2012 #3165}</w:t>
-      </w:r>
-      <w:r>
-        <w:t>).</w:t>
-      </w:r>
-      <w:r>
-        <w:t xml:space="preserve"> </w:t>
-      </w:r>
-      <w:r>
-        <w:t xml:space="preserve">One of these mechanisms </w:t>
-      </w:r>
-      <w:r>
-        <w:t xml:space="preserve">posits that sustained </w:t>
-      </w:r>
-      <w:r>
-        <w:t xml:space="preserve">or transient pausing facilitates the participation of </w:t>
-      </w:r>
-      <w:r>
-        <w:t>additional</w:t>
-      </w:r>
-      <w:r>
-        <w:t xml:space="preserve"> regulatory elements in the determination of transcriptional activity</w:t>
-      </w:r>
-      <w:r>
-        <w:t xml:space="preserve"> </w:t>
-      </w:r>
-      <w:r>
-        <w:t>{</w:t>
-      </w:r>
-      <w:proofErr w:type="spellStart"/>
-      <w:r>
-        <w:t>Nechaev</w:t>
-      </w:r>
-      <w:proofErr w:type="spellEnd"/>
-      <w:r>
-        <w:t>, 2008 #3162}</w:t>
-      </w:r>
-      <w:r>
-        <w:t xml:space="preserve">. This allows the expression level of a gene to be regulated through multiple, independent pathways, </w:t>
-      </w:r>
-      <w:r>
-        <w:t>potentially at the behest of independent signaling pathways</w:t>
-      </w:r>
-      <w:r>
-        <w:t xml:space="preserve"> </w:t>
-      </w:r>
-      <w:r>
-        <w:t>{</w:t>
-      </w:r>
-      <w:proofErr w:type="spellStart"/>
-      <w:r>
-        <w:t>Blau</w:t>
-      </w:r>
-      <w:proofErr w:type="spellEnd"/>
-      <w:r>
-        <w:t>, 1996 #3163}</w:t>
-      </w:r>
-      <w:r>
-        <w:t xml:space="preserve">. Combinatorial control of gene expression is a common regulatory motif in eukaryotes, so it is feasible that the capability to exert influence over expression both before the </w:t>
-      </w:r>
-      <w:r>
-        <w:t xml:space="preserve">assembly of the </w:t>
-      </w:r>
-      <w:proofErr w:type="spellStart"/>
-      <w:r>
-        <w:t>PolII</w:t>
-      </w:r>
-      <w:proofErr w:type="spellEnd"/>
-      <w:r>
-        <w:t xml:space="preserve"> complex as well as</w:t>
-      </w:r>
-      <w:r>
-        <w:t xml:space="preserve"> after transcription has began would be useful in such scenarios.</w:t>
-      </w:r>
-      <w:r>
-        <w:t xml:space="preserve"> </w:t>
-      </w:r>
-      <w:r>
-        <w:t xml:space="preserve">Members of the </w:t>
-      </w:r>
-      <w:proofErr w:type="spellStart"/>
-      <w:r>
-        <w:t>Rel</w:t>
-      </w:r>
-      <w:proofErr w:type="spellEnd"/>
-      <w:r>
-        <w:t xml:space="preserve"> family of transcription factors, of which the Groucho-</w:t>
-      </w:r>
-      <w:proofErr w:type="spellStart"/>
-      <w:r>
-        <w:t>interactor</w:t>
-      </w:r>
-      <w:proofErr w:type="spellEnd"/>
-      <w:r>
-        <w:t xml:space="preserve"> Dorsal is a member, have been found to promote both </w:t>
-      </w:r>
-      <w:proofErr w:type="spellStart"/>
-      <w:r>
-        <w:t>PolII</w:t>
-      </w:r>
-      <w:proofErr w:type="spellEnd"/>
-      <w:r>
-        <w:t xml:space="preserve"> pausing and release in mammals </w:t>
-      </w:r>
-      <w:r>
-        <w:t>{</w:t>
-      </w:r>
-      <w:proofErr w:type="spellStart"/>
-      <w:r>
-        <w:t>Barboric</w:t>
-      </w:r>
-      <w:proofErr w:type="spellEnd"/>
-      <w:r>
-        <w:t>, 2001 #3164}</w:t>
-      </w:r>
-      <w:r>
-        <w:t>.</w:t>
-      </w:r>
-    </w:p>
-    <w:p>
-      <w:pPr>
-        <w:pStyle w:val="BodyText"/>
-        <w:spacing w:line="480" w:lineRule="auto"/>
-      </w:pPr>
     </w:p>
     <w:p>
       <w:pPr>
         <w:pStyle w:val="Heading4"/>
         <w:spacing w:line="480" w:lineRule="auto"/>
       </w:pPr>
-      <w:bookmarkStart w:id="115" w:name="references"/>
-      <w:bookmarkEnd w:id="115"/>
+      <w:bookmarkStart w:id="211" w:name="references"/>
+      <w:bookmarkEnd w:id="211"/>
       <w:r>
         <w:t>References</w:t>
       </w:r>
-      <w:bookmarkStart w:id="116" w:name="figures-and-tables"/>
-      <w:bookmarkEnd w:id="116"/>
+      <w:bookmarkStart w:id="212" w:name="figures-and-tables"/>
+      <w:bookmarkEnd w:id="212"/>
     </w:p>
     <w:sectPr>
       <w:pgSz w:w="12240" w:h="15840"/>
@@ -2983,7 +2536,7 @@
 
 <file path=word/comments.xml><?xml version="1.0" encoding="utf-8"?>
 <w:comments xmlns:wpc="http://schemas.microsoft.com/office/word/2010/wordprocessingCanvas" xmlns:mo="http://schemas.microsoft.com/office/mac/office/2008/main" xmlns:mc="http://schemas.openxmlformats.org/markup-compatibility/2006" xmlns:mv="urn:schemas-microsoft-com:mac:vml" xmlns:o="urn:schemas-microsoft-com:office:office" xmlns:r="http://schemas.openxmlformats.org/officeDocument/2006/relationships" xmlns:m="http://schemas.openxmlformats.org/officeDocument/2006/math" xmlns:v="urn:schemas-microsoft-com:vml" xmlns:wp14="http://schemas.microsoft.com/office/word/2010/wordprocessingDrawing" xmlns:wp="http://schemas.openxmlformats.org/drawingml/2006/wordprocessingDrawing" xmlns:w10="urn:schemas-microsoft-com:office:word" xmlns:w="http://schemas.openxmlformats.org/wordprocessingml/2006/main" xmlns:w14="http://schemas.microsoft.com/office/word/2010/wordml" xmlns:w15="http://schemas.microsoft.com/office/word/2012/wordml" xmlns:wpg="http://schemas.microsoft.com/office/word/2010/wordprocessingGroup" xmlns:wpi="http://schemas.microsoft.com/office/word/2010/wordprocessingInk" xmlns:wne="http://schemas.microsoft.com/office/word/2006/wordml" xmlns:wps="http://schemas.microsoft.com/office/word/2010/wordprocessingShape" mc:Ignorable="w14 w15 wp14">
-  <w:comment w:id="59" w:author="Albert Courey" w:date="2015-11-13T14:04:00Z" w:initials="AC">
+  <w:comment w:id="68" w:author="Albert Courey" w:date="2015-11-13T14:04:00Z" w:initials="AC">
     <w:p>
       <w:pPr>
         <w:pStyle w:val="CommentText"/>
@@ -2999,7 +2552,7 @@
       </w:r>
     </w:p>
   </w:comment>
-  <w:comment w:id="93" w:author="Albert Courey" w:date="2015-11-13T14:16:00Z" w:initials="AC">
+  <w:comment w:id="113" w:author="Albert Courey" w:date="2015-11-13T14:16:00Z" w:initials="AC">
     <w:p>
       <w:pPr>
         <w:pStyle w:val="CommentText"/>
@@ -3015,7 +2568,7 @@
       </w:r>
     </w:p>
   </w:comment>
-  <w:comment w:id="99" w:author="Albert Courey" w:date="2015-11-13T14:55:00Z" w:initials="AC">
+  <w:comment w:id="120" w:author="Albert Courey" w:date="2015-11-13T14:55:00Z" w:initials="AC">
     <w:p>
       <w:pPr>
         <w:pStyle w:val="CommentText"/>
@@ -3027,19 +2580,11 @@
         <w:annotationRef/>
       </w:r>
       <w:r>
-        <w:t xml:space="preserve">This is a trivial result just related to the way the libraries were made. Have you looked at the </w:t>
-      </w:r>
-      <w:proofErr w:type="spellStart"/>
-      <w:r>
-        <w:t>polyadenylated</w:t>
-      </w:r>
-      <w:proofErr w:type="spellEnd"/>
-      <w:r>
-        <w:t xml:space="preserve"> transcripts that fall the farthest from the diagonal to see if there are any commonalities?</w:t>
+        <w:t>This is a trivial result just related to the way the libraries were made. Have you looked at the polyadenylated transcripts that fall the farthest from the diagonal to see if there are any commonalities?</w:t>
       </w:r>
     </w:p>
   </w:comment>
-  <w:comment w:id="105" w:author="Albert Courey" w:date="2015-11-12T18:03:00Z" w:initials="AC">
+  <w:comment w:id="195" w:author="Albert Courey" w:date="2015-11-12T18:18:00Z" w:initials="AC">
     <w:p>
       <w:pPr>
         <w:pStyle w:val="CommentText"/>
@@ -3051,11 +2596,11 @@
         <w:annotationRef/>
       </w:r>
       <w:r>
-        <w:t>What do you mean by this. This is not clear.</w:t>
+        <w:t>I don’t think I fully understand 2-26. How does the figure differentiate between genes that are activated by Gro and those that are repressed by Gro?</w:t>
       </w:r>
     </w:p>
   </w:comment>
-  <w:comment w:id="108" w:author="Albert Courey" w:date="2015-11-12T18:18:00Z" w:initials="AC">
+  <w:comment w:id="196" w:author="Albert Courey" w:date="2015-11-13T14:51:00Z" w:initials="AC">
     <w:p>
       <w:pPr>
         <w:pStyle w:val="CommentText"/>
@@ -3067,11 +2612,11 @@
         <w:annotationRef/>
       </w:r>
       <w:r>
-        <w:t>I don’t think I fully understand 2-26. How does the figure differentiate between genes that are activated by Gro and those that are repressed by Gro?</w:t>
+        <w:t>I think it would be better to move the stuff about Pol II pausing from Chapter 2 into this chapter and combine it with the material in this section.</w:t>
       </w:r>
     </w:p>
   </w:comment>
-  <w:comment w:id="109" w:author="Albert Courey" w:date="2015-11-13T14:51:00Z" w:initials="AC">
+  <w:comment w:id="207" w:author="Albert Courey" w:date="2015-11-13T14:56:00Z" w:initials="AC">
     <w:p>
       <w:pPr>
         <w:pStyle w:val="CommentText"/>
@@ -3083,30 +2628,14 @@
         <w:annotationRef/>
       </w:r>
       <w:r>
-        <w:t>I think it would be better to move the stuff about Pol II pausing from Chapter 2 into this chapter and combine it with the material in this section.</w:t>
+        <w:t>These graphs need a much clearer explanation. I don’t understand them.</w:t>
+      </w:r>
+      <w:r>
+        <w:t xml:space="preserve"> For example, why does the x axis goo from -1 to +1. Is the transcriptional start site at 0 or is it at -1?</w:t>
       </w:r>
     </w:p>
   </w:comment>
-  <w:comment w:id="112" w:author="Albert Courey" w:date="2015-11-13T14:56:00Z" w:initials="AC">
-    <w:p>
-      <w:pPr>
-        <w:pStyle w:val="CommentText"/>
-      </w:pPr>
-      <w:r>
-        <w:rPr>
-          <w:rStyle w:val="CommentReference"/>
-        </w:rPr>
-        <w:annotationRef/>
-      </w:r>
-      <w:r>
-        <w:t>These graphs need a much clearer explanation. I don’t understand them.</w:t>
-      </w:r>
-      <w:r>
-        <w:t xml:space="preserve"> For example, why does the x axis goo from -1 to +1. Is the transcriptional start site at 0 or is it at -1?</w:t>
-      </w:r>
-    </w:p>
-  </w:comment>
-  <w:comment w:id="114" w:author="Albert Courey" w:date="2015-11-13T14:36:00Z" w:initials="AC">
+  <w:comment w:id="210" w:author="Albert Courey" w:date="2015-11-13T14:36:00Z" w:initials="AC">
     <w:p>
       <w:pPr>
         <w:pStyle w:val="CommentText"/>
@@ -3130,7 +2659,6 @@
   <w15:commentEx w15:paraId="5AD7ED5E" w15:done="0"/>
   <w15:commentEx w15:paraId="32AA185F" w15:done="0"/>
   <w15:commentEx w15:paraId="3E8A4C63" w15:done="0"/>
-  <w15:commentEx w15:paraId="6BD3AF5D" w15:done="0"/>
   <w15:commentEx w15:paraId="32FB84DD" w15:done="0"/>
   <w15:commentEx w15:paraId="5E50BB1D" w15:done="0"/>
   <w15:commentEx w15:paraId="37726481" w15:done="0"/>

</xml_diff>

<commit_message>
Ch 3 minor work
</commit_message>
<xml_diff>
--- a/ch3_nascent.docx
+++ b/ch3_nascent.docx
@@ -103,7 +103,15 @@
           <w:t>n response to regulatory events. T</w:t>
         </w:r>
         <w:r>
-          <w:t xml:space="preserve">he levels of processed mRNA, as measured by transcriptome assays such as RNA-seq, </w:t>
+          <w:t>he levels of processed mRNA, as measured by transcriptome assays such as RNA-</w:t>
+        </w:r>
+        <w:proofErr w:type="spellStart"/>
+        <w:r>
+          <w:t>seq</w:t>
+        </w:r>
+        <w:proofErr w:type="spellEnd"/>
+        <w:r>
+          <w:t xml:space="preserve">, </w:t>
         </w:r>
       </w:ins>
       <w:ins w:id="15" w:author="Michael Chambers" w:date="2015-11-15T22:07:00Z">
@@ -129,7 +137,15 @@
           <w:t xml:space="preserve">ch transcription rates, as mRNA </w:t>
         </w:r>
         <w:r>
-          <w:t xml:space="preserve">levels are not at a steady-state. Nascent-seq is </w:t>
+          <w:t>levels are not at a steady-state. Nascent-</w:t>
+        </w:r>
+        <w:proofErr w:type="spellStart"/>
+        <w:r>
+          <w:t>seq</w:t>
+        </w:r>
+        <w:proofErr w:type="spellEnd"/>
+        <w:r>
+          <w:t xml:space="preserve"> is </w:t>
         </w:r>
       </w:ins>
       <w:ins w:id="19" w:author="Michael Chambers" w:date="2015-11-15T22:04:00Z">
@@ -197,7 +213,15 @@
       <w:ins w:id="30" w:author="Michael Chambers" w:date="2015-11-15T22:10:00Z">
         <w:r>
           <w:tab/>
-          <w:t>In this study, we apply Nascent-seq to embryos at multiple stages of development</w:t>
+          <w:t>In this study, we apply Nascent-</w:t>
+        </w:r>
+        <w:proofErr w:type="spellStart"/>
+        <w:r>
+          <w:t>seq</w:t>
+        </w:r>
+        <w:proofErr w:type="spellEnd"/>
+        <w:r>
+          <w:t xml:space="preserve"> to embryos at multiple stages of development</w:t>
         </w:r>
       </w:ins>
       <w:ins w:id="31" w:author="Michael Chambers" w:date="2015-11-15T22:11:00Z">
@@ -267,9 +291,7 @@
           <w:t>, but not down-regulated</w:t>
         </w:r>
       </w:ins>
-      <w:bookmarkStart w:id="42" w:name="_GoBack"/>
-      <w:bookmarkEnd w:id="42"/>
-      <w:ins w:id="43" w:author="Michael Chambers" w:date="2015-11-16T00:33:00Z">
+      <w:ins w:id="42" w:author="Michael Chambers" w:date="2015-11-16T00:33:00Z">
         <w:r>
           <w:t xml:space="preserve"> in Gro loss-of-functi</w:t>
         </w:r>
@@ -283,8 +305,8 @@
         <w:pStyle w:val="Heading4"/>
         <w:spacing w:line="480" w:lineRule="auto"/>
       </w:pPr>
-      <w:bookmarkStart w:id="44" w:name="introduction"/>
-      <w:bookmarkEnd w:id="44"/>
+      <w:bookmarkStart w:id="43" w:name="introduction"/>
+      <w:bookmarkEnd w:id="43"/>
       <w:r>
         <w:lastRenderedPageBreak/>
         <w:t>Introduction</w:t>
@@ -323,13 +345,29 @@
         <w:t xml:space="preserve">Transcript levels in the embryo are therefore highly dynamic, undergoing rapid shifts in level dependent on altered rates of accumulation, processing, and degradation. In excess of ~7,000 unique transcripts, arising from at least 3,000 distinct genes are expressed from the earliest onset of zygotic transcription </w:t>
       </w:r>
       <w:r>
-        <w:t>{Graveley, 2011 #3044}</w:t>
+        <w:t>{</w:t>
+      </w:r>
+      <w:proofErr w:type="spellStart"/>
+      <w:r>
+        <w:t>Graveley</w:t>
+      </w:r>
+      <w:proofErr w:type="spellEnd"/>
+      <w:r>
+        <w:t>, 2011 #3044}</w:t>
       </w:r>
       <w:r>
         <w:t xml:space="preserve"> </w:t>
       </w:r>
       <w:r>
-        <w:t>{De Renzis, 2007 #3149}</w:t>
+        <w:t xml:space="preserve">{De </w:t>
+      </w:r>
+      <w:proofErr w:type="spellStart"/>
+      <w:r>
+        <w:t>Renzis</w:t>
+      </w:r>
+      <w:proofErr w:type="spellEnd"/>
+      <w:r>
+        <w:t>, 2007 #3149}</w:t>
       </w:r>
       <w:r>
         <w:t xml:space="preserve">. </w:t>
@@ -337,12 +375,12 @@
       <w:r>
         <w:t xml:space="preserve">Of these, at least 1,000 are expressed in a spatially </w:t>
       </w:r>
-      <w:del w:id="45" w:author="Albert Courey" w:date="2015-11-13T13:54:00Z">
+      <w:del w:id="44" w:author="Albert Courey" w:date="2015-11-13T13:54:00Z">
         <w:r>
           <w:delText xml:space="preserve">constricted </w:delText>
         </w:r>
       </w:del>
-      <w:ins w:id="46" w:author="Albert Courey" w:date="2015-11-13T13:54:00Z">
+      <w:ins w:id="45" w:author="Albert Courey" w:date="2015-11-13T13:54:00Z">
         <w:r>
           <w:t xml:space="preserve">restricted </w:t>
         </w:r>
@@ -351,7 +389,15 @@
         <w:t xml:space="preserve">manner </w:t>
       </w:r>
       <w:r>
-        <w:t>{Tomancak, 2002 #1150}</w:t>
+        <w:t>{</w:t>
+      </w:r>
+      <w:proofErr w:type="spellStart"/>
+      <w:r>
+        <w:t>Tomancak</w:t>
+      </w:r>
+      <w:proofErr w:type="spellEnd"/>
+      <w:r>
+        <w:t>, 2002 #1150}</w:t>
       </w:r>
       <w:r>
         <w:t xml:space="preserve">. </w:t>
@@ -434,7 +480,15 @@
         <w:t xml:space="preserve"> </w:t>
       </w:r>
       <w:r>
-        <w:t>{Tadros, 2009 #3146}</w:t>
+        <w:t>{</w:t>
+      </w:r>
+      <w:proofErr w:type="spellStart"/>
+      <w:r>
+        <w:t>Tadros</w:t>
+      </w:r>
+      <w:proofErr w:type="spellEnd"/>
+      <w:r>
+        <w:t>, 2009 #3146}</w:t>
       </w:r>
       <w:r>
         <w:t xml:space="preserve"> </w:t>
@@ -454,12 +508,12 @@
       <w:r>
         <w:t xml:space="preserve">the zinc-finger </w:t>
       </w:r>
-      <w:del w:id="47" w:author="Albert Courey" w:date="2015-11-13T13:55:00Z">
+      <w:del w:id="46" w:author="Albert Courey" w:date="2015-11-13T13:55:00Z">
         <w:r>
           <w:delText xml:space="preserve">TF </w:delText>
         </w:r>
       </w:del>
-      <w:ins w:id="48" w:author="Albert Courey" w:date="2015-11-13T13:55:00Z">
+      <w:ins w:id="47" w:author="Albert Courey" w:date="2015-11-13T13:55:00Z">
         <w:r>
           <w:t xml:space="preserve">transcription factor </w:t>
         </w:r>
@@ -504,7 +558,15 @@
         <w:t xml:space="preserve">. During this time the majority of the maternally-contributed transcriptome is destabilized and undergoes coordinated degradation </w:t>
       </w:r>
       <w:r>
-        <w:t>{Tadros, 2007 #3155;Benoit, 2009 #3154}</w:t>
+        <w:t>{</w:t>
+      </w:r>
+      <w:proofErr w:type="spellStart"/>
+      <w:r>
+        <w:t>Tadros</w:t>
+      </w:r>
+      <w:proofErr w:type="spellEnd"/>
+      <w:r>
+        <w:t>, 2007 #3155;Benoit, 2009 #3154}</w:t>
       </w:r>
       <w:r>
         <w:t>.</w:t>
@@ -521,7 +583,31 @@
         <w:t xml:space="preserve">As mRNA abundance is a complex process, determined by the integrative inputs of the rates of transcription, processing, and degradation, measuring the rates of transcription in a temporally-discriminate manner becomes challenging in an evolving system such as the embryo. </w:t>
       </w:r>
       <w:r>
-        <w:t xml:space="preserve">A number of techniques have been proposed to address this question, one popular technique being the direct sequencing of RNA populations enriched for nascent and chromatin-associated RNAs (nascent-seq). Nascent RNA-seq, or nascent-seq, has been </w:t>
+        <w:t>A number of techniques have been proposed to address this question, one popular technique being the direct sequencing of RNA populations enriched for nascent and chromatin-associated RNAs (nascent-</w:t>
+      </w:r>
+      <w:proofErr w:type="spellStart"/>
+      <w:r>
+        <w:t>seq</w:t>
+      </w:r>
+      <w:proofErr w:type="spellEnd"/>
+      <w:r>
+        <w:t>). Nascent RNA-</w:t>
+      </w:r>
+      <w:proofErr w:type="spellStart"/>
+      <w:r>
+        <w:t>seq</w:t>
+      </w:r>
+      <w:proofErr w:type="spellEnd"/>
+      <w:r>
+        <w:t>, or nascent-</w:t>
+      </w:r>
+      <w:proofErr w:type="spellStart"/>
+      <w:r>
+        <w:t>seq</w:t>
+      </w:r>
+      <w:proofErr w:type="spellEnd"/>
+      <w:r>
+        <w:t xml:space="preserve">, has been </w:t>
       </w:r>
       <w:r>
         <w:t>shown to be</w:t>
@@ -552,9 +638,17 @@
       <w:r>
         <w:lastRenderedPageBreak/>
         <w:tab/>
-        <w:t>Nascent-seq has been successfully applied to track the transcriptional changes in a number of biological contexts, including macrophages</w:t>
-      </w:r>
-      <w:ins w:id="49" w:author="Albert Courey" w:date="2015-11-13T13:56:00Z">
+        <w:t>Nascent-</w:t>
+      </w:r>
+      <w:proofErr w:type="spellStart"/>
+      <w:r>
+        <w:t>seq</w:t>
+      </w:r>
+      <w:proofErr w:type="spellEnd"/>
+      <w:r>
+        <w:t xml:space="preserve"> has been successfully applied to track the transcriptional changes in a number of biological contexts, including macrophages</w:t>
+      </w:r>
+      <w:ins w:id="48" w:author="Albert Courey" w:date="2015-11-13T13:56:00Z">
         <w:r>
           <w:t xml:space="preserve"> </w:t>
         </w:r>
@@ -580,64 +674,88 @@
       <w:r>
         <w:t xml:space="preserve">, where it was utilized to obtain a timeline of transcriptional changes following induction of an immune response, </w:t>
       </w:r>
+      <w:del w:id="49" w:author="Albert Courey" w:date="2015-11-13T13:57:00Z">
+        <w:r>
+          <w:delText xml:space="preserve">as well as in </w:delText>
+        </w:r>
+      </w:del>
+      <w:r>
+        <w:t xml:space="preserve">adult </w:t>
+      </w:r>
+      <w:r>
+        <w:rPr>
+          <w:i/>
+        </w:rPr>
+        <w:t xml:space="preserve">D. melanogaster </w:t>
+      </w:r>
+      <w:r>
+        <w:t xml:space="preserve">tissues to analyze the prevalence of </w:t>
+      </w:r>
+      <w:proofErr w:type="spellStart"/>
+      <w:r>
+        <w:t>cotranscriptional</w:t>
+      </w:r>
+      <w:proofErr w:type="spellEnd"/>
+      <w:r>
+        <w:t xml:space="preserve"> splicing</w:t>
+      </w:r>
+      <w:r>
+        <w:t xml:space="preserve"> </w:t>
+      </w:r>
+      <w:r>
+        <w:t>{</w:t>
+      </w:r>
+      <w:proofErr w:type="spellStart"/>
+      <w:r>
+        <w:t>Khodor</w:t>
+      </w:r>
+      <w:proofErr w:type="spellEnd"/>
+      <w:r>
+        <w:t>, 2011 #2081}</w:t>
+      </w:r>
+      <w:r>
+        <w:t xml:space="preserve">, </w:t>
+      </w:r>
       <w:del w:id="50" w:author="Albert Courey" w:date="2015-11-13T13:57:00Z">
         <w:r>
-          <w:delText xml:space="preserve">as well as in </w:delText>
+          <w:delText>as well as</w:delText>
         </w:r>
       </w:del>
-      <w:r>
-        <w:t xml:space="preserve">adult </w:t>
-      </w:r>
-      <w:r>
-        <w:rPr>
-          <w:i/>
-        </w:rPr>
-        <w:t xml:space="preserve">D. melanogaster </w:t>
-      </w:r>
-      <w:r>
-        <w:t>tissues to analyze the prevalence of cotranscriptional splicing</w:t>
+      <w:ins w:id="51" w:author="Albert Courey" w:date="2015-11-13T13:57:00Z">
+        <w:r>
+          <w:t>and</w:t>
+        </w:r>
+      </w:ins>
+      <w:r>
+        <w:t xml:space="preserve"> circadian transcript cycling</w:t>
+      </w:r>
+      <w:ins w:id="52" w:author="Albert Courey" w:date="2015-11-13T13:57:00Z">
+        <w:r>
+          <w:t xml:space="preserve"> </w:t>
+        </w:r>
+      </w:ins>
+      <w:r>
+        <w:t>{Rodriguez, 2013 #1782}</w:t>
+      </w:r>
+      <w:r>
+        <w:t>, in which the authors saw significant differences in total mRNA and nascent mRNA levels between non-overlapping ninety minute embryo collections</w:t>
+      </w:r>
+      <w:r>
+        <w:t>.  We have adopted the method to developing embryos, using an established protocol for embryo nuclei isolation</w:t>
       </w:r>
       <w:r>
         <w:t xml:space="preserve"> </w:t>
       </w:r>
       <w:r>
-        <w:t>{Khodor, 2011 #2081}</w:t>
-      </w:r>
-      <w:r>
-        <w:t xml:space="preserve">, </w:t>
-      </w:r>
-      <w:del w:id="51" w:author="Albert Courey" w:date="2015-11-13T13:57:00Z">
-        <w:r>
-          <w:delText>as well as</w:delText>
-        </w:r>
-      </w:del>
-      <w:ins w:id="52" w:author="Albert Courey" w:date="2015-11-13T13:57:00Z">
-        <w:r>
-          <w:t>and</w:t>
-        </w:r>
-      </w:ins>
-      <w:r>
-        <w:t xml:space="preserve"> circadian transcript cycling</w:t>
-      </w:r>
-      <w:ins w:id="53" w:author="Albert Courey" w:date="2015-11-13T13:57:00Z">
-        <w:r>
-          <w:t xml:space="preserve"> </w:t>
-        </w:r>
-      </w:ins>
-      <w:r>
-        <w:t>{Rodriguez, 2013 #1782}</w:t>
-      </w:r>
-      <w:r>
-        <w:t>, in which the authors saw significant differences in total mRNA and nascent mRNA levels between non-overlapping ninety minute embryo collections</w:t>
-      </w:r>
-      <w:r>
-        <w:t>.  We have adopted the method to developing embryos, using an established protocol for embryo nuclei isolation</w:t>
-      </w:r>
-      <w:r>
-        <w:t xml:space="preserve"> </w:t>
-      </w:r>
-      <w:r>
-        <w:t>{Nechaev, 2010 #3006}</w:t>
+        <w:t>{</w:t>
+      </w:r>
+      <w:proofErr w:type="spellStart"/>
+      <w:r>
+        <w:t>Nechaev</w:t>
+      </w:r>
+      <w:proofErr w:type="spellEnd"/>
+      <w:r>
+        <w:t>, 2010 #3006}</w:t>
       </w:r>
       <w:r>
         <w:t xml:space="preserve"> followed by isolation of a chromatin-associated fraction from these nuclei. Purification of RNA from the chromatin fraction yields a RNA pool significantly enriched for nascent RNA.</w:t>
@@ -650,9 +768,17 @@
       </w:pPr>
       <w:r>
         <w:tab/>
-        <w:t>Integrating this data with whole RNA-seq data will additionally aid in eliminating false-positives from our derived list of Grouch</w:t>
-      </w:r>
-      <w:ins w:id="54" w:author="Albert Courey" w:date="2015-11-13T13:58:00Z">
+        <w:t>Integrating this data with whole RNA-</w:t>
+      </w:r>
+      <w:proofErr w:type="spellStart"/>
+      <w:r>
+        <w:t>seq</w:t>
+      </w:r>
+      <w:proofErr w:type="spellEnd"/>
+      <w:r>
+        <w:t xml:space="preserve"> data will additionally aid in eliminating false-positives from our derived list of Grouch</w:t>
+      </w:r>
+      <w:ins w:id="53" w:author="Albert Courey" w:date="2015-11-13T13:58:00Z">
         <w:r>
           <w:t>o</w:t>
         </w:r>
@@ -672,8 +798,8 @@
         <w:pStyle w:val="Heading4"/>
         <w:spacing w:line="480" w:lineRule="auto"/>
       </w:pPr>
-      <w:bookmarkStart w:id="55" w:name="materials-methods"/>
-      <w:bookmarkEnd w:id="55"/>
+      <w:bookmarkStart w:id="54" w:name="materials-methods"/>
+      <w:bookmarkEnd w:id="54"/>
       <w:r>
         <w:t>Materials &amp; Methods</w:t>
       </w:r>
@@ -699,104 +825,220 @@
         <w:spacing w:line="480" w:lineRule="auto"/>
       </w:pPr>
       <w:r>
-        <w:t xml:space="preserve">Wild-type fly embryos were collected in three 2.5 hour cohorts beginning 1.5 hours post-deposition. Between 3 to 5 grams of embryos were utilized for each fractionation. The </w:t>
+        <w:t>Wild-type</w:t>
+      </w:r>
+      <w:ins w:id="55" w:author="Michael Chambers" w:date="2015-11-16T15:23:00Z">
+        <w:r>
+          <w:t xml:space="preserve"> (</w:t>
+        </w:r>
+        <w:proofErr w:type="spellStart"/>
+        <w:r>
+          <w:t>OregonR</w:t>
+        </w:r>
+        <w:proofErr w:type="spellEnd"/>
+        <w:r>
+          <w:t>)</w:t>
+        </w:r>
+      </w:ins>
+      <w:bookmarkStart w:id="56" w:name="_GoBack"/>
+      <w:bookmarkEnd w:id="56"/>
+      <w:r>
+        <w:t xml:space="preserve"> fly embryos were collected in three 2.5 hour cohorts beginning 1.5 hours post-deposition. Between 3 to 5 grams of embryos were utilized for each </w:t>
       </w:r>
       <w:r>
         <w:lastRenderedPageBreak/>
-        <w:t xml:space="preserve">chromatin-associated RNA isolation protocol was adapted from Nechaev et al. (2010) and Khodor et al. (2011). Embryos were dechorionated in 50% bleach for 90 sec and transferred to a chilled Dounce homogenizer. Embryos were then rinsed </w:t>
+        <w:t xml:space="preserve">fractionation. The chromatin-associated RNA isolation protocol was adapted from </w:t>
+      </w:r>
+      <w:proofErr w:type="spellStart"/>
+      <w:r>
+        <w:t>Nechaev</w:t>
+      </w:r>
+      <w:proofErr w:type="spellEnd"/>
+      <w:r>
+        <w:t xml:space="preserve"> et al. (2010) and </w:t>
+      </w:r>
+      <w:proofErr w:type="spellStart"/>
+      <w:r>
+        <w:t>Khodor</w:t>
+      </w:r>
+      <w:proofErr w:type="spellEnd"/>
+      <w:r>
+        <w:t xml:space="preserve"> et al. (2011). Embryos were </w:t>
+      </w:r>
+      <w:proofErr w:type="spellStart"/>
+      <w:r>
+        <w:t>dechorionated</w:t>
+      </w:r>
+      <w:proofErr w:type="spellEnd"/>
+      <w:r>
+        <w:t xml:space="preserve"> in 50% bleach for 90 sec and transferred to a chilled </w:t>
+      </w:r>
+      <w:proofErr w:type="spellStart"/>
+      <w:r>
+        <w:t>Dounce</w:t>
+      </w:r>
+      <w:proofErr w:type="spellEnd"/>
+      <w:r>
+        <w:t xml:space="preserve"> homogenizer. Embryos were then rinsed </w:t>
       </w:r>
       <w:r>
         <w:t xml:space="preserve">three times with </w:t>
       </w:r>
-      <w:del w:id="56" w:author="Michael Chambers" w:date="2015-11-16T00:45:00Z">
+      <w:del w:id="57" w:author="Michael Chambers" w:date="2015-11-16T00:45:00Z">
         <w:r>
           <w:delText xml:space="preserve">5 </w:delText>
         </w:r>
       </w:del>
-      <w:ins w:id="57" w:author="Michael Chambers" w:date="2015-11-16T00:45:00Z">
-        <w:r>
-          <w:t>25</w:t>
-        </w:r>
+      <w:ins w:id="58" w:author="Michael Chambers" w:date="2015-11-16T00:45:00Z">
+        <w:r>
+          <w:t xml:space="preserve">25 </w:t>
+        </w:r>
+      </w:ins>
+      <w:del w:id="59" w:author="Michael Chambers" w:date="2015-11-16T00:45:00Z">
+        <w:r>
+          <w:delText xml:space="preserve">volumes </w:delText>
+        </w:r>
+      </w:del>
+      <w:ins w:id="60" w:author="Michael Chambers" w:date="2015-11-16T00:45:00Z">
+        <w:r>
+          <w:t xml:space="preserve">ml </w:t>
+        </w:r>
+      </w:ins>
+      <w:r>
+        <w:t xml:space="preserve">of homogenization buffer (15 </w:t>
+      </w:r>
+      <w:proofErr w:type="spellStart"/>
+      <w:r>
+        <w:t>mM</w:t>
+      </w:r>
+      <w:proofErr w:type="spellEnd"/>
+      <w:r>
+        <w:t xml:space="preserve"> HEPES-KOH pH 7.6; 10 </w:t>
+      </w:r>
+      <w:proofErr w:type="spellStart"/>
+      <w:r>
+        <w:t>mM</w:t>
+      </w:r>
+      <w:proofErr w:type="spellEnd"/>
+      <w:r>
+        <w:t xml:space="preserve"> </w:t>
+      </w:r>
+      <w:proofErr w:type="spellStart"/>
+      <w:r>
+        <w:t>KCl</w:t>
+      </w:r>
+      <w:proofErr w:type="spellEnd"/>
+      <w:r>
+        <w:t xml:space="preserve">; 3 </w:t>
+      </w:r>
+      <w:proofErr w:type="spellStart"/>
+      <w:r>
+        <w:t>mM</w:t>
+      </w:r>
+      <w:proofErr w:type="spellEnd"/>
+      <w:r>
+        <w:t xml:space="preserve"> CaCl</w:t>
+      </w:r>
+      <w:r>
+        <w:rPr>
+          <w:vertAlign w:val="subscript"/>
+        </w:rPr>
+        <w:t>2</w:t>
+      </w:r>
+      <w:r>
+        <w:t xml:space="preserve">; 2 </w:t>
+      </w:r>
+      <w:proofErr w:type="spellStart"/>
+      <w:r>
+        <w:t>mM</w:t>
+      </w:r>
+      <w:proofErr w:type="spellEnd"/>
+      <w:r>
+        <w:t xml:space="preserve"> MgCl</w:t>
+      </w:r>
+      <w:r>
+        <w:rPr>
+          <w:vertAlign w:val="subscript"/>
+        </w:rPr>
+        <w:t>2</w:t>
+      </w:r>
+      <w:r>
+        <w:t xml:space="preserve">; 0.1% Triton X-100; 1 </w:t>
+      </w:r>
+      <w:proofErr w:type="spellStart"/>
+      <w:r>
+        <w:t>mM</w:t>
+      </w:r>
+      <w:proofErr w:type="spellEnd"/>
+      <w:r>
+        <w:t xml:space="preserve"> DTT; 0.1 </w:t>
+      </w:r>
+      <w:proofErr w:type="spellStart"/>
+      <w:r>
+        <w:t>mM</w:t>
+      </w:r>
+      <w:proofErr w:type="spellEnd"/>
+      <w:r>
+        <w:t xml:space="preserve"> PMSF; 0.1x </w:t>
+      </w:r>
+      <w:proofErr w:type="spellStart"/>
+      <w:r>
+        <w:t>RNAase</w:t>
+      </w:r>
+      <w:proofErr w:type="spellEnd"/>
+      <w:r>
+        <w:t xml:space="preserve"> inhibitor). Embryos were then suspended in </w:t>
+      </w:r>
+      <w:del w:id="61" w:author="Michael Chambers" w:date="2015-11-16T00:45:00Z">
+        <w:r>
+          <w:delText>5 volumes of</w:delText>
+        </w:r>
+      </w:del>
+      <w:r>
+        <w:t xml:space="preserve"> homogenization buffer containing 0.3</w:t>
+      </w:r>
+      <w:ins w:id="62" w:author="Albert Courey" w:date="2015-11-13T13:58:00Z">
         <w:r>
           <w:t xml:space="preserve"> </w:t>
         </w:r>
       </w:ins>
-      <w:del w:id="58" w:author="Michael Chambers" w:date="2015-11-16T00:45:00Z">
-        <w:r>
-          <w:delText xml:space="preserve">volumes </w:delText>
+      <w:r>
+        <w:t>M</w:t>
+      </w:r>
+      <w:ins w:id="63" w:author="Michael Chambers" w:date="2015-11-16T00:45:00Z">
+        <w:r>
+          <w:t xml:space="preserve"> (15 ml) </w:t>
+        </w:r>
+      </w:ins>
+      <w:del w:id="64" w:author="Michael Chambers" w:date="2015-11-16T00:45:00Z">
+        <w:r>
+          <w:delText xml:space="preserve"> </w:delText>
         </w:r>
       </w:del>
-      <w:ins w:id="59" w:author="Michael Chambers" w:date="2015-11-16T00:45:00Z">
-        <w:r>
-          <w:t>ml</w:t>
-        </w:r>
+      <w:r>
+        <w:t xml:space="preserve">sucrose and </w:t>
+      </w:r>
+      <w:proofErr w:type="spellStart"/>
+      <w:r>
+        <w:t>dounced</w:t>
+      </w:r>
+      <w:proofErr w:type="spellEnd"/>
+      <w:r>
+        <w:t xml:space="preserve"> five times each with loose and tight pestles. Embryo lysate was filtered through 50-micron nylon cell strainer. Clarified lysate</w:t>
+      </w:r>
+      <w:ins w:id="65" w:author="Michael Chambers" w:date="2015-11-16T00:45:00Z">
         <w:r>
           <w:t xml:space="preserve"> </w:t>
         </w:r>
       </w:ins>
-      <w:r>
-        <w:t>of homogenization buffer (15 mM HEPES-KOH pH 7.6; 10 mM KCl; 3 mM CaCl</w:t>
-      </w:r>
-      <w:r>
-        <w:rPr>
-          <w:vertAlign w:val="subscript"/>
-        </w:rPr>
-        <w:t>2</w:t>
-      </w:r>
-      <w:r>
-        <w:t>; 2 mM MgCl</w:t>
-      </w:r>
-      <w:r>
-        <w:rPr>
-          <w:vertAlign w:val="subscript"/>
-        </w:rPr>
-        <w:t>2</w:t>
-      </w:r>
-      <w:r>
-        <w:t xml:space="preserve">; 0.1% Triton X-100; 1 mM DTT; 0.1 mM PMSF; 0.1x RNAase inhibitor). Embryos were then suspended in </w:t>
-      </w:r>
-      <w:del w:id="60" w:author="Michael Chambers" w:date="2015-11-16T00:45:00Z">
-        <w:r>
-          <w:delText>5 volumes of</w:delText>
-        </w:r>
-      </w:del>
-      <w:r>
-        <w:t xml:space="preserve"> homogenization buffer containing 0.3</w:t>
-      </w:r>
-      <w:ins w:id="61" w:author="Albert Courey" w:date="2015-11-13T13:58:00Z">
-        <w:r>
-          <w:t xml:space="preserve"> </w:t>
-        </w:r>
-      </w:ins>
-      <w:r>
-        <w:t>M</w:t>
-      </w:r>
-      <w:ins w:id="62" w:author="Michael Chambers" w:date="2015-11-16T00:45:00Z">
-        <w:r>
-          <w:t xml:space="preserve"> (15 ml) </w:t>
-        </w:r>
-      </w:ins>
-      <w:del w:id="63" w:author="Michael Chambers" w:date="2015-11-16T00:45:00Z">
-        <w:r>
-          <w:delText xml:space="preserve"> </w:delText>
-        </w:r>
-      </w:del>
-      <w:r>
-        <w:t>sucrose and dounced five times each with loose and tight pestles. Embryo lysate was filtered through 50-micron nylon cell strainer. Clarified lysate</w:t>
-      </w:r>
-      <w:ins w:id="64" w:author="Michael Chambers" w:date="2015-11-16T00:45:00Z">
-        <w:r>
-          <w:t xml:space="preserve"> </w:t>
-        </w:r>
-      </w:ins>
-      <w:ins w:id="65" w:author="Albert Courey" w:date="2015-11-13T14:03:00Z">
-        <w:del w:id="66" w:author="Michael Chambers" w:date="2015-11-16T00:45:00Z">
+      <w:ins w:id="66" w:author="Albert Courey" w:date="2015-11-13T14:03:00Z">
+        <w:del w:id="67" w:author="Michael Chambers" w:date="2015-11-16T00:45:00Z">
           <w:r>
             <w:delText xml:space="preserve"> (x ml)</w:delText>
           </w:r>
         </w:del>
       </w:ins>
-      <w:del w:id="67" w:author="Michael Chambers" w:date="2015-11-16T00:45:00Z">
+      <w:del w:id="68" w:author="Michael Chambers" w:date="2015-11-16T00:45:00Z">
         <w:r>
           <w:delText xml:space="preserve"> </w:delText>
         </w:r>
@@ -804,17 +1046,17 @@
       <w:r>
         <w:t xml:space="preserve">was layered over a sucrose cushion </w:t>
       </w:r>
-      <w:commentRangeStart w:id="68"/>
-      <w:del w:id="69" w:author="Albert Courey" w:date="2015-11-13T14:02:00Z">
+      <w:commentRangeStart w:id="69"/>
+      <w:del w:id="70" w:author="Albert Courey" w:date="2015-11-13T14:02:00Z">
         <w:r>
           <w:delText>gradient</w:delText>
         </w:r>
-        <w:commentRangeEnd w:id="68"/>
+        <w:commentRangeEnd w:id="69"/>
         <w:r>
           <w:rPr>
             <w:rStyle w:val="CommentReference"/>
           </w:rPr>
-          <w:commentReference w:id="68"/>
+          <w:commentReference w:id="69"/>
         </w:r>
         <w:r>
           <w:delText xml:space="preserve"> </w:delText>
@@ -823,23 +1065,23 @@
       <w:r>
         <w:t xml:space="preserve">consisting of </w:t>
       </w:r>
-      <w:ins w:id="70" w:author="Albert Courey" w:date="2015-11-13T14:02:00Z">
+      <w:ins w:id="71" w:author="Albert Courey" w:date="2015-11-13T14:02:00Z">
         <w:r>
           <w:t xml:space="preserve">a layer of 1.7 M sucrose </w:t>
         </w:r>
       </w:ins>
-      <w:ins w:id="71" w:author="Albert Courey" w:date="2015-11-13T14:04:00Z">
+      <w:ins w:id="72" w:author="Albert Courey" w:date="2015-11-13T14:04:00Z">
         <w:r>
           <w:t>(</w:t>
         </w:r>
       </w:ins>
-      <w:ins w:id="72" w:author="Michael Chambers" w:date="2015-11-16T00:45:00Z">
+      <w:ins w:id="73" w:author="Michael Chambers" w:date="2015-11-16T00:45:00Z">
         <w:r>
           <w:t>15</w:t>
         </w:r>
       </w:ins>
-      <w:ins w:id="73" w:author="Albert Courey" w:date="2015-11-13T14:04:00Z">
-        <w:del w:id="74" w:author="Michael Chambers" w:date="2015-11-16T00:45:00Z">
+      <w:ins w:id="74" w:author="Albert Courey" w:date="2015-11-13T14:04:00Z">
+        <w:del w:id="75" w:author="Michael Chambers" w:date="2015-11-16T00:45:00Z">
           <w:r>
             <w:delText>y</w:delText>
           </w:r>
@@ -848,23 +1090,23 @@
           <w:t xml:space="preserve"> ml) </w:t>
         </w:r>
       </w:ins>
-      <w:ins w:id="75" w:author="Albert Courey" w:date="2015-11-13T14:02:00Z">
+      <w:ins w:id="76" w:author="Albert Courey" w:date="2015-11-13T14:02:00Z">
         <w:r>
           <w:t xml:space="preserve">underneath a layer of 3 M sucrose </w:t>
         </w:r>
       </w:ins>
-      <w:ins w:id="76" w:author="Albert Courey" w:date="2015-11-13T14:04:00Z">
+      <w:ins w:id="77" w:author="Albert Courey" w:date="2015-11-13T14:04:00Z">
         <w:r>
           <w:t>(</w:t>
         </w:r>
       </w:ins>
-      <w:ins w:id="77" w:author="Michael Chambers" w:date="2015-11-16T00:45:00Z">
+      <w:ins w:id="78" w:author="Michael Chambers" w:date="2015-11-16T00:45:00Z">
         <w:r>
           <w:t>15</w:t>
         </w:r>
       </w:ins>
-      <w:ins w:id="78" w:author="Albert Courey" w:date="2015-11-13T14:04:00Z">
-        <w:del w:id="79" w:author="Michael Chambers" w:date="2015-11-16T00:45:00Z">
+      <w:ins w:id="79" w:author="Albert Courey" w:date="2015-11-13T14:04:00Z">
+        <w:del w:id="80" w:author="Michael Chambers" w:date="2015-11-16T00:45:00Z">
           <w:r>
             <w:delText>z</w:delText>
           </w:r>
@@ -873,33 +1115,129 @@
           <w:t xml:space="preserve"> ml) </w:t>
         </w:r>
       </w:ins>
-      <w:ins w:id="80" w:author="Albert Courey" w:date="2015-11-13T14:02:00Z">
+      <w:ins w:id="81" w:author="Albert Courey" w:date="2015-11-13T14:02:00Z">
         <w:r>
           <w:t>in homogenization buffer.</w:t>
         </w:r>
       </w:ins>
-      <w:del w:id="81" w:author="Albert Courey" w:date="2015-11-13T14:04:00Z">
+      <w:del w:id="82" w:author="Albert Courey" w:date="2015-11-13T14:04:00Z">
         <w:r>
           <w:delText>equal volumes</w:delText>
         </w:r>
       </w:del>
-      <w:ins w:id="82" w:author="Albert Courey" w:date="2015-11-13T14:03:00Z">
+      <w:ins w:id="83" w:author="Albert Courey" w:date="2015-11-13T14:03:00Z">
         <w:r>
           <w:t>. The samples</w:t>
         </w:r>
       </w:ins>
-      <w:ins w:id="83" w:author="Albert Courey" w:date="2015-11-13T14:04:00Z">
+      <w:ins w:id="84" w:author="Albert Courey" w:date="2015-11-13T14:04:00Z">
         <w:r>
           <w:t xml:space="preserve"> were </w:t>
         </w:r>
       </w:ins>
-      <w:del w:id="84" w:author="Albert Courey" w:date="2015-11-13T14:03:00Z">
+      <w:del w:id="85" w:author="Albert Courey" w:date="2015-11-13T14:03:00Z">
         <w:r>
           <w:delText xml:space="preserve"> of homogenization buffer containing 0.8 and 1.7M sucrose and </w:delText>
         </w:r>
       </w:del>
       <w:r>
-        <w:t>centrifuged at 15,000 RCF for 10 min at 4˚C. Pelleted nuclei were resuspended in 250 µl of nuclear lysis buffer (10 mM HEPES-KOH pH 7.6; 100 mM KCl; 0.1 mM EDTA; 10% glycerol; 0.15 mM spermine; 0.5 mM spermidine; 0.1 mM NaF; 0.1 mM Na</w:t>
+        <w:t xml:space="preserve">centrifuged at 15,000 RCF for 10 min at 4˚C. Pelleted nuclei were </w:t>
+      </w:r>
+      <w:proofErr w:type="spellStart"/>
+      <w:r>
+        <w:t>resuspended</w:t>
+      </w:r>
+      <w:proofErr w:type="spellEnd"/>
+      <w:r>
+        <w:t xml:space="preserve"> in 250 µl of nuclear lysis buffer (10 </w:t>
+      </w:r>
+      <w:proofErr w:type="spellStart"/>
+      <w:r>
+        <w:t>mM</w:t>
+      </w:r>
+      <w:proofErr w:type="spellEnd"/>
+      <w:r>
+        <w:t xml:space="preserve"> HEPES-KOH pH 7.6; 100 </w:t>
+      </w:r>
+      <w:proofErr w:type="spellStart"/>
+      <w:r>
+        <w:t>mM</w:t>
+      </w:r>
+      <w:proofErr w:type="spellEnd"/>
+      <w:r>
+        <w:t xml:space="preserve"> </w:t>
+      </w:r>
+      <w:proofErr w:type="spellStart"/>
+      <w:r>
+        <w:t>KCl</w:t>
+      </w:r>
+      <w:proofErr w:type="spellEnd"/>
+      <w:r>
+        <w:t xml:space="preserve">; 0.1 </w:t>
+      </w:r>
+      <w:proofErr w:type="spellStart"/>
+      <w:r>
+        <w:t>mM</w:t>
+      </w:r>
+      <w:proofErr w:type="spellEnd"/>
+      <w:r>
+        <w:t xml:space="preserve"> EDTA; 10% glycerol; 0.15 </w:t>
+      </w:r>
+      <w:proofErr w:type="spellStart"/>
+      <w:r>
+        <w:t>mM</w:t>
+      </w:r>
+      <w:proofErr w:type="spellEnd"/>
+      <w:r>
+        <w:t xml:space="preserve"> </w:t>
+      </w:r>
+      <w:proofErr w:type="spellStart"/>
+      <w:r>
+        <w:t>spermine</w:t>
+      </w:r>
+      <w:proofErr w:type="spellEnd"/>
+      <w:r>
+        <w:t xml:space="preserve">; 0.5 </w:t>
+      </w:r>
+      <w:proofErr w:type="spellStart"/>
+      <w:r>
+        <w:t>mM</w:t>
+      </w:r>
+      <w:proofErr w:type="spellEnd"/>
+      <w:r>
+        <w:t xml:space="preserve"> </w:t>
+      </w:r>
+      <w:proofErr w:type="spellStart"/>
+      <w:r>
+        <w:t>spermidine</w:t>
+      </w:r>
+      <w:proofErr w:type="spellEnd"/>
+      <w:r>
+        <w:t xml:space="preserve">; 0.1 </w:t>
+      </w:r>
+      <w:proofErr w:type="spellStart"/>
+      <w:r>
+        <w:t>mM</w:t>
+      </w:r>
+      <w:proofErr w:type="spellEnd"/>
+      <w:r>
+        <w:t xml:space="preserve"> </w:t>
+      </w:r>
+      <w:proofErr w:type="spellStart"/>
+      <w:r>
+        <w:t>NaF</w:t>
+      </w:r>
+      <w:proofErr w:type="spellEnd"/>
+      <w:r>
+        <w:t xml:space="preserve">; 0.1 </w:t>
+      </w:r>
+      <w:proofErr w:type="spellStart"/>
+      <w:r>
+        <w:t>mM</w:t>
+      </w:r>
+      <w:proofErr w:type="spellEnd"/>
+      <w:r>
+        <w:t xml:space="preserve"> Na</w:t>
       </w:r>
       <w:r>
         <w:rPr>
@@ -917,7 +1255,15 @@
         <w:t>4</w:t>
       </w:r>
       <w:r>
-        <w:t>; 0.1 mM ZnCl</w:t>
+        <w:t xml:space="preserve">; 0.1 </w:t>
+      </w:r>
+      <w:proofErr w:type="spellStart"/>
+      <w:r>
+        <w:t>mM</w:t>
+      </w:r>
+      <w:proofErr w:type="spellEnd"/>
+      <w:r>
+        <w:t xml:space="preserve"> ZnCl</w:t>
       </w:r>
       <w:r>
         <w:rPr>
@@ -926,17 +1272,89 @@
         <w:t>2</w:t>
       </w:r>
       <w:r>
-        <w:t xml:space="preserve">; 1 mM DTT; 0.1 mM PMSF; 1x RNAase inhibitor). </w:t>
-      </w:r>
-      <w:r>
-        <w:t xml:space="preserve">While gently vortexing, an equal volume of NUN buffer (25 mM HEPES-KOH pH 7.6; 300 mM NaCl; 1M urea; 1% NP-40; 1 mM DTT; 0.1 mM PMSF) was added drop-by-drop over a period 5 minutes. Condensed chromatin </w:t>
-      </w:r>
-      <w:del w:id="85" w:author="Albert Courey" w:date="2015-11-13T14:05:00Z">
+        <w:t xml:space="preserve">; 1 </w:t>
+      </w:r>
+      <w:proofErr w:type="spellStart"/>
+      <w:r>
+        <w:t>mM</w:t>
+      </w:r>
+      <w:proofErr w:type="spellEnd"/>
+      <w:r>
+        <w:t xml:space="preserve"> DTT; 0.1 </w:t>
+      </w:r>
+      <w:proofErr w:type="spellStart"/>
+      <w:r>
+        <w:t>mM</w:t>
+      </w:r>
+      <w:proofErr w:type="spellEnd"/>
+      <w:r>
+        <w:t xml:space="preserve"> PMSF; 1x </w:t>
+      </w:r>
+      <w:proofErr w:type="spellStart"/>
+      <w:r>
+        <w:t>RNAase</w:t>
+      </w:r>
+      <w:proofErr w:type="spellEnd"/>
+      <w:r>
+        <w:t xml:space="preserve"> inhibitor). </w:t>
+      </w:r>
+      <w:r>
+        <w:t xml:space="preserve">While gently </w:t>
+      </w:r>
+      <w:proofErr w:type="spellStart"/>
+      <w:r>
+        <w:t>vortexing</w:t>
+      </w:r>
+      <w:proofErr w:type="spellEnd"/>
+      <w:r>
+        <w:t xml:space="preserve">, an equal volume of NUN buffer (25 </w:t>
+      </w:r>
+      <w:proofErr w:type="spellStart"/>
+      <w:r>
+        <w:t>mM</w:t>
+      </w:r>
+      <w:proofErr w:type="spellEnd"/>
+      <w:r>
+        <w:t xml:space="preserve"> HEPES-KOH pH 7.6; 300 </w:t>
+      </w:r>
+      <w:proofErr w:type="spellStart"/>
+      <w:r>
+        <w:t>mM</w:t>
+      </w:r>
+      <w:proofErr w:type="spellEnd"/>
+      <w:r>
+        <w:t xml:space="preserve"> </w:t>
+      </w:r>
+      <w:proofErr w:type="spellStart"/>
+      <w:r>
+        <w:t>NaCl</w:t>
+      </w:r>
+      <w:proofErr w:type="spellEnd"/>
+      <w:r>
+        <w:t xml:space="preserve">; 1M urea; 1% NP-40; 1 </w:t>
+      </w:r>
+      <w:proofErr w:type="spellStart"/>
+      <w:r>
+        <w:t>mM</w:t>
+      </w:r>
+      <w:proofErr w:type="spellEnd"/>
+      <w:r>
+        <w:t xml:space="preserve"> DTT; 0.1 </w:t>
+      </w:r>
+      <w:proofErr w:type="spellStart"/>
+      <w:r>
+        <w:t>mM</w:t>
+      </w:r>
+      <w:proofErr w:type="spellEnd"/>
+      <w:r>
+        <w:t xml:space="preserve"> PMSF) was added drop-by-drop over a period 5 minutes. Condensed chromatin </w:t>
+      </w:r>
+      <w:del w:id="86" w:author="Albert Courey" w:date="2015-11-13T14:05:00Z">
         <w:r>
           <w:delText>should become</w:delText>
         </w:r>
       </w:del>
-      <w:ins w:id="86" w:author="Albert Courey" w:date="2015-11-13T14:05:00Z">
+      <w:ins w:id="87" w:author="Albert Courey" w:date="2015-11-13T14:05:00Z">
         <w:r>
           <w:t>became</w:t>
         </w:r>
@@ -944,20 +1362,44 @@
       <w:r>
         <w:t xml:space="preserve"> visible as a fluffy white precipitate. The solution was then incubated for 20 min on ice and centrifuged at 14</w:t>
       </w:r>
-      <w:ins w:id="87" w:author="Albert Courey" w:date="2015-11-13T14:05:00Z">
+      <w:ins w:id="88" w:author="Albert Courey" w:date="2015-11-13T14:05:00Z">
         <w:r>
           <w:t xml:space="preserve">,000 </w:t>
         </w:r>
       </w:ins>
-      <w:del w:id="88" w:author="Albert Courey" w:date="2015-11-13T14:05:00Z">
+      <w:del w:id="89" w:author="Albert Courey" w:date="2015-11-13T14:05:00Z">
         <w:r>
           <w:delText xml:space="preserve">k </w:delText>
         </w:r>
       </w:del>
       <w:r>
-        <w:t xml:space="preserve">rpm for 30 min at 4˚C. The supernatant (primarily nucleoplasm) was discarded and the pellet was resuspended in Trizol reagent (Qiagen). RNA was then purified following </w:t>
-      </w:r>
-      <w:ins w:id="89" w:author="Albert Courey" w:date="2015-11-13T14:06:00Z">
+        <w:t xml:space="preserve">rpm for 30 min at 4˚C. The supernatant (primarily nucleoplasm) was discarded and the pellet was </w:t>
+      </w:r>
+      <w:proofErr w:type="spellStart"/>
+      <w:r>
+        <w:t>resuspended</w:t>
+      </w:r>
+      <w:proofErr w:type="spellEnd"/>
+      <w:r>
+        <w:t xml:space="preserve"> in </w:t>
+      </w:r>
+      <w:proofErr w:type="spellStart"/>
+      <w:r>
+        <w:t>Trizol</w:t>
+      </w:r>
+      <w:proofErr w:type="spellEnd"/>
+      <w:r>
+        <w:t xml:space="preserve"> reagent (</w:t>
+      </w:r>
+      <w:proofErr w:type="spellStart"/>
+      <w:r>
+        <w:t>Qiagen</w:t>
+      </w:r>
+      <w:proofErr w:type="spellEnd"/>
+      <w:r>
+        <w:t xml:space="preserve">). RNA was then purified following </w:t>
+      </w:r>
+      <w:ins w:id="90" w:author="Albert Courey" w:date="2015-11-13T14:06:00Z">
         <w:r>
           <w:t xml:space="preserve">the </w:t>
         </w:r>
@@ -965,7 +1407,7 @@
       <w:r>
         <w:t>manufacturer’s protocol</w:t>
       </w:r>
-      <w:del w:id="90" w:author="Albert Courey" w:date="2015-11-13T14:06:00Z">
+      <w:del w:id="91" w:author="Albert Courey" w:date="2015-11-13T14:06:00Z">
         <w:r>
           <w:delText>s</w:delText>
         </w:r>
@@ -979,7 +1421,7 @@
         <w:pStyle w:val="BodyText"/>
         <w:spacing w:line="480" w:lineRule="auto"/>
         <w:rPr>
-          <w:ins w:id="91" w:author="Michael Chambers" w:date="2015-11-16T00:47:00Z"/>
+          <w:ins w:id="92" w:author="Michael Chambers" w:date="2015-11-16T00:47:00Z"/>
           <w:i/>
         </w:rPr>
       </w:pPr>
@@ -989,15 +1431,23 @@
         <w:pStyle w:val="BodyText"/>
         <w:spacing w:line="480" w:lineRule="auto"/>
         <w:rPr>
-          <w:ins w:id="92" w:author="Michael Chambers" w:date="2015-11-14T16:10:00Z"/>
+          <w:ins w:id="93" w:author="Michael Chambers" w:date="2015-11-14T16:10:00Z"/>
           <w:i/>
         </w:rPr>
       </w:pPr>
+      <w:proofErr w:type="spellStart"/>
       <w:r>
         <w:rPr>
           <w:i/>
         </w:rPr>
-        <w:t>rRNA removal</w:t>
+        <w:t>rRNA</w:t>
+      </w:r>
+      <w:proofErr w:type="spellEnd"/>
+      <w:r>
+        <w:rPr>
+          <w:i/>
+        </w:rPr>
+        <w:t xml:space="preserve"> removal</w:t>
       </w:r>
     </w:p>
     <w:p>
@@ -1005,13 +1455,61 @@
         <w:pStyle w:val="BodyText"/>
         <w:spacing w:line="480" w:lineRule="auto"/>
         <w:rPr>
-          <w:ins w:id="93" w:author="Michael Chambers" w:date="2015-11-14T16:10:00Z"/>
-        </w:rPr>
-      </w:pPr>
-      <w:ins w:id="94" w:author="Michael Chambers" w:date="2015-11-14T16:10:00Z">
+          <w:ins w:id="94" w:author="Michael Chambers" w:date="2015-11-14T16:10:00Z"/>
+        </w:rPr>
+      </w:pPr>
+      <w:ins w:id="95" w:author="Michael Chambers" w:date="2015-11-14T16:10:00Z">
         <w:r>
           <w:lastRenderedPageBreak/>
-          <w:t xml:space="preserve">RNA samples were depleted of ribosomal, poly(A)+, and additional RNA contaminants through an affinity depletion procedure adopted from Khodor et a. (2011). An equimolar mixture of biotinylated affinity oligomers (Table 3-1; Eurofins MWG Operon) was added to 6 µg of purified RNA in annealing buffer (10 mM EDTA; 0.5x SSC) in a volume of 100 µl. RNA was denatured at 75˚C for 5 min and annealed at 37˚C for 30 min. Annealed mixture was added to 1ml streptavidin paramagnetic beads (Promega) and incubated at 25˚C for 15 min, followed by 2 hours at 4˚C with gentle rocking, and the supernatant retained for library preparation. This procedure was performed twice per sample. </w:t>
+          <w:t xml:space="preserve">RNA samples were depleted of ribosomal, poly(A)+, and additional RNA contaminants through an affinity depletion procedure adopted from </w:t>
+        </w:r>
+        <w:proofErr w:type="spellStart"/>
+        <w:r>
+          <w:t>Khodor</w:t>
+        </w:r>
+        <w:proofErr w:type="spellEnd"/>
+        <w:r>
+          <w:t xml:space="preserve"> et a. (2011). An </w:t>
+        </w:r>
+        <w:proofErr w:type="spellStart"/>
+        <w:r>
+          <w:t>equimolar</w:t>
+        </w:r>
+        <w:proofErr w:type="spellEnd"/>
+        <w:r>
+          <w:t xml:space="preserve"> mixture of </w:t>
+        </w:r>
+        <w:proofErr w:type="spellStart"/>
+        <w:r>
+          <w:t>biotinylated</w:t>
+        </w:r>
+        <w:proofErr w:type="spellEnd"/>
+        <w:r>
+          <w:t xml:space="preserve"> affinity oligomers (Table 3-1; </w:t>
+        </w:r>
+        <w:proofErr w:type="spellStart"/>
+        <w:r>
+          <w:t>Eurofins</w:t>
+        </w:r>
+        <w:proofErr w:type="spellEnd"/>
+        <w:r>
+          <w:t xml:space="preserve"> MWG Operon) was added to 6 µg of purified RNA in annealing buffer (10 </w:t>
+        </w:r>
+        <w:proofErr w:type="spellStart"/>
+        <w:r>
+          <w:t>mM</w:t>
+        </w:r>
+        <w:proofErr w:type="spellEnd"/>
+        <w:r>
+          <w:t xml:space="preserve"> EDTA; 0.5x SSC) in a volume of 100 µl. RNA was denatured at 75˚C for 5 min and annealed at 37˚C for 30 min. Annealed mixture was added to 1ml streptavidin paramagnetic beads (</w:t>
+        </w:r>
+        <w:proofErr w:type="spellStart"/>
+        <w:r>
+          <w:t>Promega</w:t>
+        </w:r>
+        <w:proofErr w:type="spellEnd"/>
+        <w:r>
+          <w:t xml:space="preserve">) and incubated at 25˚C for 15 min, followed by 2 hours at 4˚C with gentle rocking, and the supernatant retained for library preparation. This procedure was performed twice per sample. </w:t>
         </w:r>
       </w:ins>
     </w:p>
@@ -1020,7 +1518,7 @@
         <w:pStyle w:val="BodyText"/>
         <w:spacing w:line="480" w:lineRule="auto"/>
         <w:rPr>
-          <w:ins w:id="95" w:author="Albert Courey" w:date="2015-11-13T14:06:00Z"/>
+          <w:ins w:id="96" w:author="Albert Courey" w:date="2015-11-13T14:06:00Z"/>
           <w:i/>
         </w:rPr>
       </w:pPr>
@@ -1030,12 +1528,12 @@
         <w:pStyle w:val="BodyText"/>
         <w:spacing w:line="480" w:lineRule="auto"/>
         <w:rPr>
-          <w:del w:id="96" w:author="Michael Chambers" w:date="2015-11-14T16:10:00Z"/>
+          <w:del w:id="97" w:author="Michael Chambers" w:date="2015-11-14T16:10:00Z"/>
           <w:i/>
         </w:rPr>
       </w:pPr>
-      <w:ins w:id="97" w:author="Albert Courey" w:date="2015-11-13T14:06:00Z">
-        <w:del w:id="98" w:author="Michael Chambers" w:date="2015-11-14T16:10:00Z">
+      <w:ins w:id="98" w:author="Albert Courey" w:date="2015-11-13T14:06:00Z">
+        <w:del w:id="99" w:author="Michael Chambers" w:date="2015-11-14T16:10:00Z">
           <w:r>
             <w:rPr>
               <w:i/>
@@ -1057,7 +1555,21 @@
         <w:rPr>
           <w:i/>
         </w:rPr>
-        <w:t>RNA-seq library construction and sequencing</w:t>
+        <w:t>RNA-</w:t>
+      </w:r>
+      <w:proofErr w:type="spellStart"/>
+      <w:r>
+        <w:rPr>
+          <w:i/>
+        </w:rPr>
+        <w:t>seq</w:t>
+      </w:r>
+      <w:proofErr w:type="spellEnd"/>
+      <w:r>
+        <w:rPr>
+          <w:i/>
+        </w:rPr>
+        <w:t xml:space="preserve"> library construction and sequencing</w:t>
       </w:r>
     </w:p>
     <w:p>
@@ -1065,12 +1577,81 @@
         <w:pStyle w:val="BodyText"/>
         <w:spacing w:line="480" w:lineRule="auto"/>
         <w:rPr>
-          <w:ins w:id="99" w:author="Michael Chambers" w:date="2015-11-14T16:10:00Z"/>
-        </w:rPr>
-      </w:pPr>
-      <w:ins w:id="100" w:author="Michael Chambers" w:date="2015-11-14T16:10:00Z">
-        <w:r>
-          <w:t xml:space="preserve">rRNA-depleted RNA was concentrated via ethanol precipitation. Size distribution of samples was determined via Agilent 2100 Bioanalyzer (Agilent Technologies). Indexed RNA-seq libraries were generated with the ScriptSeq v2 RNA-seq Library Preparation Kit (Epicentre). Sequencing was performed on Illumia HiSeq 2000 sequencing platform (High Throughput Sequencing Core Facility, Broad Stem Cell Research Center, UCLA). Reads were demultiplex via custom scripts and mapped to the BDGP5/dm3 </w:t>
+          <w:ins w:id="100" w:author="Michael Chambers" w:date="2015-11-14T16:10:00Z"/>
+        </w:rPr>
+      </w:pPr>
+      <w:proofErr w:type="spellStart"/>
+      <w:ins w:id="101" w:author="Michael Chambers" w:date="2015-11-14T16:10:00Z">
+        <w:r>
+          <w:t>rRNA</w:t>
+        </w:r>
+        <w:proofErr w:type="spellEnd"/>
+        <w:r>
+          <w:t xml:space="preserve">-depleted RNA was concentrated via ethanol precipitation. Size distribution of samples was determined via Agilent 2100 </w:t>
+        </w:r>
+        <w:proofErr w:type="spellStart"/>
+        <w:r>
+          <w:t>Bioanalyzer</w:t>
+        </w:r>
+        <w:proofErr w:type="spellEnd"/>
+        <w:r>
+          <w:t xml:space="preserve"> (Agilent Technologies). Indexed RNA-</w:t>
+        </w:r>
+        <w:proofErr w:type="spellStart"/>
+        <w:r>
+          <w:t>seq</w:t>
+        </w:r>
+        <w:proofErr w:type="spellEnd"/>
+        <w:r>
+          <w:t xml:space="preserve"> libraries were generated with the </w:t>
+        </w:r>
+        <w:proofErr w:type="spellStart"/>
+        <w:r>
+          <w:t>ScriptSeq</w:t>
+        </w:r>
+        <w:proofErr w:type="spellEnd"/>
+        <w:r>
+          <w:t xml:space="preserve"> v2 RNA-</w:t>
+        </w:r>
+        <w:proofErr w:type="spellStart"/>
+        <w:r>
+          <w:t>seq</w:t>
+        </w:r>
+        <w:proofErr w:type="spellEnd"/>
+        <w:r>
+          <w:t xml:space="preserve"> Library Preparation Kit (</w:t>
+        </w:r>
+        <w:proofErr w:type="spellStart"/>
+        <w:r>
+          <w:t>Epicentre</w:t>
+        </w:r>
+        <w:proofErr w:type="spellEnd"/>
+        <w:r>
+          <w:t xml:space="preserve">). Sequencing was performed on </w:t>
+        </w:r>
+        <w:proofErr w:type="spellStart"/>
+        <w:r>
+          <w:t>Illumia</w:t>
+        </w:r>
+        <w:proofErr w:type="spellEnd"/>
+        <w:r>
+          <w:t xml:space="preserve"> </w:t>
+        </w:r>
+        <w:proofErr w:type="spellStart"/>
+        <w:r>
+          <w:t>HiSeq</w:t>
+        </w:r>
+        <w:proofErr w:type="spellEnd"/>
+        <w:r>
+          <w:t xml:space="preserve"> 2000 sequencing platform (High Throughput Sequencing Core Facility, Broad Stem Cell Research Center, UCLA). Reads were </w:t>
+        </w:r>
+        <w:proofErr w:type="spellStart"/>
+        <w:r>
+          <w:t>demultiplex</w:t>
+        </w:r>
+        <w:proofErr w:type="spellEnd"/>
+        <w:r>
+          <w:t xml:space="preserve"> via custom scripts and mapped to the BDGP5/dm3 </w:t>
         </w:r>
         <w:r>
           <w:rPr>
@@ -1079,7 +1660,31 @@
           <w:t xml:space="preserve">D. melanogaster </w:t>
         </w:r>
         <w:r>
-          <w:t>genome with Tophat2 (v2.1.0) {Kim, 2013 #1817} using the following parameters: -g 1 –solexa1.3-quals. A gene model annotation (iGenomes UCSC dm3) was provided as a mapping guide. Assignment of mapped reads to transcripts was performed with HTSeq {IAnders, 2015 #3027}.</w:t>
+          <w:t>genome with Tophat2 (v2.1.0) {Kim, 2013 #1817} using the following parameters: -g 1 –solexa1.3-quals. A gene model annotation (</w:t>
+        </w:r>
+        <w:proofErr w:type="spellStart"/>
+        <w:r>
+          <w:t>iGenomes</w:t>
+        </w:r>
+        <w:proofErr w:type="spellEnd"/>
+        <w:r>
+          <w:t xml:space="preserve"> UCSC dm3) was provided as a mapping guide. Assignment of mapped reads to transcripts was performed with </w:t>
+        </w:r>
+        <w:proofErr w:type="spellStart"/>
+        <w:r>
+          <w:t>HTSeq</w:t>
+        </w:r>
+        <w:proofErr w:type="spellEnd"/>
+        <w:r>
+          <w:t xml:space="preserve"> {</w:t>
+        </w:r>
+        <w:proofErr w:type="spellStart"/>
+        <w:r>
+          <w:t>IAnders</w:t>
+        </w:r>
+        <w:proofErr w:type="spellEnd"/>
+        <w:r>
+          <w:t>, 2015 #3027}.</w:t>
         </w:r>
       </w:ins>
     </w:p>
@@ -1088,11 +1693,11 @@
         <w:pStyle w:val="BodyText"/>
         <w:spacing w:line="480" w:lineRule="auto"/>
         <w:rPr>
-          <w:ins w:id="101" w:author="Michael Chambers" w:date="2015-11-14T16:11:00Z"/>
+          <w:ins w:id="102" w:author="Michael Chambers" w:date="2015-11-14T16:11:00Z"/>
           <w:i/>
         </w:rPr>
       </w:pPr>
-      <w:ins w:id="102" w:author="Michael Chambers" w:date="2015-11-14T16:11:00Z">
+      <w:ins w:id="103" w:author="Michael Chambers" w:date="2015-11-14T16:11:00Z">
         <w:r>
           <w:rPr>
             <w:i/>
@@ -1106,33 +1711,81 @@
         <w:pStyle w:val="BodyText"/>
         <w:spacing w:line="480" w:lineRule="auto"/>
         <w:rPr>
-          <w:ins w:id="103" w:author="Michael Chambers" w:date="2015-11-14T16:11:00Z"/>
-        </w:rPr>
-      </w:pPr>
-      <w:ins w:id="104" w:author="Michael Chambers" w:date="2015-11-14T16:11:00Z">
+          <w:ins w:id="104" w:author="Michael Chambers" w:date="2015-11-14T16:11:00Z"/>
+        </w:rPr>
+      </w:pPr>
+      <w:ins w:id="105" w:author="Michael Chambers" w:date="2015-11-14T16:11:00Z">
         <w:r>
           <w:lastRenderedPageBreak/>
           <w:t xml:space="preserve">Mean normalized transcript expression levels (FPKM) were generated with DESeq2 (v1.10.0) {Love, 2014 #3031}. </w:t>
         </w:r>
       </w:ins>
-      <w:ins w:id="105" w:author="Michael Chambers" w:date="2015-11-16T00:46:00Z">
-        <w:r>
-          <w:t xml:space="preserve">Significant changes in transcript abundance were quantified with the same software by comparison with poly(A)+ RNA-seq from wild-type </w:t>
-        </w:r>
-      </w:ins>
-      <w:ins w:id="106" w:author="Michael Chambers" w:date="2015-11-16T00:47:00Z">
+      <w:ins w:id="106" w:author="Michael Chambers" w:date="2015-11-16T00:46:00Z">
+        <w:r>
+          <w:t>Significant changes in transcript abundance were quantified with the same software by comparison with poly(A)+ RNA-</w:t>
+        </w:r>
+        <w:proofErr w:type="spellStart"/>
+        <w:r>
+          <w:t>seq</w:t>
+        </w:r>
+        <w:proofErr w:type="spellEnd"/>
+        <w:r>
+          <w:t xml:space="preserve"> from wild-type </w:t>
+        </w:r>
+      </w:ins>
+      <w:ins w:id="107" w:author="Michael Chambers" w:date="2015-11-16T00:47:00Z">
         <w:r>
           <w:t>embryo data described in Chapter 2 of this thesis.</w:t>
         </w:r>
       </w:ins>
-      <w:ins w:id="107" w:author="Michael Chambers" w:date="2015-11-16T00:46:00Z">
+      <w:ins w:id="108" w:author="Michael Chambers" w:date="2015-11-16T00:46:00Z">
         <w:r>
           <w:t xml:space="preserve"> </w:t>
         </w:r>
       </w:ins>
-      <w:ins w:id="108" w:author="Michael Chambers" w:date="2015-11-14T16:11:00Z">
-        <w:r>
-          <w:t xml:space="preserve">RNA-seq read mapping density analysis was performed using PicardTools (http://broadinstitute.github.io/picard/). Additional metagene analysis was performed using the ‘metagene’ package of R/Bioconductor {Beauparlant, 2014 #3167}. </w:t>
+      <w:ins w:id="109" w:author="Michael Chambers" w:date="2015-11-14T16:11:00Z">
+        <w:r>
+          <w:t>RNA-</w:t>
+        </w:r>
+        <w:proofErr w:type="spellStart"/>
+        <w:r>
+          <w:t>seq</w:t>
+        </w:r>
+        <w:proofErr w:type="spellEnd"/>
+        <w:r>
+          <w:t xml:space="preserve"> read mapping density analysis was performed using </w:t>
+        </w:r>
+        <w:proofErr w:type="spellStart"/>
+        <w:r>
+          <w:t>PicardTools</w:t>
+        </w:r>
+        <w:proofErr w:type="spellEnd"/>
+        <w:r>
+          <w:t xml:space="preserve"> (http://broadinstitute.github.io/picard/). Additional </w:t>
+        </w:r>
+        <w:proofErr w:type="spellStart"/>
+        <w:r>
+          <w:t>metagene</w:t>
+        </w:r>
+        <w:proofErr w:type="spellEnd"/>
+        <w:r>
+          <w:t xml:space="preserve"> analysis was performed using the ‘</w:t>
+        </w:r>
+        <w:proofErr w:type="spellStart"/>
+        <w:r>
+          <w:t>metagene</w:t>
+        </w:r>
+        <w:proofErr w:type="spellEnd"/>
+        <w:r>
+          <w:t>’ package of R/Bioconductor {</w:t>
+        </w:r>
+        <w:proofErr w:type="spellStart"/>
+        <w:r>
+          <w:t>Beauparlant</w:t>
+        </w:r>
+        <w:proofErr w:type="spellEnd"/>
+        <w:r>
+          <w:t xml:space="preserve">, 2014 #3167}. </w:t>
         </w:r>
       </w:ins>
     </w:p>
@@ -1141,12 +1794,12 @@
         <w:pStyle w:val="BodyText"/>
         <w:spacing w:line="480" w:lineRule="auto"/>
         <w:rPr>
-          <w:del w:id="109" w:author="Michael Chambers" w:date="2015-11-14T16:10:00Z"/>
+          <w:del w:id="110" w:author="Michael Chambers" w:date="2015-11-14T16:10:00Z"/>
           <w:i/>
         </w:rPr>
       </w:pPr>
-      <w:ins w:id="110" w:author="Albert Courey" w:date="2015-11-13T14:06:00Z">
-        <w:del w:id="111" w:author="Michael Chambers" w:date="2015-11-14T16:10:00Z">
+      <w:ins w:id="111" w:author="Albert Courey" w:date="2015-11-13T14:06:00Z">
+        <w:del w:id="112" w:author="Michael Chambers" w:date="2015-11-14T16:10:00Z">
           <w:r>
             <w:rPr>
               <w:i/>
@@ -1164,8 +1817,8 @@
           <w:i/>
         </w:rPr>
       </w:pPr>
-      <w:bookmarkStart w:id="112" w:name="results"/>
-      <w:bookmarkEnd w:id="112"/>
+      <w:bookmarkStart w:id="113" w:name="results"/>
+      <w:bookmarkEnd w:id="113"/>
     </w:p>
     <w:p>
       <w:pPr>
@@ -1270,7 +1923,15 @@
         <w:t xml:space="preserve"> </w:t>
       </w:r>
       <w:r>
-        <w:t>{Cernilogar, 2011 #3156}</w:t>
+        <w:t>{</w:t>
+      </w:r>
+      <w:proofErr w:type="spellStart"/>
+      <w:r>
+        <w:t>Cernilogar</w:t>
+      </w:r>
+      <w:proofErr w:type="spellEnd"/>
+      <w:r>
+        <w:t>, 2011 #3156}</w:t>
       </w:r>
       <w:r>
         <w:t xml:space="preserve">. </w:t>
@@ -1279,7 +1940,15 @@
         <w:t>Isolated</w:t>
       </w:r>
       <w:r>
-        <w:t xml:space="preserve"> RNA was affinity-depleted for polyadenylated RNA in order to further minimize the contribution of mature mRNA from analysis. The</w:t>
+        <w:t xml:space="preserve"> RNA was affinity-depleted for </w:t>
+      </w:r>
+      <w:proofErr w:type="spellStart"/>
+      <w:r>
+        <w:t>polyadenylated</w:t>
+      </w:r>
+      <w:proofErr w:type="spellEnd"/>
+      <w:r>
+        <w:t xml:space="preserve"> RNA in order to further minimize the contribution of mature mRNA from analysis. The</w:t>
       </w:r>
       <w:r>
         <w:t xml:space="preserve"> level of</w:t>
@@ -1316,7 +1985,23 @@
         <w:t>a cytoplasmic marker.</w:t>
       </w:r>
       <w:r>
-        <w:t xml:space="preserve"> Sequencing reads obtained from mature transcripts ideally map uniformly across genes, though this is heavily dependent on the quality of the RNA utilized for library generation. Non-uniformity generally manifests as a 3’ bias in mappable reads, as partially fragmented mRNA is purified by affinity selection to polyadenylation sites</w:t>
+        <w:t xml:space="preserve"> Sequencing reads obtained from mature transcripts ideally map uniformly across genes, though this is heavily dependent on the quality of the RNA utilized for library generation. Non-uniformity generally manifests as a 3’ bias in </w:t>
+      </w:r>
+      <w:proofErr w:type="spellStart"/>
+      <w:r>
+        <w:t>mappable</w:t>
+      </w:r>
+      <w:proofErr w:type="spellEnd"/>
+      <w:r>
+        <w:t xml:space="preserve"> reads, as partially fragmented mRNA is purified by affinity selection to </w:t>
+      </w:r>
+      <w:proofErr w:type="spellStart"/>
+      <w:r>
+        <w:t>polyadenylation</w:t>
+      </w:r>
+      <w:proofErr w:type="spellEnd"/>
+      <w:r>
+        <w:t xml:space="preserve"> sites</w:t>
       </w:r>
       <w:r>
         <w:t xml:space="preserve"> </w:t>
@@ -1355,7 +2040,15 @@
         <w:t xml:space="preserve"> </w:t>
       </w:r>
       <w:r>
-        <w:t>{Carrillo Oesterreich, 2010 #3159}</w:t>
+        <w:t xml:space="preserve">{Carrillo </w:t>
+      </w:r>
+      <w:proofErr w:type="spellStart"/>
+      <w:r>
+        <w:t>Oesterreich</w:t>
+      </w:r>
+      <w:proofErr w:type="spellEnd"/>
+      <w:r>
+        <w:t>, 2010 #3159}</w:t>
       </w:r>
       <w:r>
         <w:t>.</w:t>
@@ -1364,7 +2057,15 @@
         <w:t xml:space="preserve"> Pausing in term</w:t>
       </w:r>
       <w:r>
-        <w:t>inal exons is thought to promote recognition of polyadenylation sites</w:t>
+        <w:t xml:space="preserve">inal exons is thought to promote recognition of </w:t>
+      </w:r>
+      <w:proofErr w:type="spellStart"/>
+      <w:r>
+        <w:t>polyadenylation</w:t>
+      </w:r>
+      <w:proofErr w:type="spellEnd"/>
+      <w:r>
+        <w:t xml:space="preserve"> sites</w:t>
       </w:r>
       <w:r>
         <w:t xml:space="preserve"> </w:t>
@@ -1376,7 +2077,15 @@
         <w:t xml:space="preserve"> </w:t>
       </w:r>
       <w:r>
-        <w:t>{Gromak, 2006 #3166}</w:t>
+        <w:t>{</w:t>
+      </w:r>
+      <w:proofErr w:type="spellStart"/>
+      <w:r>
+        <w:t>Gromak</w:t>
+      </w:r>
+      <w:proofErr w:type="spellEnd"/>
+      <w:r>
+        <w:t>, 2006 #3166}</w:t>
       </w:r>
       <w:r>
         <w:t>.</w:t>
@@ -1405,7 +2114,15 @@
         <w:t>Our data indicates that o</w:t>
       </w:r>
       <w:r>
-        <w:t>n average, 13% of poly(A)+ RNA-seq reads map to constitutive introns</w:t>
+        <w:t>n average, 13% of poly(A)+ RNA-</w:t>
+      </w:r>
+      <w:proofErr w:type="spellStart"/>
+      <w:r>
+        <w:t>seq</w:t>
+      </w:r>
+      <w:proofErr w:type="spellEnd"/>
+      <w:r>
+        <w:t xml:space="preserve"> reads map to constitutive introns</w:t>
       </w:r>
       <w:r>
         <w:t xml:space="preserve"> compared to</w:t>
@@ -1432,30 +2149,54 @@
         <w:t xml:space="preserve"> is annotated as intronic, the large </w:t>
       </w:r>
       <w:r>
-        <w:t xml:space="preserve">majority of introns are believed to be cotranscriptionally spliced, with only 16% of introns exhibiting little or </w:t>
-      </w:r>
-      <w:commentRangeStart w:id="113"/>
+        <w:t xml:space="preserve">majority of introns are believed to be </w:t>
+      </w:r>
+      <w:proofErr w:type="spellStart"/>
+      <w:r>
+        <w:t>cotranscriptionally</w:t>
+      </w:r>
+      <w:proofErr w:type="spellEnd"/>
+      <w:r>
+        <w:t xml:space="preserve"> spliced, with only 16% of introns exhibiting little or </w:t>
+      </w:r>
+      <w:commentRangeStart w:id="114"/>
       <w:r>
         <w:t>no</w:t>
       </w:r>
-      <w:commentRangeEnd w:id="113"/>
+      <w:commentRangeEnd w:id="114"/>
       <w:r>
         <w:rPr>
           <w:rStyle w:val="CommentReference"/>
         </w:rPr>
-        <w:commentReference w:id="113"/>
+        <w:commentReference w:id="114"/>
       </w:r>
       <w:r>
         <w:t xml:space="preserve"> splicing </w:t>
       </w:r>
       <w:r>
-        <w:t>{Khodor, 2011 #2081}</w:t>
+        <w:t>{</w:t>
+      </w:r>
+      <w:proofErr w:type="spellStart"/>
+      <w:r>
+        <w:t>Khodor</w:t>
+      </w:r>
+      <w:proofErr w:type="spellEnd"/>
+      <w:r>
+        <w:t>, 2011 #2081}</w:t>
       </w:r>
       <w:r>
         <w:t xml:space="preserve"> </w:t>
       </w:r>
       <w:r>
-        <w:t>{Wuarin, 1994 #1471}</w:t>
+        <w:t>{</w:t>
+      </w:r>
+      <w:proofErr w:type="spellStart"/>
+      <w:r>
+        <w:t>Wuarin</w:t>
+      </w:r>
+      <w:proofErr w:type="spellEnd"/>
+      <w:r>
+        <w:t>, 1994 #1471}</w:t>
       </w:r>
       <w:r>
         <w:t>.</w:t>
@@ -1490,7 +2231,7 @@
       <w:pPr>
         <w:spacing w:line="480" w:lineRule="auto"/>
         <w:rPr>
-          <w:ins w:id="114" w:author="Michael Chambers" w:date="2015-11-16T00:47:00Z"/>
+          <w:ins w:id="115" w:author="Michael Chambers" w:date="2015-11-16T00:47:00Z"/>
         </w:rPr>
       </w:pPr>
       <w:r>
@@ -1499,7 +2240,15 @@
         <w:t xml:space="preserve">Analysis of nascent pre-mRNA levels in multiple contexts has shown that the rate of accumulation of a particular transcript can be strongly uncoupled from the rate of transcript synthesis, owing to differential rates of accumulation, processing, and degradation </w:t>
       </w:r>
       <w:r>
-        <w:t>{Khodor, 2011 #2081}</w:t>
+        <w:t>{</w:t>
+      </w:r>
+      <w:proofErr w:type="spellStart"/>
+      <w:r>
+        <w:t>Khodor</w:t>
+      </w:r>
+      <w:proofErr w:type="spellEnd"/>
+      <w:r>
+        <w:t>, 2011 #2081}</w:t>
       </w:r>
       <w:r>
         <w:t xml:space="preserve"> </w:t>
@@ -1510,7 +2259,7 @@
       <w:r>
         <w:t xml:space="preserve">. In developmental contexts, </w:t>
       </w:r>
-      <w:del w:id="115" w:author="Albert Courey" w:date="2015-11-13T14:17:00Z">
+      <w:del w:id="116" w:author="Albert Courey" w:date="2015-11-13T14:17:00Z">
         <w:r>
           <w:delText xml:space="preserve">in which </w:delText>
         </w:r>
@@ -1518,12 +2267,12 @@
       <w:r>
         <w:t xml:space="preserve">a significant proportion of the transcriptome is far from steady-state. </w:t>
       </w:r>
-      <w:del w:id="116" w:author="Albert Courey" w:date="2015-11-13T14:19:00Z">
+      <w:del w:id="117" w:author="Albert Courey" w:date="2015-11-13T14:19:00Z">
         <w:r>
           <w:delText xml:space="preserve">Correlation </w:delText>
         </w:r>
       </w:del>
-      <w:ins w:id="117" w:author="Albert Courey" w:date="2015-11-13T14:19:00Z">
+      <w:ins w:id="118" w:author="Albert Courey" w:date="2015-11-13T14:19:00Z">
         <w:r>
           <w:t xml:space="preserve">Comparison </w:t>
         </w:r>
@@ -1531,18 +2280,26 @@
       <w:r>
         <w:t xml:space="preserve">of chromatin-associated RNA transcript profiles with mRNA profiles obtained from the same timepoints </w:t>
       </w:r>
-      <w:ins w:id="118" w:author="Albert Courey" w:date="2015-11-13T14:19:00Z">
+      <w:ins w:id="119" w:author="Albert Courey" w:date="2015-11-13T14:19:00Z">
         <w:r>
           <w:t xml:space="preserve">by principal components analysis </w:t>
         </w:r>
       </w:ins>
       <w:r>
-        <w:t xml:space="preserve">indicates significant differences, with the majority of expressed genes exhibiting some deviance in expression rate and accumulation level (Fig. 3-4). Samples continue to cluster by developmental time stage, but segregate first by degree of “nascentness.” Comparison of the normalized expression levels of each gene indicates that many genes </w:t>
+        <w:t>indicates significant differences, with the majority of expressed genes exhibiting some deviance in expression rate and accumulation level (Fig. 3-4). Samples continue to cluster by developmental time stage, but segregate first by degree of “</w:t>
+      </w:r>
+      <w:proofErr w:type="spellStart"/>
+      <w:r>
+        <w:t>nascentness</w:t>
+      </w:r>
+      <w:proofErr w:type="spellEnd"/>
+      <w:r>
+        <w:t xml:space="preserve">.” Comparison of the normalized expression levels of each gene indicates that many genes </w:t>
       </w:r>
       <w:r>
         <w:t>exhibit comparable levels of expression in poly(A)+ and nascent samples</w:t>
       </w:r>
-      <w:ins w:id="119" w:author="Albert Courey" w:date="2015-11-13T14:27:00Z">
+      <w:ins w:id="120" w:author="Albert Courey" w:date="2015-11-13T14:27:00Z">
         <w:r>
           <w:t xml:space="preserve"> (Fig 3-5)</w:t>
         </w:r>
@@ -1551,7 +2308,15 @@
         <w:t xml:space="preserve">. A small number of genes are significantly enriched in the nascent population, however, while showing very little accumulation </w:t>
       </w:r>
       <w:r>
-        <w:t xml:space="preserve">in the poly(A)+ RNA-seq data. </w:t>
+        <w:t>in the poly(A)+ RNA-</w:t>
+      </w:r>
+      <w:proofErr w:type="spellStart"/>
+      <w:r>
+        <w:t>seq</w:t>
+      </w:r>
+      <w:proofErr w:type="spellEnd"/>
+      <w:r>
+        <w:t xml:space="preserve"> data. </w:t>
       </w:r>
       <w:r>
         <w:t>A large fraction</w:t>
@@ -1560,32 +2325,58 @@
         <w:t xml:space="preserve"> of these correspond to </w:t>
       </w:r>
       <w:r>
-        <w:t xml:space="preserve">non-polyadenylated RNAs, including histones, snRNAs, and </w:t>
-      </w:r>
-      <w:commentRangeStart w:id="120"/>
+        <w:t>non-</w:t>
+      </w:r>
+      <w:proofErr w:type="spellStart"/>
+      <w:r>
+        <w:t>polyadenylated</w:t>
+      </w:r>
+      <w:proofErr w:type="spellEnd"/>
+      <w:r>
+        <w:t xml:space="preserve"> RNAs, including histones, </w:t>
+      </w:r>
+      <w:proofErr w:type="spellStart"/>
+      <w:r>
+        <w:t>snRNAs</w:t>
+      </w:r>
+      <w:proofErr w:type="spellEnd"/>
+      <w:r>
+        <w:t xml:space="preserve">, and </w:t>
+      </w:r>
+      <w:commentRangeStart w:id="121"/>
+      <w:proofErr w:type="spellStart"/>
       <w:r>
         <w:t>snoRNAs</w:t>
       </w:r>
-      <w:commentRangeEnd w:id="120"/>
+      <w:commentRangeEnd w:id="121"/>
+      <w:proofErr w:type="spellEnd"/>
       <w:r>
         <w:rPr>
           <w:rStyle w:val="CommentReference"/>
         </w:rPr>
-        <w:commentReference w:id="120"/>
-      </w:r>
-      <w:ins w:id="121" w:author="Michael Chambers" w:date="2015-11-16T00:47:00Z">
+        <w:commentReference w:id="121"/>
+      </w:r>
+      <w:ins w:id="122" w:author="Michael Chambers" w:date="2015-11-16T00:47:00Z">
         <w:r>
           <w:t>.</w:t>
         </w:r>
       </w:ins>
-      <w:ins w:id="122" w:author="Michael Chambers" w:date="2015-11-16T00:48:00Z">
+      <w:ins w:id="123" w:author="Michael Chambers" w:date="2015-11-16T00:48:00Z">
         <w:r>
           <w:t xml:space="preserve"> </w:t>
         </w:r>
       </w:ins>
-      <w:ins w:id="123" w:author="Michael Chambers" w:date="2015-11-16T00:47:00Z">
-        <w:r>
-          <w:t>These non-polyadenylated RNA species were removed from further analysis.</w:t>
+      <w:ins w:id="124" w:author="Michael Chambers" w:date="2015-11-16T00:47:00Z">
+        <w:r>
+          <w:t>These non-</w:t>
+        </w:r>
+        <w:proofErr w:type="spellStart"/>
+        <w:r>
+          <w:t>polyadenylated</w:t>
+        </w:r>
+        <w:proofErr w:type="spellEnd"/>
+        <w:r>
+          <w:t xml:space="preserve"> RNA species were removed from further analysis.</w:t>
         </w:r>
       </w:ins>
     </w:p>
@@ -1593,98 +2384,106 @@
       <w:pPr>
         <w:spacing w:line="480" w:lineRule="auto"/>
       </w:pPr>
-      <w:ins w:id="124" w:author="Michael Chambers" w:date="2015-11-16T00:48:00Z">
+      <w:ins w:id="125" w:author="Michael Chambers" w:date="2015-11-16T00:48:00Z">
         <w:r>
           <w:tab/>
           <w:t xml:space="preserve">Of the remaining transcripts, a significant number were found to be under- or over-represented in the nascent </w:t>
         </w:r>
       </w:ins>
-      <w:ins w:id="125" w:author="Michael Chambers" w:date="2015-11-16T00:49:00Z">
+      <w:ins w:id="126" w:author="Michael Chambers" w:date="2015-11-16T00:49:00Z">
         <w:r>
           <w:t>m</w:t>
         </w:r>
       </w:ins>
-      <w:ins w:id="126" w:author="Michael Chambers" w:date="2015-11-16T00:48:00Z">
+      <w:ins w:id="127" w:author="Michael Chambers" w:date="2015-11-16T00:48:00Z">
         <w:r>
           <w:t>RNA pool in comparison to mature mRNA</w:t>
         </w:r>
       </w:ins>
-      <w:ins w:id="127" w:author="Michael Chambers" w:date="2015-11-16T00:50:00Z">
+      <w:ins w:id="128" w:author="Michael Chambers" w:date="2015-11-16T00:50:00Z">
         <w:r>
           <w:t>, comprising between 40 and 50% of all expressed genes across timepoints</w:t>
         </w:r>
       </w:ins>
-      <w:ins w:id="128" w:author="Michael Chambers" w:date="2015-11-16T00:49:00Z">
+      <w:ins w:id="129" w:author="Michael Chambers" w:date="2015-11-16T00:49:00Z">
         <w:r>
           <w:t xml:space="preserve"> (Fig. 3.6A)</w:t>
         </w:r>
       </w:ins>
-      <w:ins w:id="129" w:author="Michael Chambers" w:date="2015-11-16T00:48:00Z">
+      <w:ins w:id="130" w:author="Michael Chambers" w:date="2015-11-16T00:48:00Z">
         <w:r>
           <w:t>.</w:t>
         </w:r>
       </w:ins>
-      <w:del w:id="130" w:author="Michael Chambers" w:date="2015-11-16T00:47:00Z">
+      <w:del w:id="131" w:author="Michael Chambers" w:date="2015-11-16T00:47:00Z">
         <w:r>
           <w:delText>.</w:delText>
         </w:r>
       </w:del>
-      <w:ins w:id="131" w:author="Michael Chambers" w:date="2015-11-16T00:50:00Z">
+      <w:ins w:id="132" w:author="Michael Chambers" w:date="2015-11-16T00:50:00Z">
         <w:r>
           <w:t xml:space="preserve"> </w:t>
         </w:r>
       </w:ins>
-      <w:ins w:id="132" w:author="Michael Chambers" w:date="2015-11-16T00:51:00Z">
+      <w:ins w:id="133" w:author="Michael Chambers" w:date="2015-11-16T00:51:00Z">
         <w:r>
           <w:t>Analysis of these</w:t>
         </w:r>
       </w:ins>
-      <w:ins w:id="133" w:author="Michael Chambers" w:date="2015-11-16T00:52:00Z">
+      <w:ins w:id="134" w:author="Michael Chambers" w:date="2015-11-16T00:52:00Z">
         <w:r>
           <w:t xml:space="preserve"> genes </w:t>
         </w:r>
       </w:ins>
-      <w:ins w:id="134" w:author="Michael Chambers" w:date="2015-11-16T00:53:00Z">
+      <w:ins w:id="135" w:author="Michael Chambers" w:date="2015-11-16T00:53:00Z">
         <w:r>
           <w:t xml:space="preserve">in the </w:t>
         </w:r>
       </w:ins>
-      <w:ins w:id="135" w:author="Michael Chambers" w:date="2015-11-16T00:54:00Z">
-        <w:r>
-          <w:t>1.5 – 4 hr developmental window</w:t>
-        </w:r>
-      </w:ins>
-      <w:ins w:id="136" w:author="Michael Chambers" w:date="2015-11-16T00:53:00Z">
+      <w:ins w:id="136" w:author="Michael Chambers" w:date="2015-11-16T00:54:00Z">
+        <w:r>
+          <w:t xml:space="preserve">1.5 – 4 </w:t>
+        </w:r>
+        <w:proofErr w:type="spellStart"/>
+        <w:r>
+          <w:t>hr</w:t>
+        </w:r>
+        <w:proofErr w:type="spellEnd"/>
+        <w:r>
+          <w:t xml:space="preserve"> developmental window</w:t>
+        </w:r>
+      </w:ins>
+      <w:ins w:id="137" w:author="Michael Chambers" w:date="2015-11-16T00:53:00Z">
         <w:r>
           <w:t xml:space="preserve"> </w:t>
         </w:r>
       </w:ins>
-      <w:ins w:id="137" w:author="Michael Chambers" w:date="2015-11-16T00:52:00Z">
+      <w:ins w:id="138" w:author="Michael Chambers" w:date="2015-11-16T00:52:00Z">
         <w:r>
           <w:t xml:space="preserve">reveals </w:t>
         </w:r>
       </w:ins>
-      <w:ins w:id="138" w:author="Michael Chambers" w:date="2015-11-16T00:56:00Z">
+      <w:ins w:id="139" w:author="Michael Chambers" w:date="2015-11-16T00:56:00Z">
         <w:r>
           <w:t xml:space="preserve">differences in the </w:t>
         </w:r>
       </w:ins>
-      <w:ins w:id="139" w:author="Michael Chambers" w:date="2015-11-16T00:55:00Z">
+      <w:ins w:id="140" w:author="Michael Chambers" w:date="2015-11-16T00:55:00Z">
         <w:r>
           <w:t>expression patterns enriched in</w:t>
         </w:r>
       </w:ins>
-      <w:ins w:id="140" w:author="Michael Chambers" w:date="2015-11-16T00:56:00Z">
+      <w:ins w:id="141" w:author="Michael Chambers" w:date="2015-11-16T00:56:00Z">
         <w:r>
           <w:t xml:space="preserve"> the</w:t>
         </w:r>
       </w:ins>
-      <w:ins w:id="141" w:author="Michael Chambers" w:date="2015-11-16T00:55:00Z">
+      <w:ins w:id="142" w:author="Michael Chambers" w:date="2015-11-16T00:55:00Z">
         <w:r>
           <w:t xml:space="preserve"> </w:t>
         </w:r>
       </w:ins>
-      <w:ins w:id="142" w:author="Michael Chambers" w:date="2015-11-16T00:51:00Z">
+      <w:ins w:id="143" w:author="Michael Chambers" w:date="2015-11-16T00:51:00Z">
         <w:r>
           <w:t>o</w:t>
         </w:r>
@@ -1692,21 +2491,26 @@
           <w:t xml:space="preserve">ver- and under-represented gene sets. </w:t>
         </w:r>
       </w:ins>
-      <w:ins w:id="143" w:author="Michael Chambers" w:date="2015-11-16T00:54:00Z">
+      <w:ins w:id="144" w:author="Michael Chambers" w:date="2015-11-16T00:54:00Z">
         <w:r>
           <w:t xml:space="preserve">Genes with lower abundance in nascent RNA are enriched for maternally deposited genes, consistent with these genes being transcribed before nascent RNA was isolated and less frequently </w:t>
         </w:r>
+        <w:proofErr w:type="spellStart"/>
         <w:r>
           <w:lastRenderedPageBreak/>
-          <w:t xml:space="preserve">zygotically transcribed. Over-represented nascent transcripts are enriched for spatially constricted expression within portions of the embryo, and are therefore </w:t>
-        </w:r>
-      </w:ins>
-      <w:ins w:id="144" w:author="Michael Chambers" w:date="2015-11-16T00:58:00Z">
+          <w:t>zygotically</w:t>
+        </w:r>
+        <w:proofErr w:type="spellEnd"/>
+        <w:r>
+          <w:t xml:space="preserve"> transcribed. Over-represented nascent transcripts are enriched for spatially constricted expression within portions of the embryo, and are therefore </w:t>
+        </w:r>
+      </w:ins>
+      <w:ins w:id="145" w:author="Michael Chambers" w:date="2015-11-16T00:58:00Z">
         <w:r>
           <w:t>enriched for genes</w:t>
         </w:r>
       </w:ins>
-      <w:ins w:id="145" w:author="Michael Chambers" w:date="2015-11-16T00:54:00Z">
+      <w:ins w:id="146" w:author="Michael Chambers" w:date="2015-11-16T00:54:00Z">
         <w:r>
           <w:t xml:space="preserve"> being actively transcribed.</w:t>
         </w:r>
@@ -1716,7 +2520,7 @@
       <w:pPr>
         <w:spacing w:line="480" w:lineRule="auto"/>
         <w:rPr>
-          <w:ins w:id="146" w:author="Michael Chambers" w:date="2015-11-14T16:14:00Z"/>
+          <w:ins w:id="147" w:author="Michael Chambers" w:date="2015-11-14T16:14:00Z"/>
         </w:rPr>
       </w:pPr>
     </w:p>
@@ -1724,11 +2528,11 @@
       <w:pPr>
         <w:spacing w:line="480" w:lineRule="auto"/>
         <w:rPr>
-          <w:ins w:id="147" w:author="Michael Chambers" w:date="2015-11-14T16:14:00Z"/>
+          <w:ins w:id="148" w:author="Michael Chambers" w:date="2015-11-14T16:14:00Z"/>
           <w:i/>
         </w:rPr>
       </w:pPr>
-      <w:ins w:id="148" w:author="Michael Chambers" w:date="2015-11-14T16:14:00Z">
+      <w:ins w:id="149" w:author="Michael Chambers" w:date="2015-11-14T16:14:00Z">
         <w:r>
           <w:rPr>
             <w:i/>
@@ -1742,10 +2546,10 @@
         <w:spacing w:line="480" w:lineRule="auto"/>
         <w:ind w:firstLine="720"/>
         <w:rPr>
-          <w:ins w:id="149" w:author="Michael Chambers" w:date="2015-11-14T16:14:00Z"/>
-        </w:rPr>
-      </w:pPr>
-      <w:ins w:id="150" w:author="Michael Chambers" w:date="2015-11-14T16:14:00Z">
+          <w:ins w:id="150" w:author="Michael Chambers" w:date="2015-11-14T16:14:00Z"/>
+        </w:rPr>
+      </w:pPr>
+      <w:ins w:id="151" w:author="Michael Chambers" w:date="2015-11-14T16:14:00Z">
         <w:r>
           <w:t xml:space="preserve">Promoter-proximal pausing of RNA Polymerase II has been identified as a crucial step in gene regulation. Pausing was originally characterized in </w:t>
         </w:r>
@@ -1780,47 +2584,47 @@
           <w:t xml:space="preserve"> genome. </w:t>
         </w:r>
       </w:ins>
-      <w:ins w:id="151" w:author="Michael Chambers" w:date="2015-11-16T01:01:00Z">
+      <w:ins w:id="152" w:author="Michael Chambers" w:date="2015-11-16T01:01:00Z">
         <w:r>
           <w:t xml:space="preserve">Expression </w:t>
         </w:r>
       </w:ins>
-      <w:ins w:id="152" w:author="Michael Chambers" w:date="2015-11-16T01:00:00Z">
+      <w:ins w:id="153" w:author="Michael Chambers" w:date="2015-11-16T01:00:00Z">
         <w:r>
           <w:t xml:space="preserve">of the </w:t>
         </w:r>
       </w:ins>
-      <w:ins w:id="153" w:author="Michael Chambers" w:date="2015-11-14T16:14:00Z">
+      <w:ins w:id="154" w:author="Michael Chambers" w:date="2015-11-14T16:14:00Z">
         <w:r>
           <w:t xml:space="preserve">majority of </w:t>
         </w:r>
       </w:ins>
-      <w:ins w:id="154" w:author="Michael Chambers" w:date="2015-11-16T00:59:00Z">
+      <w:ins w:id="155" w:author="Michael Chambers" w:date="2015-11-16T00:59:00Z">
         <w:r>
           <w:t xml:space="preserve">protein-coding genes </w:t>
         </w:r>
       </w:ins>
-      <w:ins w:id="155" w:author="Michael Chambers" w:date="2015-11-14T16:14:00Z">
+      <w:ins w:id="156" w:author="Michael Chambers" w:date="2015-11-14T16:14:00Z">
         <w:r>
           <w:t xml:space="preserve">in humans </w:t>
         </w:r>
       </w:ins>
-      <w:ins w:id="156" w:author="Michael Chambers" w:date="2015-11-16T01:01:00Z">
+      <w:ins w:id="157" w:author="Michael Chambers" w:date="2015-11-16T01:01:00Z">
         <w:r>
           <w:t>is</w:t>
         </w:r>
       </w:ins>
-      <w:ins w:id="157" w:author="Michael Chambers" w:date="2015-11-14T16:14:00Z">
+      <w:ins w:id="158" w:author="Michael Chambers" w:date="2015-11-14T16:14:00Z">
         <w:r>
           <w:t xml:space="preserve"> regulated </w:t>
         </w:r>
       </w:ins>
-      <w:ins w:id="158" w:author="Michael Chambers" w:date="2015-11-16T01:00:00Z">
+      <w:ins w:id="159" w:author="Michael Chambers" w:date="2015-11-16T01:00:00Z">
         <w:r>
           <w:t>to some degree after the initiation of transcription</w:t>
         </w:r>
       </w:ins>
-      <w:ins w:id="159" w:author="Michael Chambers" w:date="2015-11-14T16:14:00Z">
+      <w:ins w:id="160" w:author="Michael Chambers" w:date="2015-11-14T16:14:00Z">
         <w:r>
           <w:t xml:space="preserve"> {Guenther, 2007 #3118}, as is a large fraction of the </w:t>
         </w:r>
@@ -1831,7 +2635,15 @@
           <w:t xml:space="preserve">Drosophila </w:t>
         </w:r>
         <w:r>
-          <w:t xml:space="preserve">developmental genome {Zeitlinger, 2007 #3010}.   </w:t>
+          <w:t>developmental genome {</w:t>
+        </w:r>
+        <w:proofErr w:type="spellStart"/>
+        <w:r>
+          <w:t>Zeitlinger</w:t>
+        </w:r>
+        <w:proofErr w:type="spellEnd"/>
+        <w:r>
+          <w:t xml:space="preserve">, 2007 #3010}.   </w:t>
         </w:r>
       </w:ins>
     </w:p>
@@ -1840,15 +2652,15 @@
         <w:spacing w:line="480" w:lineRule="auto"/>
         <w:ind w:firstLine="720"/>
         <w:rPr>
-          <w:ins w:id="160" w:author="Michael Chambers" w:date="2015-11-14T16:14:00Z"/>
-        </w:rPr>
-      </w:pPr>
-      <w:ins w:id="161" w:author="Michael Chambers" w:date="2015-11-14T16:14:00Z">
+          <w:ins w:id="161" w:author="Michael Chambers" w:date="2015-11-14T16:14:00Z"/>
+        </w:rPr>
+      </w:pPr>
+      <w:ins w:id="162" w:author="Michael Chambers" w:date="2015-11-14T16:14:00Z">
         <w:r>
           <w:t>To explore whether Groucho regulation potentially promotes the stalling of polymerase</w:t>
         </w:r>
       </w:ins>
-      <w:ins w:id="162" w:author="Michael Chambers" w:date="2015-11-16T01:01:00Z">
+      <w:ins w:id="163" w:author="Michael Chambers" w:date="2015-11-16T01:01:00Z">
         <w:r>
           <w:t xml:space="preserve"> </w:t>
         </w:r>
@@ -1859,42 +2671,58 @@
           <w:t>in vivo</w:t>
         </w:r>
       </w:ins>
-      <w:ins w:id="163" w:author="Michael Chambers" w:date="2015-11-14T16:14:00Z">
-        <w:r>
-          <w:t xml:space="preserve">, we undertook to compare Groucho-regulated genes with publically available genome-wide PolII localization data {Zeitlinger, 2007 #3010}. In this data set, the authors classified each gene into one of several states including the lack of detected PolII, active (elongation phase) PolII, or stalled PolII. </w:t>
-        </w:r>
-      </w:ins>
-      <w:ins w:id="164" w:author="Michael Chambers" w:date="2015-11-16T01:05:00Z">
-        <w:r>
-          <w:t xml:space="preserve">Genes found to bind Gro internally or in adjacent intergenic regions were found to be significantly enriched for stalled PolII at each timepoint (Fig. 3-7A). </w:t>
-        </w:r>
-      </w:ins>
-      <w:ins w:id="165" w:author="Michael Chambers" w:date="2015-11-16T01:09:00Z">
+      <w:ins w:id="164" w:author="Michael Chambers" w:date="2015-11-14T16:14:00Z">
+        <w:r>
+          <w:t>, we undertook to compare Groucho-regulated genes with publically available genome-wide PolII localization data {</w:t>
+        </w:r>
+        <w:proofErr w:type="spellStart"/>
+        <w:r>
+          <w:t>Zeitlinger</w:t>
+        </w:r>
+        <w:proofErr w:type="spellEnd"/>
+        <w:r>
+          <w:t xml:space="preserve">, 2007 #3010}. In this data set, the authors classified each gene into one of several states including the lack of detected PolII, active (elongation phase) PolII, or stalled PolII. </w:t>
+        </w:r>
+      </w:ins>
+      <w:ins w:id="165" w:author="Michael Chambers" w:date="2015-11-16T01:05:00Z">
+        <w:r>
+          <w:t xml:space="preserve">Genes found to bind Gro internally or in adjacent </w:t>
+        </w:r>
+        <w:proofErr w:type="spellStart"/>
+        <w:r>
+          <w:t>intergenic</w:t>
+        </w:r>
+        <w:proofErr w:type="spellEnd"/>
+        <w:r>
+          <w:t xml:space="preserve"> regions were found to be significantly enriched for stalled PolII at each timepoint (Fig. 3-7A). </w:t>
+        </w:r>
+      </w:ins>
+      <w:ins w:id="166" w:author="Michael Chambers" w:date="2015-11-16T01:09:00Z">
         <w:r>
           <w:t>We</w:t>
         </w:r>
       </w:ins>
-      <w:ins w:id="166" w:author="Michael Chambers" w:date="2015-11-14T16:14:00Z">
+      <w:ins w:id="167" w:author="Michael Chambers" w:date="2015-11-14T16:14:00Z">
         <w:r>
           <w:t xml:space="preserve"> </w:t>
         </w:r>
       </w:ins>
-      <w:ins w:id="167" w:author="Michael Chambers" w:date="2015-11-16T01:10:00Z">
+      <w:ins w:id="168" w:author="Michael Chambers" w:date="2015-11-16T01:10:00Z">
         <w:r>
           <w:t>observe</w:t>
         </w:r>
       </w:ins>
-      <w:ins w:id="168" w:author="Michael Chambers" w:date="2015-11-14T16:14:00Z">
+      <w:ins w:id="169" w:author="Michael Chambers" w:date="2015-11-14T16:14:00Z">
         <w:r>
           <w:t xml:space="preserve"> a </w:t>
         </w:r>
       </w:ins>
-      <w:ins w:id="169" w:author="Michael Chambers" w:date="2015-11-16T01:10:00Z">
+      <w:ins w:id="170" w:author="Michael Chambers" w:date="2015-11-16T01:10:00Z">
         <w:r>
           <w:t>significant</w:t>
         </w:r>
       </w:ins>
-      <w:ins w:id="170" w:author="Michael Chambers" w:date="2015-11-14T16:14:00Z">
+      <w:ins w:id="171" w:author="Michael Chambers" w:date="2015-11-14T16:14:00Z">
         <w:r>
           <w:t xml:space="preserve"> correlation be</w:t>
         </w:r>
@@ -1902,28 +2730,22 @@
           <w:t>tween</w:t>
         </w:r>
       </w:ins>
-      <w:ins w:id="171" w:author="Michael Chambers" w:date="2015-11-16T01:07:00Z">
-        <w:r>
-          <w:t xml:space="preserve"> </w:t>
-        </w:r>
-        <w:r>
-          <w:t>PolII pausing</w:t>
-        </w:r>
-        <w:r>
-          <w:t xml:space="preserve"> </w:t>
-        </w:r>
-      </w:ins>
-      <w:ins w:id="172" w:author="Michael Chambers" w:date="2015-11-16T01:10:00Z">
+      <w:ins w:id="172" w:author="Michael Chambers" w:date="2015-11-16T01:07:00Z">
+        <w:r>
+          <w:t xml:space="preserve"> PolII pausing </w:t>
+        </w:r>
+      </w:ins>
+      <w:ins w:id="173" w:author="Michael Chambers" w:date="2015-11-16T01:10:00Z">
         <w:r>
           <w:t>with</w:t>
         </w:r>
       </w:ins>
-      <w:ins w:id="173" w:author="Michael Chambers" w:date="2015-11-16T01:07:00Z">
+      <w:ins w:id="174" w:author="Michael Chambers" w:date="2015-11-16T01:07:00Z">
         <w:r>
           <w:t>in</w:t>
         </w:r>
       </w:ins>
-      <w:ins w:id="174" w:author="Michael Chambers" w:date="2015-11-14T16:14:00Z">
+      <w:ins w:id="175" w:author="Michael Chambers" w:date="2015-11-14T16:14:00Z">
         <w:r>
           <w:t xml:space="preserve"> </w:t>
         </w:r>
@@ -1932,22 +2754,22 @@
           <w:t xml:space="preserve">genes </w:t>
         </w:r>
       </w:ins>
-      <w:ins w:id="175" w:author="Michael Chambers" w:date="2015-11-16T01:10:00Z">
+      <w:ins w:id="176" w:author="Michael Chambers" w:date="2015-11-16T01:10:00Z">
         <w:r>
           <w:t xml:space="preserve">and those genes </w:t>
         </w:r>
       </w:ins>
-      <w:ins w:id="176" w:author="Michael Chambers" w:date="2015-11-16T01:11:00Z">
+      <w:ins w:id="177" w:author="Michael Chambers" w:date="2015-11-16T01:11:00Z">
         <w:r>
           <w:t xml:space="preserve">becoming up-regulated </w:t>
         </w:r>
       </w:ins>
-      <w:ins w:id="177" w:author="Michael Chambers" w:date="2015-11-16T01:09:00Z">
+      <w:ins w:id="178" w:author="Michael Chambers" w:date="2015-11-16T01:09:00Z">
         <w:r>
           <w:t xml:space="preserve">in Gro loss-of-function embryos </w:t>
         </w:r>
       </w:ins>
-      <w:ins w:id="178" w:author="Michael Chambers" w:date="2015-11-14T16:14:00Z">
+      <w:ins w:id="179" w:author="Michael Chambers" w:date="2015-11-14T16:14:00Z">
         <w:r>
           <w:t>(</w:t>
         </w:r>
@@ -1976,55 +2798,52 @@
           <w:t>)</w:t>
         </w:r>
       </w:ins>
-      <w:ins w:id="179" w:author="Michael Chambers" w:date="2015-11-16T01:11:00Z">
+      <w:ins w:id="180" w:author="Michael Chambers" w:date="2015-11-16T01:11:00Z">
         <w:r>
           <w:t>, while</w:t>
         </w:r>
       </w:ins>
-      <w:ins w:id="180" w:author="Michael Chambers" w:date="2015-11-14T16:14:00Z">
+      <w:ins w:id="181" w:author="Michael Chambers" w:date="2015-11-14T16:14:00Z">
         <w:r>
           <w:t xml:space="preserve"> </w:t>
         </w:r>
       </w:ins>
-      <w:ins w:id="181" w:author="Michael Chambers" w:date="2015-11-16T01:08:00Z">
+      <w:ins w:id="182" w:author="Michael Chambers" w:date="2015-11-16T01:08:00Z">
         <w:r>
           <w:t>no significant</w:t>
         </w:r>
       </w:ins>
-      <w:ins w:id="182" w:author="Michael Chambers" w:date="2015-11-14T16:14:00Z">
+      <w:ins w:id="183" w:author="Michael Chambers" w:date="2015-11-14T16:14:00Z">
         <w:r>
           <w:t xml:space="preserve"> correlation</w:t>
         </w:r>
       </w:ins>
-      <w:ins w:id="183" w:author="Michael Chambers" w:date="2015-11-16T01:09:00Z">
+      <w:ins w:id="184" w:author="Michael Chambers" w:date="2015-11-16T01:09:00Z">
         <w:r>
           <w:t xml:space="preserve"> </w:t>
         </w:r>
       </w:ins>
-      <w:ins w:id="184" w:author="Michael Chambers" w:date="2015-11-16T01:11:00Z">
+      <w:ins w:id="185" w:author="Michael Chambers" w:date="2015-11-16T01:11:00Z">
         <w:r>
           <w:t>is observed between PolII pausing and</w:t>
         </w:r>
       </w:ins>
-      <w:ins w:id="185" w:author="Michael Chambers" w:date="2015-11-16T01:09:00Z">
+      <w:ins w:id="186" w:author="Michael Chambers" w:date="2015-11-16T01:09:00Z">
         <w:r>
           <w:t xml:space="preserve"> </w:t>
         </w:r>
       </w:ins>
-      <w:ins w:id="186" w:author="Michael Chambers" w:date="2015-11-16T01:11:00Z">
+      <w:ins w:id="187" w:author="Michael Chambers" w:date="2015-11-16T01:11:00Z">
         <w:r>
           <w:t>down-regulation</w:t>
         </w:r>
       </w:ins>
-      <w:ins w:id="187" w:author="Michael Chambers" w:date="2015-11-16T01:08:00Z">
-        <w:r>
-          <w:t xml:space="preserve"> in Gro loss-of-functi</w:t>
-        </w:r>
-        <w:r>
-          <w:t xml:space="preserve">on embryos </w:t>
-        </w:r>
-      </w:ins>
-      <w:ins w:id="188" w:author="Michael Chambers" w:date="2015-11-14T16:14:00Z">
+      <w:ins w:id="188" w:author="Michael Chambers" w:date="2015-11-16T01:08:00Z">
+        <w:r>
+          <w:t xml:space="preserve"> in Gro loss-of-function embryos </w:t>
+        </w:r>
+      </w:ins>
+      <w:ins w:id="189" w:author="Michael Chambers" w:date="2015-11-14T16:14:00Z">
         <w:r>
           <w:t>(</w:t>
         </w:r>
@@ -2044,12 +2863,12 @@
           <w:t xml:space="preserve">sely, </w:t>
         </w:r>
       </w:ins>
-      <w:ins w:id="189" w:author="Michael Chambers" w:date="2015-11-16T01:12:00Z">
+      <w:ins w:id="190" w:author="Michael Chambers" w:date="2015-11-16T01:12:00Z">
         <w:r>
           <w:t xml:space="preserve">down-regulated </w:t>
         </w:r>
       </w:ins>
-      <w:ins w:id="190" w:author="Michael Chambers" w:date="2015-11-14T16:14:00Z">
+      <w:ins w:id="191" w:author="Michael Chambers" w:date="2015-11-14T16:14:00Z">
         <w:r>
           <w:t xml:space="preserve">genes </w:t>
         </w:r>
@@ -2087,12 +2906,12 @@
           <w:t>Together, this provides evidence that, at least at early</w:t>
         </w:r>
       </w:ins>
-      <w:ins w:id="191" w:author="Michael Chambers" w:date="2015-11-16T01:13:00Z">
+      <w:ins w:id="192" w:author="Michael Chambers" w:date="2015-11-16T01:13:00Z">
         <w:r>
           <w:t xml:space="preserve"> developmental</w:t>
         </w:r>
       </w:ins>
-      <w:ins w:id="192" w:author="Michael Chambers" w:date="2015-11-14T16:14:00Z">
+      <w:ins w:id="193" w:author="Michael Chambers" w:date="2015-11-14T16:14:00Z">
         <w:r>
           <w:t xml:space="preserve"> timepoints, a significant fraction of Groucho-associated genes exhibit characterist</w:t>
         </w:r>
@@ -2103,25 +2922,25 @@
           <w:t xml:space="preserve"> retention or prevention of PolII from transitioning to an active </w:t>
         </w:r>
       </w:ins>
-      <w:ins w:id="193" w:author="Michael Chambers" w:date="2015-11-16T01:13:00Z">
+      <w:ins w:id="194" w:author="Michael Chambers" w:date="2015-11-16T01:13:00Z">
         <w:r>
           <w:t xml:space="preserve">elongation </w:t>
         </w:r>
       </w:ins>
-      <w:ins w:id="194" w:author="Michael Chambers" w:date="2015-11-14T16:14:00Z">
+      <w:ins w:id="195" w:author="Michael Chambers" w:date="2015-11-14T16:14:00Z">
         <w:r>
           <w:t xml:space="preserve">complex is a potential mechanism of Groucho-dependent </w:t>
         </w:r>
-        <w:commentRangeStart w:id="195"/>
+        <w:commentRangeStart w:id="196"/>
         <w:r>
           <w:t>repression</w:t>
         </w:r>
-        <w:commentRangeEnd w:id="195"/>
+        <w:commentRangeEnd w:id="196"/>
         <w:r>
           <w:rPr>
             <w:rStyle w:val="CommentReference"/>
           </w:rPr>
-          <w:commentReference w:id="195"/>
+          <w:commentReference w:id="196"/>
         </w:r>
         <w:r>
           <w:t>.</w:t>
@@ -2146,19 +2965,19 @@
         </w:rPr>
         <w:t xml:space="preserve">Groucho target genes are enriched for promoter-proximal read density indicative of polymerase </w:t>
       </w:r>
-      <w:commentRangeStart w:id="196"/>
+      <w:commentRangeStart w:id="197"/>
       <w:r>
         <w:rPr>
           <w:i/>
         </w:rPr>
         <w:t>pausing</w:t>
       </w:r>
-      <w:commentRangeEnd w:id="196"/>
+      <w:commentRangeEnd w:id="197"/>
       <w:r>
         <w:rPr>
           <w:rStyle w:val="CommentReference"/>
         </w:rPr>
-        <w:commentReference w:id="196"/>
+        <w:commentReference w:id="197"/>
       </w:r>
     </w:p>
     <w:p>
@@ -2177,24 +2996,24 @@
       <w:r>
         <w:t xml:space="preserve">Evidence presented in </w:t>
       </w:r>
-      <w:del w:id="197" w:author="Michael Chambers" w:date="2015-11-16T01:14:00Z">
+      <w:del w:id="198" w:author="Michael Chambers" w:date="2015-11-16T01:14:00Z">
         <w:r>
           <w:delText xml:space="preserve">Chapter II </w:delText>
         </w:r>
       </w:del>
-      <w:ins w:id="198" w:author="Albert Courey" w:date="2015-11-13T14:28:00Z">
-        <w:del w:id="199" w:author="Michael Chambers" w:date="2015-11-16T01:14:00Z">
+      <w:ins w:id="199" w:author="Albert Courey" w:date="2015-11-13T14:28:00Z">
+        <w:del w:id="200" w:author="Michael Chambers" w:date="2015-11-16T01:14:00Z">
           <w:r>
             <w:delText>2</w:delText>
           </w:r>
         </w:del>
       </w:ins>
-      <w:ins w:id="200" w:author="Michael Chambers" w:date="2015-11-16T01:14:00Z">
+      <w:ins w:id="201" w:author="Michael Chambers" w:date="2015-11-16T01:14:00Z">
         <w:r>
           <w:t>the previous section</w:t>
         </w:r>
       </w:ins>
-      <w:ins w:id="201" w:author="Albert Courey" w:date="2015-11-13T14:28:00Z">
+      <w:ins w:id="202" w:author="Albert Courey" w:date="2015-11-13T14:28:00Z">
         <w:r>
           <w:t xml:space="preserve"> </w:t>
         </w:r>
@@ -2231,7 +3050,15 @@
         <w:t xml:space="preserve">mutant embryos </w:t>
       </w:r>
       <w:r>
-        <w:t>{Zeitlinger, 2007 #3010}</w:t>
+        <w:t>{</w:t>
+      </w:r>
+      <w:proofErr w:type="spellStart"/>
+      <w:r>
+        <w:t>Zeitlinger</w:t>
+      </w:r>
+      <w:proofErr w:type="spellEnd"/>
+      <w:r>
+        <w:t>, 2007 #3010}</w:t>
       </w:r>
       <w:r>
         <w:t xml:space="preserve">. These embryos generate a more homogenous population of cells, as all portions of the embryo adopt a cell type representative of the presumptive mesoderm </w:t>
@@ -2248,17 +3075,14 @@
       <w:r>
         <w:t xml:space="preserve">Our data allows us to quantify the accumulation of promoter-proximal nascent transcript at later stages of development, albeit in a more heterogeneous population of cell types. This heterogeneity limits the interpretation of Groucho’s involvement with promoter-proximal stalled polymerase, </w:t>
       </w:r>
-      <w:del w:id="202" w:author="Michael Chambers" w:date="2015-11-16T01:16:00Z">
+      <w:del w:id="203" w:author="Michael Chambers" w:date="2015-11-16T01:16:00Z">
         <w:r>
           <w:delText xml:space="preserve">so </w:delText>
         </w:r>
       </w:del>
-      <w:ins w:id="203" w:author="Michael Chambers" w:date="2015-11-16T01:16:00Z">
-        <w:r>
-          <w:t>as</w:t>
-        </w:r>
-        <w:r>
-          <w:t xml:space="preserve"> </w:t>
+      <w:ins w:id="204" w:author="Michael Chambers" w:date="2015-11-16T01:16:00Z">
+        <w:r>
+          <w:t xml:space="preserve">as </w:t>
         </w:r>
       </w:ins>
       <w:r>
@@ -2268,12 +3092,12 @@
         <w:lastRenderedPageBreak/>
         <w:t xml:space="preserve">time span, but we cannot make definite conclusions as to whether those events are </w:t>
       </w:r>
-      <w:del w:id="204" w:author="Michael Chambers" w:date="2015-11-16T01:16:00Z">
+      <w:del w:id="205" w:author="Michael Chambers" w:date="2015-11-16T01:16:00Z">
         <w:r>
           <w:delText>related</w:delText>
         </w:r>
       </w:del>
-      <w:ins w:id="205" w:author="Michael Chambers" w:date="2015-11-16T01:16:00Z">
+      <w:ins w:id="206" w:author="Michael Chambers" w:date="2015-11-16T01:16:00Z">
         <w:r>
           <w:t>occurring in identical populations of cells</w:t>
         </w:r>
@@ -2293,23 +3117,23 @@
       <w:r>
         <w:t>ee that at all three timepoints genes negatively regulated by increased Groucho dosage are enriched for promoter-proximal accumulation of transcript when compared both to genes up-regulated in this genetic background as well as unresponsive genes (Fig. 3-</w:t>
       </w:r>
-      <w:ins w:id="206" w:author="Michael Chambers" w:date="2015-11-16T01:17:00Z">
+      <w:ins w:id="207" w:author="Michael Chambers" w:date="2015-11-16T01:17:00Z">
         <w:r>
           <w:t>8</w:t>
         </w:r>
       </w:ins>
-      <w:commentRangeStart w:id="207"/>
-      <w:del w:id="208" w:author="Michael Chambers" w:date="2015-11-16T01:17:00Z">
+      <w:commentRangeStart w:id="208"/>
+      <w:del w:id="209" w:author="Michael Chambers" w:date="2015-11-16T01:17:00Z">
         <w:r>
           <w:delText>6</w:delText>
         </w:r>
       </w:del>
-      <w:commentRangeEnd w:id="207"/>
+      <w:commentRangeEnd w:id="208"/>
       <w:r>
         <w:rPr>
           <w:rStyle w:val="CommentReference"/>
         </w:rPr>
-        <w:commentReference w:id="207"/>
+        <w:commentReference w:id="208"/>
       </w:r>
       <w:r>
         <w:t>).</w:t>
@@ -2326,13 +3150,13 @@
         <w:pStyle w:val="Heading4"/>
         <w:spacing w:line="480" w:lineRule="auto"/>
       </w:pPr>
-      <w:bookmarkStart w:id="209" w:name="discussion"/>
-      <w:bookmarkEnd w:id="209"/>
-      <w:commentRangeStart w:id="210"/>
+      <w:bookmarkStart w:id="210" w:name="discussion"/>
+      <w:bookmarkEnd w:id="210"/>
+      <w:commentRangeStart w:id="211"/>
       <w:r>
         <w:t>Discussion</w:t>
       </w:r>
-      <w:commentRangeEnd w:id="210"/>
+      <w:commentRangeEnd w:id="211"/>
       <w:r>
         <w:rPr>
           <w:rStyle w:val="CommentReference"/>
@@ -2341,7 +3165,7 @@
           <w:bCs w:val="0"/>
           <w:color w:val="auto"/>
         </w:rPr>
-        <w:commentReference w:id="210"/>
+        <w:commentReference w:id="211"/>
       </w:r>
     </w:p>
     <w:p>
@@ -2385,7 +3209,15 @@
       </w:r>
       <w:r>
         <w:lastRenderedPageBreak/>
-        <w:t>{Zeitlinger, 2007 #3010}</w:t>
+        <w:t>{</w:t>
+      </w:r>
+      <w:proofErr w:type="spellStart"/>
+      <w:r>
+        <w:t>Zeitlinger</w:t>
+      </w:r>
+      <w:proofErr w:type="spellEnd"/>
+      <w:r>
+        <w:t>, 2007 #3010}</w:t>
       </w:r>
       <w:r>
         <w:t>.</w:t>
@@ -2421,7 +3253,15 @@
         <w:t xml:space="preserve"> </w:t>
       </w:r>
       <w:r>
-        <w:t>{Nechaev, 2010 #3006}</w:t>
+        <w:t>{</w:t>
+      </w:r>
+      <w:proofErr w:type="spellStart"/>
+      <w:r>
+        <w:t>Nechaev</w:t>
+      </w:r>
+      <w:proofErr w:type="spellEnd"/>
+      <w:r>
+        <w:t>, 2010 #3006}</w:t>
       </w:r>
       <w:r>
         <w:t xml:space="preserve">. </w:t>
@@ -2470,7 +3310,15 @@
         <w:t xml:space="preserve"> </w:t>
       </w:r>
       <w:r>
-        <w:t>{Nechaev, 2008 #3162}</w:t>
+        <w:t>{</w:t>
+      </w:r>
+      <w:proofErr w:type="spellStart"/>
+      <w:r>
+        <w:t>Nechaev</w:t>
+      </w:r>
+      <w:proofErr w:type="spellEnd"/>
+      <w:r>
+        <w:t>, 2008 #3162}</w:t>
       </w:r>
       <w:r>
         <w:t xml:space="preserve">. This allows the expression level of a gene to be regulated through multiple, independent pathways, </w:t>
@@ -2482,7 +3330,15 @@
         <w:t xml:space="preserve"> </w:t>
       </w:r>
       <w:r>
-        <w:t>{Blau, 1996 #3163}</w:t>
+        <w:t>{</w:t>
+      </w:r>
+      <w:proofErr w:type="spellStart"/>
+      <w:r>
+        <w:t>Blau</w:t>
+      </w:r>
+      <w:proofErr w:type="spellEnd"/>
+      <w:r>
+        <w:t>, 1996 #3163}</w:t>
       </w:r>
       <w:r>
         <w:t xml:space="preserve">. Combinatorial control of gene expression is a common regulatory motif in eukaryotes, so it is feasible that the capability to exert influence over expression both before the </w:t>
@@ -2497,10 +3353,34 @@
         <w:t xml:space="preserve"> </w:t>
       </w:r>
       <w:r>
-        <w:t xml:space="preserve">Members of the Rel family of transcription factors, of which the Groucho-interactor Dorsal is a member, have been found to promote both PolII pausing and release in mammals </w:t>
-      </w:r>
-      <w:r>
-        <w:t>{Barboric, 2001 #3164}</w:t>
+        <w:t xml:space="preserve">Members of the </w:t>
+      </w:r>
+      <w:proofErr w:type="spellStart"/>
+      <w:r>
+        <w:t>Rel</w:t>
+      </w:r>
+      <w:proofErr w:type="spellEnd"/>
+      <w:r>
+        <w:t xml:space="preserve"> family of transcription factors, of which the Groucho-</w:t>
+      </w:r>
+      <w:proofErr w:type="spellStart"/>
+      <w:r>
+        <w:t>interactor</w:t>
+      </w:r>
+      <w:proofErr w:type="spellEnd"/>
+      <w:r>
+        <w:t xml:space="preserve"> Dorsal is a member, have been found to promote both PolII pausing and release in mammals </w:t>
+      </w:r>
+      <w:r>
+        <w:t>{</w:t>
+      </w:r>
+      <w:proofErr w:type="spellStart"/>
+      <w:r>
+        <w:t>Barboric</w:t>
+      </w:r>
+      <w:proofErr w:type="spellEnd"/>
+      <w:r>
+        <w:t>, 2001 #3164}</w:t>
       </w:r>
       <w:r>
         <w:t>.</w:t>
@@ -2517,13 +3397,13 @@
         <w:pStyle w:val="Heading4"/>
         <w:spacing w:line="480" w:lineRule="auto"/>
       </w:pPr>
-      <w:bookmarkStart w:id="211" w:name="references"/>
-      <w:bookmarkEnd w:id="211"/>
+      <w:bookmarkStart w:id="212" w:name="references"/>
+      <w:bookmarkEnd w:id="212"/>
       <w:r>
         <w:t>References</w:t>
       </w:r>
-      <w:bookmarkStart w:id="212" w:name="figures-and-tables"/>
-      <w:bookmarkEnd w:id="212"/>
+      <w:bookmarkStart w:id="213" w:name="figures-and-tables"/>
+      <w:bookmarkEnd w:id="213"/>
     </w:p>
     <w:sectPr>
       <w:pgSz w:w="12240" w:h="15840"/>
@@ -2536,7 +3416,7 @@
 
 <file path=word/comments.xml><?xml version="1.0" encoding="utf-8"?>
 <w:comments xmlns:wpc="http://schemas.microsoft.com/office/word/2010/wordprocessingCanvas" xmlns:mo="http://schemas.microsoft.com/office/mac/office/2008/main" xmlns:mc="http://schemas.openxmlformats.org/markup-compatibility/2006" xmlns:mv="urn:schemas-microsoft-com:mac:vml" xmlns:o="urn:schemas-microsoft-com:office:office" xmlns:r="http://schemas.openxmlformats.org/officeDocument/2006/relationships" xmlns:m="http://schemas.openxmlformats.org/officeDocument/2006/math" xmlns:v="urn:schemas-microsoft-com:vml" xmlns:wp14="http://schemas.microsoft.com/office/word/2010/wordprocessingDrawing" xmlns:wp="http://schemas.openxmlformats.org/drawingml/2006/wordprocessingDrawing" xmlns:w10="urn:schemas-microsoft-com:office:word" xmlns:w="http://schemas.openxmlformats.org/wordprocessingml/2006/main" xmlns:w14="http://schemas.microsoft.com/office/word/2010/wordml" xmlns:w15="http://schemas.microsoft.com/office/word/2012/wordml" xmlns:wpg="http://schemas.microsoft.com/office/word/2010/wordprocessingGroup" xmlns:wpi="http://schemas.microsoft.com/office/word/2010/wordprocessingInk" xmlns:wne="http://schemas.microsoft.com/office/word/2006/wordml" xmlns:wps="http://schemas.microsoft.com/office/word/2010/wordprocessingShape" mc:Ignorable="w14 w15 wp14">
-  <w:comment w:id="68" w:author="Albert Courey" w:date="2015-11-13T14:04:00Z" w:initials="AC">
+  <w:comment w:id="69" w:author="Albert Courey" w:date="2015-11-13T14:04:00Z" w:initials="AC">
     <w:p>
       <w:pPr>
         <w:pStyle w:val="CommentText"/>
@@ -2552,7 +3432,7 @@
       </w:r>
     </w:p>
   </w:comment>
-  <w:comment w:id="113" w:author="Albert Courey" w:date="2015-11-13T14:16:00Z" w:initials="AC">
+  <w:comment w:id="114" w:author="Albert Courey" w:date="2015-11-13T14:16:00Z" w:initials="AC">
     <w:p>
       <w:pPr>
         <w:pStyle w:val="CommentText"/>
@@ -2568,7 +3448,7 @@
       </w:r>
     </w:p>
   </w:comment>
-  <w:comment w:id="120" w:author="Albert Courey" w:date="2015-11-13T14:55:00Z" w:initials="AC">
+  <w:comment w:id="121" w:author="Albert Courey" w:date="2015-11-13T14:55:00Z" w:initials="AC">
     <w:p>
       <w:pPr>
         <w:pStyle w:val="CommentText"/>
@@ -2580,11 +3460,19 @@
         <w:annotationRef/>
       </w:r>
       <w:r>
-        <w:t>This is a trivial result just related to the way the libraries were made. Have you looked at the polyadenylated transcripts that fall the farthest from the diagonal to see if there are any commonalities?</w:t>
+        <w:t xml:space="preserve">This is a trivial result just related to the way the libraries were made. Have you looked at the </w:t>
+      </w:r>
+      <w:proofErr w:type="spellStart"/>
+      <w:r>
+        <w:t>polyadenylated</w:t>
+      </w:r>
+      <w:proofErr w:type="spellEnd"/>
+      <w:r>
+        <w:t xml:space="preserve"> transcripts that fall the farthest from the diagonal to see if there are any commonalities?</w:t>
       </w:r>
     </w:p>
   </w:comment>
-  <w:comment w:id="195" w:author="Albert Courey" w:date="2015-11-12T18:18:00Z" w:initials="AC">
+  <w:comment w:id="196" w:author="Albert Courey" w:date="2015-11-12T18:18:00Z" w:initials="AC">
     <w:p>
       <w:pPr>
         <w:pStyle w:val="CommentText"/>
@@ -2600,7 +3488,7 @@
       </w:r>
     </w:p>
   </w:comment>
-  <w:comment w:id="196" w:author="Albert Courey" w:date="2015-11-13T14:51:00Z" w:initials="AC">
+  <w:comment w:id="197" w:author="Albert Courey" w:date="2015-11-13T14:51:00Z" w:initials="AC">
     <w:p>
       <w:pPr>
         <w:pStyle w:val="CommentText"/>
@@ -2616,7 +3504,7 @@
       </w:r>
     </w:p>
   </w:comment>
-  <w:comment w:id="207" w:author="Albert Courey" w:date="2015-11-13T14:56:00Z" w:initials="AC">
+  <w:comment w:id="208" w:author="Albert Courey" w:date="2015-11-13T14:56:00Z" w:initials="AC">
     <w:p>
       <w:pPr>
         <w:pStyle w:val="CommentText"/>
@@ -2635,7 +3523,7 @@
       </w:r>
     </w:p>
   </w:comment>
-  <w:comment w:id="210" w:author="Albert Courey" w:date="2015-11-13T14:36:00Z" w:initials="AC">
+  <w:comment w:id="211" w:author="Albert Courey" w:date="2015-11-13T14:36:00Z" w:initials="AC">
     <w:p>
       <w:pPr>
         <w:pStyle w:val="CommentText"/>

</xml_diff>

<commit_message>
Merged ch3_nascent.figures.docx into ch3_nascent.docx
</commit_message>
<xml_diff>
--- a/ch3_nascent.docx
+++ b/ch3_nascent.docx
@@ -103,15 +103,7 @@
           <w:t>n response to regulatory events. T</w:t>
         </w:r>
         <w:r>
-          <w:t>he levels of processed mRNA, as measured by transcriptome assays such as RNA-</w:t>
-        </w:r>
-        <w:proofErr w:type="spellStart"/>
-        <w:r>
-          <w:t>seq</w:t>
-        </w:r>
-        <w:proofErr w:type="spellEnd"/>
-        <w:r>
-          <w:t xml:space="preserve">, </w:t>
+          <w:t xml:space="preserve">he levels of processed mRNA, as measured by transcriptome assays such as RNA-seq, </w:t>
         </w:r>
       </w:ins>
       <w:ins w:id="15" w:author="Michael Chambers" w:date="2015-11-15T22:07:00Z">
@@ -137,15 +129,7 @@
           <w:t xml:space="preserve">ch transcription rates, as mRNA </w:t>
         </w:r>
         <w:r>
-          <w:t>levels are not at a steady-state. Nascent-</w:t>
-        </w:r>
-        <w:proofErr w:type="spellStart"/>
-        <w:r>
-          <w:t>seq</w:t>
-        </w:r>
-        <w:proofErr w:type="spellEnd"/>
-        <w:r>
-          <w:t xml:space="preserve"> is </w:t>
+          <w:t xml:space="preserve">levels are not at a steady-state. Nascent-seq is </w:t>
         </w:r>
       </w:ins>
       <w:ins w:id="19" w:author="Michael Chambers" w:date="2015-11-15T22:04:00Z">
@@ -213,15 +197,7 @@
       <w:ins w:id="30" w:author="Michael Chambers" w:date="2015-11-15T22:10:00Z">
         <w:r>
           <w:tab/>
-          <w:t>In this study, we apply Nascent-</w:t>
-        </w:r>
-        <w:proofErr w:type="spellStart"/>
-        <w:r>
-          <w:t>seq</w:t>
-        </w:r>
-        <w:proofErr w:type="spellEnd"/>
-        <w:r>
-          <w:t xml:space="preserve"> to embryos at multiple stages of development</w:t>
+          <w:t>In this study, we apply Nascent-seq to embryos at multiple stages of development</w:t>
         </w:r>
       </w:ins>
       <w:ins w:id="31" w:author="Michael Chambers" w:date="2015-11-15T22:11:00Z">
@@ -345,29 +321,13 @@
         <w:t xml:space="preserve">Transcript levels in the embryo are therefore highly dynamic, undergoing rapid shifts in level dependent on altered rates of accumulation, processing, and degradation. In excess of ~7,000 unique transcripts, arising from at least 3,000 distinct genes are expressed from the earliest onset of zygotic transcription </w:t>
       </w:r>
       <w:r>
-        <w:t>{</w:t>
-      </w:r>
-      <w:proofErr w:type="spellStart"/>
-      <w:r>
-        <w:t>Graveley</w:t>
-      </w:r>
-      <w:proofErr w:type="spellEnd"/>
-      <w:r>
-        <w:t>, 2011 #3044}</w:t>
+        <w:t>{Graveley, 2011 #3044}</w:t>
       </w:r>
       <w:r>
         <w:t xml:space="preserve"> </w:t>
       </w:r>
       <w:r>
-        <w:t xml:space="preserve">{De </w:t>
-      </w:r>
-      <w:proofErr w:type="spellStart"/>
-      <w:r>
-        <w:t>Renzis</w:t>
-      </w:r>
-      <w:proofErr w:type="spellEnd"/>
-      <w:r>
-        <w:t>, 2007 #3149}</w:t>
+        <w:t>{De Renzis, 2007 #3149}</w:t>
       </w:r>
       <w:r>
         <w:t xml:space="preserve">. </w:t>
@@ -389,15 +349,7 @@
         <w:t xml:space="preserve">manner </w:t>
       </w:r>
       <w:r>
-        <w:t>{</w:t>
-      </w:r>
-      <w:proofErr w:type="spellStart"/>
-      <w:r>
-        <w:t>Tomancak</w:t>
-      </w:r>
-      <w:proofErr w:type="spellEnd"/>
-      <w:r>
-        <w:t>, 2002 #1150}</w:t>
+        <w:t>{Tomancak, 2002 #1150}</w:t>
       </w:r>
       <w:r>
         <w:t xml:space="preserve">. </w:t>
@@ -480,15 +432,7 @@
         <w:t xml:space="preserve"> </w:t>
       </w:r>
       <w:r>
-        <w:t>{</w:t>
-      </w:r>
-      <w:proofErr w:type="spellStart"/>
-      <w:r>
-        <w:t>Tadros</w:t>
-      </w:r>
-      <w:proofErr w:type="spellEnd"/>
-      <w:r>
-        <w:t>, 2009 #3146}</w:t>
+        <w:t>{Tadros, 2009 #3146}</w:t>
       </w:r>
       <w:r>
         <w:t xml:space="preserve"> </w:t>
@@ -558,15 +502,7 @@
         <w:t xml:space="preserve">. During this time the majority of the maternally-contributed transcriptome is destabilized and undergoes coordinated degradation </w:t>
       </w:r>
       <w:r>
-        <w:t>{</w:t>
-      </w:r>
-      <w:proofErr w:type="spellStart"/>
-      <w:r>
-        <w:t>Tadros</w:t>
-      </w:r>
-      <w:proofErr w:type="spellEnd"/>
-      <w:r>
-        <w:t>, 2007 #3155;Benoit, 2009 #3154}</w:t>
+        <w:t>{Tadros, 2007 #3155;Benoit, 2009 #3154}</w:t>
       </w:r>
       <w:r>
         <w:t>.</w:t>
@@ -583,31 +519,7 @@
         <w:t xml:space="preserve">As mRNA abundance is a complex process, determined by the integrative inputs of the rates of transcription, processing, and degradation, measuring the rates of transcription in a temporally-discriminate manner becomes challenging in an evolving system such as the embryo. </w:t>
       </w:r>
       <w:r>
-        <w:t>A number of techniques have been proposed to address this question, one popular technique being the direct sequencing of RNA populations enriched for nascent and chromatin-associated RNAs (nascent-</w:t>
-      </w:r>
-      <w:proofErr w:type="spellStart"/>
-      <w:r>
-        <w:t>seq</w:t>
-      </w:r>
-      <w:proofErr w:type="spellEnd"/>
-      <w:r>
-        <w:t>). Nascent RNA-</w:t>
-      </w:r>
-      <w:proofErr w:type="spellStart"/>
-      <w:r>
-        <w:t>seq</w:t>
-      </w:r>
-      <w:proofErr w:type="spellEnd"/>
-      <w:r>
-        <w:t>, or nascent-</w:t>
-      </w:r>
-      <w:proofErr w:type="spellStart"/>
-      <w:r>
-        <w:t>seq</w:t>
-      </w:r>
-      <w:proofErr w:type="spellEnd"/>
-      <w:r>
-        <w:t xml:space="preserve">, has been </w:t>
+        <w:t xml:space="preserve">A number of techniques have been proposed to address this question, one popular technique being the direct sequencing of RNA populations enriched for nascent and chromatin-associated RNAs (nascent-seq). Nascent RNA-seq, or nascent-seq, has been </w:t>
       </w:r>
       <w:r>
         <w:t>shown to be</w:t>
@@ -638,15 +550,7 @@
       <w:r>
         <w:lastRenderedPageBreak/>
         <w:tab/>
-        <w:t>Nascent-</w:t>
-      </w:r>
-      <w:proofErr w:type="spellStart"/>
-      <w:r>
-        <w:t>seq</w:t>
-      </w:r>
-      <w:proofErr w:type="spellEnd"/>
-      <w:r>
-        <w:t xml:space="preserve"> has been successfully applied to track the transcriptional changes in a number of biological contexts, including macrophages</w:t>
+        <w:t>Nascent-seq has been successfully applied to track the transcriptional changes in a number of biological contexts, including macrophages</w:t>
       </w:r>
       <w:ins w:id="48" w:author="Albert Courey" w:date="2015-11-13T13:56:00Z">
         <w:r>
@@ -689,29 +593,13 @@
         <w:t xml:space="preserve">D. melanogaster </w:t>
       </w:r>
       <w:r>
-        <w:t xml:space="preserve">tissues to analyze the prevalence of </w:t>
-      </w:r>
-      <w:proofErr w:type="spellStart"/>
-      <w:r>
-        <w:t>cotranscriptional</w:t>
-      </w:r>
-      <w:proofErr w:type="spellEnd"/>
-      <w:r>
-        <w:t xml:space="preserve"> splicing</w:t>
+        <w:t>tissues to analyze the prevalence of cotranscriptional splicing</w:t>
       </w:r>
       <w:r>
         <w:t xml:space="preserve"> </w:t>
       </w:r>
       <w:r>
-        <w:t>{</w:t>
-      </w:r>
-      <w:proofErr w:type="spellStart"/>
-      <w:r>
-        <w:t>Khodor</w:t>
-      </w:r>
-      <w:proofErr w:type="spellEnd"/>
-      <w:r>
-        <w:t>, 2011 #2081}</w:t>
+        <w:t>{Khodor, 2011 #2081}</w:t>
       </w:r>
       <w:r>
         <w:t xml:space="preserve">, </w:t>
@@ -747,15 +635,7 @@
         <w:t xml:space="preserve"> </w:t>
       </w:r>
       <w:r>
-        <w:t>{</w:t>
-      </w:r>
-      <w:proofErr w:type="spellStart"/>
-      <w:r>
-        <w:t>Nechaev</w:t>
-      </w:r>
-      <w:proofErr w:type="spellEnd"/>
-      <w:r>
-        <w:t>, 2010 #3006}</w:t>
+        <w:t>{Nechaev, 2010 #3006}</w:t>
       </w:r>
       <w:r>
         <w:t xml:space="preserve"> followed by isolation of a chromatin-associated fraction from these nuclei. Purification of RNA from the chromatin fraction yields a RNA pool significantly enriched for nascent RNA.</w:t>
@@ -768,15 +648,7 @@
       </w:pPr>
       <w:r>
         <w:tab/>
-        <w:t>Integrating this data with whole RNA-</w:t>
-      </w:r>
-      <w:proofErr w:type="spellStart"/>
-      <w:r>
-        <w:t>seq</w:t>
-      </w:r>
-      <w:proofErr w:type="spellEnd"/>
-      <w:r>
-        <w:t xml:space="preserve"> data will additionally aid in eliminating false-positives from our derived list of Grouch</w:t>
+        <w:t>Integrating this data with whole RNA-seq data will additionally aid in eliminating false-positives from our derived list of Grouch</w:t>
       </w:r>
       <w:ins w:id="53" w:author="Albert Courey" w:date="2015-11-13T13:58:00Z">
         <w:r>
@@ -829,15 +701,7 @@
       </w:r>
       <w:ins w:id="55" w:author="Michael Chambers" w:date="2015-11-16T15:23:00Z">
         <w:r>
-          <w:t xml:space="preserve"> (</w:t>
-        </w:r>
-        <w:proofErr w:type="spellStart"/>
-        <w:r>
-          <w:t>OregonR</w:t>
-        </w:r>
-        <w:proofErr w:type="spellEnd"/>
-        <w:r>
-          <w:t>)</w:t>
+          <w:t xml:space="preserve"> (OregonR)</w:t>
         </w:r>
       </w:ins>
       <w:r>
@@ -845,39 +709,7 @@
       </w:r>
       <w:r>
         <w:lastRenderedPageBreak/>
-        <w:t xml:space="preserve">fractionation. The chromatin-associated RNA isolation protocol was adapted from </w:t>
-      </w:r>
-      <w:proofErr w:type="spellStart"/>
-      <w:r>
-        <w:t>Nechaev</w:t>
-      </w:r>
-      <w:proofErr w:type="spellEnd"/>
-      <w:r>
-        <w:t xml:space="preserve"> et al. (2010) and </w:t>
-      </w:r>
-      <w:proofErr w:type="spellStart"/>
-      <w:r>
-        <w:t>Khodor</w:t>
-      </w:r>
-      <w:proofErr w:type="spellEnd"/>
-      <w:r>
-        <w:t xml:space="preserve"> et al. (2011). Embryos were </w:t>
-      </w:r>
-      <w:proofErr w:type="spellStart"/>
-      <w:r>
-        <w:t>dechorionated</w:t>
-      </w:r>
-      <w:proofErr w:type="spellEnd"/>
-      <w:r>
-        <w:t xml:space="preserve"> in 50% bleach for 90 sec and transferred to a chilled </w:t>
-      </w:r>
-      <w:proofErr w:type="spellStart"/>
-      <w:r>
-        <w:t>Dounce</w:t>
-      </w:r>
-      <w:proofErr w:type="spellEnd"/>
-      <w:r>
-        <w:t xml:space="preserve"> homogenizer. Embryos were then rinsed </w:t>
+        <w:t xml:space="preserve">fractionation. The chromatin-associated RNA isolation protocol was adapted from Nechaev et al. (2010) and Khodor et al. (2011). Embryos were dechorionated in 50% bleach for 90 sec and transferred to a chilled Dounce homogenizer. Embryos were then rinsed </w:t>
       </w:r>
       <w:r>
         <w:t xml:space="preserve">three times with </w:t>
@@ -903,39 +735,7 @@
         </w:r>
       </w:ins>
       <w:r>
-        <w:t xml:space="preserve">of homogenization buffer (15 </w:t>
-      </w:r>
-      <w:proofErr w:type="spellStart"/>
-      <w:r>
-        <w:t>mM</w:t>
-      </w:r>
-      <w:proofErr w:type="spellEnd"/>
-      <w:r>
-        <w:t xml:space="preserve"> HEPES-KOH pH 7.6; 10 </w:t>
-      </w:r>
-      <w:proofErr w:type="spellStart"/>
-      <w:r>
-        <w:t>mM</w:t>
-      </w:r>
-      <w:proofErr w:type="spellEnd"/>
-      <w:r>
-        <w:t xml:space="preserve"> </w:t>
-      </w:r>
-      <w:proofErr w:type="spellStart"/>
-      <w:r>
-        <w:t>KCl</w:t>
-      </w:r>
-      <w:proofErr w:type="spellEnd"/>
-      <w:r>
-        <w:t xml:space="preserve">; 3 </w:t>
-      </w:r>
-      <w:proofErr w:type="spellStart"/>
-      <w:r>
-        <w:t>mM</w:t>
-      </w:r>
-      <w:proofErr w:type="spellEnd"/>
-      <w:r>
-        <w:t xml:space="preserve"> CaCl</w:t>
+        <w:t>of homogenization buffer (15 mM HEPES-KOH pH 7.6; 10 mM KCl; 3 mM CaCl</w:t>
       </w:r>
       <w:r>
         <w:rPr>
@@ -944,15 +744,7 @@
         <w:t>2</w:t>
       </w:r>
       <w:r>
-        <w:t xml:space="preserve">; 2 </w:t>
-      </w:r>
-      <w:proofErr w:type="spellStart"/>
-      <w:r>
-        <w:t>mM</w:t>
-      </w:r>
-      <w:proofErr w:type="spellEnd"/>
-      <w:r>
-        <w:t xml:space="preserve"> MgCl</w:t>
+        <w:t>; 2 mM MgCl</w:t>
       </w:r>
       <w:r>
         <w:rPr>
@@ -961,31 +753,7 @@
         <w:t>2</w:t>
       </w:r>
       <w:r>
-        <w:t xml:space="preserve">; 0.1% Triton X-100; 1 </w:t>
-      </w:r>
-      <w:proofErr w:type="spellStart"/>
-      <w:r>
-        <w:t>mM</w:t>
-      </w:r>
-      <w:proofErr w:type="spellEnd"/>
-      <w:r>
-        <w:t xml:space="preserve"> DTT; 0.1 </w:t>
-      </w:r>
-      <w:proofErr w:type="spellStart"/>
-      <w:r>
-        <w:t>mM</w:t>
-      </w:r>
-      <w:proofErr w:type="spellEnd"/>
-      <w:r>
-        <w:t xml:space="preserve"> PMSF; 0.1x </w:t>
-      </w:r>
-      <w:proofErr w:type="spellStart"/>
-      <w:r>
-        <w:t>RNAase</w:t>
-      </w:r>
-      <w:proofErr w:type="spellEnd"/>
-      <w:r>
-        <w:t xml:space="preserve"> inhibitor). Embryos were then suspended in </w:t>
+        <w:t xml:space="preserve">; 0.1% Triton X-100; 1 mM DTT; 0.1 mM PMSF; 0.1x RNAase inhibitor). Embryos were then suspended in </w:t>
       </w:r>
       <w:del w:id="60" w:author="Michael Chambers" w:date="2015-11-16T00:45:00Z">
         <w:r>
@@ -1014,15 +782,7 @@
         </w:r>
       </w:del>
       <w:r>
-        <w:t xml:space="preserve">sucrose and </w:t>
-      </w:r>
-      <w:proofErr w:type="spellStart"/>
-      <w:r>
-        <w:t>dounced</w:t>
-      </w:r>
-      <w:proofErr w:type="spellEnd"/>
-      <w:r>
-        <w:t xml:space="preserve"> five times each with loose and tight pestles. Embryo lysate was filtered through 50-micron nylon cell strainer. Clarified lysate</w:t>
+        <w:t>sucrose and dounced five times each with loose and tight pestles. Embryo lysate was filtered through 50-micron nylon cell strainer. Clarified lysate</w:t>
       </w:r>
       <w:ins w:id="64" w:author="Michael Chambers" w:date="2015-11-16T00:45:00Z">
         <w:r>
@@ -1139,103 +899,7 @@
         </w:r>
       </w:del>
       <w:r>
-        <w:t xml:space="preserve">centrifuged at 15,000 RCF for 10 min at 4˚C. Pelleted nuclei were </w:t>
-      </w:r>
-      <w:proofErr w:type="spellStart"/>
-      <w:r>
-        <w:t>resuspended</w:t>
-      </w:r>
-      <w:proofErr w:type="spellEnd"/>
-      <w:r>
-        <w:t xml:space="preserve"> in 250 µl of nuclear lysis buffer (10 </w:t>
-      </w:r>
-      <w:proofErr w:type="spellStart"/>
-      <w:r>
-        <w:t>mM</w:t>
-      </w:r>
-      <w:proofErr w:type="spellEnd"/>
-      <w:r>
-        <w:t xml:space="preserve"> HEPES-KOH pH 7.6; 100 </w:t>
-      </w:r>
-      <w:proofErr w:type="spellStart"/>
-      <w:r>
-        <w:t>mM</w:t>
-      </w:r>
-      <w:proofErr w:type="spellEnd"/>
-      <w:r>
-        <w:t xml:space="preserve"> </w:t>
-      </w:r>
-      <w:proofErr w:type="spellStart"/>
-      <w:r>
-        <w:t>KCl</w:t>
-      </w:r>
-      <w:proofErr w:type="spellEnd"/>
-      <w:r>
-        <w:t xml:space="preserve">; 0.1 </w:t>
-      </w:r>
-      <w:proofErr w:type="spellStart"/>
-      <w:r>
-        <w:t>mM</w:t>
-      </w:r>
-      <w:proofErr w:type="spellEnd"/>
-      <w:r>
-        <w:t xml:space="preserve"> EDTA; 10% glycerol; 0.15 </w:t>
-      </w:r>
-      <w:proofErr w:type="spellStart"/>
-      <w:r>
-        <w:t>mM</w:t>
-      </w:r>
-      <w:proofErr w:type="spellEnd"/>
-      <w:r>
-        <w:t xml:space="preserve"> </w:t>
-      </w:r>
-      <w:proofErr w:type="spellStart"/>
-      <w:r>
-        <w:t>spermine</w:t>
-      </w:r>
-      <w:proofErr w:type="spellEnd"/>
-      <w:r>
-        <w:t xml:space="preserve">; 0.5 </w:t>
-      </w:r>
-      <w:proofErr w:type="spellStart"/>
-      <w:r>
-        <w:t>mM</w:t>
-      </w:r>
-      <w:proofErr w:type="spellEnd"/>
-      <w:r>
-        <w:t xml:space="preserve"> </w:t>
-      </w:r>
-      <w:proofErr w:type="spellStart"/>
-      <w:r>
-        <w:t>spermidine</w:t>
-      </w:r>
-      <w:proofErr w:type="spellEnd"/>
-      <w:r>
-        <w:t xml:space="preserve">; 0.1 </w:t>
-      </w:r>
-      <w:proofErr w:type="spellStart"/>
-      <w:r>
-        <w:t>mM</w:t>
-      </w:r>
-      <w:proofErr w:type="spellEnd"/>
-      <w:r>
-        <w:t xml:space="preserve"> </w:t>
-      </w:r>
-      <w:proofErr w:type="spellStart"/>
-      <w:r>
-        <w:t>NaF</w:t>
-      </w:r>
-      <w:proofErr w:type="spellEnd"/>
-      <w:r>
-        <w:t xml:space="preserve">; 0.1 </w:t>
-      </w:r>
-      <w:proofErr w:type="spellStart"/>
-      <w:r>
-        <w:t>mM</w:t>
-      </w:r>
-      <w:proofErr w:type="spellEnd"/>
-      <w:r>
-        <w:t xml:space="preserve"> Na</w:t>
+        <w:t>centrifuged at 15,000 RCF for 10 min at 4˚C. Pelleted nuclei were resuspended in 250 µl of nuclear lysis buffer (10 mM HEPES-KOH pH 7.6; 100 mM KCl; 0.1 mM EDTA; 10% glycerol; 0.15 mM spermine; 0.5 mM spermidine; 0.1 mM NaF; 0.1 mM Na</w:t>
       </w:r>
       <w:r>
         <w:rPr>
@@ -1253,15 +917,7 @@
         <w:t>4</w:t>
       </w:r>
       <w:r>
-        <w:t xml:space="preserve">; 0.1 </w:t>
-      </w:r>
-      <w:proofErr w:type="spellStart"/>
-      <w:r>
-        <w:t>mM</w:t>
-      </w:r>
-      <w:proofErr w:type="spellEnd"/>
-      <w:r>
-        <w:t xml:space="preserve"> ZnCl</w:t>
+        <w:t>; 0.1 mM ZnCl</w:t>
       </w:r>
       <w:r>
         <w:rPr>
@@ -1270,82 +926,10 @@
         <w:t>2</w:t>
       </w:r>
       <w:r>
-        <w:t xml:space="preserve">; 1 </w:t>
-      </w:r>
-      <w:proofErr w:type="spellStart"/>
-      <w:r>
-        <w:t>mM</w:t>
-      </w:r>
-      <w:proofErr w:type="spellEnd"/>
-      <w:r>
-        <w:t xml:space="preserve"> DTT; 0.1 </w:t>
-      </w:r>
-      <w:proofErr w:type="spellStart"/>
-      <w:r>
-        <w:t>mM</w:t>
-      </w:r>
-      <w:proofErr w:type="spellEnd"/>
-      <w:r>
-        <w:t xml:space="preserve"> PMSF; 1x </w:t>
-      </w:r>
-      <w:proofErr w:type="spellStart"/>
-      <w:r>
-        <w:t>RNAase</w:t>
-      </w:r>
-      <w:proofErr w:type="spellEnd"/>
-      <w:r>
-        <w:t xml:space="preserve"> inhibitor). </w:t>
-      </w:r>
-      <w:r>
-        <w:t xml:space="preserve">While gently </w:t>
-      </w:r>
-      <w:proofErr w:type="spellStart"/>
-      <w:r>
-        <w:t>vortexing</w:t>
-      </w:r>
-      <w:proofErr w:type="spellEnd"/>
-      <w:r>
-        <w:t xml:space="preserve">, an equal volume of NUN buffer (25 </w:t>
-      </w:r>
-      <w:proofErr w:type="spellStart"/>
-      <w:r>
-        <w:t>mM</w:t>
-      </w:r>
-      <w:proofErr w:type="spellEnd"/>
-      <w:r>
-        <w:t xml:space="preserve"> HEPES-KOH pH 7.6; 300 </w:t>
-      </w:r>
-      <w:proofErr w:type="spellStart"/>
-      <w:r>
-        <w:t>mM</w:t>
-      </w:r>
-      <w:proofErr w:type="spellEnd"/>
-      <w:r>
-        <w:t xml:space="preserve"> </w:t>
-      </w:r>
-      <w:proofErr w:type="spellStart"/>
-      <w:r>
-        <w:t>NaCl</w:t>
-      </w:r>
-      <w:proofErr w:type="spellEnd"/>
-      <w:r>
-        <w:t xml:space="preserve">; 1M urea; 1% NP-40; 1 </w:t>
-      </w:r>
-      <w:proofErr w:type="spellStart"/>
-      <w:r>
-        <w:t>mM</w:t>
-      </w:r>
-      <w:proofErr w:type="spellEnd"/>
-      <w:r>
-        <w:t xml:space="preserve"> DTT; 0.1 </w:t>
-      </w:r>
-      <w:proofErr w:type="spellStart"/>
-      <w:r>
-        <w:t>mM</w:t>
-      </w:r>
-      <w:proofErr w:type="spellEnd"/>
-      <w:r>
-        <w:t xml:space="preserve"> PMSF) was added drop-by-drop over a period 5 minutes. Condensed chromatin </w:t>
+        <w:t xml:space="preserve">; 1 mM DTT; 0.1 mM PMSF; 1x RNAase inhibitor). </w:t>
+      </w:r>
+      <w:r>
+        <w:t xml:space="preserve">While gently vortexing, an equal volume of NUN buffer (25 mM HEPES-KOH pH 7.6; 300 mM NaCl; 1M urea; 1% NP-40; 1 mM DTT; 0.1 mM PMSF) was added drop-by-drop over a period 5 minutes. Condensed chromatin </w:t>
       </w:r>
       <w:del w:id="85" w:author="Albert Courey" w:date="2015-11-13T14:05:00Z">
         <w:r>
@@ -1371,31 +955,7 @@
         </w:r>
       </w:del>
       <w:r>
-        <w:t xml:space="preserve">rpm for 30 min at 4˚C. The supernatant (primarily nucleoplasm) was discarded and the pellet was </w:t>
-      </w:r>
-      <w:proofErr w:type="spellStart"/>
-      <w:r>
-        <w:t>resuspended</w:t>
-      </w:r>
-      <w:proofErr w:type="spellEnd"/>
-      <w:r>
-        <w:t xml:space="preserve"> in </w:t>
-      </w:r>
-      <w:proofErr w:type="spellStart"/>
-      <w:r>
-        <w:t>Trizol</w:t>
-      </w:r>
-      <w:proofErr w:type="spellEnd"/>
-      <w:r>
-        <w:t xml:space="preserve"> reagent (</w:t>
-      </w:r>
-      <w:proofErr w:type="spellStart"/>
-      <w:r>
-        <w:t>Qiagen</w:t>
-      </w:r>
-      <w:proofErr w:type="spellEnd"/>
-      <w:r>
-        <w:t xml:space="preserve">). RNA was then purified following </w:t>
+        <w:t xml:space="preserve">rpm for 30 min at 4˚C. The supernatant (primarily nucleoplasm) was discarded and the pellet was resuspended in Trizol reagent (Qiagen). RNA was then purified following </w:t>
       </w:r>
       <w:ins w:id="89" w:author="Albert Courey" w:date="2015-11-13T14:06:00Z">
         <w:r>
@@ -1433,19 +993,11 @@
           <w:i/>
         </w:rPr>
       </w:pPr>
-      <w:proofErr w:type="spellStart"/>
       <w:r>
         <w:rPr>
           <w:i/>
         </w:rPr>
-        <w:t>rRNA</w:t>
-      </w:r>
-      <w:proofErr w:type="spellEnd"/>
-      <w:r>
-        <w:rPr>
-          <w:i/>
-        </w:rPr>
-        <w:t xml:space="preserve"> removal</w:t>
+        <w:t>rRNA removal</w:t>
       </w:r>
     </w:p>
     <w:p>
@@ -1459,55 +1011,7 @@
       <w:ins w:id="94" w:author="Michael Chambers" w:date="2015-11-14T16:10:00Z">
         <w:r>
           <w:lastRenderedPageBreak/>
-          <w:t xml:space="preserve">RNA samples were depleted of ribosomal, poly(A)+, and additional RNA contaminants through an affinity depletion procedure adopted from </w:t>
-        </w:r>
-        <w:proofErr w:type="spellStart"/>
-        <w:r>
-          <w:t>Khodor</w:t>
-        </w:r>
-        <w:proofErr w:type="spellEnd"/>
-        <w:r>
-          <w:t xml:space="preserve"> et a. (2011). An </w:t>
-        </w:r>
-        <w:proofErr w:type="spellStart"/>
-        <w:r>
-          <w:t>equimolar</w:t>
-        </w:r>
-        <w:proofErr w:type="spellEnd"/>
-        <w:r>
-          <w:t xml:space="preserve"> mixture of </w:t>
-        </w:r>
-        <w:proofErr w:type="spellStart"/>
-        <w:r>
-          <w:t>biotinylated</w:t>
-        </w:r>
-        <w:proofErr w:type="spellEnd"/>
-        <w:r>
-          <w:t xml:space="preserve"> affinity oligomers (Table 3-1; </w:t>
-        </w:r>
-        <w:proofErr w:type="spellStart"/>
-        <w:r>
-          <w:t>Eurofins</w:t>
-        </w:r>
-        <w:proofErr w:type="spellEnd"/>
-        <w:r>
-          <w:t xml:space="preserve"> MWG Operon) was added to 6 µg of purified RNA in annealing buffer (10 </w:t>
-        </w:r>
-        <w:proofErr w:type="spellStart"/>
-        <w:r>
-          <w:t>mM</w:t>
-        </w:r>
-        <w:proofErr w:type="spellEnd"/>
-        <w:r>
-          <w:t xml:space="preserve"> EDTA; 0.5x SSC) in a volume of 100 µl. RNA was denatured at 75˚C for 5 min and annealed at 37˚C for 30 min. Annealed mixture was added to 1ml streptavidin paramagnetic beads (</w:t>
-        </w:r>
-        <w:proofErr w:type="spellStart"/>
-        <w:r>
-          <w:t>Promega</w:t>
-        </w:r>
-        <w:proofErr w:type="spellEnd"/>
-        <w:r>
-          <w:t xml:space="preserve">) and incubated at 25˚C for 15 min, followed by 2 hours at 4˚C with gentle rocking, and the supernatant retained for library preparation. This procedure was performed twice per sample. </w:t>
+          <w:t xml:space="preserve">RNA samples were depleted of ribosomal, poly(A)+, and additional RNA contaminants through an affinity depletion procedure adopted from Khodor et a. (2011). An equimolar mixture of biotinylated affinity oligomers (Table 3-1; Eurofins MWG Operon) was added to 6 µg of purified RNA in annealing buffer (10 mM EDTA; 0.5x SSC) in a volume of 100 µl. RNA was denatured at 75˚C for 5 min and annealed at 37˚C for 30 min. Annealed mixture was added to 1ml streptavidin paramagnetic beads (Promega) and incubated at 25˚C for 15 min, followed by 2 hours at 4˚C with gentle rocking, and the supernatant retained for library preparation. This procedure was performed twice per sample. </w:t>
         </w:r>
       </w:ins>
     </w:p>
@@ -1553,21 +1057,7 @@
         <w:rPr>
           <w:i/>
         </w:rPr>
-        <w:t>RNA-</w:t>
-      </w:r>
-      <w:proofErr w:type="spellStart"/>
-      <w:r>
-        <w:rPr>
-          <w:i/>
-        </w:rPr>
-        <w:t>seq</w:t>
-      </w:r>
-      <w:proofErr w:type="spellEnd"/>
-      <w:r>
-        <w:rPr>
-          <w:i/>
-        </w:rPr>
-        <w:t xml:space="preserve"> library construction and sequencing</w:t>
+        <w:t>RNA-seq library construction and sequencing</w:t>
       </w:r>
     </w:p>
     <w:p>
@@ -1578,78 +1068,9 @@
           <w:ins w:id="99" w:author="Michael Chambers" w:date="2015-11-14T16:10:00Z"/>
         </w:rPr>
       </w:pPr>
-      <w:proofErr w:type="spellStart"/>
       <w:ins w:id="100" w:author="Michael Chambers" w:date="2015-11-14T16:10:00Z">
         <w:r>
-          <w:t>rRNA</w:t>
-        </w:r>
-        <w:proofErr w:type="spellEnd"/>
-        <w:r>
-          <w:t xml:space="preserve">-depleted RNA was concentrated via ethanol precipitation. Size distribution of samples was determined via Agilent 2100 </w:t>
-        </w:r>
-        <w:proofErr w:type="spellStart"/>
-        <w:r>
-          <w:t>Bioanalyzer</w:t>
-        </w:r>
-        <w:proofErr w:type="spellEnd"/>
-        <w:r>
-          <w:t xml:space="preserve"> (Agilent Technologies). Indexed RNA-</w:t>
-        </w:r>
-        <w:proofErr w:type="spellStart"/>
-        <w:r>
-          <w:t>seq</w:t>
-        </w:r>
-        <w:proofErr w:type="spellEnd"/>
-        <w:r>
-          <w:t xml:space="preserve"> libraries were generated with the </w:t>
-        </w:r>
-        <w:proofErr w:type="spellStart"/>
-        <w:r>
-          <w:t>ScriptSeq</w:t>
-        </w:r>
-        <w:proofErr w:type="spellEnd"/>
-        <w:r>
-          <w:t xml:space="preserve"> v2 RNA-</w:t>
-        </w:r>
-        <w:proofErr w:type="spellStart"/>
-        <w:r>
-          <w:t>seq</w:t>
-        </w:r>
-        <w:proofErr w:type="spellEnd"/>
-        <w:r>
-          <w:t xml:space="preserve"> Library Preparation Kit (</w:t>
-        </w:r>
-        <w:proofErr w:type="spellStart"/>
-        <w:r>
-          <w:t>Epicentre</w:t>
-        </w:r>
-        <w:proofErr w:type="spellEnd"/>
-        <w:r>
-          <w:t xml:space="preserve">). Sequencing was performed on </w:t>
-        </w:r>
-        <w:proofErr w:type="spellStart"/>
-        <w:r>
-          <w:t>Illumia</w:t>
-        </w:r>
-        <w:proofErr w:type="spellEnd"/>
-        <w:r>
-          <w:t xml:space="preserve"> </w:t>
-        </w:r>
-        <w:proofErr w:type="spellStart"/>
-        <w:r>
-          <w:t>HiSeq</w:t>
-        </w:r>
-        <w:proofErr w:type="spellEnd"/>
-        <w:r>
-          <w:t xml:space="preserve"> 2000 sequencing platform (High Throughput Sequencing Core Facility, Broad Stem Cell Research Center, UCLA). Reads were </w:t>
-        </w:r>
-        <w:proofErr w:type="spellStart"/>
-        <w:r>
-          <w:t>demultiplex</w:t>
-        </w:r>
-        <w:proofErr w:type="spellEnd"/>
-        <w:r>
-          <w:t xml:space="preserve"> via custom scripts and mapped to the BDGP5/dm3 </w:t>
+          <w:t xml:space="preserve">rRNA-depleted RNA was concentrated via ethanol precipitation. Size distribution of samples was determined via Agilent 2100 Bioanalyzer (Agilent Technologies). Indexed RNA-seq libraries were generated with the ScriptSeq v2 RNA-seq Library Preparation Kit (Epicentre). Sequencing was performed on Illumia HiSeq 2000 sequencing platform (High Throughput Sequencing Core Facility, Broad Stem Cell Research Center, UCLA). Reads were demultiplex via custom scripts and mapped to the BDGP5/dm3 </w:t>
         </w:r>
         <w:r>
           <w:rPr>
@@ -1658,31 +1079,7 @@
           <w:t xml:space="preserve">D. melanogaster </w:t>
         </w:r>
         <w:r>
-          <w:t>genome with Tophat2 (v2.1.0) {Kim, 2013 #1817} using the following parameters: -g 1 –solexa1.3-quals. A gene model annotation (</w:t>
-        </w:r>
-        <w:proofErr w:type="spellStart"/>
-        <w:r>
-          <w:t>iGenomes</w:t>
-        </w:r>
-        <w:proofErr w:type="spellEnd"/>
-        <w:r>
-          <w:t xml:space="preserve"> UCSC dm3) was provided as a mapping guide. Assignment of mapped reads to transcripts was performed with </w:t>
-        </w:r>
-        <w:proofErr w:type="spellStart"/>
-        <w:r>
-          <w:t>HTSeq</w:t>
-        </w:r>
-        <w:proofErr w:type="spellEnd"/>
-        <w:r>
-          <w:t xml:space="preserve"> {</w:t>
-        </w:r>
-        <w:proofErr w:type="spellStart"/>
-        <w:r>
-          <w:t>IAnders</w:t>
-        </w:r>
-        <w:proofErr w:type="spellEnd"/>
-        <w:r>
-          <w:t>, 2015 #3027}.</w:t>
+          <w:t>genome with Tophat2 (v2.1.0) {Kim, 2013 #1817} using the following parameters: -g 1 –solexa1.3-quals. A gene model annotation (iGenomes UCSC dm3) was provided as a mapping guide. Assignment of mapped reads to transcripts was performed with HTSeq {IAnders, 2015 #3027}.</w:t>
         </w:r>
       </w:ins>
     </w:p>
@@ -1720,15 +1117,7 @@
       </w:ins>
       <w:ins w:id="105" w:author="Michael Chambers" w:date="2015-11-16T00:46:00Z">
         <w:r>
-          <w:t>Significant changes in transcript abundance were quantified with the same software by comparison with poly(A)+ RNA-</w:t>
-        </w:r>
-        <w:proofErr w:type="spellStart"/>
-        <w:r>
-          <w:t>seq</w:t>
-        </w:r>
-        <w:proofErr w:type="spellEnd"/>
-        <w:r>
-          <w:t xml:space="preserve"> from wild-type </w:t>
+          <w:t xml:space="preserve">Significant changes in transcript abundance were quantified with the same software by comparison with poly(A)+ RNA-seq from wild-type </w:t>
         </w:r>
       </w:ins>
       <w:ins w:id="106" w:author="Michael Chambers" w:date="2015-11-16T00:47:00Z">
@@ -1743,47 +1132,7 @@
       </w:ins>
       <w:ins w:id="108" w:author="Michael Chambers" w:date="2015-11-14T16:11:00Z">
         <w:r>
-          <w:t>RNA-</w:t>
-        </w:r>
-        <w:proofErr w:type="spellStart"/>
-        <w:r>
-          <w:t>seq</w:t>
-        </w:r>
-        <w:proofErr w:type="spellEnd"/>
-        <w:r>
-          <w:t xml:space="preserve"> read mapping density analysis was performed using </w:t>
-        </w:r>
-        <w:proofErr w:type="spellStart"/>
-        <w:r>
-          <w:t>PicardTools</w:t>
-        </w:r>
-        <w:proofErr w:type="spellEnd"/>
-        <w:r>
-          <w:t xml:space="preserve"> (http://broadinstitute.github.io/picard/). Additional </w:t>
-        </w:r>
-        <w:proofErr w:type="spellStart"/>
-        <w:r>
-          <w:t>metagene</w:t>
-        </w:r>
-        <w:proofErr w:type="spellEnd"/>
-        <w:r>
-          <w:t xml:space="preserve"> analysis was performed using the ‘</w:t>
-        </w:r>
-        <w:proofErr w:type="spellStart"/>
-        <w:r>
-          <w:t>metagene</w:t>
-        </w:r>
-        <w:proofErr w:type="spellEnd"/>
-        <w:r>
-          <w:t>’ package of R/Bioconductor {</w:t>
-        </w:r>
-        <w:proofErr w:type="spellStart"/>
-        <w:r>
-          <w:t>Beauparlant</w:t>
-        </w:r>
-        <w:proofErr w:type="spellEnd"/>
-        <w:r>
-          <w:t xml:space="preserve">, 2014 #3167}. </w:t>
+          <w:t xml:space="preserve">RNA-seq read mapping density analysis was performed using PicardTools (http://broadinstitute.github.io/picard/). Additional metagene analysis was performed using the ‘metagene’ package of R/Bioconductor {Beauparlant, 2014 #3167}. </w:t>
         </w:r>
       </w:ins>
     </w:p>
@@ -1921,15 +1270,7 @@
         <w:t xml:space="preserve"> </w:t>
       </w:r>
       <w:r>
-        <w:t>{</w:t>
-      </w:r>
-      <w:proofErr w:type="spellStart"/>
-      <w:r>
-        <w:t>Cernilogar</w:t>
-      </w:r>
-      <w:proofErr w:type="spellEnd"/>
-      <w:r>
-        <w:t>, 2011 #3156}</w:t>
+        <w:t>{Cernilogar, 2011 #3156}</w:t>
       </w:r>
       <w:r>
         <w:t xml:space="preserve">. </w:t>
@@ -1938,15 +1279,7 @@
         <w:t>Isolated</w:t>
       </w:r>
       <w:r>
-        <w:t xml:space="preserve"> RNA was affinity-depleted for </w:t>
-      </w:r>
-      <w:proofErr w:type="spellStart"/>
-      <w:r>
-        <w:t>polyadenylated</w:t>
-      </w:r>
-      <w:proofErr w:type="spellEnd"/>
-      <w:r>
-        <w:t xml:space="preserve"> RNA in order to further minimize the contribution of mature mRNA from analysis. The</w:t>
+        <w:t xml:space="preserve"> RNA was affinity-depleted for polyadenylated RNA in order to further minimize the contribution of mature mRNA from analysis. The</w:t>
       </w:r>
       <w:r>
         <w:t xml:space="preserve"> level of</w:t>
@@ -1983,23 +1316,7 @@
         <w:t>a cytoplasmic marker.</w:t>
       </w:r>
       <w:r>
-        <w:t xml:space="preserve"> Sequencing reads obtained from mature transcripts ideally map uniformly across genes, though this is heavily dependent on the quality of the RNA utilized for library generation. Non-uniformity generally manifests as a 3’ bias in </w:t>
-      </w:r>
-      <w:proofErr w:type="spellStart"/>
-      <w:r>
-        <w:t>mappable</w:t>
-      </w:r>
-      <w:proofErr w:type="spellEnd"/>
-      <w:r>
-        <w:t xml:space="preserve"> reads, as partially fragmented mRNA is purified by affinity selection to </w:t>
-      </w:r>
-      <w:proofErr w:type="spellStart"/>
-      <w:r>
-        <w:t>polyadenylation</w:t>
-      </w:r>
-      <w:proofErr w:type="spellEnd"/>
-      <w:r>
-        <w:t xml:space="preserve"> sites</w:t>
+        <w:t xml:space="preserve"> Sequencing reads obtained from mature transcripts ideally map uniformly across genes, though this is heavily dependent on the quality of the RNA utilized for library generation. Non-uniformity generally manifests as a 3’ bias in mappable reads, as partially fragmented mRNA is purified by affinity selection to polyadenylation sites</w:t>
       </w:r>
       <w:r>
         <w:t xml:space="preserve"> </w:t>
@@ -2038,15 +1355,7 @@
         <w:t xml:space="preserve"> </w:t>
       </w:r>
       <w:r>
-        <w:t xml:space="preserve">{Carrillo </w:t>
-      </w:r>
-      <w:proofErr w:type="spellStart"/>
-      <w:r>
-        <w:t>Oesterreich</w:t>
-      </w:r>
-      <w:proofErr w:type="spellEnd"/>
-      <w:r>
-        <w:t>, 2010 #3159}</w:t>
+        <w:t>{Carrillo Oesterreich, 2010 #3159}</w:t>
       </w:r>
       <w:r>
         <w:t>.</w:t>
@@ -2055,15 +1364,7 @@
         <w:t xml:space="preserve"> Pausing in term</w:t>
       </w:r>
       <w:r>
-        <w:t xml:space="preserve">inal exons is thought to promote recognition of </w:t>
-      </w:r>
-      <w:proofErr w:type="spellStart"/>
-      <w:r>
-        <w:t>polyadenylation</w:t>
-      </w:r>
-      <w:proofErr w:type="spellEnd"/>
-      <w:r>
-        <w:t xml:space="preserve"> sites</w:t>
+        <w:t>inal exons is thought to promote recognition of polyadenylation sites</w:t>
       </w:r>
       <w:r>
         <w:t xml:space="preserve"> </w:t>
@@ -2075,15 +1376,7 @@
         <w:t xml:space="preserve"> </w:t>
       </w:r>
       <w:r>
-        <w:t>{</w:t>
-      </w:r>
-      <w:proofErr w:type="spellStart"/>
-      <w:r>
-        <w:t>Gromak</w:t>
-      </w:r>
-      <w:proofErr w:type="spellEnd"/>
-      <w:r>
-        <w:t>, 2006 #3166}</w:t>
+        <w:t>{Gromak, 2006 #3166}</w:t>
       </w:r>
       <w:r>
         <w:t>.</w:t>
@@ -2112,15 +1405,7 @@
         <w:t>Our data indicates that o</w:t>
       </w:r>
       <w:r>
-        <w:t>n average, 13% of poly(A)+ RNA-</w:t>
-      </w:r>
-      <w:proofErr w:type="spellStart"/>
-      <w:r>
-        <w:t>seq</w:t>
-      </w:r>
-      <w:proofErr w:type="spellEnd"/>
-      <w:r>
-        <w:t xml:space="preserve"> reads map to constitutive introns</w:t>
+        <w:t>n average, 13% of poly(A)+ RNA-seq reads map to constitutive introns</w:t>
       </w:r>
       <w:r>
         <w:t xml:space="preserve"> compared to</w:t>
@@ -2147,15 +1432,7 @@
         <w:t xml:space="preserve"> is annotated as intronic, the large </w:t>
       </w:r>
       <w:r>
-        <w:t xml:space="preserve">majority of introns are believed to be </w:t>
-      </w:r>
-      <w:proofErr w:type="spellStart"/>
-      <w:r>
-        <w:t>cotranscriptionally</w:t>
-      </w:r>
-      <w:proofErr w:type="spellEnd"/>
-      <w:r>
-        <w:t xml:space="preserve"> spliced, with only 16% of introns exhibiting little or </w:t>
+        <w:t xml:space="preserve">majority of introns are believed to be cotranscriptionally spliced, with only 16% of introns exhibiting little or </w:t>
       </w:r>
       <w:commentRangeStart w:id="113"/>
       <w:r>
@@ -2172,29 +1449,13 @@
         <w:t xml:space="preserve"> splicing </w:t>
       </w:r>
       <w:r>
-        <w:t>{</w:t>
-      </w:r>
-      <w:proofErr w:type="spellStart"/>
-      <w:r>
-        <w:t>Khodor</w:t>
-      </w:r>
-      <w:proofErr w:type="spellEnd"/>
-      <w:r>
-        <w:t>, 2011 #2081}</w:t>
+        <w:t>{Khodor, 2011 #2081}</w:t>
       </w:r>
       <w:r>
         <w:t xml:space="preserve"> </w:t>
       </w:r>
       <w:r>
-        <w:t>{</w:t>
-      </w:r>
-      <w:proofErr w:type="spellStart"/>
-      <w:r>
-        <w:t>Wuarin</w:t>
-      </w:r>
-      <w:proofErr w:type="spellEnd"/>
-      <w:r>
-        <w:t>, 1994 #1471}</w:t>
+        <w:t>{Wuarin, 1994 #1471}</w:t>
       </w:r>
       <w:r>
         <w:t>.</w:t>
@@ -2238,15 +1499,7 @@
         <w:t xml:space="preserve">Analysis of nascent pre-mRNA levels in multiple contexts has shown that the rate of accumulation of a particular transcript can be strongly uncoupled from the rate of transcript synthesis, owing to differential rates of accumulation, processing, and degradation </w:t>
       </w:r>
       <w:r>
-        <w:t>{</w:t>
-      </w:r>
-      <w:proofErr w:type="spellStart"/>
-      <w:r>
-        <w:t>Khodor</w:t>
-      </w:r>
-      <w:proofErr w:type="spellEnd"/>
-      <w:r>
-        <w:t>, 2011 #2081}</w:t>
+        <w:t>{Khodor, 2011 #2081}</w:t>
       </w:r>
       <w:r>
         <w:t xml:space="preserve"> </w:t>
@@ -2284,15 +1537,7 @@
         </w:r>
       </w:ins>
       <w:r>
-        <w:t>indicates significant differences, with the majority of expressed genes exhibiting some deviance in expression rate and accumulation level (Fig. 3-4). Samples continue to cluster by developmental time stage, but segregate first by degree of “</w:t>
-      </w:r>
-      <w:proofErr w:type="spellStart"/>
-      <w:r>
-        <w:t>nascentness</w:t>
-      </w:r>
-      <w:proofErr w:type="spellEnd"/>
-      <w:r>
-        <w:t xml:space="preserve">.” Comparison of the normalized expression levels of each gene indicates that many genes </w:t>
+        <w:t xml:space="preserve">indicates significant differences, with the majority of expressed genes exhibiting some deviance in expression rate and accumulation level (Fig. 3-4). Samples continue to cluster by developmental time stage, but segregate first by degree of “nascentness.” Comparison of the normalized expression levels of each gene indicates that many genes </w:t>
       </w:r>
       <w:r>
         <w:t>exhibit comparable levels of expression in poly(A)+ and nascent samples</w:t>
@@ -2306,15 +1551,7 @@
         <w:t xml:space="preserve">. A small number of genes are significantly enriched in the nascent population, however, while showing very little accumulation </w:t>
       </w:r>
       <w:r>
-        <w:t>in the poly(A)+ RNA-</w:t>
-      </w:r>
-      <w:proofErr w:type="spellStart"/>
-      <w:r>
-        <w:t>seq</w:t>
-      </w:r>
-      <w:proofErr w:type="spellEnd"/>
-      <w:r>
-        <w:t xml:space="preserve"> data. </w:t>
+        <w:t xml:space="preserve">in the poly(A)+ RNA-seq data. </w:t>
       </w:r>
       <w:r>
         <w:t>A large fraction</w:t>
@@ -2323,31 +1560,13 @@
         <w:t xml:space="preserve"> of these correspond to </w:t>
       </w:r>
       <w:r>
-        <w:t>non-</w:t>
-      </w:r>
-      <w:proofErr w:type="spellStart"/>
-      <w:r>
-        <w:t>polyadenylated</w:t>
-      </w:r>
-      <w:proofErr w:type="spellEnd"/>
-      <w:r>
-        <w:t xml:space="preserve"> RNAs, including histones, </w:t>
-      </w:r>
-      <w:proofErr w:type="spellStart"/>
-      <w:r>
-        <w:t>snRNAs</w:t>
-      </w:r>
-      <w:proofErr w:type="spellEnd"/>
-      <w:r>
-        <w:t xml:space="preserve">, and </w:t>
+        <w:t xml:space="preserve">non-polyadenylated RNAs, including histones, snRNAs, and </w:t>
       </w:r>
       <w:commentRangeStart w:id="120"/>
-      <w:proofErr w:type="spellStart"/>
       <w:r>
         <w:t>snoRNAs</w:t>
       </w:r>
       <w:commentRangeEnd w:id="120"/>
-      <w:proofErr w:type="spellEnd"/>
       <w:r>
         <w:rPr>
           <w:rStyle w:val="CommentReference"/>
@@ -2366,15 +1585,7 @@
       </w:ins>
       <w:ins w:id="123" w:author="Michael Chambers" w:date="2015-11-16T00:47:00Z">
         <w:r>
-          <w:t>These non-</w:t>
-        </w:r>
-        <w:proofErr w:type="spellStart"/>
-        <w:r>
-          <w:t>polyadenylated</w:t>
-        </w:r>
-        <w:proofErr w:type="spellEnd"/>
-        <w:r>
-          <w:t xml:space="preserve"> RNA species were removed from further analysis.</w:t>
+          <w:t>These non-polyadenylated RNA species were removed from further analysis.</w:t>
         </w:r>
       </w:ins>
     </w:p>
@@ -2440,15 +1651,7 @@
       </w:ins>
       <w:ins w:id="135" w:author="Michael Chambers" w:date="2015-11-16T00:54:00Z">
         <w:r>
-          <w:t xml:space="preserve">1.5 – 4 </w:t>
-        </w:r>
-        <w:proofErr w:type="spellStart"/>
-        <w:r>
-          <w:t>hr</w:t>
-        </w:r>
-        <w:proofErr w:type="spellEnd"/>
-        <w:r>
-          <w:t xml:space="preserve"> developmental window</w:t>
+          <w:t>1.5 – 4 hr developmental window</w:t>
         </w:r>
       </w:ins>
       <w:ins w:id="136" w:author="Michael Chambers" w:date="2015-11-16T00:53:00Z">
@@ -2493,14 +1696,9 @@
         <w:r>
           <w:t xml:space="preserve">Genes with lower abundance in nascent RNA are enriched for maternally deposited genes, consistent with these genes being transcribed before nascent RNA was isolated and less frequently </w:t>
         </w:r>
-        <w:proofErr w:type="spellStart"/>
         <w:r>
           <w:lastRenderedPageBreak/>
-          <w:t>zygotically</w:t>
-        </w:r>
-        <w:proofErr w:type="spellEnd"/>
-        <w:r>
-          <w:t xml:space="preserve"> transcribed. Over-represented nascent transcripts are enriched for spatially constricted expression within portions of the embryo, and are therefore </w:t>
+          <w:t xml:space="preserve">zygotically transcribed. Over-represented nascent transcripts are enriched for spatially constricted expression within portions of the embryo, and are therefore </w:t>
         </w:r>
       </w:ins>
       <w:ins w:id="144" w:author="Michael Chambers" w:date="2015-11-16T00:58:00Z">
@@ -2633,15 +1831,7 @@
           <w:t xml:space="preserve">Drosophila </w:t>
         </w:r>
         <w:r>
-          <w:t>developmental genome {</w:t>
-        </w:r>
-        <w:proofErr w:type="spellStart"/>
-        <w:r>
-          <w:t>Zeitlinger</w:t>
-        </w:r>
-        <w:proofErr w:type="spellEnd"/>
-        <w:r>
-          <w:t xml:space="preserve">, 2007 #3010}.   </w:t>
+          <w:t xml:space="preserve">developmental genome {Zeitlinger, 2007 #3010}.   </w:t>
         </w:r>
       </w:ins>
     </w:p>
@@ -2671,28 +1861,12 @@
       </w:ins>
       <w:ins w:id="163" w:author="Michael Chambers" w:date="2015-11-14T16:14:00Z">
         <w:r>
-          <w:t>, we undertook to compare Groucho-regulated genes with publically available genome-wide PolII localization data {</w:t>
-        </w:r>
-        <w:proofErr w:type="spellStart"/>
-        <w:r>
-          <w:t>Zeitlinger</w:t>
-        </w:r>
-        <w:proofErr w:type="spellEnd"/>
-        <w:r>
-          <w:t xml:space="preserve">, 2007 #3010}. In this data set, the authors classified each gene into one of several states including the lack of detected PolII, active (elongation phase) PolII, or stalled PolII. </w:t>
+          <w:t xml:space="preserve">, we undertook to compare Groucho-regulated genes with publically available genome-wide PolII localization data {Zeitlinger, 2007 #3010}. In this data set, the authors classified each gene into one of several states including the lack of detected PolII, active (elongation phase) PolII, or stalled PolII. </w:t>
         </w:r>
       </w:ins>
       <w:ins w:id="164" w:author="Michael Chambers" w:date="2015-11-16T01:05:00Z">
         <w:r>
-          <w:t xml:space="preserve">Genes found to bind Gro internally or in adjacent </w:t>
-        </w:r>
-        <w:proofErr w:type="spellStart"/>
-        <w:r>
-          <w:t>intergenic</w:t>
-        </w:r>
-        <w:proofErr w:type="spellEnd"/>
-        <w:r>
-          <w:t xml:space="preserve"> regions were found to be significantly enriched for stalled PolII at each timepoint (Fig. 3-7A). </w:t>
+          <w:t xml:space="preserve">Genes found to bind Gro internally or in adjacent intergenic regions were found to be significantly enriched for stalled PolII at each timepoint (Fig. 3-7A). </w:t>
         </w:r>
       </w:ins>
       <w:ins w:id="165" w:author="Michael Chambers" w:date="2015-11-16T01:09:00Z">
@@ -3048,15 +2222,7 @@
         <w:t xml:space="preserve">mutant embryos </w:t>
       </w:r>
       <w:r>
-        <w:t>{</w:t>
-      </w:r>
-      <w:proofErr w:type="spellStart"/>
-      <w:r>
-        <w:t>Zeitlinger</w:t>
-      </w:r>
-      <w:proofErr w:type="spellEnd"/>
-      <w:r>
-        <w:t>, 2007 #3010}</w:t>
+        <w:t>{Zeitlinger, 2007 #3010}</w:t>
       </w:r>
       <w:r>
         <w:t xml:space="preserve">. These embryos generate a more homogenous population of cells, as all portions of the embryo adopt a cell type representative of the presumptive mesoderm </w:t>
@@ -3203,15 +2369,7 @@
       </w:ins>
       <w:ins w:id="212" w:author="Michael Chambers" w:date="2015-11-16T20:28:00Z">
         <w:r>
-          <w:t xml:space="preserve">find that chromatin-associated RNA is enriched for nascent transcripts, as evidenced by the increase in </w:t>
-        </w:r>
-        <w:proofErr w:type="spellStart"/>
-        <w:r>
-          <w:t>unspliced</w:t>
-        </w:r>
-        <w:proofErr w:type="spellEnd"/>
-        <w:r>
-          <w:t xml:space="preserve"> intronic content, a 5’ bias in read density, and </w:t>
+          <w:t xml:space="preserve">find that chromatin-associated RNA is enriched for nascent transcripts, as evidenced by the increase in unspliced intronic content, a 5’ bias in read density, and </w:t>
         </w:r>
       </w:ins>
       <w:ins w:id="213" w:author="Michael Chambers" w:date="2015-11-16T20:29:00Z">
@@ -3319,15 +2477,7 @@
         <w:t xml:space="preserve"> Investigations of stalled PolII in the embryo have previously shown that in 2-4 hour embryos, 12% of all protein-coding genes have stalled promoter-proximal PolII </w:t>
       </w:r>
       <w:r>
-        <w:t>{</w:t>
-      </w:r>
-      <w:proofErr w:type="spellStart"/>
-      <w:r>
-        <w:t>Zeitlinger</w:t>
-      </w:r>
-      <w:proofErr w:type="spellEnd"/>
-      <w:r>
-        <w:t>, 2007 #3010}</w:t>
+        <w:t>{Zeitlinger, 2007 #3010}</w:t>
       </w:r>
       <w:r>
         <w:t>.</w:t>
@@ -3376,15 +2526,7 @@
         <w:t xml:space="preserve"> </w:t>
       </w:r>
       <w:r>
-        <w:t>{</w:t>
-      </w:r>
-      <w:proofErr w:type="spellStart"/>
-      <w:r>
-        <w:t>Nechaev</w:t>
-      </w:r>
-      <w:proofErr w:type="spellEnd"/>
-      <w:r>
-        <w:t>, 2010 #3006}</w:t>
+        <w:t>{Nechaev, 2010 #3006}</w:t>
       </w:r>
       <w:r>
         <w:t xml:space="preserve">. </w:t>
@@ -3443,15 +2585,7 @@
         <w:t xml:space="preserve"> </w:t>
       </w:r>
       <w:r>
-        <w:t>{</w:t>
-      </w:r>
-      <w:proofErr w:type="spellStart"/>
-      <w:r>
-        <w:t>Nechaev</w:t>
-      </w:r>
-      <w:proofErr w:type="spellEnd"/>
-      <w:r>
-        <w:t>, 2008 #3162}</w:t>
+        <w:t>{Nechaev, 2008 #3162}</w:t>
       </w:r>
       <w:r>
         <w:t xml:space="preserve">. This allows the expression level of a gene to be regulated through multiple, independent pathways, </w:t>
@@ -3463,15 +2597,7 @@
         <w:t xml:space="preserve"> </w:t>
       </w:r>
       <w:r>
-        <w:t>{</w:t>
-      </w:r>
-      <w:proofErr w:type="spellStart"/>
-      <w:r>
-        <w:t>Blau</w:t>
-      </w:r>
-      <w:proofErr w:type="spellEnd"/>
-      <w:r>
-        <w:t>, 1996 #3163}</w:t>
+        <w:t>{Blau, 1996 #3163}</w:t>
       </w:r>
       <w:r>
         <w:t xml:space="preserve">. Combinatorial control of gene expression is a common regulatory motif in eukaryotes, so it is feasible that the capability to exert influence over expression both before the </w:t>
@@ -3486,34 +2612,10 @@
         <w:t xml:space="preserve"> </w:t>
       </w:r>
       <w:r>
-        <w:t xml:space="preserve">Members of the </w:t>
-      </w:r>
-      <w:proofErr w:type="spellStart"/>
-      <w:r>
-        <w:t>Rel</w:t>
-      </w:r>
-      <w:proofErr w:type="spellEnd"/>
-      <w:r>
-        <w:t xml:space="preserve"> family of transcription factors, of which the Groucho-</w:t>
-      </w:r>
-      <w:proofErr w:type="spellStart"/>
-      <w:r>
-        <w:t>interactor</w:t>
-      </w:r>
-      <w:proofErr w:type="spellEnd"/>
-      <w:r>
-        <w:t xml:space="preserve"> Dorsal is a member, have been found to promote both PolII pausing and release in mammals </w:t>
-      </w:r>
-      <w:r>
-        <w:t>{</w:t>
-      </w:r>
-      <w:proofErr w:type="spellStart"/>
-      <w:r>
-        <w:t>Barboric</w:t>
-      </w:r>
-      <w:proofErr w:type="spellEnd"/>
-      <w:r>
-        <w:t>, 2001 #3164}</w:t>
+        <w:t xml:space="preserve">Members of the Rel family of transcription factors, of which the Groucho-interactor Dorsal is a member, have been found to promote both PolII pausing and release in mammals </w:t>
+      </w:r>
+      <w:r>
+        <w:t>{Barboric, 2001 #3164}</w:t>
       </w:r>
       <w:r>
         <w:t>.</w:t>
@@ -3526,30 +2628,24 @@
         <w:rPr>
           <w:ins w:id="232" w:author="Michael Chambers" w:date="2015-11-16T21:35:00Z"/>
         </w:rPr>
-        <w:pPrChange w:id="233" w:author="Michael Chambers" w:date="2015-11-16T21:50:00Z">
-          <w:pPr>
-            <w:pStyle w:val="BodyText"/>
-            <w:spacing w:line="480" w:lineRule="auto"/>
-          </w:pPr>
-        </w:pPrChange>
-      </w:pPr>
-      <w:ins w:id="234" w:author="Michael Chambers" w:date="2015-11-16T20:40:00Z">
+      </w:pPr>
+      <w:ins w:id="233" w:author="Michael Chambers" w:date="2015-11-16T20:40:00Z">
         <w:r>
           <w:tab/>
           <w:t xml:space="preserve">We find that Groucho-regulated genes are enriched for paused PolII </w:t>
         </w:r>
       </w:ins>
-      <w:ins w:id="235" w:author="Michael Chambers" w:date="2015-11-16T20:41:00Z">
+      <w:ins w:id="234" w:author="Michael Chambers" w:date="2015-11-16T20:41:00Z">
         <w:r>
           <w:t xml:space="preserve">in the early embryo, and that this correlation applies to both genes bound by Gro </w:t>
         </w:r>
       </w:ins>
-      <w:ins w:id="236" w:author="Michael Chambers" w:date="2015-11-16T20:46:00Z">
+      <w:ins w:id="235" w:author="Michael Chambers" w:date="2015-11-16T20:46:00Z">
         <w:r>
           <w:t xml:space="preserve">at each time window, </w:t>
         </w:r>
       </w:ins>
-      <w:ins w:id="237" w:author="Michael Chambers" w:date="2015-11-16T20:41:00Z">
+      <w:ins w:id="236" w:author="Michael Chambers" w:date="2015-11-16T20:41:00Z">
         <w:r>
           <w:t>as well as ge</w:t>
         </w:r>
@@ -3557,7 +2653,7 @@
           <w:t>nes differentially expressed in Gro</w:t>
         </w:r>
       </w:ins>
-      <w:ins w:id="238" w:author="Michael Chambers" w:date="2015-11-16T20:46:00Z">
+      <w:ins w:id="237" w:author="Michael Chambers" w:date="2015-11-16T20:46:00Z">
         <w:r>
           <w:rPr>
             <w:i/>
@@ -3568,27 +2664,27 @@
           <w:t xml:space="preserve">loss-of-function </w:t>
         </w:r>
       </w:ins>
-      <w:ins w:id="239" w:author="Michael Chambers" w:date="2015-11-16T20:47:00Z">
+      <w:ins w:id="238" w:author="Michael Chambers" w:date="2015-11-16T20:47:00Z">
         <w:r>
           <w:t xml:space="preserve">and gain-of-function </w:t>
         </w:r>
       </w:ins>
-      <w:ins w:id="240" w:author="Michael Chambers" w:date="2015-11-16T20:46:00Z">
+      <w:ins w:id="239" w:author="Michael Chambers" w:date="2015-11-16T20:46:00Z">
         <w:r>
           <w:t>embryos.</w:t>
         </w:r>
       </w:ins>
-      <w:ins w:id="241" w:author="Michael Chambers" w:date="2015-11-16T21:00:00Z">
+      <w:ins w:id="240" w:author="Michael Chambers" w:date="2015-11-16T21:00:00Z">
         <w:r>
           <w:t xml:space="preserve"> In Gro loss-of-function embryos, </w:t>
         </w:r>
       </w:ins>
-      <w:ins w:id="242" w:author="Michael Chambers" w:date="2015-11-16T21:34:00Z">
+      <w:ins w:id="241" w:author="Michael Chambers" w:date="2015-11-16T21:34:00Z">
         <w:r>
           <w:t xml:space="preserve">up-regulated </w:t>
         </w:r>
       </w:ins>
-      <w:ins w:id="243" w:author="Michael Chambers" w:date="2015-11-16T21:35:00Z">
+      <w:ins w:id="242" w:author="Michael Chambers" w:date="2015-11-16T21:35:00Z">
         <w:r>
           <w:t xml:space="preserve">genes are enriched for stalled PolII, </w:t>
         </w:r>
@@ -3597,68 +2693,60 @@
           <w:t xml:space="preserve">while down-regulated genes are enriched for active PolII. The converse is true in embryos overexpressing Gro. </w:t>
         </w:r>
       </w:ins>
-      <w:ins w:id="244" w:author="Michael Chambers" w:date="2015-11-16T21:36:00Z">
+      <w:ins w:id="243" w:author="Michael Chambers" w:date="2015-11-16T21:36:00Z">
         <w:r>
           <w:t xml:space="preserve">PolII stalling in embryos has been hypothesized to </w:t>
         </w:r>
       </w:ins>
-      <w:ins w:id="245" w:author="Michael Chambers" w:date="2015-11-16T21:37:00Z">
+      <w:ins w:id="244" w:author="Michael Chambers" w:date="2015-11-16T21:37:00Z">
         <w:r>
           <w:t>enable</w:t>
         </w:r>
       </w:ins>
-      <w:ins w:id="246" w:author="Michael Chambers" w:date="2015-11-16T21:36:00Z">
+      <w:ins w:id="245" w:author="Michael Chambers" w:date="2015-11-16T21:36:00Z">
         <w:r>
           <w:t xml:space="preserve"> the </w:t>
         </w:r>
       </w:ins>
-      <w:ins w:id="247" w:author="Michael Chambers" w:date="2015-11-16T21:49:00Z">
+      <w:ins w:id="246" w:author="Michael Chambers" w:date="2015-11-16T21:49:00Z">
         <w:r>
           <w:t xml:space="preserve">rapid, </w:t>
         </w:r>
       </w:ins>
-      <w:ins w:id="248" w:author="Michael Chambers" w:date="2015-11-16T21:36:00Z">
+      <w:ins w:id="247" w:author="Michael Chambers" w:date="2015-11-16T21:36:00Z">
         <w:r>
           <w:t xml:space="preserve">synchronous activation of genes across the embryo, as </w:t>
         </w:r>
       </w:ins>
-      <w:ins w:id="249" w:author="Michael Chambers" w:date="2015-11-16T21:37:00Z">
+      <w:ins w:id="248" w:author="Michael Chambers" w:date="2015-11-16T21:37:00Z">
         <w:r>
           <w:t>opposed to stochastic activation observed from genes lacking poised PolII</w:t>
         </w:r>
       </w:ins>
-      <w:ins w:id="250" w:author="Michael Chambers" w:date="2015-11-16T21:38:00Z">
+      <w:ins w:id="249" w:author="Michael Chambers" w:date="2015-11-16T21:38:00Z">
         <w:r>
           <w:t xml:space="preserve"> </w:t>
         </w:r>
         <w:r>
-          <w:t>{</w:t>
-        </w:r>
-        <w:proofErr w:type="spellStart"/>
-        <w:r>
-          <w:t>Boettiger</w:t>
-        </w:r>
-        <w:proofErr w:type="spellEnd"/>
-        <w:r>
-          <w:t>, 2009 #3191}</w:t>
-        </w:r>
-      </w:ins>
-      <w:ins w:id="251" w:author="Michael Chambers" w:date="2015-11-16T21:37:00Z">
+          <w:t>{Boettiger, 2009 #3191}</w:t>
+        </w:r>
+      </w:ins>
+      <w:ins w:id="250" w:author="Michael Chambers" w:date="2015-11-16T21:37:00Z">
         <w:r>
           <w:t>.</w:t>
         </w:r>
       </w:ins>
-      <w:ins w:id="252" w:author="Michael Chambers" w:date="2015-11-16T21:39:00Z">
+      <w:ins w:id="251" w:author="Michael Chambers" w:date="2015-11-16T21:39:00Z">
         <w:r>
           <w:t xml:space="preserve"> </w:t>
         </w:r>
       </w:ins>
-      <w:ins w:id="253" w:author="Michael Chambers" w:date="2015-11-16T21:44:00Z">
+      <w:ins w:id="252" w:author="Michael Chambers" w:date="2015-11-16T21:44:00Z">
         <w:r>
           <w:t xml:space="preserve">Given that </w:t>
         </w:r>
       </w:ins>
-      <w:ins w:id="254" w:author="Michael Chambers" w:date="2015-11-16T21:39:00Z">
+      <w:ins w:id="253" w:author="Michael Chambers" w:date="2015-11-16T21:39:00Z">
         <w:r>
           <w:t>g</w:t>
         </w:r>
@@ -3666,143 +2754,896 @@
           <w:t xml:space="preserve">enes possessing stalled PolII </w:t>
         </w:r>
       </w:ins>
-      <w:ins w:id="255" w:author="Michael Chambers" w:date="2015-11-16T21:44:00Z">
+      <w:ins w:id="254" w:author="Michael Chambers" w:date="2015-11-16T21:44:00Z">
         <w:r>
           <w:t>often continue to be expressed at high levels</w:t>
         </w:r>
       </w:ins>
-      <w:ins w:id="256" w:author="Michael Chambers" w:date="2015-11-16T21:47:00Z">
+      <w:ins w:id="255" w:author="Michael Chambers" w:date="2015-11-16T21:47:00Z">
+        <w:r>
+          <w:t xml:space="preserve"> {Rougvie, 1990 #3193}</w:t>
+        </w:r>
+      </w:ins>
+      <w:ins w:id="256" w:author="Michael Chambers" w:date="2015-11-16T21:48:00Z">
+        <w:r>
+          <w:t>{Nechaev, 2008 #3194}</w:t>
+        </w:r>
+      </w:ins>
+      <w:ins w:id="257" w:author="Michael Chambers" w:date="2015-11-16T21:44:00Z">
+        <w:r>
+          <w:t xml:space="preserve">, </w:t>
+        </w:r>
+      </w:ins>
+      <w:ins w:id="258" w:author="Michael Chambers" w:date="2015-11-16T21:51:00Z">
+        <w:r>
+          <w:t xml:space="preserve">PolII </w:t>
+        </w:r>
+      </w:ins>
+      <w:ins w:id="259" w:author="Michael Chambers" w:date="2015-11-16T21:44:00Z">
+        <w:r>
+          <w:t>stalling in Gro-regulated genes may</w:t>
+        </w:r>
+      </w:ins>
+      <w:ins w:id="260" w:author="Michael Chambers" w:date="2015-11-16T21:49:00Z">
         <w:r>
           <w:t xml:space="preserve"> </w:t>
         </w:r>
-        <w:r>
-          <w:t>{</w:t>
-        </w:r>
-        <w:proofErr w:type="spellStart"/>
-        <w:r>
-          <w:t>Rougvie</w:t>
-        </w:r>
-        <w:proofErr w:type="spellEnd"/>
-        <w:r>
-          <w:t>, 1990 #3193}</w:t>
-        </w:r>
-      </w:ins>
-      <w:ins w:id="257" w:author="Michael Chambers" w:date="2015-11-16T21:48:00Z">
-        <w:r>
-          <w:t>{</w:t>
-        </w:r>
-        <w:proofErr w:type="spellStart"/>
-        <w:r>
-          <w:t>Nechaev</w:t>
-        </w:r>
-        <w:proofErr w:type="spellEnd"/>
-        <w:r>
-          <w:t>, 2008 #3194}</w:t>
-        </w:r>
-      </w:ins>
-      <w:ins w:id="258" w:author="Michael Chambers" w:date="2015-11-16T21:44:00Z">
-        <w:r>
-          <w:t xml:space="preserve">, </w:t>
-        </w:r>
-      </w:ins>
-      <w:ins w:id="259" w:author="Michael Chambers" w:date="2015-11-16T21:51:00Z">
-        <w:r>
-          <w:t xml:space="preserve">PolII </w:t>
-        </w:r>
-      </w:ins>
-      <w:ins w:id="260" w:author="Michael Chambers" w:date="2015-11-16T21:44:00Z">
-        <w:r>
-          <w:t>stalling in Gro-regulated genes may</w:t>
-        </w:r>
-      </w:ins>
-      <w:ins w:id="261" w:author="Michael Chambers" w:date="2015-11-16T21:49:00Z">
+      </w:ins>
+      <w:ins w:id="261" w:author="Michael Chambers" w:date="2015-11-16T21:50:00Z">
+        <w:r>
+          <w:t xml:space="preserve">not be a primary mechanism of repression, but instead </w:t>
+        </w:r>
+      </w:ins>
+      <w:ins w:id="262" w:author="Michael Chambers" w:date="2015-11-16T21:55:00Z">
+        <w:r>
+          <w:t>indicate</w:t>
+        </w:r>
+      </w:ins>
+      <w:ins w:id="263" w:author="Michael Chambers" w:date="2015-11-16T21:50:00Z">
         <w:r>
           <w:t xml:space="preserve"> </w:t>
         </w:r>
       </w:ins>
-      <w:ins w:id="262" w:author="Michael Chambers" w:date="2015-11-16T21:50:00Z">
-        <w:r>
-          <w:t xml:space="preserve">not be a primary mechanism of repression, but instead </w:t>
-        </w:r>
-      </w:ins>
-      <w:ins w:id="263" w:author="Michael Chambers" w:date="2015-11-16T21:55:00Z">
-        <w:r>
-          <w:t>indicate</w:t>
-        </w:r>
-      </w:ins>
-      <w:ins w:id="264" w:author="Michael Chambers" w:date="2015-11-16T21:50:00Z">
+      <w:ins w:id="264" w:author="Michael Chambers" w:date="2015-11-16T21:51:00Z">
+        <w:r>
+          <w:t>that these genes are primed for rapid activation once Gro-mediated repression is relieved.</w:t>
+        </w:r>
+      </w:ins>
+      <w:ins w:id="265" w:author="Michael Chambers" w:date="2015-11-16T21:50:00Z">
         <w:r>
           <w:t xml:space="preserve"> </w:t>
         </w:r>
       </w:ins>
-      <w:ins w:id="265" w:author="Michael Chambers" w:date="2015-11-16T21:51:00Z">
-        <w:r>
-          <w:t>that these genes are primed for rapid activation once Gro-mediated repression is relieved.</w:t>
-        </w:r>
-      </w:ins>
-      <w:ins w:id="266" w:author="Michael Chambers" w:date="2015-11-16T21:50:00Z">
+      <w:ins w:id="266" w:author="Michael Chambers" w:date="2015-11-16T21:56:00Z">
+        <w:r>
+          <w:t xml:space="preserve">The ability </w:t>
+        </w:r>
+      </w:ins>
+      <w:ins w:id="267" w:author="Michael Chambers" w:date="2015-11-16T21:57:00Z">
+        <w:r>
+          <w:t>of</w:t>
+        </w:r>
+      </w:ins>
+      <w:ins w:id="268" w:author="Michael Chambers" w:date="2015-11-16T21:56:00Z">
+        <w:r>
+          <w:t xml:space="preserve"> Gro-mediated repression to be rapidly </w:t>
+        </w:r>
+      </w:ins>
+      <w:ins w:id="269" w:author="Michael Chambers" w:date="2015-11-16T21:57:00Z">
+        <w:r>
+          <w:t xml:space="preserve">reversible may </w:t>
+        </w:r>
+      </w:ins>
+      <w:ins w:id="270" w:author="Michael Chambers" w:date="2015-11-16T21:58:00Z">
+        <w:r>
+          <w:t>be</w:t>
+        </w:r>
+      </w:ins>
+      <w:ins w:id="271" w:author="Michael Chambers" w:date="2015-11-16T21:57:00Z">
+        <w:r>
+          <w:t xml:space="preserve"> an important </w:t>
+        </w:r>
+      </w:ins>
+      <w:ins w:id="272" w:author="Michael Chambers" w:date="2015-11-16T21:58:00Z">
+        <w:r>
+          <w:t>aspect</w:t>
+        </w:r>
+      </w:ins>
+      <w:ins w:id="273" w:author="Michael Chambers" w:date="2015-11-16T21:57:00Z">
+        <w:r>
+          <w:t xml:space="preserve"> of its activity </w:t>
+        </w:r>
+      </w:ins>
+      <w:ins w:id="274" w:author="Michael Chambers" w:date="2015-11-16T21:58:00Z">
+        <w:r>
+          <w:t>in the</w:t>
+        </w:r>
+      </w:ins>
+      <w:ins w:id="275" w:author="Michael Chambers" w:date="2015-11-16T21:57:00Z">
         <w:r>
           <w:t xml:space="preserve"> </w:t>
         </w:r>
       </w:ins>
-      <w:ins w:id="267" w:author="Michael Chambers" w:date="2015-11-16T21:56:00Z">
-        <w:r>
-          <w:t xml:space="preserve">The ability </w:t>
-        </w:r>
-      </w:ins>
-      <w:ins w:id="268" w:author="Michael Chambers" w:date="2015-11-16T21:57:00Z">
-        <w:r>
-          <w:t>of</w:t>
-        </w:r>
-      </w:ins>
-      <w:ins w:id="269" w:author="Michael Chambers" w:date="2015-11-16T21:56:00Z">
-        <w:r>
-          <w:t xml:space="preserve"> Gro-mediated repression to be rapidly </w:t>
-        </w:r>
-      </w:ins>
-      <w:ins w:id="270" w:author="Michael Chambers" w:date="2015-11-16T21:57:00Z">
-        <w:r>
-          <w:t xml:space="preserve">reversible may </w:t>
-        </w:r>
-      </w:ins>
-      <w:ins w:id="271" w:author="Michael Chambers" w:date="2015-11-16T21:58:00Z">
-        <w:r>
-          <w:t>b</w:t>
-        </w:r>
-        <w:bookmarkStart w:id="272" w:name="_GoBack"/>
-        <w:bookmarkEnd w:id="272"/>
-        <w:r>
-          <w:t>e</w:t>
-        </w:r>
-      </w:ins>
-      <w:ins w:id="273" w:author="Michael Chambers" w:date="2015-11-16T21:57:00Z">
-        <w:r>
-          <w:t xml:space="preserve"> an important </w:t>
-        </w:r>
-      </w:ins>
-      <w:ins w:id="274" w:author="Michael Chambers" w:date="2015-11-16T21:58:00Z">
-        <w:r>
-          <w:t>aspect</w:t>
-        </w:r>
-      </w:ins>
-      <w:ins w:id="275" w:author="Michael Chambers" w:date="2015-11-16T21:57:00Z">
-        <w:r>
-          <w:t xml:space="preserve"> of its activity </w:t>
-        </w:r>
-      </w:ins>
       <w:ins w:id="276" w:author="Michael Chambers" w:date="2015-11-16T21:58:00Z">
         <w:r>
-          <w:t>in the</w:t>
-        </w:r>
-      </w:ins>
-      <w:ins w:id="277" w:author="Michael Chambers" w:date="2015-11-16T21:57:00Z">
-        <w:r>
+          <w:t>embryo.</w:t>
+        </w:r>
+      </w:ins>
+    </w:p>
+    <w:p>
+      <w:pPr>
+        <w:rPr>
+          <w:ins w:id="277" w:author="Michael Chambers" w:date="2015-11-16T23:03:00Z"/>
+        </w:rPr>
+      </w:pPr>
+      <w:ins w:id="278" w:author="Michael Chambers" w:date="2015-11-16T23:03:00Z">
+        <w:r>
+          <w:br w:type="page"/>
+        </w:r>
+      </w:ins>
+    </w:p>
+    <w:p>
+      <w:pPr>
+        <w:spacing w:line="480" w:lineRule="auto"/>
+        <w:rPr>
+          <w:ins w:id="279" w:author="Michael Chambers" w:date="2015-11-16T23:03:00Z"/>
+        </w:rPr>
+      </w:pPr>
+      <w:ins w:id="280" w:author="Michael Chambers" w:date="2015-11-16T23:03:00Z">
+        <w:r>
+          <w:rPr>
+            <w:b/>
+          </w:rPr>
+          <w:lastRenderedPageBreak/>
+          <w:t xml:space="preserve">Figure 3-1. RNA enriched for nascent transcripts was isolated from the chromatin fraction of fractionated embryos. (A) </w:t>
+        </w:r>
+        <w:r>
+          <w:t xml:space="preserve">A typical fractionation resulted in a chromatin fraction enriched for proteins consistent with </w:t>
+        </w:r>
+        <w:r>
+          <w:rPr>
+            <w:i/>
+          </w:rPr>
+          <w:t xml:space="preserve">Drosophila </w:t>
+        </w:r>
+        <w:r>
+          <w:t xml:space="preserve">histone cores. </w:t>
+        </w:r>
+        <w:r>
+          <w:rPr>
+            <w:b/>
+          </w:rPr>
+          <w:t xml:space="preserve">(B) </w:t>
+        </w:r>
+        <w:r>
+          <w:t xml:space="preserve">Fractionation was confirmed via immunoblot. Chromatin fractions were enriched for the histone H3 (green) and depleted for tubulin, which is predominately cytoplasmic (red).  </w:t>
+        </w:r>
+        <w:r>
+          <w:rPr>
+            <w:b/>
+          </w:rPr>
           <w:t xml:space="preserve"> </w:t>
         </w:r>
       </w:ins>
-      <w:ins w:id="278" w:author="Michael Chambers" w:date="2015-11-16T21:58:00Z">
-        <w:r>
-          <w:t>embryo.</w:t>
+    </w:p>
+    <w:p>
+      <w:pPr>
+        <w:spacing w:line="480" w:lineRule="auto"/>
+        <w:rPr>
+          <w:ins w:id="281" w:author="Michael Chambers" w:date="2015-11-16T23:03:00Z"/>
+          <w:b/>
+        </w:rPr>
+      </w:pPr>
+      <w:ins w:id="282" w:author="Michael Chambers" w:date="2015-11-16T23:03:00Z">
+        <w:r>
+          <w:rPr>
+            <w:b/>
+          </w:rPr>
+          <w:br w:type="page"/>
+        </w:r>
+      </w:ins>
+    </w:p>
+    <w:p>
+      <w:pPr>
+        <w:rPr>
+          <w:ins w:id="283" w:author="Michael Chambers" w:date="2015-11-16T23:03:00Z"/>
+          <w:b/>
+        </w:rPr>
+      </w:pPr>
+      <w:ins w:id="284" w:author="Michael Chambers" w:date="2015-11-16T23:03:00Z">
+        <w:r>
+          <w:rPr>
+            <w:b/>
+          </w:rPr>
+          <w:lastRenderedPageBreak/>
+          <w:t>Fig. 3-1</w:t>
+        </w:r>
+        <w:r>
+          <w:rPr>
+            <w:b/>
+            <w:noProof/>
+          </w:rPr>
+          <w:drawing>
+            <wp:inline distT="0" distB="0" distL="0" distR="0" wp14:anchorId="2C547CA9" wp14:editId="403F24C7">
+              <wp:extent cx="5939155" cy="7684770"/>
+              <wp:effectExtent l="0" t="0" r="0" b="0"/>
+              <wp:docPr id="2" name="Picture 2" descr="ch3_nascent.figures.split.1.pdf"/>
+              <wp:cNvGraphicFramePr>
+                <a:graphicFrameLocks xmlns:a="http://schemas.openxmlformats.org/drawingml/2006/main" noChangeAspect="1"/>
+              </wp:cNvGraphicFramePr>
+              <a:graphic xmlns:a="http://schemas.openxmlformats.org/drawingml/2006/main">
+                <a:graphicData uri="http://schemas.openxmlformats.org/drawingml/2006/picture">
+                  <pic:pic xmlns:pic="http://schemas.openxmlformats.org/drawingml/2006/picture">
+                    <pic:nvPicPr>
+                      <pic:cNvPr id="0" name="Picture 1" descr="ch3_nascent.figures.split.1.pdf"/>
+                      <pic:cNvPicPr>
+                        <a:picLocks noChangeAspect="1" noChangeArrowheads="1"/>
+                      </pic:cNvPicPr>
+                    </pic:nvPicPr>
+                    <pic:blipFill>
+                      <a:blip r:embed="rId9">
+                        <a:extLst>
+                          <a:ext uri="{28A0092B-C50C-407E-A947-70E740481C1C}">
+                            <a14:useLocalDpi xmlns:a14="http://schemas.microsoft.com/office/drawing/2010/main" val="0"/>
+                          </a:ext>
+                        </a:extLst>
+                      </a:blip>
+                      <a:srcRect/>
+                      <a:stretch>
+                        <a:fillRect/>
+                      </a:stretch>
+                    </pic:blipFill>
+                    <pic:spPr bwMode="auto">
+                      <a:xfrm>
+                        <a:off x="0" y="0"/>
+                        <a:ext cx="5939155" cy="7684770"/>
+                      </a:xfrm>
+                      <a:prstGeom prst="rect">
+                        <a:avLst/>
+                      </a:prstGeom>
+                      <a:noFill/>
+                      <a:ln>
+                        <a:noFill/>
+                      </a:ln>
+                    </pic:spPr>
+                  </pic:pic>
+                </a:graphicData>
+              </a:graphic>
+            </wp:inline>
+          </w:drawing>
+        </w:r>
+      </w:ins>
+    </w:p>
+    <w:p>
+      <w:pPr>
+        <w:rPr>
+          <w:ins w:id="285" w:author="Michael Chambers" w:date="2015-11-16T23:03:00Z"/>
+          <w:b/>
+        </w:rPr>
+      </w:pPr>
+      <w:ins w:id="286" w:author="Michael Chambers" w:date="2015-11-16T23:03:00Z">
+        <w:r>
+          <w:rPr>
+            <w:b/>
+          </w:rPr>
+          <w:br w:type="page"/>
+        </w:r>
+      </w:ins>
+    </w:p>
+    <w:p>
+      <w:pPr>
+        <w:spacing w:line="480" w:lineRule="auto"/>
+        <w:rPr>
+          <w:ins w:id="287" w:author="Michael Chambers" w:date="2015-11-16T23:03:00Z"/>
+        </w:rPr>
+      </w:pPr>
+      <w:ins w:id="288" w:author="Michael Chambers" w:date="2015-11-16T23:03:00Z">
+        <w:r>
+          <w:rPr>
+            <w:b/>
+          </w:rPr>
+          <w:lastRenderedPageBreak/>
+          <w:t xml:space="preserve">Figure 3-2. Nascent RNA is enriched for reads originating from the 5’ end of transcripts and depleted for 3’ transcript reads. </w:t>
+        </w:r>
+        <w:r>
+          <w:t>The distribution of mappable sequencing reads generated via RNA-seq of chromatin-associated RNA was calculated for each expressed gene. Gene distributions were then normalized for total gene length and expression level. The resulting metagene distribution shows a strong increase in read density arising from 5’ portions of expressed genes, consistent with the isolation of incompletely transcribed transcripts.</w:t>
+        </w:r>
+      </w:ins>
+    </w:p>
+    <w:p>
+      <w:pPr>
+        <w:spacing w:line="480" w:lineRule="auto"/>
+        <w:rPr>
+          <w:ins w:id="289" w:author="Michael Chambers" w:date="2015-11-16T23:03:00Z"/>
+          <w:b/>
+        </w:rPr>
+      </w:pPr>
+      <w:ins w:id="290" w:author="Michael Chambers" w:date="2015-11-16T23:03:00Z">
+        <w:r>
+          <w:rPr>
+            <w:b/>
+          </w:rPr>
+          <w:br w:type="page"/>
+        </w:r>
+      </w:ins>
+    </w:p>
+    <w:p>
+      <w:pPr>
+        <w:rPr>
+          <w:ins w:id="291" w:author="Michael Chambers" w:date="2015-11-16T23:03:00Z"/>
+          <w:b/>
+        </w:rPr>
+      </w:pPr>
+      <w:ins w:id="292" w:author="Michael Chambers" w:date="2015-11-16T23:03:00Z">
+        <w:r>
+          <w:rPr>
+            <w:b/>
+          </w:rPr>
+          <w:lastRenderedPageBreak/>
+          <w:t>Fig. 3-2</w:t>
+        </w:r>
+        <w:r>
+          <w:rPr>
+            <w:b/>
+            <w:noProof/>
+          </w:rPr>
+          <w:drawing>
+            <wp:inline distT="0" distB="0" distL="0" distR="0" wp14:anchorId="5172C7C6" wp14:editId="3B66DCD5">
+              <wp:extent cx="5939155" cy="7684770"/>
+              <wp:effectExtent l="0" t="0" r="0" b="0"/>
+              <wp:docPr id="11" name="Picture 11" descr="ch3_nascent.figures.split.2.pdf"/>
+              <wp:cNvGraphicFramePr>
+                <a:graphicFrameLocks xmlns:a="http://schemas.openxmlformats.org/drawingml/2006/main" noChangeAspect="1"/>
+              </wp:cNvGraphicFramePr>
+              <a:graphic xmlns:a="http://schemas.openxmlformats.org/drawingml/2006/main">
+                <a:graphicData uri="http://schemas.openxmlformats.org/drawingml/2006/picture">
+                  <pic:pic xmlns:pic="http://schemas.openxmlformats.org/drawingml/2006/picture">
+                    <pic:nvPicPr>
+                      <pic:cNvPr id="0" name="Picture 2" descr="ch3_nascent.figures.split.2.pdf"/>
+                      <pic:cNvPicPr>
+                        <a:picLocks noChangeAspect="1" noChangeArrowheads="1"/>
+                      </pic:cNvPicPr>
+                    </pic:nvPicPr>
+                    <pic:blipFill>
+                      <a:blip r:embed="rId10">
+                        <a:extLst>
+                          <a:ext uri="{28A0092B-C50C-407E-A947-70E740481C1C}">
+                            <a14:useLocalDpi xmlns:a14="http://schemas.microsoft.com/office/drawing/2010/main" val="0"/>
+                          </a:ext>
+                        </a:extLst>
+                      </a:blip>
+                      <a:srcRect/>
+                      <a:stretch>
+                        <a:fillRect/>
+                      </a:stretch>
+                    </pic:blipFill>
+                    <pic:spPr bwMode="auto">
+                      <a:xfrm>
+                        <a:off x="0" y="0"/>
+                        <a:ext cx="5939155" cy="7684770"/>
+                      </a:xfrm>
+                      <a:prstGeom prst="rect">
+                        <a:avLst/>
+                      </a:prstGeom>
+                      <a:noFill/>
+                      <a:ln>
+                        <a:noFill/>
+                      </a:ln>
+                    </pic:spPr>
+                  </pic:pic>
+                </a:graphicData>
+              </a:graphic>
+            </wp:inline>
+          </w:drawing>
+        </w:r>
+      </w:ins>
+    </w:p>
+    <w:p>
+      <w:pPr>
+        <w:rPr>
+          <w:ins w:id="293" w:author="Michael Chambers" w:date="2015-11-16T23:03:00Z"/>
+          <w:b/>
+        </w:rPr>
+      </w:pPr>
+      <w:ins w:id="294" w:author="Michael Chambers" w:date="2015-11-16T23:03:00Z">
+        <w:r>
+          <w:rPr>
+            <w:b/>
+          </w:rPr>
+          <w:br w:type="page"/>
+        </w:r>
+      </w:ins>
+    </w:p>
+    <w:p>
+      <w:pPr>
+        <w:spacing w:line="480" w:lineRule="auto"/>
+        <w:rPr>
+          <w:ins w:id="295" w:author="Michael Chambers" w:date="2015-11-16T23:03:00Z"/>
+        </w:rPr>
+      </w:pPr>
+      <w:ins w:id="296" w:author="Michael Chambers" w:date="2015-11-16T23:03:00Z">
+        <w:r>
+          <w:rPr>
+            <w:b/>
+          </w:rPr>
+          <w:lastRenderedPageBreak/>
+          <w:t xml:space="preserve">Figure 3-3. Chromatin-associated RNAs are enriched for unspliced introns. </w:t>
+        </w:r>
+        <w:r>
+          <w:t xml:space="preserve">Cotranscriptional splicing is widespread in </w:t>
+        </w:r>
+        <w:r>
+          <w:rPr>
+            <w:i/>
+          </w:rPr>
+          <w:t xml:space="preserve">Drosophila, </w:t>
+        </w:r>
+        <w:r>
+          <w:t xml:space="preserve">with the majority of introns being cotranscriptionally processed; some introns are known to be spliced post-transcriptionally {Khodor, 2011 #2081}. Chromatin-associated RNA remains enriched for intronic content compared to poly(A)-selected mRNA obtained at the same embryonic stages. Over twice as much chromatin-associated RNA maps to intronic sequences as compared to poly(A)-selected (35% vs. 13%), indicating that these samples are enriched for nascent transcripts. </w:t>
+        </w:r>
+      </w:ins>
+    </w:p>
+    <w:p>
+      <w:pPr>
+        <w:spacing w:line="480" w:lineRule="auto"/>
+        <w:rPr>
+          <w:ins w:id="297" w:author="Michael Chambers" w:date="2015-11-16T23:03:00Z"/>
+          <w:b/>
+        </w:rPr>
+      </w:pPr>
+      <w:ins w:id="298" w:author="Michael Chambers" w:date="2015-11-16T23:03:00Z">
+        <w:r>
+          <w:rPr>
+            <w:b/>
+          </w:rPr>
+          <w:br w:type="page"/>
+        </w:r>
+      </w:ins>
+    </w:p>
+    <w:p>
+      <w:pPr>
+        <w:rPr>
+          <w:ins w:id="299" w:author="Michael Chambers" w:date="2015-11-16T23:03:00Z"/>
+          <w:b/>
+        </w:rPr>
+      </w:pPr>
+      <w:ins w:id="300" w:author="Michael Chambers" w:date="2015-11-16T23:03:00Z">
+        <w:r>
+          <w:rPr>
+            <w:b/>
+          </w:rPr>
+          <w:lastRenderedPageBreak/>
+          <w:t>Fig. 3-3</w:t>
+        </w:r>
+        <w:r>
+          <w:rPr>
+            <w:b/>
+            <w:noProof/>
+          </w:rPr>
+          <w:drawing>
+            <wp:inline distT="0" distB="0" distL="0" distR="0" wp14:anchorId="7432B26A" wp14:editId="57F380F2">
+              <wp:extent cx="5939155" cy="7684770"/>
+              <wp:effectExtent l="0" t="0" r="0" b="0"/>
+              <wp:docPr id="12" name="Picture 12" descr="ch3_nascent.figures.split.3.pdf"/>
+              <wp:cNvGraphicFramePr>
+                <a:graphicFrameLocks xmlns:a="http://schemas.openxmlformats.org/drawingml/2006/main" noChangeAspect="1"/>
+              </wp:cNvGraphicFramePr>
+              <a:graphic xmlns:a="http://schemas.openxmlformats.org/drawingml/2006/main">
+                <a:graphicData uri="http://schemas.openxmlformats.org/drawingml/2006/picture">
+                  <pic:pic xmlns:pic="http://schemas.openxmlformats.org/drawingml/2006/picture">
+                    <pic:nvPicPr>
+                      <pic:cNvPr id="0" name="Picture 3" descr="ch3_nascent.figures.split.3.pdf"/>
+                      <pic:cNvPicPr>
+                        <a:picLocks noChangeAspect="1" noChangeArrowheads="1"/>
+                      </pic:cNvPicPr>
+                    </pic:nvPicPr>
+                    <pic:blipFill>
+                      <a:blip r:embed="rId11">
+                        <a:extLst>
+                          <a:ext uri="{28A0092B-C50C-407E-A947-70E740481C1C}">
+                            <a14:useLocalDpi xmlns:a14="http://schemas.microsoft.com/office/drawing/2010/main" val="0"/>
+                          </a:ext>
+                        </a:extLst>
+                      </a:blip>
+                      <a:srcRect/>
+                      <a:stretch>
+                        <a:fillRect/>
+                      </a:stretch>
+                    </pic:blipFill>
+                    <pic:spPr bwMode="auto">
+                      <a:xfrm>
+                        <a:off x="0" y="0"/>
+                        <a:ext cx="5939155" cy="7684770"/>
+                      </a:xfrm>
+                      <a:prstGeom prst="rect">
+                        <a:avLst/>
+                      </a:prstGeom>
+                      <a:noFill/>
+                      <a:ln>
+                        <a:noFill/>
+                      </a:ln>
+                    </pic:spPr>
+                  </pic:pic>
+                </a:graphicData>
+              </a:graphic>
+            </wp:inline>
+          </w:drawing>
+        </w:r>
+      </w:ins>
+    </w:p>
+    <w:p>
+      <w:pPr>
+        <w:rPr>
+          <w:ins w:id="301" w:author="Michael Chambers" w:date="2015-11-16T23:03:00Z"/>
+          <w:b/>
+        </w:rPr>
+      </w:pPr>
+    </w:p>
+    <w:p>
+      <w:pPr>
+        <w:spacing w:line="480" w:lineRule="auto"/>
+        <w:rPr>
+          <w:ins w:id="302" w:author="Michael Chambers" w:date="2015-11-16T23:03:00Z"/>
+          <w:b/>
+        </w:rPr>
+      </w:pPr>
+      <w:ins w:id="303" w:author="Michael Chambers" w:date="2015-11-16T23:03:00Z">
+        <w:r>
+          <w:rPr>
+            <w:b/>
+          </w:rPr>
+          <w:br w:type="page"/>
+        </w:r>
+        <w:r>
+          <w:rPr>
+            <w:b/>
+          </w:rPr>
+          <w:lastRenderedPageBreak/>
+          <w:t xml:space="preserve">Figure 3-4. Chromatin-associated RNA samples present a significantly different transcriptional profile in comparison to poly(A)-selected RNA. </w:t>
+        </w:r>
+        <w:r>
+          <w:t>Principal component analysis was performed to compare nascent-seq transcriptome profiles to the wild-type and Gro mutant embryos presented in Chapter II. This technique allows the visualization of global correlation of largely multidimensional data in two dimensions. Each point represents a transcriptome profile (normalized expression level across all expressed genes). The distance between two points is inversely proportional to the overall similarity of those two points (closer = more similar). The procedure defines the two axes to encompass the largest variance between samples. This analysis indicates that nascent-seq samples differ significantly from poly(A)+ RNA-seq samples, with the x-axis discriminating the two types of RNA. The y-axis encompasses the second largest contributor of variance between samples, in this case the developmental stage of the transcriptome being profiled.</w:t>
+        </w:r>
+      </w:ins>
+    </w:p>
+    <w:p>
+      <w:pPr>
+        <w:spacing w:line="480" w:lineRule="auto"/>
+        <w:rPr>
+          <w:ins w:id="304" w:author="Michael Chambers" w:date="2015-11-16T23:03:00Z"/>
+          <w:b/>
+        </w:rPr>
+      </w:pPr>
+      <w:ins w:id="305" w:author="Michael Chambers" w:date="2015-11-16T23:03:00Z">
+        <w:r>
+          <w:rPr>
+            <w:b/>
+          </w:rPr>
+          <w:br w:type="page"/>
+        </w:r>
+      </w:ins>
+    </w:p>
+    <w:p>
+      <w:pPr>
+        <w:rPr>
+          <w:ins w:id="306" w:author="Michael Chambers" w:date="2015-11-16T23:03:00Z"/>
+          <w:b/>
+        </w:rPr>
+      </w:pPr>
+      <w:ins w:id="307" w:author="Michael Chambers" w:date="2015-11-16T23:03:00Z">
+        <w:r>
+          <w:rPr>
+            <w:b/>
+          </w:rPr>
+          <w:lastRenderedPageBreak/>
+          <w:t>Fig. 3-4</w:t>
+        </w:r>
+        <w:r>
+          <w:rPr>
+            <w:b/>
+            <w:noProof/>
+          </w:rPr>
+          <w:drawing>
+            <wp:inline distT="0" distB="0" distL="0" distR="0" wp14:anchorId="33A6A83E" wp14:editId="1B9134AF">
+              <wp:extent cx="5943600" cy="7683500"/>
+              <wp:effectExtent l="0" t="0" r="0" b="0"/>
+              <wp:docPr id="10" name="Picture 10" descr="ch3_nascent.figures.split.4.pdf"/>
+              <wp:cNvGraphicFramePr>
+                <a:graphicFrameLocks xmlns:a="http://schemas.openxmlformats.org/drawingml/2006/main" noChangeAspect="1"/>
+              </wp:cNvGraphicFramePr>
+              <a:graphic xmlns:a="http://schemas.openxmlformats.org/drawingml/2006/main">
+                <a:graphicData uri="http://schemas.openxmlformats.org/drawingml/2006/picture">
+                  <pic:pic xmlns:pic="http://schemas.openxmlformats.org/drawingml/2006/picture">
+                    <pic:nvPicPr>
+                      <pic:cNvPr id="0" name="Picture 10" descr="ch3_nascent.figures.split.4.pdf"/>
+                      <pic:cNvPicPr>
+                        <a:picLocks noChangeAspect="1" noChangeArrowheads="1"/>
+                      </pic:cNvPicPr>
+                    </pic:nvPicPr>
+                    <pic:blipFill>
+                      <a:blip r:embed="rId12">
+                        <a:extLst>
+                          <a:ext uri="{28A0092B-C50C-407E-A947-70E740481C1C}">
+                            <a14:useLocalDpi xmlns:a14="http://schemas.microsoft.com/office/drawing/2010/main" val="0"/>
+                          </a:ext>
+                        </a:extLst>
+                      </a:blip>
+                      <a:srcRect/>
+                      <a:stretch>
+                        <a:fillRect/>
+                      </a:stretch>
+                    </pic:blipFill>
+                    <pic:spPr bwMode="auto">
+                      <a:xfrm>
+                        <a:off x="0" y="0"/>
+                        <a:ext cx="5943600" cy="7683500"/>
+                      </a:xfrm>
+                      <a:prstGeom prst="rect">
+                        <a:avLst/>
+                      </a:prstGeom>
+                      <a:noFill/>
+                      <a:ln>
+                        <a:noFill/>
+                      </a:ln>
+                    </pic:spPr>
+                  </pic:pic>
+                </a:graphicData>
+              </a:graphic>
+            </wp:inline>
+          </w:drawing>
+        </w:r>
+      </w:ins>
+    </w:p>
+    <w:p>
+      <w:pPr>
+        <w:rPr>
+          <w:ins w:id="308" w:author="Michael Chambers" w:date="2015-11-16T23:03:00Z"/>
+          <w:b/>
+        </w:rPr>
+      </w:pPr>
+      <w:ins w:id="309" w:author="Michael Chambers" w:date="2015-11-16T23:03:00Z">
+        <w:r>
+          <w:rPr>
+            <w:b/>
+          </w:rPr>
+          <w:br w:type="page"/>
+        </w:r>
+      </w:ins>
+    </w:p>
+    <w:p>
+      <w:pPr>
+        <w:spacing w:line="480" w:lineRule="auto"/>
+        <w:rPr>
+          <w:ins w:id="310" w:author="Michael Chambers" w:date="2015-11-16T23:03:00Z"/>
+        </w:rPr>
+      </w:pPr>
+      <w:ins w:id="311" w:author="Michael Chambers" w:date="2015-11-16T23:03:00Z">
+        <w:r>
+          <w:rPr>
+            <w:b/>
+          </w:rPr>
+          <w:lastRenderedPageBreak/>
+          <w:t xml:space="preserve">Figure 3-5. A small number of transcripts are significantly over-represented in chromatin-associated RNA. </w:t>
+        </w:r>
+        <w:r>
+          <w:t xml:space="preserve">The nascent-seq and poly(A)+ RNA-seq expression levels of all annotated genes in wild-type embryos were normalized via the FPKM method. This normalization method accounts both for differences in library size, as well as the length of each gene, such that the expression levels of different genes in different samples are meaningfully comparable. Each point corresponds to a gene expressed in both samples, with the color gradient representing the squared ratio of nascent-seq FPKM to poly(A)+ FPKM; blue indicating a larger disparity in expression value. Many genes exhibit significant changes in transcript level, with a small number of genes (dark blue) corresponding to several RNA species highly overrepresented in the nascent-seq transcriptomes. </w:t>
+        </w:r>
+      </w:ins>
+    </w:p>
+    <w:p>
+      <w:pPr>
+        <w:spacing w:line="480" w:lineRule="auto"/>
+        <w:rPr>
+          <w:ins w:id="312" w:author="Michael Chambers" w:date="2015-11-16T23:03:00Z"/>
+          <w:b/>
+        </w:rPr>
+      </w:pPr>
+      <w:ins w:id="313" w:author="Michael Chambers" w:date="2015-11-16T23:03:00Z">
+        <w:r>
+          <w:rPr>
+            <w:b/>
+          </w:rPr>
+          <w:br w:type="page"/>
+        </w:r>
+      </w:ins>
+    </w:p>
+    <w:p>
+      <w:pPr>
+        <w:rPr>
+          <w:ins w:id="314" w:author="Michael Chambers" w:date="2015-11-16T23:03:00Z"/>
+          <w:b/>
+        </w:rPr>
+      </w:pPr>
+      <w:ins w:id="315" w:author="Michael Chambers" w:date="2015-11-16T23:03:00Z">
+        <w:r>
+          <w:rPr>
+            <w:b/>
+          </w:rPr>
+          <w:lastRenderedPageBreak/>
+          <w:t>Fig. 3-5</w:t>
+        </w:r>
+        <w:r>
+          <w:rPr>
+            <w:b/>
+            <w:noProof/>
+          </w:rPr>
+          <w:drawing>
+            <wp:inline distT="0" distB="0" distL="0" distR="0" wp14:anchorId="2C9ECF1A" wp14:editId="637BF4C1">
+              <wp:extent cx="5943600" cy="7683500"/>
+              <wp:effectExtent l="0" t="0" r="0" b="0"/>
+              <wp:docPr id="3" name="Picture 3" descr="ch3_nascent.figures.split.3.pdf"/>
+              <wp:cNvGraphicFramePr>
+                <a:graphicFrameLocks xmlns:a="http://schemas.openxmlformats.org/drawingml/2006/main" noChangeAspect="1"/>
+              </wp:cNvGraphicFramePr>
+              <a:graphic xmlns:a="http://schemas.openxmlformats.org/drawingml/2006/main">
+                <a:graphicData uri="http://schemas.openxmlformats.org/drawingml/2006/picture">
+                  <pic:pic xmlns:pic="http://schemas.openxmlformats.org/drawingml/2006/picture">
+                    <pic:nvPicPr>
+                      <pic:cNvPr id="0" name="Picture 3" descr="ch3_nascent.figures.split.3.pdf"/>
+                      <pic:cNvPicPr>
+                        <a:picLocks noChangeAspect="1" noChangeArrowheads="1"/>
+                      </pic:cNvPicPr>
+                    </pic:nvPicPr>
+                    <pic:blipFill>
+                      <a:blip r:embed="rId13">
+                        <a:extLst>
+                          <a:ext uri="{28A0092B-C50C-407E-A947-70E740481C1C}">
+                            <a14:useLocalDpi xmlns:a14="http://schemas.microsoft.com/office/drawing/2010/main" val="0"/>
+                          </a:ext>
+                        </a:extLst>
+                      </a:blip>
+                      <a:srcRect/>
+                      <a:stretch>
+                        <a:fillRect/>
+                      </a:stretch>
+                    </pic:blipFill>
+                    <pic:spPr bwMode="auto">
+                      <a:xfrm>
+                        <a:off x="0" y="0"/>
+                        <a:ext cx="5943600" cy="7683500"/>
+                      </a:xfrm>
+                      <a:prstGeom prst="rect">
+                        <a:avLst/>
+                      </a:prstGeom>
+                      <a:noFill/>
+                      <a:ln>
+                        <a:noFill/>
+                      </a:ln>
+                    </pic:spPr>
+                  </pic:pic>
+                </a:graphicData>
+              </a:graphic>
+            </wp:inline>
+          </w:drawing>
+        </w:r>
+      </w:ins>
+    </w:p>
+    <w:p>
+      <w:pPr>
+        <w:rPr>
+          <w:ins w:id="316" w:author="Michael Chambers" w:date="2015-11-16T23:03:00Z"/>
+          <w:b/>
+        </w:rPr>
+      </w:pPr>
+      <w:ins w:id="317" w:author="Michael Chambers" w:date="2015-11-16T23:03:00Z">
+        <w:r>
+          <w:rPr>
+            <w:b/>
+          </w:rPr>
+          <w:br w:type="page"/>
+        </w:r>
+      </w:ins>
+    </w:p>
+    <w:p>
+      <w:pPr>
+        <w:spacing w:line="480" w:lineRule="auto"/>
+        <w:rPr>
+          <w:ins w:id="318" w:author="Michael Chambers" w:date="2015-11-16T23:03:00Z"/>
+          <w:b/>
+        </w:rPr>
+      </w:pPr>
+      <w:ins w:id="319" w:author="Michael Chambers" w:date="2015-11-16T23:03:00Z">
+        <w:r>
+          <w:rPr>
+            <w:b/>
+          </w:rPr>
+          <w:lastRenderedPageBreak/>
+          <w:t xml:space="preserve">Figure 3.6. Nascent transcript abundance differs broadly from mature polyadenylated transcripts. (A) </w:t>
+        </w:r>
+        <w:r>
+          <w:t xml:space="preserve">Comparison of normalized transcript abundance between nascent and poly(A)+ RNA reveals 40-50% of transcripts are either over- or under-represented in nascent samples compared to mature mRNA across all timepoints. </w:t>
+        </w:r>
+        <w:r>
+          <w:rPr>
+            <w:b/>
+          </w:rPr>
+          <w:t xml:space="preserve">(B) </w:t>
+        </w:r>
+        <w:r>
+          <w:t>Over- and under-represented transcripts from the first timepoint were analyzed for enrichment of spatial expression categories (ImaGo Database, Berkeley Drosophila Genome Project). Over half of under-represented transcripts are classified as being primarily maternally deposited. These transcripts are already present in the embryo and are often not significantly zygotically transcribed, and so should be under-represented in nascent RNA. Transcripts over-represented in nascent RNA are enriched for categories of spatially-restricted expression within the embryo, many of which should be actively transcribed during early embryogenesis.</w:t>
+        </w:r>
+        <w:r>
+          <w:rPr>
+            <w:b/>
+          </w:rPr>
+          <w:br w:type="page"/>
+        </w:r>
+      </w:ins>
+    </w:p>
+    <w:p>
+      <w:pPr>
+        <w:rPr>
+          <w:ins w:id="320" w:author="Michael Chambers" w:date="2015-11-16T23:03:00Z"/>
+          <w:b/>
+        </w:rPr>
+      </w:pPr>
+      <w:ins w:id="321" w:author="Michael Chambers" w:date="2015-11-16T23:03:00Z">
+        <w:r>
+          <w:rPr>
+            <w:b/>
+          </w:rPr>
+          <w:lastRenderedPageBreak/>
+          <w:t>Fig. 3-6</w:t>
+        </w:r>
+        <w:r>
+          <w:rPr>
+            <w:b/>
+            <w:noProof/>
+          </w:rPr>
+          <w:drawing>
+            <wp:inline distT="0" distB="0" distL="0" distR="0" wp14:anchorId="256987ED" wp14:editId="5C905395">
+              <wp:extent cx="5936615" cy="7683500"/>
+              <wp:effectExtent l="0" t="0" r="0" b="0"/>
+              <wp:docPr id="4" name="Picture 4" descr="ch3_nascent.figures.split.6.pdf"/>
+              <wp:cNvGraphicFramePr>
+                <a:graphicFrameLocks xmlns:a="http://schemas.openxmlformats.org/drawingml/2006/main" noChangeAspect="1"/>
+              </wp:cNvGraphicFramePr>
+              <a:graphic xmlns:a="http://schemas.openxmlformats.org/drawingml/2006/main">
+                <a:graphicData uri="http://schemas.openxmlformats.org/drawingml/2006/picture">
+                  <pic:pic xmlns:pic="http://schemas.openxmlformats.org/drawingml/2006/picture">
+                    <pic:nvPicPr>
+                      <pic:cNvPr id="0" name="Picture 2" descr="ch3_nascent.figures.split.6.pdf"/>
+                      <pic:cNvPicPr>
+                        <a:picLocks noChangeAspect="1" noChangeArrowheads="1"/>
+                      </pic:cNvPicPr>
+                    </pic:nvPicPr>
+                    <pic:blipFill>
+                      <a:blip r:embed="rId14">
+                        <a:extLst>
+                          <a:ext uri="{28A0092B-C50C-407E-A947-70E740481C1C}">
+                            <a14:useLocalDpi xmlns:a14="http://schemas.microsoft.com/office/drawing/2010/main" val="0"/>
+                          </a:ext>
+                        </a:extLst>
+                      </a:blip>
+                      <a:srcRect/>
+                      <a:stretch>
+                        <a:fillRect/>
+                      </a:stretch>
+                    </pic:blipFill>
+                    <pic:spPr bwMode="auto">
+                      <a:xfrm>
+                        <a:off x="0" y="0"/>
+                        <a:ext cx="5936615" cy="7683500"/>
+                      </a:xfrm>
+                      <a:prstGeom prst="rect">
+                        <a:avLst/>
+                      </a:prstGeom>
+                      <a:noFill/>
+                      <a:ln>
+                        <a:noFill/>
+                      </a:ln>
+                    </pic:spPr>
+                  </pic:pic>
+                </a:graphicData>
+              </a:graphic>
+            </wp:inline>
+          </w:drawing>
+        </w:r>
+        <w:r>
+          <w:rPr>
+            <w:b/>
+          </w:rPr>
+          <w:br w:type="page"/>
         </w:r>
       </w:ins>
     </w:p>
@@ -3811,14 +3652,351 @@
         <w:pStyle w:val="BodyText"/>
         <w:spacing w:line="480" w:lineRule="auto"/>
         <w:rPr>
-          <w:rPrChange w:id="279" w:author="Michael Chambers" w:date="2015-11-16T20:46:00Z">
-            <w:rPr/>
-          </w:rPrChange>
-        </w:rPr>
-      </w:pPr>
-      <w:ins w:id="280" w:author="Michael Chambers" w:date="2015-11-16T21:35:00Z">
-        <w:r>
-          <w:tab/>
+          <w:ins w:id="322" w:author="Michael Chambers" w:date="2015-11-16T23:03:00Z"/>
+        </w:rPr>
+      </w:pPr>
+      <w:ins w:id="323" w:author="Michael Chambers" w:date="2015-11-16T23:03:00Z">
+        <w:r>
+          <w:rPr>
+            <w:b/>
+          </w:rPr>
+          <w:lastRenderedPageBreak/>
+          <w:t xml:space="preserve">Figure 3-7. Groucho regulated genes are enriched for stalled PolII. </w:t>
+        </w:r>
+        <w:r>
+          <w:t xml:space="preserve">Published data classifying all Drosophila genes into four categories of PolII enrichment or depletion in 2 - 4 hour embryos was used to classify all Groucho-regulated genes at each timepoint {Zeitlinger, 2007 #3010}. </w:t>
+        </w:r>
+        <w:r>
+          <w:rPr>
+            <w:b/>
+          </w:rPr>
+          <w:t>(A)</w:t>
+        </w:r>
+        <w:r>
+          <w:t xml:space="preserve"> Between 18 and 22% of all genes with internal or adjacent Gro binding were found to contain stalled PolII. Stalled PolII genes were the only category to exhibit significant enrichment among Groucho-associated genes (</w:t>
+        </w:r>
+        <w:r>
+          <w:rPr>
+            <w:i/>
+          </w:rPr>
+          <w:t xml:space="preserve">p-value </w:t>
+        </w:r>
+        <w:r>
+          <w:t>&lt; 10</w:t>
+        </w:r>
+        <w:r>
+          <w:rPr>
+            <w:vertAlign w:val="superscript"/>
+          </w:rPr>
+          <w:t>-20</w:t>
+        </w:r>
+        <w:r>
+          <w:t xml:space="preserve">, Fisher’s Exact Test). </w:t>
+        </w:r>
+        <w:r>
+          <w:rPr>
+            <w:b/>
+          </w:rPr>
+          <w:t xml:space="preserve">(B) </w:t>
+        </w:r>
+        <w:r>
+          <w:t>Genes differentially expressed in Gro loss-of-function embryos are enriched for classes of PolII stalling dependent on their response to loss of Gro. Genes up-regulated in loss-of-function embryos (potential Gro-repressed genes) are enriched for stalled PolII, while down-regulated genes are enriched for active PolII. This latter result likely arises from the fact that these genes are at least moderately expressed in wild-type embryos and so enriched for active PolII. These genes become repressed by ectopic expression of a secondary repressor that becomes derepressed in Gro loss-of-function embryos.</w:t>
+        </w:r>
+      </w:ins>
+    </w:p>
+    <w:p>
+      <w:pPr>
+        <w:pStyle w:val="BodyText"/>
+        <w:spacing w:line="480" w:lineRule="auto"/>
+        <w:rPr>
+          <w:ins w:id="324" w:author="Michael Chambers" w:date="2015-11-16T23:03:00Z"/>
+        </w:rPr>
+      </w:pPr>
+      <w:ins w:id="325" w:author="Michael Chambers" w:date="2015-11-16T23:03:00Z">
+        <w:r>
+          <w:br w:type="page"/>
+        </w:r>
+        <w:r>
+          <w:lastRenderedPageBreak/>
+          <w:t>Fig. 3-7</w:t>
+        </w:r>
+        <w:r>
+          <w:rPr>
+            <w:noProof/>
+          </w:rPr>
+          <w:drawing>
+            <wp:inline distT="0" distB="0" distL="0" distR="0" wp14:anchorId="27E355B8" wp14:editId="575C3E79">
+              <wp:extent cx="5943600" cy="7686040"/>
+              <wp:effectExtent l="0" t="0" r="0" b="0"/>
+              <wp:docPr id="5" name="Picture 5" descr="ch3_nascent.figures.split.7.pdf"/>
+              <wp:cNvGraphicFramePr>
+                <a:graphicFrameLocks xmlns:a="http://schemas.openxmlformats.org/drawingml/2006/main" noChangeAspect="1"/>
+              </wp:cNvGraphicFramePr>
+              <a:graphic xmlns:a="http://schemas.openxmlformats.org/drawingml/2006/main">
+                <a:graphicData uri="http://schemas.openxmlformats.org/drawingml/2006/picture">
+                  <pic:pic xmlns:pic="http://schemas.openxmlformats.org/drawingml/2006/picture">
+                    <pic:nvPicPr>
+                      <pic:cNvPr id="0" name="Picture 3" descr="ch3_nascent.figures.split.7.pdf"/>
+                      <pic:cNvPicPr>
+                        <a:picLocks noChangeAspect="1" noChangeArrowheads="1"/>
+                      </pic:cNvPicPr>
+                    </pic:nvPicPr>
+                    <pic:blipFill>
+                      <a:blip r:embed="rId15">
+                        <a:extLst>
+                          <a:ext uri="{28A0092B-C50C-407E-A947-70E740481C1C}">
+                            <a14:useLocalDpi xmlns:a14="http://schemas.microsoft.com/office/drawing/2010/main" val="0"/>
+                          </a:ext>
+                        </a:extLst>
+                      </a:blip>
+                      <a:srcRect/>
+                      <a:stretch>
+                        <a:fillRect/>
+                      </a:stretch>
+                    </pic:blipFill>
+                    <pic:spPr bwMode="auto">
+                      <a:xfrm>
+                        <a:off x="0" y="0"/>
+                        <a:ext cx="5943600" cy="7686040"/>
+                      </a:xfrm>
+                      <a:prstGeom prst="rect">
+                        <a:avLst/>
+                      </a:prstGeom>
+                      <a:noFill/>
+                      <a:ln>
+                        <a:noFill/>
+                      </a:ln>
+                    </pic:spPr>
+                  </pic:pic>
+                </a:graphicData>
+              </a:graphic>
+            </wp:inline>
+          </w:drawing>
+        </w:r>
+      </w:ins>
+    </w:p>
+    <w:p>
+      <w:pPr>
+        <w:spacing w:line="480" w:lineRule="auto"/>
+        <w:rPr>
+          <w:ins w:id="326" w:author="Michael Chambers" w:date="2015-11-16T23:03:00Z"/>
+        </w:rPr>
+      </w:pPr>
+      <w:ins w:id="327" w:author="Michael Chambers" w:date="2015-11-16T23:03:00Z">
+        <w:r>
+          <w:rPr>
+            <w:b/>
+          </w:rPr>
+          <w:lastRenderedPageBreak/>
+          <w:t xml:space="preserve">Figure 3-8. Genes responsive to changes in Groucho level exhibit increased accumulation of promoter-proximal transcript. </w:t>
+        </w:r>
+        <w:r>
+          <w:t>Transcript density across all expressed genes was calculated independently for genes exhibiting diferent responses to Groucho overexpression in three time stages. At each time window, genes that decrease in expression under the influence of increased Groucho dosage are enriched for 5’ proximal transcript density (green), indicating these genes are potentially enriched for stalled polymerase when compared to both unresponsive (red) and up-regulated (blue) genes. Transparent ribbons represent a 95% confidence interval for each position.</w:t>
+        </w:r>
+      </w:ins>
+    </w:p>
+    <w:p>
+      <w:pPr>
+        <w:spacing w:line="480" w:lineRule="auto"/>
+        <w:rPr>
+          <w:ins w:id="328" w:author="Michael Chambers" w:date="2015-11-16T23:03:00Z"/>
+          <w:b/>
+        </w:rPr>
+      </w:pPr>
+      <w:ins w:id="329" w:author="Michael Chambers" w:date="2015-11-16T23:03:00Z">
+        <w:r>
+          <w:rPr>
+            <w:b/>
+          </w:rPr>
+          <w:br w:type="page"/>
+        </w:r>
+      </w:ins>
+    </w:p>
+    <w:p>
+      <w:pPr>
+        <w:rPr>
+          <w:ins w:id="330" w:author="Michael Chambers" w:date="2015-11-16T23:03:00Z"/>
+          <w:b/>
+        </w:rPr>
+      </w:pPr>
+      <w:ins w:id="331" w:author="Michael Chambers" w:date="2015-11-16T23:03:00Z">
+        <w:r>
+          <w:rPr>
+            <w:b/>
+          </w:rPr>
+          <w:lastRenderedPageBreak/>
+          <w:t>Fig. 3-8</w:t>
+        </w:r>
+        <w:r>
+          <w:rPr>
+            <w:b/>
+            <w:noProof/>
+          </w:rPr>
+          <w:drawing>
+            <wp:inline distT="0" distB="0" distL="0" distR="0" wp14:anchorId="08D57E81" wp14:editId="0162C67A">
+              <wp:extent cx="5943600" cy="7686040"/>
+              <wp:effectExtent l="0" t="0" r="0" b="0"/>
+              <wp:docPr id="7" name="Picture 7" descr="ch3_nascent.figures.split.8.pdf"/>
+              <wp:cNvGraphicFramePr>
+                <a:graphicFrameLocks xmlns:a="http://schemas.openxmlformats.org/drawingml/2006/main" noChangeAspect="1"/>
+              </wp:cNvGraphicFramePr>
+              <a:graphic xmlns:a="http://schemas.openxmlformats.org/drawingml/2006/main">
+                <a:graphicData uri="http://schemas.openxmlformats.org/drawingml/2006/picture">
+                  <pic:pic xmlns:pic="http://schemas.openxmlformats.org/drawingml/2006/picture">
+                    <pic:nvPicPr>
+                      <pic:cNvPr id="0" name="Picture 4" descr="ch3_nascent.figures.split.8.pdf"/>
+                      <pic:cNvPicPr>
+                        <a:picLocks noChangeAspect="1" noChangeArrowheads="1"/>
+                      </pic:cNvPicPr>
+                    </pic:nvPicPr>
+                    <pic:blipFill>
+                      <a:blip r:embed="rId16">
+                        <a:extLst>
+                          <a:ext uri="{28A0092B-C50C-407E-A947-70E740481C1C}">
+                            <a14:useLocalDpi xmlns:a14="http://schemas.microsoft.com/office/drawing/2010/main" val="0"/>
+                          </a:ext>
+                        </a:extLst>
+                      </a:blip>
+                      <a:srcRect/>
+                      <a:stretch>
+                        <a:fillRect/>
+                      </a:stretch>
+                    </pic:blipFill>
+                    <pic:spPr bwMode="auto">
+                      <a:xfrm>
+                        <a:off x="0" y="0"/>
+                        <a:ext cx="5943600" cy="7686040"/>
+                      </a:xfrm>
+                      <a:prstGeom prst="rect">
+                        <a:avLst/>
+                      </a:prstGeom>
+                      <a:noFill/>
+                      <a:ln>
+                        <a:noFill/>
+                      </a:ln>
+                    </pic:spPr>
+                  </pic:pic>
+                </a:graphicData>
+              </a:graphic>
+            </wp:inline>
+          </w:drawing>
+        </w:r>
+      </w:ins>
+    </w:p>
+    <w:p>
+      <w:pPr>
+        <w:rPr>
+          <w:ins w:id="332" w:author="Michael Chambers" w:date="2015-11-16T23:03:00Z"/>
+          <w:b/>
+        </w:rPr>
+      </w:pPr>
+    </w:p>
+    <w:p>
+      <w:pPr>
+        <w:rPr>
+          <w:ins w:id="333" w:author="Michael Chambers" w:date="2015-11-16T23:03:00Z"/>
+          <w:b/>
+        </w:rPr>
+      </w:pPr>
+      <w:ins w:id="334" w:author="Michael Chambers" w:date="2015-11-16T23:03:00Z">
+        <w:r>
+          <w:rPr>
+            <w:b/>
+          </w:rPr>
+          <w:lastRenderedPageBreak/>
+          <w:t>Table 3-1. Primers for rRNA depletion of embryonic total-RNA.</w:t>
+        </w:r>
+      </w:ins>
+    </w:p>
+    <w:p>
+      <w:pPr>
+        <w:rPr>
+          <w:ins w:id="335" w:author="Michael Chambers" w:date="2015-11-16T23:03:00Z"/>
+          <w:b/>
+        </w:rPr>
+      </w:pPr>
+      <w:ins w:id="336" w:author="Michael Chambers" w:date="2015-11-16T23:03:00Z">
+        <w:r>
+          <w:rPr>
+            <w:b/>
+          </w:rPr>
+          <w:br w:type="page"/>
+        </w:r>
+      </w:ins>
+    </w:p>
+    <w:p>
+      <w:pPr>
+        <w:rPr>
+          <w:ins w:id="337" w:author="Michael Chambers" w:date="2015-11-16T23:04:00Z"/>
+          <w:b/>
+        </w:rPr>
+      </w:pPr>
+      <w:ins w:id="338" w:author="Michael Chambers" w:date="2015-11-16T23:04:00Z">
+        <w:r>
+          <w:rPr>
+            <w:b/>
+          </w:rPr>
+          <w:lastRenderedPageBreak/>
+          <w:t>Table 3-1</w:t>
+        </w:r>
+        <w:r>
+          <w:rPr>
+            <w:b/>
+            <w:noProof/>
+          </w:rPr>
+          <w:drawing>
+            <wp:inline distT="0" distB="0" distL="0" distR="0" wp14:anchorId="41A2B7A5" wp14:editId="1A6BFDB3">
+              <wp:extent cx="5943600" cy="7686040"/>
+              <wp:effectExtent l="0" t="0" r="0" b="0"/>
+              <wp:docPr id="8" name="Picture 8" descr="ch3_nascent.figures.split.9.pdf"/>
+              <wp:cNvGraphicFramePr>
+                <a:graphicFrameLocks xmlns:a="http://schemas.openxmlformats.org/drawingml/2006/main" noChangeAspect="1"/>
+              </wp:cNvGraphicFramePr>
+              <a:graphic xmlns:a="http://schemas.openxmlformats.org/drawingml/2006/main">
+                <a:graphicData uri="http://schemas.openxmlformats.org/drawingml/2006/picture">
+                  <pic:pic xmlns:pic="http://schemas.openxmlformats.org/drawingml/2006/picture">
+                    <pic:nvPicPr>
+                      <pic:cNvPr id="0" name="Picture 5" descr="ch3_nascent.figures.split.9.pdf"/>
+                      <pic:cNvPicPr>
+                        <a:picLocks noChangeAspect="1" noChangeArrowheads="1"/>
+                      </pic:cNvPicPr>
+                    </pic:nvPicPr>
+                    <pic:blipFill>
+                      <a:blip r:embed="rId17">
+                        <a:extLst>
+                          <a:ext uri="{28A0092B-C50C-407E-A947-70E740481C1C}">
+                            <a14:useLocalDpi xmlns:a14="http://schemas.microsoft.com/office/drawing/2010/main" val="0"/>
+                          </a:ext>
+                        </a:extLst>
+                      </a:blip>
+                      <a:srcRect/>
+                      <a:stretch>
+                        <a:fillRect/>
+                      </a:stretch>
+                    </pic:blipFill>
+                    <pic:spPr bwMode="auto">
+                      <a:xfrm>
+                        <a:off x="0" y="0"/>
+                        <a:ext cx="5943600" cy="7686040"/>
+                      </a:xfrm>
+                      <a:prstGeom prst="rect">
+                        <a:avLst/>
+                      </a:prstGeom>
+                      <a:noFill/>
+                      <a:ln>
+                        <a:noFill/>
+                      </a:ln>
+                    </pic:spPr>
+                  </pic:pic>
+                </a:graphicData>
+              </a:graphic>
+            </wp:inline>
+          </w:drawing>
+        </w:r>
+        <w:r>
+          <w:rPr>
+            <w:b/>
+          </w:rPr>
           <w:t xml:space="preserve"> </w:t>
         </w:r>
       </w:ins>
@@ -3831,16 +4009,24 @@
     </w:p>
     <w:p>
       <w:pPr>
+        <w:pStyle w:val="BodyText"/>
+        <w:spacing w:line="480" w:lineRule="auto"/>
+      </w:pPr>
+    </w:p>
+    <w:p>
+      <w:pPr>
         <w:pStyle w:val="Heading4"/>
         <w:spacing w:line="480" w:lineRule="auto"/>
       </w:pPr>
-      <w:bookmarkStart w:id="281" w:name="references"/>
-      <w:bookmarkEnd w:id="281"/>
+      <w:bookmarkStart w:id="339" w:name="references"/>
+      <w:bookmarkStart w:id="340" w:name="_GoBack"/>
+      <w:bookmarkEnd w:id="339"/>
+      <w:bookmarkEnd w:id="340"/>
       <w:r>
         <w:t>References</w:t>
       </w:r>
-      <w:bookmarkStart w:id="282" w:name="figures-and-tables"/>
-      <w:bookmarkEnd w:id="282"/>
+      <w:bookmarkStart w:id="341" w:name="figures-and-tables"/>
+      <w:bookmarkEnd w:id="341"/>
     </w:p>
     <w:sectPr>
       <w:pgSz w:w="12240" w:h="15840"/>
@@ -3897,15 +4083,7 @@
         <w:annotationRef/>
       </w:r>
       <w:r>
-        <w:t xml:space="preserve">This is a trivial result just related to the way the libraries were made. Have you looked at the </w:t>
-      </w:r>
-      <w:proofErr w:type="spellStart"/>
-      <w:r>
-        <w:t>polyadenylated</w:t>
-      </w:r>
-      <w:proofErr w:type="spellEnd"/>
-      <w:r>
-        <w:t xml:space="preserve"> transcripts that fall the farthest from the diagonal to see if there are any commonalities?</w:t>
+        <w:t>This is a trivial result just related to the way the libraries were made. Have you looked at the polyadenylated transcripts that fall the farthest from the diagonal to see if there are any commonalities?</w:t>
       </w:r>
     </w:p>
   </w:comment>
@@ -4312,7 +4490,7 @@
     <w:lsdException w:name="Closing" w:semiHidden="1" w:unhideWhenUsed="1"/>
     <w:lsdException w:name="Signature" w:semiHidden="1" w:unhideWhenUsed="1"/>
     <w:lsdException w:name="Default Paragraph Font" w:semiHidden="1" w:unhideWhenUsed="1"/>
-    <w:lsdException w:name="Body Text" w:semiHidden="1" w:unhideWhenUsed="1"/>
+    <w:lsdException w:name="Body Text" w:semiHidden="1" w:unhideWhenUsed="1" w:qFormat="1"/>
     <w:lsdException w:name="Body Text Indent" w:semiHidden="1" w:unhideWhenUsed="1"/>
     <w:lsdException w:name="List Continue" w:semiHidden="1" w:unhideWhenUsed="1"/>
     <w:lsdException w:name="List Continue 2" w:semiHidden="1" w:unhideWhenUsed="1"/>
@@ -4753,6 +4931,7 @@
   <w:style w:type="paragraph" w:styleId="BodyText">
     <w:name w:val="Body Text"/>
     <w:basedOn w:val="Normal"/>
+    <w:link w:val="BodyTextChar"/>
     <w:qFormat/>
     <w:pPr>
       <w:spacing w:before="180" w:after="180"/>
@@ -5364,6 +5543,12 @@
       <w:sz w:val="20"/>
       <w:szCs w:val="20"/>
     </w:rPr>
+  </w:style>
+  <w:style w:type="character" w:customStyle="1" w:styleId="BodyTextChar">
+    <w:name w:val="Body Text Char"/>
+    <w:basedOn w:val="DefaultParagraphFont"/>
+    <w:link w:val="BodyText"/>
+    <w:rsid w:val="00614BCE"/>
   </w:style>
 </w:styles>
 </file>

</xml_diff>

<commit_message>
Final formatting before citation and chapter merge
</commit_message>
<xml_diff>
--- a/ch3_nascent.docx
+++ b/ch3_nascent.docx
@@ -4,203 +4,398 @@
   <w:body>
     <w:p>
       <w:pPr>
-        <w:pStyle w:val="Heading3"/>
-        <w:spacing w:line="480" w:lineRule="auto"/>
-      </w:pPr>
-      <w:bookmarkStart w:id="0" w:name="chapter-3-nascent-seq"/>
-      <w:bookmarkEnd w:id="0"/>
-      <w:r>
-        <w:t xml:space="preserve">Chapter 3: </w:t>
-      </w:r>
-      <w:r>
+        <w:pStyle w:val="BodyText"/>
+        <w:spacing w:line="480" w:lineRule="auto"/>
+        <w:rPr>
+          <w:ins w:id="0" w:author="Michael Chambers" w:date="2015-11-17T02:31:00Z"/>
+        </w:rPr>
+        <w:pPrChange w:id="1" w:author="Michael Chambers" w:date="2015-11-17T02:31:00Z">
+          <w:pPr>
+            <w:pStyle w:val="Heading3"/>
+            <w:spacing w:line="480" w:lineRule="auto"/>
+          </w:pPr>
+        </w:pPrChange>
+      </w:pPr>
+    </w:p>
+    <w:p>
+      <w:pPr>
+        <w:pStyle w:val="BodyText"/>
+        <w:spacing w:line="480" w:lineRule="auto"/>
+        <w:rPr>
+          <w:ins w:id="2" w:author="Michael Chambers" w:date="2015-11-17T02:31:00Z"/>
+        </w:rPr>
+        <w:pPrChange w:id="3" w:author="Michael Chambers" w:date="2015-11-17T02:31:00Z">
+          <w:pPr>
+            <w:pStyle w:val="Heading3"/>
+            <w:spacing w:line="480" w:lineRule="auto"/>
+          </w:pPr>
+        </w:pPrChange>
+      </w:pPr>
+    </w:p>
+    <w:p>
+      <w:pPr>
+        <w:pStyle w:val="BodyText"/>
+        <w:spacing w:line="480" w:lineRule="auto"/>
+        <w:rPr>
+          <w:ins w:id="4" w:author="Michael Chambers" w:date="2015-11-17T02:31:00Z"/>
+        </w:rPr>
+        <w:pPrChange w:id="5" w:author="Michael Chambers" w:date="2015-11-17T02:31:00Z">
+          <w:pPr>
+            <w:pStyle w:val="Heading3"/>
+            <w:spacing w:line="480" w:lineRule="auto"/>
+          </w:pPr>
+        </w:pPrChange>
+      </w:pPr>
+    </w:p>
+    <w:p>
+      <w:pPr>
+        <w:pStyle w:val="BodyText"/>
+        <w:spacing w:line="480" w:lineRule="auto"/>
+        <w:rPr>
+          <w:ins w:id="6" w:author="Michael Chambers" w:date="2015-11-17T02:31:00Z"/>
+        </w:rPr>
+        <w:pPrChange w:id="7" w:author="Michael Chambers" w:date="2015-11-17T02:31:00Z">
+          <w:pPr>
+            <w:pStyle w:val="Heading3"/>
+            <w:spacing w:line="480" w:lineRule="auto"/>
+          </w:pPr>
+        </w:pPrChange>
+      </w:pPr>
+    </w:p>
+    <w:p>
+      <w:pPr>
+        <w:pStyle w:val="BodyText"/>
+        <w:spacing w:line="480" w:lineRule="auto"/>
+        <w:rPr>
+          <w:ins w:id="8" w:author="Michael Chambers" w:date="2015-11-17T02:30:00Z"/>
+        </w:rPr>
+        <w:pPrChange w:id="9" w:author="Michael Chambers" w:date="2015-11-17T02:31:00Z">
+          <w:pPr>
+            <w:pStyle w:val="Heading3"/>
+            <w:spacing w:line="480" w:lineRule="auto"/>
+          </w:pPr>
+        </w:pPrChange>
+      </w:pPr>
+    </w:p>
+    <w:p>
+      <w:pPr>
+        <w:pStyle w:val="BodyText"/>
+        <w:spacing w:line="480" w:lineRule="auto"/>
+        <w:jc w:val="center"/>
+        <w:rPr>
+          <w:ins w:id="10" w:author="Michael Chambers" w:date="2015-11-17T02:20:00Z"/>
+        </w:rPr>
+        <w:pPrChange w:id="11" w:author="Michael Chambers" w:date="2015-11-17T02:31:00Z">
+          <w:pPr>
+            <w:pStyle w:val="Heading3"/>
+            <w:spacing w:line="480" w:lineRule="auto"/>
+          </w:pPr>
+        </w:pPrChange>
+      </w:pPr>
+      <w:r>
+        <w:rPr>
+          <w:b/>
+          <w:rPrChange w:id="12" w:author="Michael Chambers" w:date="2015-11-17T02:19:00Z">
+            <w:rPr>
+              <w:b w:val="0"/>
+              <w:bCs w:val="0"/>
+            </w:rPr>
+          </w:rPrChange>
+        </w:rPr>
+        <w:t>Chapter 3</w:t>
+      </w:r>
+    </w:p>
+    <w:p>
+      <w:pPr>
+        <w:pStyle w:val="BodyText"/>
+        <w:spacing w:line="480" w:lineRule="auto"/>
+        <w:jc w:val="center"/>
+        <w:rPr>
+          <w:ins w:id="13" w:author="Michael Chambers" w:date="2015-11-17T02:19:00Z"/>
+        </w:rPr>
+        <w:pPrChange w:id="14" w:author="Michael Chambers" w:date="2015-11-17T02:31:00Z">
+          <w:pPr>
+            <w:pStyle w:val="Heading3"/>
+            <w:spacing w:line="480" w:lineRule="auto"/>
+          </w:pPr>
+        </w:pPrChange>
+      </w:pPr>
+    </w:p>
+    <w:p>
+      <w:pPr>
+        <w:pStyle w:val="BodyText"/>
+        <w:spacing w:line="480" w:lineRule="auto"/>
+        <w:jc w:val="center"/>
+        <w:pPrChange w:id="15" w:author="Michael Chambers" w:date="2015-11-17T02:31:00Z">
+          <w:pPr>
+            <w:pStyle w:val="Heading3"/>
+            <w:spacing w:line="480" w:lineRule="auto"/>
+          </w:pPr>
+        </w:pPrChange>
+      </w:pPr>
+      <w:del w:id="16" w:author="Michael Chambers" w:date="2015-11-17T02:19:00Z">
+        <w:r>
+          <w:rPr>
+            <w:b/>
+            <w:rPrChange w:id="17" w:author="Michael Chambers" w:date="2015-11-17T02:19:00Z">
+              <w:rPr>
+                <w:b w:val="0"/>
+                <w:bCs w:val="0"/>
+              </w:rPr>
+            </w:rPrChange>
+          </w:rPr>
+          <w:delText xml:space="preserve">: </w:delText>
+        </w:r>
+      </w:del>
+      <w:r>
+        <w:rPr>
+          <w:b/>
+          <w:rPrChange w:id="18" w:author="Michael Chambers" w:date="2015-11-17T02:19:00Z">
+            <w:rPr>
+              <w:b w:val="0"/>
+              <w:bCs w:val="0"/>
+            </w:rPr>
+          </w:rPrChange>
+        </w:rPr>
         <w:t>Investigating the dynamics of the embryonic transcriptome</w:t>
       </w:r>
     </w:p>
     <w:p>
       <w:pPr>
-        <w:pStyle w:val="Heading4"/>
-        <w:spacing w:line="480" w:lineRule="auto"/>
-        <w:rPr>
-          <w:ins w:id="1" w:author="Michael Chambers" w:date="2015-11-15T21:47:00Z"/>
-        </w:rPr>
-      </w:pPr>
-      <w:bookmarkStart w:id="2" w:name="michael-chambers"/>
-      <w:bookmarkStart w:id="3" w:name="abstract"/>
-      <w:bookmarkEnd w:id="2"/>
-      <w:bookmarkEnd w:id="3"/>
-      <w:r>
-        <w:t>Abstract</w:t>
-      </w:r>
+        <w:spacing w:line="480" w:lineRule="auto"/>
+        <w:rPr>
+          <w:ins w:id="19" w:author="Michael Chambers" w:date="2015-11-17T02:20:00Z"/>
+          <w:b/>
+        </w:rPr>
+        <w:pPrChange w:id="20" w:author="Michael Chambers" w:date="2015-11-17T02:31:00Z">
+          <w:pPr/>
+        </w:pPrChange>
+      </w:pPr>
+      <w:bookmarkStart w:id="21" w:name="michael-chambers"/>
+      <w:bookmarkStart w:id="22" w:name="abstract"/>
+      <w:bookmarkEnd w:id="21"/>
+      <w:bookmarkEnd w:id="22"/>
+      <w:ins w:id="23" w:author="Michael Chambers" w:date="2015-11-17T02:20:00Z">
+        <w:r>
+          <w:rPr>
+            <w:b/>
+          </w:rPr>
+          <w:br w:type="page"/>
+        </w:r>
+        <w:bookmarkStart w:id="24" w:name="_GoBack"/>
+        <w:bookmarkEnd w:id="24"/>
+      </w:ins>
     </w:p>
     <w:p>
       <w:pPr>
         <w:pStyle w:val="BodyText"/>
-        <w:spacing w:line="480" w:lineRule="auto"/>
-        <w:rPr>
-          <w:ins w:id="4" w:author="Michael Chambers" w:date="2015-11-15T22:10:00Z"/>
-        </w:rPr>
-        <w:pPrChange w:id="5" w:author="Michael Chambers" w:date="2015-11-15T22:02:00Z">
+        <w:rPr>
+          <w:ins w:id="25" w:author="Michael Chambers" w:date="2015-11-17T02:20:00Z"/>
+        </w:rPr>
+        <w:pPrChange w:id="26" w:author="Michael Chambers" w:date="2015-11-17T02:20:00Z">
           <w:pPr>
             <w:pStyle w:val="Heading4"/>
             <w:spacing w:line="480" w:lineRule="auto"/>
           </w:pPr>
         </w:pPrChange>
       </w:pPr>
-      <w:ins w:id="6" w:author="Michael Chambers" w:date="2015-11-15T21:47:00Z">
-        <w:r>
-          <w:tab/>
-        </w:r>
-      </w:ins>
-      <w:ins w:id="7" w:author="Michael Chambers" w:date="2015-11-15T21:55:00Z">
-        <w:r>
-          <w:t xml:space="preserve">In dynamic systems </w:t>
-        </w:r>
-      </w:ins>
-      <w:ins w:id="8" w:author="Michael Chambers" w:date="2015-11-15T22:06:00Z">
-        <w:r>
-          <w:t>such as</w:t>
-        </w:r>
-      </w:ins>
-      <w:ins w:id="9" w:author="Michael Chambers" w:date="2015-11-15T21:55:00Z">
-        <w:r>
-          <w:t xml:space="preserve"> the </w:t>
-        </w:r>
-      </w:ins>
-      <w:ins w:id="10" w:author="Michael Chambers" w:date="2015-11-15T22:06:00Z">
-        <w:r>
-          <w:rPr>
-            <w:i/>
-          </w:rPr>
-          <w:t>Drosophila</w:t>
-        </w:r>
-      </w:ins>
-      <w:ins w:id="11" w:author="Michael Chambers" w:date="2015-11-15T21:55:00Z">
-        <w:r>
-          <w:rPr>
-            <w:i/>
-          </w:rPr>
-          <w:t xml:space="preserve"> </w:t>
-        </w:r>
-        <w:r>
-          <w:t xml:space="preserve">embryo, </w:t>
-        </w:r>
-      </w:ins>
-      <w:ins w:id="12" w:author="Michael Chambers" w:date="2015-11-15T22:01:00Z">
-        <w:r>
-          <w:t xml:space="preserve">the transcription rates of genes </w:t>
-        </w:r>
-      </w:ins>
-      <w:ins w:id="13" w:author="Michael Chambers" w:date="2015-11-15T22:07:00Z">
-        <w:r>
-          <w:t xml:space="preserve">can rapidly </w:t>
-        </w:r>
-      </w:ins>
-      <w:ins w:id="14" w:author="Michael Chambers" w:date="2015-11-15T22:01:00Z">
-        <w:r>
-          <w:t>fluctuate i</w:t>
-        </w:r>
-        <w:r>
-          <w:t>n response to regulatory events. T</w:t>
-        </w:r>
-        <w:r>
-          <w:t xml:space="preserve">he levels of processed mRNA, as measured by transcriptome assays such as RNA-seq, </w:t>
-        </w:r>
-      </w:ins>
-      <w:ins w:id="15" w:author="Michael Chambers" w:date="2015-11-15T22:07:00Z">
-        <w:r>
-          <w:t>therefore are less</w:t>
-        </w:r>
-      </w:ins>
-      <w:ins w:id="16" w:author="Michael Chambers" w:date="2015-11-15T22:01:00Z">
-        <w:r>
-          <w:t xml:space="preserve"> accurate </w:t>
-        </w:r>
-      </w:ins>
-      <w:ins w:id="17" w:author="Michael Chambers" w:date="2015-11-15T22:07:00Z">
-        <w:r>
-          <w:t xml:space="preserve">as </w:t>
-        </w:r>
-      </w:ins>
-      <w:ins w:id="18" w:author="Michael Chambers" w:date="2015-11-15T22:01:00Z">
-        <w:r>
-          <w:t>measurements of su</w:t>
-        </w:r>
-        <w:r>
-          <w:t xml:space="preserve">ch transcription rates, as mRNA </w:t>
-        </w:r>
-        <w:r>
-          <w:t xml:space="preserve">levels are not at a steady-state. Nascent-seq is </w:t>
-        </w:r>
-      </w:ins>
-      <w:ins w:id="19" w:author="Michael Chambers" w:date="2015-11-15T22:04:00Z">
-        <w:r>
-          <w:t xml:space="preserve">one method </w:t>
-        </w:r>
-      </w:ins>
-      <w:ins w:id="20" w:author="Michael Chambers" w:date="2015-11-15T22:08:00Z">
-        <w:r>
-          <w:t>developed</w:t>
-        </w:r>
-      </w:ins>
-      <w:ins w:id="21" w:author="Michael Chambers" w:date="2015-11-15T22:04:00Z">
-        <w:r>
-          <w:t xml:space="preserve"> </w:t>
-        </w:r>
-      </w:ins>
-      <w:ins w:id="22" w:author="Michael Chambers" w:date="2015-11-15T22:08:00Z">
-        <w:r>
-          <w:t>to assay the transcription rate of genes directly in these dynamic systems, bypassing the effect of differential rates of transcript synthesis, processing, an</w:t>
-        </w:r>
-      </w:ins>
-      <w:ins w:id="23" w:author="Michael Chambers" w:date="2015-11-15T22:09:00Z">
-        <w:r>
-          <w:t>d</w:t>
-        </w:r>
-      </w:ins>
-      <w:ins w:id="24" w:author="Michael Chambers" w:date="2015-11-15T22:08:00Z">
-        <w:r>
-          <w:t xml:space="preserve"> degradation</w:t>
-        </w:r>
-      </w:ins>
-      <w:ins w:id="25" w:author="Michael Chambers" w:date="2015-11-15T22:09:00Z">
-        <w:r>
-          <w:t xml:space="preserve"> on mRNA accumulation</w:t>
-        </w:r>
-      </w:ins>
-      <w:ins w:id="26" w:author="Michael Chambers" w:date="2015-11-15T22:08:00Z">
-        <w:r>
-          <w:t>.</w:t>
-        </w:r>
-      </w:ins>
-      <w:ins w:id="27" w:author="Michael Chambers" w:date="2015-11-15T22:09:00Z">
-        <w:r>
-          <w:t xml:space="preserve"> </w:t>
-        </w:r>
-      </w:ins>
-      <w:ins w:id="28" w:author="Michael Chambers" w:date="2015-11-15T22:10:00Z">
-        <w:r>
-          <w:t>It accomplishes this by isolating and sequencing only those transcripts bound within ternary elongation complex and therefore in the process of synthesis.</w:t>
-        </w:r>
-      </w:ins>
+      <w:r>
+        <w:rPr>
+          <w:b/>
+          <w:rPrChange w:id="27" w:author="Michael Chambers" w:date="2015-11-17T02:20:00Z">
+            <w:rPr>
+              <w:b w:val="0"/>
+              <w:bCs w:val="0"/>
+            </w:rPr>
+          </w:rPrChange>
+        </w:rPr>
+        <w:lastRenderedPageBreak/>
+        <w:t>Abstract</w:t>
+      </w:r>
     </w:p>
     <w:p>
       <w:pPr>
         <w:pStyle w:val="BodyText"/>
-        <w:spacing w:line="480" w:lineRule="auto"/>
-        <w:pPrChange w:id="29" w:author="Michael Chambers" w:date="2015-11-15T22:02:00Z">
+        <w:rPr>
+          <w:ins w:id="28" w:author="Michael Chambers" w:date="2015-11-15T21:47:00Z"/>
+        </w:rPr>
+        <w:pPrChange w:id="29" w:author="Michael Chambers" w:date="2015-11-17T02:20:00Z">
           <w:pPr>
             <w:pStyle w:val="Heading4"/>
             <w:spacing w:line="480" w:lineRule="auto"/>
           </w:pPr>
         </w:pPrChange>
       </w:pPr>
-      <w:ins w:id="30" w:author="Michael Chambers" w:date="2015-11-15T22:10:00Z">
+    </w:p>
+    <w:p>
+      <w:pPr>
+        <w:pStyle w:val="BodyText"/>
+        <w:spacing w:line="480" w:lineRule="auto"/>
+        <w:rPr>
+          <w:ins w:id="30" w:author="Michael Chambers" w:date="2015-11-15T22:10:00Z"/>
+        </w:rPr>
+        <w:pPrChange w:id="31" w:author="Michael Chambers" w:date="2015-11-15T22:02:00Z">
+          <w:pPr>
+            <w:pStyle w:val="Heading4"/>
+            <w:spacing w:line="480" w:lineRule="auto"/>
+          </w:pPr>
+        </w:pPrChange>
+      </w:pPr>
+      <w:ins w:id="32" w:author="Michael Chambers" w:date="2015-11-15T21:47:00Z">
+        <w:r>
+          <w:tab/>
+        </w:r>
+      </w:ins>
+      <w:ins w:id="33" w:author="Michael Chambers" w:date="2015-11-15T21:55:00Z">
+        <w:r>
+          <w:t xml:space="preserve">In dynamic systems </w:t>
+        </w:r>
+      </w:ins>
+      <w:ins w:id="34" w:author="Michael Chambers" w:date="2015-11-15T22:06:00Z">
+        <w:r>
+          <w:t>such as</w:t>
+        </w:r>
+      </w:ins>
+      <w:ins w:id="35" w:author="Michael Chambers" w:date="2015-11-15T21:55:00Z">
+        <w:r>
+          <w:t xml:space="preserve"> the </w:t>
+        </w:r>
+      </w:ins>
+      <w:ins w:id="36" w:author="Michael Chambers" w:date="2015-11-15T22:06:00Z">
+        <w:r>
+          <w:rPr>
+            <w:i/>
+          </w:rPr>
+          <w:t>Drosophila</w:t>
+        </w:r>
+      </w:ins>
+      <w:ins w:id="37" w:author="Michael Chambers" w:date="2015-11-15T21:55:00Z">
+        <w:r>
+          <w:rPr>
+            <w:i/>
+          </w:rPr>
+          <w:t xml:space="preserve"> </w:t>
+        </w:r>
+        <w:r>
+          <w:t xml:space="preserve">embryo, </w:t>
+        </w:r>
+      </w:ins>
+      <w:ins w:id="38" w:author="Michael Chambers" w:date="2015-11-15T22:01:00Z">
+        <w:r>
+          <w:t xml:space="preserve">the transcription rates of genes </w:t>
+        </w:r>
+      </w:ins>
+      <w:ins w:id="39" w:author="Michael Chambers" w:date="2015-11-15T22:07:00Z">
+        <w:r>
+          <w:t xml:space="preserve">can rapidly </w:t>
+        </w:r>
+      </w:ins>
+      <w:ins w:id="40" w:author="Michael Chambers" w:date="2015-11-15T22:01:00Z">
+        <w:r>
+          <w:t>fluctuate i</w:t>
+        </w:r>
+        <w:r>
+          <w:t>n response to regulatory events. T</w:t>
+        </w:r>
+        <w:r>
+          <w:t xml:space="preserve">he levels of processed mRNA, as measured by transcriptome assays such as RNA-seq, </w:t>
+        </w:r>
+      </w:ins>
+      <w:ins w:id="41" w:author="Michael Chambers" w:date="2015-11-15T22:07:00Z">
+        <w:r>
+          <w:t>therefore are less</w:t>
+        </w:r>
+      </w:ins>
+      <w:ins w:id="42" w:author="Michael Chambers" w:date="2015-11-15T22:01:00Z">
+        <w:r>
+          <w:t xml:space="preserve"> accurate </w:t>
+        </w:r>
+      </w:ins>
+      <w:ins w:id="43" w:author="Michael Chambers" w:date="2015-11-15T22:07:00Z">
+        <w:r>
+          <w:t xml:space="preserve">as </w:t>
+        </w:r>
+      </w:ins>
+      <w:ins w:id="44" w:author="Michael Chambers" w:date="2015-11-15T22:01:00Z">
+        <w:r>
+          <w:t>measurements of su</w:t>
+        </w:r>
+        <w:r>
+          <w:t xml:space="preserve">ch transcription rates, as mRNA </w:t>
+        </w:r>
+        <w:r>
+          <w:t xml:space="preserve">levels are not at a steady-state. Nascent-seq is </w:t>
+        </w:r>
+      </w:ins>
+      <w:ins w:id="45" w:author="Michael Chambers" w:date="2015-11-15T22:04:00Z">
+        <w:r>
+          <w:t xml:space="preserve">one method </w:t>
+        </w:r>
+      </w:ins>
+      <w:ins w:id="46" w:author="Michael Chambers" w:date="2015-11-15T22:08:00Z">
+        <w:r>
+          <w:t>developed</w:t>
+        </w:r>
+      </w:ins>
+      <w:ins w:id="47" w:author="Michael Chambers" w:date="2015-11-15T22:04:00Z">
+        <w:r>
+          <w:t xml:space="preserve"> </w:t>
+        </w:r>
+      </w:ins>
+      <w:ins w:id="48" w:author="Michael Chambers" w:date="2015-11-15T22:08:00Z">
+        <w:r>
+          <w:t>to assay the transcription rate of genes directly in these dynamic systems, bypassing the effect of differential rates of transcript synthesis, processing, an</w:t>
+        </w:r>
+      </w:ins>
+      <w:ins w:id="49" w:author="Michael Chambers" w:date="2015-11-15T22:09:00Z">
+        <w:r>
+          <w:t>d</w:t>
+        </w:r>
+      </w:ins>
+      <w:ins w:id="50" w:author="Michael Chambers" w:date="2015-11-15T22:08:00Z">
+        <w:r>
+          <w:t xml:space="preserve"> degradation</w:t>
+        </w:r>
+      </w:ins>
+      <w:ins w:id="51" w:author="Michael Chambers" w:date="2015-11-15T22:09:00Z">
+        <w:r>
+          <w:t xml:space="preserve"> on mRNA accumulation</w:t>
+        </w:r>
+      </w:ins>
+      <w:ins w:id="52" w:author="Michael Chambers" w:date="2015-11-15T22:08:00Z">
+        <w:r>
+          <w:t>.</w:t>
+        </w:r>
+      </w:ins>
+      <w:ins w:id="53" w:author="Michael Chambers" w:date="2015-11-15T22:09:00Z">
+        <w:r>
+          <w:t xml:space="preserve"> </w:t>
+        </w:r>
+      </w:ins>
+      <w:ins w:id="54" w:author="Michael Chambers" w:date="2015-11-15T22:10:00Z">
+        <w:r>
+          <w:t>It accomplishes this by isolating and sequencing only those transcripts bound within ternary elongation complex and therefore in the process of synthesis.</w:t>
+        </w:r>
+      </w:ins>
+    </w:p>
+    <w:p>
+      <w:pPr>
+        <w:pStyle w:val="BodyText"/>
+        <w:spacing w:line="480" w:lineRule="auto"/>
+        <w:pPrChange w:id="55" w:author="Michael Chambers" w:date="2015-11-15T22:02:00Z">
+          <w:pPr>
+            <w:pStyle w:val="Heading4"/>
+            <w:spacing w:line="480" w:lineRule="auto"/>
+          </w:pPr>
+        </w:pPrChange>
+      </w:pPr>
+      <w:ins w:id="56" w:author="Michael Chambers" w:date="2015-11-15T22:10:00Z">
         <w:r>
           <w:tab/>
           <w:t>In this study, we apply Nascent-seq to embryos at multiple stages of development</w:t>
         </w:r>
       </w:ins>
-      <w:ins w:id="31" w:author="Michael Chambers" w:date="2015-11-15T22:11:00Z">
+      <w:ins w:id="57" w:author="Michael Chambers" w:date="2015-11-15T22:11:00Z">
         <w:r>
           <w:t xml:space="preserve"> to measure these transcription rates. From this data, we obtain information about the developmental stage-specific expr</w:t>
         </w:r>
@@ -208,7 +403,7 @@
           <w:t xml:space="preserve">ession of each gene, as well as the distribution of </w:t>
         </w:r>
       </w:ins>
-      <w:ins w:id="32" w:author="Michael Chambers" w:date="2015-11-15T22:33:00Z">
+      <w:ins w:id="58" w:author="Michael Chambers" w:date="2015-11-15T22:33:00Z">
         <w:r>
           <w:t xml:space="preserve">nascent transcript </w:t>
         </w:r>
@@ -219,17 +414,17 @@
           <w:t xml:space="preserve">ter serves as a readout for </w:t>
         </w:r>
       </w:ins>
-      <w:ins w:id="33" w:author="Michael Chambers" w:date="2015-11-15T22:35:00Z">
+      <w:ins w:id="59" w:author="Michael Chambers" w:date="2015-11-15T22:35:00Z">
         <w:r>
           <w:t>patterns of</w:t>
         </w:r>
       </w:ins>
-      <w:ins w:id="34" w:author="Michael Chambers" w:date="2015-11-15T22:33:00Z">
+      <w:ins w:id="60" w:author="Michael Chambers" w:date="2015-11-15T22:33:00Z">
         <w:r>
           <w:t xml:space="preserve"> accumulated positioning of RNA Polymerase II within gene </w:t>
         </w:r>
       </w:ins>
-      <w:ins w:id="35" w:author="Michael Chambers" w:date="2015-11-15T22:35:00Z">
+      <w:ins w:id="61" w:author="Michael Chambers" w:date="2015-11-15T22:35:00Z">
         <w:r>
           <w:t>bodies indicative of</w:t>
         </w:r>
@@ -237,37 +432,37 @@
           <w:t xml:space="preserve"> promoter-proximal pausing.</w:t>
         </w:r>
       </w:ins>
-      <w:ins w:id="36" w:author="Michael Chambers" w:date="2015-11-16T00:34:00Z">
+      <w:ins w:id="62" w:author="Michael Chambers" w:date="2015-11-16T00:34:00Z">
         <w:r>
           <w:t xml:space="preserve"> </w:t>
         </w:r>
       </w:ins>
-      <w:ins w:id="37" w:author="Michael Chambers" w:date="2015-11-15T22:44:00Z">
+      <w:ins w:id="63" w:author="Michael Chambers" w:date="2015-11-15T22:44:00Z">
         <w:r>
           <w:t>We</w:t>
         </w:r>
       </w:ins>
-      <w:ins w:id="38" w:author="Michael Chambers" w:date="2015-11-15T22:39:00Z">
+      <w:ins w:id="64" w:author="Michael Chambers" w:date="2015-11-15T22:39:00Z">
         <w:r>
           <w:t xml:space="preserve"> observe that Groucho-regulated genes at each stage of development are enriched for promoter-proximal paused polymerase.</w:t>
         </w:r>
       </w:ins>
-      <w:ins w:id="39" w:author="Michael Chambers" w:date="2015-11-16T00:33:00Z">
+      <w:ins w:id="65" w:author="Michael Chambers" w:date="2015-11-16T00:33:00Z">
         <w:r>
           <w:t xml:space="preserve"> This holds true of both genes with internal or adjacent Gro binding, and genes </w:t>
         </w:r>
       </w:ins>
-      <w:ins w:id="40" w:author="Michael Chambers" w:date="2015-11-16T01:19:00Z">
+      <w:ins w:id="66" w:author="Michael Chambers" w:date="2015-11-16T01:19:00Z">
         <w:r>
           <w:t>up-regulated</w:t>
         </w:r>
       </w:ins>
-      <w:ins w:id="41" w:author="Michael Chambers" w:date="2015-11-16T01:20:00Z">
+      <w:ins w:id="67" w:author="Michael Chambers" w:date="2015-11-16T01:20:00Z">
         <w:r>
           <w:t>, but not down-regulated</w:t>
         </w:r>
       </w:ins>
-      <w:ins w:id="42" w:author="Michael Chambers" w:date="2015-11-16T00:33:00Z">
+      <w:ins w:id="68" w:author="Michael Chambers" w:date="2015-11-16T00:33:00Z">
         <w:r>
           <w:t xml:space="preserve"> in Gro loss-of-functi</w:t>
         </w:r>
@@ -278,12 +473,42 @@
     </w:p>
     <w:p>
       <w:pPr>
-        <w:pStyle w:val="Heading4"/>
-        <w:spacing w:line="480" w:lineRule="auto"/>
-      </w:pPr>
-      <w:bookmarkStart w:id="43" w:name="introduction"/>
-      <w:bookmarkEnd w:id="43"/>
-      <w:r>
+        <w:rPr>
+          <w:ins w:id="69" w:author="Michael Chambers" w:date="2015-11-17T02:20:00Z"/>
+          <w:b/>
+        </w:rPr>
+      </w:pPr>
+      <w:bookmarkStart w:id="70" w:name="introduction"/>
+      <w:bookmarkEnd w:id="70"/>
+      <w:ins w:id="71" w:author="Michael Chambers" w:date="2015-11-17T02:20:00Z">
+        <w:r>
+          <w:rPr>
+            <w:b/>
+          </w:rPr>
+          <w:br w:type="page"/>
+        </w:r>
+      </w:ins>
+    </w:p>
+    <w:p>
+      <w:pPr>
+        <w:pStyle w:val="BodyText"/>
+        <w:pPrChange w:id="72" w:author="Michael Chambers" w:date="2015-11-17T02:20:00Z">
+          <w:pPr>
+            <w:pStyle w:val="Heading4"/>
+            <w:spacing w:line="480" w:lineRule="auto"/>
+          </w:pPr>
+        </w:pPrChange>
+      </w:pPr>
+      <w:r>
+        <w:rPr>
+          <w:b/>
+          <w:rPrChange w:id="73" w:author="Michael Chambers" w:date="2015-11-17T02:20:00Z">
+            <w:rPr>
+              <w:b w:val="0"/>
+              <w:bCs w:val="0"/>
+            </w:rPr>
+          </w:rPrChange>
+        </w:rPr>
         <w:lastRenderedPageBreak/>
         <w:t>Introduction</w:t>
       </w:r>
@@ -292,10 +517,26 @@
       <w:pPr>
         <w:pStyle w:val="BodyText"/>
         <w:spacing w:line="480" w:lineRule="auto"/>
+        <w:rPr>
+          <w:ins w:id="74" w:author="Michael Chambers" w:date="2015-11-17T02:20:00Z"/>
+        </w:rPr>
       </w:pPr>
       <w:r>
         <w:tab/>
       </w:r>
+    </w:p>
+    <w:p>
+      <w:pPr>
+        <w:pStyle w:val="BodyText"/>
+        <w:spacing w:line="480" w:lineRule="auto"/>
+        <w:ind w:firstLine="720"/>
+        <w:pPrChange w:id="75" w:author="Michael Chambers" w:date="2015-11-17T02:20:00Z">
+          <w:pPr>
+            <w:pStyle w:val="BodyText"/>
+            <w:spacing w:line="480" w:lineRule="auto"/>
+          </w:pPr>
+        </w:pPrChange>
+      </w:pPr>
       <w:r>
         <w:rPr>
           <w:i/>
@@ -335,12 +576,12 @@
       <w:r>
         <w:t xml:space="preserve">Of these, at least 1,000 are expressed in a spatially </w:t>
       </w:r>
-      <w:del w:id="44" w:author="Albert Courey" w:date="2015-11-13T13:54:00Z">
+      <w:del w:id="76" w:author="Albert Courey" w:date="2015-11-13T13:54:00Z">
         <w:r>
           <w:delText xml:space="preserve">constricted </w:delText>
         </w:r>
       </w:del>
-      <w:ins w:id="45" w:author="Albert Courey" w:date="2015-11-13T13:54:00Z">
+      <w:ins w:id="77" w:author="Albert Courey" w:date="2015-11-13T13:54:00Z">
         <w:r>
           <w:t xml:space="preserve">restricted </w:t>
         </w:r>
@@ -452,12 +693,12 @@
       <w:r>
         <w:t xml:space="preserve">the zinc-finger </w:t>
       </w:r>
-      <w:del w:id="46" w:author="Albert Courey" w:date="2015-11-13T13:55:00Z">
+      <w:del w:id="78" w:author="Albert Courey" w:date="2015-11-13T13:55:00Z">
         <w:r>
           <w:delText xml:space="preserve">TF </w:delText>
         </w:r>
       </w:del>
-      <w:ins w:id="47" w:author="Albert Courey" w:date="2015-11-13T13:55:00Z">
+      <w:ins w:id="79" w:author="Albert Courey" w:date="2015-11-13T13:55:00Z">
         <w:r>
           <w:t xml:space="preserve">transcription factor </w:t>
         </w:r>
@@ -552,7 +793,7 @@
         <w:tab/>
         <w:t>Nascent-seq has been successfully applied to track the transcriptional changes in a number of biological contexts, including macrophages</w:t>
       </w:r>
-      <w:ins w:id="48" w:author="Albert Courey" w:date="2015-11-13T13:56:00Z">
+      <w:ins w:id="80" w:author="Albert Courey" w:date="2015-11-13T13:56:00Z">
         <w:r>
           <w:t xml:space="preserve"> </w:t>
         </w:r>
@@ -578,7 +819,7 @@
       <w:r>
         <w:t xml:space="preserve">, where it was utilized to obtain a timeline of transcriptional changes following induction of an immune response, </w:t>
       </w:r>
-      <w:del w:id="49" w:author="Albert Courey" w:date="2015-11-13T13:57:00Z">
+      <w:del w:id="81" w:author="Albert Courey" w:date="2015-11-13T13:57:00Z">
         <w:r>
           <w:delText xml:space="preserve">as well as in </w:delText>
         </w:r>
@@ -604,12 +845,12 @@
       <w:r>
         <w:t xml:space="preserve">, </w:t>
       </w:r>
-      <w:del w:id="50" w:author="Albert Courey" w:date="2015-11-13T13:57:00Z">
+      <w:del w:id="82" w:author="Albert Courey" w:date="2015-11-13T13:57:00Z">
         <w:r>
           <w:delText>as well as</w:delText>
         </w:r>
       </w:del>
-      <w:ins w:id="51" w:author="Albert Courey" w:date="2015-11-13T13:57:00Z">
+      <w:ins w:id="83" w:author="Albert Courey" w:date="2015-11-13T13:57:00Z">
         <w:r>
           <w:t>and</w:t>
         </w:r>
@@ -617,7 +858,7 @@
       <w:r>
         <w:t xml:space="preserve"> circadian transcript cycling</w:t>
       </w:r>
-      <w:ins w:id="52" w:author="Albert Courey" w:date="2015-11-13T13:57:00Z">
+      <w:ins w:id="84" w:author="Albert Courey" w:date="2015-11-13T13:57:00Z">
         <w:r>
           <w:t xml:space="preserve"> </w:t>
         </w:r>
@@ -650,7 +891,7 @@
         <w:tab/>
         <w:t>Integrating this data with whole RNA-seq data will additionally aid in eliminating false-positives from our derived list of Grouch</w:t>
       </w:r>
-      <w:ins w:id="53" w:author="Albert Courey" w:date="2015-11-13T13:58:00Z">
+      <w:ins w:id="85" w:author="Albert Courey" w:date="2015-11-13T13:58:00Z">
         <w:r>
           <w:t>o</w:t>
         </w:r>
@@ -667,12 +908,43 @@
     </w:p>
     <w:p>
       <w:pPr>
-        <w:pStyle w:val="Heading4"/>
-        <w:spacing w:line="480" w:lineRule="auto"/>
-      </w:pPr>
-      <w:bookmarkStart w:id="54" w:name="materials-methods"/>
-      <w:bookmarkEnd w:id="54"/>
-      <w:r>
+        <w:rPr>
+          <w:ins w:id="86" w:author="Michael Chambers" w:date="2015-11-17T02:21:00Z"/>
+          <w:rFonts w:asciiTheme="majorHAnsi" w:eastAsiaTheme="majorEastAsia" w:hAnsiTheme="majorHAnsi" w:cstheme="majorBidi"/>
+          <w:b/>
+          <w:bCs/>
+          <w:color w:val="4F81BD" w:themeColor="accent1"/>
+        </w:rPr>
+      </w:pPr>
+      <w:bookmarkStart w:id="87" w:name="materials-methods"/>
+      <w:bookmarkEnd w:id="87"/>
+      <w:ins w:id="88" w:author="Michael Chambers" w:date="2015-11-17T02:21:00Z">
+        <w:r>
+          <w:br w:type="page"/>
+        </w:r>
+      </w:ins>
+    </w:p>
+    <w:p>
+      <w:pPr>
+        <w:pStyle w:val="BodyText"/>
+        <w:pPrChange w:id="89" w:author="Michael Chambers" w:date="2015-11-17T02:21:00Z">
+          <w:pPr>
+            <w:pStyle w:val="Heading4"/>
+            <w:spacing w:line="480" w:lineRule="auto"/>
+          </w:pPr>
+        </w:pPrChange>
+      </w:pPr>
+      <w:r>
+        <w:rPr>
+          <w:b/>
+          <w:rPrChange w:id="90" w:author="Michael Chambers" w:date="2015-11-17T02:21:00Z">
+            <w:rPr>
+              <w:b w:val="0"/>
+              <w:bCs w:val="0"/>
+            </w:rPr>
+          </w:rPrChange>
+        </w:rPr>
+        <w:lastRenderedPageBreak/>
         <w:t>Materials &amp; Methods</w:t>
       </w:r>
     </w:p>
@@ -681,13 +953,23 @@
         <w:pStyle w:val="BodyText"/>
         <w:spacing w:line="480" w:lineRule="auto"/>
         <w:rPr>
+          <w:ins w:id="91" w:author="Michael Chambers" w:date="2015-11-17T02:21:00Z"/>
           <w:i/>
         </w:rPr>
       </w:pPr>
-      <w:r>
+    </w:p>
+    <w:p>
+      <w:pPr>
+        <w:pStyle w:val="BodyText"/>
+        <w:spacing w:line="480" w:lineRule="auto"/>
         <w:rPr>
           <w:i/>
         </w:rPr>
+      </w:pPr>
+      <w:r>
+        <w:rPr>
+          <w:i/>
+        </w:rPr>
         <w:t>Chromatin-associated RNA isolation in embryos</w:t>
       </w:r>
     </w:p>
@@ -695,41 +977,44 @@
       <w:pPr>
         <w:pStyle w:val="BodyText"/>
         <w:spacing w:line="480" w:lineRule="auto"/>
+        <w:ind w:firstLine="720"/>
+        <w:pPrChange w:id="92" w:author="Michael Chambers" w:date="2015-11-17T02:21:00Z">
+          <w:pPr>
+            <w:pStyle w:val="BodyText"/>
+            <w:spacing w:line="480" w:lineRule="auto"/>
+          </w:pPr>
+        </w:pPrChange>
       </w:pPr>
       <w:r>
         <w:t>Wild-type</w:t>
       </w:r>
-      <w:ins w:id="55" w:author="Michael Chambers" w:date="2015-11-16T15:23:00Z">
+      <w:ins w:id="93" w:author="Michael Chambers" w:date="2015-11-16T15:23:00Z">
         <w:r>
           <w:t xml:space="preserve"> (OregonR)</w:t>
         </w:r>
       </w:ins>
       <w:r>
-        <w:t xml:space="preserve"> fly embryos were collected in three 2.5 hour cohorts beginning 1.5 hours post-deposition. Between 3 to 5 grams of embryos were utilized for each </w:t>
-      </w:r>
-      <w:r>
-        <w:lastRenderedPageBreak/>
-        <w:t xml:space="preserve">fractionation. The chromatin-associated RNA isolation protocol was adapted from Nechaev et al. (2010) and Khodor et al. (2011). Embryos were dechorionated in 50% bleach for 90 sec and transferred to a chilled Dounce homogenizer. Embryos were then rinsed </w:t>
+        <w:t xml:space="preserve"> fly embryos were collected in three 2.5 hour cohorts beginning 1.5 hours post-deposition. Between 3 to 5 grams of embryos were utilized for each fractionation. The chromatin-associated RNA isolation protocol was adapted from Nechaev et al. (2010) and Khodor et al. (2011). Embryos were dechorionated in 50% bleach for 90 sec and transferred to a chilled Dounce homogenizer. Embryos were then rinsed </w:t>
       </w:r>
       <w:r>
         <w:t xml:space="preserve">three times with </w:t>
       </w:r>
-      <w:del w:id="56" w:author="Michael Chambers" w:date="2015-11-16T00:45:00Z">
+      <w:del w:id="94" w:author="Michael Chambers" w:date="2015-11-16T00:45:00Z">
         <w:r>
           <w:delText xml:space="preserve">5 </w:delText>
         </w:r>
       </w:del>
-      <w:ins w:id="57" w:author="Michael Chambers" w:date="2015-11-16T00:45:00Z">
+      <w:ins w:id="95" w:author="Michael Chambers" w:date="2015-11-16T00:45:00Z">
         <w:r>
           <w:t xml:space="preserve">25 </w:t>
         </w:r>
       </w:ins>
-      <w:del w:id="58" w:author="Michael Chambers" w:date="2015-11-16T00:45:00Z">
+      <w:del w:id="96" w:author="Michael Chambers" w:date="2015-11-16T00:45:00Z">
         <w:r>
           <w:delText xml:space="preserve">volumes </w:delText>
         </w:r>
       </w:del>
-      <w:ins w:id="59" w:author="Michael Chambers" w:date="2015-11-16T00:45:00Z">
+      <w:ins w:id="97" w:author="Michael Chambers" w:date="2015-11-16T00:45:00Z">
         <w:r>
           <w:t xml:space="preserve">ml </w:t>
         </w:r>
@@ -755,7 +1040,7 @@
       <w:r>
         <w:t xml:space="preserve">; 0.1% Triton X-100; 1 mM DTT; 0.1 mM PMSF; 0.1x RNAase inhibitor). Embryos were then suspended in </w:t>
       </w:r>
-      <w:del w:id="60" w:author="Michael Chambers" w:date="2015-11-16T00:45:00Z">
+      <w:del w:id="98" w:author="Michael Chambers" w:date="2015-11-16T00:45:00Z">
         <w:r>
           <w:delText>5 volumes of</w:delText>
         </w:r>
@@ -763,7 +1048,7 @@
       <w:r>
         <w:t xml:space="preserve"> homogenization buffer containing 0.3</w:t>
       </w:r>
-      <w:ins w:id="61" w:author="Albert Courey" w:date="2015-11-13T13:58:00Z">
+      <w:ins w:id="99" w:author="Albert Courey" w:date="2015-11-13T13:58:00Z">
         <w:r>
           <w:t xml:space="preserve"> </w:t>
         </w:r>
@@ -771,12 +1056,12 @@
       <w:r>
         <w:t>M</w:t>
       </w:r>
-      <w:ins w:id="62" w:author="Michael Chambers" w:date="2015-11-16T00:45:00Z">
+      <w:ins w:id="100" w:author="Michael Chambers" w:date="2015-11-16T00:45:00Z">
         <w:r>
           <w:t xml:space="preserve"> (15 ml) </w:t>
         </w:r>
       </w:ins>
-      <w:del w:id="63" w:author="Michael Chambers" w:date="2015-11-16T00:45:00Z">
+      <w:del w:id="101" w:author="Michael Chambers" w:date="2015-11-16T00:45:00Z">
         <w:r>
           <w:delText xml:space="preserve"> </w:delText>
         </w:r>
@@ -784,19 +1069,19 @@
       <w:r>
         <w:t>sucrose and dounced five times each with loose and tight pestles. Embryo lysate was filtered through 50-micron nylon cell strainer. Clarified lysate</w:t>
       </w:r>
-      <w:ins w:id="64" w:author="Michael Chambers" w:date="2015-11-16T00:45:00Z">
+      <w:ins w:id="102" w:author="Michael Chambers" w:date="2015-11-16T00:45:00Z">
         <w:r>
           <w:t xml:space="preserve"> </w:t>
         </w:r>
       </w:ins>
-      <w:ins w:id="65" w:author="Albert Courey" w:date="2015-11-13T14:03:00Z">
-        <w:del w:id="66" w:author="Michael Chambers" w:date="2015-11-16T00:45:00Z">
+      <w:ins w:id="103" w:author="Albert Courey" w:date="2015-11-13T14:03:00Z">
+        <w:del w:id="104" w:author="Michael Chambers" w:date="2015-11-16T00:45:00Z">
           <w:r>
             <w:delText xml:space="preserve"> (x ml)</w:delText>
           </w:r>
         </w:del>
       </w:ins>
-      <w:del w:id="67" w:author="Michael Chambers" w:date="2015-11-16T00:45:00Z">
+      <w:del w:id="105" w:author="Michael Chambers" w:date="2015-11-16T00:45:00Z">
         <w:r>
           <w:delText xml:space="preserve"> </w:delText>
         </w:r>
@@ -804,17 +1089,17 @@
       <w:r>
         <w:t xml:space="preserve">was layered over a sucrose cushion </w:t>
       </w:r>
-      <w:commentRangeStart w:id="68"/>
-      <w:del w:id="69" w:author="Albert Courey" w:date="2015-11-13T14:02:00Z">
+      <w:commentRangeStart w:id="106"/>
+      <w:del w:id="107" w:author="Albert Courey" w:date="2015-11-13T14:02:00Z">
         <w:r>
           <w:delText>gradient</w:delText>
         </w:r>
-        <w:commentRangeEnd w:id="68"/>
+        <w:commentRangeEnd w:id="106"/>
         <w:r>
           <w:rPr>
             <w:rStyle w:val="CommentReference"/>
           </w:rPr>
-          <w:commentReference w:id="68"/>
+          <w:commentReference w:id="106"/>
         </w:r>
         <w:r>
           <w:delText xml:space="preserve"> </w:delText>
@@ -823,23 +1108,23 @@
       <w:r>
         <w:t xml:space="preserve">consisting of </w:t>
       </w:r>
-      <w:ins w:id="70" w:author="Albert Courey" w:date="2015-11-13T14:02:00Z">
+      <w:ins w:id="108" w:author="Albert Courey" w:date="2015-11-13T14:02:00Z">
         <w:r>
           <w:t xml:space="preserve">a layer of 1.7 M sucrose </w:t>
         </w:r>
       </w:ins>
-      <w:ins w:id="71" w:author="Albert Courey" w:date="2015-11-13T14:04:00Z">
+      <w:ins w:id="109" w:author="Albert Courey" w:date="2015-11-13T14:04:00Z">
         <w:r>
           <w:t>(</w:t>
         </w:r>
       </w:ins>
-      <w:ins w:id="72" w:author="Michael Chambers" w:date="2015-11-16T00:45:00Z">
+      <w:ins w:id="110" w:author="Michael Chambers" w:date="2015-11-16T00:45:00Z">
         <w:r>
           <w:t>15</w:t>
         </w:r>
       </w:ins>
-      <w:ins w:id="73" w:author="Albert Courey" w:date="2015-11-13T14:04:00Z">
-        <w:del w:id="74" w:author="Michael Chambers" w:date="2015-11-16T00:45:00Z">
+      <w:ins w:id="111" w:author="Albert Courey" w:date="2015-11-13T14:04:00Z">
+        <w:del w:id="112" w:author="Michael Chambers" w:date="2015-11-16T00:45:00Z">
           <w:r>
             <w:delText>y</w:delText>
           </w:r>
@@ -848,23 +1133,23 @@
           <w:t xml:space="preserve"> ml) </w:t>
         </w:r>
       </w:ins>
-      <w:ins w:id="75" w:author="Albert Courey" w:date="2015-11-13T14:02:00Z">
+      <w:ins w:id="113" w:author="Albert Courey" w:date="2015-11-13T14:02:00Z">
         <w:r>
           <w:t xml:space="preserve">underneath a layer of 3 M sucrose </w:t>
         </w:r>
       </w:ins>
-      <w:ins w:id="76" w:author="Albert Courey" w:date="2015-11-13T14:04:00Z">
+      <w:ins w:id="114" w:author="Albert Courey" w:date="2015-11-13T14:04:00Z">
         <w:r>
           <w:t>(</w:t>
         </w:r>
       </w:ins>
-      <w:ins w:id="77" w:author="Michael Chambers" w:date="2015-11-16T00:45:00Z">
+      <w:ins w:id="115" w:author="Michael Chambers" w:date="2015-11-16T00:45:00Z">
         <w:r>
           <w:t>15</w:t>
         </w:r>
       </w:ins>
-      <w:ins w:id="78" w:author="Albert Courey" w:date="2015-11-13T14:04:00Z">
-        <w:del w:id="79" w:author="Michael Chambers" w:date="2015-11-16T00:45:00Z">
+      <w:ins w:id="116" w:author="Albert Courey" w:date="2015-11-13T14:04:00Z">
+        <w:del w:id="117" w:author="Michael Chambers" w:date="2015-11-16T00:45:00Z">
           <w:r>
             <w:delText>z</w:delText>
           </w:r>
@@ -873,27 +1158,27 @@
           <w:t xml:space="preserve"> ml) </w:t>
         </w:r>
       </w:ins>
-      <w:ins w:id="80" w:author="Albert Courey" w:date="2015-11-13T14:02:00Z">
+      <w:ins w:id="118" w:author="Albert Courey" w:date="2015-11-13T14:02:00Z">
         <w:r>
           <w:t>in homogenization buffer.</w:t>
         </w:r>
       </w:ins>
-      <w:del w:id="81" w:author="Albert Courey" w:date="2015-11-13T14:04:00Z">
+      <w:del w:id="119" w:author="Albert Courey" w:date="2015-11-13T14:04:00Z">
         <w:r>
           <w:delText>equal volumes</w:delText>
         </w:r>
       </w:del>
-      <w:ins w:id="82" w:author="Albert Courey" w:date="2015-11-13T14:03:00Z">
+      <w:ins w:id="120" w:author="Albert Courey" w:date="2015-11-13T14:03:00Z">
         <w:r>
           <w:t>. The samples</w:t>
         </w:r>
       </w:ins>
-      <w:ins w:id="83" w:author="Albert Courey" w:date="2015-11-13T14:04:00Z">
+      <w:ins w:id="121" w:author="Albert Courey" w:date="2015-11-13T14:04:00Z">
         <w:r>
           <w:t xml:space="preserve"> were </w:t>
         </w:r>
       </w:ins>
-      <w:del w:id="84" w:author="Albert Courey" w:date="2015-11-13T14:03:00Z">
+      <w:del w:id="122" w:author="Albert Courey" w:date="2015-11-13T14:03:00Z">
         <w:r>
           <w:delText xml:space="preserve"> of homogenization buffer containing 0.8 and 1.7M sucrose and </w:delText>
         </w:r>
@@ -931,12 +1216,12 @@
       <w:r>
         <w:t xml:space="preserve">While gently vortexing, an equal volume of NUN buffer (25 mM HEPES-KOH pH 7.6; 300 mM NaCl; 1M urea; 1% NP-40; 1 mM DTT; 0.1 mM PMSF) was added drop-by-drop over a period 5 minutes. Condensed chromatin </w:t>
       </w:r>
-      <w:del w:id="85" w:author="Albert Courey" w:date="2015-11-13T14:05:00Z">
+      <w:del w:id="123" w:author="Albert Courey" w:date="2015-11-13T14:05:00Z">
         <w:r>
           <w:delText>should become</w:delText>
         </w:r>
       </w:del>
-      <w:ins w:id="86" w:author="Albert Courey" w:date="2015-11-13T14:05:00Z">
+      <w:ins w:id="124" w:author="Albert Courey" w:date="2015-11-13T14:05:00Z">
         <w:r>
           <w:t>became</w:t>
         </w:r>
@@ -944,20 +1229,24 @@
       <w:r>
         <w:t xml:space="preserve"> visible as a fluffy white precipitate. The solution was then incubated for 20 min on ice and centrifuged at 14</w:t>
       </w:r>
-      <w:ins w:id="87" w:author="Albert Courey" w:date="2015-11-13T14:05:00Z">
+      <w:ins w:id="125" w:author="Albert Courey" w:date="2015-11-13T14:05:00Z">
         <w:r>
           <w:t xml:space="preserve">,000 </w:t>
         </w:r>
       </w:ins>
-      <w:del w:id="88" w:author="Albert Courey" w:date="2015-11-13T14:05:00Z">
+      <w:del w:id="126" w:author="Albert Courey" w:date="2015-11-13T14:05:00Z">
         <w:r>
           <w:delText xml:space="preserve">k </w:delText>
         </w:r>
       </w:del>
       <w:r>
-        <w:t xml:space="preserve">rpm for 30 min at 4˚C. The supernatant (primarily nucleoplasm) was discarded and the pellet was resuspended in Trizol reagent (Qiagen). RNA was then purified following </w:t>
-      </w:r>
-      <w:ins w:id="89" w:author="Albert Courey" w:date="2015-11-13T14:06:00Z">
+        <w:t xml:space="preserve">rpm for 30 min at 4˚C. The supernatant (primarily nucleoplasm) was discarded and the pellet was </w:t>
+      </w:r>
+      <w:r>
+        <w:lastRenderedPageBreak/>
+        <w:t xml:space="preserve">resuspended in Trizol reagent (Qiagen). RNA was then purified following </w:t>
+      </w:r>
+      <w:ins w:id="127" w:author="Albert Courey" w:date="2015-11-13T14:06:00Z">
         <w:r>
           <w:t xml:space="preserve">the </w:t>
         </w:r>
@@ -965,7 +1254,7 @@
       <w:r>
         <w:t>manufacturer’s protocol</w:t>
       </w:r>
-      <w:del w:id="90" w:author="Albert Courey" w:date="2015-11-13T14:06:00Z">
+      <w:del w:id="128" w:author="Albert Courey" w:date="2015-11-13T14:06:00Z">
         <w:r>
           <w:delText>s</w:delText>
         </w:r>
@@ -979,7 +1268,7 @@
         <w:pStyle w:val="BodyText"/>
         <w:spacing w:line="480" w:lineRule="auto"/>
         <w:rPr>
-          <w:ins w:id="91" w:author="Michael Chambers" w:date="2015-11-16T00:47:00Z"/>
+          <w:ins w:id="129" w:author="Michael Chambers" w:date="2015-11-16T00:47:00Z"/>
           <w:i/>
         </w:rPr>
       </w:pPr>
@@ -989,7 +1278,7 @@
         <w:pStyle w:val="BodyText"/>
         <w:spacing w:line="480" w:lineRule="auto"/>
         <w:rPr>
-          <w:ins w:id="92" w:author="Michael Chambers" w:date="2015-11-14T16:10:00Z"/>
+          <w:ins w:id="130" w:author="Michael Chambers" w:date="2015-11-14T16:10:00Z"/>
           <w:i/>
         </w:rPr>
       </w:pPr>
@@ -1004,13 +1293,19 @@
       <w:pPr>
         <w:pStyle w:val="BodyText"/>
         <w:spacing w:line="480" w:lineRule="auto"/>
-        <w:rPr>
-          <w:ins w:id="93" w:author="Michael Chambers" w:date="2015-11-14T16:10:00Z"/>
-        </w:rPr>
-      </w:pPr>
-      <w:ins w:id="94" w:author="Michael Chambers" w:date="2015-11-14T16:10:00Z">
-        <w:r>
-          <w:lastRenderedPageBreak/>
+        <w:ind w:firstLine="720"/>
+        <w:rPr>
+          <w:ins w:id="131" w:author="Michael Chambers" w:date="2015-11-14T16:10:00Z"/>
+        </w:rPr>
+        <w:pPrChange w:id="132" w:author="Michael Chambers" w:date="2015-11-17T02:21:00Z">
+          <w:pPr>
+            <w:pStyle w:val="BodyText"/>
+            <w:spacing w:line="480" w:lineRule="auto"/>
+          </w:pPr>
+        </w:pPrChange>
+      </w:pPr>
+      <w:ins w:id="133" w:author="Michael Chambers" w:date="2015-11-14T16:10:00Z">
+        <w:r>
           <w:t xml:space="preserve">RNA samples were depleted of ribosomal, poly(A)+, and additional RNA contaminants through an affinity depletion procedure adopted from Khodor et a. (2011). An equimolar mixture of biotinylated affinity oligomers (Table 3-1; Eurofins MWG Operon) was added to 6 µg of purified RNA in annealing buffer (10 mM EDTA; 0.5x SSC) in a volume of 100 µl. RNA was denatured at 75˚C for 5 min and annealed at 37˚C for 30 min. Annealed mixture was added to 1ml streptavidin paramagnetic beads (Promega) and incubated at 25˚C for 15 min, followed by 2 hours at 4˚C with gentle rocking, and the supernatant retained for library preparation. This procedure was performed twice per sample. </w:t>
         </w:r>
       </w:ins>
@@ -1020,7 +1315,7 @@
         <w:pStyle w:val="BodyText"/>
         <w:spacing w:line="480" w:lineRule="auto"/>
         <w:rPr>
-          <w:ins w:id="95" w:author="Albert Courey" w:date="2015-11-13T14:06:00Z"/>
+          <w:ins w:id="134" w:author="Albert Courey" w:date="2015-11-13T14:06:00Z"/>
           <w:i/>
         </w:rPr>
       </w:pPr>
@@ -1030,12 +1325,12 @@
         <w:pStyle w:val="BodyText"/>
         <w:spacing w:line="480" w:lineRule="auto"/>
         <w:rPr>
-          <w:del w:id="96" w:author="Michael Chambers" w:date="2015-11-14T16:10:00Z"/>
+          <w:del w:id="135" w:author="Michael Chambers" w:date="2015-11-14T16:10:00Z"/>
           <w:i/>
         </w:rPr>
       </w:pPr>
-      <w:ins w:id="97" w:author="Albert Courey" w:date="2015-11-13T14:06:00Z">
-        <w:del w:id="98" w:author="Michael Chambers" w:date="2015-11-14T16:10:00Z">
+      <w:ins w:id="136" w:author="Albert Courey" w:date="2015-11-13T14:06:00Z">
+        <w:del w:id="137" w:author="Michael Chambers" w:date="2015-11-14T16:10:00Z">
           <w:r>
             <w:rPr>
               <w:i/>
@@ -1064,11 +1359,18 @@
       <w:pPr>
         <w:pStyle w:val="BodyText"/>
         <w:spacing w:line="480" w:lineRule="auto"/>
-        <w:rPr>
-          <w:ins w:id="99" w:author="Michael Chambers" w:date="2015-11-14T16:10:00Z"/>
-        </w:rPr>
-      </w:pPr>
-      <w:ins w:id="100" w:author="Michael Chambers" w:date="2015-11-14T16:10:00Z">
+        <w:ind w:firstLine="720"/>
+        <w:rPr>
+          <w:ins w:id="138" w:author="Michael Chambers" w:date="2015-11-14T16:10:00Z"/>
+        </w:rPr>
+        <w:pPrChange w:id="139" w:author="Michael Chambers" w:date="2015-11-17T02:21:00Z">
+          <w:pPr>
+            <w:pStyle w:val="BodyText"/>
+            <w:spacing w:line="480" w:lineRule="auto"/>
+          </w:pPr>
+        </w:pPrChange>
+      </w:pPr>
+      <w:ins w:id="140" w:author="Michael Chambers" w:date="2015-11-14T16:10:00Z">
         <w:r>
           <w:t xml:space="preserve">rRNA-depleted RNA was concentrated via ethanol precipitation. Size distribution of samples was determined via Agilent 2100 Bioanalyzer (Agilent Technologies). Indexed RNA-seq libraries were generated with the ScriptSeq v2 RNA-seq Library Preparation Kit (Epicentre). Sequencing was performed on Illumia HiSeq 2000 sequencing platform (High Throughput Sequencing Core Facility, Broad Stem Cell Research Center, UCLA). Reads were demultiplex via custom scripts and mapped to the BDGP5/dm3 </w:t>
         </w:r>
@@ -1079,7 +1381,11 @@
           <w:t xml:space="preserve">D. melanogaster </w:t>
         </w:r>
         <w:r>
-          <w:t>genome with Tophat2 (v2.1.0) {Kim, 2013 #1817} using the following parameters: -g 1 –solexa1.3-quals. A gene model annotation (iGenomes UCSC dm3) was provided as a mapping guide. Assignment of mapped reads to transcripts was performed with HTSeq {IAnders, 2015 #3027}.</w:t>
+          <w:t>genome with Tophat2 (v2.1.0) {Kim, 2013 #1817} using the following parameters: -g 1 –solexa1.3-</w:t>
+        </w:r>
+        <w:r>
+          <w:lastRenderedPageBreak/>
+          <w:t>quals. A gene model annotation (iGenomes UCSC dm3) was provided as a mapping guide. Assignment of mapped reads to transcripts was performed with HTSeq {IAnders, 2015 #3027}.</w:t>
         </w:r>
       </w:ins>
     </w:p>
@@ -1088,11 +1394,11 @@
         <w:pStyle w:val="BodyText"/>
         <w:spacing w:line="480" w:lineRule="auto"/>
         <w:rPr>
-          <w:ins w:id="101" w:author="Michael Chambers" w:date="2015-11-14T16:11:00Z"/>
+          <w:ins w:id="141" w:author="Michael Chambers" w:date="2015-11-14T16:11:00Z"/>
           <w:i/>
         </w:rPr>
       </w:pPr>
-      <w:ins w:id="102" w:author="Michael Chambers" w:date="2015-11-14T16:11:00Z">
+      <w:ins w:id="142" w:author="Michael Chambers" w:date="2015-11-14T16:11:00Z">
         <w:r>
           <w:rPr>
             <w:i/>
@@ -1105,32 +1411,38 @@
       <w:pPr>
         <w:pStyle w:val="BodyText"/>
         <w:spacing w:line="480" w:lineRule="auto"/>
-        <w:rPr>
-          <w:ins w:id="103" w:author="Michael Chambers" w:date="2015-11-14T16:11:00Z"/>
-        </w:rPr>
-      </w:pPr>
-      <w:ins w:id="104" w:author="Michael Chambers" w:date="2015-11-14T16:11:00Z">
-        <w:r>
-          <w:lastRenderedPageBreak/>
+        <w:ind w:firstLine="720"/>
+        <w:rPr>
+          <w:ins w:id="143" w:author="Michael Chambers" w:date="2015-11-14T16:11:00Z"/>
+        </w:rPr>
+        <w:pPrChange w:id="144" w:author="Michael Chambers" w:date="2015-11-17T02:21:00Z">
+          <w:pPr>
+            <w:pStyle w:val="BodyText"/>
+            <w:spacing w:line="480" w:lineRule="auto"/>
+          </w:pPr>
+        </w:pPrChange>
+      </w:pPr>
+      <w:ins w:id="145" w:author="Michael Chambers" w:date="2015-11-14T16:11:00Z">
+        <w:r>
           <w:t xml:space="preserve">Mean normalized transcript expression levels (FPKM) were generated with DESeq2 (v1.10.0) {Love, 2014 #3031}. </w:t>
         </w:r>
       </w:ins>
-      <w:ins w:id="105" w:author="Michael Chambers" w:date="2015-11-16T00:46:00Z">
+      <w:ins w:id="146" w:author="Michael Chambers" w:date="2015-11-16T00:46:00Z">
         <w:r>
           <w:t xml:space="preserve">Significant changes in transcript abundance were quantified with the same software by comparison with poly(A)+ RNA-seq from wild-type </w:t>
         </w:r>
       </w:ins>
-      <w:ins w:id="106" w:author="Michael Chambers" w:date="2015-11-16T00:47:00Z">
+      <w:ins w:id="147" w:author="Michael Chambers" w:date="2015-11-16T00:47:00Z">
         <w:r>
           <w:t>embryo data described in Chapter 2 of this thesis.</w:t>
         </w:r>
       </w:ins>
-      <w:ins w:id="107" w:author="Michael Chambers" w:date="2015-11-16T00:46:00Z">
+      <w:ins w:id="148" w:author="Michael Chambers" w:date="2015-11-16T00:46:00Z">
         <w:r>
           <w:t xml:space="preserve"> </w:t>
         </w:r>
       </w:ins>
-      <w:ins w:id="108" w:author="Michael Chambers" w:date="2015-11-14T16:11:00Z">
+      <w:ins w:id="149" w:author="Michael Chambers" w:date="2015-11-14T16:11:00Z">
         <w:r>
           <w:t xml:space="preserve">RNA-seq read mapping density analysis was performed using PicardTools (http://broadinstitute.github.io/picard/). Additional metagene analysis was performed using the ‘metagene’ package of R/Bioconductor {Beauparlant, 2014 #3167}. </w:t>
         </w:r>
@@ -1141,12 +1453,12 @@
         <w:pStyle w:val="BodyText"/>
         <w:spacing w:line="480" w:lineRule="auto"/>
         <w:rPr>
-          <w:del w:id="109" w:author="Michael Chambers" w:date="2015-11-14T16:10:00Z"/>
+          <w:del w:id="150" w:author="Michael Chambers" w:date="2015-11-14T16:10:00Z"/>
           <w:i/>
         </w:rPr>
       </w:pPr>
-      <w:ins w:id="110" w:author="Albert Courey" w:date="2015-11-13T14:06:00Z">
-        <w:del w:id="111" w:author="Michael Chambers" w:date="2015-11-14T16:10:00Z">
+      <w:ins w:id="151" w:author="Albert Courey" w:date="2015-11-13T14:06:00Z">
+        <w:del w:id="152" w:author="Michael Chambers" w:date="2015-11-14T16:10:00Z">
           <w:r>
             <w:rPr>
               <w:i/>
@@ -1164,22 +1476,74 @@
           <w:i/>
         </w:rPr>
       </w:pPr>
-      <w:bookmarkStart w:id="112" w:name="results"/>
-      <w:bookmarkEnd w:id="112"/>
-    </w:p>
-    <w:p>
-      <w:pPr>
-        <w:pStyle w:val="Heading4"/>
-        <w:spacing w:line="480" w:lineRule="auto"/>
-      </w:pPr>
-      <w:r>
+      <w:bookmarkStart w:id="153" w:name="results"/>
+      <w:bookmarkEnd w:id="153"/>
+    </w:p>
+    <w:p>
+      <w:pPr>
+        <w:rPr>
+          <w:ins w:id="154" w:author="Michael Chambers" w:date="2015-11-17T02:21:00Z"/>
+          <w:b/>
+        </w:rPr>
+      </w:pPr>
+      <w:ins w:id="155" w:author="Michael Chambers" w:date="2015-11-17T02:21:00Z">
+        <w:r>
+          <w:rPr>
+            <w:b/>
+          </w:rPr>
+          <w:br w:type="page"/>
+        </w:r>
+      </w:ins>
+    </w:p>
+    <w:p>
+      <w:pPr>
+        <w:pStyle w:val="BodyText"/>
+        <w:spacing w:line="480" w:lineRule="auto"/>
+        <w:rPr>
+          <w:del w:id="156" w:author="Michael Chambers" w:date="2015-11-17T02:21:00Z"/>
+          <w:rPrChange w:id="157" w:author="Michael Chambers" w:date="2015-11-17T02:21:00Z">
+            <w:rPr>
+              <w:del w:id="158" w:author="Michael Chambers" w:date="2015-11-17T02:21:00Z"/>
+            </w:rPr>
+          </w:rPrChange>
+        </w:rPr>
+        <w:pPrChange w:id="159" w:author="Michael Chambers" w:date="2015-11-17T02:21:00Z">
+          <w:pPr>
+            <w:pStyle w:val="Heading4"/>
+            <w:spacing w:line="480" w:lineRule="auto"/>
+          </w:pPr>
+        </w:pPrChange>
+      </w:pPr>
+      <w:r>
+        <w:rPr>
+          <w:b/>
+          <w:rPrChange w:id="160" w:author="Michael Chambers" w:date="2015-11-17T02:21:00Z">
+            <w:rPr>
+              <w:b w:val="0"/>
+              <w:bCs w:val="0"/>
+            </w:rPr>
+          </w:rPrChange>
+        </w:rPr>
+        <w:lastRenderedPageBreak/>
         <w:t>Results</w:t>
       </w:r>
     </w:p>
     <w:p>
       <w:pPr>
+        <w:spacing w:line="480" w:lineRule="auto"/>
+        <w:rPr>
+          <w:del w:id="161" w:author="Michael Chambers" w:date="2015-11-17T02:21:00Z"/>
+          <w:i/>
+        </w:rPr>
+      </w:pPr>
+    </w:p>
+    <w:p>
+      <w:pPr>
         <w:pStyle w:val="BodyText"/>
         <w:spacing w:line="480" w:lineRule="auto"/>
+        <w:rPr>
+          <w:ins w:id="162" w:author="Michael Chambers" w:date="2015-11-17T02:21:00Z"/>
+        </w:rPr>
       </w:pPr>
     </w:p>
     <w:p>
@@ -1306,80 +1670,162 @@
         <w:t xml:space="preserve"> enriched for histones and de</w:t>
       </w:r>
       <w:r>
-        <w:t xml:space="preserve">ficient </w:t>
+        <w:t xml:space="preserve">ficient for </w:t>
+      </w:r>
+      <w:r>
+        <w:t>a cytoplasmic marker.</w:t>
+      </w:r>
+      <w:r>
+        <w:t xml:space="preserve"> Sequencing reads obtained from mature transcripts ideally map uniformly across genes, though this is heavily dependent on the quality of the RNA utilized for library generation. Non-uniformity generally manifests as a 3’ bias in mappable reads, as partially fragmented mRNA is purified by affinity selection to polyadenylation sites</w:t>
+      </w:r>
+      <w:r>
+        <w:t xml:space="preserve"> </w:t>
+      </w:r>
+      <w:r>
+        <w:t>{Roberts, 2011 #3157}</w:t>
+      </w:r>
+      <w:r>
+        <w:t xml:space="preserve">. </w:t>
+      </w:r>
+      <w:r>
+        <w:t xml:space="preserve">Chromatin-associated RNA exhibits a significant 5’ bias at each developmental stage, and is partially depleted at the 3’ end (Fig. 3-2). The large enrichment of reads arising from the initial 15% of gene bodies may be </w:t>
+      </w:r>
+      <w:r>
+        <w:t>indicative</w:t>
+      </w:r>
+      <w:r>
+        <w:t xml:space="preserve"> of promoter-proximal paused polymerase. </w:t>
+      </w:r>
+      <w:r>
+        <w:t xml:space="preserve">The sharp </w:t>
+      </w:r>
+      <w:r>
+        <w:t>decrease</w:t>
+      </w:r>
+      <w:r>
+        <w:t xml:space="preserve"> in read occupancy near the 3’ terminus may result from </w:t>
+      </w:r>
+      <w:r>
+        <w:t xml:space="preserve">frequent </w:t>
+      </w:r>
+      <w:r>
+        <w:t>polymerase pausing in terminal exons</w:t>
+      </w:r>
+      <w:r>
+        <w:t xml:space="preserve"> </w:t>
+      </w:r>
+      <w:r>
+        <w:t xml:space="preserve">{Carrillo Oesterreich, 2010 </w:t>
       </w:r>
       <w:r>
         <w:lastRenderedPageBreak/>
-        <w:t xml:space="preserve">for </w:t>
-      </w:r>
-      <w:r>
-        <w:t>a cytoplasmic marker.</w:t>
-      </w:r>
-      <w:r>
-        <w:t xml:space="preserve"> Sequencing reads obtained from mature transcripts ideally map uniformly across genes, though this is heavily dependent on the quality of the RNA utilized for library generation. Non-uniformity generally manifests as a 3’ bias in mappable reads, as partially fragmented mRNA is purified by affinity selection to polyadenylation sites</w:t>
+        <w:t>#3159}</w:t>
+      </w:r>
+      <w:r>
+        <w:t>.</w:t>
+      </w:r>
+      <w:r>
+        <w:t xml:space="preserve"> Pausing in term</w:t>
+      </w:r>
+      <w:r>
+        <w:t>inal exons is thought to promote recognition of polyadenylation sites</w:t>
       </w:r>
       <w:r>
         <w:t xml:space="preserve"> </w:t>
       </w:r>
       <w:r>
-        <w:t>{Roberts, 2011 #3157}</w:t>
+        <w:t>and transcriptional termination</w:t>
+      </w:r>
+      <w:r>
+        <w:t xml:space="preserve"> </w:t>
+      </w:r>
+      <w:r>
+        <w:t>{Gromak, 2006 #3166}</w:t>
+      </w:r>
+      <w:r>
+        <w:t>.</w:t>
+      </w:r>
+    </w:p>
+    <w:p>
+      <w:pPr>
+        <w:spacing w:line="480" w:lineRule="auto"/>
+      </w:pPr>
+      <w:r>
+        <w:tab/>
+      </w:r>
+      <w:r>
+        <w:t xml:space="preserve"> </w:t>
+      </w:r>
+      <w:r>
+        <w:t xml:space="preserve">Chromatin-associated RNA is enriched for intronic sequence when compared to </w:t>
+      </w:r>
+      <w:r>
+        <w:t>poly(A)+ libraries prepared from the same developmental stages (Fig. 3-3)</w:t>
       </w:r>
       <w:r>
         <w:t xml:space="preserve">. </w:t>
       </w:r>
       <w:r>
-        <w:t xml:space="preserve">Chromatin-associated RNA exhibits a significant 5’ bias at each developmental stage, and is partially depleted at the 3’ end (Fig. 3-2). The large enrichment of reads arising from the initial 15% of gene bodies may be </w:t>
-      </w:r>
-      <w:r>
-        <w:t>indicative</w:t>
-      </w:r>
-      <w:r>
-        <w:t xml:space="preserve"> of promoter-proximal paused polymerase. </w:t>
-      </w:r>
-      <w:r>
-        <w:t xml:space="preserve">The sharp </w:t>
-      </w:r>
-      <w:r>
-        <w:t>decrease</w:t>
-      </w:r>
-      <w:r>
-        <w:t xml:space="preserve"> in read occupancy near the 3’ terminus may result from </w:t>
-      </w:r>
-      <w:r>
-        <w:t xml:space="preserve">frequent </w:t>
-      </w:r>
-      <w:r>
-        <w:t>polymerase pausing in terminal exons</w:t>
+        <w:t>Our data indicates that o</w:t>
+      </w:r>
+      <w:r>
+        <w:t>n average, 13% of poly(A)+ RNA-seq reads map to constitutive introns</w:t>
+      </w:r>
+      <w:r>
+        <w:t xml:space="preserve"> compared to</w:t>
+      </w:r>
+      <w:r>
+        <w:t xml:space="preserve"> 35% of chromatin-associated RNA</w:t>
+      </w:r>
+      <w:r>
+        <w:t xml:space="preserve"> reads</w:t>
+      </w:r>
+      <w:r>
+        <w:t xml:space="preserve">. </w:t>
+      </w:r>
+      <w:r>
+        <w:t xml:space="preserve">While 60-70% of gene sequence in </w:t>
+      </w:r>
+      <w:r>
+        <w:rPr>
+          <w:i/>
+        </w:rPr>
+        <w:t>D. melanogaster</w:t>
+      </w:r>
+      <w:r>
+        <w:t xml:space="preserve"> is annotated as intronic, the large </w:t>
+      </w:r>
+      <w:r>
+        <w:t xml:space="preserve">majority of introns are believed to be cotranscriptionally spliced, with only 16% of introns exhibiting little or </w:t>
+      </w:r>
+      <w:commentRangeStart w:id="163"/>
+      <w:r>
+        <w:t>no</w:t>
+      </w:r>
+      <w:commentRangeEnd w:id="163"/>
+      <w:r>
+        <w:rPr>
+          <w:rStyle w:val="CommentReference"/>
+        </w:rPr>
+        <w:commentReference w:id="163"/>
+      </w:r>
+      <w:r>
+        <w:t xml:space="preserve"> splicing </w:t>
+      </w:r>
+      <w:r>
+        <w:t>{Khodor, 2011 #2081}</w:t>
       </w:r>
       <w:r>
         <w:t xml:space="preserve"> </w:t>
       </w:r>
       <w:r>
-        <w:t>{Carrillo Oesterreich, 2010 #3159}</w:t>
+        <w:t>{Wuarin, 1994 #1471}</w:t>
       </w:r>
       <w:r>
         <w:t>.</w:t>
       </w:r>
       <w:r>
-        <w:t xml:space="preserve"> Pausing in term</w:t>
-      </w:r>
-      <w:r>
-        <w:t>inal exons is thought to promote recognition of polyadenylation sites</w:t>
-      </w:r>
-      <w:r>
-        <w:t xml:space="preserve"> </w:t>
-      </w:r>
-      <w:r>
-        <w:t>and transcriptional termination</w:t>
-      </w:r>
-      <w:r>
-        <w:t xml:space="preserve"> </w:t>
-      </w:r>
-      <w:r>
-        <w:t>{Gromak, 2006 #3166}</w:t>
-      </w:r>
-      <w:r>
-        <w:t>.</w:t>
+        <w:t xml:space="preserve"> Therefore, an intronic content of between 13 and 60% should be expected for a library enriched for pre-mRNA.</w:t>
       </w:r>
     </w:p>
     <w:p>
@@ -1389,100 +1835,18 @@
       <w:r>
         <w:tab/>
       </w:r>
-      <w:r>
-        <w:t xml:space="preserve"> </w:t>
-      </w:r>
-      <w:r>
-        <w:t xml:space="preserve">Chromatin-associated RNA is enriched for intronic sequence when compared to </w:t>
-      </w:r>
-      <w:r>
-        <w:t>poly(A)+ libraries prepared from the same developmental stages (Fig. 3-3)</w:t>
-      </w:r>
-      <w:r>
-        <w:t xml:space="preserve">. </w:t>
-      </w:r>
-      <w:r>
-        <w:t>Our data indicates that o</w:t>
-      </w:r>
-      <w:r>
-        <w:t>n average, 13% of poly(A)+ RNA-seq reads map to constitutive introns</w:t>
-      </w:r>
-      <w:r>
-        <w:t xml:space="preserve"> compared to</w:t>
-      </w:r>
-      <w:r>
-        <w:t xml:space="preserve"> 35% of chromatin-associated RNA</w:t>
-      </w:r>
-      <w:r>
-        <w:t xml:space="preserve"> reads</w:t>
-      </w:r>
-      <w:r>
-        <w:t xml:space="preserve">. </w:t>
-      </w:r>
-      <w:r>
-        <w:t xml:space="preserve">While 60-70% of gene sequence in </w:t>
-      </w:r>
-      <w:r>
+    </w:p>
+    <w:p>
+      <w:pPr>
+        <w:spacing w:line="480" w:lineRule="auto"/>
         <w:rPr>
           <w:i/>
         </w:rPr>
-        <w:t>D. melanogaster</w:t>
-      </w:r>
-      <w:r>
-        <w:t xml:space="preserve"> is annotated as intronic, the large </w:t>
-      </w:r>
-      <w:r>
-        <w:t xml:space="preserve">majority of introns are believed to be cotranscriptionally spliced, with only 16% of introns exhibiting little or </w:t>
-      </w:r>
-      <w:commentRangeStart w:id="113"/>
-      <w:r>
-        <w:t>no</w:t>
-      </w:r>
-      <w:commentRangeEnd w:id="113"/>
-      <w:r>
-        <w:rPr>
-          <w:rStyle w:val="CommentReference"/>
-        </w:rPr>
-        <w:commentReference w:id="113"/>
-      </w:r>
-      <w:r>
-        <w:t xml:space="preserve"> splicing </w:t>
-      </w:r>
-      <w:r>
-        <w:t>{Khodor, 2011 #2081}</w:t>
-      </w:r>
-      <w:r>
-        <w:t xml:space="preserve"> </w:t>
-      </w:r>
-      <w:r>
-        <w:t>{Wuarin, 1994 #1471}</w:t>
-      </w:r>
-      <w:r>
-        <w:t>.</w:t>
-      </w:r>
-      <w:r>
-        <w:t xml:space="preserve"> Therefore, an intronic content of between 13 and 60% should be expected for a library enriched for pre-mRNA.</w:t>
-      </w:r>
-    </w:p>
-    <w:p>
-      <w:pPr>
-        <w:spacing w:line="480" w:lineRule="auto"/>
-      </w:pPr>
-      <w:r>
-        <w:tab/>
-      </w:r>
-    </w:p>
-    <w:p>
-      <w:pPr>
-        <w:spacing w:line="480" w:lineRule="auto"/>
+      </w:pPr>
+      <w:r>
         <w:rPr>
           <w:i/>
         </w:rPr>
-      </w:pPr>
-      <w:r>
-        <w:rPr>
-          <w:i/>
-        </w:rPr>
         <w:t>The levels of many nascent transcripts differ significantly from levels of mature mRNA</w:t>
       </w:r>
     </w:p>
@@ -1490,11 +1854,10 @@
       <w:pPr>
         <w:spacing w:line="480" w:lineRule="auto"/>
         <w:rPr>
-          <w:ins w:id="114" w:author="Michael Chambers" w:date="2015-11-16T00:47:00Z"/>
-        </w:rPr>
-      </w:pPr>
-      <w:r>
-        <w:lastRenderedPageBreak/>
+          <w:ins w:id="164" w:author="Michael Chambers" w:date="2015-11-16T00:47:00Z"/>
+        </w:rPr>
+      </w:pPr>
+      <w:r>
         <w:tab/>
         <w:t xml:space="preserve">Analysis of nascent pre-mRNA levels in multiple contexts has shown that the rate of accumulation of a particular transcript can be strongly uncoupled from the rate of transcript synthesis, owing to differential rates of accumulation, processing, and degradation </w:t>
       </w:r>
@@ -1510,7 +1873,7 @@
       <w:r>
         <w:t xml:space="preserve">. In developmental contexts, </w:t>
       </w:r>
-      <w:del w:id="115" w:author="Albert Courey" w:date="2015-11-13T14:17:00Z">
+      <w:del w:id="165" w:author="Albert Courey" w:date="2015-11-13T14:17:00Z">
         <w:r>
           <w:delText xml:space="preserve">in which </w:delText>
         </w:r>
@@ -1518,12 +1881,12 @@
       <w:r>
         <w:t xml:space="preserve">a significant proportion of the transcriptome is far from steady-state. </w:t>
       </w:r>
-      <w:del w:id="116" w:author="Albert Courey" w:date="2015-11-13T14:19:00Z">
+      <w:del w:id="166" w:author="Albert Courey" w:date="2015-11-13T14:19:00Z">
         <w:r>
           <w:delText xml:space="preserve">Correlation </w:delText>
         </w:r>
       </w:del>
-      <w:ins w:id="117" w:author="Albert Courey" w:date="2015-11-13T14:19:00Z">
+      <w:ins w:id="167" w:author="Albert Courey" w:date="2015-11-13T14:19:00Z">
         <w:r>
           <w:t xml:space="preserve">Comparison </w:t>
         </w:r>
@@ -1531,18 +1894,22 @@
       <w:r>
         <w:t xml:space="preserve">of chromatin-associated RNA transcript profiles with mRNA profiles obtained from the same timepoints </w:t>
       </w:r>
-      <w:ins w:id="118" w:author="Albert Courey" w:date="2015-11-13T14:19:00Z">
+      <w:ins w:id="168" w:author="Albert Courey" w:date="2015-11-13T14:19:00Z">
         <w:r>
           <w:t xml:space="preserve">by principal components analysis </w:t>
         </w:r>
       </w:ins>
       <w:r>
-        <w:t xml:space="preserve">indicates significant differences, with the majority of expressed genes exhibiting some deviance in expression rate and accumulation level (Fig. 3-4). Samples continue to cluster by developmental time stage, but segregate first by degree of “nascentness.” Comparison of the normalized expression levels of each gene indicates that many genes </w:t>
+        <w:t xml:space="preserve">indicates significant differences, with the majority of expressed genes exhibiting some deviance in expression rate and accumulation level (Fig. 3-4). Samples continue to cluster by developmental time stage, but segregate first by degree of “nascentness.” Comparison of the normalized expression levels of each </w:t>
+      </w:r>
+      <w:r>
+        <w:lastRenderedPageBreak/>
+        <w:t xml:space="preserve">gene indicates that many genes </w:t>
       </w:r>
       <w:r>
         <w:t>exhibit comparable levels of expression in poly(A)+ and nascent samples</w:t>
       </w:r>
-      <w:ins w:id="119" w:author="Albert Courey" w:date="2015-11-13T14:27:00Z">
+      <w:ins w:id="169" w:author="Albert Courey" w:date="2015-11-13T14:27:00Z">
         <w:r>
           <w:t xml:space="preserve"> (Fig 3-5)</w:t>
         </w:r>
@@ -1562,28 +1929,28 @@
       <w:r>
         <w:t xml:space="preserve">non-polyadenylated RNAs, including histones, snRNAs, and </w:t>
       </w:r>
-      <w:commentRangeStart w:id="120"/>
+      <w:commentRangeStart w:id="170"/>
       <w:r>
         <w:t>snoRNAs</w:t>
       </w:r>
-      <w:commentRangeEnd w:id="120"/>
+      <w:commentRangeEnd w:id="170"/>
       <w:r>
         <w:rPr>
           <w:rStyle w:val="CommentReference"/>
         </w:rPr>
-        <w:commentReference w:id="120"/>
-      </w:r>
-      <w:ins w:id="121" w:author="Michael Chambers" w:date="2015-11-16T00:47:00Z">
+        <w:commentReference w:id="170"/>
+      </w:r>
+      <w:ins w:id="171" w:author="Michael Chambers" w:date="2015-11-16T00:47:00Z">
         <w:r>
           <w:t>.</w:t>
         </w:r>
       </w:ins>
-      <w:ins w:id="122" w:author="Michael Chambers" w:date="2015-11-16T00:48:00Z">
+      <w:ins w:id="172" w:author="Michael Chambers" w:date="2015-11-16T00:48:00Z">
         <w:r>
           <w:t xml:space="preserve"> </w:t>
         </w:r>
       </w:ins>
-      <w:ins w:id="123" w:author="Michael Chambers" w:date="2015-11-16T00:47:00Z">
+      <w:ins w:id="173" w:author="Michael Chambers" w:date="2015-11-16T00:47:00Z">
         <w:r>
           <w:t>These non-polyadenylated RNA species were removed from further analysis.</w:t>
         </w:r>
@@ -1593,98 +1960,98 @@
       <w:pPr>
         <w:spacing w:line="480" w:lineRule="auto"/>
       </w:pPr>
-      <w:ins w:id="124" w:author="Michael Chambers" w:date="2015-11-16T00:48:00Z">
+      <w:ins w:id="174" w:author="Michael Chambers" w:date="2015-11-16T00:48:00Z">
         <w:r>
           <w:tab/>
           <w:t xml:space="preserve">Of the remaining transcripts, a significant number were found to be under- or over-represented in the nascent </w:t>
         </w:r>
       </w:ins>
-      <w:ins w:id="125" w:author="Michael Chambers" w:date="2015-11-16T00:49:00Z">
+      <w:ins w:id="175" w:author="Michael Chambers" w:date="2015-11-16T00:49:00Z">
         <w:r>
           <w:t>m</w:t>
         </w:r>
       </w:ins>
-      <w:ins w:id="126" w:author="Michael Chambers" w:date="2015-11-16T00:48:00Z">
+      <w:ins w:id="176" w:author="Michael Chambers" w:date="2015-11-16T00:48:00Z">
         <w:r>
           <w:t>RNA pool in comparison to mature mRNA</w:t>
         </w:r>
       </w:ins>
-      <w:ins w:id="127" w:author="Michael Chambers" w:date="2015-11-16T00:50:00Z">
+      <w:ins w:id="177" w:author="Michael Chambers" w:date="2015-11-16T00:50:00Z">
         <w:r>
           <w:t>, comprising between 40 and 50% of all expressed genes across timepoints</w:t>
         </w:r>
       </w:ins>
-      <w:ins w:id="128" w:author="Michael Chambers" w:date="2015-11-16T00:49:00Z">
+      <w:ins w:id="178" w:author="Michael Chambers" w:date="2015-11-16T00:49:00Z">
         <w:r>
           <w:t xml:space="preserve"> (Fig. 3.6A)</w:t>
         </w:r>
       </w:ins>
-      <w:ins w:id="129" w:author="Michael Chambers" w:date="2015-11-16T00:48:00Z">
+      <w:ins w:id="179" w:author="Michael Chambers" w:date="2015-11-16T00:48:00Z">
         <w:r>
           <w:t>.</w:t>
         </w:r>
       </w:ins>
-      <w:del w:id="130" w:author="Michael Chambers" w:date="2015-11-16T00:47:00Z">
+      <w:del w:id="180" w:author="Michael Chambers" w:date="2015-11-16T00:47:00Z">
         <w:r>
           <w:delText>.</w:delText>
         </w:r>
       </w:del>
-      <w:ins w:id="131" w:author="Michael Chambers" w:date="2015-11-16T00:50:00Z">
+      <w:ins w:id="181" w:author="Michael Chambers" w:date="2015-11-16T00:50:00Z">
         <w:r>
           <w:t xml:space="preserve"> </w:t>
         </w:r>
       </w:ins>
-      <w:ins w:id="132" w:author="Michael Chambers" w:date="2015-11-16T00:51:00Z">
+      <w:ins w:id="182" w:author="Michael Chambers" w:date="2015-11-16T00:51:00Z">
         <w:r>
           <w:t>Analysis of these</w:t>
         </w:r>
       </w:ins>
-      <w:ins w:id="133" w:author="Michael Chambers" w:date="2015-11-16T00:52:00Z">
+      <w:ins w:id="183" w:author="Michael Chambers" w:date="2015-11-16T00:52:00Z">
         <w:r>
           <w:t xml:space="preserve"> genes </w:t>
         </w:r>
       </w:ins>
-      <w:ins w:id="134" w:author="Michael Chambers" w:date="2015-11-16T00:53:00Z">
+      <w:ins w:id="184" w:author="Michael Chambers" w:date="2015-11-16T00:53:00Z">
         <w:r>
           <w:t xml:space="preserve">in the </w:t>
         </w:r>
       </w:ins>
-      <w:ins w:id="135" w:author="Michael Chambers" w:date="2015-11-16T00:54:00Z">
+      <w:ins w:id="185" w:author="Michael Chambers" w:date="2015-11-16T00:54:00Z">
         <w:r>
           <w:t>1.5 – 4 hr developmental window</w:t>
         </w:r>
       </w:ins>
-      <w:ins w:id="136" w:author="Michael Chambers" w:date="2015-11-16T00:53:00Z">
+      <w:ins w:id="186" w:author="Michael Chambers" w:date="2015-11-16T00:53:00Z">
         <w:r>
           <w:t xml:space="preserve"> </w:t>
         </w:r>
       </w:ins>
-      <w:ins w:id="137" w:author="Michael Chambers" w:date="2015-11-16T00:52:00Z">
+      <w:ins w:id="187" w:author="Michael Chambers" w:date="2015-11-16T00:52:00Z">
         <w:r>
           <w:t xml:space="preserve">reveals </w:t>
         </w:r>
       </w:ins>
-      <w:ins w:id="138" w:author="Michael Chambers" w:date="2015-11-16T00:56:00Z">
+      <w:ins w:id="188" w:author="Michael Chambers" w:date="2015-11-16T00:56:00Z">
         <w:r>
           <w:t xml:space="preserve">differences in the </w:t>
         </w:r>
       </w:ins>
-      <w:ins w:id="139" w:author="Michael Chambers" w:date="2015-11-16T00:55:00Z">
+      <w:ins w:id="189" w:author="Michael Chambers" w:date="2015-11-16T00:55:00Z">
         <w:r>
           <w:t>expression patterns enriched in</w:t>
         </w:r>
       </w:ins>
-      <w:ins w:id="140" w:author="Michael Chambers" w:date="2015-11-16T00:56:00Z">
+      <w:ins w:id="190" w:author="Michael Chambers" w:date="2015-11-16T00:56:00Z">
         <w:r>
           <w:t xml:space="preserve"> the</w:t>
         </w:r>
       </w:ins>
-      <w:ins w:id="141" w:author="Michael Chambers" w:date="2015-11-16T00:55:00Z">
+      <w:ins w:id="191" w:author="Michael Chambers" w:date="2015-11-16T00:55:00Z">
         <w:r>
           <w:t xml:space="preserve"> </w:t>
         </w:r>
       </w:ins>
-      <w:ins w:id="142" w:author="Michael Chambers" w:date="2015-11-16T00:51:00Z">
+      <w:ins w:id="192" w:author="Michael Chambers" w:date="2015-11-16T00:51:00Z">
         <w:r>
           <w:t>o</w:t>
         </w:r>
@@ -1692,500 +2059,497 @@
           <w:t xml:space="preserve">ver- and under-represented gene sets. </w:t>
         </w:r>
       </w:ins>
-      <w:ins w:id="143" w:author="Michael Chambers" w:date="2015-11-16T00:54:00Z">
-        <w:r>
-          <w:t xml:space="preserve">Genes with lower abundance in nascent RNA are enriched for maternally deposited genes, consistent with these genes being transcribed before nascent RNA was isolated and less frequently </w:t>
+      <w:ins w:id="193" w:author="Michael Chambers" w:date="2015-11-16T00:54:00Z">
+        <w:r>
+          <w:t xml:space="preserve">Genes with lower abundance in nascent RNA are enriched for maternally deposited genes, consistent with these genes being transcribed before nascent RNA was isolated and less frequently zygotically transcribed. Over-represented nascent transcripts are enriched for spatially constricted expression within portions of the embryo, and are therefore </w:t>
+        </w:r>
+      </w:ins>
+      <w:ins w:id="194" w:author="Michael Chambers" w:date="2015-11-16T00:58:00Z">
+        <w:r>
+          <w:t>enriched for genes</w:t>
+        </w:r>
+      </w:ins>
+      <w:ins w:id="195" w:author="Michael Chambers" w:date="2015-11-16T00:54:00Z">
+        <w:r>
+          <w:t xml:space="preserve"> being actively transcribed.</w:t>
+        </w:r>
+      </w:ins>
+    </w:p>
+    <w:p>
+      <w:pPr>
+        <w:spacing w:line="480" w:lineRule="auto"/>
+        <w:rPr>
+          <w:ins w:id="196" w:author="Michael Chambers" w:date="2015-11-14T16:14:00Z"/>
+        </w:rPr>
+      </w:pPr>
+    </w:p>
+    <w:p>
+      <w:pPr>
+        <w:spacing w:line="480" w:lineRule="auto"/>
+        <w:rPr>
+          <w:ins w:id="197" w:author="Michael Chambers" w:date="2015-11-14T16:14:00Z"/>
+          <w:i/>
+        </w:rPr>
+      </w:pPr>
+      <w:ins w:id="198" w:author="Michael Chambers" w:date="2015-11-14T16:14:00Z">
+        <w:r>
+          <w:rPr>
+            <w:i/>
+          </w:rPr>
+          <w:t>Groucho-regulated genes are enriched for stalled RNA polymerase</w:t>
+        </w:r>
+      </w:ins>
+    </w:p>
+    <w:p>
+      <w:pPr>
+        <w:spacing w:line="480" w:lineRule="auto"/>
+        <w:ind w:firstLine="720"/>
+        <w:rPr>
+          <w:ins w:id="199" w:author="Michael Chambers" w:date="2015-11-14T16:14:00Z"/>
+        </w:rPr>
+      </w:pPr>
+      <w:ins w:id="200" w:author="Michael Chambers" w:date="2015-11-14T16:14:00Z">
+        <w:r>
+          <w:t xml:space="preserve">Promoter-proximal pausing of RNA Polymerase II has been identified as a crucial step in gene regulation. Pausing was originally characterized in </w:t>
+        </w:r>
+        <w:r>
+          <w:rPr>
+            <w:i/>
+          </w:rPr>
+          <w:t>Drosophila</w:t>
+        </w:r>
+        <w:r>
+          <w:t xml:space="preserve"> at multiple heat-shock genes, presumably to facilitate rapid induction of gene expression upon receipt of an appropriate regulatory signal</w:t>
+        </w:r>
+        <w:r>
+          <w:t xml:space="preserve"> </w:t>
+        </w:r>
+        <w:r>
+          <w:t xml:space="preserve">{Lis, 1993 #2380}. Since this discovery, polymerase stalling </w:t>
         </w:r>
         <w:r>
           <w:lastRenderedPageBreak/>
-          <w:t xml:space="preserve">zygotically transcribed. Over-represented nascent transcripts are enriched for spatially constricted expression within portions of the embryo, and are therefore </w:t>
-        </w:r>
-      </w:ins>
-      <w:ins w:id="144" w:author="Michael Chambers" w:date="2015-11-16T00:58:00Z">
-        <w:r>
-          <w:t>enriched for genes</w:t>
-        </w:r>
-      </w:ins>
-      <w:ins w:id="145" w:author="Michael Chambers" w:date="2015-11-16T00:54:00Z">
-        <w:r>
-          <w:t xml:space="preserve"> being actively transcribed.</w:t>
-        </w:r>
-      </w:ins>
-    </w:p>
-    <w:p>
-      <w:pPr>
-        <w:spacing w:line="480" w:lineRule="auto"/>
-        <w:rPr>
-          <w:ins w:id="146" w:author="Michael Chambers" w:date="2015-11-14T16:14:00Z"/>
-        </w:rPr>
-      </w:pPr>
-    </w:p>
-    <w:p>
-      <w:pPr>
-        <w:spacing w:line="480" w:lineRule="auto"/>
-        <w:rPr>
-          <w:ins w:id="147" w:author="Michael Chambers" w:date="2015-11-14T16:14:00Z"/>
+          <w:t>has been found to be a ubiquitous regulatory mechanism</w:t>
+        </w:r>
+        <w:r>
+          <w:t xml:space="preserve"> </w:t>
+        </w:r>
+        <w:r>
+          <w:t xml:space="preserve">in higher eukaryotes {Conaway, 2000 #2381}, with strong peaks of PolII present in the promoter regions of a diverse array of genes throughout the </w:t>
+        </w:r>
+        <w:r>
+          <w:rPr>
+            <w:i/>
+          </w:rPr>
+          <w:t>Drosophila</w:t>
+        </w:r>
+        <w:r>
+          <w:t xml:space="preserve"> genome. </w:t>
+        </w:r>
+      </w:ins>
+      <w:ins w:id="201" w:author="Michael Chambers" w:date="2015-11-16T01:01:00Z">
+        <w:r>
+          <w:t xml:space="preserve">Expression </w:t>
+        </w:r>
+      </w:ins>
+      <w:ins w:id="202" w:author="Michael Chambers" w:date="2015-11-16T01:00:00Z">
+        <w:r>
+          <w:t xml:space="preserve">of the </w:t>
+        </w:r>
+      </w:ins>
+      <w:ins w:id="203" w:author="Michael Chambers" w:date="2015-11-14T16:14:00Z">
+        <w:r>
+          <w:t xml:space="preserve">majority of </w:t>
+        </w:r>
+      </w:ins>
+      <w:ins w:id="204" w:author="Michael Chambers" w:date="2015-11-16T00:59:00Z">
+        <w:r>
+          <w:t xml:space="preserve">protein-coding genes </w:t>
+        </w:r>
+      </w:ins>
+      <w:ins w:id="205" w:author="Michael Chambers" w:date="2015-11-14T16:14:00Z">
+        <w:r>
+          <w:t xml:space="preserve">in humans </w:t>
+        </w:r>
+      </w:ins>
+      <w:ins w:id="206" w:author="Michael Chambers" w:date="2015-11-16T01:01:00Z">
+        <w:r>
+          <w:t>is</w:t>
+        </w:r>
+      </w:ins>
+      <w:ins w:id="207" w:author="Michael Chambers" w:date="2015-11-14T16:14:00Z">
+        <w:r>
+          <w:t xml:space="preserve"> regulated </w:t>
+        </w:r>
+      </w:ins>
+      <w:ins w:id="208" w:author="Michael Chambers" w:date="2015-11-16T01:00:00Z">
+        <w:r>
+          <w:t>to some degree after the initiation of transcription</w:t>
+        </w:r>
+      </w:ins>
+      <w:ins w:id="209" w:author="Michael Chambers" w:date="2015-11-14T16:14:00Z">
+        <w:r>
+          <w:t xml:space="preserve"> {Guenther, 2007 #3118}, as is a large fraction of the </w:t>
+        </w:r>
+        <w:r>
+          <w:rPr>
+            <w:i/>
+          </w:rPr>
+          <w:t xml:space="preserve">Drosophila </w:t>
+        </w:r>
+        <w:r>
+          <w:t xml:space="preserve">developmental genome {Zeitlinger, 2007 #3010}.   </w:t>
+        </w:r>
+      </w:ins>
+    </w:p>
+    <w:p>
+      <w:pPr>
+        <w:spacing w:line="480" w:lineRule="auto"/>
+        <w:ind w:firstLine="720"/>
+        <w:rPr>
+          <w:ins w:id="210" w:author="Michael Chambers" w:date="2015-11-14T16:14:00Z"/>
+        </w:rPr>
+      </w:pPr>
+      <w:ins w:id="211" w:author="Michael Chambers" w:date="2015-11-14T16:14:00Z">
+        <w:r>
+          <w:t>To explore whether Groucho regulation potentially promotes the stalling of polymerase</w:t>
+        </w:r>
+      </w:ins>
+      <w:ins w:id="212" w:author="Michael Chambers" w:date="2015-11-16T01:01:00Z">
+        <w:r>
+          <w:t xml:space="preserve"> </w:t>
+        </w:r>
+        <w:r>
+          <w:rPr>
+            <w:i/>
+          </w:rPr>
+          <w:t>in vivo</w:t>
+        </w:r>
+      </w:ins>
+      <w:ins w:id="213" w:author="Michael Chambers" w:date="2015-11-14T16:14:00Z">
+        <w:r>
+          <w:t xml:space="preserve">, we undertook to compare Groucho-regulated genes with publically available genome-wide PolII localization data {Zeitlinger, 2007 #3010}. In this data set, the authors classified each gene into one of several states including the lack of detected PolII, active (elongation phase) PolII, or stalled PolII. </w:t>
+        </w:r>
+      </w:ins>
+      <w:ins w:id="214" w:author="Michael Chambers" w:date="2015-11-16T01:05:00Z">
+        <w:r>
+          <w:t xml:space="preserve">Genes found to bind Gro internally or in adjacent intergenic regions were found to be significantly enriched for stalled PolII at each timepoint (Fig. 3-7A). </w:t>
+        </w:r>
+      </w:ins>
+      <w:ins w:id="215" w:author="Michael Chambers" w:date="2015-11-16T01:09:00Z">
+        <w:r>
+          <w:t>We</w:t>
+        </w:r>
+      </w:ins>
+      <w:ins w:id="216" w:author="Michael Chambers" w:date="2015-11-14T16:14:00Z">
+        <w:r>
+          <w:t xml:space="preserve"> </w:t>
+        </w:r>
+      </w:ins>
+      <w:ins w:id="217" w:author="Michael Chambers" w:date="2015-11-16T01:10:00Z">
+        <w:r>
+          <w:t>observe</w:t>
+        </w:r>
+      </w:ins>
+      <w:ins w:id="218" w:author="Michael Chambers" w:date="2015-11-14T16:14:00Z">
+        <w:r>
+          <w:t xml:space="preserve"> a </w:t>
+        </w:r>
+      </w:ins>
+      <w:ins w:id="219" w:author="Michael Chambers" w:date="2015-11-16T01:10:00Z">
+        <w:r>
+          <w:t>significant</w:t>
+        </w:r>
+      </w:ins>
+      <w:ins w:id="220" w:author="Michael Chambers" w:date="2015-11-14T16:14:00Z">
+        <w:r>
+          <w:t xml:space="preserve"> correlation be</w:t>
+        </w:r>
+        <w:r>
+          <w:t>tween</w:t>
+        </w:r>
+      </w:ins>
+      <w:ins w:id="221" w:author="Michael Chambers" w:date="2015-11-16T01:07:00Z">
+        <w:r>
+          <w:t xml:space="preserve"> PolII pausing </w:t>
+        </w:r>
+      </w:ins>
+      <w:ins w:id="222" w:author="Michael Chambers" w:date="2015-11-16T01:10:00Z">
+        <w:r>
+          <w:t>with</w:t>
+        </w:r>
+      </w:ins>
+      <w:ins w:id="223" w:author="Michael Chambers" w:date="2015-11-16T01:07:00Z">
+        <w:r>
+          <w:t>in</w:t>
+        </w:r>
+      </w:ins>
+      <w:ins w:id="224" w:author="Michael Chambers" w:date="2015-11-14T16:14:00Z">
+        <w:r>
+          <w:t xml:space="preserve"> genes </w:t>
+        </w:r>
+      </w:ins>
+      <w:ins w:id="225" w:author="Michael Chambers" w:date="2015-11-16T01:10:00Z">
+        <w:r>
+          <w:t xml:space="preserve">and those genes </w:t>
+        </w:r>
+      </w:ins>
+      <w:ins w:id="226" w:author="Michael Chambers" w:date="2015-11-16T01:11:00Z">
+        <w:r>
+          <w:t xml:space="preserve">becoming up-regulated </w:t>
+        </w:r>
+      </w:ins>
+      <w:ins w:id="227" w:author="Michael Chambers" w:date="2015-11-16T01:09:00Z">
+        <w:r>
+          <w:t xml:space="preserve">in Gro loss-of-function embryos </w:t>
+        </w:r>
+      </w:ins>
+      <w:ins w:id="228" w:author="Michael Chambers" w:date="2015-11-14T16:14:00Z">
+        <w:r>
+          <w:t>(</w:t>
+        </w:r>
+        <w:r>
+          <w:rPr>
+            <w:i/>
+          </w:rPr>
+          <w:t xml:space="preserve">p </w:t>
+        </w:r>
+        <w:r>
+          <w:t>&lt; 10</w:t>
+        </w:r>
+        <w:r>
+          <w:rPr>
+            <w:vertAlign w:val="superscript"/>
+          </w:rPr>
+          <w:t>-1</w:t>
+        </w:r>
+        <w:r>
+          <w:rPr>
+            <w:vertAlign w:val="superscript"/>
+          </w:rPr>
+          <w:t>0</w:t>
+        </w:r>
+        <w:r>
+          <w:t>)</w:t>
+        </w:r>
+      </w:ins>
+      <w:ins w:id="229" w:author="Michael Chambers" w:date="2015-11-16T01:11:00Z">
+        <w:r>
+          <w:t>, while</w:t>
+        </w:r>
+      </w:ins>
+      <w:ins w:id="230" w:author="Michael Chambers" w:date="2015-11-14T16:14:00Z">
+        <w:r>
+          <w:t xml:space="preserve"> </w:t>
+        </w:r>
+      </w:ins>
+      <w:ins w:id="231" w:author="Michael Chambers" w:date="2015-11-16T01:08:00Z">
+        <w:r>
+          <w:t>no significant</w:t>
+        </w:r>
+      </w:ins>
+      <w:ins w:id="232" w:author="Michael Chambers" w:date="2015-11-14T16:14:00Z">
+        <w:r>
+          <w:t xml:space="preserve"> correlation</w:t>
+        </w:r>
+      </w:ins>
+      <w:ins w:id="233" w:author="Michael Chambers" w:date="2015-11-16T01:09:00Z">
+        <w:r>
+          <w:t xml:space="preserve"> </w:t>
+        </w:r>
+      </w:ins>
+      <w:ins w:id="234" w:author="Michael Chambers" w:date="2015-11-16T01:11:00Z">
+        <w:r>
+          <w:t>is observed between PolII pausing and</w:t>
+        </w:r>
+      </w:ins>
+      <w:ins w:id="235" w:author="Michael Chambers" w:date="2015-11-16T01:09:00Z">
+        <w:r>
+          <w:t xml:space="preserve"> </w:t>
+        </w:r>
+      </w:ins>
+      <w:ins w:id="236" w:author="Michael Chambers" w:date="2015-11-16T01:11:00Z">
+        <w:r>
+          <w:t>down-regulation</w:t>
+        </w:r>
+      </w:ins>
+      <w:ins w:id="237" w:author="Michael Chambers" w:date="2015-11-16T01:08:00Z">
+        <w:r>
+          <w:t xml:space="preserve"> in Gro loss-of-function embryos </w:t>
+        </w:r>
+      </w:ins>
+      <w:ins w:id="238" w:author="Michael Chambers" w:date="2015-11-14T16:14:00Z">
+        <w:r>
+          <w:t>(</w:t>
+        </w:r>
+        <w:r>
+          <w:rPr>
+            <w:i/>
+          </w:rPr>
+          <w:t xml:space="preserve">p </w:t>
+        </w:r>
+        <w:r>
+          <w:t>&gt; 0.05) (Fig. 2-7B</w:t>
+        </w:r>
+        <w:r>
+          <w:t>). Conver</w:t>
+        </w:r>
+        <w:r>
+          <w:t xml:space="preserve">sely, </w:t>
+        </w:r>
+      </w:ins>
+      <w:ins w:id="239" w:author="Michael Chambers" w:date="2015-11-16T01:12:00Z">
+        <w:r>
+          <w:t xml:space="preserve">down-regulated </w:t>
+        </w:r>
+      </w:ins>
+      <w:ins w:id="240" w:author="Michael Chambers" w:date="2015-11-14T16:14:00Z">
+        <w:r>
+          <w:t xml:space="preserve">genes </w:t>
+        </w:r>
+        <w:r>
+          <w:t>are enriched for active PolII (</w:t>
+        </w:r>
+        <w:r>
+          <w:rPr>
+            <w:i/>
+          </w:rPr>
+          <w:t xml:space="preserve">p &lt; </w:t>
+        </w:r>
+        <w:r>
+          <w:t>10</w:t>
+        </w:r>
+        <w:r>
+          <w:rPr>
+            <w:vertAlign w:val="superscript"/>
+          </w:rPr>
+          <w:t>-1</w:t>
+        </w:r>
+        <w:r>
+          <w:rPr>
+            <w:vertAlign w:val="superscript"/>
+          </w:rPr>
+          <w:t>0</w:t>
+        </w:r>
+        <w:r>
+          <w:t>), wh</w:t>
+        </w:r>
+        <w:r>
+          <w:t xml:space="preserve">ile Gro repressed genes are not. </w:t>
+        </w:r>
+        <w:r>
+          <w:t>Together, this provides evidence that, at least at early</w:t>
+        </w:r>
+      </w:ins>
+      <w:ins w:id="241" w:author="Michael Chambers" w:date="2015-11-16T01:13:00Z">
+        <w:r>
+          <w:t xml:space="preserve"> developmental</w:t>
+        </w:r>
+      </w:ins>
+      <w:ins w:id="242" w:author="Michael Chambers" w:date="2015-11-14T16:14:00Z">
+        <w:r>
+          <w:t xml:space="preserve"> timepoints, a significant fraction of Groucho-associated genes exhibit characterist</w:t>
+        </w:r>
+        <w:r>
+          <w:t>ics of PolII pausing, suggesting that</w:t>
+        </w:r>
+        <w:r>
+          <w:t xml:space="preserve"> retention or prevention of PolII from transitioning to an active </w:t>
+        </w:r>
+      </w:ins>
+      <w:ins w:id="243" w:author="Michael Chambers" w:date="2015-11-16T01:13:00Z">
+        <w:r>
+          <w:t xml:space="preserve">elongation </w:t>
+        </w:r>
+      </w:ins>
+      <w:ins w:id="244" w:author="Michael Chambers" w:date="2015-11-14T16:14:00Z">
+        <w:r>
+          <w:t xml:space="preserve">complex is a potential mechanism of Groucho-dependent </w:t>
+        </w:r>
+        <w:commentRangeStart w:id="245"/>
+        <w:r>
+          <w:t>repression</w:t>
+        </w:r>
+        <w:commentRangeEnd w:id="245"/>
+        <w:r>
+          <w:rPr>
+            <w:rStyle w:val="CommentReference"/>
+          </w:rPr>
+          <w:commentReference w:id="245"/>
+        </w:r>
+        <w:r>
+          <w:t>.</w:t>
+        </w:r>
+      </w:ins>
+    </w:p>
+    <w:p>
+      <w:pPr>
+        <w:spacing w:line="480" w:lineRule="auto"/>
+      </w:pPr>
+    </w:p>
+    <w:p>
+      <w:pPr>
+        <w:spacing w:line="480" w:lineRule="auto"/>
+        <w:rPr>
           <w:i/>
         </w:rPr>
       </w:pPr>
-      <w:ins w:id="148" w:author="Michael Chambers" w:date="2015-11-14T16:14:00Z">
-        <w:r>
-          <w:rPr>
-            <w:i/>
-          </w:rPr>
-          <w:t>Groucho-regulated genes are enriched for stalled RNA polymerase</w:t>
-        </w:r>
-      </w:ins>
-    </w:p>
-    <w:p>
-      <w:pPr>
-        <w:spacing w:line="480" w:lineRule="auto"/>
-        <w:ind w:firstLine="720"/>
-        <w:rPr>
-          <w:ins w:id="149" w:author="Michael Chambers" w:date="2015-11-14T16:14:00Z"/>
-        </w:rPr>
-      </w:pPr>
-      <w:ins w:id="150" w:author="Michael Chambers" w:date="2015-11-14T16:14:00Z">
-        <w:r>
-          <w:t xml:space="preserve">Promoter-proximal pausing of RNA Polymerase II has been identified as a crucial step in gene regulation. Pausing was originally characterized in </w:t>
-        </w:r>
-        <w:r>
-          <w:rPr>
-            <w:i/>
-          </w:rPr>
-          <w:t>Drosophila</w:t>
-        </w:r>
-        <w:r>
-          <w:t xml:space="preserve"> at multiple heat-shock genes, presumably to facilitate rapid induction of gene expression upon receipt of an appropriate regulatory signal</w:t>
-        </w:r>
-        <w:r>
-          <w:t xml:space="preserve"> </w:t>
-        </w:r>
-        <w:r>
-          <w:t>{Lis, 1993 #2380}. Since this discovery, polymerase stalling has been found to be a ubiquitous regulatory mechanism</w:t>
-        </w:r>
-        <w:r>
-          <w:t xml:space="preserve"> </w:t>
-        </w:r>
-        <w:r>
-          <w:t xml:space="preserve">in higher eukaryotes {Conaway, 2000 #2381}, with strong peaks of PolII present in the promoter regions of a diverse array of genes throughout the </w:t>
-        </w:r>
-        <w:r>
-          <w:rPr>
-            <w:i/>
-          </w:rPr>
-          <w:t>Drosophila</w:t>
-        </w:r>
-        <w:r>
-          <w:t xml:space="preserve"> genome. </w:t>
-        </w:r>
-      </w:ins>
-      <w:ins w:id="151" w:author="Michael Chambers" w:date="2015-11-16T01:01:00Z">
-        <w:r>
-          <w:t xml:space="preserve">Expression </w:t>
-        </w:r>
-      </w:ins>
-      <w:ins w:id="152" w:author="Michael Chambers" w:date="2015-11-16T01:00:00Z">
-        <w:r>
-          <w:t xml:space="preserve">of the </w:t>
-        </w:r>
-      </w:ins>
-      <w:ins w:id="153" w:author="Michael Chambers" w:date="2015-11-14T16:14:00Z">
-        <w:r>
-          <w:t xml:space="preserve">majority of </w:t>
-        </w:r>
-      </w:ins>
-      <w:ins w:id="154" w:author="Michael Chambers" w:date="2015-11-16T00:59:00Z">
-        <w:r>
-          <w:t xml:space="preserve">protein-coding genes </w:t>
-        </w:r>
-      </w:ins>
-      <w:ins w:id="155" w:author="Michael Chambers" w:date="2015-11-14T16:14:00Z">
-        <w:r>
-          <w:t xml:space="preserve">in humans </w:t>
-        </w:r>
-      </w:ins>
-      <w:ins w:id="156" w:author="Michael Chambers" w:date="2015-11-16T01:01:00Z">
-        <w:r>
-          <w:t>is</w:t>
-        </w:r>
-      </w:ins>
-      <w:ins w:id="157" w:author="Michael Chambers" w:date="2015-11-14T16:14:00Z">
-        <w:r>
-          <w:t xml:space="preserve"> regulated </w:t>
-        </w:r>
-      </w:ins>
-      <w:ins w:id="158" w:author="Michael Chambers" w:date="2015-11-16T01:00:00Z">
-        <w:r>
-          <w:t>to some degree after the initiation of transcription</w:t>
-        </w:r>
-      </w:ins>
-      <w:ins w:id="159" w:author="Michael Chambers" w:date="2015-11-14T16:14:00Z">
-        <w:r>
-          <w:t xml:space="preserve"> {Guenther, 2007 #3118}, as is a large fraction of the </w:t>
-        </w:r>
-        <w:r>
-          <w:rPr>
-            <w:i/>
-          </w:rPr>
-          <w:t xml:space="preserve">Drosophila </w:t>
-        </w:r>
-        <w:r>
-          <w:t xml:space="preserve">developmental genome {Zeitlinger, 2007 #3010}.   </w:t>
-        </w:r>
-      </w:ins>
-    </w:p>
-    <w:p>
-      <w:pPr>
-        <w:spacing w:line="480" w:lineRule="auto"/>
-        <w:ind w:firstLine="720"/>
-        <w:rPr>
-          <w:ins w:id="160" w:author="Michael Chambers" w:date="2015-11-14T16:14:00Z"/>
-        </w:rPr>
-      </w:pPr>
-      <w:ins w:id="161" w:author="Michael Chambers" w:date="2015-11-14T16:14:00Z">
-        <w:r>
-          <w:t>To explore whether Groucho regulation potentially promotes the stalling of polymerase</w:t>
-        </w:r>
-      </w:ins>
-      <w:ins w:id="162" w:author="Michael Chambers" w:date="2015-11-16T01:01:00Z">
-        <w:r>
-          <w:t xml:space="preserve"> </w:t>
-        </w:r>
-        <w:r>
-          <w:rPr>
-            <w:i/>
-          </w:rPr>
-          <w:t>in vivo</w:t>
-        </w:r>
-      </w:ins>
-      <w:ins w:id="163" w:author="Michael Chambers" w:date="2015-11-14T16:14:00Z">
-        <w:r>
-          <w:t xml:space="preserve">, we undertook to compare Groucho-regulated genes with publically available genome-wide PolII localization data {Zeitlinger, 2007 #3010}. In this data set, the authors classified each gene into one of several states including the lack of detected PolII, active (elongation phase) PolII, or stalled PolII. </w:t>
-        </w:r>
-      </w:ins>
-      <w:ins w:id="164" w:author="Michael Chambers" w:date="2015-11-16T01:05:00Z">
-        <w:r>
-          <w:t xml:space="preserve">Genes found to bind Gro internally or in adjacent intergenic regions were found to be significantly enriched for stalled PolII at each timepoint (Fig. 3-7A). </w:t>
-        </w:r>
-      </w:ins>
-      <w:ins w:id="165" w:author="Michael Chambers" w:date="2015-11-16T01:09:00Z">
-        <w:r>
-          <w:t>We</w:t>
-        </w:r>
-      </w:ins>
-      <w:ins w:id="166" w:author="Michael Chambers" w:date="2015-11-14T16:14:00Z">
-        <w:r>
-          <w:t xml:space="preserve"> </w:t>
-        </w:r>
-      </w:ins>
-      <w:ins w:id="167" w:author="Michael Chambers" w:date="2015-11-16T01:10:00Z">
-        <w:r>
-          <w:t>observe</w:t>
-        </w:r>
-      </w:ins>
-      <w:ins w:id="168" w:author="Michael Chambers" w:date="2015-11-14T16:14:00Z">
-        <w:r>
-          <w:t xml:space="preserve"> a </w:t>
-        </w:r>
-      </w:ins>
-      <w:ins w:id="169" w:author="Michael Chambers" w:date="2015-11-16T01:10:00Z">
-        <w:r>
-          <w:t>significant</w:t>
-        </w:r>
-      </w:ins>
-      <w:ins w:id="170" w:author="Michael Chambers" w:date="2015-11-14T16:14:00Z">
-        <w:r>
-          <w:t xml:space="preserve"> correlation be</w:t>
-        </w:r>
-        <w:r>
-          <w:t>tween</w:t>
-        </w:r>
-      </w:ins>
-      <w:ins w:id="171" w:author="Michael Chambers" w:date="2015-11-16T01:07:00Z">
-        <w:r>
-          <w:t xml:space="preserve"> PolII pausing </w:t>
-        </w:r>
-      </w:ins>
-      <w:ins w:id="172" w:author="Michael Chambers" w:date="2015-11-16T01:10:00Z">
-        <w:r>
-          <w:t>with</w:t>
-        </w:r>
-      </w:ins>
-      <w:ins w:id="173" w:author="Michael Chambers" w:date="2015-11-16T01:07:00Z">
-        <w:r>
-          <w:t>in</w:t>
-        </w:r>
-      </w:ins>
-      <w:ins w:id="174" w:author="Michael Chambers" w:date="2015-11-14T16:14:00Z">
-        <w:r>
-          <w:t xml:space="preserve"> </w:t>
-        </w:r>
-        <w:r>
-          <w:lastRenderedPageBreak/>
-          <w:t xml:space="preserve">genes </w:t>
-        </w:r>
-      </w:ins>
-      <w:ins w:id="175" w:author="Michael Chambers" w:date="2015-11-16T01:10:00Z">
-        <w:r>
-          <w:t xml:space="preserve">and those genes </w:t>
-        </w:r>
-      </w:ins>
-      <w:ins w:id="176" w:author="Michael Chambers" w:date="2015-11-16T01:11:00Z">
-        <w:r>
-          <w:t xml:space="preserve">becoming up-regulated </w:t>
-        </w:r>
-      </w:ins>
-      <w:ins w:id="177" w:author="Michael Chambers" w:date="2015-11-16T01:09:00Z">
-        <w:r>
-          <w:t xml:space="preserve">in Gro loss-of-function embryos </w:t>
-        </w:r>
-      </w:ins>
-      <w:ins w:id="178" w:author="Michael Chambers" w:date="2015-11-14T16:14:00Z">
-        <w:r>
-          <w:t>(</w:t>
-        </w:r>
-        <w:r>
-          <w:rPr>
-            <w:i/>
-          </w:rPr>
-          <w:t xml:space="preserve">p </w:t>
-        </w:r>
-        <w:r>
-          <w:t>&lt; 10</w:t>
-        </w:r>
-        <w:r>
-          <w:rPr>
-            <w:vertAlign w:val="superscript"/>
-          </w:rPr>
-          <w:t>-1</w:t>
-        </w:r>
-        <w:r>
-          <w:rPr>
-            <w:vertAlign w:val="superscript"/>
-          </w:rPr>
-          <w:t>0</w:t>
-        </w:r>
-        <w:r>
-          <w:t>)</w:t>
-        </w:r>
-      </w:ins>
-      <w:ins w:id="179" w:author="Michael Chambers" w:date="2015-11-16T01:11:00Z">
-        <w:r>
-          <w:t>, while</w:t>
-        </w:r>
-      </w:ins>
-      <w:ins w:id="180" w:author="Michael Chambers" w:date="2015-11-14T16:14:00Z">
-        <w:r>
-          <w:t xml:space="preserve"> </w:t>
-        </w:r>
-      </w:ins>
-      <w:ins w:id="181" w:author="Michael Chambers" w:date="2015-11-16T01:08:00Z">
-        <w:r>
-          <w:t>no significant</w:t>
-        </w:r>
-      </w:ins>
-      <w:ins w:id="182" w:author="Michael Chambers" w:date="2015-11-14T16:14:00Z">
-        <w:r>
-          <w:t xml:space="preserve"> correlation</w:t>
-        </w:r>
-      </w:ins>
-      <w:ins w:id="183" w:author="Michael Chambers" w:date="2015-11-16T01:09:00Z">
-        <w:r>
-          <w:t xml:space="preserve"> </w:t>
-        </w:r>
-      </w:ins>
-      <w:ins w:id="184" w:author="Michael Chambers" w:date="2015-11-16T01:11:00Z">
-        <w:r>
-          <w:t>is observed between PolII pausing and</w:t>
-        </w:r>
-      </w:ins>
-      <w:ins w:id="185" w:author="Michael Chambers" w:date="2015-11-16T01:09:00Z">
-        <w:r>
-          <w:t xml:space="preserve"> </w:t>
-        </w:r>
-      </w:ins>
-      <w:ins w:id="186" w:author="Michael Chambers" w:date="2015-11-16T01:11:00Z">
-        <w:r>
-          <w:t>down-regulation</w:t>
-        </w:r>
-      </w:ins>
-      <w:ins w:id="187" w:author="Michael Chambers" w:date="2015-11-16T01:08:00Z">
-        <w:r>
-          <w:t xml:space="preserve"> in Gro loss-of-function embryos </w:t>
-        </w:r>
-      </w:ins>
-      <w:ins w:id="188" w:author="Michael Chambers" w:date="2015-11-14T16:14:00Z">
-        <w:r>
-          <w:t>(</w:t>
-        </w:r>
-        <w:r>
-          <w:rPr>
-            <w:i/>
-          </w:rPr>
-          <w:t xml:space="preserve">p </w:t>
-        </w:r>
-        <w:r>
-          <w:t>&gt; 0.05) (Fig. 2-7B</w:t>
-        </w:r>
-        <w:r>
-          <w:t>). Conver</w:t>
-        </w:r>
-        <w:r>
-          <w:t xml:space="preserve">sely, </w:t>
-        </w:r>
-      </w:ins>
-      <w:ins w:id="189" w:author="Michael Chambers" w:date="2015-11-16T01:12:00Z">
-        <w:r>
-          <w:t xml:space="preserve">down-regulated </w:t>
-        </w:r>
-      </w:ins>
-      <w:ins w:id="190" w:author="Michael Chambers" w:date="2015-11-14T16:14:00Z">
-        <w:r>
-          <w:t xml:space="preserve">genes </w:t>
-        </w:r>
-        <w:r>
-          <w:t>are enriched for active PolII (</w:t>
-        </w:r>
-        <w:r>
-          <w:rPr>
-            <w:i/>
-          </w:rPr>
-          <w:t xml:space="preserve">p &lt; </w:t>
-        </w:r>
-        <w:r>
-          <w:t>10</w:t>
-        </w:r>
-        <w:r>
-          <w:rPr>
-            <w:vertAlign w:val="superscript"/>
-          </w:rPr>
-          <w:t>-1</w:t>
-        </w:r>
-        <w:r>
-          <w:rPr>
-            <w:vertAlign w:val="superscript"/>
-          </w:rPr>
-          <w:t>0</w:t>
-        </w:r>
-        <w:r>
-          <w:t>), wh</w:t>
-        </w:r>
-        <w:r>
-          <w:t xml:space="preserve">ile Gro repressed genes are not. </w:t>
-        </w:r>
-        <w:r>
-          <w:t>Together, this provides evidence that, at least at early</w:t>
-        </w:r>
-      </w:ins>
-      <w:ins w:id="191" w:author="Michael Chambers" w:date="2015-11-16T01:13:00Z">
-        <w:r>
-          <w:t xml:space="preserve"> developmental</w:t>
-        </w:r>
-      </w:ins>
-      <w:ins w:id="192" w:author="Michael Chambers" w:date="2015-11-14T16:14:00Z">
-        <w:r>
-          <w:t xml:space="preserve"> timepoints, a significant fraction of Groucho-associated genes exhibit characterist</w:t>
-        </w:r>
-        <w:r>
-          <w:t>ics of PolII pausing, suggesting that</w:t>
-        </w:r>
-        <w:r>
-          <w:t xml:space="preserve"> retention or prevention of PolII from transitioning to an active </w:t>
-        </w:r>
-      </w:ins>
-      <w:ins w:id="193" w:author="Michael Chambers" w:date="2015-11-16T01:13:00Z">
-        <w:r>
-          <w:t xml:space="preserve">elongation </w:t>
-        </w:r>
-      </w:ins>
-      <w:ins w:id="194" w:author="Michael Chambers" w:date="2015-11-14T16:14:00Z">
-        <w:r>
-          <w:t xml:space="preserve">complex is a potential mechanism of Groucho-dependent </w:t>
-        </w:r>
-        <w:commentRangeStart w:id="195"/>
-        <w:r>
-          <w:t>repression</w:t>
-        </w:r>
-        <w:commentRangeEnd w:id="195"/>
-        <w:r>
-          <w:rPr>
-            <w:rStyle w:val="CommentReference"/>
-          </w:rPr>
-          <w:commentReference w:id="195"/>
-        </w:r>
-        <w:r>
-          <w:t>.</w:t>
-        </w:r>
-      </w:ins>
-    </w:p>
-    <w:p>
-      <w:pPr>
-        <w:spacing w:line="480" w:lineRule="auto"/>
-      </w:pPr>
-    </w:p>
-    <w:p>
-      <w:pPr>
-        <w:spacing w:line="480" w:lineRule="auto"/>
+      <w:r>
         <w:rPr>
           <w:i/>
         </w:rPr>
-      </w:pPr>
+        <w:lastRenderedPageBreak/>
+        <w:t xml:space="preserve">Groucho target genes are enriched for promoter-proximal read density indicative of polymerase </w:t>
+      </w:r>
+      <w:commentRangeStart w:id="246"/>
       <w:r>
         <w:rPr>
           <w:i/>
         </w:rPr>
-        <w:t xml:space="preserve">Groucho target genes are enriched for promoter-proximal read density indicative of polymerase </w:t>
-      </w:r>
-      <w:commentRangeStart w:id="196"/>
+        <w:t>pausing</w:t>
+      </w:r>
+      <w:commentRangeEnd w:id="246"/>
+      <w:r>
+        <w:rPr>
+          <w:rStyle w:val="CommentReference"/>
+        </w:rPr>
+        <w:commentReference w:id="246"/>
+      </w:r>
+    </w:p>
+    <w:p>
+      <w:pPr>
+        <w:spacing w:line="480" w:lineRule="auto"/>
+      </w:pPr>
+      <w:r>
+        <w:tab/>
+      </w:r>
       <w:r>
         <w:rPr>
           <w:i/>
         </w:rPr>
-        <w:t>pausing</w:t>
-      </w:r>
-      <w:commentRangeEnd w:id="196"/>
-      <w:r>
-        <w:rPr>
-          <w:rStyle w:val="CommentReference"/>
-        </w:rPr>
-        <w:commentReference w:id="196"/>
-      </w:r>
-    </w:p>
-    <w:p>
-      <w:pPr>
-        <w:spacing w:line="480" w:lineRule="auto"/>
-      </w:pPr>
-      <w:r>
-        <w:tab/>
-      </w:r>
-      <w:r>
-        <w:rPr>
-          <w:i/>
-        </w:rPr>
         <w:t xml:space="preserve">  </w:t>
       </w:r>
       <w:r>
         <w:t xml:space="preserve">Evidence presented in </w:t>
       </w:r>
-      <w:del w:id="197" w:author="Michael Chambers" w:date="2015-11-16T01:14:00Z">
+      <w:del w:id="247" w:author="Michael Chambers" w:date="2015-11-16T01:14:00Z">
         <w:r>
           <w:delText xml:space="preserve">Chapter II </w:delText>
         </w:r>
       </w:del>
-      <w:ins w:id="198" w:author="Albert Courey" w:date="2015-11-13T14:28:00Z">
-        <w:del w:id="199" w:author="Michael Chambers" w:date="2015-11-16T01:14:00Z">
+      <w:ins w:id="248" w:author="Albert Courey" w:date="2015-11-13T14:28:00Z">
+        <w:del w:id="249" w:author="Michael Chambers" w:date="2015-11-16T01:14:00Z">
           <w:r>
             <w:delText>2</w:delText>
           </w:r>
         </w:del>
       </w:ins>
-      <w:ins w:id="200" w:author="Michael Chambers" w:date="2015-11-16T01:14:00Z">
+      <w:ins w:id="250" w:author="Michael Chambers" w:date="2015-11-16T01:14:00Z">
         <w:r>
           <w:t>the previous section</w:t>
         </w:r>
       </w:ins>
-      <w:ins w:id="201" w:author="Albert Courey" w:date="2015-11-13T14:28:00Z">
+      <w:ins w:id="251" w:author="Albert Courey" w:date="2015-11-13T14:28:00Z">
         <w:r>
           <w:t xml:space="preserve"> </w:t>
         </w:r>
@@ -2239,29 +2603,25 @@
       <w:r>
         <w:t xml:space="preserve">Our data allows us to quantify the accumulation of promoter-proximal nascent transcript at later stages of development, albeit in a more heterogeneous population of cell types. This heterogeneity limits the interpretation of Groucho’s involvement with promoter-proximal stalled polymerase, </w:t>
       </w:r>
-      <w:del w:id="202" w:author="Michael Chambers" w:date="2015-11-16T01:16:00Z">
+      <w:del w:id="252" w:author="Michael Chambers" w:date="2015-11-16T01:16:00Z">
         <w:r>
           <w:delText xml:space="preserve">so </w:delText>
         </w:r>
       </w:del>
-      <w:ins w:id="203" w:author="Michael Chambers" w:date="2015-11-16T01:16:00Z">
+      <w:ins w:id="253" w:author="Michael Chambers" w:date="2015-11-16T01:16:00Z">
         <w:r>
           <w:t xml:space="preserve">as </w:t>
         </w:r>
       </w:ins>
       <w:r>
-        <w:t xml:space="preserve">we can determine whether a gene is regulated by Groucho and possesses stalled PolII at each developmental </w:t>
-      </w:r>
-      <w:r>
-        <w:lastRenderedPageBreak/>
-        <w:t xml:space="preserve">time span, but we cannot make definite conclusions as to whether those events are </w:t>
-      </w:r>
-      <w:del w:id="204" w:author="Michael Chambers" w:date="2015-11-16T01:16:00Z">
+        <w:t xml:space="preserve">we can determine whether a gene is regulated by Groucho and possesses stalled PolII at each developmental time span, but we cannot make definite conclusions as to whether those events are </w:t>
+      </w:r>
+      <w:del w:id="254" w:author="Michael Chambers" w:date="2015-11-16T01:16:00Z">
         <w:r>
           <w:delText>related</w:delText>
         </w:r>
       </w:del>
-      <w:ins w:id="205" w:author="Michael Chambers" w:date="2015-11-16T01:16:00Z">
+      <w:ins w:id="255" w:author="Michael Chambers" w:date="2015-11-16T01:16:00Z">
         <w:r>
           <w:t>occurring in identical populations of cells</w:t>
         </w:r>
@@ -2279,25 +2639,29 @@
         <w:t>Focusing on genes that are responsive to increasing levels of maternal Groucho overexpression, we s</w:t>
       </w:r>
       <w:r>
-        <w:t>ee that at all three timepoints genes negatively regulated by increased Groucho dosage are enriched for promoter-proximal accumulation of transcript when compared both to genes up-regulated in this genetic background as well as unresponsive genes (Fig. 3-</w:t>
-      </w:r>
-      <w:ins w:id="206" w:author="Michael Chambers" w:date="2015-11-16T01:17:00Z">
+        <w:t xml:space="preserve">ee that at all three timepoints genes negatively regulated by increased Groucho dosage are enriched for promoter-proximal accumulation of transcript when </w:t>
+      </w:r>
+      <w:r>
+        <w:lastRenderedPageBreak/>
+        <w:t>compared both to genes up-regulated in this genetic background as well as unresponsive genes (Fig. 3-</w:t>
+      </w:r>
+      <w:ins w:id="256" w:author="Michael Chambers" w:date="2015-11-16T01:17:00Z">
         <w:r>
           <w:t>8</w:t>
         </w:r>
       </w:ins>
-      <w:commentRangeStart w:id="207"/>
-      <w:del w:id="208" w:author="Michael Chambers" w:date="2015-11-16T01:17:00Z">
+      <w:commentRangeStart w:id="257"/>
+      <w:del w:id="258" w:author="Michael Chambers" w:date="2015-11-16T01:17:00Z">
         <w:r>
           <w:delText>6</w:delText>
         </w:r>
       </w:del>
-      <w:commentRangeEnd w:id="207"/>
+      <w:commentRangeEnd w:id="257"/>
       <w:r>
         <w:rPr>
           <w:rStyle w:val="CommentReference"/>
         </w:rPr>
-        <w:commentReference w:id="207"/>
+        <w:commentReference w:id="257"/>
       </w:r>
       <w:r>
         <w:t>).</w:t>
@@ -2311,25 +2675,58 @@
     </w:p>
     <w:p>
       <w:pPr>
-        <w:pStyle w:val="Heading4"/>
-        <w:spacing w:line="480" w:lineRule="auto"/>
-      </w:pPr>
-      <w:bookmarkStart w:id="209" w:name="discussion"/>
-      <w:bookmarkEnd w:id="209"/>
-      <w:commentRangeStart w:id="210"/>
-      <w:r>
+        <w:rPr>
+          <w:ins w:id="259" w:author="Michael Chambers" w:date="2015-11-17T02:22:00Z"/>
+          <w:b/>
+        </w:rPr>
+      </w:pPr>
+      <w:bookmarkStart w:id="260" w:name="discussion"/>
+      <w:bookmarkEnd w:id="260"/>
+      <w:ins w:id="261" w:author="Michael Chambers" w:date="2015-11-17T02:22:00Z">
+        <w:r>
+          <w:rPr>
+            <w:b/>
+          </w:rPr>
+          <w:br w:type="page"/>
+        </w:r>
+      </w:ins>
+    </w:p>
+    <w:p>
+      <w:pPr>
+        <w:pStyle w:val="BodyText"/>
+        <w:pPrChange w:id="262" w:author="Michael Chambers" w:date="2015-11-17T02:22:00Z">
+          <w:pPr>
+            <w:pStyle w:val="Heading4"/>
+            <w:spacing w:line="480" w:lineRule="auto"/>
+          </w:pPr>
+        </w:pPrChange>
+      </w:pPr>
+      <w:commentRangeStart w:id="263"/>
+      <w:r>
+        <w:rPr>
+          <w:b/>
+          <w:rPrChange w:id="264" w:author="Michael Chambers" w:date="2015-11-17T02:22:00Z">
+            <w:rPr>
+              <w:b w:val="0"/>
+              <w:bCs w:val="0"/>
+            </w:rPr>
+          </w:rPrChange>
+        </w:rPr>
+        <w:lastRenderedPageBreak/>
         <w:t>Discussion</w:t>
       </w:r>
-      <w:commentRangeEnd w:id="210"/>
+      <w:commentRangeEnd w:id="263"/>
       <w:r>
         <w:rPr>
           <w:rStyle w:val="CommentReference"/>
-          <w:rFonts w:asciiTheme="minorHAnsi" w:eastAsiaTheme="minorHAnsi" w:hAnsiTheme="minorHAnsi" w:cstheme="minorBidi"/>
-          <w:b w:val="0"/>
-          <w:bCs w:val="0"/>
-          <w:color w:val="auto"/>
-        </w:rPr>
-        <w:commentReference w:id="210"/>
+          <w:b/>
+          <w:rPrChange w:id="265" w:author="Michael Chambers" w:date="2015-11-17T02:22:00Z">
+            <w:rPr>
+              <w:rStyle w:val="CommentReference"/>
+            </w:rPr>
+          </w:rPrChange>
+        </w:rPr>
+        <w:commentReference w:id="263"/>
       </w:r>
     </w:p>
     <w:p>
@@ -2362,37 +2759,37 @@
       <w:r>
         <w:t xml:space="preserve"> us to more thoroughly characterize the dynamics of this transcriptional system and relate aspects of gene expression to the activity of Groucho. </w:t>
       </w:r>
-      <w:ins w:id="211" w:author="Michael Chambers" w:date="2015-11-16T20:25:00Z">
+      <w:ins w:id="266" w:author="Michael Chambers" w:date="2015-11-16T20:25:00Z">
         <w:r>
           <w:t xml:space="preserve">We </w:t>
         </w:r>
       </w:ins>
-      <w:ins w:id="212" w:author="Michael Chambers" w:date="2015-11-16T20:28:00Z">
+      <w:ins w:id="267" w:author="Michael Chambers" w:date="2015-11-16T20:28:00Z">
         <w:r>
           <w:t xml:space="preserve">find that chromatin-associated RNA is enriched for nascent transcripts, as evidenced by the increase in unspliced intronic content, a 5’ bias in read density, and </w:t>
         </w:r>
       </w:ins>
-      <w:ins w:id="213" w:author="Michael Chambers" w:date="2015-11-16T20:29:00Z">
+      <w:ins w:id="268" w:author="Michael Chambers" w:date="2015-11-16T20:29:00Z">
         <w:r>
           <w:t>enrichment for actively transcribed genes in early stages of development.</w:t>
         </w:r>
       </w:ins>
-      <w:ins w:id="214" w:author="Michael Chambers" w:date="2015-11-16T20:27:00Z">
+      <w:ins w:id="269" w:author="Michael Chambers" w:date="2015-11-16T20:27:00Z">
         <w:r>
           <w:t xml:space="preserve"> </w:t>
         </w:r>
       </w:ins>
-      <w:ins w:id="215" w:author="Michael Chambers" w:date="2015-11-16T20:26:00Z">
+      <w:ins w:id="270" w:author="Michael Chambers" w:date="2015-11-16T20:26:00Z">
         <w:r>
           <w:t xml:space="preserve"> </w:t>
         </w:r>
       </w:ins>
-      <w:del w:id="216" w:author="Michael Chambers" w:date="2015-11-16T20:29:00Z">
+      <w:del w:id="271" w:author="Michael Chambers" w:date="2015-11-16T20:29:00Z">
         <w:r>
           <w:delText>We observed that chromatin-associated pre-mRNA exhibits a modest</w:delText>
         </w:r>
       </w:del>
-      <w:ins w:id="217" w:author="Michael Chambers" w:date="2015-11-16T20:29:00Z">
+      <w:ins w:id="272" w:author="Michael Chambers" w:date="2015-11-16T20:29:00Z">
         <w:r>
           <w:t>In addition to a modest</w:t>
         </w:r>
@@ -2400,12 +2797,12 @@
       <w:r>
         <w:t xml:space="preserve"> 5’ bias throughout the gene body</w:t>
       </w:r>
-      <w:ins w:id="218" w:author="Michael Chambers" w:date="2015-11-16T20:29:00Z">
+      <w:ins w:id="273" w:author="Michael Chambers" w:date="2015-11-16T20:29:00Z">
         <w:r>
           <w:t>, nascent RNA exhibits a</w:t>
         </w:r>
       </w:ins>
-      <w:del w:id="219" w:author="Michael Chambers" w:date="2015-11-16T20:24:00Z">
+      <w:del w:id="274" w:author="Michael Chambers" w:date="2015-11-16T20:24:00Z">
         <w:r>
           <w:delText>,</w:delText>
         </w:r>
@@ -2413,12 +2810,12 @@
       <w:r>
         <w:t xml:space="preserve"> </w:t>
       </w:r>
-      <w:del w:id="220" w:author="Michael Chambers" w:date="2015-11-16T20:29:00Z">
+      <w:del w:id="275" w:author="Michael Chambers" w:date="2015-11-16T20:29:00Z">
         <w:r>
           <w:delText>with a</w:delText>
         </w:r>
       </w:del>
-      <w:ins w:id="221" w:author="Michael Chambers" w:date="2015-11-16T20:29:00Z">
+      <w:ins w:id="276" w:author="Michael Chambers" w:date="2015-11-16T20:29:00Z">
         <w:r>
           <w:t>significant spike in transcript density</w:t>
         </w:r>
@@ -2426,7 +2823,7 @@
       <w:r>
         <w:t xml:space="preserve"> </w:t>
       </w:r>
-      <w:del w:id="222" w:author="Michael Chambers" w:date="2015-11-16T20:30:00Z">
+      <w:del w:id="277" w:author="Michael Chambers" w:date="2015-11-16T20:30:00Z">
         <w:r>
           <w:delText xml:space="preserve">density spike </w:delText>
         </w:r>
@@ -2437,19 +2834,15 @@
       <w:r>
         <w:t>transcription start site</w:t>
       </w:r>
-      <w:ins w:id="223" w:author="Michael Chambers" w:date="2015-11-16T20:30:00Z">
+      <w:ins w:id="278" w:author="Michael Chambers" w:date="2015-11-16T20:30:00Z">
         <w:r>
           <w:t>,</w:t>
         </w:r>
       </w:ins>
       <w:r>
-        <w:t xml:space="preserve"> likely </w:t>
-      </w:r>
-      <w:r>
-        <w:lastRenderedPageBreak/>
-        <w:t>corresponding to nascent transcript</w:t>
-      </w:r>
-      <w:ins w:id="224" w:author="Michael Chambers" w:date="2015-11-16T20:30:00Z">
+        <w:t xml:space="preserve"> likely corresponding to nascent transcript</w:t>
+      </w:r>
+      <w:ins w:id="279" w:author="Michael Chambers" w:date="2015-11-16T20:30:00Z">
         <w:r>
           <w:t>s</w:t>
         </w:r>
@@ -2457,7 +2850,7 @@
       <w:r>
         <w:t xml:space="preserve"> locked in stalled </w:t>
       </w:r>
-      <w:ins w:id="225" w:author="Michael Chambers" w:date="2015-11-16T20:30:00Z">
+      <w:ins w:id="280" w:author="Michael Chambers" w:date="2015-11-16T20:30:00Z">
         <w:r>
           <w:t xml:space="preserve">or slowed </w:t>
         </w:r>
@@ -2465,7 +2858,7 @@
       <w:r>
         <w:t xml:space="preserve">ternary </w:t>
       </w:r>
-      <w:ins w:id="226" w:author="Michael Chambers" w:date="2015-11-16T20:30:00Z">
+      <w:ins w:id="281" w:author="Michael Chambers" w:date="2015-11-16T20:30:00Z">
         <w:r>
           <w:t xml:space="preserve">PolII </w:t>
         </w:r>
@@ -2491,7 +2884,7 @@
       <w:r>
         <w:t xml:space="preserve">urification of chromatin-associated </w:t>
       </w:r>
-      <w:del w:id="227" w:author="Michael Chambers" w:date="2015-11-16T20:30:00Z">
+      <w:del w:id="282" w:author="Michael Chambers" w:date="2015-11-16T20:30:00Z">
         <w:r>
           <w:delText xml:space="preserve">short </w:delText>
         </w:r>
@@ -2517,7 +2910,7 @@
       <w:r>
         <w:t>30% of protein-coding genes experienced some degree of PolII pausing</w:t>
       </w:r>
-      <w:ins w:id="228" w:author="Michael Chambers" w:date="2015-11-16T20:31:00Z">
+      <w:ins w:id="283" w:author="Michael Chambers" w:date="2015-11-16T20:31:00Z">
         <w:r>
           <w:t>, characterized by an enrichment of 5’ transcripts</w:t>
         </w:r>
@@ -2537,14 +2930,14 @@
         <w:pStyle w:val="BodyText"/>
         <w:spacing w:line="480" w:lineRule="auto"/>
         <w:rPr>
-          <w:ins w:id="229" w:author="Michael Chambers" w:date="2015-11-16T20:40:00Z"/>
+          <w:ins w:id="284" w:author="Michael Chambers" w:date="2015-11-16T20:40:00Z"/>
         </w:rPr>
       </w:pPr>
       <w:r>
         <w:tab/>
         <w:t xml:space="preserve">The manner in which PolII pausing is utilized to regulate transcription remains poorly understood, though multiple non-exclusive mechanisms have been proposed, </w:t>
       </w:r>
-      <w:del w:id="230" w:author="Michael Chambers" w:date="2015-11-16T20:31:00Z">
+      <w:del w:id="285" w:author="Michael Chambers" w:date="2015-11-16T20:31:00Z">
         <w:r>
           <w:delText>(</w:delText>
         </w:r>
@@ -2555,7 +2948,7 @@
       <w:r>
         <w:t>{Adelman, 2012 #3165}</w:t>
       </w:r>
-      <w:del w:id="231" w:author="Michael Chambers" w:date="2015-11-16T20:31:00Z">
+      <w:del w:id="286" w:author="Michael Chambers" w:date="2015-11-16T20:31:00Z">
         <w:r>
           <w:delText>)</w:delText>
         </w:r>
@@ -2591,7 +2984,11 @@
         <w:t xml:space="preserve">. This allows the expression level of a gene to be regulated through multiple, independent pathways, </w:t>
       </w:r>
       <w:r>
-        <w:t>potentially at the behest of independent signaling pathways</w:t>
+        <w:t xml:space="preserve">potentially at the behest of </w:t>
+      </w:r>
+      <w:r>
+        <w:lastRenderedPageBreak/>
+        <w:t>independent signaling pathways</w:t>
       </w:r>
       <w:r>
         <w:t xml:space="preserve"> </w:t>
@@ -2626,26 +3023,26 @@
         <w:pStyle w:val="BodyText"/>
         <w:spacing w:line="480" w:lineRule="auto"/>
         <w:rPr>
-          <w:ins w:id="232" w:author="Michael Chambers" w:date="2015-11-16T21:35:00Z"/>
-        </w:rPr>
-      </w:pPr>
-      <w:ins w:id="233" w:author="Michael Chambers" w:date="2015-11-16T20:40:00Z">
+          <w:ins w:id="287" w:author="Michael Chambers" w:date="2015-11-16T21:35:00Z"/>
+        </w:rPr>
+      </w:pPr>
+      <w:ins w:id="288" w:author="Michael Chambers" w:date="2015-11-16T20:40:00Z">
         <w:r>
           <w:tab/>
           <w:t xml:space="preserve">We find that Groucho-regulated genes are enriched for paused PolII </w:t>
         </w:r>
       </w:ins>
-      <w:ins w:id="234" w:author="Michael Chambers" w:date="2015-11-16T20:41:00Z">
+      <w:ins w:id="289" w:author="Michael Chambers" w:date="2015-11-16T20:41:00Z">
         <w:r>
           <w:t xml:space="preserve">in the early embryo, and that this correlation applies to both genes bound by Gro </w:t>
         </w:r>
       </w:ins>
-      <w:ins w:id="235" w:author="Michael Chambers" w:date="2015-11-16T20:46:00Z">
+      <w:ins w:id="290" w:author="Michael Chambers" w:date="2015-11-16T20:46:00Z">
         <w:r>
           <w:t xml:space="preserve">at each time window, </w:t>
         </w:r>
       </w:ins>
-      <w:ins w:id="236" w:author="Michael Chambers" w:date="2015-11-16T20:41:00Z">
+      <w:ins w:id="291" w:author="Michael Chambers" w:date="2015-11-16T20:41:00Z">
         <w:r>
           <w:t>as well as ge</w:t>
         </w:r>
@@ -2653,7 +3050,7 @@
           <w:t>nes differentially expressed in Gro</w:t>
         </w:r>
       </w:ins>
-      <w:ins w:id="237" w:author="Michael Chambers" w:date="2015-11-16T20:46:00Z">
+      <w:ins w:id="292" w:author="Michael Chambers" w:date="2015-11-16T20:46:00Z">
         <w:r>
           <w:rPr>
             <w:i/>
@@ -2664,66 +3061,62 @@
           <w:t xml:space="preserve">loss-of-function </w:t>
         </w:r>
       </w:ins>
-      <w:ins w:id="238" w:author="Michael Chambers" w:date="2015-11-16T20:47:00Z">
+      <w:ins w:id="293" w:author="Michael Chambers" w:date="2015-11-16T20:47:00Z">
         <w:r>
           <w:t xml:space="preserve">and gain-of-function </w:t>
         </w:r>
       </w:ins>
-      <w:ins w:id="239" w:author="Michael Chambers" w:date="2015-11-16T20:46:00Z">
+      <w:ins w:id="294" w:author="Michael Chambers" w:date="2015-11-16T20:46:00Z">
         <w:r>
           <w:t>embryos.</w:t>
         </w:r>
       </w:ins>
-      <w:ins w:id="240" w:author="Michael Chambers" w:date="2015-11-16T21:00:00Z">
+      <w:ins w:id="295" w:author="Michael Chambers" w:date="2015-11-16T21:00:00Z">
         <w:r>
           <w:t xml:space="preserve"> In Gro loss-of-function embryos, </w:t>
         </w:r>
       </w:ins>
-      <w:ins w:id="241" w:author="Michael Chambers" w:date="2015-11-16T21:34:00Z">
+      <w:ins w:id="296" w:author="Michael Chambers" w:date="2015-11-16T21:34:00Z">
         <w:r>
           <w:t xml:space="preserve">up-regulated </w:t>
         </w:r>
       </w:ins>
-      <w:ins w:id="242" w:author="Michael Chambers" w:date="2015-11-16T21:35:00Z">
-        <w:r>
-          <w:t xml:space="preserve">genes are enriched for stalled PolII, </w:t>
-        </w:r>
-        <w:r>
-          <w:lastRenderedPageBreak/>
-          <w:t xml:space="preserve">while down-regulated genes are enriched for active PolII. The converse is true in embryos overexpressing Gro. </w:t>
-        </w:r>
-      </w:ins>
-      <w:ins w:id="243" w:author="Michael Chambers" w:date="2015-11-16T21:36:00Z">
+      <w:ins w:id="297" w:author="Michael Chambers" w:date="2015-11-16T21:35:00Z">
+        <w:r>
+          <w:t xml:space="preserve">genes are enriched for stalled PolII, while down-regulated genes are enriched for active PolII. The converse is true in embryos overexpressing Gro. </w:t>
+        </w:r>
+      </w:ins>
+      <w:ins w:id="298" w:author="Michael Chambers" w:date="2015-11-16T21:36:00Z">
         <w:r>
           <w:t xml:space="preserve">PolII stalling in embryos has been hypothesized to </w:t>
         </w:r>
       </w:ins>
-      <w:ins w:id="244" w:author="Michael Chambers" w:date="2015-11-16T21:37:00Z">
+      <w:ins w:id="299" w:author="Michael Chambers" w:date="2015-11-16T21:37:00Z">
         <w:r>
           <w:t>enable</w:t>
         </w:r>
       </w:ins>
-      <w:ins w:id="245" w:author="Michael Chambers" w:date="2015-11-16T21:36:00Z">
+      <w:ins w:id="300" w:author="Michael Chambers" w:date="2015-11-16T21:36:00Z">
         <w:r>
           <w:t xml:space="preserve"> the </w:t>
         </w:r>
       </w:ins>
-      <w:ins w:id="246" w:author="Michael Chambers" w:date="2015-11-16T21:49:00Z">
+      <w:ins w:id="301" w:author="Michael Chambers" w:date="2015-11-16T21:49:00Z">
         <w:r>
           <w:t xml:space="preserve">rapid, </w:t>
         </w:r>
       </w:ins>
-      <w:ins w:id="247" w:author="Michael Chambers" w:date="2015-11-16T21:36:00Z">
+      <w:ins w:id="302" w:author="Michael Chambers" w:date="2015-11-16T21:36:00Z">
         <w:r>
           <w:t xml:space="preserve">synchronous activation of genes across the embryo, as </w:t>
         </w:r>
       </w:ins>
-      <w:ins w:id="248" w:author="Michael Chambers" w:date="2015-11-16T21:37:00Z">
+      <w:ins w:id="303" w:author="Michael Chambers" w:date="2015-11-16T21:37:00Z">
         <w:r>
           <w:t>opposed to stochastic activation observed from genes lacking poised PolII</w:t>
         </w:r>
       </w:ins>
-      <w:ins w:id="249" w:author="Michael Chambers" w:date="2015-11-16T21:38:00Z">
+      <w:ins w:id="304" w:author="Michael Chambers" w:date="2015-11-16T21:38:00Z">
         <w:r>
           <w:t xml:space="preserve"> </w:t>
         </w:r>
@@ -2731,22 +3124,22 @@
           <w:t>{Boettiger, 2009 #3191}</w:t>
         </w:r>
       </w:ins>
-      <w:ins w:id="250" w:author="Michael Chambers" w:date="2015-11-16T21:37:00Z">
+      <w:ins w:id="305" w:author="Michael Chambers" w:date="2015-11-16T21:37:00Z">
         <w:r>
           <w:t>.</w:t>
         </w:r>
       </w:ins>
-      <w:ins w:id="251" w:author="Michael Chambers" w:date="2015-11-16T21:39:00Z">
+      <w:ins w:id="306" w:author="Michael Chambers" w:date="2015-11-16T21:39:00Z">
         <w:r>
           <w:t xml:space="preserve"> </w:t>
         </w:r>
       </w:ins>
-      <w:ins w:id="252" w:author="Michael Chambers" w:date="2015-11-16T21:44:00Z">
+      <w:ins w:id="307" w:author="Michael Chambers" w:date="2015-11-16T21:44:00Z">
         <w:r>
           <w:t xml:space="preserve">Given that </w:t>
         </w:r>
       </w:ins>
-      <w:ins w:id="253" w:author="Michael Chambers" w:date="2015-11-16T21:39:00Z">
+      <w:ins w:id="308" w:author="Michael Chambers" w:date="2015-11-16T21:39:00Z">
         <w:r>
           <w:t>g</w:t>
         </w:r>
@@ -2754,117 +3147,117 @@
           <w:t xml:space="preserve">enes possessing stalled PolII </w:t>
         </w:r>
       </w:ins>
-      <w:ins w:id="254" w:author="Michael Chambers" w:date="2015-11-16T21:44:00Z">
+      <w:ins w:id="309" w:author="Michael Chambers" w:date="2015-11-16T21:44:00Z">
         <w:r>
           <w:t>often continue to be expressed at high levels</w:t>
         </w:r>
       </w:ins>
-      <w:ins w:id="255" w:author="Michael Chambers" w:date="2015-11-16T21:47:00Z">
+      <w:ins w:id="310" w:author="Michael Chambers" w:date="2015-11-16T21:47:00Z">
         <w:r>
           <w:t xml:space="preserve"> {Rougvie, 1990 #3193}</w:t>
         </w:r>
       </w:ins>
-      <w:ins w:id="256" w:author="Michael Chambers" w:date="2015-11-16T21:48:00Z">
+      <w:ins w:id="311" w:author="Michael Chambers" w:date="2015-11-16T21:48:00Z">
         <w:r>
           <w:t>{Nechaev, 2008 #3194}</w:t>
         </w:r>
       </w:ins>
-      <w:ins w:id="257" w:author="Michael Chambers" w:date="2015-11-16T21:44:00Z">
+      <w:ins w:id="312" w:author="Michael Chambers" w:date="2015-11-16T21:44:00Z">
         <w:r>
           <w:t xml:space="preserve">, </w:t>
         </w:r>
       </w:ins>
-      <w:ins w:id="258" w:author="Michael Chambers" w:date="2015-11-16T21:51:00Z">
+      <w:ins w:id="313" w:author="Michael Chambers" w:date="2015-11-16T21:51:00Z">
         <w:r>
           <w:t xml:space="preserve">PolII </w:t>
         </w:r>
       </w:ins>
-      <w:ins w:id="259" w:author="Michael Chambers" w:date="2015-11-16T21:44:00Z">
+      <w:ins w:id="314" w:author="Michael Chambers" w:date="2015-11-16T21:44:00Z">
         <w:r>
           <w:t>stalling in Gro-regulated genes may</w:t>
         </w:r>
       </w:ins>
-      <w:ins w:id="260" w:author="Michael Chambers" w:date="2015-11-16T21:49:00Z">
+      <w:ins w:id="315" w:author="Michael Chambers" w:date="2015-11-16T21:49:00Z">
         <w:r>
           <w:t xml:space="preserve"> </w:t>
         </w:r>
       </w:ins>
-      <w:ins w:id="261" w:author="Michael Chambers" w:date="2015-11-16T21:50:00Z">
+      <w:ins w:id="316" w:author="Michael Chambers" w:date="2015-11-16T21:50:00Z">
         <w:r>
           <w:t xml:space="preserve">not be a primary mechanism of repression, but instead </w:t>
         </w:r>
       </w:ins>
-      <w:ins w:id="262" w:author="Michael Chambers" w:date="2015-11-16T21:55:00Z">
+      <w:ins w:id="317" w:author="Michael Chambers" w:date="2015-11-16T21:55:00Z">
         <w:r>
           <w:t>indicate</w:t>
         </w:r>
       </w:ins>
-      <w:ins w:id="263" w:author="Michael Chambers" w:date="2015-11-16T21:50:00Z">
+      <w:ins w:id="318" w:author="Michael Chambers" w:date="2015-11-16T21:50:00Z">
         <w:r>
           <w:t xml:space="preserve"> </w:t>
         </w:r>
       </w:ins>
-      <w:ins w:id="264" w:author="Michael Chambers" w:date="2015-11-16T21:51:00Z">
+      <w:ins w:id="319" w:author="Michael Chambers" w:date="2015-11-16T21:51:00Z">
         <w:r>
           <w:t>that these genes are primed for rapid activation once Gro-mediated repression is relieved.</w:t>
         </w:r>
       </w:ins>
-      <w:ins w:id="265" w:author="Michael Chambers" w:date="2015-11-16T21:50:00Z">
+      <w:ins w:id="320" w:author="Michael Chambers" w:date="2015-11-16T21:50:00Z">
         <w:r>
           <w:t xml:space="preserve"> </w:t>
         </w:r>
       </w:ins>
-      <w:ins w:id="266" w:author="Michael Chambers" w:date="2015-11-16T21:56:00Z">
+      <w:ins w:id="321" w:author="Michael Chambers" w:date="2015-11-16T21:56:00Z">
         <w:r>
           <w:t xml:space="preserve">The ability </w:t>
         </w:r>
       </w:ins>
-      <w:ins w:id="267" w:author="Michael Chambers" w:date="2015-11-16T21:57:00Z">
+      <w:ins w:id="322" w:author="Michael Chambers" w:date="2015-11-16T21:57:00Z">
         <w:r>
           <w:t>of</w:t>
         </w:r>
       </w:ins>
-      <w:ins w:id="268" w:author="Michael Chambers" w:date="2015-11-16T21:56:00Z">
+      <w:ins w:id="323" w:author="Michael Chambers" w:date="2015-11-16T21:56:00Z">
         <w:r>
           <w:t xml:space="preserve"> Gro-mediated repression to be rapidly </w:t>
         </w:r>
       </w:ins>
-      <w:ins w:id="269" w:author="Michael Chambers" w:date="2015-11-16T21:57:00Z">
+      <w:ins w:id="324" w:author="Michael Chambers" w:date="2015-11-16T21:57:00Z">
         <w:r>
           <w:t xml:space="preserve">reversible may </w:t>
         </w:r>
       </w:ins>
-      <w:ins w:id="270" w:author="Michael Chambers" w:date="2015-11-16T21:58:00Z">
+      <w:ins w:id="325" w:author="Michael Chambers" w:date="2015-11-16T21:58:00Z">
         <w:r>
           <w:t>be</w:t>
         </w:r>
       </w:ins>
-      <w:ins w:id="271" w:author="Michael Chambers" w:date="2015-11-16T21:57:00Z">
+      <w:ins w:id="326" w:author="Michael Chambers" w:date="2015-11-16T21:57:00Z">
         <w:r>
           <w:t xml:space="preserve"> an important </w:t>
         </w:r>
       </w:ins>
-      <w:ins w:id="272" w:author="Michael Chambers" w:date="2015-11-16T21:58:00Z">
+      <w:ins w:id="327" w:author="Michael Chambers" w:date="2015-11-16T21:58:00Z">
         <w:r>
           <w:t>aspect</w:t>
         </w:r>
       </w:ins>
-      <w:ins w:id="273" w:author="Michael Chambers" w:date="2015-11-16T21:57:00Z">
+      <w:ins w:id="328" w:author="Michael Chambers" w:date="2015-11-16T21:57:00Z">
         <w:r>
           <w:t xml:space="preserve"> of its activity </w:t>
         </w:r>
       </w:ins>
-      <w:ins w:id="274" w:author="Michael Chambers" w:date="2015-11-16T21:58:00Z">
+      <w:ins w:id="329" w:author="Michael Chambers" w:date="2015-11-16T21:58:00Z">
         <w:r>
           <w:t>in the</w:t>
         </w:r>
       </w:ins>
-      <w:ins w:id="275" w:author="Michael Chambers" w:date="2015-11-16T21:57:00Z">
+      <w:ins w:id="330" w:author="Michael Chambers" w:date="2015-11-16T21:57:00Z">
         <w:r>
           <w:t xml:space="preserve"> </w:t>
         </w:r>
       </w:ins>
-      <w:ins w:id="276" w:author="Michael Chambers" w:date="2015-11-16T21:58:00Z">
+      <w:ins w:id="331" w:author="Michael Chambers" w:date="2015-11-16T21:58:00Z">
         <w:r>
           <w:t>embryo.</w:t>
         </w:r>
@@ -2873,10 +3266,10 @@
     <w:p>
       <w:pPr>
         <w:rPr>
-          <w:ins w:id="277" w:author="Michael Chambers" w:date="2015-11-16T23:03:00Z"/>
-        </w:rPr>
-      </w:pPr>
-      <w:ins w:id="278" w:author="Michael Chambers" w:date="2015-11-16T23:03:00Z">
+          <w:ins w:id="332" w:author="Michael Chambers" w:date="2015-11-16T23:03:00Z"/>
+        </w:rPr>
+      </w:pPr>
+      <w:ins w:id="333" w:author="Michael Chambers" w:date="2015-11-16T23:03:00Z">
         <w:r>
           <w:br w:type="page"/>
         </w:r>
@@ -2886,10 +3279,10 @@
       <w:pPr>
         <w:spacing w:line="480" w:lineRule="auto"/>
         <w:rPr>
-          <w:ins w:id="279" w:author="Michael Chambers" w:date="2015-11-16T23:03:00Z"/>
-        </w:rPr>
-      </w:pPr>
-      <w:ins w:id="280" w:author="Michael Chambers" w:date="2015-11-16T23:03:00Z">
+          <w:ins w:id="334" w:author="Michael Chambers" w:date="2015-11-16T23:03:00Z"/>
+        </w:rPr>
+      </w:pPr>
+      <w:ins w:id="335" w:author="Michael Chambers" w:date="2015-11-16T23:03:00Z">
         <w:r>
           <w:rPr>
             <w:b/>
@@ -2930,11 +3323,11 @@
       <w:pPr>
         <w:spacing w:line="480" w:lineRule="auto"/>
         <w:rPr>
-          <w:ins w:id="281" w:author="Michael Chambers" w:date="2015-11-16T23:03:00Z"/>
+          <w:ins w:id="336" w:author="Michael Chambers" w:date="2015-11-16T23:03:00Z"/>
           <w:b/>
         </w:rPr>
       </w:pPr>
-      <w:ins w:id="282" w:author="Michael Chambers" w:date="2015-11-16T23:03:00Z">
+      <w:ins w:id="337" w:author="Michael Chambers" w:date="2015-11-16T23:03:00Z">
         <w:r>
           <w:rPr>
             <w:b/>
@@ -2946,11 +3339,11 @@
     <w:p>
       <w:pPr>
         <w:rPr>
-          <w:ins w:id="283" w:author="Michael Chambers" w:date="2015-11-16T23:03:00Z"/>
+          <w:ins w:id="338" w:author="Michael Chambers" w:date="2015-11-16T23:03:00Z"/>
           <w:b/>
         </w:rPr>
       </w:pPr>
-      <w:ins w:id="284" w:author="Michael Chambers" w:date="2015-11-16T23:03:00Z">
+      <w:ins w:id="339" w:author="Michael Chambers" w:date="2015-11-16T23:03:00Z">
         <w:r>
           <w:rPr>
             <w:b/>
@@ -2962,6 +3355,11 @@
           <w:rPr>
             <w:b/>
             <w:noProof/>
+            <w:rPrChange w:id="340" w:author="Unknown">
+              <w:rPr>
+                <w:noProof/>
+              </w:rPr>
+            </w:rPrChange>
           </w:rPr>
           <w:drawing>
             <wp:inline distT="0" distB="0" distL="0" distR="0" wp14:anchorId="2C547CA9" wp14:editId="403F24C7">
@@ -3017,11 +3415,11 @@
     <w:p>
       <w:pPr>
         <w:rPr>
-          <w:ins w:id="285" w:author="Michael Chambers" w:date="2015-11-16T23:03:00Z"/>
+          <w:ins w:id="341" w:author="Michael Chambers" w:date="2015-11-16T23:03:00Z"/>
           <w:b/>
         </w:rPr>
       </w:pPr>
-      <w:ins w:id="286" w:author="Michael Chambers" w:date="2015-11-16T23:03:00Z">
+      <w:ins w:id="342" w:author="Michael Chambers" w:date="2015-11-16T23:03:00Z">
         <w:r>
           <w:rPr>
             <w:b/>
@@ -3034,10 +3432,10 @@
       <w:pPr>
         <w:spacing w:line="480" w:lineRule="auto"/>
         <w:rPr>
-          <w:ins w:id="287" w:author="Michael Chambers" w:date="2015-11-16T23:03:00Z"/>
-        </w:rPr>
-      </w:pPr>
-      <w:ins w:id="288" w:author="Michael Chambers" w:date="2015-11-16T23:03:00Z">
+          <w:ins w:id="343" w:author="Michael Chambers" w:date="2015-11-16T23:03:00Z"/>
+        </w:rPr>
+      </w:pPr>
+      <w:ins w:id="344" w:author="Michael Chambers" w:date="2015-11-16T23:03:00Z">
         <w:r>
           <w:rPr>
             <w:b/>
@@ -3054,11 +3452,11 @@
       <w:pPr>
         <w:spacing w:line="480" w:lineRule="auto"/>
         <w:rPr>
-          <w:ins w:id="289" w:author="Michael Chambers" w:date="2015-11-16T23:03:00Z"/>
+          <w:ins w:id="345" w:author="Michael Chambers" w:date="2015-11-16T23:03:00Z"/>
           <w:b/>
         </w:rPr>
       </w:pPr>
-      <w:ins w:id="290" w:author="Michael Chambers" w:date="2015-11-16T23:03:00Z">
+      <w:ins w:id="346" w:author="Michael Chambers" w:date="2015-11-16T23:03:00Z">
         <w:r>
           <w:rPr>
             <w:b/>
@@ -3070,11 +3468,11 @@
     <w:p>
       <w:pPr>
         <w:rPr>
-          <w:ins w:id="291" w:author="Michael Chambers" w:date="2015-11-16T23:03:00Z"/>
+          <w:ins w:id="347" w:author="Michael Chambers" w:date="2015-11-16T23:03:00Z"/>
           <w:b/>
         </w:rPr>
       </w:pPr>
-      <w:ins w:id="292" w:author="Michael Chambers" w:date="2015-11-16T23:03:00Z">
+      <w:ins w:id="348" w:author="Michael Chambers" w:date="2015-11-16T23:03:00Z">
         <w:r>
           <w:rPr>
             <w:b/>
@@ -3086,6 +3484,11 @@
           <w:rPr>
             <w:b/>
             <w:noProof/>
+            <w:rPrChange w:id="349" w:author="Unknown">
+              <w:rPr>
+                <w:noProof/>
+              </w:rPr>
+            </w:rPrChange>
           </w:rPr>
           <w:drawing>
             <wp:inline distT="0" distB="0" distL="0" distR="0" wp14:anchorId="5172C7C6" wp14:editId="3B66DCD5">
@@ -3141,11 +3544,11 @@
     <w:p>
       <w:pPr>
         <w:rPr>
-          <w:ins w:id="293" w:author="Michael Chambers" w:date="2015-11-16T23:03:00Z"/>
+          <w:ins w:id="350" w:author="Michael Chambers" w:date="2015-11-16T23:03:00Z"/>
           <w:b/>
         </w:rPr>
       </w:pPr>
-      <w:ins w:id="294" w:author="Michael Chambers" w:date="2015-11-16T23:03:00Z">
+      <w:ins w:id="351" w:author="Michael Chambers" w:date="2015-11-16T23:03:00Z">
         <w:r>
           <w:rPr>
             <w:b/>
@@ -3158,10 +3561,10 @@
       <w:pPr>
         <w:spacing w:line="480" w:lineRule="auto"/>
         <w:rPr>
-          <w:ins w:id="295" w:author="Michael Chambers" w:date="2015-11-16T23:03:00Z"/>
-        </w:rPr>
-      </w:pPr>
-      <w:ins w:id="296" w:author="Michael Chambers" w:date="2015-11-16T23:03:00Z">
+          <w:ins w:id="352" w:author="Michael Chambers" w:date="2015-11-16T23:03:00Z"/>
+        </w:rPr>
+      </w:pPr>
+      <w:ins w:id="353" w:author="Michael Chambers" w:date="2015-11-16T23:03:00Z">
         <w:r>
           <w:rPr>
             <w:b/>
@@ -3187,11 +3590,11 @@
       <w:pPr>
         <w:spacing w:line="480" w:lineRule="auto"/>
         <w:rPr>
-          <w:ins w:id="297" w:author="Michael Chambers" w:date="2015-11-16T23:03:00Z"/>
+          <w:ins w:id="354" w:author="Michael Chambers" w:date="2015-11-16T23:03:00Z"/>
           <w:b/>
         </w:rPr>
       </w:pPr>
-      <w:ins w:id="298" w:author="Michael Chambers" w:date="2015-11-16T23:03:00Z">
+      <w:ins w:id="355" w:author="Michael Chambers" w:date="2015-11-16T23:03:00Z">
         <w:r>
           <w:rPr>
             <w:b/>
@@ -3203,11 +3606,11 @@
     <w:p>
       <w:pPr>
         <w:rPr>
-          <w:ins w:id="299" w:author="Michael Chambers" w:date="2015-11-16T23:03:00Z"/>
+          <w:ins w:id="356" w:author="Michael Chambers" w:date="2015-11-16T23:03:00Z"/>
           <w:b/>
         </w:rPr>
       </w:pPr>
-      <w:ins w:id="300" w:author="Michael Chambers" w:date="2015-11-16T23:03:00Z">
+      <w:ins w:id="357" w:author="Michael Chambers" w:date="2015-11-16T23:03:00Z">
         <w:r>
           <w:rPr>
             <w:b/>
@@ -3219,6 +3622,11 @@
           <w:rPr>
             <w:b/>
             <w:noProof/>
+            <w:rPrChange w:id="358" w:author="Unknown">
+              <w:rPr>
+                <w:noProof/>
+              </w:rPr>
+            </w:rPrChange>
           </w:rPr>
           <w:drawing>
             <wp:inline distT="0" distB="0" distL="0" distR="0" wp14:anchorId="7432B26A" wp14:editId="57F380F2">
@@ -3274,7 +3682,7 @@
     <w:p>
       <w:pPr>
         <w:rPr>
-          <w:ins w:id="301" w:author="Michael Chambers" w:date="2015-11-16T23:03:00Z"/>
+          <w:ins w:id="359" w:author="Michael Chambers" w:date="2015-11-16T23:03:00Z"/>
           <w:b/>
         </w:rPr>
       </w:pPr>
@@ -3283,11 +3691,11 @@
       <w:pPr>
         <w:spacing w:line="480" w:lineRule="auto"/>
         <w:rPr>
-          <w:ins w:id="302" w:author="Michael Chambers" w:date="2015-11-16T23:03:00Z"/>
+          <w:ins w:id="360" w:author="Michael Chambers" w:date="2015-11-16T23:03:00Z"/>
           <w:b/>
         </w:rPr>
       </w:pPr>
-      <w:ins w:id="303" w:author="Michael Chambers" w:date="2015-11-16T23:03:00Z">
+      <w:ins w:id="361" w:author="Michael Chambers" w:date="2015-11-16T23:03:00Z">
         <w:r>
           <w:rPr>
             <w:b/>
@@ -3310,11 +3718,11 @@
       <w:pPr>
         <w:spacing w:line="480" w:lineRule="auto"/>
         <w:rPr>
-          <w:ins w:id="304" w:author="Michael Chambers" w:date="2015-11-16T23:03:00Z"/>
+          <w:ins w:id="362" w:author="Michael Chambers" w:date="2015-11-16T23:03:00Z"/>
           <w:b/>
         </w:rPr>
       </w:pPr>
-      <w:ins w:id="305" w:author="Michael Chambers" w:date="2015-11-16T23:03:00Z">
+      <w:ins w:id="363" w:author="Michael Chambers" w:date="2015-11-16T23:03:00Z">
         <w:r>
           <w:rPr>
             <w:b/>
@@ -3326,11 +3734,11 @@
     <w:p>
       <w:pPr>
         <w:rPr>
-          <w:ins w:id="306" w:author="Michael Chambers" w:date="2015-11-16T23:03:00Z"/>
+          <w:ins w:id="364" w:author="Michael Chambers" w:date="2015-11-16T23:03:00Z"/>
           <w:b/>
         </w:rPr>
       </w:pPr>
-      <w:ins w:id="307" w:author="Michael Chambers" w:date="2015-11-16T23:03:00Z">
+      <w:ins w:id="365" w:author="Michael Chambers" w:date="2015-11-16T23:03:00Z">
         <w:r>
           <w:rPr>
             <w:b/>
@@ -3342,6 +3750,11 @@
           <w:rPr>
             <w:b/>
             <w:noProof/>
+            <w:rPrChange w:id="366" w:author="Unknown">
+              <w:rPr>
+                <w:noProof/>
+              </w:rPr>
+            </w:rPrChange>
           </w:rPr>
           <w:drawing>
             <wp:inline distT="0" distB="0" distL="0" distR="0" wp14:anchorId="33A6A83E" wp14:editId="1B9134AF">
@@ -3397,11 +3810,11 @@
     <w:p>
       <w:pPr>
         <w:rPr>
-          <w:ins w:id="308" w:author="Michael Chambers" w:date="2015-11-16T23:03:00Z"/>
+          <w:ins w:id="367" w:author="Michael Chambers" w:date="2015-11-16T23:03:00Z"/>
           <w:b/>
         </w:rPr>
       </w:pPr>
-      <w:ins w:id="309" w:author="Michael Chambers" w:date="2015-11-16T23:03:00Z">
+      <w:ins w:id="368" w:author="Michael Chambers" w:date="2015-11-16T23:03:00Z">
         <w:r>
           <w:rPr>
             <w:b/>
@@ -3414,10 +3827,10 @@
       <w:pPr>
         <w:spacing w:line="480" w:lineRule="auto"/>
         <w:rPr>
-          <w:ins w:id="310" w:author="Michael Chambers" w:date="2015-11-16T23:03:00Z"/>
-        </w:rPr>
-      </w:pPr>
-      <w:ins w:id="311" w:author="Michael Chambers" w:date="2015-11-16T23:03:00Z">
+          <w:ins w:id="369" w:author="Michael Chambers" w:date="2015-11-16T23:03:00Z"/>
+        </w:rPr>
+      </w:pPr>
+      <w:ins w:id="370" w:author="Michael Chambers" w:date="2015-11-16T23:03:00Z">
         <w:r>
           <w:rPr>
             <w:b/>
@@ -3434,11 +3847,11 @@
       <w:pPr>
         <w:spacing w:line="480" w:lineRule="auto"/>
         <w:rPr>
-          <w:ins w:id="312" w:author="Michael Chambers" w:date="2015-11-16T23:03:00Z"/>
+          <w:ins w:id="371" w:author="Michael Chambers" w:date="2015-11-16T23:03:00Z"/>
           <w:b/>
         </w:rPr>
       </w:pPr>
-      <w:ins w:id="313" w:author="Michael Chambers" w:date="2015-11-16T23:03:00Z">
+      <w:ins w:id="372" w:author="Michael Chambers" w:date="2015-11-16T23:03:00Z">
         <w:r>
           <w:rPr>
             <w:b/>
@@ -3450,11 +3863,11 @@
     <w:p>
       <w:pPr>
         <w:rPr>
-          <w:ins w:id="314" w:author="Michael Chambers" w:date="2015-11-16T23:03:00Z"/>
+          <w:ins w:id="373" w:author="Michael Chambers" w:date="2015-11-16T23:03:00Z"/>
           <w:b/>
         </w:rPr>
       </w:pPr>
-      <w:ins w:id="315" w:author="Michael Chambers" w:date="2015-11-16T23:03:00Z">
+      <w:ins w:id="374" w:author="Michael Chambers" w:date="2015-11-16T23:03:00Z">
         <w:r>
           <w:rPr>
             <w:b/>
@@ -3466,6 +3879,11 @@
           <w:rPr>
             <w:b/>
             <w:noProof/>
+            <w:rPrChange w:id="375" w:author="Unknown">
+              <w:rPr>
+                <w:noProof/>
+              </w:rPr>
+            </w:rPrChange>
           </w:rPr>
           <w:drawing>
             <wp:inline distT="0" distB="0" distL="0" distR="0" wp14:anchorId="2C9ECF1A" wp14:editId="637BF4C1">
@@ -3521,11 +3939,11 @@
     <w:p>
       <w:pPr>
         <w:rPr>
-          <w:ins w:id="316" w:author="Michael Chambers" w:date="2015-11-16T23:03:00Z"/>
+          <w:ins w:id="376" w:author="Michael Chambers" w:date="2015-11-16T23:03:00Z"/>
           <w:b/>
         </w:rPr>
       </w:pPr>
-      <w:ins w:id="317" w:author="Michael Chambers" w:date="2015-11-16T23:03:00Z">
+      <w:ins w:id="377" w:author="Michael Chambers" w:date="2015-11-16T23:03:00Z">
         <w:r>
           <w:rPr>
             <w:b/>
@@ -3538,11 +3956,11 @@
       <w:pPr>
         <w:spacing w:line="480" w:lineRule="auto"/>
         <w:rPr>
-          <w:ins w:id="318" w:author="Michael Chambers" w:date="2015-11-16T23:03:00Z"/>
+          <w:ins w:id="378" w:author="Michael Chambers" w:date="2015-11-16T23:03:00Z"/>
           <w:b/>
         </w:rPr>
       </w:pPr>
-      <w:ins w:id="319" w:author="Michael Chambers" w:date="2015-11-16T23:03:00Z">
+      <w:ins w:id="379" w:author="Michael Chambers" w:date="2015-11-16T23:03:00Z">
         <w:r>
           <w:rPr>
             <w:b/>
@@ -3573,11 +3991,11 @@
     <w:p>
       <w:pPr>
         <w:rPr>
-          <w:ins w:id="320" w:author="Michael Chambers" w:date="2015-11-16T23:03:00Z"/>
+          <w:ins w:id="380" w:author="Michael Chambers" w:date="2015-11-16T23:03:00Z"/>
           <w:b/>
         </w:rPr>
       </w:pPr>
-      <w:ins w:id="321" w:author="Michael Chambers" w:date="2015-11-16T23:03:00Z">
+      <w:ins w:id="381" w:author="Michael Chambers" w:date="2015-11-16T23:03:00Z">
         <w:r>
           <w:rPr>
             <w:b/>
@@ -3589,6 +4007,11 @@
           <w:rPr>
             <w:b/>
             <w:noProof/>
+            <w:rPrChange w:id="382" w:author="Unknown">
+              <w:rPr>
+                <w:noProof/>
+              </w:rPr>
+            </w:rPrChange>
           </w:rPr>
           <w:drawing>
             <wp:inline distT="0" distB="0" distL="0" distR="0" wp14:anchorId="256987ED" wp14:editId="5C905395">
@@ -3652,10 +4075,10 @@
         <w:pStyle w:val="BodyText"/>
         <w:spacing w:line="480" w:lineRule="auto"/>
         <w:rPr>
-          <w:ins w:id="322" w:author="Michael Chambers" w:date="2015-11-16T23:03:00Z"/>
-        </w:rPr>
-      </w:pPr>
-      <w:ins w:id="323" w:author="Michael Chambers" w:date="2015-11-16T23:03:00Z">
+          <w:ins w:id="383" w:author="Michael Chambers" w:date="2015-11-16T23:03:00Z"/>
+        </w:rPr>
+      </w:pPr>
+      <w:ins w:id="384" w:author="Michael Chambers" w:date="2015-11-16T23:03:00Z">
         <w:r>
           <w:rPr>
             <w:b/>
@@ -3709,14 +4132,20 @@
         <w:pStyle w:val="BodyText"/>
         <w:spacing w:line="480" w:lineRule="auto"/>
         <w:rPr>
-          <w:ins w:id="324" w:author="Michael Chambers" w:date="2015-11-16T23:03:00Z"/>
-        </w:rPr>
-      </w:pPr>
-      <w:ins w:id="325" w:author="Michael Chambers" w:date="2015-11-16T23:03:00Z">
+          <w:ins w:id="385" w:author="Michael Chambers" w:date="2015-11-16T23:03:00Z"/>
+        </w:rPr>
+      </w:pPr>
+      <w:ins w:id="386" w:author="Michael Chambers" w:date="2015-11-16T23:03:00Z">
         <w:r>
           <w:br w:type="page"/>
         </w:r>
         <w:r>
+          <w:rPr>
+            <w:b/>
+            <w:rPrChange w:id="387" w:author="Michael Chambers" w:date="2015-11-17T02:22:00Z">
+              <w:rPr/>
+            </w:rPrChange>
+          </w:rPr>
           <w:lastRenderedPageBreak/>
           <w:t>Fig. 3-7</w:t>
         </w:r>
@@ -3779,10 +4208,10 @@
       <w:pPr>
         <w:spacing w:line="480" w:lineRule="auto"/>
         <w:rPr>
-          <w:ins w:id="326" w:author="Michael Chambers" w:date="2015-11-16T23:03:00Z"/>
-        </w:rPr>
-      </w:pPr>
-      <w:ins w:id="327" w:author="Michael Chambers" w:date="2015-11-16T23:03:00Z">
+          <w:ins w:id="388" w:author="Michael Chambers" w:date="2015-11-16T23:03:00Z"/>
+        </w:rPr>
+      </w:pPr>
+      <w:ins w:id="389" w:author="Michael Chambers" w:date="2015-11-16T23:03:00Z">
         <w:r>
           <w:rPr>
             <w:b/>
@@ -3799,11 +4228,11 @@
       <w:pPr>
         <w:spacing w:line="480" w:lineRule="auto"/>
         <w:rPr>
-          <w:ins w:id="328" w:author="Michael Chambers" w:date="2015-11-16T23:03:00Z"/>
+          <w:ins w:id="390" w:author="Michael Chambers" w:date="2015-11-16T23:03:00Z"/>
           <w:b/>
         </w:rPr>
       </w:pPr>
-      <w:ins w:id="329" w:author="Michael Chambers" w:date="2015-11-16T23:03:00Z">
+      <w:ins w:id="391" w:author="Michael Chambers" w:date="2015-11-16T23:03:00Z">
         <w:r>
           <w:rPr>
             <w:b/>
@@ -3815,11 +4244,11 @@
     <w:p>
       <w:pPr>
         <w:rPr>
-          <w:ins w:id="330" w:author="Michael Chambers" w:date="2015-11-16T23:03:00Z"/>
+          <w:ins w:id="392" w:author="Michael Chambers" w:date="2015-11-16T23:03:00Z"/>
           <w:b/>
         </w:rPr>
       </w:pPr>
-      <w:ins w:id="331" w:author="Michael Chambers" w:date="2015-11-16T23:03:00Z">
+      <w:ins w:id="393" w:author="Michael Chambers" w:date="2015-11-16T23:03:00Z">
         <w:r>
           <w:rPr>
             <w:b/>
@@ -3831,6 +4260,11 @@
           <w:rPr>
             <w:b/>
             <w:noProof/>
+            <w:rPrChange w:id="394" w:author="Unknown">
+              <w:rPr>
+                <w:noProof/>
+              </w:rPr>
+            </w:rPrChange>
           </w:rPr>
           <w:drawing>
             <wp:inline distT="0" distB="0" distL="0" distR="0" wp14:anchorId="08D57E81" wp14:editId="0162C67A">
@@ -3886,7 +4320,7 @@
     <w:p>
       <w:pPr>
         <w:rPr>
-          <w:ins w:id="332" w:author="Michael Chambers" w:date="2015-11-16T23:03:00Z"/>
+          <w:ins w:id="395" w:author="Michael Chambers" w:date="2015-11-16T23:03:00Z"/>
           <w:b/>
         </w:rPr>
       </w:pPr>
@@ -3894,11 +4328,11 @@
     <w:p>
       <w:pPr>
         <w:rPr>
-          <w:ins w:id="333" w:author="Michael Chambers" w:date="2015-11-16T23:03:00Z"/>
+          <w:ins w:id="396" w:author="Michael Chambers" w:date="2015-11-16T23:03:00Z"/>
           <w:b/>
         </w:rPr>
       </w:pPr>
-      <w:ins w:id="334" w:author="Michael Chambers" w:date="2015-11-16T23:03:00Z">
+      <w:ins w:id="397" w:author="Michael Chambers" w:date="2015-11-16T23:03:00Z">
         <w:r>
           <w:rPr>
             <w:b/>
@@ -3911,11 +4345,11 @@
     <w:p>
       <w:pPr>
         <w:rPr>
-          <w:ins w:id="335" w:author="Michael Chambers" w:date="2015-11-16T23:03:00Z"/>
+          <w:ins w:id="398" w:author="Michael Chambers" w:date="2015-11-16T23:03:00Z"/>
           <w:b/>
         </w:rPr>
       </w:pPr>
-      <w:ins w:id="336" w:author="Michael Chambers" w:date="2015-11-16T23:03:00Z">
+      <w:ins w:id="399" w:author="Michael Chambers" w:date="2015-11-16T23:03:00Z">
         <w:r>
           <w:rPr>
             <w:b/>
@@ -3927,11 +4361,11 @@
     <w:p>
       <w:pPr>
         <w:rPr>
-          <w:ins w:id="337" w:author="Michael Chambers" w:date="2015-11-16T23:04:00Z"/>
+          <w:ins w:id="400" w:author="Michael Chambers" w:date="2015-11-16T23:04:00Z"/>
           <w:b/>
         </w:rPr>
       </w:pPr>
-      <w:ins w:id="338" w:author="Michael Chambers" w:date="2015-11-16T23:04:00Z">
+      <w:ins w:id="401" w:author="Michael Chambers" w:date="2015-11-16T23:04:00Z">
         <w:r>
           <w:rPr>
             <w:b/>
@@ -3943,6 +4377,11 @@
           <w:rPr>
             <w:b/>
             <w:noProof/>
+            <w:rPrChange w:id="402" w:author="Unknown">
+              <w:rPr>
+                <w:noProof/>
+              </w:rPr>
+            </w:rPrChange>
           </w:rPr>
           <w:drawing>
             <wp:inline distT="0" distB="0" distL="0" distR="0" wp14:anchorId="41A2B7A5" wp14:editId="1A6BFDB3">
@@ -4010,23 +4449,49 @@
     <w:p>
       <w:pPr>
         <w:pStyle w:val="BodyText"/>
-        <w:spacing w:line="480" w:lineRule="auto"/>
-      </w:pPr>
-    </w:p>
-    <w:p>
-      <w:pPr>
-        <w:pStyle w:val="Heading4"/>
-        <w:spacing w:line="480" w:lineRule="auto"/>
-      </w:pPr>
-      <w:bookmarkStart w:id="339" w:name="references"/>
-      <w:bookmarkStart w:id="340" w:name="_GoBack"/>
-      <w:bookmarkEnd w:id="339"/>
-      <w:bookmarkEnd w:id="340"/>
-      <w:r>
+        <w:rPr>
+          <w:del w:id="403" w:author="Michael Chambers" w:date="2015-11-17T02:22:00Z"/>
+          <w:b/>
+          <w:rPrChange w:id="404" w:author="Michael Chambers" w:date="2015-11-17T02:22:00Z">
+            <w:rPr>
+              <w:del w:id="405" w:author="Michael Chambers" w:date="2015-11-17T02:22:00Z"/>
+            </w:rPr>
+          </w:rPrChange>
+        </w:rPr>
+        <w:pPrChange w:id="406" w:author="Michael Chambers" w:date="2015-11-17T02:22:00Z">
+          <w:pPr>
+            <w:pStyle w:val="BodyText"/>
+            <w:spacing w:line="480" w:lineRule="auto"/>
+          </w:pPr>
+        </w:pPrChange>
+      </w:pPr>
+    </w:p>
+    <w:p>
+      <w:pPr>
+        <w:pStyle w:val="BodyText"/>
+        <w:pPrChange w:id="407" w:author="Michael Chambers" w:date="2015-11-17T02:22:00Z">
+          <w:pPr>
+            <w:pStyle w:val="Heading4"/>
+            <w:spacing w:line="480" w:lineRule="auto"/>
+          </w:pPr>
+        </w:pPrChange>
+      </w:pPr>
+      <w:bookmarkStart w:id="408" w:name="references"/>
+      <w:bookmarkEnd w:id="408"/>
+      <w:r>
+        <w:rPr>
+          <w:b/>
+          <w:rPrChange w:id="409" w:author="Michael Chambers" w:date="2015-11-17T02:22:00Z">
+            <w:rPr>
+              <w:b w:val="0"/>
+              <w:bCs w:val="0"/>
+            </w:rPr>
+          </w:rPrChange>
+        </w:rPr>
         <w:t>References</w:t>
       </w:r>
-      <w:bookmarkStart w:id="341" w:name="figures-and-tables"/>
-      <w:bookmarkEnd w:id="341"/>
+      <w:bookmarkStart w:id="410" w:name="figures-and-tables"/>
+      <w:bookmarkEnd w:id="410"/>
     </w:p>
     <w:sectPr>
       <w:pgSz w:w="12240" w:h="15840"/>
@@ -4039,7 +4504,7 @@
 
 <file path=word/comments.xml><?xml version="1.0" encoding="utf-8"?>
 <w:comments xmlns:wpc="http://schemas.microsoft.com/office/word/2010/wordprocessingCanvas" xmlns:mo="http://schemas.microsoft.com/office/mac/office/2008/main" xmlns:mc="http://schemas.openxmlformats.org/markup-compatibility/2006" xmlns:mv="urn:schemas-microsoft-com:mac:vml" xmlns:o="urn:schemas-microsoft-com:office:office" xmlns:r="http://schemas.openxmlformats.org/officeDocument/2006/relationships" xmlns:m="http://schemas.openxmlformats.org/officeDocument/2006/math" xmlns:v="urn:schemas-microsoft-com:vml" xmlns:wp14="http://schemas.microsoft.com/office/word/2010/wordprocessingDrawing" xmlns:wp="http://schemas.openxmlformats.org/drawingml/2006/wordprocessingDrawing" xmlns:w10="urn:schemas-microsoft-com:office:word" xmlns:w="http://schemas.openxmlformats.org/wordprocessingml/2006/main" xmlns:w14="http://schemas.microsoft.com/office/word/2010/wordml" xmlns:w15="http://schemas.microsoft.com/office/word/2012/wordml" xmlns:wpg="http://schemas.microsoft.com/office/word/2010/wordprocessingGroup" xmlns:wpi="http://schemas.microsoft.com/office/word/2010/wordprocessingInk" xmlns:wne="http://schemas.microsoft.com/office/word/2006/wordml" xmlns:wps="http://schemas.microsoft.com/office/word/2010/wordprocessingShape" mc:Ignorable="w14 w15 wp14">
-  <w:comment w:id="68" w:author="Albert Courey" w:date="2015-11-13T14:04:00Z" w:initials="AC">
+  <w:comment w:id="106" w:author="Albert Courey" w:date="2015-11-13T14:04:00Z" w:initials="AC">
     <w:p>
       <w:pPr>
         <w:pStyle w:val="CommentText"/>
@@ -4055,7 +4520,7 @@
       </w:r>
     </w:p>
   </w:comment>
-  <w:comment w:id="113" w:author="Albert Courey" w:date="2015-11-13T14:16:00Z" w:initials="AC">
+  <w:comment w:id="163" w:author="Albert Courey" w:date="2015-11-13T14:16:00Z" w:initials="AC">
     <w:p>
       <w:pPr>
         <w:pStyle w:val="CommentText"/>
@@ -4071,7 +4536,7 @@
       </w:r>
     </w:p>
   </w:comment>
-  <w:comment w:id="120" w:author="Albert Courey" w:date="2015-11-13T14:55:00Z" w:initials="AC">
+  <w:comment w:id="170" w:author="Albert Courey" w:date="2015-11-13T14:55:00Z" w:initials="AC">
     <w:p>
       <w:pPr>
         <w:pStyle w:val="CommentText"/>
@@ -4087,7 +4552,7 @@
       </w:r>
     </w:p>
   </w:comment>
-  <w:comment w:id="195" w:author="Albert Courey" w:date="2015-11-12T18:18:00Z" w:initials="AC">
+  <w:comment w:id="245" w:author="Albert Courey" w:date="2015-11-12T18:18:00Z" w:initials="AC">
     <w:p>
       <w:pPr>
         <w:pStyle w:val="CommentText"/>
@@ -4103,7 +4568,7 @@
       </w:r>
     </w:p>
   </w:comment>
-  <w:comment w:id="196" w:author="Albert Courey" w:date="2015-11-13T14:51:00Z" w:initials="AC">
+  <w:comment w:id="246" w:author="Albert Courey" w:date="2015-11-13T14:51:00Z" w:initials="AC">
     <w:p>
       <w:pPr>
         <w:pStyle w:val="CommentText"/>
@@ -4119,7 +4584,7 @@
       </w:r>
     </w:p>
   </w:comment>
-  <w:comment w:id="207" w:author="Albert Courey" w:date="2015-11-13T14:56:00Z" w:initials="AC">
+  <w:comment w:id="257" w:author="Albert Courey" w:date="2015-11-13T14:56:00Z" w:initials="AC">
     <w:p>
       <w:pPr>
         <w:pStyle w:val="CommentText"/>
@@ -4138,7 +4603,7 @@
       </w:r>
     </w:p>
   </w:comment>
-  <w:comment w:id="210" w:author="Albert Courey" w:date="2015-11-13T14:36:00Z" w:initials="AC">
+  <w:comment w:id="263" w:author="Albert Courey" w:date="2015-11-13T14:36:00Z" w:initials="AC">
     <w:p>
       <w:pPr>
         <w:pStyle w:val="CommentText"/>

</xml_diff>